<commit_message>
EAP subordinate host controller creation. Step 2
</commit_message>
<xml_diff>
--- a/doc/em User Manual.docx
+++ b/doc/em User Manual.docx
@@ -3405,25 +3405,7 @@
                                 <w:szCs w:val="20"/>
                               </w:rPr>
                               <w:br/>
-                              <w:t>PATH=${PATH</w:t>
-                            </w:r>
-                            <w:proofErr w:type="gramStart"/>
-                            <w:r>
-                              <w:rPr>
-                                <w:rFonts w:ascii="Courier New" w:hAnsi="Courier New" w:cs="Courier New"/>
-                                <w:sz w:val="20"/>
-                                <w:szCs w:val="20"/>
-                              </w:rPr>
-                              <w:t>}:$</w:t>
-                            </w:r>
-                            <w:proofErr w:type="gramEnd"/>
-                            <w:r>
-                              <w:rPr>
-                                <w:rFonts w:ascii="Courier New" w:hAnsi="Courier New" w:cs="Courier New"/>
-                                <w:sz w:val="20"/>
-                                <w:szCs w:val="20"/>
-                              </w:rPr>
-                              <w:t>{EC2_HOME}/bin</w:t>
+                              <w:t>PATH=${PATH}:${EC2_HOME}/bin</w:t>
                             </w:r>
                           </w:p>
                         </w:txbxContent>
@@ -3761,60 +3743,24 @@
                                 <w:sz w:val="20"/>
                                 <w:szCs w:val="20"/>
                               </w:rPr>
-                              <w:t>export AWS_ACCESS_KEY=your-</w:t>
-                            </w:r>
-                            <w:proofErr w:type="spellStart"/>
-                            <w:r>
-                              <w:rPr>
-                                <w:rFonts w:ascii="Courier New" w:hAnsi="Courier New" w:cs="Courier New"/>
-                                <w:sz w:val="20"/>
-                                <w:szCs w:val="20"/>
-                              </w:rPr>
-                              <w:t>aws</w:t>
-                            </w:r>
-                            <w:proofErr w:type="spellEnd"/>
-                            <w:r>
-                              <w:rPr>
-                                <w:rFonts w:ascii="Courier New" w:hAnsi="Courier New" w:cs="Courier New"/>
-                                <w:sz w:val="20"/>
-                                <w:szCs w:val="20"/>
-                              </w:rPr>
-                              <w:t xml:space="preserve">-access-key-id </w:t>
-                            </w:r>
-                          </w:p>
-                          <w:p>
-                            <w:pPr>
-                              <w:rPr>
-                                <w:rFonts w:ascii="Courier New" w:hAnsi="Courier New" w:cs="Courier New"/>
-                                <w:sz w:val="20"/>
-                                <w:szCs w:val="20"/>
-                              </w:rPr>
-                            </w:pPr>
-                            <w:r>
-                              <w:rPr>
-                                <w:rFonts w:ascii="Courier New" w:hAnsi="Courier New" w:cs="Courier New"/>
-                                <w:sz w:val="20"/>
-                                <w:szCs w:val="20"/>
-                              </w:rPr>
-                              <w:t>export AWS_SECRET_KEY=your-</w:t>
-                            </w:r>
-                            <w:proofErr w:type="spellStart"/>
-                            <w:r>
-                              <w:rPr>
-                                <w:rFonts w:ascii="Courier New" w:hAnsi="Courier New" w:cs="Courier New"/>
-                                <w:sz w:val="20"/>
-                                <w:szCs w:val="20"/>
-                              </w:rPr>
-                              <w:t>aws</w:t>
-                            </w:r>
-                            <w:proofErr w:type="spellEnd"/>
-                            <w:r>
-                              <w:rPr>
-                                <w:rFonts w:ascii="Courier New" w:hAnsi="Courier New" w:cs="Courier New"/>
-                                <w:sz w:val="20"/>
-                                <w:szCs w:val="20"/>
-                              </w:rPr>
-                              <w:t>-secret-key</w:t>
+                              <w:t xml:space="preserve">export AWS_ACCESS_KEY=your-aws-access-key-id </w:t>
+                            </w:r>
+                          </w:p>
+                          <w:p>
+                            <w:pPr>
+                              <w:rPr>
+                                <w:rFonts w:ascii="Courier New" w:hAnsi="Courier New" w:cs="Courier New"/>
+                                <w:sz w:val="20"/>
+                                <w:szCs w:val="20"/>
+                              </w:rPr>
+                            </w:pPr>
+                            <w:r>
+                              <w:rPr>
+                                <w:rFonts w:ascii="Courier New" w:hAnsi="Courier New" w:cs="Courier New"/>
+                                <w:sz w:val="20"/>
+                                <w:szCs w:val="20"/>
+                              </w:rPr>
+                              <w:t>export AWS_SECRET_KEY=your-aws-secret-key</w:t>
                             </w:r>
                           </w:p>
                         </w:txbxContent>
@@ -4132,25 +4078,7 @@
                                 <w:sz w:val="20"/>
                                 <w:szCs w:val="20"/>
                               </w:rPr>
-                              <w:t xml:space="preserve">nombp1:doc </w:t>
-                            </w:r>
-                            <w:proofErr w:type="spellStart"/>
-                            <w:r>
-                              <w:rPr>
-                                <w:rFonts w:ascii="Courier New" w:hAnsi="Courier New" w:cs="Courier New"/>
-                                <w:sz w:val="20"/>
-                                <w:szCs w:val="20"/>
-                              </w:rPr>
-                              <w:t>ovidiu</w:t>
-                            </w:r>
-                            <w:proofErr w:type="spellEnd"/>
-                            <w:r>
-                              <w:rPr>
-                                <w:rFonts w:ascii="Courier New" w:hAnsi="Courier New" w:cs="Courier New"/>
-                                <w:sz w:val="20"/>
-                                <w:szCs w:val="20"/>
-                              </w:rPr>
-                              <w:t>$ ec2-describe-regions</w:t>
+                              <w:t>nombp1:doc ovidiu$ ec2-describe-regions</w:t>
                             </w:r>
                           </w:p>
                           <w:p>
@@ -5171,15 +5099,7 @@
     </w:p>
     <w:p>
       <w:r>
-        <w:t>where the &lt;</w:t>
-      </w:r>
-      <w:proofErr w:type="spellStart"/>
-      <w:r>
-        <w:t>service_endpoint</w:t>
-      </w:r>
-      <w:proofErr w:type="spellEnd"/>
-      <w:r>
-        <w:t xml:space="preserve">&gt; value should come from the third column of </w:t>
+        <w:t xml:space="preserve">where the &lt;service_endpoint&gt; value should come from the third column of </w:t>
       </w:r>
       <w:r>
         <w:t>the ec2-describe-regions command</w:t>
@@ -5371,43 +5291,13 @@
         <w:rPr>
           <w:rFonts w:ascii="Courier New" w:hAnsi="Courier New" w:cs="Courier New"/>
         </w:rPr>
-        <w:t>~/.</w:t>
-      </w:r>
-      <w:proofErr w:type="spellStart"/>
-      <w:r>
-        <w:rPr>
-          <w:rFonts w:ascii="Courier New" w:hAnsi="Courier New" w:cs="Courier New"/>
-        </w:rPr>
-        <w:t>ssh</w:t>
-      </w:r>
-      <w:proofErr w:type="spellEnd"/>
-      <w:r>
-        <w:rPr>
-          <w:rFonts w:ascii="Courier New" w:hAnsi="Courier New" w:cs="Courier New"/>
-        </w:rPr>
-        <w:t>/</w:t>
-      </w:r>
-      <w:proofErr w:type="spellStart"/>
-      <w:r>
-        <w:rPr>
-          <w:rFonts w:ascii="Courier New" w:hAnsi="Courier New" w:cs="Courier New"/>
-        </w:rPr>
-        <w:t>authorized_keys</w:t>
-      </w:r>
-      <w:proofErr w:type="spellEnd"/>
+        <w:t>~/.ssh/authorized_keys</w:t>
+      </w:r>
       <w:r>
         <w:t xml:space="preserve"> when creating the instance, and then you need to provide the private key of the pair </w:t>
       </w:r>
       <w:r>
-        <w:t xml:space="preserve">to your </w:t>
-      </w:r>
-      <w:proofErr w:type="spellStart"/>
-      <w:r>
-        <w:t>ssh</w:t>
-      </w:r>
-      <w:proofErr w:type="spellEnd"/>
-      <w:r>
-        <w:t xml:space="preserve"> client when logging into</w:t>
+        <w:t>to your ssh client when logging into</w:t>
       </w:r>
       <w:r>
         <w:t xml:space="preserve"> the instance.</w:t>
@@ -5767,15 +5657,7 @@
     <w:p/>
     <w:p>
       <w:r>
-        <w:t>Extract the content of the em installation zip into the directory conventionally used for external utilities. /opt or /</w:t>
-      </w:r>
-      <w:proofErr w:type="spellStart"/>
-      <w:r>
-        <w:t>usr</w:t>
-      </w:r>
-      <w:proofErr w:type="spellEnd"/>
-      <w:r>
-        <w:t>/local are common choices. For the remainder of this document we will assume that the external utility directory is /opt.</w:t>
+        <w:t>Extract the content of the em installation zip into the directory conventionally used for external utilities. /opt or /usr/local are common choices. For the remainder of this document we will assume that the external utility directory is /opt.</w:t>
       </w:r>
     </w:p>
     <w:p/>
@@ -5901,25 +5783,7 @@
                                 <w:sz w:val="20"/>
                                 <w:szCs w:val="20"/>
                               </w:rPr>
-                              <w:t>ln –</w:t>
-                            </w:r>
-                            <w:proofErr w:type="gramStart"/>
-                            <w:r>
-                              <w:rPr>
-                                <w:rFonts w:ascii="Courier New" w:hAnsi="Courier New" w:cs="Courier New"/>
-                                <w:sz w:val="20"/>
-                                <w:szCs w:val="20"/>
-                              </w:rPr>
-                              <w:t>s .</w:t>
-                            </w:r>
-                            <w:proofErr w:type="gramEnd"/>
-                            <w:r>
-                              <w:rPr>
-                                <w:rFonts w:ascii="Courier New" w:hAnsi="Courier New" w:cs="Courier New"/>
-                                <w:sz w:val="20"/>
-                                <w:szCs w:val="20"/>
-                              </w:rPr>
-                              <w:t>/em-2.5 ./em</w:t>
+                              <w:t>ln –s ./em-2.5 ./em</w:t>
                             </w:r>
                           </w:p>
                         </w:txbxContent>
@@ -6287,29 +6151,13 @@
         <w:t>private</w:t>
       </w:r>
       <w:r>
-        <w:t>-</w:t>
-      </w:r>
-      <w:proofErr w:type="spellStart"/>
-      <w:r>
-        <w:t>key.pem</w:t>
-      </w:r>
-      <w:proofErr w:type="spellEnd"/>
-      <w:r>
-        <w:t xml:space="preserve">) </w:t>
+        <w:t xml:space="preserve">-key.pem) </w:t>
       </w:r>
       <w:r>
         <w:t>in the</w:t>
       </w:r>
       <w:r>
-        <w:t xml:space="preserve"> ~/.</w:t>
-      </w:r>
-      <w:proofErr w:type="spellStart"/>
-      <w:r>
-        <w:t>ssh</w:t>
-      </w:r>
-      <w:proofErr w:type="spellEnd"/>
-      <w:r>
-        <w:t xml:space="preserve"> directory</w:t>
+        <w:t xml:space="preserve"> ~/.ssh directory</w:t>
       </w:r>
       <w:r>
         <w:t xml:space="preserve">. The permissions should be adjusted as </w:t>
@@ -6409,44 +6257,16 @@
                                 <w:sz w:val="20"/>
                                 <w:szCs w:val="20"/>
                               </w:rPr>
-                              <w:t>mv &lt;</w:t>
-                            </w:r>
-                            <w:proofErr w:type="spellStart"/>
-                            <w:r>
-                              <w:rPr>
-                                <w:rFonts w:ascii="Courier New" w:hAnsi="Courier New" w:cs="Courier New"/>
-                                <w:sz w:val="20"/>
-                                <w:szCs w:val="20"/>
-                              </w:rPr>
-                              <w:t>browser_download_dir</w:t>
-                            </w:r>
-                            <w:proofErr w:type="spellEnd"/>
-                            <w:r>
-                              <w:rPr>
-                                <w:rFonts w:ascii="Courier New" w:hAnsi="Courier New" w:cs="Courier New"/>
-                                <w:sz w:val="20"/>
-                                <w:szCs w:val="20"/>
-                              </w:rPr>
-                              <w:t>&gt;/</w:t>
-                            </w:r>
-                            <w:r>
-                              <w:rPr>
-                                <w:rFonts w:ascii="Courier New" w:hAnsi="Courier New" w:cs="Courier New"/>
-                                <w:sz w:val="20"/>
-                                <w:szCs w:val="20"/>
-                              </w:rPr>
-                              <w:t>em-provisioning-key-</w:t>
-                            </w:r>
-                            <w:proofErr w:type="spellStart"/>
-                            <w:r>
-                              <w:rPr>
-                                <w:rFonts w:ascii="Courier New" w:hAnsi="Courier New" w:cs="Courier New"/>
-                                <w:sz w:val="20"/>
-                                <w:szCs w:val="20"/>
-                              </w:rPr>
-                              <w:t>pair.pem</w:t>
-                            </w:r>
-                            <w:proofErr w:type="spellEnd"/>
+                              <w:t>mv &lt;browser_download_dir&gt;/</w:t>
+                            </w:r>
+                            <w:r>
+                              <w:rPr>
+                                <w:rFonts w:ascii="Courier New" w:hAnsi="Courier New" w:cs="Courier New"/>
+                                <w:sz w:val="20"/>
+                                <w:szCs w:val="20"/>
+                              </w:rPr>
+                              <w:t>em-provisioning-key-pair.pem</w:t>
+                            </w:r>
                             <w:r>
                               <w:rPr>
                                 <w:rFonts w:ascii="Courier New" w:hAnsi="Courier New" w:cs="Courier New"/>
@@ -6470,133 +6290,33 @@
                                 <w:sz w:val="20"/>
                                 <w:szCs w:val="20"/>
                               </w:rPr>
-                              <w:t xml:space="preserve">   ~/.</w:t>
-                            </w:r>
-                            <w:proofErr w:type="spellStart"/>
-                            <w:r>
-                              <w:rPr>
-                                <w:rFonts w:ascii="Courier New" w:hAnsi="Courier New" w:cs="Courier New"/>
-                                <w:sz w:val="20"/>
-                                <w:szCs w:val="20"/>
-                              </w:rPr>
-                              <w:t>ssh</w:t>
-                            </w:r>
-                            <w:proofErr w:type="spellEnd"/>
-                            <w:r>
-                              <w:rPr>
-                                <w:rFonts w:ascii="Courier New" w:hAnsi="Courier New" w:cs="Courier New"/>
-                                <w:sz w:val="20"/>
-                                <w:szCs w:val="20"/>
-                              </w:rPr>
-                              <w:t>/em-provisioning-private-</w:t>
-                            </w:r>
-                            <w:proofErr w:type="spellStart"/>
-                            <w:r>
-                              <w:rPr>
-                                <w:rFonts w:ascii="Courier New" w:hAnsi="Courier New" w:cs="Courier New"/>
-                                <w:sz w:val="20"/>
-                                <w:szCs w:val="20"/>
-                              </w:rPr>
-                              <w:t>key.pem</w:t>
-                            </w:r>
-                            <w:proofErr w:type="spellEnd"/>
-                            <w:r>
-                              <w:rPr>
-                                <w:rFonts w:ascii="Courier New" w:hAnsi="Courier New" w:cs="Courier New"/>
-                                <w:sz w:val="20"/>
-                                <w:szCs w:val="20"/>
-                              </w:rPr>
-                              <w:t xml:space="preserve"> </w:t>
-                            </w:r>
-                          </w:p>
-                          <w:p>
-                            <w:pPr>
-                              <w:rPr>
-                                <w:rFonts w:ascii="Courier New" w:hAnsi="Courier New" w:cs="Courier New"/>
-                                <w:sz w:val="20"/>
-                                <w:szCs w:val="20"/>
-                              </w:rPr>
-                            </w:pPr>
-                          </w:p>
-                          <w:p>
-                            <w:pPr>
-                              <w:rPr>
-                                <w:rFonts w:ascii="Courier New" w:hAnsi="Courier New" w:cs="Courier New"/>
-                                <w:sz w:val="20"/>
-                                <w:szCs w:val="20"/>
-                              </w:rPr>
-                            </w:pPr>
-                            <w:proofErr w:type="spellStart"/>
-                            <w:r>
-                              <w:rPr>
-                                <w:rFonts w:ascii="Courier New" w:hAnsi="Courier New" w:cs="Courier New"/>
-                                <w:sz w:val="20"/>
-                                <w:szCs w:val="20"/>
-                              </w:rPr>
-                              <w:t>chmod</w:t>
-                            </w:r>
-                            <w:proofErr w:type="spellEnd"/>
-                            <w:r>
-                              <w:rPr>
-                                <w:rFonts w:ascii="Courier New" w:hAnsi="Courier New" w:cs="Courier New"/>
-                                <w:sz w:val="20"/>
-                                <w:szCs w:val="20"/>
-                              </w:rPr>
-                              <w:t xml:space="preserve"> go-</w:t>
-                            </w:r>
-                            <w:proofErr w:type="spellStart"/>
-                            <w:r>
-                              <w:rPr>
-                                <w:rFonts w:ascii="Courier New" w:hAnsi="Courier New" w:cs="Courier New"/>
-                                <w:sz w:val="20"/>
-                                <w:szCs w:val="20"/>
-                              </w:rPr>
-                              <w:t>rwx</w:t>
-                            </w:r>
-                            <w:proofErr w:type="spellEnd"/>
-                            <w:r>
-                              <w:rPr>
-                                <w:rFonts w:ascii="Courier New" w:hAnsi="Courier New" w:cs="Courier New"/>
-                                <w:sz w:val="20"/>
-                                <w:szCs w:val="20"/>
-                              </w:rPr>
-                              <w:t xml:space="preserve"> ~/.</w:t>
-                            </w:r>
-                            <w:proofErr w:type="spellStart"/>
-                            <w:r>
-                              <w:rPr>
-                                <w:rFonts w:ascii="Courier New" w:hAnsi="Courier New" w:cs="Courier New"/>
-                                <w:sz w:val="20"/>
-                                <w:szCs w:val="20"/>
-                              </w:rPr>
-                              <w:t>ssh</w:t>
-                            </w:r>
-                            <w:proofErr w:type="spellEnd"/>
-                            <w:r>
-                              <w:rPr>
-                                <w:rFonts w:ascii="Courier New" w:hAnsi="Courier New" w:cs="Courier New"/>
-                                <w:sz w:val="20"/>
-                                <w:szCs w:val="20"/>
-                              </w:rPr>
-                              <w:t>/em-provisioning-private-</w:t>
-                            </w:r>
-                            <w:proofErr w:type="spellStart"/>
-                            <w:r>
-                              <w:rPr>
-                                <w:rFonts w:ascii="Courier New" w:hAnsi="Courier New" w:cs="Courier New"/>
-                                <w:sz w:val="20"/>
-                                <w:szCs w:val="20"/>
-                              </w:rPr>
-                              <w:t>key.pem</w:t>
-                            </w:r>
-                            <w:proofErr w:type="spellEnd"/>
-                            <w:r>
-                              <w:rPr>
-                                <w:rFonts w:ascii="Courier New" w:hAnsi="Courier New" w:cs="Courier New"/>
-                                <w:sz w:val="20"/>
-                                <w:szCs w:val="20"/>
-                              </w:rPr>
-                              <w:t xml:space="preserve"> </w:t>
+                              <w:t xml:space="preserve">   ~/.ssh/em-provisioning-private-key.pem </w:t>
+                            </w:r>
+                          </w:p>
+                          <w:p>
+                            <w:pPr>
+                              <w:rPr>
+                                <w:rFonts w:ascii="Courier New" w:hAnsi="Courier New" w:cs="Courier New"/>
+                                <w:sz w:val="20"/>
+                                <w:szCs w:val="20"/>
+                              </w:rPr>
+                            </w:pPr>
+                          </w:p>
+                          <w:p>
+                            <w:pPr>
+                              <w:rPr>
+                                <w:rFonts w:ascii="Courier New" w:hAnsi="Courier New" w:cs="Courier New"/>
+                                <w:sz w:val="20"/>
+                                <w:szCs w:val="20"/>
+                              </w:rPr>
+                            </w:pPr>
+                            <w:r>
+                              <w:rPr>
+                                <w:rFonts w:ascii="Courier New" w:hAnsi="Courier New" w:cs="Courier New"/>
+                                <w:sz w:val="20"/>
+                                <w:szCs w:val="20"/>
+                              </w:rPr>
+                              <w:t xml:space="preserve">chmod go-rwx ~/.ssh/em-provisioning-private-key.pem </w:t>
                             </w:r>
                           </w:p>
                         </w:txbxContent>
@@ -6764,15 +6484,7 @@
     <w:p/>
     <w:p>
       <w:r>
-        <w:t>Write the internal IP address of the existing environment’s NFS server into the em local configuration file ${HOME}/.em/</w:t>
-      </w:r>
-      <w:proofErr w:type="spellStart"/>
-      <w:r>
-        <w:t>em.conf</w:t>
-      </w:r>
-      <w:proofErr w:type="spellEnd"/>
-      <w:r>
-        <w:t>, as follows:</w:t>
+        <w:t>Write the internal IP address of the existing environment’s NFS server into the em local configuration file ${HOME}/.em/em.conf, as follows:</w:t>
       </w:r>
     </w:p>
     <w:p>
@@ -6860,67 +6572,21 @@
                                 <w:szCs w:val="20"/>
                               </w:rPr>
                             </w:pPr>
-                            <w:proofErr w:type="spellStart"/>
-                            <w:r>
-                              <w:rPr>
-                                <w:rFonts w:ascii="Courier New" w:hAnsi="Courier New" w:cs="Courier New"/>
-                                <w:sz w:val="20"/>
-                                <w:szCs w:val="20"/>
-                              </w:rPr>
-                              <w:t>nfs_server_internal_ip</w:t>
-                            </w:r>
-                            <w:proofErr w:type="spellEnd"/>
-                            <w:r>
-                              <w:rPr>
-                                <w:rFonts w:ascii="Courier New" w:hAnsi="Courier New" w:cs="Courier New"/>
-                                <w:sz w:val="20"/>
-                                <w:szCs w:val="20"/>
-                              </w:rPr>
-                              <w:t>=</w:t>
-                            </w:r>
-                            <w:r>
-                              <w:rPr>
-                                <w:rFonts w:ascii="Courier New" w:hAnsi="Courier New" w:cs="Courier New"/>
-                                <w:sz w:val="20"/>
-                                <w:szCs w:val="20"/>
-                              </w:rPr>
-                              <w:t>&lt;</w:t>
-                            </w:r>
-                            <w:proofErr w:type="spellStart"/>
-                            <w:r>
-                              <w:rPr>
-                                <w:rFonts w:ascii="Courier New" w:hAnsi="Courier New" w:cs="Courier New"/>
-                                <w:sz w:val="20"/>
-                                <w:szCs w:val="20"/>
-                              </w:rPr>
-                              <w:t>nfs</w:t>
-                            </w:r>
-                            <w:proofErr w:type="spellEnd"/>
-                            <w:r>
-                              <w:rPr>
-                                <w:rFonts w:ascii="Courier New" w:hAnsi="Courier New" w:cs="Courier New"/>
-                                <w:sz w:val="20"/>
-                                <w:szCs w:val="20"/>
-                              </w:rPr>
-                              <w:t>-server-internal-</w:t>
-                            </w:r>
-                            <w:proofErr w:type="spellStart"/>
-                            <w:r>
-                              <w:rPr>
-                                <w:rFonts w:ascii="Courier New" w:hAnsi="Courier New" w:cs="Courier New"/>
-                                <w:sz w:val="20"/>
-                                <w:szCs w:val="20"/>
-                              </w:rPr>
-                              <w:t>ip</w:t>
-                            </w:r>
-                            <w:proofErr w:type="spellEnd"/>
-                            <w:r>
-                              <w:rPr>
-                                <w:rFonts w:ascii="Courier New" w:hAnsi="Courier New" w:cs="Courier New"/>
-                                <w:sz w:val="20"/>
-                                <w:szCs w:val="20"/>
-                              </w:rPr>
-                              <w:t>-address&gt;</w:t>
+                            <w:r>
+                              <w:rPr>
+                                <w:rFonts w:ascii="Courier New" w:hAnsi="Courier New" w:cs="Courier New"/>
+                                <w:sz w:val="20"/>
+                                <w:szCs w:val="20"/>
+                              </w:rPr>
+                              <w:t>nfs_server_internal_ip=</w:t>
+                            </w:r>
+                            <w:r>
+                              <w:rPr>
+                                <w:rFonts w:ascii="Courier New" w:hAnsi="Courier New" w:cs="Courier New"/>
+                                <w:sz w:val="20"/>
+                                <w:szCs w:val="20"/>
+                              </w:rPr>
+                              <w:t>&lt;nfs-server-internal-ip-address&gt;</w:t>
                             </w:r>
                           </w:p>
                         </w:txbxContent>
@@ -6991,15 +6657,7 @@
     <w:p/>
     <w:p>
       <w:r>
-        <w:t>You can get the address by running em status and applying heuristics to figure out which instance is the NFS server. If the instances were named following the conventions offered by this manual, the NFS server’s name should start with “</w:t>
-      </w:r>
-      <w:proofErr w:type="spellStart"/>
-      <w:r>
-        <w:t>nfs</w:t>
-      </w:r>
-      <w:proofErr w:type="spellEnd"/>
-      <w:r>
-        <w:t>”.</w:t>
+        <w:t>You can get the address by running em status and applying heuristics to figure out which instance is the NFS server. If the instances were named following the conventions offered by this manual, the NFS server’s name should start with “nfs”.</w:t>
       </w:r>
     </w:p>
     <w:p/>
@@ -7458,148 +7116,58 @@
                                 <w:sz w:val="20"/>
                                 <w:szCs w:val="20"/>
                               </w:rPr>
-                              <w:t>name state   id         public-</w:t>
-                            </w:r>
-                            <w:proofErr w:type="spellStart"/>
-                            <w:r>
-                              <w:rPr>
-                                <w:rFonts w:ascii="Courier New" w:hAnsi="Courier New" w:cs="Courier New"/>
-                                <w:sz w:val="20"/>
-                                <w:szCs w:val="20"/>
-                              </w:rPr>
-                              <w:t>ip</w:t>
-                            </w:r>
-                            <w:proofErr w:type="spellEnd"/>
-                            <w:r>
-                              <w:rPr>
-                                <w:rFonts w:ascii="Courier New" w:hAnsi="Courier New" w:cs="Courier New"/>
-                                <w:sz w:val="20"/>
-                                <w:szCs w:val="20"/>
-                              </w:rPr>
-                              <w:t xml:space="preserve"> private-</w:t>
-                            </w:r>
-                            <w:proofErr w:type="spellStart"/>
-                            <w:r>
-                              <w:rPr>
-                                <w:rFonts w:ascii="Courier New" w:hAnsi="Courier New" w:cs="Courier New"/>
-                                <w:sz w:val="20"/>
-                                <w:szCs w:val="20"/>
-                              </w:rPr>
-                              <w:t>ip</w:t>
-                            </w:r>
-                            <w:proofErr w:type="spellEnd"/>
-                            <w:r>
-                              <w:rPr>
-                                <w:rFonts w:ascii="Courier New" w:hAnsi="Courier New" w:cs="Courier New"/>
-                                <w:sz w:val="20"/>
-                                <w:szCs w:val="20"/>
-                              </w:rPr>
-                              <w:t xml:space="preserve">   </w:t>
-                            </w:r>
-                          </w:p>
-                          <w:p>
-                            <w:pPr>
-                              <w:rPr>
-                                <w:rFonts w:ascii="Courier New" w:hAnsi="Courier New" w:cs="Courier New"/>
-                                <w:sz w:val="20"/>
-                                <w:szCs w:val="20"/>
-                              </w:rPr>
-                            </w:pPr>
-                            <w:r>
-                              <w:rPr>
-                                <w:rFonts w:ascii="Courier New" w:hAnsi="Courier New" w:cs="Courier New"/>
-                                <w:sz w:val="20"/>
-                                <w:szCs w:val="20"/>
-                              </w:rPr>
-                              <w:t>f</w:t>
-                            </w:r>
-                            <w:proofErr w:type="gramStart"/>
-                            <w:r>
-                              <w:rPr>
-                                <w:rFonts w:ascii="Courier New" w:hAnsi="Courier New" w:cs="Courier New"/>
-                                <w:sz w:val="20"/>
-                                <w:szCs w:val="20"/>
-                              </w:rPr>
-                              <w:t>01  stopped</w:t>
-                            </w:r>
-                            <w:proofErr w:type="gramEnd"/>
-                            <w:r>
-                              <w:rPr>
-                                <w:rFonts w:ascii="Courier New" w:hAnsi="Courier New" w:cs="Courier New"/>
-                                <w:sz w:val="20"/>
-                                <w:szCs w:val="20"/>
-                              </w:rPr>
-                              <w:t xml:space="preserve"> i-db0ab82d           172.31.25.44 </w:t>
-                            </w:r>
-                          </w:p>
-                          <w:p>
-                            <w:pPr>
-                              <w:rPr>
-                                <w:rFonts w:ascii="Courier New" w:hAnsi="Courier New" w:cs="Courier New"/>
-                                <w:sz w:val="20"/>
-                                <w:szCs w:val="20"/>
-                              </w:rPr>
-                            </w:pPr>
-                            <w:r>
-                              <w:rPr>
-                                <w:rFonts w:ascii="Courier New" w:hAnsi="Courier New" w:cs="Courier New"/>
-                                <w:sz w:val="20"/>
-                                <w:szCs w:val="20"/>
-                              </w:rPr>
-                              <w:t>b</w:t>
-                            </w:r>
-                            <w:proofErr w:type="gramStart"/>
-                            <w:r>
-                              <w:rPr>
-                                <w:rFonts w:ascii="Courier New" w:hAnsi="Courier New" w:cs="Courier New"/>
-                                <w:sz w:val="20"/>
-                                <w:szCs w:val="20"/>
-                              </w:rPr>
-                              <w:t>01  stopped</w:t>
-                            </w:r>
-                            <w:proofErr w:type="gramEnd"/>
-                            <w:r>
-                              <w:rPr>
-                                <w:rFonts w:ascii="Courier New" w:hAnsi="Courier New" w:cs="Courier New"/>
-                                <w:sz w:val="20"/>
-                                <w:szCs w:val="20"/>
-                              </w:rPr>
-                              <w:t xml:space="preserve"> i-55397ea3           172.31.16.215</w:t>
-                            </w:r>
-                          </w:p>
-                          <w:p>
-                            <w:pPr>
-                              <w:rPr>
-                                <w:rFonts w:ascii="Courier New" w:hAnsi="Courier New" w:cs="Courier New"/>
-                                <w:sz w:val="20"/>
-                                <w:szCs w:val="20"/>
-                              </w:rPr>
-                            </w:pPr>
-                            <w:r>
-                              <w:rPr>
-                                <w:rFonts w:ascii="Courier New" w:hAnsi="Courier New" w:cs="Courier New"/>
-                                <w:sz w:val="20"/>
-                                <w:szCs w:val="20"/>
-                              </w:rPr>
-                              <w:t>b</w:t>
-                            </w:r>
-                            <w:proofErr w:type="gramStart"/>
-                            <w:r>
-                              <w:rPr>
-                                <w:rFonts w:ascii="Courier New" w:hAnsi="Courier New" w:cs="Courier New"/>
-                                <w:sz w:val="20"/>
-                                <w:szCs w:val="20"/>
-                              </w:rPr>
-                              <w:t>02  stopped</w:t>
-                            </w:r>
-                            <w:proofErr w:type="gramEnd"/>
-                            <w:r>
-                              <w:rPr>
-                                <w:rFonts w:ascii="Courier New" w:hAnsi="Courier New" w:cs="Courier New"/>
-                                <w:sz w:val="20"/>
-                                <w:szCs w:val="20"/>
-                              </w:rPr>
-                              <w:t xml:space="preserve"> i-fe014408           172.31.30.67 </w:t>
+                              <w:t xml:space="preserve">name state   id         public-ip private-ip   </w:t>
+                            </w:r>
+                          </w:p>
+                          <w:p>
+                            <w:pPr>
+                              <w:rPr>
+                                <w:rFonts w:ascii="Courier New" w:hAnsi="Courier New" w:cs="Courier New"/>
+                                <w:sz w:val="20"/>
+                                <w:szCs w:val="20"/>
+                              </w:rPr>
+                            </w:pPr>
+                            <w:r>
+                              <w:rPr>
+                                <w:rFonts w:ascii="Courier New" w:hAnsi="Courier New" w:cs="Courier New"/>
+                                <w:sz w:val="20"/>
+                                <w:szCs w:val="20"/>
+                              </w:rPr>
+                              <w:t xml:space="preserve">f01  stopped i-db0ab82d           172.31.25.44 </w:t>
+                            </w:r>
+                          </w:p>
+                          <w:p>
+                            <w:pPr>
+                              <w:rPr>
+                                <w:rFonts w:ascii="Courier New" w:hAnsi="Courier New" w:cs="Courier New"/>
+                                <w:sz w:val="20"/>
+                                <w:szCs w:val="20"/>
+                              </w:rPr>
+                            </w:pPr>
+                            <w:r>
+                              <w:rPr>
+                                <w:rFonts w:ascii="Courier New" w:hAnsi="Courier New" w:cs="Courier New"/>
+                                <w:sz w:val="20"/>
+                                <w:szCs w:val="20"/>
+                              </w:rPr>
+                              <w:t>b01  stopped i-55397ea3           172.31.16.215</w:t>
+                            </w:r>
+                          </w:p>
+                          <w:p>
+                            <w:pPr>
+                              <w:rPr>
+                                <w:rFonts w:ascii="Courier New" w:hAnsi="Courier New" w:cs="Courier New"/>
+                                <w:sz w:val="20"/>
+                                <w:szCs w:val="20"/>
+                              </w:rPr>
+                            </w:pPr>
+                            <w:r>
+                              <w:rPr>
+                                <w:rFonts w:ascii="Courier New" w:hAnsi="Courier New" w:cs="Courier New"/>
+                                <w:sz w:val="20"/>
+                                <w:szCs w:val="20"/>
+                              </w:rPr>
+                              <w:t xml:space="preserve">b02  stopped i-fe014408           172.31.30.67 </w:t>
                             </w:r>
                           </w:p>
                           <w:p>
@@ -8057,13 +7625,8 @@
         <w:t xml:space="preserve">resources. We routinely use reasonably large environments – tens of instances – served by a </w:t>
       </w:r>
       <w:r>
-        <w:t>t</w:t>
-      </w:r>
-      <w:proofErr w:type="gramStart"/>
-      <w:r>
-        <w:t>2.micro</w:t>
-      </w:r>
-      <w:proofErr w:type="gramEnd"/>
+        <w:t>t2.micro</w:t>
+      </w:r>
       <w:r>
         <w:t xml:space="preserve"> NFS server, provided that the client instances prefer “local” storage to the shared file space. </w:t>
       </w:r>
@@ -8302,25 +7865,7 @@
                                 <w:sz w:val="20"/>
                                 <w:szCs w:val="20"/>
                               </w:rPr>
-                              <w:t>em create --group &lt;</w:t>
-                            </w:r>
-                            <w:proofErr w:type="spellStart"/>
-                            <w:r>
-                              <w:rPr>
-                                <w:rFonts w:ascii="Courier New" w:hAnsi="Courier New" w:cs="Courier New"/>
-                                <w:sz w:val="20"/>
-                                <w:szCs w:val="20"/>
-                              </w:rPr>
-                              <w:t>nfs</w:t>
-                            </w:r>
-                            <w:proofErr w:type="spellEnd"/>
-                            <w:r>
-                              <w:rPr>
-                                <w:rFonts w:ascii="Courier New" w:hAnsi="Courier New" w:cs="Courier New"/>
-                                <w:sz w:val="20"/>
-                                <w:szCs w:val="20"/>
-                              </w:rPr>
-                              <w:t xml:space="preserve">-server-security-group&gt; nfs01 </w:t>
+                              <w:t xml:space="preserve">em create --group &lt;nfs-server-security-group&gt; nfs01 </w:t>
                             </w:r>
                           </w:p>
                         </w:txbxContent>
@@ -8568,25 +8113,7 @@
                                 <w:sz w:val="20"/>
                                 <w:szCs w:val="20"/>
                               </w:rPr>
-                              <w:t xml:space="preserve">em –h </w:t>
-                            </w:r>
-                            <w:proofErr w:type="gramStart"/>
-                            <w:r>
-                              <w:rPr>
-                                <w:rFonts w:ascii="Courier New" w:hAnsi="Courier New" w:cs="Courier New"/>
-                                <w:sz w:val="20"/>
-                                <w:szCs w:val="20"/>
-                              </w:rPr>
-                              <w:t>create</w:t>
-                            </w:r>
-                            <w:proofErr w:type="gramEnd"/>
-                            <w:r>
-                              <w:rPr>
-                                <w:rFonts w:ascii="Courier New" w:hAnsi="Courier New" w:cs="Courier New"/>
-                                <w:sz w:val="20"/>
-                                <w:szCs w:val="20"/>
-                              </w:rPr>
-                              <w:t xml:space="preserve"> </w:t>
+                              <w:t xml:space="preserve">em –h create </w:t>
                             </w:r>
                           </w:p>
                         </w:txbxContent>
@@ -8657,21 +8184,7 @@
         <w:rPr>
           <w:color w:val="FF0000"/>
         </w:rPr>
-        <w:t xml:space="preserve">Run with --verbose and determine the </w:t>
-      </w:r>
-      <w:proofErr w:type="spellStart"/>
-      <w:r>
-        <w:rPr>
-          <w:color w:val="FF0000"/>
-        </w:rPr>
-        <w:t>ami_type</w:t>
-      </w:r>
-      <w:proofErr w:type="spellEnd"/>
-      <w:r>
-        <w:rPr>
-          <w:color w:val="FF0000"/>
-        </w:rPr>
-        <w:t>, availability-zone, subnet</w:t>
+        <w:t>Run with --verbose and determine the ami_type, availability-zone, subnet</w:t>
       </w:r>
       <w:r>
         <w:rPr>
@@ -8793,106 +8306,24 @@
                                 <w:sz w:val="20"/>
                                 <w:szCs w:val="20"/>
                               </w:rPr>
-                              <w:t>nombp</w:t>
-                            </w:r>
-                            <w:proofErr w:type="gramStart"/>
-                            <w:r>
-                              <w:rPr>
-                                <w:rFonts w:ascii="Courier New" w:hAnsi="Courier New" w:cs="Courier New"/>
-                                <w:sz w:val="20"/>
-                                <w:szCs w:val="20"/>
-                              </w:rPr>
-                              <w:t>1:~</w:t>
-                            </w:r>
-                            <w:proofErr w:type="gramEnd"/>
-                            <w:r>
-                              <w:rPr>
-                                <w:rFonts w:ascii="Courier New" w:hAnsi="Courier New" w:cs="Courier New"/>
-                                <w:sz w:val="20"/>
-                                <w:szCs w:val="20"/>
-                              </w:rPr>
-                              <w:t xml:space="preserve"> </w:t>
-                            </w:r>
-                            <w:proofErr w:type="spellStart"/>
-                            <w:r>
-                              <w:rPr>
-                                <w:rFonts w:ascii="Courier New" w:hAnsi="Courier New" w:cs="Courier New"/>
-                                <w:sz w:val="20"/>
-                                <w:szCs w:val="20"/>
-                              </w:rPr>
-                              <w:t>ovidiu</w:t>
-                            </w:r>
-                            <w:proofErr w:type="spellEnd"/>
-                            <w:r>
-                              <w:rPr>
-                                <w:rFonts w:ascii="Courier New" w:hAnsi="Courier New" w:cs="Courier New"/>
-                                <w:sz w:val="20"/>
-                                <w:szCs w:val="20"/>
-                              </w:rPr>
-                              <w:t>$ em status</w:t>
-                            </w:r>
-                          </w:p>
-                          <w:p>
-                            <w:pPr>
-                              <w:rPr>
-                                <w:rFonts w:ascii="Courier New" w:hAnsi="Courier New" w:cs="Courier New"/>
-                                <w:sz w:val="20"/>
-                                <w:szCs w:val="20"/>
-                              </w:rPr>
-                            </w:pPr>
-                            <w:proofErr w:type="gramStart"/>
-                            <w:r>
-                              <w:rPr>
-                                <w:rFonts w:ascii="Courier New" w:hAnsi="Courier New" w:cs="Courier New"/>
-                                <w:sz w:val="20"/>
-                                <w:szCs w:val="20"/>
-                              </w:rPr>
-                              <w:t>name  state</w:t>
-                            </w:r>
-                            <w:proofErr w:type="gramEnd"/>
-                            <w:r>
-                              <w:rPr>
-                                <w:rFonts w:ascii="Courier New" w:hAnsi="Courier New" w:cs="Courier New"/>
-                                <w:sz w:val="20"/>
-                                <w:szCs w:val="20"/>
-                              </w:rPr>
-                              <w:t xml:space="preserve">   id         public-</w:t>
-                            </w:r>
-                            <w:proofErr w:type="spellStart"/>
-                            <w:r>
-                              <w:rPr>
-                                <w:rFonts w:ascii="Courier New" w:hAnsi="Courier New" w:cs="Courier New"/>
-                                <w:sz w:val="20"/>
-                                <w:szCs w:val="20"/>
-                              </w:rPr>
-                              <w:t>ip</w:t>
-                            </w:r>
-                            <w:proofErr w:type="spellEnd"/>
-                            <w:r>
-                              <w:rPr>
-                                <w:rFonts w:ascii="Courier New" w:hAnsi="Courier New" w:cs="Courier New"/>
-                                <w:sz w:val="20"/>
-                                <w:szCs w:val="20"/>
-                              </w:rPr>
-                              <w:t xml:space="preserve">    private-</w:t>
-                            </w:r>
-                            <w:proofErr w:type="spellStart"/>
-                            <w:r>
-                              <w:rPr>
-                                <w:rFonts w:ascii="Courier New" w:hAnsi="Courier New" w:cs="Courier New"/>
-                                <w:sz w:val="20"/>
-                                <w:szCs w:val="20"/>
-                              </w:rPr>
-                              <w:t>ip</w:t>
-                            </w:r>
-                            <w:proofErr w:type="spellEnd"/>
-                            <w:r>
-                              <w:rPr>
-                                <w:rFonts w:ascii="Courier New" w:hAnsi="Courier New" w:cs="Courier New"/>
-                                <w:sz w:val="20"/>
-                                <w:szCs w:val="20"/>
-                              </w:rPr>
-                              <w:t xml:space="preserve">   </w:t>
+                              <w:t>nombp1:~ ovidiu$ em status</w:t>
+                            </w:r>
+                          </w:p>
+                          <w:p>
+                            <w:pPr>
+                              <w:rPr>
+                                <w:rFonts w:ascii="Courier New" w:hAnsi="Courier New" w:cs="Courier New"/>
+                                <w:sz w:val="20"/>
+                                <w:szCs w:val="20"/>
+                              </w:rPr>
+                            </w:pPr>
+                            <w:r>
+                              <w:rPr>
+                                <w:rFonts w:ascii="Courier New" w:hAnsi="Courier New" w:cs="Courier New"/>
+                                <w:sz w:val="20"/>
+                                <w:szCs w:val="20"/>
+                              </w:rPr>
+                              <w:t xml:space="preserve">name  state   id         public-ip    private-ip   </w:t>
                             </w:r>
                           </w:p>
                           <w:p>
@@ -9205,23 +8636,13 @@
                               </w:rPr>
                               <w:t xml:space="preserve">em overlay </w:t>
                             </w:r>
-                            <w:proofErr w:type="spellStart"/>
-                            <w:r>
-                              <w:rPr>
-                                <w:rFonts w:ascii="Courier New" w:hAnsi="Courier New" w:cs="Courier New"/>
-                                <w:sz w:val="20"/>
-                                <w:szCs w:val="20"/>
-                              </w:rPr>
-                              <w:t>nfs</w:t>
-                            </w:r>
-                            <w:proofErr w:type="spellEnd"/>
-                            <w:r>
-                              <w:rPr>
-                                <w:rFonts w:ascii="Courier New" w:hAnsi="Courier New" w:cs="Courier New"/>
-                                <w:sz w:val="20"/>
-                                <w:szCs w:val="20"/>
-                              </w:rPr>
-                              <w:t>-server</w:t>
+                            <w:r>
+                              <w:rPr>
+                                <w:rFonts w:ascii="Courier New" w:hAnsi="Courier New" w:cs="Courier New"/>
+                                <w:sz w:val="20"/>
+                                <w:szCs w:val="20"/>
+                              </w:rPr>
+                              <w:t>nfs-server</w:t>
                             </w:r>
                             <w:r>
                               <w:rPr>
@@ -9356,15 +8777,7 @@
         <w:t xml:space="preserve">IMPORTANT: </w:t>
       </w:r>
       <w:r>
-        <w:t xml:space="preserve">The </w:t>
-      </w:r>
-      <w:proofErr w:type="spellStart"/>
-      <w:r>
-        <w:t>nfs</w:t>
-      </w:r>
-      <w:proofErr w:type="spellEnd"/>
-      <w:r>
-        <w:t>-overlay does not start the NFS server (</w:t>
+        <w:t>The nfs-overlay does not start the NFS server (</w:t>
       </w:r>
       <w:r>
         <w:rPr>
@@ -9391,37 +8804,7 @@
         <w:rPr>
           <w:color w:val="FF0000"/>
         </w:rPr>
-        <w:t xml:space="preserve">he attempt to start the NFS server during the installation failed. The section is commented out in </w:t>
-      </w:r>
-      <w:proofErr w:type="spellStart"/>
-      <w:proofErr w:type="gramStart"/>
-      <w:r>
-        <w:rPr>
-          <w:color w:val="FF0000"/>
-        </w:rPr>
-        <w:t>linux.shlib</w:t>
-      </w:r>
-      <w:proofErr w:type="spellEnd"/>
-      <w:proofErr w:type="gramEnd"/>
-      <w:r>
-        <w:rPr>
-          <w:color w:val="FF0000"/>
-        </w:rPr>
-        <w:t># setup-</w:t>
-      </w:r>
-      <w:proofErr w:type="spellStart"/>
-      <w:r>
-        <w:rPr>
-          <w:color w:val="FF0000"/>
-        </w:rPr>
-        <w:t>nfs</w:t>
-      </w:r>
-      <w:proofErr w:type="spellEnd"/>
-      <w:r>
-        <w:rPr>
-          <w:color w:val="FF0000"/>
-        </w:rPr>
-        <w:t>-server. Figure out what happened and restore it</w:t>
+        <w:t>he attempt to start the NFS server during the installation failed. The section is commented out in linux.shlib# setup-nfs-server. Figure out what happened and restore it</w:t>
       </w:r>
       <w:r>
         <w:t>). Until this is fixed, it is important to stop and then start the newly created NFS instance. This is also a good test to see if the NFS starts correctly at boot.</w:t>
@@ -10018,21 +9401,7 @@
         <w:rPr>
           <w:color w:val="FF0000"/>
         </w:rPr>
-        <w:t>Create a ~/.em/</w:t>
-      </w:r>
-      <w:proofErr w:type="spellStart"/>
-      <w:r>
-        <w:rPr>
-          <w:color w:val="FF0000"/>
-        </w:rPr>
-        <w:t>em.conf</w:t>
-      </w:r>
-      <w:proofErr w:type="spellEnd"/>
-      <w:r>
-        <w:rPr>
-          <w:color w:val="FF0000"/>
-        </w:rPr>
-        <w:t xml:space="preserve"> and add the following: </w:t>
+        <w:t xml:space="preserve">Create a ~/.em/em.conf and add the following: </w:t>
       </w:r>
     </w:p>
     <w:p/>
@@ -10053,13 +9422,8 @@
         <w:t>Remember that you need to correlate the load that the instance will be running with the instance type. The default instance type is “</w:t>
       </w:r>
       <w:r>
-        <w:t>t</w:t>
-      </w:r>
-      <w:proofErr w:type="gramStart"/>
-      <w:r>
-        <w:t>2.micro</w:t>
-      </w:r>
-      <w:proofErr w:type="gramEnd"/>
+        <w:t>t2.micro</w:t>
+      </w:r>
       <w:r>
         <w:t>”.</w:t>
       </w:r>
@@ -10221,15 +9585,7 @@
         </mc:AlternateContent>
       </w:r>
       <w:r>
-        <w:t>Use the --</w:t>
-      </w:r>
-      <w:proofErr w:type="spellStart"/>
-      <w:r>
-        <w:t>ami_id</w:t>
-      </w:r>
-      <w:proofErr w:type="spellEnd"/>
-      <w:r>
-        <w:t>, --group, --instance-type, --storage-size and --subnet “create” command options to qualify the instance.</w:t>
+        <w:t>Use the --ami_id, --group, --instance-type, --storage-size and --subnet “create” command options to qualify the instance.</w:t>
       </w:r>
       <w:r>
         <w:br/>
@@ -10609,25 +9965,7 @@
                                 <w:sz w:val="20"/>
                                 <w:szCs w:val="20"/>
                               </w:rPr>
-                              <w:t>RSA key fingerprint is b</w:t>
-                            </w:r>
-                            <w:proofErr w:type="gramStart"/>
-                            <w:r>
-                              <w:rPr>
-                                <w:rFonts w:ascii="Courier New" w:hAnsi="Courier New" w:cs="Courier New"/>
-                                <w:sz w:val="20"/>
-                                <w:szCs w:val="20"/>
-                              </w:rPr>
-                              <w:t>6:dc</w:t>
-                            </w:r>
-                            <w:proofErr w:type="gramEnd"/>
-                            <w:r>
-                              <w:rPr>
-                                <w:rFonts w:ascii="Courier New" w:hAnsi="Courier New" w:cs="Courier New"/>
-                                <w:sz w:val="20"/>
-                                <w:szCs w:val="20"/>
-                              </w:rPr>
-                              <w:t>:bf:3b:dd:af:cb:28:9e:86:4c:30:23:06:ec:e8.</w:t>
+                              <w:t>RSA key fingerprint is b6:dc:bf:3b:dd:af:cb:28:9e:86:4c:30:23:06:ec:e8.</w:t>
                             </w:r>
                           </w:p>
                           <w:p>
@@ -10746,211 +10084,59 @@
                                 <w:sz w:val="20"/>
                                 <w:szCs w:val="20"/>
                               </w:rPr>
-                              <w:t>cursor configured in /root</w:t>
-                            </w:r>
-                            <w:proofErr w:type="gramStart"/>
-                            <w:r>
-                              <w:rPr>
-                                <w:rFonts w:ascii="Courier New" w:hAnsi="Courier New" w:cs="Courier New"/>
-                                <w:sz w:val="20"/>
-                                <w:szCs w:val="20"/>
-                              </w:rPr>
-                              <w:t>/.</w:t>
-                            </w:r>
-                            <w:proofErr w:type="spellStart"/>
-                            <w:r>
-                              <w:rPr>
-                                <w:rFonts w:ascii="Courier New" w:hAnsi="Courier New" w:cs="Courier New"/>
-                                <w:sz w:val="20"/>
-                                <w:szCs w:val="20"/>
-                              </w:rPr>
-                              <w:t>bashrc</w:t>
-                            </w:r>
-                            <w:proofErr w:type="spellEnd"/>
-                            <w:proofErr w:type="gramEnd"/>
-                          </w:p>
-                          <w:p>
-                            <w:pPr>
-                              <w:rPr>
-                                <w:rFonts w:ascii="Courier New" w:hAnsi="Courier New" w:cs="Courier New"/>
-                                <w:sz w:val="20"/>
-                                <w:szCs w:val="20"/>
-                              </w:rPr>
-                            </w:pPr>
-                            <w:r>
-                              <w:rPr>
-                                <w:rFonts w:ascii="Courier New" w:hAnsi="Courier New" w:cs="Courier New"/>
-                                <w:sz w:val="20"/>
-                                <w:szCs w:val="20"/>
-                              </w:rPr>
-                              <w:t>alias h='history' configured in /root</w:t>
-                            </w:r>
-                            <w:proofErr w:type="gramStart"/>
-                            <w:r>
-                              <w:rPr>
-                                <w:rFonts w:ascii="Courier New" w:hAnsi="Courier New" w:cs="Courier New"/>
-                                <w:sz w:val="20"/>
-                                <w:szCs w:val="20"/>
-                              </w:rPr>
-                              <w:t>/.</w:t>
-                            </w:r>
-                            <w:proofErr w:type="spellStart"/>
-                            <w:r>
-                              <w:rPr>
-                                <w:rFonts w:ascii="Courier New" w:hAnsi="Courier New" w:cs="Courier New"/>
-                                <w:sz w:val="20"/>
-                                <w:szCs w:val="20"/>
-                              </w:rPr>
-                              <w:t>bashrc</w:t>
-                            </w:r>
-                            <w:proofErr w:type="spellEnd"/>
-                            <w:proofErr w:type="gramEnd"/>
-                          </w:p>
-                          <w:p>
-                            <w:pPr>
-                              <w:rPr>
-                                <w:rFonts w:ascii="Courier New" w:hAnsi="Courier New" w:cs="Courier New"/>
-                                <w:sz w:val="20"/>
-                                <w:szCs w:val="20"/>
-                              </w:rPr>
-                            </w:pPr>
-                            <w:r>
-                              <w:rPr>
-                                <w:rFonts w:ascii="Courier New" w:hAnsi="Courier New" w:cs="Courier New"/>
-                                <w:sz w:val="20"/>
-                                <w:szCs w:val="20"/>
-                              </w:rPr>
-                              <w:t>alias r='</w:t>
-                            </w:r>
-                            <w:proofErr w:type="spellStart"/>
-                            <w:r>
-                              <w:rPr>
-                                <w:rFonts w:ascii="Courier New" w:hAnsi="Courier New" w:cs="Courier New"/>
-                                <w:sz w:val="20"/>
-                                <w:szCs w:val="20"/>
-                              </w:rPr>
-                              <w:t>sudo</w:t>
-                            </w:r>
-                            <w:proofErr w:type="spellEnd"/>
-                            <w:r>
-                              <w:rPr>
-                                <w:rFonts w:ascii="Courier New" w:hAnsi="Courier New" w:cs="Courier New"/>
-                                <w:sz w:val="20"/>
-                                <w:szCs w:val="20"/>
-                              </w:rPr>
-                              <w:t xml:space="preserve"> </w:t>
-                            </w:r>
-                            <w:proofErr w:type="spellStart"/>
-                            <w:r>
-                              <w:rPr>
-                                <w:rFonts w:ascii="Courier New" w:hAnsi="Courier New" w:cs="Courier New"/>
-                                <w:sz w:val="20"/>
-                                <w:szCs w:val="20"/>
-                              </w:rPr>
-                              <w:t>su</w:t>
-                            </w:r>
-                            <w:proofErr w:type="spellEnd"/>
-                            <w:r>
-                              <w:rPr>
-                                <w:rFonts w:ascii="Courier New" w:hAnsi="Courier New" w:cs="Courier New"/>
-                                <w:sz w:val="20"/>
-                                <w:szCs w:val="20"/>
-                              </w:rPr>
-                              <w:t xml:space="preserve"> -' configured in /root</w:t>
-                            </w:r>
-                            <w:proofErr w:type="gramStart"/>
-                            <w:r>
-                              <w:rPr>
-                                <w:rFonts w:ascii="Courier New" w:hAnsi="Courier New" w:cs="Courier New"/>
-                                <w:sz w:val="20"/>
-                                <w:szCs w:val="20"/>
-                              </w:rPr>
-                              <w:t>/.</w:t>
-                            </w:r>
-                            <w:proofErr w:type="spellStart"/>
-                            <w:r>
-                              <w:rPr>
-                                <w:rFonts w:ascii="Courier New" w:hAnsi="Courier New" w:cs="Courier New"/>
-                                <w:sz w:val="20"/>
-                                <w:szCs w:val="20"/>
-                              </w:rPr>
-                              <w:t>bashrc</w:t>
-                            </w:r>
-                            <w:proofErr w:type="spellEnd"/>
-                            <w:proofErr w:type="gramEnd"/>
-                          </w:p>
-                          <w:p>
-                            <w:pPr>
-                              <w:rPr>
-                                <w:rFonts w:ascii="Courier New" w:hAnsi="Courier New" w:cs="Courier New"/>
-                                <w:sz w:val="20"/>
-                                <w:szCs w:val="20"/>
-                              </w:rPr>
-                            </w:pPr>
-                            <w:r>
-                              <w:rPr>
-                                <w:rFonts w:ascii="Courier New" w:hAnsi="Courier New" w:cs="Courier New"/>
-                                <w:sz w:val="20"/>
-                                <w:szCs w:val="20"/>
-                              </w:rPr>
-                              <w:t xml:space="preserve">alias </w:t>
-                            </w:r>
-                            <w:proofErr w:type="spellStart"/>
-                            <w:r>
-                              <w:rPr>
-                                <w:rFonts w:ascii="Courier New" w:hAnsi="Courier New" w:cs="Courier New"/>
-                                <w:sz w:val="20"/>
-                                <w:szCs w:val="20"/>
-                              </w:rPr>
-                              <w:t>nfs</w:t>
-                            </w:r>
-                            <w:proofErr w:type="spellEnd"/>
-                            <w:r>
-                              <w:rPr>
-                                <w:rFonts w:ascii="Courier New" w:hAnsi="Courier New" w:cs="Courier New"/>
-                                <w:sz w:val="20"/>
-                                <w:szCs w:val="20"/>
-                              </w:rPr>
-                              <w:t>='cd /</w:t>
-                            </w:r>
-                            <w:proofErr w:type="spellStart"/>
-                            <w:r>
-                              <w:rPr>
-                                <w:rFonts w:ascii="Courier New" w:hAnsi="Courier New" w:cs="Courier New"/>
-                                <w:sz w:val="20"/>
-                                <w:szCs w:val="20"/>
-                              </w:rPr>
-                              <w:t>nfs'</w:t>
-                            </w:r>
-                            <w:proofErr w:type="spellEnd"/>
-                            <w:r>
-                              <w:rPr>
-                                <w:rFonts w:ascii="Courier New" w:hAnsi="Courier New" w:cs="Courier New"/>
-                                <w:sz w:val="20"/>
-                                <w:szCs w:val="20"/>
-                              </w:rPr>
-                              <w:t xml:space="preserve"> configured in /root</w:t>
-                            </w:r>
-                            <w:proofErr w:type="gramStart"/>
-                            <w:r>
-                              <w:rPr>
-                                <w:rFonts w:ascii="Courier New" w:hAnsi="Courier New" w:cs="Courier New"/>
-                                <w:sz w:val="20"/>
-                                <w:szCs w:val="20"/>
-                              </w:rPr>
-                              <w:t>/.</w:t>
-                            </w:r>
-                            <w:proofErr w:type="spellStart"/>
-                            <w:r>
-                              <w:rPr>
-                                <w:rFonts w:ascii="Courier New" w:hAnsi="Courier New" w:cs="Courier New"/>
-                                <w:sz w:val="20"/>
-                                <w:szCs w:val="20"/>
-                              </w:rPr>
-                              <w:t>bashrc</w:t>
-                            </w:r>
-                            <w:proofErr w:type="spellEnd"/>
-                            <w:proofErr w:type="gramEnd"/>
+                              <w:t>cursor configured in /root/.bashrc</w:t>
+                            </w:r>
+                          </w:p>
+                          <w:p>
+                            <w:pPr>
+                              <w:rPr>
+                                <w:rFonts w:ascii="Courier New" w:hAnsi="Courier New" w:cs="Courier New"/>
+                                <w:sz w:val="20"/>
+                                <w:szCs w:val="20"/>
+                              </w:rPr>
+                            </w:pPr>
+                            <w:r>
+                              <w:rPr>
+                                <w:rFonts w:ascii="Courier New" w:hAnsi="Courier New" w:cs="Courier New"/>
+                                <w:sz w:val="20"/>
+                                <w:szCs w:val="20"/>
+                              </w:rPr>
+                              <w:t>alias h='history' configured in /root/.bashrc</w:t>
+                            </w:r>
+                          </w:p>
+                          <w:p>
+                            <w:pPr>
+                              <w:rPr>
+                                <w:rFonts w:ascii="Courier New" w:hAnsi="Courier New" w:cs="Courier New"/>
+                                <w:sz w:val="20"/>
+                                <w:szCs w:val="20"/>
+                              </w:rPr>
+                            </w:pPr>
+                            <w:r>
+                              <w:rPr>
+                                <w:rFonts w:ascii="Courier New" w:hAnsi="Courier New" w:cs="Courier New"/>
+                                <w:sz w:val="20"/>
+                                <w:szCs w:val="20"/>
+                              </w:rPr>
+                              <w:t>alias r='sudo su -' configured in /root/.bashrc</w:t>
+                            </w:r>
+                          </w:p>
+                          <w:p>
+                            <w:pPr>
+                              <w:rPr>
+                                <w:rFonts w:ascii="Courier New" w:hAnsi="Courier New" w:cs="Courier New"/>
+                                <w:sz w:val="20"/>
+                                <w:szCs w:val="20"/>
+                              </w:rPr>
+                            </w:pPr>
+                            <w:r>
+                              <w:rPr>
+                                <w:rFonts w:ascii="Courier New" w:hAnsi="Courier New" w:cs="Courier New"/>
+                                <w:sz w:val="20"/>
+                                <w:szCs w:val="20"/>
+                              </w:rPr>
+                              <w:t>alias nfs='cd /nfs' configured in /root/.bashrc</w:t>
+                            </w:r>
                           </w:p>
                           <w:p>
                             <w:pPr>
@@ -10983,211 +10169,59 @@
                                 <w:sz w:val="20"/>
                                 <w:szCs w:val="20"/>
                               </w:rPr>
-                              <w:t>cursor configured in /home/ec2-user</w:t>
-                            </w:r>
-                            <w:proofErr w:type="gramStart"/>
-                            <w:r>
-                              <w:rPr>
-                                <w:rFonts w:ascii="Courier New" w:hAnsi="Courier New" w:cs="Courier New"/>
-                                <w:sz w:val="20"/>
-                                <w:szCs w:val="20"/>
-                              </w:rPr>
-                              <w:t>/.</w:t>
-                            </w:r>
-                            <w:proofErr w:type="spellStart"/>
-                            <w:r>
-                              <w:rPr>
-                                <w:rFonts w:ascii="Courier New" w:hAnsi="Courier New" w:cs="Courier New"/>
-                                <w:sz w:val="20"/>
-                                <w:szCs w:val="20"/>
-                              </w:rPr>
-                              <w:t>bashrc</w:t>
-                            </w:r>
-                            <w:proofErr w:type="spellEnd"/>
-                            <w:proofErr w:type="gramEnd"/>
-                          </w:p>
-                          <w:p>
-                            <w:pPr>
-                              <w:rPr>
-                                <w:rFonts w:ascii="Courier New" w:hAnsi="Courier New" w:cs="Courier New"/>
-                                <w:sz w:val="20"/>
-                                <w:szCs w:val="20"/>
-                              </w:rPr>
-                            </w:pPr>
-                            <w:r>
-                              <w:rPr>
-                                <w:rFonts w:ascii="Courier New" w:hAnsi="Courier New" w:cs="Courier New"/>
-                                <w:sz w:val="20"/>
-                                <w:szCs w:val="20"/>
-                              </w:rPr>
-                              <w:t>alias h='history' configured in /home/ec2-user</w:t>
-                            </w:r>
-                            <w:proofErr w:type="gramStart"/>
-                            <w:r>
-                              <w:rPr>
-                                <w:rFonts w:ascii="Courier New" w:hAnsi="Courier New" w:cs="Courier New"/>
-                                <w:sz w:val="20"/>
-                                <w:szCs w:val="20"/>
-                              </w:rPr>
-                              <w:t>/.</w:t>
-                            </w:r>
-                            <w:proofErr w:type="spellStart"/>
-                            <w:r>
-                              <w:rPr>
-                                <w:rFonts w:ascii="Courier New" w:hAnsi="Courier New" w:cs="Courier New"/>
-                                <w:sz w:val="20"/>
-                                <w:szCs w:val="20"/>
-                              </w:rPr>
-                              <w:t>bashrc</w:t>
-                            </w:r>
-                            <w:proofErr w:type="spellEnd"/>
-                            <w:proofErr w:type="gramEnd"/>
-                          </w:p>
-                          <w:p>
-                            <w:pPr>
-                              <w:rPr>
-                                <w:rFonts w:ascii="Courier New" w:hAnsi="Courier New" w:cs="Courier New"/>
-                                <w:sz w:val="20"/>
-                                <w:szCs w:val="20"/>
-                              </w:rPr>
-                            </w:pPr>
-                            <w:r>
-                              <w:rPr>
-                                <w:rFonts w:ascii="Courier New" w:hAnsi="Courier New" w:cs="Courier New"/>
-                                <w:sz w:val="20"/>
-                                <w:szCs w:val="20"/>
-                              </w:rPr>
-                              <w:t>alias r='</w:t>
-                            </w:r>
-                            <w:proofErr w:type="spellStart"/>
-                            <w:r>
-                              <w:rPr>
-                                <w:rFonts w:ascii="Courier New" w:hAnsi="Courier New" w:cs="Courier New"/>
-                                <w:sz w:val="20"/>
-                                <w:szCs w:val="20"/>
-                              </w:rPr>
-                              <w:t>sudo</w:t>
-                            </w:r>
-                            <w:proofErr w:type="spellEnd"/>
-                            <w:r>
-                              <w:rPr>
-                                <w:rFonts w:ascii="Courier New" w:hAnsi="Courier New" w:cs="Courier New"/>
-                                <w:sz w:val="20"/>
-                                <w:szCs w:val="20"/>
-                              </w:rPr>
-                              <w:t xml:space="preserve"> </w:t>
-                            </w:r>
-                            <w:proofErr w:type="spellStart"/>
-                            <w:r>
-                              <w:rPr>
-                                <w:rFonts w:ascii="Courier New" w:hAnsi="Courier New" w:cs="Courier New"/>
-                                <w:sz w:val="20"/>
-                                <w:szCs w:val="20"/>
-                              </w:rPr>
-                              <w:t>su</w:t>
-                            </w:r>
-                            <w:proofErr w:type="spellEnd"/>
-                            <w:r>
-                              <w:rPr>
-                                <w:rFonts w:ascii="Courier New" w:hAnsi="Courier New" w:cs="Courier New"/>
-                                <w:sz w:val="20"/>
-                                <w:szCs w:val="20"/>
-                              </w:rPr>
-                              <w:t xml:space="preserve"> -' configured in /home/ec2-user</w:t>
-                            </w:r>
-                            <w:proofErr w:type="gramStart"/>
-                            <w:r>
-                              <w:rPr>
-                                <w:rFonts w:ascii="Courier New" w:hAnsi="Courier New" w:cs="Courier New"/>
-                                <w:sz w:val="20"/>
-                                <w:szCs w:val="20"/>
-                              </w:rPr>
-                              <w:t>/.</w:t>
-                            </w:r>
-                            <w:proofErr w:type="spellStart"/>
-                            <w:r>
-                              <w:rPr>
-                                <w:rFonts w:ascii="Courier New" w:hAnsi="Courier New" w:cs="Courier New"/>
-                                <w:sz w:val="20"/>
-                                <w:szCs w:val="20"/>
-                              </w:rPr>
-                              <w:t>bashrc</w:t>
-                            </w:r>
-                            <w:proofErr w:type="spellEnd"/>
-                            <w:proofErr w:type="gramEnd"/>
-                          </w:p>
-                          <w:p>
-                            <w:pPr>
-                              <w:rPr>
-                                <w:rFonts w:ascii="Courier New" w:hAnsi="Courier New" w:cs="Courier New"/>
-                                <w:sz w:val="20"/>
-                                <w:szCs w:val="20"/>
-                              </w:rPr>
-                            </w:pPr>
-                            <w:r>
-                              <w:rPr>
-                                <w:rFonts w:ascii="Courier New" w:hAnsi="Courier New" w:cs="Courier New"/>
-                                <w:sz w:val="20"/>
-                                <w:szCs w:val="20"/>
-                              </w:rPr>
-                              <w:t xml:space="preserve">alias </w:t>
-                            </w:r>
-                            <w:proofErr w:type="spellStart"/>
-                            <w:r>
-                              <w:rPr>
-                                <w:rFonts w:ascii="Courier New" w:hAnsi="Courier New" w:cs="Courier New"/>
-                                <w:sz w:val="20"/>
-                                <w:szCs w:val="20"/>
-                              </w:rPr>
-                              <w:t>nfs</w:t>
-                            </w:r>
-                            <w:proofErr w:type="spellEnd"/>
-                            <w:r>
-                              <w:rPr>
-                                <w:rFonts w:ascii="Courier New" w:hAnsi="Courier New" w:cs="Courier New"/>
-                                <w:sz w:val="20"/>
-                                <w:szCs w:val="20"/>
-                              </w:rPr>
-                              <w:t>='cd /</w:t>
-                            </w:r>
-                            <w:proofErr w:type="spellStart"/>
-                            <w:r>
-                              <w:rPr>
-                                <w:rFonts w:ascii="Courier New" w:hAnsi="Courier New" w:cs="Courier New"/>
-                                <w:sz w:val="20"/>
-                                <w:szCs w:val="20"/>
-                              </w:rPr>
-                              <w:t>nfs'</w:t>
-                            </w:r>
-                            <w:proofErr w:type="spellEnd"/>
-                            <w:r>
-                              <w:rPr>
-                                <w:rFonts w:ascii="Courier New" w:hAnsi="Courier New" w:cs="Courier New"/>
-                                <w:sz w:val="20"/>
-                                <w:szCs w:val="20"/>
-                              </w:rPr>
-                              <w:t xml:space="preserve"> configured in /home/ec2-user</w:t>
-                            </w:r>
-                            <w:proofErr w:type="gramStart"/>
-                            <w:r>
-                              <w:rPr>
-                                <w:rFonts w:ascii="Courier New" w:hAnsi="Courier New" w:cs="Courier New"/>
-                                <w:sz w:val="20"/>
-                                <w:szCs w:val="20"/>
-                              </w:rPr>
-                              <w:t>/.</w:t>
-                            </w:r>
-                            <w:proofErr w:type="spellStart"/>
-                            <w:r>
-                              <w:rPr>
-                                <w:rFonts w:ascii="Courier New" w:hAnsi="Courier New" w:cs="Courier New"/>
-                                <w:sz w:val="20"/>
-                                <w:szCs w:val="20"/>
-                              </w:rPr>
-                              <w:t>bashrc</w:t>
-                            </w:r>
-                            <w:proofErr w:type="spellEnd"/>
-                            <w:proofErr w:type="gramEnd"/>
+                              <w:t>cursor configured in /home/ec2-user/.bashrc</w:t>
+                            </w:r>
+                          </w:p>
+                          <w:p>
+                            <w:pPr>
+                              <w:rPr>
+                                <w:rFonts w:ascii="Courier New" w:hAnsi="Courier New" w:cs="Courier New"/>
+                                <w:sz w:val="20"/>
+                                <w:szCs w:val="20"/>
+                              </w:rPr>
+                            </w:pPr>
+                            <w:r>
+                              <w:rPr>
+                                <w:rFonts w:ascii="Courier New" w:hAnsi="Courier New" w:cs="Courier New"/>
+                                <w:sz w:val="20"/>
+                                <w:szCs w:val="20"/>
+                              </w:rPr>
+                              <w:t>alias h='history' configured in /home/ec2-user/.bashrc</w:t>
+                            </w:r>
+                          </w:p>
+                          <w:p>
+                            <w:pPr>
+                              <w:rPr>
+                                <w:rFonts w:ascii="Courier New" w:hAnsi="Courier New" w:cs="Courier New"/>
+                                <w:sz w:val="20"/>
+                                <w:szCs w:val="20"/>
+                              </w:rPr>
+                            </w:pPr>
+                            <w:r>
+                              <w:rPr>
+                                <w:rFonts w:ascii="Courier New" w:hAnsi="Courier New" w:cs="Courier New"/>
+                                <w:sz w:val="20"/>
+                                <w:szCs w:val="20"/>
+                              </w:rPr>
+                              <w:t>alias r='sudo su -' configured in /home/ec2-user/.bashrc</w:t>
+                            </w:r>
+                          </w:p>
+                          <w:p>
+                            <w:pPr>
+                              <w:rPr>
+                                <w:rFonts w:ascii="Courier New" w:hAnsi="Courier New" w:cs="Courier New"/>
+                                <w:sz w:val="20"/>
+                                <w:szCs w:val="20"/>
+                              </w:rPr>
+                            </w:pPr>
+                            <w:r>
+                              <w:rPr>
+                                <w:rFonts w:ascii="Courier New" w:hAnsi="Courier New" w:cs="Courier New"/>
+                                <w:sz w:val="20"/>
+                                <w:szCs w:val="20"/>
+                              </w:rPr>
+                              <w:t>alias nfs='cd /nfs' configured in /home/ec2-user/.bashrc</w:t>
+                            </w:r>
                           </w:p>
                           <w:p>
                             <w:pPr>
@@ -11220,54 +10254,8 @@
                                 <w:sz w:val="20"/>
                                 <w:szCs w:val="20"/>
                               </w:rPr>
-                              <w:t xml:space="preserve">removed </w:t>
-                            </w:r>
-                            <w:proofErr w:type="spellStart"/>
-                            <w:r>
-                              <w:rPr>
-                                <w:rFonts w:ascii="Courier New" w:hAnsi="Courier New" w:cs="Courier New"/>
-                                <w:sz w:val="20"/>
-                                <w:szCs w:val="20"/>
-                              </w:rPr>
-                              <w:t>requiretty</w:t>
-                            </w:r>
-                            <w:proofErr w:type="spellEnd"/>
-                            <w:r>
-                              <w:rPr>
-                                <w:rFonts w:ascii="Courier New" w:hAnsi="Courier New" w:cs="Courier New"/>
-                                <w:sz w:val="20"/>
-                                <w:szCs w:val="20"/>
-                              </w:rPr>
-                              <w:t xml:space="preserve"> from /</w:t>
-                            </w:r>
-                            <w:proofErr w:type="spellStart"/>
-                            <w:r>
-                              <w:rPr>
-                                <w:rFonts w:ascii="Courier New" w:hAnsi="Courier New" w:cs="Courier New"/>
-                                <w:sz w:val="20"/>
-                                <w:szCs w:val="20"/>
-                              </w:rPr>
-                              <w:t>etc</w:t>
-                            </w:r>
-                            <w:proofErr w:type="spellEnd"/>
-                            <w:r>
-                              <w:rPr>
-                                <w:rFonts w:ascii="Courier New" w:hAnsi="Courier New" w:cs="Courier New"/>
-                                <w:sz w:val="20"/>
-                                <w:szCs w:val="20"/>
-                              </w:rPr>
-                              <w:t>/</w:t>
-                            </w:r>
-                            <w:proofErr w:type="spellStart"/>
-                            <w:r>
-                              <w:rPr>
-                                <w:rFonts w:ascii="Courier New" w:hAnsi="Courier New" w:cs="Courier New"/>
-                                <w:sz w:val="20"/>
-                                <w:szCs w:val="20"/>
-                              </w:rPr>
-                              <w:t>sudoers</w:t>
-                            </w:r>
-                            <w:proofErr w:type="spellEnd"/>
+                              <w:t>removed requiretty from /etc/sudoers</w:t>
+                            </w:r>
                           </w:p>
                           <w:p>
                             <w:pPr>
@@ -11300,25 +10288,7 @@
                                 <w:sz w:val="20"/>
                                 <w:szCs w:val="20"/>
                               </w:rPr>
-                              <w:t>ECDSA key fingerprint is f3:6e:2</w:t>
-                            </w:r>
-                            <w:proofErr w:type="gramStart"/>
-                            <w:r>
-                              <w:rPr>
-                                <w:rFonts w:ascii="Courier New" w:hAnsi="Courier New" w:cs="Courier New"/>
-                                <w:sz w:val="20"/>
-                                <w:szCs w:val="20"/>
-                              </w:rPr>
-                              <w:t>d:fa</w:t>
-                            </w:r>
-                            <w:proofErr w:type="gramEnd"/>
-                            <w:r>
-                              <w:rPr>
-                                <w:rFonts w:ascii="Courier New" w:hAnsi="Courier New" w:cs="Courier New"/>
-                                <w:sz w:val="20"/>
-                                <w:szCs w:val="20"/>
-                              </w:rPr>
-                              <w:t>:ca:34:6b:ff:1d:d3:2e:0a:1d:d7:1b:b7.</w:t>
+                              <w:t>ECDSA key fingerprint is f3:6e:2d:fa:ca:34:6b:ff:1d:d3:2e:0a:1d:d7:1b:b7.</w:t>
                             </w:r>
                           </w:p>
                           <w:p>
@@ -11386,53 +10356,25 @@
                                 <w:sz w:val="20"/>
                                 <w:szCs w:val="20"/>
                               </w:rPr>
-                              <w:t xml:space="preserve">installing package </w:t>
-                            </w:r>
-                            <w:proofErr w:type="spellStart"/>
-                            <w:r>
-                              <w:rPr>
-                                <w:rFonts w:ascii="Courier New" w:hAnsi="Courier New" w:cs="Courier New"/>
-                                <w:sz w:val="20"/>
-                                <w:szCs w:val="20"/>
-                              </w:rPr>
-                              <w:t>nfs-utils</w:t>
-                            </w:r>
-                            <w:proofErr w:type="spellEnd"/>
-                            <w:r>
-                              <w:rPr>
-                                <w:rFonts w:ascii="Courier New" w:hAnsi="Courier New" w:cs="Courier New"/>
-                                <w:sz w:val="20"/>
-                                <w:szCs w:val="20"/>
-                              </w:rPr>
-                              <w:t xml:space="preserve"> ...</w:t>
-                            </w:r>
-                          </w:p>
-                          <w:p>
-                            <w:pPr>
-                              <w:rPr>
-                                <w:rFonts w:ascii="Courier New" w:hAnsi="Courier New" w:cs="Courier New"/>
-                                <w:sz w:val="20"/>
-                                <w:szCs w:val="20"/>
-                              </w:rPr>
-                            </w:pPr>
-                            <w:r>
-                              <w:rPr>
-                                <w:rFonts w:ascii="Courier New" w:hAnsi="Courier New" w:cs="Courier New"/>
-                                <w:sz w:val="20"/>
-                                <w:szCs w:val="20"/>
-                              </w:rPr>
-                              <w:t>created NFS mount point /</w:t>
-                            </w:r>
-                            <w:proofErr w:type="spellStart"/>
-                            <w:r>
-                              <w:rPr>
-                                <w:rFonts w:ascii="Courier New" w:hAnsi="Courier New" w:cs="Courier New"/>
-                                <w:sz w:val="20"/>
-                                <w:szCs w:val="20"/>
-                              </w:rPr>
-                              <w:t>nfs</w:t>
-                            </w:r>
-                            <w:proofErr w:type="spellEnd"/>
+                              <w:t>installing package nfs-utils ...</w:t>
+                            </w:r>
+                          </w:p>
+                          <w:p>
+                            <w:pPr>
+                              <w:rPr>
+                                <w:rFonts w:ascii="Courier New" w:hAnsi="Courier New" w:cs="Courier New"/>
+                                <w:sz w:val="20"/>
+                                <w:szCs w:val="20"/>
+                              </w:rPr>
+                            </w:pPr>
+                            <w:r>
+                              <w:rPr>
+                                <w:rFonts w:ascii="Courier New" w:hAnsi="Courier New" w:cs="Courier New"/>
+                                <w:sz w:val="20"/>
+                                <w:szCs w:val="20"/>
+                              </w:rPr>
+                              <w:t>created NFS mount point /nfs</w:t>
+                            </w:r>
                           </w:p>
                           <w:p>
                             <w:pPr>
@@ -11465,25 +10407,7 @@
                                 <w:sz w:val="20"/>
                                 <w:szCs w:val="20"/>
                               </w:rPr>
-                              <w:t xml:space="preserve">installed ovidiu@nombp1 key into ec2-user's </w:t>
-                            </w:r>
-                            <w:proofErr w:type="spellStart"/>
-                            <w:r>
-                              <w:rPr>
-                                <w:rFonts w:ascii="Courier New" w:hAnsi="Courier New" w:cs="Courier New"/>
-                                <w:sz w:val="20"/>
-                                <w:szCs w:val="20"/>
-                              </w:rPr>
-                              <w:t>authorized_keys</w:t>
-                            </w:r>
-                            <w:proofErr w:type="spellEnd"/>
-                            <w:r>
-                              <w:rPr>
-                                <w:rFonts w:ascii="Courier New" w:hAnsi="Courier New" w:cs="Courier New"/>
-                                <w:sz w:val="20"/>
-                                <w:szCs w:val="20"/>
-                              </w:rPr>
-                              <w:t xml:space="preserve"> file</w:t>
+                              <w:t>installed ovidiu@nombp1 key into ec2-user's authorized_keys file</w:t>
                             </w:r>
                           </w:p>
                           <w:p>
@@ -12129,11 +11053,11 @@
       </w:r>
       <w:bookmarkEnd w:id="31"/>
     </w:p>
-    <w:bookmarkStart w:id="32" w:name="_Toc443385824"/>
     <w:p>
       <w:pPr>
         <w:pStyle w:val="Heading2"/>
       </w:pPr>
+      <w:bookmarkStart w:id="32" w:name="_Toc443385824"/>
       <w:r>
         <w:rPr>
           <w:noProof/>
@@ -12972,42 +11896,10 @@
         <w:t>The “java” overlay needs a Java SDK archive in the environment’s repository.</w:t>
       </w:r>
       <w:r>
-        <w:t xml:space="preserve"> The name of the template is specified in the environment’s configuration file /</w:t>
-      </w:r>
-      <w:proofErr w:type="spellStart"/>
-      <w:r>
-        <w:t>nfs</w:t>
-      </w:r>
-      <w:proofErr w:type="spellEnd"/>
-      <w:r>
-        <w:t>/environment/</w:t>
-      </w:r>
-      <w:proofErr w:type="spellStart"/>
-      <w:r>
-        <w:t>environment.conf</w:t>
-      </w:r>
-      <w:proofErr w:type="spellEnd"/>
-      <w:r>
-        <w:t xml:space="preserve"> as “</w:t>
-      </w:r>
-      <w:proofErr w:type="spellStart"/>
-      <w:r>
-        <w:t>java_template</w:t>
-      </w:r>
-      <w:proofErr w:type="spellEnd"/>
-      <w:r>
-        <w:t xml:space="preserve">”. The corresponding file must exist under </w:t>
-      </w:r>
-      <w:r>
-        <w:t>/</w:t>
-      </w:r>
-      <w:proofErr w:type="spellStart"/>
-      <w:r>
-        <w:t>nfs</w:t>
-      </w:r>
-      <w:proofErr w:type="spellEnd"/>
-      <w:r>
-        <w:t>/environment</w:t>
+        <w:t xml:space="preserve"> The name of the template is specified in the environment’s configuration file /nfs/environment/environment.conf as “java_template”. The corresponding file must exist under </w:t>
+      </w:r>
+      <w:r>
+        <w:t>/nfs/environment</w:t>
       </w:r>
       <w:r>
         <w:t>/repository.</w:t>
@@ -13275,15 +12167,7 @@
         <w:t xml:space="preserve">the </w:t>
       </w:r>
       <w:r>
-        <w:t>“</w:t>
-      </w:r>
-      <w:proofErr w:type="spellStart"/>
-      <w:r>
-        <w:t>amq</w:t>
-      </w:r>
-      <w:proofErr w:type="spellEnd"/>
-      <w:r>
-        <w:t>-broker” overlay. Each EC2 instance</w:t>
+        <w:t>“amq-broker” overlay. Each EC2 instance</w:t>
       </w:r>
       <w:r>
         <w:t xml:space="preserve"> should</w:t>
@@ -13388,50 +12272,16 @@
         <w:t xml:space="preserve"> </w:t>
       </w:r>
       <w:r>
-        <w:t>The “</w:t>
-      </w:r>
-      <w:proofErr w:type="spellStart"/>
-      <w:r>
-        <w:t>amq</w:t>
-      </w:r>
-      <w:proofErr w:type="spellEnd"/>
-      <w:r>
-        <w:t>-broker” overlay needs an AMQ template in the environment’s repository. The name of the template is specified in the environment’s configuration file /</w:t>
-      </w:r>
-      <w:proofErr w:type="spellStart"/>
-      <w:r>
-        <w:t>nfs</w:t>
-      </w:r>
-      <w:proofErr w:type="spellEnd"/>
-      <w:r>
-        <w:t>/environment/</w:t>
-      </w:r>
-      <w:proofErr w:type="spellStart"/>
-      <w:r>
-        <w:t>environment.conf</w:t>
-      </w:r>
-      <w:proofErr w:type="spellEnd"/>
-      <w:r>
-        <w:t xml:space="preserve"> as “</w:t>
-      </w:r>
-      <w:proofErr w:type="spellStart"/>
+        <w:t>The “amq-broker” overlay needs an AMQ template in the environment’s repository. The name of the template is specified in the environment’s configuration file /nfs/environment/environment.conf as “</w:t>
+      </w:r>
       <w:r>
         <w:t>amq_template</w:t>
       </w:r>
-      <w:proofErr w:type="spellEnd"/>
       <w:r>
         <w:t xml:space="preserve">”. The corresponding file must exist under </w:t>
       </w:r>
       <w:r>
-        <w:t>/</w:t>
-      </w:r>
-      <w:proofErr w:type="spellStart"/>
-      <w:r>
-        <w:t>nfs</w:t>
-      </w:r>
-      <w:proofErr w:type="spellEnd"/>
-      <w:r>
-        <w:t>/environment</w:t>
+        <w:t>/nfs/environment</w:t>
       </w:r>
       <w:r>
         <w:t>/repository.</w:t>
@@ -13819,15 +12669,7 @@
         </w:rPr>
       </w:pPr>
       <w:r>
-        <w:t>Before applying the “</w:t>
-      </w:r>
-      <w:proofErr w:type="spellStart"/>
-      <w:r>
-        <w:t>amq</w:t>
-      </w:r>
-      <w:proofErr w:type="spellEnd"/>
-      <w:r>
-        <w:t>-broker” overlay, update the broker configuration (memory, sizes, and especially the cluster membership</w:t>
+        <w:t>Before applying the “amq-broker” overlay, update the broker configuration (memory, sizes, and especially the cluster membership</w:t>
       </w:r>
       <w:r>
         <w:t xml:space="preserve">). </w:t>
@@ -13962,25 +12804,7 @@
                                 <w:sz w:val="20"/>
                                 <w:szCs w:val="20"/>
                               </w:rPr>
-                              <w:t xml:space="preserve">em overlay </w:t>
-                            </w:r>
-                            <w:proofErr w:type="spellStart"/>
-                            <w:r>
-                              <w:rPr>
-                                <w:rFonts w:ascii="Courier New" w:hAnsi="Courier New" w:cs="Courier New"/>
-                                <w:sz w:val="20"/>
-                                <w:szCs w:val="20"/>
-                              </w:rPr>
-                              <w:t>amq</w:t>
-                            </w:r>
-                            <w:proofErr w:type="spellEnd"/>
-                            <w:r>
-                              <w:rPr>
-                                <w:rFonts w:ascii="Courier New" w:hAnsi="Courier New" w:cs="Courier New"/>
-                                <w:sz w:val="20"/>
-                                <w:szCs w:val="20"/>
-                              </w:rPr>
-                              <w:t xml:space="preserve">-broker b01 </w:t>
+                              <w:t xml:space="preserve">em overlay amq-broker b01 </w:t>
                             </w:r>
                           </w:p>
                           <w:p>
@@ -14007,25 +12831,7 @@
                                 <w:sz w:val="20"/>
                                 <w:szCs w:val="20"/>
                               </w:rPr>
-                              <w:t xml:space="preserve">em overlay </w:t>
-                            </w:r>
-                            <w:proofErr w:type="spellStart"/>
-                            <w:r>
-                              <w:rPr>
-                                <w:rFonts w:ascii="Courier New" w:hAnsi="Courier New" w:cs="Courier New"/>
-                                <w:sz w:val="20"/>
-                                <w:szCs w:val="20"/>
-                              </w:rPr>
-                              <w:t>amq</w:t>
-                            </w:r>
-                            <w:proofErr w:type="spellEnd"/>
-                            <w:r>
-                              <w:rPr>
-                                <w:rFonts w:ascii="Courier New" w:hAnsi="Courier New" w:cs="Courier New"/>
-                                <w:sz w:val="20"/>
-                                <w:szCs w:val="20"/>
-                              </w:rPr>
-                              <w:t>-broker b02</w:t>
+                              <w:t>em overlay amq-broker b02</w:t>
                             </w:r>
                           </w:p>
                           <w:p>
@@ -14253,16 +13059,8 @@
         <w:rPr>
           <w:color w:val="FF0000"/>
         </w:rPr>
-        <w:t xml:space="preserve">portably do that, currently the only way is to modify the </w:t>
-      </w:r>
-      <w:proofErr w:type="gramStart"/>
-      <w:r>
-        <w:rPr>
-          <w:color w:val="FF0000"/>
-        </w:rPr>
-        <w:t>overlay.</w:t>
-      </w:r>
-      <w:proofErr w:type="gramEnd"/>
+        <w:t>portably do that, currently the only way is to modify the overlay.</w:t>
+      </w:r>
     </w:p>
     <w:p>
       <w:pPr>
@@ -14274,24 +13072,11 @@
     <w:p/>
     <w:p>
       <w:r>
-        <w:t>The “</w:t>
-      </w:r>
-      <w:proofErr w:type="spellStart"/>
-      <w:r>
-        <w:t>amq</w:t>
-      </w:r>
-      <w:proofErr w:type="spellEnd"/>
-      <w:r>
-        <w:t xml:space="preserve">-broker” overlay configures the instance to start the AMQ broker at </w:t>
-      </w:r>
-      <w:proofErr w:type="gramStart"/>
-      <w:r>
-        <w:t>boot</w:t>
+        <w:t>The “amq-broker” overlay configures the instance to start the AMQ broker at boot</w:t>
       </w:r>
       <w:r>
         <w:t xml:space="preserve"> .</w:t>
       </w:r>
-      <w:proofErr w:type="gramEnd"/>
       <w:r>
         <w:t xml:space="preserve"> </w:t>
       </w:r>
@@ -14434,6 +13219,12 @@
       </w:pPr>
       <w:r>
         <w:t>Doman Controller</w:t>
+      </w:r>
+    </w:p>
+    <w:p/>
+    <w:p>
+      <w:r>
+        <w:t>The environment’s NFS server must be up and running.</w:t>
       </w:r>
     </w:p>
     <w:p>
@@ -14560,25 +13351,7 @@
                                 <w:sz w:val="20"/>
                                 <w:szCs w:val="20"/>
                               </w:rPr>
-                              <w:t>--</w:t>
-                            </w:r>
-                            <w:proofErr w:type="spellStart"/>
-                            <w:r>
-                              <w:rPr>
-                                <w:rFonts w:ascii="Courier New" w:hAnsi="Courier New" w:cs="Courier New"/>
-                                <w:sz w:val="20"/>
-                                <w:szCs w:val="20"/>
-                              </w:rPr>
-                              <w:t>ami_id</w:t>
-                            </w:r>
-                            <w:proofErr w:type="spellEnd"/>
-                            <w:r>
-                              <w:rPr>
-                                <w:rFonts w:ascii="Courier New" w:hAnsi="Courier New" w:cs="Courier New"/>
-                                <w:sz w:val="20"/>
-                                <w:szCs w:val="20"/>
-                              </w:rPr>
-                              <w:t xml:space="preserve"> ami-775e4f16 </w:t>
+                              <w:t xml:space="preserve">--ami_id ami-775e4f16 </w:t>
                             </w:r>
                             <w:r>
                               <w:rPr>
@@ -14772,7 +13545,17 @@
                                 <w:sz w:val="20"/>
                                 <w:szCs w:val="20"/>
                               </w:rPr>
-                              <w:t xml:space="preserve">             # this insures the Domain Controller is up and running</w:t>
+                              <w:t xml:space="preserve">             # this insures the Domain C</w:t>
+                            </w:r>
+                            <w:bookmarkStart w:id="42" w:name="_GoBack"/>
+                            <w:bookmarkEnd w:id="42"/>
+                            <w:r>
+                              <w:rPr>
+                                <w:rFonts w:ascii="Courier New" w:hAnsi="Courier New" w:cs="Courier New"/>
+                                <w:sz w:val="20"/>
+                                <w:szCs w:val="20"/>
+                              </w:rPr>
+                              <w:t>ontroller is up and running</w:t>
                             </w:r>
                           </w:p>
                           <w:p>
@@ -14829,11 +13612,7 @@
           </mc:Choice>
           <mc:Fallback>
             <w:pict>
-              <v:shapetype w14:anchorId="1626F9AF" id="_x0000_t202" coordsize="21600,21600" o:spt="202" path="m0,0l0,21600,21600,21600,21600,0xe">
-                <v:stroke joinstyle="miter"/>
-                <v:path gradientshapeok="t" o:connecttype="rect"/>
-              </v:shapetype>
-              <v:shape id="Text_x0020_Box_x0020_33" o:spid="_x0000_s1057" type="#_x0000_t202" style="position:absolute;margin-left:0;margin-top:14.35pt;width:441pt;height:189pt;z-index:251741184;visibility:visible;mso-wrap-style:square;mso-height-percent:0;mso-wrap-distance-left:9pt;mso-wrap-distance-top:0;mso-wrap-distance-right:9pt;mso-wrap-distance-bottom:0;mso-position-horizontal:absolute;mso-position-horizontal-relative:text;mso-position-vertical:absolute;mso-position-vertical-relative:text;mso-height-percent:0;mso-height-relative:margin;v-text-anchor:top" o:gfxdata="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" fillcolor="#f2f2f2 [3052]" strokecolor="#bfbfbf [2412]">
+              <v:shape w14:anchorId="1626F9AF" id="Text_x0020_Box_x0020_33" o:spid="_x0000_s1057" type="#_x0000_t202" style="position:absolute;margin-left:0;margin-top:14.35pt;width:441pt;height:189pt;z-index:251741184;visibility:visible;mso-wrap-style:square;mso-height-percent:0;mso-wrap-distance-left:9pt;mso-wrap-distance-top:0;mso-wrap-distance-right:9pt;mso-wrap-distance-bottom:0;mso-position-horizontal:absolute;mso-position-horizontal-relative:text;mso-position-vertical:absolute;mso-position-vertical-relative:text;mso-height-percent:0;mso-height-relative:margin;v-text-anchor:top" o:gfxdata="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" fillcolor="#f2f2f2 [3052]" strokecolor="#bfbfbf [2412]">
                 <v:textbox>
                   <w:txbxContent>
                     <w:p>
@@ -14892,25 +13671,7 @@
                           <w:sz w:val="20"/>
                           <w:szCs w:val="20"/>
                         </w:rPr>
-                        <w:t>--</w:t>
-                      </w:r>
-                      <w:proofErr w:type="spellStart"/>
-                      <w:r>
-                        <w:rPr>
-                          <w:rFonts w:ascii="Courier New" w:hAnsi="Courier New" w:cs="Courier New"/>
-                          <w:sz w:val="20"/>
-                          <w:szCs w:val="20"/>
-                        </w:rPr>
-                        <w:t>ami_id</w:t>
-                      </w:r>
-                      <w:proofErr w:type="spellEnd"/>
-                      <w:r>
-                        <w:rPr>
-                          <w:rFonts w:ascii="Courier New" w:hAnsi="Courier New" w:cs="Courier New"/>
-                          <w:sz w:val="20"/>
-                          <w:szCs w:val="20"/>
-                        </w:rPr>
-                        <w:t xml:space="preserve"> ami-775e4f16 </w:t>
+                        <w:t xml:space="preserve">--ami_id ami-775e4f16 </w:t>
                       </w:r>
                       <w:r>
                         <w:rPr>
@@ -15104,7 +13865,17 @@
                           <w:sz w:val="20"/>
                           <w:szCs w:val="20"/>
                         </w:rPr>
-                        <w:t xml:space="preserve">             # this insures the Domain Controller is up and running</w:t>
+                        <w:t xml:space="preserve">             # this insures the Domain C</w:t>
+                      </w:r>
+                      <w:bookmarkStart w:id="43" w:name="_GoBack"/>
+                      <w:bookmarkEnd w:id="43"/>
+                      <w:r>
+                        <w:rPr>
+                          <w:rFonts w:ascii="Courier New" w:hAnsi="Courier New" w:cs="Courier New"/>
+                          <w:sz w:val="20"/>
+                          <w:szCs w:val="20"/>
+                        </w:rPr>
+                        <w:t>ontroller is up and running</w:t>
                       </w:r>
                     </w:p>
                     <w:p>
@@ -15158,21 +13929,42 @@
       <w:pPr>
         <w:pStyle w:val="Heading2"/>
       </w:pPr>
+    </w:p>
+    <w:p>
+      <w:pPr>
+        <w:pStyle w:val="Heading2"/>
+      </w:pPr>
+      <w:r>
+        <w:t>Subordinate Host Controller</w:t>
+      </w:r>
+    </w:p>
+    <w:p/>
+    <w:p>
+      <w:r>
+        <w:t xml:space="preserve">The environment’s NFS server </w:t>
+      </w:r>
+      <w:r>
+        <w:t xml:space="preserve">and the domain controller </w:t>
+      </w:r>
+      <w:r>
+        <w:t>must be up and running.</w:t>
+      </w:r>
+    </w:p>
+    <w:p>
       <w:r>
         <w:rPr>
           <w:noProof/>
         </w:rPr>
-        <w:lastRenderedPageBreak/>
         <mc:AlternateContent>
           <mc:Choice Requires="wps">
             <w:drawing>
-              <wp:anchor distT="0" distB="0" distL="114300" distR="114300" simplePos="0" relativeHeight="251739136" behindDoc="0" locked="0" layoutInCell="1" allowOverlap="1" wp14:anchorId="37BF5DC1" wp14:editId="3D9AD4AB">
+              <wp:anchor distT="0" distB="0" distL="114300" distR="114300" simplePos="0" relativeHeight="251739136" behindDoc="0" locked="0" layoutInCell="1" allowOverlap="1" wp14:anchorId="37BF5DC1" wp14:editId="3EDEBC86">
                 <wp:simplePos x="0" y="0"/>
                 <wp:positionH relativeFrom="column">
-                  <wp:posOffset>50165</wp:posOffset>
+                  <wp:posOffset>55245</wp:posOffset>
                 </wp:positionH>
                 <wp:positionV relativeFrom="paragraph">
-                  <wp:posOffset>276860</wp:posOffset>
+                  <wp:posOffset>260350</wp:posOffset>
                 </wp:positionV>
                 <wp:extent cx="5600700" cy="2400300"/>
                 <wp:effectExtent l="0" t="0" r="38100" b="38100"/>
@@ -15249,24 +14041,327 @@
                                 <w:sz w:val="20"/>
                                 <w:szCs w:val="20"/>
                               </w:rPr>
-                              <w:t>insures the Domain Controller is up and running</w:t>
-                            </w:r>
-                          </w:p>
-                          <w:p>
-                            <w:pPr>
-                              <w:rPr>
-                                <w:rFonts w:ascii="Courier New" w:hAnsi="Courier New" w:cs="Courier New"/>
-                                <w:sz w:val="20"/>
-                                <w:szCs w:val="20"/>
-                              </w:rPr>
-                            </w:pPr>
-                            <w:r>
-                              <w:rPr>
-                                <w:rFonts w:ascii="Courier New" w:hAnsi="Courier New" w:cs="Courier New"/>
-                                <w:sz w:val="20"/>
-                                <w:szCs w:val="20"/>
-                              </w:rPr>
-                              <w:t xml:space="preserve">             # during the installation of the subordinate host </w:t>
+                              <w:t xml:space="preserve">em create </w:t>
+                            </w:r>
+                            <w:r>
+                              <w:rPr>
+                                <w:rFonts w:ascii="Courier New" w:hAnsi="Courier New" w:cs="Courier New"/>
+                                <w:sz w:val="20"/>
+                                <w:szCs w:val="20"/>
+                              </w:rPr>
+                              <w:t>\</w:t>
+                            </w:r>
+                          </w:p>
+                          <w:p>
+                            <w:pPr>
+                              <w:rPr>
+                                <w:rFonts w:ascii="Courier New" w:hAnsi="Courier New" w:cs="Courier New"/>
+                                <w:sz w:val="20"/>
+                                <w:szCs w:val="20"/>
+                              </w:rPr>
+                            </w:pPr>
+                            <w:r>
+                              <w:rPr>
+                                <w:rFonts w:ascii="Courier New" w:hAnsi="Courier New" w:cs="Courier New"/>
+                                <w:sz w:val="20"/>
+                                <w:szCs w:val="20"/>
+                              </w:rPr>
+                              <w:t xml:space="preserve">   </w:t>
+                            </w:r>
+                            <w:r>
+                              <w:rPr>
+                                <w:rFonts w:ascii="Courier New" w:hAnsi="Courier New" w:cs="Courier New"/>
+                                <w:sz w:val="20"/>
+                                <w:szCs w:val="20"/>
+                              </w:rPr>
+                              <w:t xml:space="preserve">--ami_id ami-775e4f16 </w:t>
+                            </w:r>
+                            <w:r>
+                              <w:rPr>
+                                <w:rFonts w:ascii="Courier New" w:hAnsi="Courier New" w:cs="Courier New"/>
+                                <w:sz w:val="20"/>
+                                <w:szCs w:val="20"/>
+                              </w:rPr>
+                              <w:t>\</w:t>
+                            </w:r>
+                          </w:p>
+                          <w:p>
+                            <w:pPr>
+                              <w:rPr>
+                                <w:rFonts w:ascii="Courier New" w:hAnsi="Courier New" w:cs="Courier New"/>
+                                <w:sz w:val="20"/>
+                                <w:szCs w:val="20"/>
+                              </w:rPr>
+                            </w:pPr>
+                            <w:r>
+                              <w:rPr>
+                                <w:rFonts w:ascii="Courier New" w:hAnsi="Courier New" w:cs="Courier New"/>
+                                <w:sz w:val="20"/>
+                                <w:szCs w:val="20"/>
+                              </w:rPr>
+                              <w:t xml:space="preserve">   </w:t>
+                            </w:r>
+                            <w:r>
+                              <w:rPr>
+                                <w:rFonts w:ascii="Courier New" w:hAnsi="Courier New" w:cs="Courier New"/>
+                                <w:sz w:val="20"/>
+                                <w:szCs w:val="20"/>
+                              </w:rPr>
+                              <w:t xml:space="preserve">--group sg-3b64b65c </w:t>
+                            </w:r>
+                            <w:r>
+                              <w:rPr>
+                                <w:rFonts w:ascii="Courier New" w:hAnsi="Courier New" w:cs="Courier New"/>
+                                <w:sz w:val="20"/>
+                                <w:szCs w:val="20"/>
+                              </w:rPr>
+                              <w:t>\</w:t>
+                            </w:r>
+                          </w:p>
+                          <w:p>
+                            <w:pPr>
+                              <w:rPr>
+                                <w:rFonts w:ascii="Courier New" w:hAnsi="Courier New" w:cs="Courier New"/>
+                                <w:sz w:val="20"/>
+                                <w:szCs w:val="20"/>
+                              </w:rPr>
+                            </w:pPr>
+                            <w:r>
+                              <w:rPr>
+                                <w:rFonts w:ascii="Courier New" w:hAnsi="Courier New" w:cs="Courier New"/>
+                                <w:sz w:val="20"/>
+                                <w:szCs w:val="20"/>
+                              </w:rPr>
+                              <w:t xml:space="preserve">   </w:t>
+                            </w:r>
+                            <w:r>
+                              <w:rPr>
+                                <w:rFonts w:ascii="Courier New" w:hAnsi="Courier New" w:cs="Courier New"/>
+                                <w:sz w:val="20"/>
+                                <w:szCs w:val="20"/>
+                              </w:rPr>
+                              <w:t xml:space="preserve">--storage-size 10 </w:t>
+                            </w:r>
+                            <w:r>
+                              <w:rPr>
+                                <w:rFonts w:ascii="Courier New" w:hAnsi="Courier New" w:cs="Courier New"/>
+                                <w:sz w:val="20"/>
+                                <w:szCs w:val="20"/>
+                              </w:rPr>
+                              <w:t>\</w:t>
+                            </w:r>
+                          </w:p>
+                          <w:p>
+                            <w:pPr>
+                              <w:rPr>
+                                <w:rFonts w:ascii="Courier New" w:hAnsi="Courier New" w:cs="Courier New"/>
+                                <w:sz w:val="20"/>
+                                <w:szCs w:val="20"/>
+                              </w:rPr>
+                            </w:pPr>
+                            <w:r>
+                              <w:rPr>
+                                <w:rFonts w:ascii="Courier New" w:hAnsi="Courier New" w:cs="Courier New"/>
+                                <w:sz w:val="20"/>
+                                <w:szCs w:val="20"/>
+                              </w:rPr>
+                              <w:t xml:space="preserve">   </w:t>
+                            </w:r>
+                            <w:r>
+                              <w:rPr>
+                                <w:rFonts w:ascii="Courier New" w:hAnsi="Courier New" w:cs="Courier New"/>
+                                <w:sz w:val="20"/>
+                                <w:szCs w:val="20"/>
+                              </w:rPr>
+                              <w:t>n1</w:t>
+                            </w:r>
+                          </w:p>
+                          <w:p>
+                            <w:pPr>
+                              <w:rPr>
+                                <w:rFonts w:ascii="Courier New" w:hAnsi="Courier New" w:cs="Courier New"/>
+                                <w:sz w:val="20"/>
+                                <w:szCs w:val="20"/>
+                              </w:rPr>
+                            </w:pPr>
+                          </w:p>
+                          <w:p>
+                            <w:pPr>
+                              <w:rPr>
+                                <w:rFonts w:ascii="Courier New" w:hAnsi="Courier New" w:cs="Courier New"/>
+                                <w:sz w:val="20"/>
+                                <w:szCs w:val="20"/>
+                              </w:rPr>
+                            </w:pPr>
+                            <w:r>
+                              <w:rPr>
+                                <w:rFonts w:ascii="Courier New" w:hAnsi="Courier New" w:cs="Courier New"/>
+                                <w:sz w:val="20"/>
+                                <w:szCs w:val="20"/>
+                              </w:rPr>
+                              <w:t xml:space="preserve">em overlay eap-node </w:t>
+                            </w:r>
+                            <w:r>
+                              <w:rPr>
+                                <w:rFonts w:ascii="Courier New" w:hAnsi="Courier New" w:cs="Courier New"/>
+                                <w:sz w:val="20"/>
+                                <w:szCs w:val="20"/>
+                              </w:rPr>
+                              <w:t>\</w:t>
+                            </w:r>
+                          </w:p>
+                          <w:p>
+                            <w:pPr>
+                              <w:rPr>
+                                <w:rFonts w:ascii="Courier New" w:hAnsi="Courier New" w:cs="Courier New"/>
+                                <w:sz w:val="20"/>
+                                <w:szCs w:val="20"/>
+                              </w:rPr>
+                            </w:pPr>
+                            <w:r>
+                              <w:rPr>
+                                <w:rFonts w:ascii="Courier New" w:hAnsi="Courier New" w:cs="Courier New"/>
+                                <w:sz w:val="20"/>
+                                <w:szCs w:val="20"/>
+                              </w:rPr>
+                              <w:t xml:space="preserve">   </w:t>
+                            </w:r>
+                            <w:r>
+                              <w:rPr>
+                                <w:rFonts w:ascii="Courier New" w:hAnsi="Courier New" w:cs="Courier New"/>
+                                <w:sz w:val="20"/>
+                                <w:szCs w:val="20"/>
+                              </w:rPr>
+                              <w:t xml:space="preserve">--domain-controller=dc1 </w:t>
+                            </w:r>
+                            <w:r>
+                              <w:rPr>
+                                <w:rFonts w:ascii="Courier New" w:hAnsi="Courier New" w:cs="Courier New"/>
+                                <w:sz w:val="20"/>
+                                <w:szCs w:val="20"/>
+                              </w:rPr>
+                              <w:t>\</w:t>
+                            </w:r>
+                          </w:p>
+                          <w:p>
+                            <w:pPr>
+                              <w:rPr>
+                                <w:rFonts w:ascii="Courier New" w:hAnsi="Courier New" w:cs="Courier New"/>
+                                <w:sz w:val="20"/>
+                                <w:szCs w:val="20"/>
+                              </w:rPr>
+                            </w:pPr>
+                            <w:r>
+                              <w:rPr>
+                                <w:rFonts w:ascii="Courier New" w:hAnsi="Courier New" w:cs="Courier New"/>
+                                <w:sz w:val="20"/>
+                                <w:szCs w:val="20"/>
+                              </w:rPr>
+                              <w:t xml:space="preserve">   --</w:t>
+                            </w:r>
+                            <w:r>
+                              <w:t xml:space="preserve"> </w:t>
+                            </w:r>
+                            <w:r>
+                              <w:rPr>
+                                <w:rFonts w:ascii="Courier New" w:hAnsi="Courier New" w:cs="Courier New"/>
+                                <w:sz w:val="20"/>
+                                <w:szCs w:val="20"/>
+                              </w:rPr>
+                              <w:t>domain-controller-admin-username</w:t>
+                            </w:r>
+                            <w:r>
+                              <w:rPr>
+                                <w:rFonts w:ascii="Courier New" w:hAnsi="Courier New" w:cs="Courier New"/>
+                                <w:sz w:val="20"/>
+                                <w:szCs w:val="20"/>
+                              </w:rPr>
+                              <w:t>=admin \</w:t>
+                            </w:r>
+                          </w:p>
+                          <w:p>
+                            <w:pPr>
+                              <w:rPr>
+                                <w:rFonts w:ascii="Courier New" w:hAnsi="Courier New" w:cs="Courier New"/>
+                                <w:sz w:val="20"/>
+                                <w:szCs w:val="20"/>
+                              </w:rPr>
+                            </w:pPr>
+                            <w:r>
+                              <w:rPr>
+                                <w:rFonts w:ascii="Courier New" w:hAnsi="Courier New" w:cs="Courier New"/>
+                                <w:sz w:val="20"/>
+                                <w:szCs w:val="20"/>
+                              </w:rPr>
+                              <w:t xml:space="preserve">   </w:t>
+                            </w:r>
+                            <w:r>
+                              <w:rPr>
+                                <w:rFonts w:ascii="Courier New" w:hAnsi="Courier New" w:cs="Courier New"/>
+                                <w:sz w:val="20"/>
+                                <w:szCs w:val="20"/>
+                              </w:rPr>
+                              <w:t>--</w:t>
+                            </w:r>
+                            <w:r>
+                              <w:t xml:space="preserve"> </w:t>
+                            </w:r>
+                            <w:r>
+                              <w:rPr>
+                                <w:rFonts w:ascii="Courier New" w:hAnsi="Courier New" w:cs="Courier New"/>
+                                <w:sz w:val="20"/>
+                                <w:szCs w:val="20"/>
+                              </w:rPr>
+                              <w:t>domain-controller-admin-</w:t>
+                            </w:r>
+                            <w:r>
+                              <w:rPr>
+                                <w:rFonts w:ascii="Courier New" w:hAnsi="Courier New" w:cs="Courier New"/>
+                                <w:sz w:val="20"/>
+                                <w:szCs w:val="20"/>
+                              </w:rPr>
+                              <w:t>password</w:t>
+                            </w:r>
+                            <w:r>
+                              <w:rPr>
+                                <w:rFonts w:ascii="Courier New" w:hAnsi="Courier New" w:cs="Courier New"/>
+                                <w:sz w:val="20"/>
+                                <w:szCs w:val="20"/>
+                              </w:rPr>
+                              <w:t>=admin</w:t>
+                            </w:r>
+                            <w:r>
+                              <w:rPr>
+                                <w:rFonts w:ascii="Courier New" w:hAnsi="Courier New" w:cs="Courier New"/>
+                                <w:sz w:val="20"/>
+                                <w:szCs w:val="20"/>
+                              </w:rPr>
+                              <w:t>123 \</w:t>
+                            </w:r>
+                          </w:p>
+                          <w:p>
+                            <w:pPr>
+                              <w:rPr>
+                                <w:rFonts w:ascii="Courier New" w:hAnsi="Courier New" w:cs="Courier New"/>
+                                <w:sz w:val="20"/>
+                                <w:szCs w:val="20"/>
+                              </w:rPr>
+                            </w:pPr>
+                            <w:r>
+                              <w:rPr>
+                                <w:rFonts w:ascii="Courier New" w:hAnsi="Courier New" w:cs="Courier New"/>
+                                <w:sz w:val="20"/>
+                                <w:szCs w:val="20"/>
+                              </w:rPr>
+                              <w:t xml:space="preserve">   </w:t>
+                            </w:r>
+                            <w:r>
+                              <w:rPr>
+                                <w:rFonts w:ascii="Courier New" w:hAnsi="Courier New" w:cs="Courier New"/>
+                                <w:sz w:val="20"/>
+                                <w:szCs w:val="20"/>
+                              </w:rPr>
+                              <w:t>n1</w:t>
                             </w:r>
                           </w:p>
                           <w:p>
@@ -15278,14 +14373,6 @@
                                 <w:szCs w:val="20"/>
                               </w:rPr>
                             </w:pPr>
-                            <w:r>
-                              <w:rPr>
-                                <w:rFonts w:ascii="Courier New" w:hAnsi="Courier New" w:cs="Courier New"/>
-                                <w:sz w:val="20"/>
-                                <w:szCs w:val="20"/>
-                              </w:rPr>
-                              <w:t xml:space="preserve">             # controllers</w:t>
-                            </w:r>
                           </w:p>
                         </w:txbxContent>
                       </wps:txbx>
@@ -15306,7 +14393,7 @@
           </mc:Choice>
           <mc:Fallback>
             <w:pict>
-              <v:shape w14:anchorId="37BF5DC1" id="Text_x0020_Box_x0020_28" o:spid="_x0000_s1058" type="#_x0000_t202" style="position:absolute;margin-left:3.95pt;margin-top:21.8pt;width:441pt;height:189pt;z-index:251739136;visibility:visible;mso-wrap-style:square;mso-height-percent:0;mso-wrap-distance-left:9pt;mso-wrap-distance-top:0;mso-wrap-distance-right:9pt;mso-wrap-distance-bottom:0;mso-position-horizontal:absolute;mso-position-horizontal-relative:text;mso-position-vertical:absolute;mso-position-vertical-relative:text;mso-height-percent:0;mso-height-relative:margin;v-text-anchor:top" o:gfxdata="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" fillcolor="#f2f2f2 [3052]" strokecolor="#bfbfbf [2412]">
+              <v:shape w14:anchorId="37BF5DC1" id="Text_x0020_Box_x0020_28" o:spid="_x0000_s1058" type="#_x0000_t202" style="position:absolute;margin-left:4.35pt;margin-top:20.5pt;width:441pt;height:189pt;z-index:251739136;visibility:visible;mso-wrap-style:square;mso-height-percent:0;mso-wrap-distance-left:9pt;mso-wrap-distance-top:0;mso-wrap-distance-right:9pt;mso-wrap-distance-bottom:0;mso-position-horizontal:absolute;mso-position-horizontal-relative:text;mso-position-vertical:absolute;mso-position-vertical-relative:text;mso-height-percent:0;mso-height-relative:margin;v-text-anchor:top" o:gfxdata="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" fillcolor="#f2f2f2 [3052]" strokecolor="#bfbfbf [2412]">
                 <v:textbox>
                   <w:txbxContent>
                     <w:p>
@@ -15332,24 +14419,327 @@
                           <w:sz w:val="20"/>
                           <w:szCs w:val="20"/>
                         </w:rPr>
-                        <w:t>insures the Domain Controller is up and running</w:t>
-                      </w:r>
-                    </w:p>
-                    <w:p>
-                      <w:pPr>
-                        <w:rPr>
-                          <w:rFonts w:ascii="Courier New" w:hAnsi="Courier New" w:cs="Courier New"/>
-                          <w:sz w:val="20"/>
-                          <w:szCs w:val="20"/>
-                        </w:rPr>
-                      </w:pPr>
-                      <w:r>
-                        <w:rPr>
-                          <w:rFonts w:ascii="Courier New" w:hAnsi="Courier New" w:cs="Courier New"/>
-                          <w:sz w:val="20"/>
-                          <w:szCs w:val="20"/>
-                        </w:rPr>
-                        <w:t xml:space="preserve">             # during the installation of the subordinate host </w:t>
+                        <w:t xml:space="preserve">em create </w:t>
+                      </w:r>
+                      <w:r>
+                        <w:rPr>
+                          <w:rFonts w:ascii="Courier New" w:hAnsi="Courier New" w:cs="Courier New"/>
+                          <w:sz w:val="20"/>
+                          <w:szCs w:val="20"/>
+                        </w:rPr>
+                        <w:t>\</w:t>
+                      </w:r>
+                    </w:p>
+                    <w:p>
+                      <w:pPr>
+                        <w:rPr>
+                          <w:rFonts w:ascii="Courier New" w:hAnsi="Courier New" w:cs="Courier New"/>
+                          <w:sz w:val="20"/>
+                          <w:szCs w:val="20"/>
+                        </w:rPr>
+                      </w:pPr>
+                      <w:r>
+                        <w:rPr>
+                          <w:rFonts w:ascii="Courier New" w:hAnsi="Courier New" w:cs="Courier New"/>
+                          <w:sz w:val="20"/>
+                          <w:szCs w:val="20"/>
+                        </w:rPr>
+                        <w:t xml:space="preserve">   </w:t>
+                      </w:r>
+                      <w:r>
+                        <w:rPr>
+                          <w:rFonts w:ascii="Courier New" w:hAnsi="Courier New" w:cs="Courier New"/>
+                          <w:sz w:val="20"/>
+                          <w:szCs w:val="20"/>
+                        </w:rPr>
+                        <w:t xml:space="preserve">--ami_id ami-775e4f16 </w:t>
+                      </w:r>
+                      <w:r>
+                        <w:rPr>
+                          <w:rFonts w:ascii="Courier New" w:hAnsi="Courier New" w:cs="Courier New"/>
+                          <w:sz w:val="20"/>
+                          <w:szCs w:val="20"/>
+                        </w:rPr>
+                        <w:t>\</w:t>
+                      </w:r>
+                    </w:p>
+                    <w:p>
+                      <w:pPr>
+                        <w:rPr>
+                          <w:rFonts w:ascii="Courier New" w:hAnsi="Courier New" w:cs="Courier New"/>
+                          <w:sz w:val="20"/>
+                          <w:szCs w:val="20"/>
+                        </w:rPr>
+                      </w:pPr>
+                      <w:r>
+                        <w:rPr>
+                          <w:rFonts w:ascii="Courier New" w:hAnsi="Courier New" w:cs="Courier New"/>
+                          <w:sz w:val="20"/>
+                          <w:szCs w:val="20"/>
+                        </w:rPr>
+                        <w:t xml:space="preserve">   </w:t>
+                      </w:r>
+                      <w:r>
+                        <w:rPr>
+                          <w:rFonts w:ascii="Courier New" w:hAnsi="Courier New" w:cs="Courier New"/>
+                          <w:sz w:val="20"/>
+                          <w:szCs w:val="20"/>
+                        </w:rPr>
+                        <w:t xml:space="preserve">--group sg-3b64b65c </w:t>
+                      </w:r>
+                      <w:r>
+                        <w:rPr>
+                          <w:rFonts w:ascii="Courier New" w:hAnsi="Courier New" w:cs="Courier New"/>
+                          <w:sz w:val="20"/>
+                          <w:szCs w:val="20"/>
+                        </w:rPr>
+                        <w:t>\</w:t>
+                      </w:r>
+                    </w:p>
+                    <w:p>
+                      <w:pPr>
+                        <w:rPr>
+                          <w:rFonts w:ascii="Courier New" w:hAnsi="Courier New" w:cs="Courier New"/>
+                          <w:sz w:val="20"/>
+                          <w:szCs w:val="20"/>
+                        </w:rPr>
+                      </w:pPr>
+                      <w:r>
+                        <w:rPr>
+                          <w:rFonts w:ascii="Courier New" w:hAnsi="Courier New" w:cs="Courier New"/>
+                          <w:sz w:val="20"/>
+                          <w:szCs w:val="20"/>
+                        </w:rPr>
+                        <w:t xml:space="preserve">   </w:t>
+                      </w:r>
+                      <w:r>
+                        <w:rPr>
+                          <w:rFonts w:ascii="Courier New" w:hAnsi="Courier New" w:cs="Courier New"/>
+                          <w:sz w:val="20"/>
+                          <w:szCs w:val="20"/>
+                        </w:rPr>
+                        <w:t xml:space="preserve">--storage-size 10 </w:t>
+                      </w:r>
+                      <w:r>
+                        <w:rPr>
+                          <w:rFonts w:ascii="Courier New" w:hAnsi="Courier New" w:cs="Courier New"/>
+                          <w:sz w:val="20"/>
+                          <w:szCs w:val="20"/>
+                        </w:rPr>
+                        <w:t>\</w:t>
+                      </w:r>
+                    </w:p>
+                    <w:p>
+                      <w:pPr>
+                        <w:rPr>
+                          <w:rFonts w:ascii="Courier New" w:hAnsi="Courier New" w:cs="Courier New"/>
+                          <w:sz w:val="20"/>
+                          <w:szCs w:val="20"/>
+                        </w:rPr>
+                      </w:pPr>
+                      <w:r>
+                        <w:rPr>
+                          <w:rFonts w:ascii="Courier New" w:hAnsi="Courier New" w:cs="Courier New"/>
+                          <w:sz w:val="20"/>
+                          <w:szCs w:val="20"/>
+                        </w:rPr>
+                        <w:t xml:space="preserve">   </w:t>
+                      </w:r>
+                      <w:r>
+                        <w:rPr>
+                          <w:rFonts w:ascii="Courier New" w:hAnsi="Courier New" w:cs="Courier New"/>
+                          <w:sz w:val="20"/>
+                          <w:szCs w:val="20"/>
+                        </w:rPr>
+                        <w:t>n1</w:t>
+                      </w:r>
+                    </w:p>
+                    <w:p>
+                      <w:pPr>
+                        <w:rPr>
+                          <w:rFonts w:ascii="Courier New" w:hAnsi="Courier New" w:cs="Courier New"/>
+                          <w:sz w:val="20"/>
+                          <w:szCs w:val="20"/>
+                        </w:rPr>
+                      </w:pPr>
+                    </w:p>
+                    <w:p>
+                      <w:pPr>
+                        <w:rPr>
+                          <w:rFonts w:ascii="Courier New" w:hAnsi="Courier New" w:cs="Courier New"/>
+                          <w:sz w:val="20"/>
+                          <w:szCs w:val="20"/>
+                        </w:rPr>
+                      </w:pPr>
+                      <w:r>
+                        <w:rPr>
+                          <w:rFonts w:ascii="Courier New" w:hAnsi="Courier New" w:cs="Courier New"/>
+                          <w:sz w:val="20"/>
+                          <w:szCs w:val="20"/>
+                        </w:rPr>
+                        <w:t xml:space="preserve">em overlay eap-node </w:t>
+                      </w:r>
+                      <w:r>
+                        <w:rPr>
+                          <w:rFonts w:ascii="Courier New" w:hAnsi="Courier New" w:cs="Courier New"/>
+                          <w:sz w:val="20"/>
+                          <w:szCs w:val="20"/>
+                        </w:rPr>
+                        <w:t>\</w:t>
+                      </w:r>
+                    </w:p>
+                    <w:p>
+                      <w:pPr>
+                        <w:rPr>
+                          <w:rFonts w:ascii="Courier New" w:hAnsi="Courier New" w:cs="Courier New"/>
+                          <w:sz w:val="20"/>
+                          <w:szCs w:val="20"/>
+                        </w:rPr>
+                      </w:pPr>
+                      <w:r>
+                        <w:rPr>
+                          <w:rFonts w:ascii="Courier New" w:hAnsi="Courier New" w:cs="Courier New"/>
+                          <w:sz w:val="20"/>
+                          <w:szCs w:val="20"/>
+                        </w:rPr>
+                        <w:t xml:space="preserve">   </w:t>
+                      </w:r>
+                      <w:r>
+                        <w:rPr>
+                          <w:rFonts w:ascii="Courier New" w:hAnsi="Courier New" w:cs="Courier New"/>
+                          <w:sz w:val="20"/>
+                          <w:szCs w:val="20"/>
+                        </w:rPr>
+                        <w:t xml:space="preserve">--domain-controller=dc1 </w:t>
+                      </w:r>
+                      <w:r>
+                        <w:rPr>
+                          <w:rFonts w:ascii="Courier New" w:hAnsi="Courier New" w:cs="Courier New"/>
+                          <w:sz w:val="20"/>
+                          <w:szCs w:val="20"/>
+                        </w:rPr>
+                        <w:t>\</w:t>
+                      </w:r>
+                    </w:p>
+                    <w:p>
+                      <w:pPr>
+                        <w:rPr>
+                          <w:rFonts w:ascii="Courier New" w:hAnsi="Courier New" w:cs="Courier New"/>
+                          <w:sz w:val="20"/>
+                          <w:szCs w:val="20"/>
+                        </w:rPr>
+                      </w:pPr>
+                      <w:r>
+                        <w:rPr>
+                          <w:rFonts w:ascii="Courier New" w:hAnsi="Courier New" w:cs="Courier New"/>
+                          <w:sz w:val="20"/>
+                          <w:szCs w:val="20"/>
+                        </w:rPr>
+                        <w:t xml:space="preserve">   --</w:t>
+                      </w:r>
+                      <w:r>
+                        <w:t xml:space="preserve"> </w:t>
+                      </w:r>
+                      <w:r>
+                        <w:rPr>
+                          <w:rFonts w:ascii="Courier New" w:hAnsi="Courier New" w:cs="Courier New"/>
+                          <w:sz w:val="20"/>
+                          <w:szCs w:val="20"/>
+                        </w:rPr>
+                        <w:t>domain-controller-admin-username</w:t>
+                      </w:r>
+                      <w:r>
+                        <w:rPr>
+                          <w:rFonts w:ascii="Courier New" w:hAnsi="Courier New" w:cs="Courier New"/>
+                          <w:sz w:val="20"/>
+                          <w:szCs w:val="20"/>
+                        </w:rPr>
+                        <w:t>=admin \</w:t>
+                      </w:r>
+                    </w:p>
+                    <w:p>
+                      <w:pPr>
+                        <w:rPr>
+                          <w:rFonts w:ascii="Courier New" w:hAnsi="Courier New" w:cs="Courier New"/>
+                          <w:sz w:val="20"/>
+                          <w:szCs w:val="20"/>
+                        </w:rPr>
+                      </w:pPr>
+                      <w:r>
+                        <w:rPr>
+                          <w:rFonts w:ascii="Courier New" w:hAnsi="Courier New" w:cs="Courier New"/>
+                          <w:sz w:val="20"/>
+                          <w:szCs w:val="20"/>
+                        </w:rPr>
+                        <w:t xml:space="preserve">   </w:t>
+                      </w:r>
+                      <w:r>
+                        <w:rPr>
+                          <w:rFonts w:ascii="Courier New" w:hAnsi="Courier New" w:cs="Courier New"/>
+                          <w:sz w:val="20"/>
+                          <w:szCs w:val="20"/>
+                        </w:rPr>
+                        <w:t>--</w:t>
+                      </w:r>
+                      <w:r>
+                        <w:t xml:space="preserve"> </w:t>
+                      </w:r>
+                      <w:r>
+                        <w:rPr>
+                          <w:rFonts w:ascii="Courier New" w:hAnsi="Courier New" w:cs="Courier New"/>
+                          <w:sz w:val="20"/>
+                          <w:szCs w:val="20"/>
+                        </w:rPr>
+                        <w:t>domain-controller-admin-</w:t>
+                      </w:r>
+                      <w:r>
+                        <w:rPr>
+                          <w:rFonts w:ascii="Courier New" w:hAnsi="Courier New" w:cs="Courier New"/>
+                          <w:sz w:val="20"/>
+                          <w:szCs w:val="20"/>
+                        </w:rPr>
+                        <w:t>password</w:t>
+                      </w:r>
+                      <w:r>
+                        <w:rPr>
+                          <w:rFonts w:ascii="Courier New" w:hAnsi="Courier New" w:cs="Courier New"/>
+                          <w:sz w:val="20"/>
+                          <w:szCs w:val="20"/>
+                        </w:rPr>
+                        <w:t>=admin</w:t>
+                      </w:r>
+                      <w:r>
+                        <w:rPr>
+                          <w:rFonts w:ascii="Courier New" w:hAnsi="Courier New" w:cs="Courier New"/>
+                          <w:sz w:val="20"/>
+                          <w:szCs w:val="20"/>
+                        </w:rPr>
+                        <w:t>123 \</w:t>
+                      </w:r>
+                    </w:p>
+                    <w:p>
+                      <w:pPr>
+                        <w:rPr>
+                          <w:rFonts w:ascii="Courier New" w:hAnsi="Courier New" w:cs="Courier New"/>
+                          <w:sz w:val="20"/>
+                          <w:szCs w:val="20"/>
+                        </w:rPr>
+                      </w:pPr>
+                      <w:r>
+                        <w:rPr>
+                          <w:rFonts w:ascii="Courier New" w:hAnsi="Courier New" w:cs="Courier New"/>
+                          <w:sz w:val="20"/>
+                          <w:szCs w:val="20"/>
+                        </w:rPr>
+                        <w:t xml:space="preserve">   </w:t>
+                      </w:r>
+                      <w:r>
+                        <w:rPr>
+                          <w:rFonts w:ascii="Courier New" w:hAnsi="Courier New" w:cs="Courier New"/>
+                          <w:sz w:val="20"/>
+                          <w:szCs w:val="20"/>
+                        </w:rPr>
+                        <w:t>n1</w:t>
                       </w:r>
                     </w:p>
                     <w:p>
@@ -15361,14 +14751,6 @@
                           <w:szCs w:val="20"/>
                         </w:rPr>
                       </w:pPr>
-                      <w:r>
-                        <w:rPr>
-                          <w:rFonts w:ascii="Courier New" w:hAnsi="Courier New" w:cs="Courier New"/>
-                          <w:sz w:val="20"/>
-                          <w:szCs w:val="20"/>
-                        </w:rPr>
-                        <w:t xml:space="preserve">             # controllers</w:t>
-                      </w:r>
                     </w:p>
                   </w:txbxContent>
                 </v:textbox>
@@ -15378,11 +14760,48 @@
           </mc:Fallback>
         </mc:AlternateContent>
       </w:r>
-      <w:r>
-        <w:t>Subordinate Host Controller</w:t>
-      </w:r>
-      <w:bookmarkStart w:id="42" w:name="_GoBack"/>
-      <w:bookmarkEnd w:id="42"/>
+    </w:p>
+    <w:p/>
+    <w:p/>
+    <w:p/>
+    <w:p/>
+    <w:p/>
+    <w:p/>
+    <w:p/>
+    <w:p>
+      <w:pPr>
+        <w:pStyle w:val="Heading1"/>
+      </w:pPr>
+    </w:p>
+    <w:p/>
+    <w:p/>
+    <w:p/>
+    <w:p/>
+    <w:p/>
+    <w:p/>
+    <w:p/>
+    <w:p/>
+    <w:p/>
+    <w:p>
+      <w:pPr>
+        <w:sectPr>
+          <w:pgSz w:w="12240" w:h="15840"/>
+          <w:pgMar w:top="1440" w:right="1800" w:bottom="1440" w:left="1800" w:header="720" w:footer="720" w:gutter="0"/>
+          <w:cols w:space="720"/>
+          <w:docGrid w:linePitch="360"/>
+        </w:sectPr>
+      </w:pPr>
+    </w:p>
+    <w:p>
+      <w:pPr>
+        <w:pStyle w:val="Heading1"/>
+      </w:pPr>
+      <w:bookmarkStart w:id="44" w:name="_Toc443385833"/>
+      <w:r>
+        <w:lastRenderedPageBreak/>
+        <w:t>Running Arbitrary Shell Commands Across the Environment</w:t>
+      </w:r>
+      <w:bookmarkEnd w:id="44"/>
     </w:p>
     <w:p/>
     <w:p/>
@@ -15396,31 +14815,7 @@
           <w:docGrid w:linePitch="360"/>
         </w:sectPr>
       </w:pPr>
-    </w:p>
-    <w:p>
-      <w:pPr>
-        <w:pStyle w:val="Heading1"/>
-      </w:pPr>
-      <w:bookmarkStart w:id="43" w:name="_Toc443385833"/>
-      <w:r>
-        <w:lastRenderedPageBreak/>
-        <w:t>Running Arbitrary Shell Commands Across the Environment</w:t>
-      </w:r>
-      <w:bookmarkEnd w:id="43"/>
-    </w:p>
-    <w:p/>
-    <w:p/>
-    <w:bookmarkStart w:id="44" w:name="_Toc443385834"/>
-    <w:p>
-      <w:pPr>
-        <w:pStyle w:val="Heading1"/>
-        <w:sectPr>
-          <w:pgSz w:w="12240" w:h="15840"/>
-          <w:pgMar w:top="1440" w:right="1800" w:bottom="1440" w:left="1800" w:header="720" w:footer="720" w:gutter="0"/>
-          <w:cols w:space="720"/>
-          <w:docGrid w:linePitch="360"/>
-        </w:sectPr>
-      </w:pPr>
+      <w:bookmarkStart w:id="45" w:name="_Toc443385834"/>
       <w:r>
         <w:rPr>
           <w:noProof/>
@@ -15533,7 +14928,7 @@
           </mc:Choice>
           <mc:Fallback>
             <w:pict>
-              <v:shape w14:anchorId="42874EC8" id="Text_x0020_Box_x0020_29" o:spid="_x0000_s1058" type="#_x0000_t202" style="position:absolute;margin-left:0;margin-top:.35pt;width:441pt;height:45pt;z-index:251716608;visibility:visible;mso-wrap-style:square;mso-height-percent:0;mso-wrap-distance-left:9pt;mso-wrap-distance-top:0;mso-wrap-distance-right:9pt;mso-wrap-distance-bottom:0;mso-position-horizontal:absolute;mso-position-horizontal-relative:text;mso-position-vertical:absolute;mso-position-vertical-relative:text;mso-height-percent:0;mso-height-relative:margin;v-text-anchor:top" o:gfxdata="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" fillcolor="#f2f2f2 [3052]" strokecolor="#bfbfbf [2412]">
+              <v:shape w14:anchorId="42874EC8" id="Text_x0020_Box_x0020_29" o:spid="_x0000_s1059" type="#_x0000_t202" style="position:absolute;margin-left:0;margin-top:.35pt;width:441pt;height:45pt;z-index:251716608;visibility:visible;mso-wrap-style:square;mso-height-percent:0;mso-wrap-distance-left:9pt;mso-wrap-distance-top:0;mso-wrap-distance-right:9pt;mso-wrap-distance-bottom:0;mso-position-horizontal:absolute;mso-position-horizontal-relative:text;mso-position-vertical:absolute;mso-position-vertical-relative:text;mso-height-percent:0;mso-height-relative:margin;v-text-anchor:top" o:gfxdata="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" fillcolor="#f2f2f2 [3052]" strokecolor="#bfbfbf [2412]">
                 <v:textbox>
                   <w:txbxContent>
                     <w:p>
@@ -15570,25 +14965,25 @@
           </mc:Fallback>
         </mc:AlternateContent>
       </w:r>
-      <w:bookmarkEnd w:id="44"/>
+      <w:bookmarkEnd w:id="45"/>
     </w:p>
     <w:p>
       <w:pPr>
         <w:pStyle w:val="Heading1"/>
       </w:pPr>
-      <w:bookmarkStart w:id="45" w:name="_Toc443385835"/>
+      <w:bookmarkStart w:id="46" w:name="_Toc443385835"/>
       <w:r>
         <w:lastRenderedPageBreak/>
         <w:t>Miscellaneous</w:t>
       </w:r>
-      <w:bookmarkEnd w:id="45"/>
-    </w:p>
-    <w:p/>
-    <w:bookmarkStart w:id="46" w:name="_Toc443385836"/>
+      <w:bookmarkEnd w:id="46"/>
+    </w:p>
+    <w:p/>
     <w:p>
       <w:pPr>
         <w:pStyle w:val="Heading2"/>
       </w:pPr>
+      <w:bookmarkStart w:id="47" w:name="_Toc443385836"/>
       <w:r>
         <w:rPr>
           <w:noProof/>
@@ -15701,7 +15096,7 @@
           </mc:Choice>
           <mc:Fallback>
             <w:pict>
-              <v:shape w14:anchorId="7892C8FF" id="Text_x0020_Box_x0020_17" o:spid="_x0000_s1059" type="#_x0000_t202" style="position:absolute;margin-left:0;margin-top:36.35pt;width:441pt;height:41.05pt;z-index:251692032;visibility:visible;mso-wrap-style:square;mso-height-percent:0;mso-wrap-distance-left:9pt;mso-wrap-distance-top:0;mso-wrap-distance-right:9pt;mso-wrap-distance-bottom:0;mso-position-horizontal:absolute;mso-position-horizontal-relative:text;mso-position-vertical:absolute;mso-position-vertical-relative:text;mso-height-percent:0;mso-height-relative:margin;v-text-anchor:top" o:gfxdata="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" fillcolor="#f2f2f2 [3052]" strokecolor="#bfbfbf [2412]">
+              <v:shape w14:anchorId="7892C8FF" id="Text_x0020_Box_x0020_17" o:spid="_x0000_s1060" type="#_x0000_t202" style="position:absolute;margin-left:0;margin-top:36.35pt;width:441pt;height:41.05pt;z-index:251692032;visibility:visible;mso-wrap-style:square;mso-height-percent:0;mso-wrap-distance-left:9pt;mso-wrap-distance-top:0;mso-wrap-distance-right:9pt;mso-wrap-distance-bottom:0;mso-position-horizontal:absolute;mso-position-horizontal-relative:text;mso-position-vertical:absolute;mso-position-vertical-relative:text;mso-height-percent:0;mso-height-relative:margin;v-text-anchor:top" o:gfxdata="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" fillcolor="#f2f2f2 [3052]" strokecolor="#bfbfbf [2412]">
                 <v:textbox>
                   <w:txbxContent>
                     <w:p>
@@ -15741,18 +15136,18 @@
       <w:r>
         <w:t>In-Line Documentation</w:t>
       </w:r>
-      <w:bookmarkEnd w:id="46"/>
+      <w:bookmarkEnd w:id="47"/>
     </w:p>
     <w:p/>
     <w:p>
       <w:pPr>
         <w:pStyle w:val="Heading2"/>
       </w:pPr>
-      <w:bookmarkStart w:id="47" w:name="_Toc443385837"/>
+      <w:bookmarkStart w:id="48" w:name="_Toc443385837"/>
       <w:r>
         <w:t>Verbose Execution</w:t>
       </w:r>
-      <w:bookmarkEnd w:id="47"/>
+      <w:bookmarkEnd w:id="48"/>
     </w:p>
     <w:p/>
     <w:p>
@@ -15874,7 +15269,7 @@
           </mc:Choice>
           <mc:Fallback>
             <w:pict>
-              <v:shape w14:anchorId="10119FCF" id="Text_x0020_Box_x0020_16" o:spid="_x0000_s1060" type="#_x0000_t202" style="position:absolute;margin-left:0;margin-top:13.95pt;width:441pt;height:41.05pt;z-index:251689984;visibility:visible;mso-wrap-style:square;mso-height-percent:0;mso-wrap-distance-left:9pt;mso-wrap-distance-top:0;mso-wrap-distance-right:9pt;mso-wrap-distance-bottom:0;mso-position-horizontal:absolute;mso-position-horizontal-relative:text;mso-position-vertical:absolute;mso-position-vertical-relative:text;mso-height-percent:0;mso-height-relative:margin;v-text-anchor:top" o:gfxdata="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" fillcolor="#f2f2f2 [3052]" strokecolor="#bfbfbf [2412]">
+              <v:shape w14:anchorId="10119FCF" id="Text_x0020_Box_x0020_16" o:spid="_x0000_s1061" type="#_x0000_t202" style="position:absolute;margin-left:0;margin-top:13.95pt;width:441pt;height:41.05pt;z-index:251689984;visibility:visible;mso-wrap-style:square;mso-height-percent:0;mso-wrap-distance-left:9pt;mso-wrap-distance-top:0;mso-wrap-distance-right:9pt;mso-wrap-distance-bottom:0;mso-position-horizontal:absolute;mso-position-horizontal-relative:text;mso-position-vertical:absolute;mso-position-vertical-relative:text;mso-height-percent:0;mso-height-relative:margin;v-text-anchor:top" o:gfxdata="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" fillcolor="#f2f2f2 [3052]" strokecolor="#bfbfbf [2412]">
                 <v:textbox>
                   <w:txbxContent>
                     <w:p>
@@ -15900,17 +15295,7 @@
                           <w:sz w:val="20"/>
                           <w:szCs w:val="20"/>
                         </w:rPr>
-                        <w:t>em –v|--verbose</w:t>
-                      </w:r>
-                      <w:bookmarkStart w:id="47" w:name="_GoBack"/>
-                      <w:bookmarkEnd w:id="47"/>
-                      <w:r>
-                        <w:rPr>
-                          <w:rFonts w:ascii="Courier New" w:hAnsi="Courier New" w:cs="Courier New"/>
-                          <w:sz w:val="20"/>
-                          <w:szCs w:val="20"/>
-                        </w:rPr>
-                        <w:t xml:space="preserve"> &lt;command&gt; </w:t>
+                        <w:t xml:space="preserve">em –v|--verbose &lt;command&gt; </w:t>
                       </w:r>
                     </w:p>
                   </w:txbxContent>
@@ -15948,23 +15333,23 @@
       <w:pPr>
         <w:pStyle w:val="Heading1"/>
       </w:pPr>
-      <w:bookmarkStart w:id="48" w:name="_Toc443385838"/>
+      <w:bookmarkStart w:id="49" w:name="_Toc443385838"/>
       <w:r>
         <w:lastRenderedPageBreak/>
         <w:t>Extending em</w:t>
       </w:r>
-      <w:bookmarkEnd w:id="48"/>
+      <w:bookmarkEnd w:id="49"/>
     </w:p>
     <w:p/>
     <w:p>
       <w:pPr>
         <w:pStyle w:val="Heading2"/>
       </w:pPr>
-      <w:bookmarkStart w:id="49" w:name="_Toc443385839"/>
+      <w:bookmarkStart w:id="50" w:name="_Toc443385839"/>
       <w:r>
         <w:t>Overlays</w:t>
       </w:r>
-      <w:bookmarkEnd w:id="49"/>
+      <w:bookmarkEnd w:id="50"/>
     </w:p>
     <w:p/>
     <w:p>
@@ -16073,7 +15458,7 @@
         <w:rStyle w:val="PageNumber"/>
         <w:noProof/>
       </w:rPr>
-      <w:t>24</w:t>
+      <w:t>23</w:t>
     </w:r>
     <w:r>
       <w:rPr>
@@ -17440,7 +16825,7 @@
 </file>
 
 <file path=customXml/itemProps1.xml><?xml version="1.0" encoding="utf-8"?>
-<ds:datastoreItem xmlns:ds="http://schemas.openxmlformats.org/officeDocument/2006/customXml" ds:itemID="{279F8D51-1574-B04F-8E0F-58ED80EEDDDB}">
+<ds:datastoreItem xmlns:ds="http://schemas.openxmlformats.org/officeDocument/2006/customXml" ds:itemID="{15ED2C84-B4AF-EF4D-B426-66824049CBFB}">
   <ds:schemaRefs>
     <ds:schemaRef ds:uri="http://schemas.openxmlformats.org/officeDocument/2006/bibliography"/>
   </ds:schemaRefs>

</xml_diff>

<commit_message>
unified execute-remotely() function. EAP subordinate host controller creation, Step 3.
</commit_message>
<xml_diff>
--- a/doc/em User Manual.docx
+++ b/doc/em User Manual.docx
@@ -3405,7 +3405,25 @@
                                 <w:szCs w:val="20"/>
                               </w:rPr>
                               <w:br/>
-                              <w:t>PATH=${PATH}:${EC2_HOME}/bin</w:t>
+                              <w:t>PATH=${PATH</w:t>
+                            </w:r>
+                            <w:proofErr w:type="gramStart"/>
+                            <w:r>
+                              <w:rPr>
+                                <w:rFonts w:ascii="Courier New" w:hAnsi="Courier New" w:cs="Courier New"/>
+                                <w:sz w:val="20"/>
+                                <w:szCs w:val="20"/>
+                              </w:rPr>
+                              <w:t>}:$</w:t>
+                            </w:r>
+                            <w:proofErr w:type="gramEnd"/>
+                            <w:r>
+                              <w:rPr>
+                                <w:rFonts w:ascii="Courier New" w:hAnsi="Courier New" w:cs="Courier New"/>
+                                <w:sz w:val="20"/>
+                                <w:szCs w:val="20"/>
+                              </w:rPr>
+                              <w:t>{EC2_HOME}/bin</w:t>
                             </w:r>
                           </w:p>
                         </w:txbxContent>
@@ -3446,7 +3464,25 @@
                           <w:szCs w:val="20"/>
                         </w:rPr>
                         <w:br/>
-                        <w:t>PATH=${PATH}:${EC2_HOME}/bin</w:t>
+                        <w:t>PATH=${PATH</w:t>
+                      </w:r>
+                      <w:proofErr w:type="gramStart"/>
+                      <w:r>
+                        <w:rPr>
+                          <w:rFonts w:ascii="Courier New" w:hAnsi="Courier New" w:cs="Courier New"/>
+                          <w:sz w:val="20"/>
+                          <w:szCs w:val="20"/>
+                        </w:rPr>
+                        <w:t>}:$</w:t>
+                      </w:r>
+                      <w:proofErr w:type="gramEnd"/>
+                      <w:r>
+                        <w:rPr>
+                          <w:rFonts w:ascii="Courier New" w:hAnsi="Courier New" w:cs="Courier New"/>
+                          <w:sz w:val="20"/>
+                          <w:szCs w:val="20"/>
+                        </w:rPr>
+                        <w:t>{EC2_HOME}/bin</w:t>
                       </w:r>
                     </w:p>
                   </w:txbxContent>
@@ -3743,7 +3779,25 @@
                                 <w:sz w:val="20"/>
                                 <w:szCs w:val="20"/>
                               </w:rPr>
-                              <w:t xml:space="preserve">export AWS_ACCESS_KEY=your-aws-access-key-id </w:t>
+                              <w:t>export AWS_ACCESS_KEY=your-</w:t>
+                            </w:r>
+                            <w:proofErr w:type="spellStart"/>
+                            <w:r>
+                              <w:rPr>
+                                <w:rFonts w:ascii="Courier New" w:hAnsi="Courier New" w:cs="Courier New"/>
+                                <w:sz w:val="20"/>
+                                <w:szCs w:val="20"/>
+                              </w:rPr>
+                              <w:t>aws</w:t>
+                            </w:r>
+                            <w:proofErr w:type="spellEnd"/>
+                            <w:r>
+                              <w:rPr>
+                                <w:rFonts w:ascii="Courier New" w:hAnsi="Courier New" w:cs="Courier New"/>
+                                <w:sz w:val="20"/>
+                                <w:szCs w:val="20"/>
+                              </w:rPr>
+                              <w:t xml:space="preserve">-access-key-id </w:t>
                             </w:r>
                           </w:p>
                           <w:p>
@@ -3760,7 +3814,25 @@
                                 <w:sz w:val="20"/>
                                 <w:szCs w:val="20"/>
                               </w:rPr>
-                              <w:t>export AWS_SECRET_KEY=your-aws-secret-key</w:t>
+                              <w:t>export AWS_SECRET_KEY=your-</w:t>
+                            </w:r>
+                            <w:proofErr w:type="spellStart"/>
+                            <w:r>
+                              <w:rPr>
+                                <w:rFonts w:ascii="Courier New" w:hAnsi="Courier New" w:cs="Courier New"/>
+                                <w:sz w:val="20"/>
+                                <w:szCs w:val="20"/>
+                              </w:rPr>
+                              <w:t>aws</w:t>
+                            </w:r>
+                            <w:proofErr w:type="spellEnd"/>
+                            <w:r>
+                              <w:rPr>
+                                <w:rFonts w:ascii="Courier New" w:hAnsi="Courier New" w:cs="Courier New"/>
+                                <w:sz w:val="20"/>
+                                <w:szCs w:val="20"/>
+                              </w:rPr>
+                              <w:t>-secret-key</w:t>
                             </w:r>
                           </w:p>
                         </w:txbxContent>
@@ -3807,7 +3879,25 @@
                           <w:sz w:val="20"/>
                           <w:szCs w:val="20"/>
                         </w:rPr>
-                        <w:t xml:space="preserve">export AWS_ACCESS_KEY=your-aws-access-key-id </w:t>
+                        <w:t>export AWS_ACCESS_KEY=your-</w:t>
+                      </w:r>
+                      <w:proofErr w:type="spellStart"/>
+                      <w:r>
+                        <w:rPr>
+                          <w:rFonts w:ascii="Courier New" w:hAnsi="Courier New" w:cs="Courier New"/>
+                          <w:sz w:val="20"/>
+                          <w:szCs w:val="20"/>
+                        </w:rPr>
+                        <w:t>aws</w:t>
+                      </w:r>
+                      <w:proofErr w:type="spellEnd"/>
+                      <w:r>
+                        <w:rPr>
+                          <w:rFonts w:ascii="Courier New" w:hAnsi="Courier New" w:cs="Courier New"/>
+                          <w:sz w:val="20"/>
+                          <w:szCs w:val="20"/>
+                        </w:rPr>
+                        <w:t xml:space="preserve">-access-key-id </w:t>
                       </w:r>
                     </w:p>
                     <w:p>
@@ -3824,7 +3914,25 @@
                           <w:sz w:val="20"/>
                           <w:szCs w:val="20"/>
                         </w:rPr>
-                        <w:t>export AWS_SECRET_KEY=your-aws-secret-key</w:t>
+                        <w:t>export AWS_SECRET_KEY=your-</w:t>
+                      </w:r>
+                      <w:proofErr w:type="spellStart"/>
+                      <w:r>
+                        <w:rPr>
+                          <w:rFonts w:ascii="Courier New" w:hAnsi="Courier New" w:cs="Courier New"/>
+                          <w:sz w:val="20"/>
+                          <w:szCs w:val="20"/>
+                        </w:rPr>
+                        <w:t>aws</w:t>
+                      </w:r>
+                      <w:proofErr w:type="spellEnd"/>
+                      <w:r>
+                        <w:rPr>
+                          <w:rFonts w:ascii="Courier New" w:hAnsi="Courier New" w:cs="Courier New"/>
+                          <w:sz w:val="20"/>
+                          <w:szCs w:val="20"/>
+                        </w:rPr>
+                        <w:t>-secret-key</w:t>
                       </w:r>
                     </w:p>
                   </w:txbxContent>
@@ -4078,7 +4186,25 @@
                                 <w:sz w:val="20"/>
                                 <w:szCs w:val="20"/>
                               </w:rPr>
-                              <w:t>nombp1:doc ovidiu$ ec2-describe-regions</w:t>
+                              <w:t xml:space="preserve">nombp1:doc </w:t>
+                            </w:r>
+                            <w:proofErr w:type="spellStart"/>
+                            <w:r>
+                              <w:rPr>
+                                <w:rFonts w:ascii="Courier New" w:hAnsi="Courier New" w:cs="Courier New"/>
+                                <w:sz w:val="20"/>
+                                <w:szCs w:val="20"/>
+                              </w:rPr>
+                              <w:t>ovidiu</w:t>
+                            </w:r>
+                            <w:proofErr w:type="spellEnd"/>
+                            <w:r>
+                              <w:rPr>
+                                <w:rFonts w:ascii="Courier New" w:hAnsi="Courier New" w:cs="Courier New"/>
+                                <w:sz w:val="20"/>
+                                <w:szCs w:val="20"/>
+                              </w:rPr>
+                              <w:t>$ ec2-describe-regions</w:t>
                             </w:r>
                           </w:p>
                           <w:p>
@@ -4516,7 +4642,25 @@
                           <w:sz w:val="20"/>
                           <w:szCs w:val="20"/>
                         </w:rPr>
-                        <w:t>nombp1:doc ovidiu$ ec2-describe-regions</w:t>
+                        <w:t xml:space="preserve">nombp1:doc </w:t>
+                      </w:r>
+                      <w:proofErr w:type="spellStart"/>
+                      <w:r>
+                        <w:rPr>
+                          <w:rFonts w:ascii="Courier New" w:hAnsi="Courier New" w:cs="Courier New"/>
+                          <w:sz w:val="20"/>
+                          <w:szCs w:val="20"/>
+                        </w:rPr>
+                        <w:t>ovidiu</w:t>
+                      </w:r>
+                      <w:proofErr w:type="spellEnd"/>
+                      <w:r>
+                        <w:rPr>
+                          <w:rFonts w:ascii="Courier New" w:hAnsi="Courier New" w:cs="Courier New"/>
+                          <w:sz w:val="20"/>
+                          <w:szCs w:val="20"/>
+                        </w:rPr>
+                        <w:t>$ ec2-describe-regions</w:t>
                       </w:r>
                     </w:p>
                     <w:p>
@@ -5099,7 +5243,15 @@
     </w:p>
     <w:p>
       <w:r>
-        <w:t xml:space="preserve">where the &lt;service_endpoint&gt; value should come from the third column of </w:t>
+        <w:t>where the &lt;</w:t>
+      </w:r>
+      <w:proofErr w:type="spellStart"/>
+      <w:r>
+        <w:t>service_endpoint</w:t>
+      </w:r>
+      <w:proofErr w:type="spellEnd"/>
+      <w:r>
+        <w:t xml:space="preserve">&gt; value should come from the third column of </w:t>
       </w:r>
       <w:r>
         <w:t>the ec2-describe-regions command</w:t>
@@ -5291,13 +5443,43 @@
         <w:rPr>
           <w:rFonts w:ascii="Courier New" w:hAnsi="Courier New" w:cs="Courier New"/>
         </w:rPr>
-        <w:t>~/.ssh/authorized_keys</w:t>
-      </w:r>
+        <w:t>~/.</w:t>
+      </w:r>
+      <w:proofErr w:type="spellStart"/>
+      <w:r>
+        <w:rPr>
+          <w:rFonts w:ascii="Courier New" w:hAnsi="Courier New" w:cs="Courier New"/>
+        </w:rPr>
+        <w:t>ssh</w:t>
+      </w:r>
+      <w:proofErr w:type="spellEnd"/>
+      <w:r>
+        <w:rPr>
+          <w:rFonts w:ascii="Courier New" w:hAnsi="Courier New" w:cs="Courier New"/>
+        </w:rPr>
+        <w:t>/</w:t>
+      </w:r>
+      <w:proofErr w:type="spellStart"/>
+      <w:r>
+        <w:rPr>
+          <w:rFonts w:ascii="Courier New" w:hAnsi="Courier New" w:cs="Courier New"/>
+        </w:rPr>
+        <w:t>authorized_keys</w:t>
+      </w:r>
+      <w:proofErr w:type="spellEnd"/>
       <w:r>
         <w:t xml:space="preserve"> when creating the instance, and then you need to provide the private key of the pair </w:t>
       </w:r>
       <w:r>
-        <w:t>to your ssh client when logging into</w:t>
+        <w:t xml:space="preserve">to your </w:t>
+      </w:r>
+      <w:proofErr w:type="spellStart"/>
+      <w:r>
+        <w:t>ssh</w:t>
+      </w:r>
+      <w:proofErr w:type="spellEnd"/>
+      <w:r>
+        <w:t xml:space="preserve"> client when logging into</w:t>
       </w:r>
       <w:r>
         <w:t xml:space="preserve"> the instance.</w:t>
@@ -5657,7 +5839,15 @@
     <w:p/>
     <w:p>
       <w:r>
-        <w:t>Extract the content of the em installation zip into the directory conventionally used for external utilities. /opt or /usr/local are common choices. For the remainder of this document we will assume that the external utility directory is /opt.</w:t>
+        <w:t>Extract the content of the em installation zip into the directory conventionally used for external utilities. /opt or /</w:t>
+      </w:r>
+      <w:proofErr w:type="spellStart"/>
+      <w:r>
+        <w:t>usr</w:t>
+      </w:r>
+      <w:proofErr w:type="spellEnd"/>
+      <w:r>
+        <w:t>/local are common choices. For the remainder of this document we will assume that the external utility directory is /opt.</w:t>
       </w:r>
     </w:p>
     <w:p/>
@@ -5783,7 +5973,25 @@
                                 <w:sz w:val="20"/>
                                 <w:szCs w:val="20"/>
                               </w:rPr>
-                              <w:t>ln –s ./em-2.5 ./em</w:t>
+                              <w:t>ln –</w:t>
+                            </w:r>
+                            <w:proofErr w:type="gramStart"/>
+                            <w:r>
+                              <w:rPr>
+                                <w:rFonts w:ascii="Courier New" w:hAnsi="Courier New" w:cs="Courier New"/>
+                                <w:sz w:val="20"/>
+                                <w:szCs w:val="20"/>
+                              </w:rPr>
+                              <w:t>s .</w:t>
+                            </w:r>
+                            <w:proofErr w:type="gramEnd"/>
+                            <w:r>
+                              <w:rPr>
+                                <w:rFonts w:ascii="Courier New" w:hAnsi="Courier New" w:cs="Courier New"/>
+                                <w:sz w:val="20"/>
+                                <w:szCs w:val="20"/>
+                              </w:rPr>
+                              <w:t>/em-2.5 ./em</w:t>
                             </w:r>
                           </w:p>
                         </w:txbxContent>
@@ -5848,7 +6056,25 @@
                           <w:sz w:val="20"/>
                           <w:szCs w:val="20"/>
                         </w:rPr>
-                        <w:t>ln –s ./em-2.5 ./em</w:t>
+                        <w:t>ln –</w:t>
+                      </w:r>
+                      <w:proofErr w:type="gramStart"/>
+                      <w:r>
+                        <w:rPr>
+                          <w:rFonts w:ascii="Courier New" w:hAnsi="Courier New" w:cs="Courier New"/>
+                          <w:sz w:val="20"/>
+                          <w:szCs w:val="20"/>
+                        </w:rPr>
+                        <w:t>s .</w:t>
+                      </w:r>
+                      <w:proofErr w:type="gramEnd"/>
+                      <w:r>
+                        <w:rPr>
+                          <w:rFonts w:ascii="Courier New" w:hAnsi="Courier New" w:cs="Courier New"/>
+                          <w:sz w:val="20"/>
+                          <w:szCs w:val="20"/>
+                        </w:rPr>
+                        <w:t>/em-2.5 ./em</w:t>
                       </w:r>
                     </w:p>
                   </w:txbxContent>
@@ -6151,13 +6377,29 @@
         <w:t>private</w:t>
       </w:r>
       <w:r>
-        <w:t xml:space="preserve">-key.pem) </w:t>
+        <w:t>-</w:t>
+      </w:r>
+      <w:proofErr w:type="spellStart"/>
+      <w:r>
+        <w:t>key.pem</w:t>
+      </w:r>
+      <w:proofErr w:type="spellEnd"/>
+      <w:r>
+        <w:t xml:space="preserve">) </w:t>
       </w:r>
       <w:r>
         <w:t>in the</w:t>
       </w:r>
       <w:r>
-        <w:t xml:space="preserve"> ~/.ssh directory</w:t>
+        <w:t xml:space="preserve"> ~/.</w:t>
+      </w:r>
+      <w:proofErr w:type="spellStart"/>
+      <w:r>
+        <w:t>ssh</w:t>
+      </w:r>
+      <w:proofErr w:type="spellEnd"/>
+      <w:r>
+        <w:t xml:space="preserve"> directory</w:t>
       </w:r>
       <w:r>
         <w:t xml:space="preserve">. The permissions should be adjusted as </w:t>
@@ -6257,16 +6499,44 @@
                                 <w:sz w:val="20"/>
                                 <w:szCs w:val="20"/>
                               </w:rPr>
-                              <w:t>mv &lt;browser_download_dir&gt;/</w:t>
-                            </w:r>
-                            <w:r>
-                              <w:rPr>
-                                <w:rFonts w:ascii="Courier New" w:hAnsi="Courier New" w:cs="Courier New"/>
-                                <w:sz w:val="20"/>
-                                <w:szCs w:val="20"/>
-                              </w:rPr>
-                              <w:t>em-provisioning-key-pair.pem</w:t>
-                            </w:r>
+                              <w:t>mv &lt;</w:t>
+                            </w:r>
+                            <w:proofErr w:type="spellStart"/>
+                            <w:r>
+                              <w:rPr>
+                                <w:rFonts w:ascii="Courier New" w:hAnsi="Courier New" w:cs="Courier New"/>
+                                <w:sz w:val="20"/>
+                                <w:szCs w:val="20"/>
+                              </w:rPr>
+                              <w:t>browser_download_dir</w:t>
+                            </w:r>
+                            <w:proofErr w:type="spellEnd"/>
+                            <w:r>
+                              <w:rPr>
+                                <w:rFonts w:ascii="Courier New" w:hAnsi="Courier New" w:cs="Courier New"/>
+                                <w:sz w:val="20"/>
+                                <w:szCs w:val="20"/>
+                              </w:rPr>
+                              <w:t>&gt;/</w:t>
+                            </w:r>
+                            <w:r>
+                              <w:rPr>
+                                <w:rFonts w:ascii="Courier New" w:hAnsi="Courier New" w:cs="Courier New"/>
+                                <w:sz w:val="20"/>
+                                <w:szCs w:val="20"/>
+                              </w:rPr>
+                              <w:t>em-provisioning-key-</w:t>
+                            </w:r>
+                            <w:proofErr w:type="spellStart"/>
+                            <w:r>
+                              <w:rPr>
+                                <w:rFonts w:ascii="Courier New" w:hAnsi="Courier New" w:cs="Courier New"/>
+                                <w:sz w:val="20"/>
+                                <w:szCs w:val="20"/>
+                              </w:rPr>
+                              <w:t>pair.pem</w:t>
+                            </w:r>
+                            <w:proofErr w:type="spellEnd"/>
                             <w:r>
                               <w:rPr>
                                 <w:rFonts w:ascii="Courier New" w:hAnsi="Courier New" w:cs="Courier New"/>
@@ -6290,7 +6560,43 @@
                                 <w:sz w:val="20"/>
                                 <w:szCs w:val="20"/>
                               </w:rPr>
-                              <w:t xml:space="preserve">   ~/.ssh/em-provisioning-private-key.pem </w:t>
+                              <w:t xml:space="preserve">   ~/.</w:t>
+                            </w:r>
+                            <w:proofErr w:type="spellStart"/>
+                            <w:r>
+                              <w:rPr>
+                                <w:rFonts w:ascii="Courier New" w:hAnsi="Courier New" w:cs="Courier New"/>
+                                <w:sz w:val="20"/>
+                                <w:szCs w:val="20"/>
+                              </w:rPr>
+                              <w:t>ssh</w:t>
+                            </w:r>
+                            <w:proofErr w:type="spellEnd"/>
+                            <w:r>
+                              <w:rPr>
+                                <w:rFonts w:ascii="Courier New" w:hAnsi="Courier New" w:cs="Courier New"/>
+                                <w:sz w:val="20"/>
+                                <w:szCs w:val="20"/>
+                              </w:rPr>
+                              <w:t>/em-provisioning-private-</w:t>
+                            </w:r>
+                            <w:proofErr w:type="spellStart"/>
+                            <w:r>
+                              <w:rPr>
+                                <w:rFonts w:ascii="Courier New" w:hAnsi="Courier New" w:cs="Courier New"/>
+                                <w:sz w:val="20"/>
+                                <w:szCs w:val="20"/>
+                              </w:rPr>
+                              <w:t>key.pem</w:t>
+                            </w:r>
+                            <w:proofErr w:type="spellEnd"/>
+                            <w:r>
+                              <w:rPr>
+                                <w:rFonts w:ascii="Courier New" w:hAnsi="Courier New" w:cs="Courier New"/>
+                                <w:sz w:val="20"/>
+                                <w:szCs w:val="20"/>
+                              </w:rPr>
+                              <w:t xml:space="preserve"> </w:t>
                             </w:r>
                           </w:p>
                           <w:p>
@@ -6310,13 +6616,77 @@
                                 <w:szCs w:val="20"/>
                               </w:rPr>
                             </w:pPr>
-                            <w:r>
-                              <w:rPr>
-                                <w:rFonts w:ascii="Courier New" w:hAnsi="Courier New" w:cs="Courier New"/>
-                                <w:sz w:val="20"/>
-                                <w:szCs w:val="20"/>
-                              </w:rPr>
-                              <w:t xml:space="preserve">chmod go-rwx ~/.ssh/em-provisioning-private-key.pem </w:t>
+                            <w:proofErr w:type="spellStart"/>
+                            <w:r>
+                              <w:rPr>
+                                <w:rFonts w:ascii="Courier New" w:hAnsi="Courier New" w:cs="Courier New"/>
+                                <w:sz w:val="20"/>
+                                <w:szCs w:val="20"/>
+                              </w:rPr>
+                              <w:t>chmod</w:t>
+                            </w:r>
+                            <w:proofErr w:type="spellEnd"/>
+                            <w:r>
+                              <w:rPr>
+                                <w:rFonts w:ascii="Courier New" w:hAnsi="Courier New" w:cs="Courier New"/>
+                                <w:sz w:val="20"/>
+                                <w:szCs w:val="20"/>
+                              </w:rPr>
+                              <w:t xml:space="preserve"> go-</w:t>
+                            </w:r>
+                            <w:proofErr w:type="spellStart"/>
+                            <w:r>
+                              <w:rPr>
+                                <w:rFonts w:ascii="Courier New" w:hAnsi="Courier New" w:cs="Courier New"/>
+                                <w:sz w:val="20"/>
+                                <w:szCs w:val="20"/>
+                              </w:rPr>
+                              <w:t>rwx</w:t>
+                            </w:r>
+                            <w:proofErr w:type="spellEnd"/>
+                            <w:r>
+                              <w:rPr>
+                                <w:rFonts w:ascii="Courier New" w:hAnsi="Courier New" w:cs="Courier New"/>
+                                <w:sz w:val="20"/>
+                                <w:szCs w:val="20"/>
+                              </w:rPr>
+                              <w:t xml:space="preserve"> ~/.</w:t>
+                            </w:r>
+                            <w:proofErr w:type="spellStart"/>
+                            <w:r>
+                              <w:rPr>
+                                <w:rFonts w:ascii="Courier New" w:hAnsi="Courier New" w:cs="Courier New"/>
+                                <w:sz w:val="20"/>
+                                <w:szCs w:val="20"/>
+                              </w:rPr>
+                              <w:t>ssh</w:t>
+                            </w:r>
+                            <w:proofErr w:type="spellEnd"/>
+                            <w:r>
+                              <w:rPr>
+                                <w:rFonts w:ascii="Courier New" w:hAnsi="Courier New" w:cs="Courier New"/>
+                                <w:sz w:val="20"/>
+                                <w:szCs w:val="20"/>
+                              </w:rPr>
+                              <w:t>/em-provisioning-private-</w:t>
+                            </w:r>
+                            <w:proofErr w:type="spellStart"/>
+                            <w:r>
+                              <w:rPr>
+                                <w:rFonts w:ascii="Courier New" w:hAnsi="Courier New" w:cs="Courier New"/>
+                                <w:sz w:val="20"/>
+                                <w:szCs w:val="20"/>
+                              </w:rPr>
+                              <w:t>key.pem</w:t>
+                            </w:r>
+                            <w:proofErr w:type="spellEnd"/>
+                            <w:r>
+                              <w:rPr>
+                                <w:rFonts w:ascii="Courier New" w:hAnsi="Courier New" w:cs="Courier New"/>
+                                <w:sz w:val="20"/>
+                                <w:szCs w:val="20"/>
+                              </w:rPr>
+                              <w:t xml:space="preserve"> </w:t>
                             </w:r>
                           </w:p>
                         </w:txbxContent>
@@ -6364,16 +6734,44 @@
                           <w:sz w:val="20"/>
                           <w:szCs w:val="20"/>
                         </w:rPr>
-                        <w:t>mv &lt;browser_download_dir&gt;/</w:t>
-                      </w:r>
-                      <w:r>
-                        <w:rPr>
-                          <w:rFonts w:ascii="Courier New" w:hAnsi="Courier New" w:cs="Courier New"/>
-                          <w:sz w:val="20"/>
-                          <w:szCs w:val="20"/>
-                        </w:rPr>
-                        <w:t>em-provisioning-key-pair.pem</w:t>
-                      </w:r>
+                        <w:t>mv &lt;</w:t>
+                      </w:r>
+                      <w:proofErr w:type="spellStart"/>
+                      <w:r>
+                        <w:rPr>
+                          <w:rFonts w:ascii="Courier New" w:hAnsi="Courier New" w:cs="Courier New"/>
+                          <w:sz w:val="20"/>
+                          <w:szCs w:val="20"/>
+                        </w:rPr>
+                        <w:t>browser_download_dir</w:t>
+                      </w:r>
+                      <w:proofErr w:type="spellEnd"/>
+                      <w:r>
+                        <w:rPr>
+                          <w:rFonts w:ascii="Courier New" w:hAnsi="Courier New" w:cs="Courier New"/>
+                          <w:sz w:val="20"/>
+                          <w:szCs w:val="20"/>
+                        </w:rPr>
+                        <w:t>&gt;/</w:t>
+                      </w:r>
+                      <w:r>
+                        <w:rPr>
+                          <w:rFonts w:ascii="Courier New" w:hAnsi="Courier New" w:cs="Courier New"/>
+                          <w:sz w:val="20"/>
+                          <w:szCs w:val="20"/>
+                        </w:rPr>
+                        <w:t>em-provisioning-key-</w:t>
+                      </w:r>
+                      <w:proofErr w:type="spellStart"/>
+                      <w:r>
+                        <w:rPr>
+                          <w:rFonts w:ascii="Courier New" w:hAnsi="Courier New" w:cs="Courier New"/>
+                          <w:sz w:val="20"/>
+                          <w:szCs w:val="20"/>
+                        </w:rPr>
+                        <w:t>pair.pem</w:t>
+                      </w:r>
+                      <w:proofErr w:type="spellEnd"/>
                       <w:r>
                         <w:rPr>
                           <w:rFonts w:ascii="Courier New" w:hAnsi="Courier New" w:cs="Courier New"/>
@@ -6397,7 +6795,43 @@
                           <w:sz w:val="20"/>
                           <w:szCs w:val="20"/>
                         </w:rPr>
-                        <w:t xml:space="preserve">   ~/.ssh/em-provisioning-private-key.pem </w:t>
+                        <w:t xml:space="preserve">   ~/.</w:t>
+                      </w:r>
+                      <w:proofErr w:type="spellStart"/>
+                      <w:r>
+                        <w:rPr>
+                          <w:rFonts w:ascii="Courier New" w:hAnsi="Courier New" w:cs="Courier New"/>
+                          <w:sz w:val="20"/>
+                          <w:szCs w:val="20"/>
+                        </w:rPr>
+                        <w:t>ssh</w:t>
+                      </w:r>
+                      <w:proofErr w:type="spellEnd"/>
+                      <w:r>
+                        <w:rPr>
+                          <w:rFonts w:ascii="Courier New" w:hAnsi="Courier New" w:cs="Courier New"/>
+                          <w:sz w:val="20"/>
+                          <w:szCs w:val="20"/>
+                        </w:rPr>
+                        <w:t>/em-provisioning-private-</w:t>
+                      </w:r>
+                      <w:proofErr w:type="spellStart"/>
+                      <w:r>
+                        <w:rPr>
+                          <w:rFonts w:ascii="Courier New" w:hAnsi="Courier New" w:cs="Courier New"/>
+                          <w:sz w:val="20"/>
+                          <w:szCs w:val="20"/>
+                        </w:rPr>
+                        <w:t>key.pem</w:t>
+                      </w:r>
+                      <w:proofErr w:type="spellEnd"/>
+                      <w:r>
+                        <w:rPr>
+                          <w:rFonts w:ascii="Courier New" w:hAnsi="Courier New" w:cs="Courier New"/>
+                          <w:sz w:val="20"/>
+                          <w:szCs w:val="20"/>
+                        </w:rPr>
+                        <w:t xml:space="preserve"> </w:t>
                       </w:r>
                     </w:p>
                     <w:p>
@@ -6417,13 +6851,77 @@
                           <w:szCs w:val="20"/>
                         </w:rPr>
                       </w:pPr>
-                      <w:r>
-                        <w:rPr>
-                          <w:rFonts w:ascii="Courier New" w:hAnsi="Courier New" w:cs="Courier New"/>
-                          <w:sz w:val="20"/>
-                          <w:szCs w:val="20"/>
-                        </w:rPr>
-                        <w:t xml:space="preserve">chmod go-rwx ~/.ssh/em-provisioning-private-key.pem </w:t>
+                      <w:proofErr w:type="spellStart"/>
+                      <w:r>
+                        <w:rPr>
+                          <w:rFonts w:ascii="Courier New" w:hAnsi="Courier New" w:cs="Courier New"/>
+                          <w:sz w:val="20"/>
+                          <w:szCs w:val="20"/>
+                        </w:rPr>
+                        <w:t>chmod</w:t>
+                      </w:r>
+                      <w:proofErr w:type="spellEnd"/>
+                      <w:r>
+                        <w:rPr>
+                          <w:rFonts w:ascii="Courier New" w:hAnsi="Courier New" w:cs="Courier New"/>
+                          <w:sz w:val="20"/>
+                          <w:szCs w:val="20"/>
+                        </w:rPr>
+                        <w:t xml:space="preserve"> go-</w:t>
+                      </w:r>
+                      <w:proofErr w:type="spellStart"/>
+                      <w:r>
+                        <w:rPr>
+                          <w:rFonts w:ascii="Courier New" w:hAnsi="Courier New" w:cs="Courier New"/>
+                          <w:sz w:val="20"/>
+                          <w:szCs w:val="20"/>
+                        </w:rPr>
+                        <w:t>rwx</w:t>
+                      </w:r>
+                      <w:proofErr w:type="spellEnd"/>
+                      <w:r>
+                        <w:rPr>
+                          <w:rFonts w:ascii="Courier New" w:hAnsi="Courier New" w:cs="Courier New"/>
+                          <w:sz w:val="20"/>
+                          <w:szCs w:val="20"/>
+                        </w:rPr>
+                        <w:t xml:space="preserve"> ~/.</w:t>
+                      </w:r>
+                      <w:proofErr w:type="spellStart"/>
+                      <w:r>
+                        <w:rPr>
+                          <w:rFonts w:ascii="Courier New" w:hAnsi="Courier New" w:cs="Courier New"/>
+                          <w:sz w:val="20"/>
+                          <w:szCs w:val="20"/>
+                        </w:rPr>
+                        <w:t>ssh</w:t>
+                      </w:r>
+                      <w:proofErr w:type="spellEnd"/>
+                      <w:r>
+                        <w:rPr>
+                          <w:rFonts w:ascii="Courier New" w:hAnsi="Courier New" w:cs="Courier New"/>
+                          <w:sz w:val="20"/>
+                          <w:szCs w:val="20"/>
+                        </w:rPr>
+                        <w:t>/em-provisioning-private-</w:t>
+                      </w:r>
+                      <w:proofErr w:type="spellStart"/>
+                      <w:r>
+                        <w:rPr>
+                          <w:rFonts w:ascii="Courier New" w:hAnsi="Courier New" w:cs="Courier New"/>
+                          <w:sz w:val="20"/>
+                          <w:szCs w:val="20"/>
+                        </w:rPr>
+                        <w:t>key.pem</w:t>
+                      </w:r>
+                      <w:proofErr w:type="spellEnd"/>
+                      <w:r>
+                        <w:rPr>
+                          <w:rFonts w:ascii="Courier New" w:hAnsi="Courier New" w:cs="Courier New"/>
+                          <w:sz w:val="20"/>
+                          <w:szCs w:val="20"/>
+                        </w:rPr>
+                        <w:t xml:space="preserve"> </w:t>
                       </w:r>
                     </w:p>
                   </w:txbxContent>
@@ -6484,7 +6982,15 @@
     <w:p/>
     <w:p>
       <w:r>
-        <w:t>Write the internal IP address of the existing environment’s NFS server into the em local configuration file ${HOME}/.em/em.conf, as follows:</w:t>
+        <w:t>Write the internal IP address of the existing environment’s NFS server into the em local configuration file ${HOME}/.em/</w:t>
+      </w:r>
+      <w:proofErr w:type="spellStart"/>
+      <w:r>
+        <w:t>em.conf</w:t>
+      </w:r>
+      <w:proofErr w:type="spellEnd"/>
+      <w:r>
+        <w:t>, as follows:</w:t>
       </w:r>
     </w:p>
     <w:p>
@@ -6572,21 +7078,67 @@
                                 <w:szCs w:val="20"/>
                               </w:rPr>
                             </w:pPr>
-                            <w:r>
-                              <w:rPr>
-                                <w:rFonts w:ascii="Courier New" w:hAnsi="Courier New" w:cs="Courier New"/>
-                                <w:sz w:val="20"/>
-                                <w:szCs w:val="20"/>
-                              </w:rPr>
-                              <w:t>nfs_server_internal_ip=</w:t>
-                            </w:r>
-                            <w:r>
-                              <w:rPr>
-                                <w:rFonts w:ascii="Courier New" w:hAnsi="Courier New" w:cs="Courier New"/>
-                                <w:sz w:val="20"/>
-                                <w:szCs w:val="20"/>
-                              </w:rPr>
-                              <w:t>&lt;nfs-server-internal-ip-address&gt;</w:t>
+                            <w:proofErr w:type="spellStart"/>
+                            <w:r>
+                              <w:rPr>
+                                <w:rFonts w:ascii="Courier New" w:hAnsi="Courier New" w:cs="Courier New"/>
+                                <w:sz w:val="20"/>
+                                <w:szCs w:val="20"/>
+                              </w:rPr>
+                              <w:t>nfs_server_internal_ip</w:t>
+                            </w:r>
+                            <w:proofErr w:type="spellEnd"/>
+                            <w:r>
+                              <w:rPr>
+                                <w:rFonts w:ascii="Courier New" w:hAnsi="Courier New" w:cs="Courier New"/>
+                                <w:sz w:val="20"/>
+                                <w:szCs w:val="20"/>
+                              </w:rPr>
+                              <w:t>=</w:t>
+                            </w:r>
+                            <w:r>
+                              <w:rPr>
+                                <w:rFonts w:ascii="Courier New" w:hAnsi="Courier New" w:cs="Courier New"/>
+                                <w:sz w:val="20"/>
+                                <w:szCs w:val="20"/>
+                              </w:rPr>
+                              <w:t>&lt;</w:t>
+                            </w:r>
+                            <w:proofErr w:type="spellStart"/>
+                            <w:r>
+                              <w:rPr>
+                                <w:rFonts w:ascii="Courier New" w:hAnsi="Courier New" w:cs="Courier New"/>
+                                <w:sz w:val="20"/>
+                                <w:szCs w:val="20"/>
+                              </w:rPr>
+                              <w:t>nfs</w:t>
+                            </w:r>
+                            <w:proofErr w:type="spellEnd"/>
+                            <w:r>
+                              <w:rPr>
+                                <w:rFonts w:ascii="Courier New" w:hAnsi="Courier New" w:cs="Courier New"/>
+                                <w:sz w:val="20"/>
+                                <w:szCs w:val="20"/>
+                              </w:rPr>
+                              <w:t>-server-internal-</w:t>
+                            </w:r>
+                            <w:proofErr w:type="spellStart"/>
+                            <w:r>
+                              <w:rPr>
+                                <w:rFonts w:ascii="Courier New" w:hAnsi="Courier New" w:cs="Courier New"/>
+                                <w:sz w:val="20"/>
+                                <w:szCs w:val="20"/>
+                              </w:rPr>
+                              <w:t>ip</w:t>
+                            </w:r>
+                            <w:proofErr w:type="spellEnd"/>
+                            <w:r>
+                              <w:rPr>
+                                <w:rFonts w:ascii="Courier New" w:hAnsi="Courier New" w:cs="Courier New"/>
+                                <w:sz w:val="20"/>
+                                <w:szCs w:val="20"/>
+                              </w:rPr>
+                              <w:t>-address&gt;</w:t>
                             </w:r>
                           </w:p>
                         </w:txbxContent>
@@ -6628,21 +7180,67 @@
                           <w:szCs w:val="20"/>
                         </w:rPr>
                       </w:pPr>
-                      <w:r>
-                        <w:rPr>
-                          <w:rFonts w:ascii="Courier New" w:hAnsi="Courier New" w:cs="Courier New"/>
-                          <w:sz w:val="20"/>
-                          <w:szCs w:val="20"/>
-                        </w:rPr>
-                        <w:t>nfs_server_internal_ip=</w:t>
-                      </w:r>
-                      <w:r>
-                        <w:rPr>
-                          <w:rFonts w:ascii="Courier New" w:hAnsi="Courier New" w:cs="Courier New"/>
-                          <w:sz w:val="20"/>
-                          <w:szCs w:val="20"/>
-                        </w:rPr>
-                        <w:t>&lt;nfs-server-internal-ip-address&gt;</w:t>
+                      <w:proofErr w:type="spellStart"/>
+                      <w:r>
+                        <w:rPr>
+                          <w:rFonts w:ascii="Courier New" w:hAnsi="Courier New" w:cs="Courier New"/>
+                          <w:sz w:val="20"/>
+                          <w:szCs w:val="20"/>
+                        </w:rPr>
+                        <w:t>nfs_server_internal_ip</w:t>
+                      </w:r>
+                      <w:proofErr w:type="spellEnd"/>
+                      <w:r>
+                        <w:rPr>
+                          <w:rFonts w:ascii="Courier New" w:hAnsi="Courier New" w:cs="Courier New"/>
+                          <w:sz w:val="20"/>
+                          <w:szCs w:val="20"/>
+                        </w:rPr>
+                        <w:t>=</w:t>
+                      </w:r>
+                      <w:r>
+                        <w:rPr>
+                          <w:rFonts w:ascii="Courier New" w:hAnsi="Courier New" w:cs="Courier New"/>
+                          <w:sz w:val="20"/>
+                          <w:szCs w:val="20"/>
+                        </w:rPr>
+                        <w:t>&lt;</w:t>
+                      </w:r>
+                      <w:proofErr w:type="spellStart"/>
+                      <w:r>
+                        <w:rPr>
+                          <w:rFonts w:ascii="Courier New" w:hAnsi="Courier New" w:cs="Courier New"/>
+                          <w:sz w:val="20"/>
+                          <w:szCs w:val="20"/>
+                        </w:rPr>
+                        <w:t>nfs</w:t>
+                      </w:r>
+                      <w:proofErr w:type="spellEnd"/>
+                      <w:r>
+                        <w:rPr>
+                          <w:rFonts w:ascii="Courier New" w:hAnsi="Courier New" w:cs="Courier New"/>
+                          <w:sz w:val="20"/>
+                          <w:szCs w:val="20"/>
+                        </w:rPr>
+                        <w:t>-server-internal-</w:t>
+                      </w:r>
+                      <w:proofErr w:type="spellStart"/>
+                      <w:r>
+                        <w:rPr>
+                          <w:rFonts w:ascii="Courier New" w:hAnsi="Courier New" w:cs="Courier New"/>
+                          <w:sz w:val="20"/>
+                          <w:szCs w:val="20"/>
+                        </w:rPr>
+                        <w:t>ip</w:t>
+                      </w:r>
+                      <w:proofErr w:type="spellEnd"/>
+                      <w:r>
+                        <w:rPr>
+                          <w:rFonts w:ascii="Courier New" w:hAnsi="Courier New" w:cs="Courier New"/>
+                          <w:sz w:val="20"/>
+                          <w:szCs w:val="20"/>
+                        </w:rPr>
+                        <w:t>-address&gt;</w:t>
                       </w:r>
                     </w:p>
                   </w:txbxContent>
@@ -6657,7 +7255,15 @@
     <w:p/>
     <w:p>
       <w:r>
-        <w:t>You can get the address by running em status and applying heuristics to figure out which instance is the NFS server. If the instances were named following the conventions offered by this manual, the NFS server’s name should start with “nfs”.</w:t>
+        <w:t>You can get the address by running em status and applying heuristics to figure out which instance is the NFS server. If the instances were named following the conventions offered by this manual, the NFS server’s name should start with “</w:t>
+      </w:r>
+      <w:proofErr w:type="spellStart"/>
+      <w:r>
+        <w:t>nfs</w:t>
+      </w:r>
+      <w:proofErr w:type="spellEnd"/>
+      <w:r>
+        <w:t>”.</w:t>
       </w:r>
     </w:p>
     <w:p/>
@@ -7116,7 +7722,43 @@
                                 <w:sz w:val="20"/>
                                 <w:szCs w:val="20"/>
                               </w:rPr>
-                              <w:t xml:space="preserve">name state   id         public-ip private-ip   </w:t>
+                              <w:t>name state   id         public-</w:t>
+                            </w:r>
+                            <w:proofErr w:type="spellStart"/>
+                            <w:r>
+                              <w:rPr>
+                                <w:rFonts w:ascii="Courier New" w:hAnsi="Courier New" w:cs="Courier New"/>
+                                <w:sz w:val="20"/>
+                                <w:szCs w:val="20"/>
+                              </w:rPr>
+                              <w:t>ip</w:t>
+                            </w:r>
+                            <w:proofErr w:type="spellEnd"/>
+                            <w:r>
+                              <w:rPr>
+                                <w:rFonts w:ascii="Courier New" w:hAnsi="Courier New" w:cs="Courier New"/>
+                                <w:sz w:val="20"/>
+                                <w:szCs w:val="20"/>
+                              </w:rPr>
+                              <w:t xml:space="preserve"> private-</w:t>
+                            </w:r>
+                            <w:proofErr w:type="spellStart"/>
+                            <w:r>
+                              <w:rPr>
+                                <w:rFonts w:ascii="Courier New" w:hAnsi="Courier New" w:cs="Courier New"/>
+                                <w:sz w:val="20"/>
+                                <w:szCs w:val="20"/>
+                              </w:rPr>
+                              <w:t>ip</w:t>
+                            </w:r>
+                            <w:proofErr w:type="spellEnd"/>
+                            <w:r>
+                              <w:rPr>
+                                <w:rFonts w:ascii="Courier New" w:hAnsi="Courier New" w:cs="Courier New"/>
+                                <w:sz w:val="20"/>
+                                <w:szCs w:val="20"/>
+                              </w:rPr>
+                              <w:t xml:space="preserve">   </w:t>
                             </w:r>
                           </w:p>
                           <w:p>
@@ -7133,7 +7775,25 @@
                                 <w:sz w:val="20"/>
                                 <w:szCs w:val="20"/>
                               </w:rPr>
-                              <w:t xml:space="preserve">f01  stopped i-db0ab82d           172.31.25.44 </w:t>
+                              <w:t>f</w:t>
+                            </w:r>
+                            <w:proofErr w:type="gramStart"/>
+                            <w:r>
+                              <w:rPr>
+                                <w:rFonts w:ascii="Courier New" w:hAnsi="Courier New" w:cs="Courier New"/>
+                                <w:sz w:val="20"/>
+                                <w:szCs w:val="20"/>
+                              </w:rPr>
+                              <w:t>01  stopped</w:t>
+                            </w:r>
+                            <w:proofErr w:type="gramEnd"/>
+                            <w:r>
+                              <w:rPr>
+                                <w:rFonts w:ascii="Courier New" w:hAnsi="Courier New" w:cs="Courier New"/>
+                                <w:sz w:val="20"/>
+                                <w:szCs w:val="20"/>
+                              </w:rPr>
+                              <w:t xml:space="preserve"> i-db0ab82d           172.31.25.44 </w:t>
                             </w:r>
                           </w:p>
                           <w:p>
@@ -7150,7 +7810,25 @@
                                 <w:sz w:val="20"/>
                                 <w:szCs w:val="20"/>
                               </w:rPr>
-                              <w:t>b01  stopped i-55397ea3           172.31.16.215</w:t>
+                              <w:t>b</w:t>
+                            </w:r>
+                            <w:proofErr w:type="gramStart"/>
+                            <w:r>
+                              <w:rPr>
+                                <w:rFonts w:ascii="Courier New" w:hAnsi="Courier New" w:cs="Courier New"/>
+                                <w:sz w:val="20"/>
+                                <w:szCs w:val="20"/>
+                              </w:rPr>
+                              <w:t>01  stopped</w:t>
+                            </w:r>
+                            <w:proofErr w:type="gramEnd"/>
+                            <w:r>
+                              <w:rPr>
+                                <w:rFonts w:ascii="Courier New" w:hAnsi="Courier New" w:cs="Courier New"/>
+                                <w:sz w:val="20"/>
+                                <w:szCs w:val="20"/>
+                              </w:rPr>
+                              <w:t xml:space="preserve"> i-55397ea3           172.31.16.215</w:t>
                             </w:r>
                           </w:p>
                           <w:p>
@@ -7167,7 +7845,25 @@
                                 <w:sz w:val="20"/>
                                 <w:szCs w:val="20"/>
                               </w:rPr>
-                              <w:t xml:space="preserve">b02  stopped i-fe014408           172.31.30.67 </w:t>
+                              <w:t>b</w:t>
+                            </w:r>
+                            <w:proofErr w:type="gramStart"/>
+                            <w:r>
+                              <w:rPr>
+                                <w:rFonts w:ascii="Courier New" w:hAnsi="Courier New" w:cs="Courier New"/>
+                                <w:sz w:val="20"/>
+                                <w:szCs w:val="20"/>
+                              </w:rPr>
+                              <w:t>02  stopped</w:t>
+                            </w:r>
+                            <w:proofErr w:type="gramEnd"/>
+                            <w:r>
+                              <w:rPr>
+                                <w:rFonts w:ascii="Courier New" w:hAnsi="Courier New" w:cs="Courier New"/>
+                                <w:sz w:val="20"/>
+                                <w:szCs w:val="20"/>
+                              </w:rPr>
+                              <w:t xml:space="preserve"> i-fe014408           172.31.30.67 </w:t>
                             </w:r>
                           </w:p>
                           <w:p>
@@ -7241,7 +7937,43 @@
                           <w:sz w:val="20"/>
                           <w:szCs w:val="20"/>
                         </w:rPr>
-                        <w:t xml:space="preserve">name state   id         public-ip private-ip   </w:t>
+                        <w:t>name state   id         public-</w:t>
+                      </w:r>
+                      <w:proofErr w:type="spellStart"/>
+                      <w:r>
+                        <w:rPr>
+                          <w:rFonts w:ascii="Courier New" w:hAnsi="Courier New" w:cs="Courier New"/>
+                          <w:sz w:val="20"/>
+                          <w:szCs w:val="20"/>
+                        </w:rPr>
+                        <w:t>ip</w:t>
+                      </w:r>
+                      <w:proofErr w:type="spellEnd"/>
+                      <w:r>
+                        <w:rPr>
+                          <w:rFonts w:ascii="Courier New" w:hAnsi="Courier New" w:cs="Courier New"/>
+                          <w:sz w:val="20"/>
+                          <w:szCs w:val="20"/>
+                        </w:rPr>
+                        <w:t xml:space="preserve"> private-</w:t>
+                      </w:r>
+                      <w:proofErr w:type="spellStart"/>
+                      <w:r>
+                        <w:rPr>
+                          <w:rFonts w:ascii="Courier New" w:hAnsi="Courier New" w:cs="Courier New"/>
+                          <w:sz w:val="20"/>
+                          <w:szCs w:val="20"/>
+                        </w:rPr>
+                        <w:t>ip</w:t>
+                      </w:r>
+                      <w:proofErr w:type="spellEnd"/>
+                      <w:r>
+                        <w:rPr>
+                          <w:rFonts w:ascii="Courier New" w:hAnsi="Courier New" w:cs="Courier New"/>
+                          <w:sz w:val="20"/>
+                          <w:szCs w:val="20"/>
+                        </w:rPr>
+                        <w:t xml:space="preserve">   </w:t>
                       </w:r>
                     </w:p>
                     <w:p>
@@ -7258,7 +7990,25 @@
                           <w:sz w:val="20"/>
                           <w:szCs w:val="20"/>
                         </w:rPr>
-                        <w:t xml:space="preserve">f01  stopped i-db0ab82d           172.31.25.44 </w:t>
+                        <w:t>f</w:t>
+                      </w:r>
+                      <w:proofErr w:type="gramStart"/>
+                      <w:r>
+                        <w:rPr>
+                          <w:rFonts w:ascii="Courier New" w:hAnsi="Courier New" w:cs="Courier New"/>
+                          <w:sz w:val="20"/>
+                          <w:szCs w:val="20"/>
+                        </w:rPr>
+                        <w:t>01  stopped</w:t>
+                      </w:r>
+                      <w:proofErr w:type="gramEnd"/>
+                      <w:r>
+                        <w:rPr>
+                          <w:rFonts w:ascii="Courier New" w:hAnsi="Courier New" w:cs="Courier New"/>
+                          <w:sz w:val="20"/>
+                          <w:szCs w:val="20"/>
+                        </w:rPr>
+                        <w:t xml:space="preserve"> i-db0ab82d           172.31.25.44 </w:t>
                       </w:r>
                     </w:p>
                     <w:p>
@@ -7275,7 +8025,25 @@
                           <w:sz w:val="20"/>
                           <w:szCs w:val="20"/>
                         </w:rPr>
-                        <w:t>b01  stopped i-55397ea3           172.31.16.215</w:t>
+                        <w:t>b</w:t>
+                      </w:r>
+                      <w:proofErr w:type="gramStart"/>
+                      <w:r>
+                        <w:rPr>
+                          <w:rFonts w:ascii="Courier New" w:hAnsi="Courier New" w:cs="Courier New"/>
+                          <w:sz w:val="20"/>
+                          <w:szCs w:val="20"/>
+                        </w:rPr>
+                        <w:t>01  stopped</w:t>
+                      </w:r>
+                      <w:proofErr w:type="gramEnd"/>
+                      <w:r>
+                        <w:rPr>
+                          <w:rFonts w:ascii="Courier New" w:hAnsi="Courier New" w:cs="Courier New"/>
+                          <w:sz w:val="20"/>
+                          <w:szCs w:val="20"/>
+                        </w:rPr>
+                        <w:t xml:space="preserve"> i-55397ea3           172.31.16.215</w:t>
                       </w:r>
                     </w:p>
                     <w:p>
@@ -7292,7 +8060,25 @@
                           <w:sz w:val="20"/>
                           <w:szCs w:val="20"/>
                         </w:rPr>
-                        <w:t xml:space="preserve">b02  stopped i-fe014408           172.31.30.67 </w:t>
+                        <w:t>b</w:t>
+                      </w:r>
+                      <w:proofErr w:type="gramStart"/>
+                      <w:r>
+                        <w:rPr>
+                          <w:rFonts w:ascii="Courier New" w:hAnsi="Courier New" w:cs="Courier New"/>
+                          <w:sz w:val="20"/>
+                          <w:szCs w:val="20"/>
+                        </w:rPr>
+                        <w:t>02  stopped</w:t>
+                      </w:r>
+                      <w:proofErr w:type="gramEnd"/>
+                      <w:r>
+                        <w:rPr>
+                          <w:rFonts w:ascii="Courier New" w:hAnsi="Courier New" w:cs="Courier New"/>
+                          <w:sz w:val="20"/>
+                          <w:szCs w:val="20"/>
+                        </w:rPr>
+                        <w:t xml:space="preserve"> i-fe014408           172.31.30.67 </w:t>
                       </w:r>
                     </w:p>
                     <w:p>
@@ -7625,8 +8411,13 @@
         <w:t xml:space="preserve">resources. We routinely use reasonably large environments – tens of instances – served by a </w:t>
       </w:r>
       <w:r>
-        <w:t>t2.micro</w:t>
-      </w:r>
+        <w:t>t</w:t>
+      </w:r>
+      <w:proofErr w:type="gramStart"/>
+      <w:r>
+        <w:t>2.micro</w:t>
+      </w:r>
+      <w:proofErr w:type="gramEnd"/>
       <w:r>
         <w:t xml:space="preserve"> NFS server, provided that the client instances prefer “local” storage to the shared file space. </w:t>
       </w:r>
@@ -7865,7 +8656,25 @@
                                 <w:sz w:val="20"/>
                                 <w:szCs w:val="20"/>
                               </w:rPr>
-                              <w:t xml:space="preserve">em create --group &lt;nfs-server-security-group&gt; nfs01 </w:t>
+                              <w:t>em create --group &lt;</w:t>
+                            </w:r>
+                            <w:proofErr w:type="spellStart"/>
+                            <w:r>
+                              <w:rPr>
+                                <w:rFonts w:ascii="Courier New" w:hAnsi="Courier New" w:cs="Courier New"/>
+                                <w:sz w:val="20"/>
+                                <w:szCs w:val="20"/>
+                              </w:rPr>
+                              <w:t>nfs</w:t>
+                            </w:r>
+                            <w:proofErr w:type="spellEnd"/>
+                            <w:r>
+                              <w:rPr>
+                                <w:rFonts w:ascii="Courier New" w:hAnsi="Courier New" w:cs="Courier New"/>
+                                <w:sz w:val="20"/>
+                                <w:szCs w:val="20"/>
+                              </w:rPr>
+                              <w:t xml:space="preserve">-server-security-group&gt; nfs01 </w:t>
                             </w:r>
                           </w:p>
                         </w:txbxContent>
@@ -7913,7 +8722,25 @@
                           <w:sz w:val="20"/>
                           <w:szCs w:val="20"/>
                         </w:rPr>
-                        <w:t xml:space="preserve">em create --group &lt;nfs-server-security-group&gt; nfs01 </w:t>
+                        <w:t>em create --group &lt;</w:t>
+                      </w:r>
+                      <w:proofErr w:type="spellStart"/>
+                      <w:r>
+                        <w:rPr>
+                          <w:rFonts w:ascii="Courier New" w:hAnsi="Courier New" w:cs="Courier New"/>
+                          <w:sz w:val="20"/>
+                          <w:szCs w:val="20"/>
+                        </w:rPr>
+                        <w:t>nfs</w:t>
+                      </w:r>
+                      <w:proofErr w:type="spellEnd"/>
+                      <w:r>
+                        <w:rPr>
+                          <w:rFonts w:ascii="Courier New" w:hAnsi="Courier New" w:cs="Courier New"/>
+                          <w:sz w:val="20"/>
+                          <w:szCs w:val="20"/>
+                        </w:rPr>
+                        <w:t xml:space="preserve">-server-security-group&gt; nfs01 </w:t>
                       </w:r>
                     </w:p>
                   </w:txbxContent>
@@ -8113,7 +8940,25 @@
                                 <w:sz w:val="20"/>
                                 <w:szCs w:val="20"/>
                               </w:rPr>
-                              <w:t xml:space="preserve">em –h create </w:t>
+                              <w:t xml:space="preserve">em –h </w:t>
+                            </w:r>
+                            <w:proofErr w:type="gramStart"/>
+                            <w:r>
+                              <w:rPr>
+                                <w:rFonts w:ascii="Courier New" w:hAnsi="Courier New" w:cs="Courier New"/>
+                                <w:sz w:val="20"/>
+                                <w:szCs w:val="20"/>
+                              </w:rPr>
+                              <w:t>create</w:t>
+                            </w:r>
+                            <w:proofErr w:type="gramEnd"/>
+                            <w:r>
+                              <w:rPr>
+                                <w:rFonts w:ascii="Courier New" w:hAnsi="Courier New" w:cs="Courier New"/>
+                                <w:sz w:val="20"/>
+                                <w:szCs w:val="20"/>
+                              </w:rPr>
+                              <w:t xml:space="preserve"> </w:t>
                             </w:r>
                           </w:p>
                         </w:txbxContent>
@@ -8161,7 +9006,25 @@
                           <w:sz w:val="20"/>
                           <w:szCs w:val="20"/>
                         </w:rPr>
-                        <w:t xml:space="preserve">em –h create </w:t>
+                        <w:t xml:space="preserve">em –h </w:t>
+                      </w:r>
+                      <w:proofErr w:type="gramStart"/>
+                      <w:r>
+                        <w:rPr>
+                          <w:rFonts w:ascii="Courier New" w:hAnsi="Courier New" w:cs="Courier New"/>
+                          <w:sz w:val="20"/>
+                          <w:szCs w:val="20"/>
+                        </w:rPr>
+                        <w:t>create</w:t>
+                      </w:r>
+                      <w:proofErr w:type="gramEnd"/>
+                      <w:r>
+                        <w:rPr>
+                          <w:rFonts w:ascii="Courier New" w:hAnsi="Courier New" w:cs="Courier New"/>
+                          <w:sz w:val="20"/>
+                          <w:szCs w:val="20"/>
+                        </w:rPr>
+                        <w:t xml:space="preserve"> </w:t>
                       </w:r>
                     </w:p>
                   </w:txbxContent>
@@ -8184,7 +9047,21 @@
         <w:rPr>
           <w:color w:val="FF0000"/>
         </w:rPr>
-        <w:t>Run with --verbose and determine the ami_type, availability-zone, subnet</w:t>
+        <w:t xml:space="preserve">Run with --verbose and determine the </w:t>
+      </w:r>
+      <w:proofErr w:type="spellStart"/>
+      <w:r>
+        <w:rPr>
+          <w:color w:val="FF0000"/>
+        </w:rPr>
+        <w:t>ami_type</w:t>
+      </w:r>
+      <w:proofErr w:type="spellEnd"/>
+      <w:r>
+        <w:rPr>
+          <w:color w:val="FF0000"/>
+        </w:rPr>
+        <w:t>, availability-zone, subnet</w:t>
       </w:r>
       <w:r>
         <w:rPr>
@@ -8306,7 +9183,43 @@
                                 <w:sz w:val="20"/>
                                 <w:szCs w:val="20"/>
                               </w:rPr>
-                              <w:t>nombp1:~ ovidiu$ em status</w:t>
+                              <w:t>nombp</w:t>
+                            </w:r>
+                            <w:proofErr w:type="gramStart"/>
+                            <w:r>
+                              <w:rPr>
+                                <w:rFonts w:ascii="Courier New" w:hAnsi="Courier New" w:cs="Courier New"/>
+                                <w:sz w:val="20"/>
+                                <w:szCs w:val="20"/>
+                              </w:rPr>
+                              <w:t>1:~</w:t>
+                            </w:r>
+                            <w:proofErr w:type="gramEnd"/>
+                            <w:r>
+                              <w:rPr>
+                                <w:rFonts w:ascii="Courier New" w:hAnsi="Courier New" w:cs="Courier New"/>
+                                <w:sz w:val="20"/>
+                                <w:szCs w:val="20"/>
+                              </w:rPr>
+                              <w:t xml:space="preserve"> </w:t>
+                            </w:r>
+                            <w:proofErr w:type="spellStart"/>
+                            <w:r>
+                              <w:rPr>
+                                <w:rFonts w:ascii="Courier New" w:hAnsi="Courier New" w:cs="Courier New"/>
+                                <w:sz w:val="20"/>
+                                <w:szCs w:val="20"/>
+                              </w:rPr>
+                              <w:t>ovidiu</w:t>
+                            </w:r>
+                            <w:proofErr w:type="spellEnd"/>
+                            <w:r>
+                              <w:rPr>
+                                <w:rFonts w:ascii="Courier New" w:hAnsi="Courier New" w:cs="Courier New"/>
+                                <w:sz w:val="20"/>
+                                <w:szCs w:val="20"/>
+                              </w:rPr>
+                              <w:t>$ em status</w:t>
                             </w:r>
                           </w:p>
                           <w:p>
@@ -8317,13 +9230,59 @@
                                 <w:szCs w:val="20"/>
                               </w:rPr>
                             </w:pPr>
-                            <w:r>
-                              <w:rPr>
-                                <w:rFonts w:ascii="Courier New" w:hAnsi="Courier New" w:cs="Courier New"/>
-                                <w:sz w:val="20"/>
-                                <w:szCs w:val="20"/>
-                              </w:rPr>
-                              <w:t xml:space="preserve">name  state   id         public-ip    private-ip   </w:t>
+                            <w:proofErr w:type="gramStart"/>
+                            <w:r>
+                              <w:rPr>
+                                <w:rFonts w:ascii="Courier New" w:hAnsi="Courier New" w:cs="Courier New"/>
+                                <w:sz w:val="20"/>
+                                <w:szCs w:val="20"/>
+                              </w:rPr>
+                              <w:t>name  state</w:t>
+                            </w:r>
+                            <w:proofErr w:type="gramEnd"/>
+                            <w:r>
+                              <w:rPr>
+                                <w:rFonts w:ascii="Courier New" w:hAnsi="Courier New" w:cs="Courier New"/>
+                                <w:sz w:val="20"/>
+                                <w:szCs w:val="20"/>
+                              </w:rPr>
+                              <w:t xml:space="preserve">   id         public-</w:t>
+                            </w:r>
+                            <w:proofErr w:type="spellStart"/>
+                            <w:r>
+                              <w:rPr>
+                                <w:rFonts w:ascii="Courier New" w:hAnsi="Courier New" w:cs="Courier New"/>
+                                <w:sz w:val="20"/>
+                                <w:szCs w:val="20"/>
+                              </w:rPr>
+                              <w:t>ip</w:t>
+                            </w:r>
+                            <w:proofErr w:type="spellEnd"/>
+                            <w:r>
+                              <w:rPr>
+                                <w:rFonts w:ascii="Courier New" w:hAnsi="Courier New" w:cs="Courier New"/>
+                                <w:sz w:val="20"/>
+                                <w:szCs w:val="20"/>
+                              </w:rPr>
+                              <w:t xml:space="preserve">    private-</w:t>
+                            </w:r>
+                            <w:proofErr w:type="spellStart"/>
+                            <w:r>
+                              <w:rPr>
+                                <w:rFonts w:ascii="Courier New" w:hAnsi="Courier New" w:cs="Courier New"/>
+                                <w:sz w:val="20"/>
+                                <w:szCs w:val="20"/>
+                              </w:rPr>
+                              <w:t>ip</w:t>
+                            </w:r>
+                            <w:proofErr w:type="spellEnd"/>
+                            <w:r>
+                              <w:rPr>
+                                <w:rFonts w:ascii="Courier New" w:hAnsi="Courier New" w:cs="Courier New"/>
+                                <w:sz w:val="20"/>
+                                <w:szCs w:val="20"/>
+                              </w:rPr>
+                              <w:t xml:space="preserve">   </w:t>
                             </w:r>
                           </w:p>
                           <w:p>
@@ -8422,7 +9381,43 @@
                           <w:sz w:val="20"/>
                           <w:szCs w:val="20"/>
                         </w:rPr>
-                        <w:t>nombp1:~ ovidiu$ em status</w:t>
+                        <w:t>nombp</w:t>
+                      </w:r>
+                      <w:proofErr w:type="gramStart"/>
+                      <w:r>
+                        <w:rPr>
+                          <w:rFonts w:ascii="Courier New" w:hAnsi="Courier New" w:cs="Courier New"/>
+                          <w:sz w:val="20"/>
+                          <w:szCs w:val="20"/>
+                        </w:rPr>
+                        <w:t>1:~</w:t>
+                      </w:r>
+                      <w:proofErr w:type="gramEnd"/>
+                      <w:r>
+                        <w:rPr>
+                          <w:rFonts w:ascii="Courier New" w:hAnsi="Courier New" w:cs="Courier New"/>
+                          <w:sz w:val="20"/>
+                          <w:szCs w:val="20"/>
+                        </w:rPr>
+                        <w:t xml:space="preserve"> </w:t>
+                      </w:r>
+                      <w:proofErr w:type="spellStart"/>
+                      <w:r>
+                        <w:rPr>
+                          <w:rFonts w:ascii="Courier New" w:hAnsi="Courier New" w:cs="Courier New"/>
+                          <w:sz w:val="20"/>
+                          <w:szCs w:val="20"/>
+                        </w:rPr>
+                        <w:t>ovidiu</w:t>
+                      </w:r>
+                      <w:proofErr w:type="spellEnd"/>
+                      <w:r>
+                        <w:rPr>
+                          <w:rFonts w:ascii="Courier New" w:hAnsi="Courier New" w:cs="Courier New"/>
+                          <w:sz w:val="20"/>
+                          <w:szCs w:val="20"/>
+                        </w:rPr>
+                        <w:t>$ em status</w:t>
                       </w:r>
                     </w:p>
                     <w:p>
@@ -8433,13 +9428,59 @@
                           <w:szCs w:val="20"/>
                         </w:rPr>
                       </w:pPr>
-                      <w:r>
-                        <w:rPr>
-                          <w:rFonts w:ascii="Courier New" w:hAnsi="Courier New" w:cs="Courier New"/>
-                          <w:sz w:val="20"/>
-                          <w:szCs w:val="20"/>
-                        </w:rPr>
-                        <w:t xml:space="preserve">name  state   id         public-ip    private-ip   </w:t>
+                      <w:proofErr w:type="gramStart"/>
+                      <w:r>
+                        <w:rPr>
+                          <w:rFonts w:ascii="Courier New" w:hAnsi="Courier New" w:cs="Courier New"/>
+                          <w:sz w:val="20"/>
+                          <w:szCs w:val="20"/>
+                        </w:rPr>
+                        <w:t>name  state</w:t>
+                      </w:r>
+                      <w:proofErr w:type="gramEnd"/>
+                      <w:r>
+                        <w:rPr>
+                          <w:rFonts w:ascii="Courier New" w:hAnsi="Courier New" w:cs="Courier New"/>
+                          <w:sz w:val="20"/>
+                          <w:szCs w:val="20"/>
+                        </w:rPr>
+                        <w:t xml:space="preserve">   id         public-</w:t>
+                      </w:r>
+                      <w:proofErr w:type="spellStart"/>
+                      <w:r>
+                        <w:rPr>
+                          <w:rFonts w:ascii="Courier New" w:hAnsi="Courier New" w:cs="Courier New"/>
+                          <w:sz w:val="20"/>
+                          <w:szCs w:val="20"/>
+                        </w:rPr>
+                        <w:t>ip</w:t>
+                      </w:r>
+                      <w:proofErr w:type="spellEnd"/>
+                      <w:r>
+                        <w:rPr>
+                          <w:rFonts w:ascii="Courier New" w:hAnsi="Courier New" w:cs="Courier New"/>
+                          <w:sz w:val="20"/>
+                          <w:szCs w:val="20"/>
+                        </w:rPr>
+                        <w:t xml:space="preserve">    private-</w:t>
+                      </w:r>
+                      <w:proofErr w:type="spellStart"/>
+                      <w:r>
+                        <w:rPr>
+                          <w:rFonts w:ascii="Courier New" w:hAnsi="Courier New" w:cs="Courier New"/>
+                          <w:sz w:val="20"/>
+                          <w:szCs w:val="20"/>
+                        </w:rPr>
+                        <w:t>ip</w:t>
+                      </w:r>
+                      <w:proofErr w:type="spellEnd"/>
+                      <w:r>
+                        <w:rPr>
+                          <w:rFonts w:ascii="Courier New" w:hAnsi="Courier New" w:cs="Courier New"/>
+                          <w:sz w:val="20"/>
+                          <w:szCs w:val="20"/>
+                        </w:rPr>
+                        <w:t xml:space="preserve">   </w:t>
                       </w:r>
                     </w:p>
                     <w:p>
@@ -8636,13 +9677,23 @@
                               </w:rPr>
                               <w:t xml:space="preserve">em overlay </w:t>
                             </w:r>
-                            <w:r>
-                              <w:rPr>
-                                <w:rFonts w:ascii="Courier New" w:hAnsi="Courier New" w:cs="Courier New"/>
-                                <w:sz w:val="20"/>
-                                <w:szCs w:val="20"/>
-                              </w:rPr>
-                              <w:t>nfs-server</w:t>
+                            <w:proofErr w:type="spellStart"/>
+                            <w:r>
+                              <w:rPr>
+                                <w:rFonts w:ascii="Courier New" w:hAnsi="Courier New" w:cs="Courier New"/>
+                                <w:sz w:val="20"/>
+                                <w:szCs w:val="20"/>
+                              </w:rPr>
+                              <w:t>nfs</w:t>
+                            </w:r>
+                            <w:proofErr w:type="spellEnd"/>
+                            <w:r>
+                              <w:rPr>
+                                <w:rFonts w:ascii="Courier New" w:hAnsi="Courier New" w:cs="Courier New"/>
+                                <w:sz w:val="20"/>
+                                <w:szCs w:val="20"/>
+                              </w:rPr>
+                              <w:t>-server</w:t>
                             </w:r>
                             <w:r>
                               <w:rPr>
@@ -8734,13 +9785,23 @@
                         </w:rPr>
                         <w:t xml:space="preserve">em overlay </w:t>
                       </w:r>
-                      <w:r>
-                        <w:rPr>
-                          <w:rFonts w:ascii="Courier New" w:hAnsi="Courier New" w:cs="Courier New"/>
-                          <w:sz w:val="20"/>
-                          <w:szCs w:val="20"/>
-                        </w:rPr>
-                        <w:t>nfs-server</w:t>
+                      <w:proofErr w:type="spellStart"/>
+                      <w:r>
+                        <w:rPr>
+                          <w:rFonts w:ascii="Courier New" w:hAnsi="Courier New" w:cs="Courier New"/>
+                          <w:sz w:val="20"/>
+                          <w:szCs w:val="20"/>
+                        </w:rPr>
+                        <w:t>nfs</w:t>
+                      </w:r>
+                      <w:proofErr w:type="spellEnd"/>
+                      <w:r>
+                        <w:rPr>
+                          <w:rFonts w:ascii="Courier New" w:hAnsi="Courier New" w:cs="Courier New"/>
+                          <w:sz w:val="20"/>
+                          <w:szCs w:val="20"/>
+                        </w:rPr>
+                        <w:t>-server</w:t>
                       </w:r>
                       <w:r>
                         <w:rPr>
@@ -8777,7 +9838,15 @@
         <w:t xml:space="preserve">IMPORTANT: </w:t>
       </w:r>
       <w:r>
-        <w:t>The nfs-overlay does not start the NFS server (</w:t>
+        <w:t xml:space="preserve">The </w:t>
+      </w:r>
+      <w:proofErr w:type="spellStart"/>
+      <w:r>
+        <w:t>nfs</w:t>
+      </w:r>
+      <w:proofErr w:type="spellEnd"/>
+      <w:r>
+        <w:t>-overlay does not start the NFS server (</w:t>
       </w:r>
       <w:r>
         <w:rPr>
@@ -8804,7 +9873,37 @@
         <w:rPr>
           <w:color w:val="FF0000"/>
         </w:rPr>
-        <w:t>he attempt to start the NFS server during the installation failed. The section is commented out in linux.shlib# setup-nfs-server. Figure out what happened and restore it</w:t>
+        <w:t xml:space="preserve">he attempt to start the NFS server during the installation failed. The section is commented out in </w:t>
+      </w:r>
+      <w:proofErr w:type="spellStart"/>
+      <w:proofErr w:type="gramStart"/>
+      <w:r>
+        <w:rPr>
+          <w:color w:val="FF0000"/>
+        </w:rPr>
+        <w:t>linux.shlib</w:t>
+      </w:r>
+      <w:proofErr w:type="spellEnd"/>
+      <w:proofErr w:type="gramEnd"/>
+      <w:r>
+        <w:rPr>
+          <w:color w:val="FF0000"/>
+        </w:rPr>
+        <w:t># setup-</w:t>
+      </w:r>
+      <w:proofErr w:type="spellStart"/>
+      <w:r>
+        <w:rPr>
+          <w:color w:val="FF0000"/>
+        </w:rPr>
+        <w:t>nfs</w:t>
+      </w:r>
+      <w:proofErr w:type="spellEnd"/>
+      <w:r>
+        <w:rPr>
+          <w:color w:val="FF0000"/>
+        </w:rPr>
+        <w:t>-server. Figure out what happened and restore it</w:t>
       </w:r>
       <w:r>
         <w:t>). Until this is fixed, it is important to stop and then start the newly created NFS instance. This is also a good test to see if the NFS starts correctly at boot.</w:t>
@@ -9401,7 +10500,21 @@
         <w:rPr>
           <w:color w:val="FF0000"/>
         </w:rPr>
-        <w:t xml:space="preserve">Create a ~/.em/em.conf and add the following: </w:t>
+        <w:t>Create a ~/.em/</w:t>
+      </w:r>
+      <w:proofErr w:type="spellStart"/>
+      <w:r>
+        <w:rPr>
+          <w:color w:val="FF0000"/>
+        </w:rPr>
+        <w:t>em.conf</w:t>
+      </w:r>
+      <w:proofErr w:type="spellEnd"/>
+      <w:r>
+        <w:rPr>
+          <w:color w:val="FF0000"/>
+        </w:rPr>
+        <w:t xml:space="preserve"> and add the following: </w:t>
       </w:r>
     </w:p>
     <w:p/>
@@ -9422,8 +10535,13 @@
         <w:t>Remember that you need to correlate the load that the instance will be running with the instance type. The default instance type is “</w:t>
       </w:r>
       <w:r>
-        <w:t>t2.micro</w:t>
-      </w:r>
+        <w:t>t</w:t>
+      </w:r>
+      <w:proofErr w:type="gramStart"/>
+      <w:r>
+        <w:t>2.micro</w:t>
+      </w:r>
+      <w:proofErr w:type="gramEnd"/>
       <w:r>
         <w:t>”.</w:t>
       </w:r>
@@ -9585,7 +10703,15 @@
         </mc:AlternateContent>
       </w:r>
       <w:r>
-        <w:t>Use the --ami_id, --group, --instance-type, --storage-size and --subnet “create” command options to qualify the instance.</w:t>
+        <w:t>Use the --</w:t>
+      </w:r>
+      <w:proofErr w:type="spellStart"/>
+      <w:r>
+        <w:t>ami_id</w:t>
+      </w:r>
+      <w:proofErr w:type="spellEnd"/>
+      <w:r>
+        <w:t>, --group, --instance-type, --storage-size and --subnet “create” command options to qualify the instance.</w:t>
       </w:r>
       <w:r>
         <w:br/>
@@ -9965,7 +11091,25 @@
                                 <w:sz w:val="20"/>
                                 <w:szCs w:val="20"/>
                               </w:rPr>
-                              <w:t>RSA key fingerprint is b6:dc:bf:3b:dd:af:cb:28:9e:86:4c:30:23:06:ec:e8.</w:t>
+                              <w:t>RSA key fingerprint is b</w:t>
+                            </w:r>
+                            <w:proofErr w:type="gramStart"/>
+                            <w:r>
+                              <w:rPr>
+                                <w:rFonts w:ascii="Courier New" w:hAnsi="Courier New" w:cs="Courier New"/>
+                                <w:sz w:val="20"/>
+                                <w:szCs w:val="20"/>
+                              </w:rPr>
+                              <w:t>6:dc</w:t>
+                            </w:r>
+                            <w:proofErr w:type="gramEnd"/>
+                            <w:r>
+                              <w:rPr>
+                                <w:rFonts w:ascii="Courier New" w:hAnsi="Courier New" w:cs="Courier New"/>
+                                <w:sz w:val="20"/>
+                                <w:szCs w:val="20"/>
+                              </w:rPr>
+                              <w:t>:bf:3b:dd:af:cb:28:9e:86:4c:30:23:06:ec:e8.</w:t>
                             </w:r>
                           </w:p>
                           <w:p>
@@ -10084,8 +11228,28 @@
                                 <w:sz w:val="20"/>
                                 <w:szCs w:val="20"/>
                               </w:rPr>
-                              <w:t>cursor configured in /root/.bashrc</w:t>
-                            </w:r>
+                              <w:t>cursor configured in /root</w:t>
+                            </w:r>
+                            <w:proofErr w:type="gramStart"/>
+                            <w:r>
+                              <w:rPr>
+                                <w:rFonts w:ascii="Courier New" w:hAnsi="Courier New" w:cs="Courier New"/>
+                                <w:sz w:val="20"/>
+                                <w:szCs w:val="20"/>
+                              </w:rPr>
+                              <w:t>/.</w:t>
+                            </w:r>
+                            <w:proofErr w:type="spellStart"/>
+                            <w:r>
+                              <w:rPr>
+                                <w:rFonts w:ascii="Courier New" w:hAnsi="Courier New" w:cs="Courier New"/>
+                                <w:sz w:val="20"/>
+                                <w:szCs w:val="20"/>
+                              </w:rPr>
+                              <w:t>bashrc</w:t>
+                            </w:r>
+                            <w:proofErr w:type="spellEnd"/>
+                            <w:proofErr w:type="gramEnd"/>
                           </w:p>
                           <w:p>
                             <w:pPr>
@@ -10101,8 +11265,28 @@
                                 <w:sz w:val="20"/>
                                 <w:szCs w:val="20"/>
                               </w:rPr>
-                              <w:t>alias h='history' configured in /root/.bashrc</w:t>
-                            </w:r>
+                              <w:t>alias h='history' configured in /root</w:t>
+                            </w:r>
+                            <w:proofErr w:type="gramStart"/>
+                            <w:r>
+                              <w:rPr>
+                                <w:rFonts w:ascii="Courier New" w:hAnsi="Courier New" w:cs="Courier New"/>
+                                <w:sz w:val="20"/>
+                                <w:szCs w:val="20"/>
+                              </w:rPr>
+                              <w:t>/.</w:t>
+                            </w:r>
+                            <w:proofErr w:type="spellStart"/>
+                            <w:r>
+                              <w:rPr>
+                                <w:rFonts w:ascii="Courier New" w:hAnsi="Courier New" w:cs="Courier New"/>
+                                <w:sz w:val="20"/>
+                                <w:szCs w:val="20"/>
+                              </w:rPr>
+                              <w:t>bashrc</w:t>
+                            </w:r>
+                            <w:proofErr w:type="spellEnd"/>
+                            <w:proofErr w:type="gramEnd"/>
                           </w:p>
                           <w:p>
                             <w:pPr>
@@ -10118,8 +11302,64 @@
                                 <w:sz w:val="20"/>
                                 <w:szCs w:val="20"/>
                               </w:rPr>
-                              <w:t>alias r='sudo su -' configured in /root/.bashrc</w:t>
-                            </w:r>
+                              <w:t>alias r='</w:t>
+                            </w:r>
+                            <w:proofErr w:type="spellStart"/>
+                            <w:r>
+                              <w:rPr>
+                                <w:rFonts w:ascii="Courier New" w:hAnsi="Courier New" w:cs="Courier New"/>
+                                <w:sz w:val="20"/>
+                                <w:szCs w:val="20"/>
+                              </w:rPr>
+                              <w:t>sudo</w:t>
+                            </w:r>
+                            <w:proofErr w:type="spellEnd"/>
+                            <w:r>
+                              <w:rPr>
+                                <w:rFonts w:ascii="Courier New" w:hAnsi="Courier New" w:cs="Courier New"/>
+                                <w:sz w:val="20"/>
+                                <w:szCs w:val="20"/>
+                              </w:rPr>
+                              <w:t xml:space="preserve"> </w:t>
+                            </w:r>
+                            <w:proofErr w:type="spellStart"/>
+                            <w:r>
+                              <w:rPr>
+                                <w:rFonts w:ascii="Courier New" w:hAnsi="Courier New" w:cs="Courier New"/>
+                                <w:sz w:val="20"/>
+                                <w:szCs w:val="20"/>
+                              </w:rPr>
+                              <w:t>su</w:t>
+                            </w:r>
+                            <w:proofErr w:type="spellEnd"/>
+                            <w:r>
+                              <w:rPr>
+                                <w:rFonts w:ascii="Courier New" w:hAnsi="Courier New" w:cs="Courier New"/>
+                                <w:sz w:val="20"/>
+                                <w:szCs w:val="20"/>
+                              </w:rPr>
+                              <w:t xml:space="preserve"> -' configured in /root</w:t>
+                            </w:r>
+                            <w:proofErr w:type="gramStart"/>
+                            <w:r>
+                              <w:rPr>
+                                <w:rFonts w:ascii="Courier New" w:hAnsi="Courier New" w:cs="Courier New"/>
+                                <w:sz w:val="20"/>
+                                <w:szCs w:val="20"/>
+                              </w:rPr>
+                              <w:t>/.</w:t>
+                            </w:r>
+                            <w:proofErr w:type="spellStart"/>
+                            <w:r>
+                              <w:rPr>
+                                <w:rFonts w:ascii="Courier New" w:hAnsi="Courier New" w:cs="Courier New"/>
+                                <w:sz w:val="20"/>
+                                <w:szCs w:val="20"/>
+                              </w:rPr>
+                              <w:t>bashrc</w:t>
+                            </w:r>
+                            <w:proofErr w:type="spellEnd"/>
+                            <w:proofErr w:type="gramEnd"/>
                           </w:p>
                           <w:p>
                             <w:pPr>
@@ -10135,8 +11375,64 @@
                                 <w:sz w:val="20"/>
                                 <w:szCs w:val="20"/>
                               </w:rPr>
-                              <w:t>alias nfs='cd /nfs' configured in /root/.bashrc</w:t>
-                            </w:r>
+                              <w:t xml:space="preserve">alias </w:t>
+                            </w:r>
+                            <w:proofErr w:type="spellStart"/>
+                            <w:r>
+                              <w:rPr>
+                                <w:rFonts w:ascii="Courier New" w:hAnsi="Courier New" w:cs="Courier New"/>
+                                <w:sz w:val="20"/>
+                                <w:szCs w:val="20"/>
+                              </w:rPr>
+                              <w:t>nfs</w:t>
+                            </w:r>
+                            <w:proofErr w:type="spellEnd"/>
+                            <w:r>
+                              <w:rPr>
+                                <w:rFonts w:ascii="Courier New" w:hAnsi="Courier New" w:cs="Courier New"/>
+                                <w:sz w:val="20"/>
+                                <w:szCs w:val="20"/>
+                              </w:rPr>
+                              <w:t>='cd /</w:t>
+                            </w:r>
+                            <w:proofErr w:type="spellStart"/>
+                            <w:r>
+                              <w:rPr>
+                                <w:rFonts w:ascii="Courier New" w:hAnsi="Courier New" w:cs="Courier New"/>
+                                <w:sz w:val="20"/>
+                                <w:szCs w:val="20"/>
+                              </w:rPr>
+                              <w:t>nfs'</w:t>
+                            </w:r>
+                            <w:proofErr w:type="spellEnd"/>
+                            <w:r>
+                              <w:rPr>
+                                <w:rFonts w:ascii="Courier New" w:hAnsi="Courier New" w:cs="Courier New"/>
+                                <w:sz w:val="20"/>
+                                <w:szCs w:val="20"/>
+                              </w:rPr>
+                              <w:t xml:space="preserve"> configured in /root</w:t>
+                            </w:r>
+                            <w:proofErr w:type="gramStart"/>
+                            <w:r>
+                              <w:rPr>
+                                <w:rFonts w:ascii="Courier New" w:hAnsi="Courier New" w:cs="Courier New"/>
+                                <w:sz w:val="20"/>
+                                <w:szCs w:val="20"/>
+                              </w:rPr>
+                              <w:t>/.</w:t>
+                            </w:r>
+                            <w:proofErr w:type="spellStart"/>
+                            <w:r>
+                              <w:rPr>
+                                <w:rFonts w:ascii="Courier New" w:hAnsi="Courier New" w:cs="Courier New"/>
+                                <w:sz w:val="20"/>
+                                <w:szCs w:val="20"/>
+                              </w:rPr>
+                              <w:t>bashrc</w:t>
+                            </w:r>
+                            <w:proofErr w:type="spellEnd"/>
+                            <w:proofErr w:type="gramEnd"/>
                           </w:p>
                           <w:p>
                             <w:pPr>
@@ -10169,8 +11465,28 @@
                                 <w:sz w:val="20"/>
                                 <w:szCs w:val="20"/>
                               </w:rPr>
-                              <w:t>cursor configured in /home/ec2-user/.bashrc</w:t>
-                            </w:r>
+                              <w:t>cursor configured in /home/ec2-user</w:t>
+                            </w:r>
+                            <w:proofErr w:type="gramStart"/>
+                            <w:r>
+                              <w:rPr>
+                                <w:rFonts w:ascii="Courier New" w:hAnsi="Courier New" w:cs="Courier New"/>
+                                <w:sz w:val="20"/>
+                                <w:szCs w:val="20"/>
+                              </w:rPr>
+                              <w:t>/.</w:t>
+                            </w:r>
+                            <w:proofErr w:type="spellStart"/>
+                            <w:r>
+                              <w:rPr>
+                                <w:rFonts w:ascii="Courier New" w:hAnsi="Courier New" w:cs="Courier New"/>
+                                <w:sz w:val="20"/>
+                                <w:szCs w:val="20"/>
+                              </w:rPr>
+                              <w:t>bashrc</w:t>
+                            </w:r>
+                            <w:proofErr w:type="spellEnd"/>
+                            <w:proofErr w:type="gramEnd"/>
                           </w:p>
                           <w:p>
                             <w:pPr>
@@ -10186,8 +11502,28 @@
                                 <w:sz w:val="20"/>
                                 <w:szCs w:val="20"/>
                               </w:rPr>
-                              <w:t>alias h='history' configured in /home/ec2-user/.bashrc</w:t>
-                            </w:r>
+                              <w:t>alias h='history' configured in /home/ec2-user</w:t>
+                            </w:r>
+                            <w:proofErr w:type="gramStart"/>
+                            <w:r>
+                              <w:rPr>
+                                <w:rFonts w:ascii="Courier New" w:hAnsi="Courier New" w:cs="Courier New"/>
+                                <w:sz w:val="20"/>
+                                <w:szCs w:val="20"/>
+                              </w:rPr>
+                              <w:t>/.</w:t>
+                            </w:r>
+                            <w:proofErr w:type="spellStart"/>
+                            <w:r>
+                              <w:rPr>
+                                <w:rFonts w:ascii="Courier New" w:hAnsi="Courier New" w:cs="Courier New"/>
+                                <w:sz w:val="20"/>
+                                <w:szCs w:val="20"/>
+                              </w:rPr>
+                              <w:t>bashrc</w:t>
+                            </w:r>
+                            <w:proofErr w:type="spellEnd"/>
+                            <w:proofErr w:type="gramEnd"/>
                           </w:p>
                           <w:p>
                             <w:pPr>
@@ -10203,8 +11539,64 @@
                                 <w:sz w:val="20"/>
                                 <w:szCs w:val="20"/>
                               </w:rPr>
-                              <w:t>alias r='sudo su -' configured in /home/ec2-user/.bashrc</w:t>
-                            </w:r>
+                              <w:t>alias r='</w:t>
+                            </w:r>
+                            <w:proofErr w:type="spellStart"/>
+                            <w:r>
+                              <w:rPr>
+                                <w:rFonts w:ascii="Courier New" w:hAnsi="Courier New" w:cs="Courier New"/>
+                                <w:sz w:val="20"/>
+                                <w:szCs w:val="20"/>
+                              </w:rPr>
+                              <w:t>sudo</w:t>
+                            </w:r>
+                            <w:proofErr w:type="spellEnd"/>
+                            <w:r>
+                              <w:rPr>
+                                <w:rFonts w:ascii="Courier New" w:hAnsi="Courier New" w:cs="Courier New"/>
+                                <w:sz w:val="20"/>
+                                <w:szCs w:val="20"/>
+                              </w:rPr>
+                              <w:t xml:space="preserve"> </w:t>
+                            </w:r>
+                            <w:proofErr w:type="spellStart"/>
+                            <w:r>
+                              <w:rPr>
+                                <w:rFonts w:ascii="Courier New" w:hAnsi="Courier New" w:cs="Courier New"/>
+                                <w:sz w:val="20"/>
+                                <w:szCs w:val="20"/>
+                              </w:rPr>
+                              <w:t>su</w:t>
+                            </w:r>
+                            <w:proofErr w:type="spellEnd"/>
+                            <w:r>
+                              <w:rPr>
+                                <w:rFonts w:ascii="Courier New" w:hAnsi="Courier New" w:cs="Courier New"/>
+                                <w:sz w:val="20"/>
+                                <w:szCs w:val="20"/>
+                              </w:rPr>
+                              <w:t xml:space="preserve"> -' configured in /home/ec2-user</w:t>
+                            </w:r>
+                            <w:proofErr w:type="gramStart"/>
+                            <w:r>
+                              <w:rPr>
+                                <w:rFonts w:ascii="Courier New" w:hAnsi="Courier New" w:cs="Courier New"/>
+                                <w:sz w:val="20"/>
+                                <w:szCs w:val="20"/>
+                              </w:rPr>
+                              <w:t>/.</w:t>
+                            </w:r>
+                            <w:proofErr w:type="spellStart"/>
+                            <w:r>
+                              <w:rPr>
+                                <w:rFonts w:ascii="Courier New" w:hAnsi="Courier New" w:cs="Courier New"/>
+                                <w:sz w:val="20"/>
+                                <w:szCs w:val="20"/>
+                              </w:rPr>
+                              <w:t>bashrc</w:t>
+                            </w:r>
+                            <w:proofErr w:type="spellEnd"/>
+                            <w:proofErr w:type="gramEnd"/>
                           </w:p>
                           <w:p>
                             <w:pPr>
@@ -10220,8 +11612,64 @@
                                 <w:sz w:val="20"/>
                                 <w:szCs w:val="20"/>
                               </w:rPr>
-                              <w:t>alias nfs='cd /nfs' configured in /home/ec2-user/.bashrc</w:t>
-                            </w:r>
+                              <w:t xml:space="preserve">alias </w:t>
+                            </w:r>
+                            <w:proofErr w:type="spellStart"/>
+                            <w:r>
+                              <w:rPr>
+                                <w:rFonts w:ascii="Courier New" w:hAnsi="Courier New" w:cs="Courier New"/>
+                                <w:sz w:val="20"/>
+                                <w:szCs w:val="20"/>
+                              </w:rPr>
+                              <w:t>nfs</w:t>
+                            </w:r>
+                            <w:proofErr w:type="spellEnd"/>
+                            <w:r>
+                              <w:rPr>
+                                <w:rFonts w:ascii="Courier New" w:hAnsi="Courier New" w:cs="Courier New"/>
+                                <w:sz w:val="20"/>
+                                <w:szCs w:val="20"/>
+                              </w:rPr>
+                              <w:t>='cd /</w:t>
+                            </w:r>
+                            <w:proofErr w:type="spellStart"/>
+                            <w:r>
+                              <w:rPr>
+                                <w:rFonts w:ascii="Courier New" w:hAnsi="Courier New" w:cs="Courier New"/>
+                                <w:sz w:val="20"/>
+                                <w:szCs w:val="20"/>
+                              </w:rPr>
+                              <w:t>nfs'</w:t>
+                            </w:r>
+                            <w:proofErr w:type="spellEnd"/>
+                            <w:r>
+                              <w:rPr>
+                                <w:rFonts w:ascii="Courier New" w:hAnsi="Courier New" w:cs="Courier New"/>
+                                <w:sz w:val="20"/>
+                                <w:szCs w:val="20"/>
+                              </w:rPr>
+                              <w:t xml:space="preserve"> configured in /home/ec2-user</w:t>
+                            </w:r>
+                            <w:proofErr w:type="gramStart"/>
+                            <w:r>
+                              <w:rPr>
+                                <w:rFonts w:ascii="Courier New" w:hAnsi="Courier New" w:cs="Courier New"/>
+                                <w:sz w:val="20"/>
+                                <w:szCs w:val="20"/>
+                              </w:rPr>
+                              <w:t>/.</w:t>
+                            </w:r>
+                            <w:proofErr w:type="spellStart"/>
+                            <w:r>
+                              <w:rPr>
+                                <w:rFonts w:ascii="Courier New" w:hAnsi="Courier New" w:cs="Courier New"/>
+                                <w:sz w:val="20"/>
+                                <w:szCs w:val="20"/>
+                              </w:rPr>
+                              <w:t>bashrc</w:t>
+                            </w:r>
+                            <w:proofErr w:type="spellEnd"/>
+                            <w:proofErr w:type="gramEnd"/>
                           </w:p>
                           <w:p>
                             <w:pPr>
@@ -10254,8 +11702,54 @@
                                 <w:sz w:val="20"/>
                                 <w:szCs w:val="20"/>
                               </w:rPr>
-                              <w:t>removed requiretty from /etc/sudoers</w:t>
-                            </w:r>
+                              <w:t xml:space="preserve">removed </w:t>
+                            </w:r>
+                            <w:proofErr w:type="spellStart"/>
+                            <w:r>
+                              <w:rPr>
+                                <w:rFonts w:ascii="Courier New" w:hAnsi="Courier New" w:cs="Courier New"/>
+                                <w:sz w:val="20"/>
+                                <w:szCs w:val="20"/>
+                              </w:rPr>
+                              <w:t>requiretty</w:t>
+                            </w:r>
+                            <w:proofErr w:type="spellEnd"/>
+                            <w:r>
+                              <w:rPr>
+                                <w:rFonts w:ascii="Courier New" w:hAnsi="Courier New" w:cs="Courier New"/>
+                                <w:sz w:val="20"/>
+                                <w:szCs w:val="20"/>
+                              </w:rPr>
+                              <w:t xml:space="preserve"> from /</w:t>
+                            </w:r>
+                            <w:proofErr w:type="spellStart"/>
+                            <w:r>
+                              <w:rPr>
+                                <w:rFonts w:ascii="Courier New" w:hAnsi="Courier New" w:cs="Courier New"/>
+                                <w:sz w:val="20"/>
+                                <w:szCs w:val="20"/>
+                              </w:rPr>
+                              <w:t>etc</w:t>
+                            </w:r>
+                            <w:proofErr w:type="spellEnd"/>
+                            <w:r>
+                              <w:rPr>
+                                <w:rFonts w:ascii="Courier New" w:hAnsi="Courier New" w:cs="Courier New"/>
+                                <w:sz w:val="20"/>
+                                <w:szCs w:val="20"/>
+                              </w:rPr>
+                              <w:t>/</w:t>
+                            </w:r>
+                            <w:proofErr w:type="spellStart"/>
+                            <w:r>
+                              <w:rPr>
+                                <w:rFonts w:ascii="Courier New" w:hAnsi="Courier New" w:cs="Courier New"/>
+                                <w:sz w:val="20"/>
+                                <w:szCs w:val="20"/>
+                              </w:rPr>
+                              <w:t>sudoers</w:t>
+                            </w:r>
+                            <w:proofErr w:type="spellEnd"/>
                           </w:p>
                           <w:p>
                             <w:pPr>
@@ -10288,7 +11782,25 @@
                                 <w:sz w:val="20"/>
                                 <w:szCs w:val="20"/>
                               </w:rPr>
-                              <w:t>ECDSA key fingerprint is f3:6e:2d:fa:ca:34:6b:ff:1d:d3:2e:0a:1d:d7:1b:b7.</w:t>
+                              <w:t>ECDSA key fingerprint is f3:6e:2</w:t>
+                            </w:r>
+                            <w:proofErr w:type="gramStart"/>
+                            <w:r>
+                              <w:rPr>
+                                <w:rFonts w:ascii="Courier New" w:hAnsi="Courier New" w:cs="Courier New"/>
+                                <w:sz w:val="20"/>
+                                <w:szCs w:val="20"/>
+                              </w:rPr>
+                              <w:t>d:fa</w:t>
+                            </w:r>
+                            <w:proofErr w:type="gramEnd"/>
+                            <w:r>
+                              <w:rPr>
+                                <w:rFonts w:ascii="Courier New" w:hAnsi="Courier New" w:cs="Courier New"/>
+                                <w:sz w:val="20"/>
+                                <w:szCs w:val="20"/>
+                              </w:rPr>
+                              <w:t>:ca:34:6b:ff:1d:d3:2e:0a:1d:d7:1b:b7.</w:t>
                             </w:r>
                           </w:p>
                           <w:p>
@@ -10356,7 +11868,25 @@
                                 <w:sz w:val="20"/>
                                 <w:szCs w:val="20"/>
                               </w:rPr>
-                              <w:t>installing package nfs-utils ...</w:t>
+                              <w:t xml:space="preserve">installing package </w:t>
+                            </w:r>
+                            <w:proofErr w:type="spellStart"/>
+                            <w:r>
+                              <w:rPr>
+                                <w:rFonts w:ascii="Courier New" w:hAnsi="Courier New" w:cs="Courier New"/>
+                                <w:sz w:val="20"/>
+                                <w:szCs w:val="20"/>
+                              </w:rPr>
+                              <w:t>nfs-utils</w:t>
+                            </w:r>
+                            <w:proofErr w:type="spellEnd"/>
+                            <w:r>
+                              <w:rPr>
+                                <w:rFonts w:ascii="Courier New" w:hAnsi="Courier New" w:cs="Courier New"/>
+                                <w:sz w:val="20"/>
+                                <w:szCs w:val="20"/>
+                              </w:rPr>
+                              <w:t xml:space="preserve"> ...</w:t>
                             </w:r>
                           </w:p>
                           <w:p>
@@ -10373,8 +11903,18 @@
                                 <w:sz w:val="20"/>
                                 <w:szCs w:val="20"/>
                               </w:rPr>
-                              <w:t>created NFS mount point /nfs</w:t>
-                            </w:r>
+                              <w:t>created NFS mount point /</w:t>
+                            </w:r>
+                            <w:proofErr w:type="spellStart"/>
+                            <w:r>
+                              <w:rPr>
+                                <w:rFonts w:ascii="Courier New" w:hAnsi="Courier New" w:cs="Courier New"/>
+                                <w:sz w:val="20"/>
+                                <w:szCs w:val="20"/>
+                              </w:rPr>
+                              <w:t>nfs</w:t>
+                            </w:r>
+                            <w:proofErr w:type="spellEnd"/>
                           </w:p>
                           <w:p>
                             <w:pPr>
@@ -10407,7 +11947,25 @@
                                 <w:sz w:val="20"/>
                                 <w:szCs w:val="20"/>
                               </w:rPr>
-                              <w:t>installed ovidiu@nombp1 key into ec2-user's authorized_keys file</w:t>
+                              <w:t xml:space="preserve">installed ovidiu@nombp1 key into ec2-user's </w:t>
+                            </w:r>
+                            <w:proofErr w:type="spellStart"/>
+                            <w:r>
+                              <w:rPr>
+                                <w:rFonts w:ascii="Courier New" w:hAnsi="Courier New" w:cs="Courier New"/>
+                                <w:sz w:val="20"/>
+                                <w:szCs w:val="20"/>
+                              </w:rPr>
+                              <w:t>authorized_keys</w:t>
+                            </w:r>
+                            <w:proofErr w:type="spellEnd"/>
+                            <w:r>
+                              <w:rPr>
+                                <w:rFonts w:ascii="Courier New" w:hAnsi="Courier New" w:cs="Courier New"/>
+                                <w:sz w:val="20"/>
+                                <w:szCs w:val="20"/>
+                              </w:rPr>
+                              <w:t xml:space="preserve"> file</w:t>
                             </w:r>
                           </w:p>
                           <w:p>
@@ -10533,7 +12091,25 @@
                           <w:sz w:val="20"/>
                           <w:szCs w:val="20"/>
                         </w:rPr>
-                        <w:t>RSA key fingerprint is b6:dc:bf:3b:dd:af:cb:28:9e:86:4c:30:23:06:ec:e8.</w:t>
+                        <w:t>RSA key fingerprint is b</w:t>
+                      </w:r>
+                      <w:proofErr w:type="gramStart"/>
+                      <w:r>
+                        <w:rPr>
+                          <w:rFonts w:ascii="Courier New" w:hAnsi="Courier New" w:cs="Courier New"/>
+                          <w:sz w:val="20"/>
+                          <w:szCs w:val="20"/>
+                        </w:rPr>
+                        <w:t>6:dc</w:t>
+                      </w:r>
+                      <w:proofErr w:type="gramEnd"/>
+                      <w:r>
+                        <w:rPr>
+                          <w:rFonts w:ascii="Courier New" w:hAnsi="Courier New" w:cs="Courier New"/>
+                          <w:sz w:val="20"/>
+                          <w:szCs w:val="20"/>
+                        </w:rPr>
+                        <w:t>:bf:3b:dd:af:cb:28:9e:86:4c:30:23:06:ec:e8.</w:t>
                       </w:r>
                     </w:p>
                     <w:p>
@@ -10652,8 +12228,28 @@
                           <w:sz w:val="20"/>
                           <w:szCs w:val="20"/>
                         </w:rPr>
-                        <w:t>cursor configured in /root/.bashrc</w:t>
-                      </w:r>
+                        <w:t>cursor configured in /root</w:t>
+                      </w:r>
+                      <w:proofErr w:type="gramStart"/>
+                      <w:r>
+                        <w:rPr>
+                          <w:rFonts w:ascii="Courier New" w:hAnsi="Courier New" w:cs="Courier New"/>
+                          <w:sz w:val="20"/>
+                          <w:szCs w:val="20"/>
+                        </w:rPr>
+                        <w:t>/.</w:t>
+                      </w:r>
+                      <w:proofErr w:type="spellStart"/>
+                      <w:r>
+                        <w:rPr>
+                          <w:rFonts w:ascii="Courier New" w:hAnsi="Courier New" w:cs="Courier New"/>
+                          <w:sz w:val="20"/>
+                          <w:szCs w:val="20"/>
+                        </w:rPr>
+                        <w:t>bashrc</w:t>
+                      </w:r>
+                      <w:proofErr w:type="spellEnd"/>
+                      <w:proofErr w:type="gramEnd"/>
                     </w:p>
                     <w:p>
                       <w:pPr>
@@ -10669,8 +12265,28 @@
                           <w:sz w:val="20"/>
                           <w:szCs w:val="20"/>
                         </w:rPr>
-                        <w:t>alias h='history' configured in /root/.bashrc</w:t>
-                      </w:r>
+                        <w:t>alias h='history' configured in /root</w:t>
+                      </w:r>
+                      <w:proofErr w:type="gramStart"/>
+                      <w:r>
+                        <w:rPr>
+                          <w:rFonts w:ascii="Courier New" w:hAnsi="Courier New" w:cs="Courier New"/>
+                          <w:sz w:val="20"/>
+                          <w:szCs w:val="20"/>
+                        </w:rPr>
+                        <w:t>/.</w:t>
+                      </w:r>
+                      <w:proofErr w:type="spellStart"/>
+                      <w:r>
+                        <w:rPr>
+                          <w:rFonts w:ascii="Courier New" w:hAnsi="Courier New" w:cs="Courier New"/>
+                          <w:sz w:val="20"/>
+                          <w:szCs w:val="20"/>
+                        </w:rPr>
+                        <w:t>bashrc</w:t>
+                      </w:r>
+                      <w:proofErr w:type="spellEnd"/>
+                      <w:proofErr w:type="gramEnd"/>
                     </w:p>
                     <w:p>
                       <w:pPr>
@@ -10686,8 +12302,64 @@
                           <w:sz w:val="20"/>
                           <w:szCs w:val="20"/>
                         </w:rPr>
-                        <w:t>alias r='sudo su -' configured in /root/.bashrc</w:t>
-                      </w:r>
+                        <w:t>alias r='</w:t>
+                      </w:r>
+                      <w:proofErr w:type="spellStart"/>
+                      <w:r>
+                        <w:rPr>
+                          <w:rFonts w:ascii="Courier New" w:hAnsi="Courier New" w:cs="Courier New"/>
+                          <w:sz w:val="20"/>
+                          <w:szCs w:val="20"/>
+                        </w:rPr>
+                        <w:t>sudo</w:t>
+                      </w:r>
+                      <w:proofErr w:type="spellEnd"/>
+                      <w:r>
+                        <w:rPr>
+                          <w:rFonts w:ascii="Courier New" w:hAnsi="Courier New" w:cs="Courier New"/>
+                          <w:sz w:val="20"/>
+                          <w:szCs w:val="20"/>
+                        </w:rPr>
+                        <w:t xml:space="preserve"> </w:t>
+                      </w:r>
+                      <w:proofErr w:type="spellStart"/>
+                      <w:r>
+                        <w:rPr>
+                          <w:rFonts w:ascii="Courier New" w:hAnsi="Courier New" w:cs="Courier New"/>
+                          <w:sz w:val="20"/>
+                          <w:szCs w:val="20"/>
+                        </w:rPr>
+                        <w:t>su</w:t>
+                      </w:r>
+                      <w:proofErr w:type="spellEnd"/>
+                      <w:r>
+                        <w:rPr>
+                          <w:rFonts w:ascii="Courier New" w:hAnsi="Courier New" w:cs="Courier New"/>
+                          <w:sz w:val="20"/>
+                          <w:szCs w:val="20"/>
+                        </w:rPr>
+                        <w:t xml:space="preserve"> -' configured in /root</w:t>
+                      </w:r>
+                      <w:proofErr w:type="gramStart"/>
+                      <w:r>
+                        <w:rPr>
+                          <w:rFonts w:ascii="Courier New" w:hAnsi="Courier New" w:cs="Courier New"/>
+                          <w:sz w:val="20"/>
+                          <w:szCs w:val="20"/>
+                        </w:rPr>
+                        <w:t>/.</w:t>
+                      </w:r>
+                      <w:proofErr w:type="spellStart"/>
+                      <w:r>
+                        <w:rPr>
+                          <w:rFonts w:ascii="Courier New" w:hAnsi="Courier New" w:cs="Courier New"/>
+                          <w:sz w:val="20"/>
+                          <w:szCs w:val="20"/>
+                        </w:rPr>
+                        <w:t>bashrc</w:t>
+                      </w:r>
+                      <w:proofErr w:type="spellEnd"/>
+                      <w:proofErr w:type="gramEnd"/>
                     </w:p>
                     <w:p>
                       <w:pPr>
@@ -10703,8 +12375,64 @@
                           <w:sz w:val="20"/>
                           <w:szCs w:val="20"/>
                         </w:rPr>
-                        <w:t>alias nfs='cd /nfs' configured in /root/.bashrc</w:t>
-                      </w:r>
+                        <w:t xml:space="preserve">alias </w:t>
+                      </w:r>
+                      <w:proofErr w:type="spellStart"/>
+                      <w:r>
+                        <w:rPr>
+                          <w:rFonts w:ascii="Courier New" w:hAnsi="Courier New" w:cs="Courier New"/>
+                          <w:sz w:val="20"/>
+                          <w:szCs w:val="20"/>
+                        </w:rPr>
+                        <w:t>nfs</w:t>
+                      </w:r>
+                      <w:proofErr w:type="spellEnd"/>
+                      <w:r>
+                        <w:rPr>
+                          <w:rFonts w:ascii="Courier New" w:hAnsi="Courier New" w:cs="Courier New"/>
+                          <w:sz w:val="20"/>
+                          <w:szCs w:val="20"/>
+                        </w:rPr>
+                        <w:t>='cd /</w:t>
+                      </w:r>
+                      <w:proofErr w:type="spellStart"/>
+                      <w:r>
+                        <w:rPr>
+                          <w:rFonts w:ascii="Courier New" w:hAnsi="Courier New" w:cs="Courier New"/>
+                          <w:sz w:val="20"/>
+                          <w:szCs w:val="20"/>
+                        </w:rPr>
+                        <w:t>nfs'</w:t>
+                      </w:r>
+                      <w:proofErr w:type="spellEnd"/>
+                      <w:r>
+                        <w:rPr>
+                          <w:rFonts w:ascii="Courier New" w:hAnsi="Courier New" w:cs="Courier New"/>
+                          <w:sz w:val="20"/>
+                          <w:szCs w:val="20"/>
+                        </w:rPr>
+                        <w:t xml:space="preserve"> configured in /root</w:t>
+                      </w:r>
+                      <w:proofErr w:type="gramStart"/>
+                      <w:r>
+                        <w:rPr>
+                          <w:rFonts w:ascii="Courier New" w:hAnsi="Courier New" w:cs="Courier New"/>
+                          <w:sz w:val="20"/>
+                          <w:szCs w:val="20"/>
+                        </w:rPr>
+                        <w:t>/.</w:t>
+                      </w:r>
+                      <w:proofErr w:type="spellStart"/>
+                      <w:r>
+                        <w:rPr>
+                          <w:rFonts w:ascii="Courier New" w:hAnsi="Courier New" w:cs="Courier New"/>
+                          <w:sz w:val="20"/>
+                          <w:szCs w:val="20"/>
+                        </w:rPr>
+                        <w:t>bashrc</w:t>
+                      </w:r>
+                      <w:proofErr w:type="spellEnd"/>
+                      <w:proofErr w:type="gramEnd"/>
                     </w:p>
                     <w:p>
                       <w:pPr>
@@ -10737,8 +12465,28 @@
                           <w:sz w:val="20"/>
                           <w:szCs w:val="20"/>
                         </w:rPr>
-                        <w:t>cursor configured in /home/ec2-user/.bashrc</w:t>
-                      </w:r>
+                        <w:t>cursor configured in /home/ec2-user</w:t>
+                      </w:r>
+                      <w:proofErr w:type="gramStart"/>
+                      <w:r>
+                        <w:rPr>
+                          <w:rFonts w:ascii="Courier New" w:hAnsi="Courier New" w:cs="Courier New"/>
+                          <w:sz w:val="20"/>
+                          <w:szCs w:val="20"/>
+                        </w:rPr>
+                        <w:t>/.</w:t>
+                      </w:r>
+                      <w:proofErr w:type="spellStart"/>
+                      <w:r>
+                        <w:rPr>
+                          <w:rFonts w:ascii="Courier New" w:hAnsi="Courier New" w:cs="Courier New"/>
+                          <w:sz w:val="20"/>
+                          <w:szCs w:val="20"/>
+                        </w:rPr>
+                        <w:t>bashrc</w:t>
+                      </w:r>
+                      <w:proofErr w:type="spellEnd"/>
+                      <w:proofErr w:type="gramEnd"/>
                     </w:p>
                     <w:p>
                       <w:pPr>
@@ -10754,8 +12502,28 @@
                           <w:sz w:val="20"/>
                           <w:szCs w:val="20"/>
                         </w:rPr>
-                        <w:t>alias h='history' configured in /home/ec2-user/.bashrc</w:t>
-                      </w:r>
+                        <w:t>alias h='history' configured in /home/ec2-user</w:t>
+                      </w:r>
+                      <w:proofErr w:type="gramStart"/>
+                      <w:r>
+                        <w:rPr>
+                          <w:rFonts w:ascii="Courier New" w:hAnsi="Courier New" w:cs="Courier New"/>
+                          <w:sz w:val="20"/>
+                          <w:szCs w:val="20"/>
+                        </w:rPr>
+                        <w:t>/.</w:t>
+                      </w:r>
+                      <w:proofErr w:type="spellStart"/>
+                      <w:r>
+                        <w:rPr>
+                          <w:rFonts w:ascii="Courier New" w:hAnsi="Courier New" w:cs="Courier New"/>
+                          <w:sz w:val="20"/>
+                          <w:szCs w:val="20"/>
+                        </w:rPr>
+                        <w:t>bashrc</w:t>
+                      </w:r>
+                      <w:proofErr w:type="spellEnd"/>
+                      <w:proofErr w:type="gramEnd"/>
                     </w:p>
                     <w:p>
                       <w:pPr>
@@ -10771,8 +12539,64 @@
                           <w:sz w:val="20"/>
                           <w:szCs w:val="20"/>
                         </w:rPr>
-                        <w:t>alias r='sudo su -' configured in /home/ec2-user/.bashrc</w:t>
-                      </w:r>
+                        <w:t>alias r='</w:t>
+                      </w:r>
+                      <w:proofErr w:type="spellStart"/>
+                      <w:r>
+                        <w:rPr>
+                          <w:rFonts w:ascii="Courier New" w:hAnsi="Courier New" w:cs="Courier New"/>
+                          <w:sz w:val="20"/>
+                          <w:szCs w:val="20"/>
+                        </w:rPr>
+                        <w:t>sudo</w:t>
+                      </w:r>
+                      <w:proofErr w:type="spellEnd"/>
+                      <w:r>
+                        <w:rPr>
+                          <w:rFonts w:ascii="Courier New" w:hAnsi="Courier New" w:cs="Courier New"/>
+                          <w:sz w:val="20"/>
+                          <w:szCs w:val="20"/>
+                        </w:rPr>
+                        <w:t xml:space="preserve"> </w:t>
+                      </w:r>
+                      <w:proofErr w:type="spellStart"/>
+                      <w:r>
+                        <w:rPr>
+                          <w:rFonts w:ascii="Courier New" w:hAnsi="Courier New" w:cs="Courier New"/>
+                          <w:sz w:val="20"/>
+                          <w:szCs w:val="20"/>
+                        </w:rPr>
+                        <w:t>su</w:t>
+                      </w:r>
+                      <w:proofErr w:type="spellEnd"/>
+                      <w:r>
+                        <w:rPr>
+                          <w:rFonts w:ascii="Courier New" w:hAnsi="Courier New" w:cs="Courier New"/>
+                          <w:sz w:val="20"/>
+                          <w:szCs w:val="20"/>
+                        </w:rPr>
+                        <w:t xml:space="preserve"> -' configured in /home/ec2-user</w:t>
+                      </w:r>
+                      <w:proofErr w:type="gramStart"/>
+                      <w:r>
+                        <w:rPr>
+                          <w:rFonts w:ascii="Courier New" w:hAnsi="Courier New" w:cs="Courier New"/>
+                          <w:sz w:val="20"/>
+                          <w:szCs w:val="20"/>
+                        </w:rPr>
+                        <w:t>/.</w:t>
+                      </w:r>
+                      <w:proofErr w:type="spellStart"/>
+                      <w:r>
+                        <w:rPr>
+                          <w:rFonts w:ascii="Courier New" w:hAnsi="Courier New" w:cs="Courier New"/>
+                          <w:sz w:val="20"/>
+                          <w:szCs w:val="20"/>
+                        </w:rPr>
+                        <w:t>bashrc</w:t>
+                      </w:r>
+                      <w:proofErr w:type="spellEnd"/>
+                      <w:proofErr w:type="gramEnd"/>
                     </w:p>
                     <w:p>
                       <w:pPr>
@@ -10788,8 +12612,64 @@
                           <w:sz w:val="20"/>
                           <w:szCs w:val="20"/>
                         </w:rPr>
-                        <w:t>alias nfs='cd /nfs' configured in /home/ec2-user/.bashrc</w:t>
-                      </w:r>
+                        <w:t xml:space="preserve">alias </w:t>
+                      </w:r>
+                      <w:proofErr w:type="spellStart"/>
+                      <w:r>
+                        <w:rPr>
+                          <w:rFonts w:ascii="Courier New" w:hAnsi="Courier New" w:cs="Courier New"/>
+                          <w:sz w:val="20"/>
+                          <w:szCs w:val="20"/>
+                        </w:rPr>
+                        <w:t>nfs</w:t>
+                      </w:r>
+                      <w:proofErr w:type="spellEnd"/>
+                      <w:r>
+                        <w:rPr>
+                          <w:rFonts w:ascii="Courier New" w:hAnsi="Courier New" w:cs="Courier New"/>
+                          <w:sz w:val="20"/>
+                          <w:szCs w:val="20"/>
+                        </w:rPr>
+                        <w:t>='cd /</w:t>
+                      </w:r>
+                      <w:proofErr w:type="spellStart"/>
+                      <w:r>
+                        <w:rPr>
+                          <w:rFonts w:ascii="Courier New" w:hAnsi="Courier New" w:cs="Courier New"/>
+                          <w:sz w:val="20"/>
+                          <w:szCs w:val="20"/>
+                        </w:rPr>
+                        <w:t>nfs'</w:t>
+                      </w:r>
+                      <w:proofErr w:type="spellEnd"/>
+                      <w:r>
+                        <w:rPr>
+                          <w:rFonts w:ascii="Courier New" w:hAnsi="Courier New" w:cs="Courier New"/>
+                          <w:sz w:val="20"/>
+                          <w:szCs w:val="20"/>
+                        </w:rPr>
+                        <w:t xml:space="preserve"> configured in /home/ec2-user</w:t>
+                      </w:r>
+                      <w:proofErr w:type="gramStart"/>
+                      <w:r>
+                        <w:rPr>
+                          <w:rFonts w:ascii="Courier New" w:hAnsi="Courier New" w:cs="Courier New"/>
+                          <w:sz w:val="20"/>
+                          <w:szCs w:val="20"/>
+                        </w:rPr>
+                        <w:t>/.</w:t>
+                      </w:r>
+                      <w:proofErr w:type="spellStart"/>
+                      <w:r>
+                        <w:rPr>
+                          <w:rFonts w:ascii="Courier New" w:hAnsi="Courier New" w:cs="Courier New"/>
+                          <w:sz w:val="20"/>
+                          <w:szCs w:val="20"/>
+                        </w:rPr>
+                        <w:t>bashrc</w:t>
+                      </w:r>
+                      <w:proofErr w:type="spellEnd"/>
+                      <w:proofErr w:type="gramEnd"/>
                     </w:p>
                     <w:p>
                       <w:pPr>
@@ -10822,8 +12702,54 @@
                           <w:sz w:val="20"/>
                           <w:szCs w:val="20"/>
                         </w:rPr>
-                        <w:t>removed requiretty from /etc/sudoers</w:t>
-                      </w:r>
+                        <w:t xml:space="preserve">removed </w:t>
+                      </w:r>
+                      <w:proofErr w:type="spellStart"/>
+                      <w:r>
+                        <w:rPr>
+                          <w:rFonts w:ascii="Courier New" w:hAnsi="Courier New" w:cs="Courier New"/>
+                          <w:sz w:val="20"/>
+                          <w:szCs w:val="20"/>
+                        </w:rPr>
+                        <w:t>requiretty</w:t>
+                      </w:r>
+                      <w:proofErr w:type="spellEnd"/>
+                      <w:r>
+                        <w:rPr>
+                          <w:rFonts w:ascii="Courier New" w:hAnsi="Courier New" w:cs="Courier New"/>
+                          <w:sz w:val="20"/>
+                          <w:szCs w:val="20"/>
+                        </w:rPr>
+                        <w:t xml:space="preserve"> from /</w:t>
+                      </w:r>
+                      <w:proofErr w:type="spellStart"/>
+                      <w:r>
+                        <w:rPr>
+                          <w:rFonts w:ascii="Courier New" w:hAnsi="Courier New" w:cs="Courier New"/>
+                          <w:sz w:val="20"/>
+                          <w:szCs w:val="20"/>
+                        </w:rPr>
+                        <w:t>etc</w:t>
+                      </w:r>
+                      <w:proofErr w:type="spellEnd"/>
+                      <w:r>
+                        <w:rPr>
+                          <w:rFonts w:ascii="Courier New" w:hAnsi="Courier New" w:cs="Courier New"/>
+                          <w:sz w:val="20"/>
+                          <w:szCs w:val="20"/>
+                        </w:rPr>
+                        <w:t>/</w:t>
+                      </w:r>
+                      <w:proofErr w:type="spellStart"/>
+                      <w:r>
+                        <w:rPr>
+                          <w:rFonts w:ascii="Courier New" w:hAnsi="Courier New" w:cs="Courier New"/>
+                          <w:sz w:val="20"/>
+                          <w:szCs w:val="20"/>
+                        </w:rPr>
+                        <w:t>sudoers</w:t>
+                      </w:r>
+                      <w:proofErr w:type="spellEnd"/>
                     </w:p>
                     <w:p>
                       <w:pPr>
@@ -10856,7 +12782,25 @@
                           <w:sz w:val="20"/>
                           <w:szCs w:val="20"/>
                         </w:rPr>
-                        <w:t>ECDSA key fingerprint is f3:6e:2d:fa:ca:34:6b:ff:1d:d3:2e:0a:1d:d7:1b:b7.</w:t>
+                        <w:t>ECDSA key fingerprint is f3:6e:2</w:t>
+                      </w:r>
+                      <w:proofErr w:type="gramStart"/>
+                      <w:r>
+                        <w:rPr>
+                          <w:rFonts w:ascii="Courier New" w:hAnsi="Courier New" w:cs="Courier New"/>
+                          <w:sz w:val="20"/>
+                          <w:szCs w:val="20"/>
+                        </w:rPr>
+                        <w:t>d:fa</w:t>
+                      </w:r>
+                      <w:proofErr w:type="gramEnd"/>
+                      <w:r>
+                        <w:rPr>
+                          <w:rFonts w:ascii="Courier New" w:hAnsi="Courier New" w:cs="Courier New"/>
+                          <w:sz w:val="20"/>
+                          <w:szCs w:val="20"/>
+                        </w:rPr>
+                        <w:t>:ca:34:6b:ff:1d:d3:2e:0a:1d:d7:1b:b7.</w:t>
                       </w:r>
                     </w:p>
                     <w:p>
@@ -10924,7 +12868,25 @@
                           <w:sz w:val="20"/>
                           <w:szCs w:val="20"/>
                         </w:rPr>
-                        <w:t>installing package nfs-utils ...</w:t>
+                        <w:t xml:space="preserve">installing package </w:t>
+                      </w:r>
+                      <w:proofErr w:type="spellStart"/>
+                      <w:r>
+                        <w:rPr>
+                          <w:rFonts w:ascii="Courier New" w:hAnsi="Courier New" w:cs="Courier New"/>
+                          <w:sz w:val="20"/>
+                          <w:szCs w:val="20"/>
+                        </w:rPr>
+                        <w:t>nfs-utils</w:t>
+                      </w:r>
+                      <w:proofErr w:type="spellEnd"/>
+                      <w:r>
+                        <w:rPr>
+                          <w:rFonts w:ascii="Courier New" w:hAnsi="Courier New" w:cs="Courier New"/>
+                          <w:sz w:val="20"/>
+                          <w:szCs w:val="20"/>
+                        </w:rPr>
+                        <w:t xml:space="preserve"> ...</w:t>
                       </w:r>
                     </w:p>
                     <w:p>
@@ -10941,8 +12903,18 @@
                           <w:sz w:val="20"/>
                           <w:szCs w:val="20"/>
                         </w:rPr>
-                        <w:t>created NFS mount point /nfs</w:t>
-                      </w:r>
+                        <w:t>created NFS mount point /</w:t>
+                      </w:r>
+                      <w:proofErr w:type="spellStart"/>
+                      <w:r>
+                        <w:rPr>
+                          <w:rFonts w:ascii="Courier New" w:hAnsi="Courier New" w:cs="Courier New"/>
+                          <w:sz w:val="20"/>
+                          <w:szCs w:val="20"/>
+                        </w:rPr>
+                        <w:t>nfs</w:t>
+                      </w:r>
+                      <w:proofErr w:type="spellEnd"/>
                     </w:p>
                     <w:p>
                       <w:pPr>
@@ -10975,7 +12947,25 @@
                           <w:sz w:val="20"/>
                           <w:szCs w:val="20"/>
                         </w:rPr>
-                        <w:t>installed ovidiu@nombp1 key into ec2-user's authorized_keys file</w:t>
+                        <w:t xml:space="preserve">installed ovidiu@nombp1 key into ec2-user's </w:t>
+                      </w:r>
+                      <w:proofErr w:type="spellStart"/>
+                      <w:r>
+                        <w:rPr>
+                          <w:rFonts w:ascii="Courier New" w:hAnsi="Courier New" w:cs="Courier New"/>
+                          <w:sz w:val="20"/>
+                          <w:szCs w:val="20"/>
+                        </w:rPr>
+                        <w:t>authorized_keys</w:t>
+                      </w:r>
+                      <w:proofErr w:type="spellEnd"/>
+                      <w:r>
+                        <w:rPr>
+                          <w:rFonts w:ascii="Courier New" w:hAnsi="Courier New" w:cs="Courier New"/>
+                          <w:sz w:val="20"/>
+                          <w:szCs w:val="20"/>
+                        </w:rPr>
+                        <w:t xml:space="preserve"> file</w:t>
                       </w:r>
                     </w:p>
                     <w:p>
@@ -11896,10 +13886,42 @@
         <w:t>The “java” overlay needs a Java SDK archive in the environment’s repository.</w:t>
       </w:r>
       <w:r>
-        <w:t xml:space="preserve"> The name of the template is specified in the environment’s configuration file /nfs/environment/environment.conf as “java_template”. The corresponding file must exist under </w:t>
-      </w:r>
-      <w:r>
-        <w:t>/nfs/environment</w:t>
+        <w:t xml:space="preserve"> The name of the template is specified in the environment’s configuration file /</w:t>
+      </w:r>
+      <w:proofErr w:type="spellStart"/>
+      <w:r>
+        <w:t>nfs</w:t>
+      </w:r>
+      <w:proofErr w:type="spellEnd"/>
+      <w:r>
+        <w:t>/environment/</w:t>
+      </w:r>
+      <w:proofErr w:type="spellStart"/>
+      <w:r>
+        <w:t>environment.conf</w:t>
+      </w:r>
+      <w:proofErr w:type="spellEnd"/>
+      <w:r>
+        <w:t xml:space="preserve"> as “</w:t>
+      </w:r>
+      <w:proofErr w:type="spellStart"/>
+      <w:r>
+        <w:t>java_template</w:t>
+      </w:r>
+      <w:proofErr w:type="spellEnd"/>
+      <w:r>
+        <w:t xml:space="preserve">”. The corresponding file must exist under </w:t>
+      </w:r>
+      <w:r>
+        <w:t>/</w:t>
+      </w:r>
+      <w:proofErr w:type="spellStart"/>
+      <w:r>
+        <w:t>nfs</w:t>
+      </w:r>
+      <w:proofErr w:type="spellEnd"/>
+      <w:r>
+        <w:t>/environment</w:t>
       </w:r>
       <w:r>
         <w:t>/repository.</w:t>
@@ -12167,7 +14189,15 @@
         <w:t xml:space="preserve">the </w:t>
       </w:r>
       <w:r>
-        <w:t>“amq-broker” overlay. Each EC2 instance</w:t>
+        <w:t>“</w:t>
+      </w:r>
+      <w:proofErr w:type="spellStart"/>
+      <w:r>
+        <w:t>amq</w:t>
+      </w:r>
+      <w:proofErr w:type="spellEnd"/>
+      <w:r>
+        <w:t>-broker” overlay. Each EC2 instance</w:t>
       </w:r>
       <w:r>
         <w:t xml:space="preserve"> should</w:t>
@@ -12272,16 +14302,50 @@
         <w:t xml:space="preserve"> </w:t>
       </w:r>
       <w:r>
-        <w:t>The “amq-broker” overlay needs an AMQ template in the environment’s repository. The name of the template is specified in the environment’s configuration file /nfs/environment/environment.conf as “</w:t>
-      </w:r>
+        <w:t>The “</w:t>
+      </w:r>
+      <w:proofErr w:type="spellStart"/>
+      <w:r>
+        <w:t>amq</w:t>
+      </w:r>
+      <w:proofErr w:type="spellEnd"/>
+      <w:r>
+        <w:t>-broker” overlay needs an AMQ template in the environment’s repository. The name of the template is specified in the environment’s configuration file /</w:t>
+      </w:r>
+      <w:proofErr w:type="spellStart"/>
+      <w:r>
+        <w:t>nfs</w:t>
+      </w:r>
+      <w:proofErr w:type="spellEnd"/>
+      <w:r>
+        <w:t>/environment/</w:t>
+      </w:r>
+      <w:proofErr w:type="spellStart"/>
+      <w:r>
+        <w:t>environment.conf</w:t>
+      </w:r>
+      <w:proofErr w:type="spellEnd"/>
+      <w:r>
+        <w:t xml:space="preserve"> as “</w:t>
+      </w:r>
+      <w:proofErr w:type="spellStart"/>
       <w:r>
         <w:t>amq_template</w:t>
       </w:r>
+      <w:proofErr w:type="spellEnd"/>
       <w:r>
         <w:t xml:space="preserve">”. The corresponding file must exist under </w:t>
       </w:r>
       <w:r>
-        <w:t>/nfs/environment</w:t>
+        <w:t>/</w:t>
+      </w:r>
+      <w:proofErr w:type="spellStart"/>
+      <w:r>
+        <w:t>nfs</w:t>
+      </w:r>
+      <w:proofErr w:type="spellEnd"/>
+      <w:r>
+        <w:t>/environment</w:t>
       </w:r>
       <w:r>
         <w:t>/repository.</w:t>
@@ -12669,7 +14733,15 @@
         </w:rPr>
       </w:pPr>
       <w:r>
-        <w:t>Before applying the “amq-broker” overlay, update the broker configuration (memory, sizes, and especially the cluster membership</w:t>
+        <w:t>Before applying the “</w:t>
+      </w:r>
+      <w:proofErr w:type="spellStart"/>
+      <w:r>
+        <w:t>amq</w:t>
+      </w:r>
+      <w:proofErr w:type="spellEnd"/>
+      <w:r>
+        <w:t>-broker” overlay, update the broker configuration (memory, sizes, and especially the cluster membership</w:t>
       </w:r>
       <w:r>
         <w:t xml:space="preserve">). </w:t>
@@ -12804,7 +14876,25 @@
                                 <w:sz w:val="20"/>
                                 <w:szCs w:val="20"/>
                               </w:rPr>
-                              <w:t xml:space="preserve">em overlay amq-broker b01 </w:t>
+                              <w:t xml:space="preserve">em overlay </w:t>
+                            </w:r>
+                            <w:proofErr w:type="spellStart"/>
+                            <w:r>
+                              <w:rPr>
+                                <w:rFonts w:ascii="Courier New" w:hAnsi="Courier New" w:cs="Courier New"/>
+                                <w:sz w:val="20"/>
+                                <w:szCs w:val="20"/>
+                              </w:rPr>
+                              <w:t>amq</w:t>
+                            </w:r>
+                            <w:proofErr w:type="spellEnd"/>
+                            <w:r>
+                              <w:rPr>
+                                <w:rFonts w:ascii="Courier New" w:hAnsi="Courier New" w:cs="Courier New"/>
+                                <w:sz w:val="20"/>
+                                <w:szCs w:val="20"/>
+                              </w:rPr>
+                              <w:t xml:space="preserve">-broker b01 </w:t>
                             </w:r>
                           </w:p>
                           <w:p>
@@ -12831,7 +14921,25 @@
                                 <w:sz w:val="20"/>
                                 <w:szCs w:val="20"/>
                               </w:rPr>
-                              <w:t>em overlay amq-broker b02</w:t>
+                              <w:t xml:space="preserve">em overlay </w:t>
+                            </w:r>
+                            <w:proofErr w:type="spellStart"/>
+                            <w:r>
+                              <w:rPr>
+                                <w:rFonts w:ascii="Courier New" w:hAnsi="Courier New" w:cs="Courier New"/>
+                                <w:sz w:val="20"/>
+                                <w:szCs w:val="20"/>
+                              </w:rPr>
+                              <w:t>amq</w:t>
+                            </w:r>
+                            <w:proofErr w:type="spellEnd"/>
+                            <w:r>
+                              <w:rPr>
+                                <w:rFonts w:ascii="Courier New" w:hAnsi="Courier New" w:cs="Courier New"/>
+                                <w:sz w:val="20"/>
+                                <w:szCs w:val="20"/>
+                              </w:rPr>
+                              <w:t>-broker b02</w:t>
                             </w:r>
                           </w:p>
                           <w:p>
@@ -12958,7 +15066,25 @@
                           <w:sz w:val="20"/>
                           <w:szCs w:val="20"/>
                         </w:rPr>
-                        <w:t xml:space="preserve">em overlay amq-broker b01 </w:t>
+                        <w:t xml:space="preserve">em overlay </w:t>
+                      </w:r>
+                      <w:proofErr w:type="spellStart"/>
+                      <w:r>
+                        <w:rPr>
+                          <w:rFonts w:ascii="Courier New" w:hAnsi="Courier New" w:cs="Courier New"/>
+                          <w:sz w:val="20"/>
+                          <w:szCs w:val="20"/>
+                        </w:rPr>
+                        <w:t>amq</w:t>
+                      </w:r>
+                      <w:proofErr w:type="spellEnd"/>
+                      <w:r>
+                        <w:rPr>
+                          <w:rFonts w:ascii="Courier New" w:hAnsi="Courier New" w:cs="Courier New"/>
+                          <w:sz w:val="20"/>
+                          <w:szCs w:val="20"/>
+                        </w:rPr>
+                        <w:t xml:space="preserve">-broker b01 </w:t>
                       </w:r>
                     </w:p>
                     <w:p>
@@ -12985,7 +15111,25 @@
                           <w:sz w:val="20"/>
                           <w:szCs w:val="20"/>
                         </w:rPr>
-                        <w:t>em overlay amq-broker b02</w:t>
+                        <w:t xml:space="preserve">em overlay </w:t>
+                      </w:r>
+                      <w:proofErr w:type="spellStart"/>
+                      <w:r>
+                        <w:rPr>
+                          <w:rFonts w:ascii="Courier New" w:hAnsi="Courier New" w:cs="Courier New"/>
+                          <w:sz w:val="20"/>
+                          <w:szCs w:val="20"/>
+                        </w:rPr>
+                        <w:t>amq</w:t>
+                      </w:r>
+                      <w:proofErr w:type="spellEnd"/>
+                      <w:r>
+                        <w:rPr>
+                          <w:rFonts w:ascii="Courier New" w:hAnsi="Courier New" w:cs="Courier New"/>
+                          <w:sz w:val="20"/>
+                          <w:szCs w:val="20"/>
+                        </w:rPr>
+                        <w:t>-broker b02</w:t>
                       </w:r>
                     </w:p>
                     <w:p>
@@ -13059,8 +15203,16 @@
         <w:rPr>
           <w:color w:val="FF0000"/>
         </w:rPr>
-        <w:t>portably do that, currently the only way is to modify the overlay.</w:t>
-      </w:r>
+        <w:t xml:space="preserve">portably do that, currently the only way is to modify the </w:t>
+      </w:r>
+      <w:proofErr w:type="gramStart"/>
+      <w:r>
+        <w:rPr>
+          <w:color w:val="FF0000"/>
+        </w:rPr>
+        <w:t>overlay.</w:t>
+      </w:r>
+      <w:proofErr w:type="gramEnd"/>
     </w:p>
     <w:p>
       <w:pPr>
@@ -13072,11 +15224,24 @@
     <w:p/>
     <w:p>
       <w:r>
-        <w:t>The “amq-broker” overlay configures the instance to start the AMQ broker at boot</w:t>
+        <w:t>The “</w:t>
+      </w:r>
+      <w:proofErr w:type="spellStart"/>
+      <w:r>
+        <w:t>amq</w:t>
+      </w:r>
+      <w:proofErr w:type="spellEnd"/>
+      <w:r>
+        <w:t xml:space="preserve">-broker” overlay configures the instance to start the AMQ broker at </w:t>
+      </w:r>
+      <w:proofErr w:type="gramStart"/>
+      <w:r>
+        <w:t>boot</w:t>
       </w:r>
       <w:r>
         <w:t xml:space="preserve"> .</w:t>
       </w:r>
+      <w:proofErr w:type="gramEnd"/>
       <w:r>
         <w:t xml:space="preserve"> </w:t>
       </w:r>
@@ -13351,7 +15516,25 @@
                                 <w:sz w:val="20"/>
                                 <w:szCs w:val="20"/>
                               </w:rPr>
-                              <w:t xml:space="preserve">--ami_id ami-775e4f16 </w:t>
+                              <w:t>--</w:t>
+                            </w:r>
+                            <w:proofErr w:type="spellStart"/>
+                            <w:r>
+                              <w:rPr>
+                                <w:rFonts w:ascii="Courier New" w:hAnsi="Courier New" w:cs="Courier New"/>
+                                <w:sz w:val="20"/>
+                                <w:szCs w:val="20"/>
+                              </w:rPr>
+                              <w:t>ami_id</w:t>
+                            </w:r>
+                            <w:proofErr w:type="spellEnd"/>
+                            <w:r>
+                              <w:rPr>
+                                <w:rFonts w:ascii="Courier New" w:hAnsi="Courier New" w:cs="Courier New"/>
+                                <w:sz w:val="20"/>
+                                <w:szCs w:val="20"/>
+                              </w:rPr>
+                              <w:t xml:space="preserve"> ami-775e4f16 </w:t>
                             </w:r>
                             <w:r>
                               <w:rPr>
@@ -13545,17 +15728,7 @@
                                 <w:sz w:val="20"/>
                                 <w:szCs w:val="20"/>
                               </w:rPr>
-                              <w:t xml:space="preserve">             # this insures the Domain C</w:t>
-                            </w:r>
-                            <w:bookmarkStart w:id="42" w:name="_GoBack"/>
-                            <w:bookmarkEnd w:id="42"/>
-                            <w:r>
-                              <w:rPr>
-                                <w:rFonts w:ascii="Courier New" w:hAnsi="Courier New" w:cs="Courier New"/>
-                                <w:sz w:val="20"/>
-                                <w:szCs w:val="20"/>
-                              </w:rPr>
-                              <w:t>ontroller is up and running</w:t>
+                              <w:t xml:space="preserve">             # this insures the Domain Controller is up and running</w:t>
                             </w:r>
                           </w:p>
                           <w:p>
@@ -13671,7 +15844,25 @@
                           <w:sz w:val="20"/>
                           <w:szCs w:val="20"/>
                         </w:rPr>
-                        <w:t xml:space="preserve">--ami_id ami-775e4f16 </w:t>
+                        <w:t>--</w:t>
+                      </w:r>
+                      <w:proofErr w:type="spellStart"/>
+                      <w:r>
+                        <w:rPr>
+                          <w:rFonts w:ascii="Courier New" w:hAnsi="Courier New" w:cs="Courier New"/>
+                          <w:sz w:val="20"/>
+                          <w:szCs w:val="20"/>
+                        </w:rPr>
+                        <w:t>ami_id</w:t>
+                      </w:r>
+                      <w:proofErr w:type="spellEnd"/>
+                      <w:r>
+                        <w:rPr>
+                          <w:rFonts w:ascii="Courier New" w:hAnsi="Courier New" w:cs="Courier New"/>
+                          <w:sz w:val="20"/>
+                          <w:szCs w:val="20"/>
+                        </w:rPr>
+                        <w:t xml:space="preserve"> ami-775e4f16 </w:t>
                       </w:r>
                       <w:r>
                         <w:rPr>
@@ -13865,17 +16056,7 @@
                           <w:sz w:val="20"/>
                           <w:szCs w:val="20"/>
                         </w:rPr>
-                        <w:t xml:space="preserve">             # this insures the Domain C</w:t>
-                      </w:r>
-                      <w:bookmarkStart w:id="43" w:name="_GoBack"/>
-                      <w:bookmarkEnd w:id="43"/>
-                      <w:r>
-                        <w:rPr>
-                          <w:rFonts w:ascii="Courier New" w:hAnsi="Courier New" w:cs="Courier New"/>
-                          <w:sz w:val="20"/>
-                          <w:szCs w:val="20"/>
-                        </w:rPr>
-                        <w:t>ontroller is up and running</w:t>
+                        <w:t xml:space="preserve">             # this insures the Domain Controller is up and running</w:t>
                       </w:r>
                     </w:p>
                     <w:p>
@@ -13958,15 +16139,15 @@
         <mc:AlternateContent>
           <mc:Choice Requires="wps">
             <w:drawing>
-              <wp:anchor distT="0" distB="0" distL="114300" distR="114300" simplePos="0" relativeHeight="251739136" behindDoc="0" locked="0" layoutInCell="1" allowOverlap="1" wp14:anchorId="37BF5DC1" wp14:editId="3EDEBC86">
+              <wp:anchor distT="0" distB="0" distL="114300" distR="114300" simplePos="0" relativeHeight="251739136" behindDoc="0" locked="0" layoutInCell="1" allowOverlap="1" wp14:anchorId="37BF5DC1" wp14:editId="7D659E65">
                 <wp:simplePos x="0" y="0"/>
                 <wp:positionH relativeFrom="column">
-                  <wp:posOffset>55245</wp:posOffset>
+                  <wp:posOffset>50165</wp:posOffset>
                 </wp:positionH>
                 <wp:positionV relativeFrom="paragraph">
-                  <wp:posOffset>260350</wp:posOffset>
+                  <wp:posOffset>257175</wp:posOffset>
                 </wp:positionV>
-                <wp:extent cx="5600700" cy="2400300"/>
+                <wp:extent cx="5600700" cy="2171700"/>
                 <wp:effectExtent l="0" t="0" r="38100" b="38100"/>
                 <wp:wrapSquare wrapText="bothSides"/>
                 <wp:docPr id="28" name="Text Box 28"/>
@@ -13978,7 +16159,7 @@
                       <wps:spPr>
                         <a:xfrm>
                           <a:off x="0" y="0"/>
-                          <a:ext cx="5600700" cy="2400300"/>
+                          <a:ext cx="5600700" cy="2171700"/>
                         </a:xfrm>
                         <a:prstGeom prst="rect">
                           <a:avLst/>
@@ -14074,7 +16255,25 @@
                                 <w:sz w:val="20"/>
                                 <w:szCs w:val="20"/>
                               </w:rPr>
-                              <w:t xml:space="preserve">--ami_id ami-775e4f16 </w:t>
+                              <w:t>--</w:t>
+                            </w:r>
+                            <w:proofErr w:type="spellStart"/>
+                            <w:r>
+                              <w:rPr>
+                                <w:rFonts w:ascii="Courier New" w:hAnsi="Courier New" w:cs="Courier New"/>
+                                <w:sz w:val="20"/>
+                                <w:szCs w:val="20"/>
+                              </w:rPr>
+                              <w:t>ami_id</w:t>
+                            </w:r>
+                            <w:proofErr w:type="spellEnd"/>
+                            <w:r>
+                              <w:rPr>
+                                <w:rFonts w:ascii="Courier New" w:hAnsi="Courier New" w:cs="Courier New"/>
+                                <w:sz w:val="20"/>
+                                <w:szCs w:val="20"/>
+                              </w:rPr>
+                              <w:t xml:space="preserve"> ami-775e4f16 </w:t>
                             </w:r>
                             <w:r>
                               <w:rPr>
@@ -14393,7 +16592,7 @@
           </mc:Choice>
           <mc:Fallback>
             <w:pict>
-              <v:shape w14:anchorId="37BF5DC1" id="Text_x0020_Box_x0020_28" o:spid="_x0000_s1058" type="#_x0000_t202" style="position:absolute;margin-left:4.35pt;margin-top:20.5pt;width:441pt;height:189pt;z-index:251739136;visibility:visible;mso-wrap-style:square;mso-height-percent:0;mso-wrap-distance-left:9pt;mso-wrap-distance-top:0;mso-wrap-distance-right:9pt;mso-wrap-distance-bottom:0;mso-position-horizontal:absolute;mso-position-horizontal-relative:text;mso-position-vertical:absolute;mso-position-vertical-relative:text;mso-height-percent:0;mso-height-relative:margin;v-text-anchor:top" o:gfxdata="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" fillcolor="#f2f2f2 [3052]" strokecolor="#bfbfbf [2412]">
+              <v:shape w14:anchorId="37BF5DC1" id="Text_x0020_Box_x0020_28" o:spid="_x0000_s1058" type="#_x0000_t202" style="position:absolute;margin-left:3.95pt;margin-top:20.25pt;width:441pt;height:171pt;z-index:251739136;visibility:visible;mso-wrap-style:square;mso-height-percent:0;mso-wrap-distance-left:9pt;mso-wrap-distance-top:0;mso-wrap-distance-right:9pt;mso-wrap-distance-bottom:0;mso-position-horizontal:absolute;mso-position-horizontal-relative:text;mso-position-vertical:absolute;mso-position-vertical-relative:text;mso-height-percent:0;mso-height-relative:margin;v-text-anchor:top" o:gfxdata="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" fillcolor="#f2f2f2 [3052]" strokecolor="#bfbfbf [2412]">
                 <v:textbox>
                   <w:txbxContent>
                     <w:p>
@@ -14452,7 +16651,25 @@
                           <w:sz w:val="20"/>
                           <w:szCs w:val="20"/>
                         </w:rPr>
-                        <w:t xml:space="preserve">--ami_id ami-775e4f16 </w:t>
+                        <w:t>--</w:t>
+                      </w:r>
+                      <w:proofErr w:type="spellStart"/>
+                      <w:r>
+                        <w:rPr>
+                          <w:rFonts w:ascii="Courier New" w:hAnsi="Courier New" w:cs="Courier New"/>
+                          <w:sz w:val="20"/>
+                          <w:szCs w:val="20"/>
+                        </w:rPr>
+                        <w:t>ami_id</w:t>
+                      </w:r>
+                      <w:proofErr w:type="spellEnd"/>
+                      <w:r>
+                        <w:rPr>
+                          <w:rFonts w:ascii="Courier New" w:hAnsi="Courier New" w:cs="Courier New"/>
+                          <w:sz w:val="20"/>
+                          <w:szCs w:val="20"/>
+                        </w:rPr>
+                        <w:t xml:space="preserve"> ami-775e4f16 </w:t>
                       </w:r>
                       <w:r>
                         <w:rPr>
@@ -14772,6 +16989,8 @@
       <w:pPr>
         <w:pStyle w:val="Heading1"/>
       </w:pPr>
+      <w:bookmarkStart w:id="42" w:name="_GoBack"/>
+      <w:bookmarkEnd w:id="42"/>
     </w:p>
     <w:p/>
     <w:p/>
@@ -14796,12 +17015,12 @@
       <w:pPr>
         <w:pStyle w:val="Heading1"/>
       </w:pPr>
-      <w:bookmarkStart w:id="44" w:name="_Toc443385833"/>
+      <w:bookmarkStart w:id="43" w:name="_Toc443385833"/>
       <w:r>
         <w:lastRenderedPageBreak/>
         <w:t>Running Arbitrary Shell Commands Across the Environment</w:t>
       </w:r>
-      <w:bookmarkEnd w:id="44"/>
+      <w:bookmarkEnd w:id="43"/>
     </w:p>
     <w:p/>
     <w:p/>
@@ -14815,7 +17034,7 @@
           <w:docGrid w:linePitch="360"/>
         </w:sectPr>
       </w:pPr>
-      <w:bookmarkStart w:id="45" w:name="_Toc443385834"/>
+      <w:bookmarkStart w:id="44" w:name="_Toc443385834"/>
       <w:r>
         <w:rPr>
           <w:noProof/>
@@ -14965,25 +17184,25 @@
           </mc:Fallback>
         </mc:AlternateContent>
       </w:r>
-      <w:bookmarkEnd w:id="45"/>
+      <w:bookmarkEnd w:id="44"/>
     </w:p>
     <w:p>
       <w:pPr>
         <w:pStyle w:val="Heading1"/>
       </w:pPr>
-      <w:bookmarkStart w:id="46" w:name="_Toc443385835"/>
+      <w:bookmarkStart w:id="45" w:name="_Toc443385835"/>
       <w:r>
         <w:lastRenderedPageBreak/>
         <w:t>Miscellaneous</w:t>
       </w:r>
-      <w:bookmarkEnd w:id="46"/>
+      <w:bookmarkEnd w:id="45"/>
     </w:p>
     <w:p/>
     <w:p>
       <w:pPr>
         <w:pStyle w:val="Heading2"/>
       </w:pPr>
-      <w:bookmarkStart w:id="47" w:name="_Toc443385836"/>
+      <w:bookmarkStart w:id="46" w:name="_Toc443385836"/>
       <w:r>
         <w:rPr>
           <w:noProof/>
@@ -15136,18 +17355,18 @@
       <w:r>
         <w:t>In-Line Documentation</w:t>
       </w:r>
-      <w:bookmarkEnd w:id="47"/>
+      <w:bookmarkEnd w:id="46"/>
     </w:p>
     <w:p/>
     <w:p>
       <w:pPr>
         <w:pStyle w:val="Heading2"/>
       </w:pPr>
-      <w:bookmarkStart w:id="48" w:name="_Toc443385837"/>
+      <w:bookmarkStart w:id="47" w:name="_Toc443385837"/>
       <w:r>
         <w:t>Verbose Execution</w:t>
       </w:r>
-      <w:bookmarkEnd w:id="48"/>
+      <w:bookmarkEnd w:id="47"/>
     </w:p>
     <w:p/>
     <w:p>
@@ -15333,23 +17552,23 @@
       <w:pPr>
         <w:pStyle w:val="Heading1"/>
       </w:pPr>
-      <w:bookmarkStart w:id="49" w:name="_Toc443385838"/>
+      <w:bookmarkStart w:id="48" w:name="_Toc443385838"/>
       <w:r>
         <w:lastRenderedPageBreak/>
         <w:t>Extending em</w:t>
       </w:r>
-      <w:bookmarkEnd w:id="49"/>
+      <w:bookmarkEnd w:id="48"/>
     </w:p>
     <w:p/>
     <w:p>
       <w:pPr>
         <w:pStyle w:val="Heading2"/>
       </w:pPr>
-      <w:bookmarkStart w:id="50" w:name="_Toc443385839"/>
+      <w:bookmarkStart w:id="49" w:name="_Toc443385839"/>
       <w:r>
         <w:t>Overlays</w:t>
       </w:r>
-      <w:bookmarkEnd w:id="50"/>
+      <w:bookmarkEnd w:id="49"/>
     </w:p>
     <w:p/>
     <w:p>
@@ -15458,7 +17677,7 @@
         <w:rStyle w:val="PageNumber"/>
         <w:noProof/>
       </w:rPr>
-      <w:t>23</w:t>
+      <w:t>25</w:t>
     </w:r>
     <w:r>
       <w:rPr>
@@ -16825,7 +19044,7 @@
 </file>
 
 <file path=customXml/itemProps1.xml><?xml version="1.0" encoding="utf-8"?>
-<ds:datastoreItem xmlns:ds="http://schemas.openxmlformats.org/officeDocument/2006/customXml" ds:itemID="{15ED2C84-B4AF-EF4D-B426-66824049CBFB}">
+<ds:datastoreItem xmlns:ds="http://schemas.openxmlformats.org/officeDocument/2006/customXml" ds:itemID="{6870321D-991F-7D40-A1F7-1CEF4CC39C60}">
   <ds:schemaRefs>
     <ds:schemaRef ds:uri="http://schemas.openxmlformats.org/officeDocument/2006/bibliography"/>
   </ds:schemaRefs>

</xml_diff>

<commit_message>
EAP subordinate host controller creation. Step 4
</commit_message>
<xml_diff>
--- a/doc/em User Manual.docx
+++ b/doc/em User Manual.docx
@@ -15711,7 +15711,17 @@
                                 <w:sz w:val="20"/>
                                 <w:szCs w:val="20"/>
                               </w:rPr>
-                              <w:t>em start dc1 # since each EAP instance is configured to start at boot</w:t>
+                              <w:t>em start dc1 # since each EAP inst</w:t>
+                            </w:r>
+                            <w:bookmarkStart w:id="42" w:name="_GoBack"/>
+                            <w:bookmarkEnd w:id="42"/>
+                            <w:r>
+                              <w:rPr>
+                                <w:rFonts w:ascii="Courier New" w:hAnsi="Courier New" w:cs="Courier New"/>
+                                <w:sz w:val="20"/>
+                                <w:szCs w:val="20"/>
+                              </w:rPr>
+                              <w:t>ance is configured to start at boot</w:t>
                             </w:r>
                           </w:p>
                           <w:p>
@@ -16039,7 +16049,17 @@
                           <w:sz w:val="20"/>
                           <w:szCs w:val="20"/>
                         </w:rPr>
-                        <w:t>em start dc1 # since each EAP instance is configured to start at boot</w:t>
+                        <w:t>em start dc1 # since each EAP inst</w:t>
+                      </w:r>
+                      <w:bookmarkStart w:id="43" w:name="_GoBack"/>
+                      <w:bookmarkEnd w:id="43"/>
+                      <w:r>
+                        <w:rPr>
+                          <w:rFonts w:ascii="Courier New" w:hAnsi="Courier New" w:cs="Courier New"/>
+                          <w:sz w:val="20"/>
+                          <w:szCs w:val="20"/>
+                        </w:rPr>
+                        <w:t>ance is configured to start at boot</w:t>
                       </w:r>
                     </w:p>
                     <w:p>
@@ -16406,7 +16426,23 @@
                                 <w:sz w:val="20"/>
                                 <w:szCs w:val="20"/>
                               </w:rPr>
-                              <w:t>\</w:t>
+                              <w:t>--domain-controller=dc1</w:t>
+                            </w:r>
+                            <w:r>
+                              <w:rPr>
+                                <w:rFonts w:ascii="Courier New" w:hAnsi="Courier New" w:cs="Courier New"/>
+                                <w:sz w:val="20"/>
+                                <w:szCs w:val="20"/>
+                              </w:rPr>
+                              <w:t xml:space="preserve"> </w:t>
+                            </w:r>
+                            <w:r>
+                              <w:rPr>
+                                <w:rFonts w:ascii="Courier New" w:hAnsi="Courier New" w:cs="Courier New"/>
+                                <w:sz w:val="20"/>
+                                <w:szCs w:val="20"/>
+                              </w:rPr>
+                              <w:t>n1</w:t>
                             </w:r>
                           </w:p>
                           <w:p>
@@ -16417,30 +16453,6 @@
                                 <w:szCs w:val="20"/>
                               </w:rPr>
                             </w:pPr>
-                            <w:r>
-                              <w:rPr>
-                                <w:rFonts w:ascii="Courier New" w:hAnsi="Courier New" w:cs="Courier New"/>
-                                <w:sz w:val="20"/>
-                                <w:szCs w:val="20"/>
-                              </w:rPr>
-                              <w:t xml:space="preserve">   </w:t>
-                            </w:r>
-                            <w:r>
-                              <w:rPr>
-                                <w:rFonts w:ascii="Courier New" w:hAnsi="Courier New" w:cs="Courier New"/>
-                                <w:sz w:val="20"/>
-                                <w:szCs w:val="20"/>
-                              </w:rPr>
-                              <w:t xml:space="preserve">--domain-controller=dc1 </w:t>
-                            </w:r>
-                            <w:r>
-                              <w:rPr>
-                                <w:rFonts w:ascii="Courier New" w:hAnsi="Courier New" w:cs="Courier New"/>
-                                <w:sz w:val="20"/>
-                                <w:szCs w:val="20"/>
-                              </w:rPr>
-                              <w:t>\</w:t>
-                            </w:r>
                           </w:p>
                           <w:p>
                             <w:pPr>
@@ -16456,26 +16468,7 @@
                                 <w:sz w:val="20"/>
                                 <w:szCs w:val="20"/>
                               </w:rPr>
-                              <w:t xml:space="preserve">   --</w:t>
-                            </w:r>
-                            <w:r>
-                              <w:t xml:space="preserve"> </w:t>
-                            </w:r>
-                            <w:r>
-                              <w:rPr>
-                                <w:rFonts w:ascii="Courier New" w:hAnsi="Courier New" w:cs="Courier New"/>
-                                <w:sz w:val="20"/>
-                                <w:szCs w:val="20"/>
-                              </w:rPr>
-                              <w:t>domain-controller-admin-username</w:t>
-                            </w:r>
-                            <w:r>
-                              <w:rPr>
-                                <w:rFonts w:ascii="Courier New" w:hAnsi="Courier New" w:cs="Courier New"/>
-                                <w:sz w:val="20"/>
-                                <w:szCs w:val="20"/>
-                              </w:rPr>
-                              <w:t>=admin \</w:t>
+                              <w:t>em stop n1</w:t>
                             </w:r>
                           </w:p>
                           <w:p>
@@ -16486,57 +16479,6 @@
                                 <w:szCs w:val="20"/>
                               </w:rPr>
                             </w:pPr>
-                            <w:r>
-                              <w:rPr>
-                                <w:rFonts w:ascii="Courier New" w:hAnsi="Courier New" w:cs="Courier New"/>
-                                <w:sz w:val="20"/>
-                                <w:szCs w:val="20"/>
-                              </w:rPr>
-                              <w:t xml:space="preserve">   </w:t>
-                            </w:r>
-                            <w:r>
-                              <w:rPr>
-                                <w:rFonts w:ascii="Courier New" w:hAnsi="Courier New" w:cs="Courier New"/>
-                                <w:sz w:val="20"/>
-                                <w:szCs w:val="20"/>
-                              </w:rPr>
-                              <w:t>--</w:t>
-                            </w:r>
-                            <w:r>
-                              <w:t xml:space="preserve"> </w:t>
-                            </w:r>
-                            <w:r>
-                              <w:rPr>
-                                <w:rFonts w:ascii="Courier New" w:hAnsi="Courier New" w:cs="Courier New"/>
-                                <w:sz w:val="20"/>
-                                <w:szCs w:val="20"/>
-                              </w:rPr>
-                              <w:t>domain-controller-admin-</w:t>
-                            </w:r>
-                            <w:r>
-                              <w:rPr>
-                                <w:rFonts w:ascii="Courier New" w:hAnsi="Courier New" w:cs="Courier New"/>
-                                <w:sz w:val="20"/>
-                                <w:szCs w:val="20"/>
-                              </w:rPr>
-                              <w:t>password</w:t>
-                            </w:r>
-                            <w:r>
-                              <w:rPr>
-                                <w:rFonts w:ascii="Courier New" w:hAnsi="Courier New" w:cs="Courier New"/>
-                                <w:sz w:val="20"/>
-                                <w:szCs w:val="20"/>
-                              </w:rPr>
-                              <w:t>=admin</w:t>
-                            </w:r>
-                            <w:r>
-                              <w:rPr>
-                                <w:rFonts w:ascii="Courier New" w:hAnsi="Courier New" w:cs="Courier New"/>
-                                <w:sz w:val="20"/>
-                                <w:szCs w:val="20"/>
-                              </w:rPr>
-                              <w:t>123 \</w:t>
-                            </w:r>
                           </w:p>
                           <w:p>
                             <w:pPr>
@@ -16552,15 +16494,7 @@
                                 <w:sz w:val="20"/>
                                 <w:szCs w:val="20"/>
                               </w:rPr>
-                              <w:t xml:space="preserve">   </w:t>
-                            </w:r>
-                            <w:r>
-                              <w:rPr>
-                                <w:rFonts w:ascii="Courier New" w:hAnsi="Courier New" w:cs="Courier New"/>
-                                <w:sz w:val="20"/>
-                                <w:szCs w:val="20"/>
-                              </w:rPr>
-                              <w:t>n1</w:t>
+                              <w:t>em start n1</w:t>
                             </w:r>
                           </w:p>
                           <w:p>
@@ -16802,7 +16736,23 @@
                           <w:sz w:val="20"/>
                           <w:szCs w:val="20"/>
                         </w:rPr>
-                        <w:t>\</w:t>
+                        <w:t>--domain-controller=dc1</w:t>
+                      </w:r>
+                      <w:r>
+                        <w:rPr>
+                          <w:rFonts w:ascii="Courier New" w:hAnsi="Courier New" w:cs="Courier New"/>
+                          <w:sz w:val="20"/>
+                          <w:szCs w:val="20"/>
+                        </w:rPr>
+                        <w:t xml:space="preserve"> </w:t>
+                      </w:r>
+                      <w:r>
+                        <w:rPr>
+                          <w:rFonts w:ascii="Courier New" w:hAnsi="Courier New" w:cs="Courier New"/>
+                          <w:sz w:val="20"/>
+                          <w:szCs w:val="20"/>
+                        </w:rPr>
+                        <w:t>n1</w:t>
                       </w:r>
                     </w:p>
                     <w:p>
@@ -16813,30 +16763,6 @@
                           <w:szCs w:val="20"/>
                         </w:rPr>
                       </w:pPr>
-                      <w:r>
-                        <w:rPr>
-                          <w:rFonts w:ascii="Courier New" w:hAnsi="Courier New" w:cs="Courier New"/>
-                          <w:sz w:val="20"/>
-                          <w:szCs w:val="20"/>
-                        </w:rPr>
-                        <w:t xml:space="preserve">   </w:t>
-                      </w:r>
-                      <w:r>
-                        <w:rPr>
-                          <w:rFonts w:ascii="Courier New" w:hAnsi="Courier New" w:cs="Courier New"/>
-                          <w:sz w:val="20"/>
-                          <w:szCs w:val="20"/>
-                        </w:rPr>
-                        <w:t xml:space="preserve">--domain-controller=dc1 </w:t>
-                      </w:r>
-                      <w:r>
-                        <w:rPr>
-                          <w:rFonts w:ascii="Courier New" w:hAnsi="Courier New" w:cs="Courier New"/>
-                          <w:sz w:val="20"/>
-                          <w:szCs w:val="20"/>
-                        </w:rPr>
-                        <w:t>\</w:t>
-                      </w:r>
                     </w:p>
                     <w:p>
                       <w:pPr>
@@ -16852,26 +16778,7 @@
                           <w:sz w:val="20"/>
                           <w:szCs w:val="20"/>
                         </w:rPr>
-                        <w:t xml:space="preserve">   --</w:t>
-                      </w:r>
-                      <w:r>
-                        <w:t xml:space="preserve"> </w:t>
-                      </w:r>
-                      <w:r>
-                        <w:rPr>
-                          <w:rFonts w:ascii="Courier New" w:hAnsi="Courier New" w:cs="Courier New"/>
-                          <w:sz w:val="20"/>
-                          <w:szCs w:val="20"/>
-                        </w:rPr>
-                        <w:t>domain-controller-admin-username</w:t>
-                      </w:r>
-                      <w:r>
-                        <w:rPr>
-                          <w:rFonts w:ascii="Courier New" w:hAnsi="Courier New" w:cs="Courier New"/>
-                          <w:sz w:val="20"/>
-                          <w:szCs w:val="20"/>
-                        </w:rPr>
-                        <w:t>=admin \</w:t>
+                        <w:t>em stop n1</w:t>
                       </w:r>
                     </w:p>
                     <w:p>
@@ -16882,57 +16789,6 @@
                           <w:szCs w:val="20"/>
                         </w:rPr>
                       </w:pPr>
-                      <w:r>
-                        <w:rPr>
-                          <w:rFonts w:ascii="Courier New" w:hAnsi="Courier New" w:cs="Courier New"/>
-                          <w:sz w:val="20"/>
-                          <w:szCs w:val="20"/>
-                        </w:rPr>
-                        <w:t xml:space="preserve">   </w:t>
-                      </w:r>
-                      <w:r>
-                        <w:rPr>
-                          <w:rFonts w:ascii="Courier New" w:hAnsi="Courier New" w:cs="Courier New"/>
-                          <w:sz w:val="20"/>
-                          <w:szCs w:val="20"/>
-                        </w:rPr>
-                        <w:t>--</w:t>
-                      </w:r>
-                      <w:r>
-                        <w:t xml:space="preserve"> </w:t>
-                      </w:r>
-                      <w:r>
-                        <w:rPr>
-                          <w:rFonts w:ascii="Courier New" w:hAnsi="Courier New" w:cs="Courier New"/>
-                          <w:sz w:val="20"/>
-                          <w:szCs w:val="20"/>
-                        </w:rPr>
-                        <w:t>domain-controller-admin-</w:t>
-                      </w:r>
-                      <w:r>
-                        <w:rPr>
-                          <w:rFonts w:ascii="Courier New" w:hAnsi="Courier New" w:cs="Courier New"/>
-                          <w:sz w:val="20"/>
-                          <w:szCs w:val="20"/>
-                        </w:rPr>
-                        <w:t>password</w:t>
-                      </w:r>
-                      <w:r>
-                        <w:rPr>
-                          <w:rFonts w:ascii="Courier New" w:hAnsi="Courier New" w:cs="Courier New"/>
-                          <w:sz w:val="20"/>
-                          <w:szCs w:val="20"/>
-                        </w:rPr>
-                        <w:t>=admin</w:t>
-                      </w:r>
-                      <w:r>
-                        <w:rPr>
-                          <w:rFonts w:ascii="Courier New" w:hAnsi="Courier New" w:cs="Courier New"/>
-                          <w:sz w:val="20"/>
-                          <w:szCs w:val="20"/>
-                        </w:rPr>
-                        <w:t>123 \</w:t>
-                      </w:r>
                     </w:p>
                     <w:p>
                       <w:pPr>
@@ -16948,15 +16804,7 @@
                           <w:sz w:val="20"/>
                           <w:szCs w:val="20"/>
                         </w:rPr>
-                        <w:t xml:space="preserve">   </w:t>
-                      </w:r>
-                      <w:r>
-                        <w:rPr>
-                          <w:rFonts w:ascii="Courier New" w:hAnsi="Courier New" w:cs="Courier New"/>
-                          <w:sz w:val="20"/>
-                          <w:szCs w:val="20"/>
-                        </w:rPr>
-                        <w:t>n1</w:t>
+                        <w:t>em start n1</w:t>
                       </w:r>
                     </w:p>
                     <w:p>
@@ -16989,8 +16837,6 @@
       <w:pPr>
         <w:pStyle w:val="Heading1"/>
       </w:pPr>
-      <w:bookmarkStart w:id="42" w:name="_GoBack"/>
-      <w:bookmarkEnd w:id="42"/>
     </w:p>
     <w:p/>
     <w:p/>
@@ -17015,12 +16861,12 @@
       <w:pPr>
         <w:pStyle w:val="Heading1"/>
       </w:pPr>
-      <w:bookmarkStart w:id="43" w:name="_Toc443385833"/>
+      <w:bookmarkStart w:id="44" w:name="_Toc443385833"/>
       <w:r>
         <w:lastRenderedPageBreak/>
         <w:t>Running Arbitrary Shell Commands Across the Environment</w:t>
       </w:r>
-      <w:bookmarkEnd w:id="43"/>
+      <w:bookmarkEnd w:id="44"/>
     </w:p>
     <w:p/>
     <w:p/>
@@ -17034,7 +16880,7 @@
           <w:docGrid w:linePitch="360"/>
         </w:sectPr>
       </w:pPr>
-      <w:bookmarkStart w:id="44" w:name="_Toc443385834"/>
+      <w:bookmarkStart w:id="45" w:name="_Toc443385834"/>
       <w:r>
         <w:rPr>
           <w:noProof/>
@@ -17184,25 +17030,25 @@
           </mc:Fallback>
         </mc:AlternateContent>
       </w:r>
-      <w:bookmarkEnd w:id="44"/>
+      <w:bookmarkEnd w:id="45"/>
     </w:p>
     <w:p>
       <w:pPr>
         <w:pStyle w:val="Heading1"/>
       </w:pPr>
-      <w:bookmarkStart w:id="45" w:name="_Toc443385835"/>
+      <w:bookmarkStart w:id="46" w:name="_Toc443385835"/>
       <w:r>
         <w:lastRenderedPageBreak/>
         <w:t>Miscellaneous</w:t>
       </w:r>
-      <w:bookmarkEnd w:id="45"/>
+      <w:bookmarkEnd w:id="46"/>
     </w:p>
     <w:p/>
     <w:p>
       <w:pPr>
         <w:pStyle w:val="Heading2"/>
       </w:pPr>
-      <w:bookmarkStart w:id="46" w:name="_Toc443385836"/>
+      <w:bookmarkStart w:id="47" w:name="_Toc443385836"/>
       <w:r>
         <w:rPr>
           <w:noProof/>
@@ -17355,18 +17201,18 @@
       <w:r>
         <w:t>In-Line Documentation</w:t>
       </w:r>
-      <w:bookmarkEnd w:id="46"/>
+      <w:bookmarkEnd w:id="47"/>
     </w:p>
     <w:p/>
     <w:p>
       <w:pPr>
         <w:pStyle w:val="Heading2"/>
       </w:pPr>
-      <w:bookmarkStart w:id="47" w:name="_Toc443385837"/>
+      <w:bookmarkStart w:id="48" w:name="_Toc443385837"/>
       <w:r>
         <w:t>Verbose Execution</w:t>
       </w:r>
-      <w:bookmarkEnd w:id="47"/>
+      <w:bookmarkEnd w:id="48"/>
     </w:p>
     <w:p/>
     <w:p>
@@ -17552,23 +17398,23 @@
       <w:pPr>
         <w:pStyle w:val="Heading1"/>
       </w:pPr>
-      <w:bookmarkStart w:id="48" w:name="_Toc443385838"/>
+      <w:bookmarkStart w:id="49" w:name="_Toc443385838"/>
       <w:r>
         <w:lastRenderedPageBreak/>
         <w:t>Extending em</w:t>
       </w:r>
-      <w:bookmarkEnd w:id="48"/>
+      <w:bookmarkEnd w:id="49"/>
     </w:p>
     <w:p/>
     <w:p>
       <w:pPr>
         <w:pStyle w:val="Heading2"/>
       </w:pPr>
-      <w:bookmarkStart w:id="49" w:name="_Toc443385839"/>
+      <w:bookmarkStart w:id="50" w:name="_Toc443385839"/>
       <w:r>
         <w:t>Overlays</w:t>
       </w:r>
-      <w:bookmarkEnd w:id="49"/>
+      <w:bookmarkEnd w:id="50"/>
     </w:p>
     <w:p/>
     <w:p>
@@ -19044,7 +18890,7 @@
 </file>
 
 <file path=customXml/itemProps1.xml><?xml version="1.0" encoding="utf-8"?>
-<ds:datastoreItem xmlns:ds="http://schemas.openxmlformats.org/officeDocument/2006/customXml" ds:itemID="{6870321D-991F-7D40-A1F7-1CEF4CC39C60}">
+<ds:datastoreItem xmlns:ds="http://schemas.openxmlformats.org/officeDocument/2006/customXml" ds:itemID="{2E365763-EDD2-B148-80A4-498EC5F89AEF}">
   <ds:schemaRefs>
     <ds:schemaRef ds:uri="http://schemas.openxmlformats.org/officeDocument/2006/bibliography"/>
   </ds:schemaRefs>

</xml_diff>

<commit_message>
EAP subordinate host controller creation. Step 6 and final: subordinate host controller creation works
</commit_message>
<xml_diff>
--- a/doc/em User Manual.docx
+++ b/doc/em User Manual.docx
@@ -8489,14 +8489,14 @@
         <w:pStyle w:val="Heading2"/>
       </w:pPr>
       <w:bookmarkStart w:id="24" w:name="_Ref295941629"/>
-      <w:bookmarkStart w:id="25" w:name="_Ref295854216"/>
-      <w:bookmarkStart w:id="26" w:name="_Toc443385819"/>
+      <w:bookmarkStart w:id="25" w:name="_Toc443385819"/>
+      <w:bookmarkStart w:id="26" w:name="_Ref295854216"/>
       <w:r>
         <w:lastRenderedPageBreak/>
         <w:t>Create an NFS Server Security Group</w:t>
       </w:r>
       <w:bookmarkEnd w:id="24"/>
-      <w:bookmarkEnd w:id="26"/>
+      <w:bookmarkEnd w:id="25"/>
     </w:p>
     <w:p/>
     <w:p>
@@ -8560,7 +8560,7 @@
       <w:r>
         <w:t>uilding the NFS Server</w:t>
       </w:r>
-      <w:bookmarkEnd w:id="25"/>
+      <w:bookmarkEnd w:id="26"/>
       <w:bookmarkEnd w:id="27"/>
       <w:bookmarkEnd w:id="28"/>
     </w:p>
@@ -11402,7 +11402,7 @@
                                 <w:sz w:val="20"/>
                                 <w:szCs w:val="20"/>
                               </w:rPr>
-                              <w:t>nfs'</w:t>
+                              <w:t>nfs</w:t>
                             </w:r>
                             <w:proofErr w:type="spellEnd"/>
                             <w:r>
@@ -11411,7 +11411,7 @@
                                 <w:sz w:val="20"/>
                                 <w:szCs w:val="20"/>
                               </w:rPr>
-                              <w:t xml:space="preserve"> configured in /root</w:t>
+                              <w:t>' configured in /root</w:t>
                             </w:r>
                             <w:proofErr w:type="gramStart"/>
                             <w:r>
@@ -11639,7 +11639,7 @@
                                 <w:sz w:val="20"/>
                                 <w:szCs w:val="20"/>
                               </w:rPr>
-                              <w:t>nfs'</w:t>
+                              <w:t>nfs</w:t>
                             </w:r>
                             <w:proofErr w:type="spellEnd"/>
                             <w:r>
@@ -11648,7 +11648,7 @@
                                 <w:sz w:val="20"/>
                                 <w:szCs w:val="20"/>
                               </w:rPr>
-                              <w:t xml:space="preserve"> configured in /home/ec2-user</w:t>
+                              <w:t>' configured in /home/ec2-user</w:t>
                             </w:r>
                             <w:proofErr w:type="gramStart"/>
                             <w:r>
@@ -12402,7 +12402,7 @@
                           <w:sz w:val="20"/>
                           <w:szCs w:val="20"/>
                         </w:rPr>
-                        <w:t>nfs'</w:t>
+                        <w:t>nfs</w:t>
                       </w:r>
                       <w:proofErr w:type="spellEnd"/>
                       <w:r>
@@ -12411,7 +12411,7 @@
                           <w:sz w:val="20"/>
                           <w:szCs w:val="20"/>
                         </w:rPr>
-                        <w:t xml:space="preserve"> configured in /root</w:t>
+                        <w:t>' configured in /root</w:t>
                       </w:r>
                       <w:proofErr w:type="gramStart"/>
                       <w:r>
@@ -12639,7 +12639,7 @@
                           <w:sz w:val="20"/>
                           <w:szCs w:val="20"/>
                         </w:rPr>
-                        <w:t>nfs'</w:t>
+                        <w:t>nfs</w:t>
                       </w:r>
                       <w:proofErr w:type="spellEnd"/>
                       <w:r>
@@ -12648,7 +12648,7 @@
                           <w:sz w:val="20"/>
                           <w:szCs w:val="20"/>
                         </w:rPr>
-                        <w:t xml:space="preserve"> configured in /home/ec2-user</w:t>
+                        <w:t>' configured in /home/ec2-user</w:t>
                       </w:r>
                       <w:proofErr w:type="gramStart"/>
                       <w:r>
@@ -15670,7 +15670,6 @@
                                 <w:szCs w:val="20"/>
                               </w:rPr>
                             </w:pPr>
-                            <w:bookmarkStart w:id="42" w:name="_GoBack"/>
                           </w:p>
                           <w:p>
                             <w:pPr>
@@ -15738,16 +15737,7 @@
                                 <w:sz w:val="20"/>
                                 <w:szCs w:val="20"/>
                               </w:rPr>
-                              <w:t>em start d</w:t>
-                            </w:r>
-                            <w:bookmarkEnd w:id="42"/>
-                            <w:r>
-                              <w:rPr>
-                                <w:rFonts w:ascii="Courier New" w:hAnsi="Courier New" w:cs="Courier New"/>
-                                <w:sz w:val="20"/>
-                                <w:szCs w:val="20"/>
-                              </w:rPr>
-                              <w:t>c1 # since each EAP instance is configured to start at boot</w:t>
+                              <w:t>em start dc1 # since each EAP instance is configured to start at boot</w:t>
                             </w:r>
                           </w:p>
                           <w:p>
@@ -16034,7 +16024,6 @@
                           <w:szCs w:val="20"/>
                         </w:rPr>
                       </w:pPr>
-                      <w:bookmarkStart w:id="43" w:name="_GoBack"/>
                     </w:p>
                     <w:p>
                       <w:pPr>
@@ -16102,16 +16091,7 @@
                           <w:sz w:val="20"/>
                           <w:szCs w:val="20"/>
                         </w:rPr>
-                        <w:t>em start d</w:t>
-                      </w:r>
-                      <w:bookmarkEnd w:id="43"/>
-                      <w:r>
-                        <w:rPr>
-                          <w:rFonts w:ascii="Courier New" w:hAnsi="Courier New" w:cs="Courier New"/>
-                          <w:sz w:val="20"/>
-                          <w:szCs w:val="20"/>
-                        </w:rPr>
-                        <w:t>c1 # since each EAP instance is configured to start at boot</w:t>
+                        <w:t>em start dc1 # since each EAP instance is configured to start at boot</w:t>
                       </w:r>
                     </w:p>
                     <w:p>
@@ -16177,6 +16157,40 @@
     </w:p>
     <w:p/>
     <w:p/>
+    <w:p>
+      <w:pPr>
+        <w:rPr>
+          <w:b/>
+          <w:color w:val="FF0000"/>
+        </w:rPr>
+      </w:pPr>
+      <w:r>
+        <w:rPr>
+          <w:b/>
+          <w:color w:val="FF0000"/>
+        </w:rPr>
+        <w:t>TODO</w:t>
+      </w:r>
+    </w:p>
+    <w:p>
+      <w:pPr>
+        <w:pStyle w:val="ListParagraph"/>
+        <w:numPr>
+          <w:ilvl w:val="0"/>
+          <w:numId w:val="2"/>
+        </w:numPr>
+        <w:rPr>
+          <w:b/>
+          <w:color w:val="FF0000"/>
+        </w:rPr>
+      </w:pPr>
+      <w:r>
+        <w:rPr>
+          <w:color w:val="FF0000"/>
+        </w:rPr>
+        <w:t>Does not configure the server groups in domain.xml</w:t>
+      </w:r>
+    </w:p>
     <w:p/>
     <w:p>
       <w:pPr>
@@ -16194,13 +16208,21 @@
     <w:p/>
     <w:p>
       <w:r>
-        <w:t xml:space="preserve">The environment’s NFS server </w:t>
-      </w:r>
-      <w:r>
-        <w:t xml:space="preserve">and the domain controller </w:t>
-      </w:r>
-      <w:r>
-        <w:t>must be up and running.</w:t>
+        <w:t>The environment’s NFS server and the domain controller must be up and running.</w:t>
+      </w:r>
+    </w:p>
+    <w:p/>
+    <w:p>
+      <w:r>
+        <w:t xml:space="preserve">Empty “topology” string is </w:t>
+      </w:r>
+      <w:proofErr w:type="gramStart"/>
+      <w:r>
+        <w:t>acceptable,</w:t>
+      </w:r>
+      <w:proofErr w:type="gramEnd"/>
+      <w:r>
+        <w:t xml:space="preserve"> it means the host.xml &lt;servers&gt; section will be cleared.</w:t>
       </w:r>
     </w:p>
     <w:p>
@@ -16211,7 +16233,7 @@
         <mc:AlternateContent>
           <mc:Choice Requires="wps">
             <w:drawing>
-              <wp:anchor distT="0" distB="0" distL="114300" distR="114300" simplePos="0" relativeHeight="251739136" behindDoc="0" locked="0" layoutInCell="1" allowOverlap="1" wp14:anchorId="37BF5DC1" wp14:editId="7D659E65">
+              <wp:anchor distT="0" distB="0" distL="114300" distR="114300" simplePos="0" relativeHeight="251739136" behindDoc="0" locked="0" layoutInCell="1" allowOverlap="1" wp14:anchorId="37BF5DC1" wp14:editId="51619177">
                 <wp:simplePos x="0" y="0"/>
                 <wp:positionH relativeFrom="column">
                   <wp:posOffset>50165</wp:posOffset>
@@ -16219,8 +16241,8 @@
                 <wp:positionV relativeFrom="paragraph">
                   <wp:posOffset>257175</wp:posOffset>
                 </wp:positionV>
-                <wp:extent cx="5600700" cy="2171700"/>
-                <wp:effectExtent l="0" t="0" r="38100" b="38100"/>
+                <wp:extent cx="5600700" cy="2514600"/>
+                <wp:effectExtent l="0" t="0" r="38100" b="25400"/>
                 <wp:wrapSquare wrapText="bothSides"/>
                 <wp:docPr id="28" name="Text Box 28"/>
                 <wp:cNvGraphicFramePr/>
@@ -16231,7 +16253,7 @@
                       <wps:spPr>
                         <a:xfrm>
                           <a:off x="0" y="0"/>
-                          <a:ext cx="5600700" cy="2171700"/>
+                          <a:ext cx="5600700" cy="2514600"/>
                         </a:xfrm>
                         <a:prstGeom prst="rect">
                           <a:avLst/>
@@ -16436,15 +16458,7 @@
                                 <w:sz w:val="20"/>
                                 <w:szCs w:val="20"/>
                               </w:rPr>
-                              <w:t xml:space="preserve">   </w:t>
-                            </w:r>
-                            <w:r>
-                              <w:rPr>
-                                <w:rFonts w:ascii="Courier New" w:hAnsi="Courier New" w:cs="Courier New"/>
-                                <w:sz w:val="20"/>
-                                <w:szCs w:val="20"/>
-                              </w:rPr>
-                              <w:t>n1</w:t>
+                              <w:t xml:space="preserve">   n1</w:t>
                             </w:r>
                           </w:p>
                           <w:p>
@@ -16496,23 +16510,175 @@
                                 <w:sz w:val="20"/>
                                 <w:szCs w:val="20"/>
                               </w:rPr>
-                              <w:t xml:space="preserve">em overlay eap-node </w:t>
-                            </w:r>
-                            <w:r>
-                              <w:rPr>
-                                <w:rFonts w:ascii="Courier New" w:hAnsi="Courier New" w:cs="Courier New"/>
-                                <w:sz w:val="20"/>
-                                <w:szCs w:val="20"/>
-                              </w:rPr>
-                              <w:t>--domain-controller=dc1</w:t>
-                            </w:r>
-                            <w:r>
-                              <w:rPr>
-                                <w:rFonts w:ascii="Courier New" w:hAnsi="Courier New" w:cs="Courier New"/>
-                                <w:sz w:val="20"/>
-                                <w:szCs w:val="20"/>
-                              </w:rPr>
+                              <w:t>em overlay eap-node \</w:t>
+                            </w:r>
+                          </w:p>
+                          <w:p>
+                            <w:pPr>
+                              <w:rPr>
+                                <w:rFonts w:ascii="Courier New" w:hAnsi="Courier New" w:cs="Courier New"/>
+                                <w:sz w:val="20"/>
+                                <w:szCs w:val="20"/>
+                              </w:rPr>
+                            </w:pPr>
+                            <w:r>
+                              <w:rPr>
+                                <w:rFonts w:ascii="Courier New" w:hAnsi="Courier New" w:cs="Courier New"/>
+                                <w:sz w:val="20"/>
+                                <w:szCs w:val="20"/>
+                              </w:rPr>
+                              <w:t xml:space="preserve">   --domain-controller=dc1 </w:t>
+                            </w:r>
+                            <w:r>
+                              <w:rPr>
+                                <w:rFonts w:ascii="Courier New" w:hAnsi="Courier New" w:cs="Courier New"/>
+                                <w:sz w:val="20"/>
+                                <w:szCs w:val="20"/>
+                              </w:rPr>
+                              <w:t>\</w:t>
+                            </w:r>
+                          </w:p>
+                          <w:p>
+                            <w:pPr>
+                              <w:rPr>
+                                <w:rFonts w:ascii="Courier New" w:hAnsi="Courier New" w:cs="Courier New"/>
+                                <w:sz w:val="20"/>
+                                <w:szCs w:val="20"/>
+                              </w:rPr>
+                            </w:pPr>
+                            <w:r>
+                              <w:rPr>
+                                <w:rFonts w:ascii="Courier New" w:hAnsi="Courier New" w:cs="Courier New"/>
+                                <w:sz w:val="20"/>
+                                <w:szCs w:val="20"/>
+                              </w:rPr>
+                              <w:t xml:space="preserve">   </w:t>
+                            </w:r>
+                            <w:r>
+                              <w:rPr>
+                                <w:rFonts w:ascii="Courier New" w:hAnsi="Courier New" w:cs="Courier New"/>
+                                <w:sz w:val="20"/>
+                                <w:szCs w:val="20"/>
+                              </w:rPr>
+                              <w:t>--</w:t>
+                            </w:r>
+                            <w:r>
+                              <w:rPr>
+                                <w:rFonts w:ascii="Courier New" w:hAnsi="Courier New" w:cs="Courier New"/>
+                                <w:sz w:val="20"/>
+                                <w:szCs w:val="20"/>
+                              </w:rPr>
+                              <w:t>topology</w:t>
+                            </w:r>
+                            <w:r>
+                              <w:rPr>
+                                <w:rFonts w:ascii="Courier New" w:hAnsi="Courier New" w:cs="Courier New"/>
+                                <w:sz w:val="20"/>
+                                <w:szCs w:val="20"/>
+                              </w:rPr>
+                              <w:t>=</w:t>
+                            </w:r>
+                            <w:r>
                               <w:t xml:space="preserve"> </w:t>
+                            </w:r>
+                            <w:r>
+                              <w:rPr>
+                                <w:rFonts w:ascii="Courier New" w:hAnsi="Courier New" w:cs="Courier New"/>
+                                <w:sz w:val="20"/>
+                                <w:szCs w:val="20"/>
+                              </w:rPr>
+                              <w:t>main-server-</w:t>
+                            </w:r>
+                            <w:proofErr w:type="gramStart"/>
+                            <w:r>
+                              <w:rPr>
+                                <w:rFonts w:ascii="Courier New" w:hAnsi="Courier New" w:cs="Courier New"/>
+                                <w:sz w:val="20"/>
+                                <w:szCs w:val="20"/>
+                              </w:rPr>
+                              <w:t>group</w:t>
+                            </w:r>
+                            <w:r>
+                              <w:rPr>
+                                <w:rFonts w:ascii="Courier New" w:hAnsi="Courier New" w:cs="Courier New"/>
+                                <w:sz w:val="20"/>
+                                <w:szCs w:val="20"/>
+                              </w:rPr>
+                              <w:t>:s</w:t>
+                            </w:r>
+                            <w:proofErr w:type="gramEnd"/>
+                            <w:r>
+                              <w:rPr>
+                                <w:rFonts w:ascii="Courier New" w:hAnsi="Courier New" w:cs="Courier New"/>
+                                <w:sz w:val="20"/>
+                                <w:szCs w:val="20"/>
+                              </w:rPr>
+                              <w:t>1</w:t>
+                            </w:r>
+                            <w:r>
+                              <w:rPr>
+                                <w:rFonts w:ascii="Courier New" w:hAnsi="Courier New" w:cs="Courier New"/>
+                                <w:sz w:val="20"/>
+                                <w:szCs w:val="20"/>
+                              </w:rPr>
+                              <w:t>%</w:t>
+                            </w:r>
+                            <w:r>
+                              <w:rPr>
+                                <w:rFonts w:ascii="Courier New" w:hAnsi="Courier New" w:cs="Courier New"/>
+                                <w:sz w:val="20"/>
+                                <w:szCs w:val="20"/>
+                              </w:rPr>
+                              <w:t>other-server-group</w:t>
+                            </w:r>
+                            <w:r>
+                              <w:rPr>
+                                <w:rFonts w:ascii="Courier New" w:hAnsi="Courier New" w:cs="Courier New"/>
+                                <w:sz w:val="20"/>
+                                <w:szCs w:val="20"/>
+                              </w:rPr>
+                              <w:t>:</w:t>
+                            </w:r>
+                            <w:r>
+                              <w:rPr>
+                                <w:rFonts w:ascii="Courier New" w:hAnsi="Courier New" w:cs="Courier New"/>
+                                <w:sz w:val="20"/>
+                                <w:szCs w:val="20"/>
+                              </w:rPr>
+                              <w:t>s2</w:t>
+                            </w:r>
+                            <w:r>
+                              <w:rPr>
+                                <w:rFonts w:ascii="Courier New" w:hAnsi="Courier New" w:cs="Courier New"/>
+                                <w:sz w:val="20"/>
+                                <w:szCs w:val="20"/>
+                              </w:rPr>
+                              <w:t xml:space="preserve"> </w:t>
+                            </w:r>
+                            <w:r>
+                              <w:rPr>
+                                <w:rFonts w:ascii="Courier New" w:hAnsi="Courier New" w:cs="Courier New"/>
+                                <w:sz w:val="20"/>
+                                <w:szCs w:val="20"/>
+                              </w:rPr>
+                              <w:t>\</w:t>
+                            </w:r>
+                          </w:p>
+                          <w:p>
+                            <w:pPr>
+                              <w:rPr>
+                                <w:rFonts w:ascii="Courier New" w:hAnsi="Courier New" w:cs="Courier New"/>
+                                <w:sz w:val="20"/>
+                                <w:szCs w:val="20"/>
+                              </w:rPr>
+                            </w:pPr>
+                            <w:r>
+                              <w:rPr>
+                                <w:rFonts w:ascii="Courier New" w:hAnsi="Courier New" w:cs="Courier New"/>
+                                <w:sz w:val="20"/>
+                                <w:szCs w:val="20"/>
+                              </w:rPr>
+                              <w:t xml:space="preserve">   </w:t>
                             </w:r>
                             <w:r>
                               <w:rPr>
@@ -16604,7 +16770,7 @@
           </mc:Choice>
           <mc:Fallback>
             <w:pict>
-              <v:shape w14:anchorId="37BF5DC1" id="Text_x0020_Box_x0020_28" o:spid="_x0000_s1058" type="#_x0000_t202" style="position:absolute;margin-left:3.95pt;margin-top:20.25pt;width:441pt;height:171pt;z-index:251739136;visibility:visible;mso-wrap-style:square;mso-height-percent:0;mso-wrap-distance-left:9pt;mso-wrap-distance-top:0;mso-wrap-distance-right:9pt;mso-wrap-distance-bottom:0;mso-position-horizontal:absolute;mso-position-horizontal-relative:text;mso-position-vertical:absolute;mso-position-vertical-relative:text;mso-height-percent:0;mso-height-relative:margin;v-text-anchor:top" o:gfxdata="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" fillcolor="#f2f2f2 [3052]" strokecolor="#bfbfbf [2412]">
+              <v:shape w14:anchorId="37BF5DC1" id="Text_x0020_Box_x0020_28" o:spid="_x0000_s1058" type="#_x0000_t202" style="position:absolute;margin-left:3.95pt;margin-top:20.25pt;width:441pt;height:198pt;z-index:251739136;visibility:visible;mso-wrap-style:square;mso-height-percent:0;mso-wrap-distance-left:9pt;mso-wrap-distance-top:0;mso-wrap-distance-right:9pt;mso-wrap-distance-bottom:0;mso-position-horizontal:absolute;mso-position-horizontal-relative:text;mso-position-vertical:absolute;mso-position-vertical-relative:text;mso-height-percent:0;mso-height-relative:margin;v-text-anchor:top" o:gfxdata="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" fillcolor="#f2f2f2 [3052]" strokecolor="#bfbfbf [2412]">
                 <v:textbox>
                   <w:txbxContent>
                     <w:p>
@@ -16772,15 +16938,7 @@
                           <w:sz w:val="20"/>
                           <w:szCs w:val="20"/>
                         </w:rPr>
-                        <w:t xml:space="preserve">   </w:t>
-                      </w:r>
-                      <w:r>
-                        <w:rPr>
-                          <w:rFonts w:ascii="Courier New" w:hAnsi="Courier New" w:cs="Courier New"/>
-                          <w:sz w:val="20"/>
-                          <w:szCs w:val="20"/>
-                        </w:rPr>
-                        <w:t>n1</w:t>
+                        <w:t xml:space="preserve">   n1</w:t>
                       </w:r>
                     </w:p>
                     <w:p>
@@ -16832,23 +16990,175 @@
                           <w:sz w:val="20"/>
                           <w:szCs w:val="20"/>
                         </w:rPr>
-                        <w:t xml:space="preserve">em overlay eap-node </w:t>
-                      </w:r>
-                      <w:r>
-                        <w:rPr>
-                          <w:rFonts w:ascii="Courier New" w:hAnsi="Courier New" w:cs="Courier New"/>
-                          <w:sz w:val="20"/>
-                          <w:szCs w:val="20"/>
-                        </w:rPr>
-                        <w:t>--domain-controller=dc1</w:t>
-                      </w:r>
-                      <w:r>
-                        <w:rPr>
-                          <w:rFonts w:ascii="Courier New" w:hAnsi="Courier New" w:cs="Courier New"/>
-                          <w:sz w:val="20"/>
-                          <w:szCs w:val="20"/>
-                        </w:rPr>
+                        <w:t>em overlay eap-node \</w:t>
+                      </w:r>
+                    </w:p>
+                    <w:p>
+                      <w:pPr>
+                        <w:rPr>
+                          <w:rFonts w:ascii="Courier New" w:hAnsi="Courier New" w:cs="Courier New"/>
+                          <w:sz w:val="20"/>
+                          <w:szCs w:val="20"/>
+                        </w:rPr>
+                      </w:pPr>
+                      <w:r>
+                        <w:rPr>
+                          <w:rFonts w:ascii="Courier New" w:hAnsi="Courier New" w:cs="Courier New"/>
+                          <w:sz w:val="20"/>
+                          <w:szCs w:val="20"/>
+                        </w:rPr>
+                        <w:t xml:space="preserve">   --domain-controller=dc1 </w:t>
+                      </w:r>
+                      <w:r>
+                        <w:rPr>
+                          <w:rFonts w:ascii="Courier New" w:hAnsi="Courier New" w:cs="Courier New"/>
+                          <w:sz w:val="20"/>
+                          <w:szCs w:val="20"/>
+                        </w:rPr>
+                        <w:t>\</w:t>
+                      </w:r>
+                    </w:p>
+                    <w:p>
+                      <w:pPr>
+                        <w:rPr>
+                          <w:rFonts w:ascii="Courier New" w:hAnsi="Courier New" w:cs="Courier New"/>
+                          <w:sz w:val="20"/>
+                          <w:szCs w:val="20"/>
+                        </w:rPr>
+                      </w:pPr>
+                      <w:r>
+                        <w:rPr>
+                          <w:rFonts w:ascii="Courier New" w:hAnsi="Courier New" w:cs="Courier New"/>
+                          <w:sz w:val="20"/>
+                          <w:szCs w:val="20"/>
+                        </w:rPr>
+                        <w:t xml:space="preserve">   </w:t>
+                      </w:r>
+                      <w:r>
+                        <w:rPr>
+                          <w:rFonts w:ascii="Courier New" w:hAnsi="Courier New" w:cs="Courier New"/>
+                          <w:sz w:val="20"/>
+                          <w:szCs w:val="20"/>
+                        </w:rPr>
+                        <w:t>--</w:t>
+                      </w:r>
+                      <w:r>
+                        <w:rPr>
+                          <w:rFonts w:ascii="Courier New" w:hAnsi="Courier New" w:cs="Courier New"/>
+                          <w:sz w:val="20"/>
+                          <w:szCs w:val="20"/>
+                        </w:rPr>
+                        <w:t>topology</w:t>
+                      </w:r>
+                      <w:r>
+                        <w:rPr>
+                          <w:rFonts w:ascii="Courier New" w:hAnsi="Courier New" w:cs="Courier New"/>
+                          <w:sz w:val="20"/>
+                          <w:szCs w:val="20"/>
+                        </w:rPr>
+                        <w:t>=</w:t>
+                      </w:r>
+                      <w:r>
                         <w:t xml:space="preserve"> </w:t>
+                      </w:r>
+                      <w:r>
+                        <w:rPr>
+                          <w:rFonts w:ascii="Courier New" w:hAnsi="Courier New" w:cs="Courier New"/>
+                          <w:sz w:val="20"/>
+                          <w:szCs w:val="20"/>
+                        </w:rPr>
+                        <w:t>main-server-</w:t>
+                      </w:r>
+                      <w:proofErr w:type="gramStart"/>
+                      <w:r>
+                        <w:rPr>
+                          <w:rFonts w:ascii="Courier New" w:hAnsi="Courier New" w:cs="Courier New"/>
+                          <w:sz w:val="20"/>
+                          <w:szCs w:val="20"/>
+                        </w:rPr>
+                        <w:t>group</w:t>
+                      </w:r>
+                      <w:r>
+                        <w:rPr>
+                          <w:rFonts w:ascii="Courier New" w:hAnsi="Courier New" w:cs="Courier New"/>
+                          <w:sz w:val="20"/>
+                          <w:szCs w:val="20"/>
+                        </w:rPr>
+                        <w:t>:s</w:t>
+                      </w:r>
+                      <w:proofErr w:type="gramEnd"/>
+                      <w:r>
+                        <w:rPr>
+                          <w:rFonts w:ascii="Courier New" w:hAnsi="Courier New" w:cs="Courier New"/>
+                          <w:sz w:val="20"/>
+                          <w:szCs w:val="20"/>
+                        </w:rPr>
+                        <w:t>1</w:t>
+                      </w:r>
+                      <w:r>
+                        <w:rPr>
+                          <w:rFonts w:ascii="Courier New" w:hAnsi="Courier New" w:cs="Courier New"/>
+                          <w:sz w:val="20"/>
+                          <w:szCs w:val="20"/>
+                        </w:rPr>
+                        <w:t>%</w:t>
+                      </w:r>
+                      <w:r>
+                        <w:rPr>
+                          <w:rFonts w:ascii="Courier New" w:hAnsi="Courier New" w:cs="Courier New"/>
+                          <w:sz w:val="20"/>
+                          <w:szCs w:val="20"/>
+                        </w:rPr>
+                        <w:t>other-server-group</w:t>
+                      </w:r>
+                      <w:r>
+                        <w:rPr>
+                          <w:rFonts w:ascii="Courier New" w:hAnsi="Courier New" w:cs="Courier New"/>
+                          <w:sz w:val="20"/>
+                          <w:szCs w:val="20"/>
+                        </w:rPr>
+                        <w:t>:</w:t>
+                      </w:r>
+                      <w:r>
+                        <w:rPr>
+                          <w:rFonts w:ascii="Courier New" w:hAnsi="Courier New" w:cs="Courier New"/>
+                          <w:sz w:val="20"/>
+                          <w:szCs w:val="20"/>
+                        </w:rPr>
+                        <w:t>s2</w:t>
+                      </w:r>
+                      <w:r>
+                        <w:rPr>
+                          <w:rFonts w:ascii="Courier New" w:hAnsi="Courier New" w:cs="Courier New"/>
+                          <w:sz w:val="20"/>
+                          <w:szCs w:val="20"/>
+                        </w:rPr>
+                        <w:t xml:space="preserve"> </w:t>
+                      </w:r>
+                      <w:r>
+                        <w:rPr>
+                          <w:rFonts w:ascii="Courier New" w:hAnsi="Courier New" w:cs="Courier New"/>
+                          <w:sz w:val="20"/>
+                          <w:szCs w:val="20"/>
+                        </w:rPr>
+                        <w:t>\</w:t>
+                      </w:r>
+                    </w:p>
+                    <w:p>
+                      <w:pPr>
+                        <w:rPr>
+                          <w:rFonts w:ascii="Courier New" w:hAnsi="Courier New" w:cs="Courier New"/>
+                          <w:sz w:val="20"/>
+                          <w:szCs w:val="20"/>
+                        </w:rPr>
+                      </w:pPr>
+                      <w:r>
+                        <w:rPr>
+                          <w:rFonts w:ascii="Courier New" w:hAnsi="Courier New" w:cs="Courier New"/>
+                          <w:sz w:val="20"/>
+                          <w:szCs w:val="20"/>
+                        </w:rPr>
+                        <w:t xml:space="preserve">   </w:t>
                       </w:r>
                       <w:r>
                         <w:rPr>
@@ -16932,7 +17242,48 @@
     </w:p>
     <w:p/>
     <w:p/>
-    <w:p/>
+    <w:p>
+      <w:pPr>
+        <w:rPr>
+          <w:b/>
+          <w:color w:val="FF0000"/>
+        </w:rPr>
+      </w:pPr>
+      <w:r>
+        <w:rPr>
+          <w:b/>
+          <w:color w:val="FF0000"/>
+        </w:rPr>
+        <w:t>TODO</w:t>
+      </w:r>
+    </w:p>
+    <w:p>
+      <w:pPr>
+        <w:pStyle w:val="ListParagraph"/>
+        <w:numPr>
+          <w:ilvl w:val="0"/>
+          <w:numId w:val="2"/>
+        </w:numPr>
+        <w:rPr>
+          <w:b/>
+          <w:color w:val="FF0000"/>
+        </w:rPr>
+      </w:pPr>
+      <w:r>
+        <w:rPr>
+          <w:color w:val="FF0000"/>
+        </w:rPr>
+        <w:t>CLI invocation into the domain controller use hardcoded admin/admin123 and port 9999.</w:t>
+      </w:r>
+      <w:r>
+        <w:rPr>
+          <w:color w:val="FF0000"/>
+        </w:rPr>
+        <w:t xml:space="preserve"> Need to expose the user as argument (or use subordinate host controller server identity, which is probably better)</w:t>
+      </w:r>
+      <w:bookmarkStart w:id="42" w:name="_GoBack"/>
+      <w:bookmarkEnd w:id="42"/>
+    </w:p>
     <w:p/>
     <w:p/>
     <w:p/>
@@ -16965,12 +17316,12 @@
       <w:pPr>
         <w:pStyle w:val="Heading1"/>
       </w:pPr>
-      <w:bookmarkStart w:id="44" w:name="_Toc443385833"/>
+      <w:bookmarkStart w:id="43" w:name="_Toc443385833"/>
       <w:r>
         <w:lastRenderedPageBreak/>
         <w:t>Running Arbitrary Shell Commands Across the Environment</w:t>
       </w:r>
-      <w:bookmarkEnd w:id="44"/>
+      <w:bookmarkEnd w:id="43"/>
     </w:p>
     <w:p/>
     <w:p/>
@@ -16984,7 +17335,7 @@
           <w:docGrid w:linePitch="360"/>
         </w:sectPr>
       </w:pPr>
-      <w:bookmarkStart w:id="45" w:name="_Toc443385834"/>
+      <w:bookmarkStart w:id="44" w:name="_Toc443385834"/>
       <w:r>
         <w:rPr>
           <w:noProof/>
@@ -17134,25 +17485,25 @@
           </mc:Fallback>
         </mc:AlternateContent>
       </w:r>
-      <w:bookmarkEnd w:id="45"/>
+      <w:bookmarkEnd w:id="44"/>
     </w:p>
     <w:p>
       <w:pPr>
         <w:pStyle w:val="Heading1"/>
       </w:pPr>
-      <w:bookmarkStart w:id="46" w:name="_Toc443385835"/>
+      <w:bookmarkStart w:id="45" w:name="_Toc443385835"/>
       <w:r>
         <w:lastRenderedPageBreak/>
         <w:t>Miscellaneous</w:t>
       </w:r>
-      <w:bookmarkEnd w:id="46"/>
+      <w:bookmarkEnd w:id="45"/>
     </w:p>
     <w:p/>
     <w:p>
       <w:pPr>
         <w:pStyle w:val="Heading2"/>
       </w:pPr>
-      <w:bookmarkStart w:id="47" w:name="_Toc443385836"/>
+      <w:bookmarkStart w:id="46" w:name="_Toc443385836"/>
       <w:r>
         <w:rPr>
           <w:noProof/>
@@ -17305,18 +17656,18 @@
       <w:r>
         <w:t>In-Line Documentation</w:t>
       </w:r>
-      <w:bookmarkEnd w:id="47"/>
+      <w:bookmarkEnd w:id="46"/>
     </w:p>
     <w:p/>
     <w:p>
       <w:pPr>
         <w:pStyle w:val="Heading2"/>
       </w:pPr>
-      <w:bookmarkStart w:id="48" w:name="_Toc443385837"/>
+      <w:bookmarkStart w:id="47" w:name="_Toc443385837"/>
       <w:r>
         <w:t>Verbose Execution</w:t>
       </w:r>
-      <w:bookmarkEnd w:id="48"/>
+      <w:bookmarkEnd w:id="47"/>
     </w:p>
     <w:p/>
     <w:p>
@@ -17502,23 +17853,23 @@
       <w:pPr>
         <w:pStyle w:val="Heading1"/>
       </w:pPr>
-      <w:bookmarkStart w:id="49" w:name="_Toc443385838"/>
+      <w:bookmarkStart w:id="48" w:name="_Toc443385838"/>
       <w:r>
         <w:lastRenderedPageBreak/>
         <w:t>Extending em</w:t>
       </w:r>
-      <w:bookmarkEnd w:id="49"/>
+      <w:bookmarkEnd w:id="48"/>
     </w:p>
     <w:p/>
     <w:p>
       <w:pPr>
         <w:pStyle w:val="Heading2"/>
       </w:pPr>
-      <w:bookmarkStart w:id="50" w:name="_Toc443385839"/>
+      <w:bookmarkStart w:id="49" w:name="_Toc443385839"/>
       <w:r>
         <w:t>Overlays</w:t>
       </w:r>
-      <w:bookmarkEnd w:id="50"/>
+      <w:bookmarkEnd w:id="49"/>
     </w:p>
     <w:p/>
     <w:p>
@@ -17627,7 +17978,7 @@
         <w:rStyle w:val="PageNumber"/>
         <w:noProof/>
       </w:rPr>
-      <w:t>25</w:t>
+      <w:t>24</w:t>
     </w:r>
     <w:r>
       <w:rPr>
@@ -17667,6 +18018,119 @@
 <file path=word/numbering.xml><?xml version="1.0" encoding="utf-8"?>
 <w:numbering xmlns:wpc="http://schemas.microsoft.com/office/word/2010/wordprocessingCanvas" xmlns:mo="http://schemas.microsoft.com/office/mac/office/2008/main" xmlns:mc="http://schemas.openxmlformats.org/markup-compatibility/2006" xmlns:mv="urn:schemas-microsoft-com:mac:vml" xmlns:o="urn:schemas-microsoft-com:office:office" xmlns:r="http://schemas.openxmlformats.org/officeDocument/2006/relationships" xmlns:m="http://schemas.openxmlformats.org/officeDocument/2006/math" xmlns:v="urn:schemas-microsoft-com:vml" xmlns:wp14="http://schemas.microsoft.com/office/word/2010/wordprocessingDrawing" xmlns:wp="http://schemas.openxmlformats.org/drawingml/2006/wordprocessingDrawing" xmlns:w10="urn:schemas-microsoft-com:office:word" xmlns:w="http://schemas.openxmlformats.org/wordprocessingml/2006/main" xmlns:w14="http://schemas.microsoft.com/office/word/2010/wordml" xmlns:w15="http://schemas.microsoft.com/office/word/2012/wordml" xmlns:wpg="http://schemas.microsoft.com/office/word/2010/wordprocessingGroup" xmlns:wpi="http://schemas.microsoft.com/office/word/2010/wordprocessingInk" xmlns:wne="http://schemas.microsoft.com/office/word/2006/wordml" xmlns:wps="http://schemas.microsoft.com/office/word/2010/wordprocessingShape" mc:Ignorable="w14 w15 wp14">
   <w:abstractNum w:abstractNumId="0">
+    <w:nsid w:val="085728F3"/>
+    <w:multiLevelType w:val="hybridMultilevel"/>
+    <w:tmpl w:val="6B6A2A66"/>
+    <w:lvl w:ilvl="0" w:tplc="04090001">
+      <w:start w:val="1"/>
+      <w:numFmt w:val="bullet"/>
+      <w:lvlText w:val=""/>
+      <w:lvlJc w:val="left"/>
+      <w:pPr>
+        <w:ind w:left="720" w:hanging="360"/>
+      </w:pPr>
+      <w:rPr>
+        <w:rFonts w:ascii="Symbol" w:hAnsi="Symbol" w:hint="default"/>
+      </w:rPr>
+    </w:lvl>
+    <w:lvl w:ilvl="1" w:tplc="04090003" w:tentative="1">
+      <w:start w:val="1"/>
+      <w:numFmt w:val="bullet"/>
+      <w:lvlText w:val="o"/>
+      <w:lvlJc w:val="left"/>
+      <w:pPr>
+        <w:ind w:left="1440" w:hanging="360"/>
+      </w:pPr>
+      <w:rPr>
+        <w:rFonts w:ascii="Courier New" w:hAnsi="Courier New" w:cs="Courier New" w:hint="default"/>
+      </w:rPr>
+    </w:lvl>
+    <w:lvl w:ilvl="2" w:tplc="04090005" w:tentative="1">
+      <w:start w:val="1"/>
+      <w:numFmt w:val="bullet"/>
+      <w:lvlText w:val=""/>
+      <w:lvlJc w:val="left"/>
+      <w:pPr>
+        <w:ind w:left="2160" w:hanging="360"/>
+      </w:pPr>
+      <w:rPr>
+        <w:rFonts w:ascii="Wingdings" w:hAnsi="Wingdings" w:hint="default"/>
+      </w:rPr>
+    </w:lvl>
+    <w:lvl w:ilvl="3" w:tplc="04090001" w:tentative="1">
+      <w:start w:val="1"/>
+      <w:numFmt w:val="bullet"/>
+      <w:lvlText w:val=""/>
+      <w:lvlJc w:val="left"/>
+      <w:pPr>
+        <w:ind w:left="2880" w:hanging="360"/>
+      </w:pPr>
+      <w:rPr>
+        <w:rFonts w:ascii="Symbol" w:hAnsi="Symbol" w:hint="default"/>
+      </w:rPr>
+    </w:lvl>
+    <w:lvl w:ilvl="4" w:tplc="04090003" w:tentative="1">
+      <w:start w:val="1"/>
+      <w:numFmt w:val="bullet"/>
+      <w:lvlText w:val="o"/>
+      <w:lvlJc w:val="left"/>
+      <w:pPr>
+        <w:ind w:left="3600" w:hanging="360"/>
+      </w:pPr>
+      <w:rPr>
+        <w:rFonts w:ascii="Courier New" w:hAnsi="Courier New" w:cs="Courier New" w:hint="default"/>
+      </w:rPr>
+    </w:lvl>
+    <w:lvl w:ilvl="5" w:tplc="04090005" w:tentative="1">
+      <w:start w:val="1"/>
+      <w:numFmt w:val="bullet"/>
+      <w:lvlText w:val=""/>
+      <w:lvlJc w:val="left"/>
+      <w:pPr>
+        <w:ind w:left="4320" w:hanging="360"/>
+      </w:pPr>
+      <w:rPr>
+        <w:rFonts w:ascii="Wingdings" w:hAnsi="Wingdings" w:hint="default"/>
+      </w:rPr>
+    </w:lvl>
+    <w:lvl w:ilvl="6" w:tplc="04090001" w:tentative="1">
+      <w:start w:val="1"/>
+      <w:numFmt w:val="bullet"/>
+      <w:lvlText w:val=""/>
+      <w:lvlJc w:val="left"/>
+      <w:pPr>
+        <w:ind w:left="5040" w:hanging="360"/>
+      </w:pPr>
+      <w:rPr>
+        <w:rFonts w:ascii="Symbol" w:hAnsi="Symbol" w:hint="default"/>
+      </w:rPr>
+    </w:lvl>
+    <w:lvl w:ilvl="7" w:tplc="04090003" w:tentative="1">
+      <w:start w:val="1"/>
+      <w:numFmt w:val="bullet"/>
+      <w:lvlText w:val="o"/>
+      <w:lvlJc w:val="left"/>
+      <w:pPr>
+        <w:ind w:left="5760" w:hanging="360"/>
+      </w:pPr>
+      <w:rPr>
+        <w:rFonts w:ascii="Courier New" w:hAnsi="Courier New" w:cs="Courier New" w:hint="default"/>
+      </w:rPr>
+    </w:lvl>
+    <w:lvl w:ilvl="8" w:tplc="04090005" w:tentative="1">
+      <w:start w:val="1"/>
+      <w:numFmt w:val="bullet"/>
+      <w:lvlText w:val=""/>
+      <w:lvlJc w:val="left"/>
+      <w:pPr>
+        <w:ind w:left="6480" w:hanging="360"/>
+      </w:pPr>
+      <w:rPr>
+        <w:rFonts w:ascii="Wingdings" w:hAnsi="Wingdings" w:hint="default"/>
+      </w:rPr>
+    </w:lvl>
+  </w:abstractNum>
+  <w:abstractNum w:abstractNumId="1">
     <w:nsid w:val="7BF244C5"/>
     <w:multiLevelType w:val="hybridMultilevel"/>
     <w:tmpl w:val="0FE07A60"/>
@@ -17756,6 +18220,9 @@
     </w:lvl>
   </w:abstractNum>
   <w:num w:numId="1">
+    <w:abstractNumId w:val="1"/>
+  </w:num>
+  <w:num w:numId="2">
     <w:abstractNumId w:val="0"/>
   </w:num>
 </w:numbering>
@@ -18994,7 +19461,7 @@
 </file>
 
 <file path=customXml/itemProps1.xml><?xml version="1.0" encoding="utf-8"?>
-<ds:datastoreItem xmlns:ds="http://schemas.openxmlformats.org/officeDocument/2006/customXml" ds:itemID="{FA7B8A9A-A5D6-4F4B-A70D-9689E56AACE3}">
+<ds:datastoreItem xmlns:ds="http://schemas.openxmlformats.org/officeDocument/2006/customXml" ds:itemID="{C43965C2-35E6-6044-A7B7-B4D401119133}">
   <ds:schemaRefs>
     <ds:schemaRef ds:uri="http://schemas.openxmlformats.org/officeDocument/2006/bibliography"/>
   </ds:schemaRefs>

</xml_diff>

<commit_message>
new User Manual PDF version
</commit_message>
<xml_diff>
--- a/doc/em User Manual.docx
+++ b/doc/em User Manual.docx
@@ -129,7 +129,7 @@
           <w:r>
             <w:fldChar w:fldCharType="separate"/>
           </w:r>
-          <w:hyperlink w:anchor="_Toc443385798" w:history="1">
+          <w:hyperlink w:anchor="_Toc443609632" w:history="1">
             <w:r>
               <w:rPr>
                 <w:rStyle w:val="Hyperlink"/>
@@ -156,7 +156,7 @@
                 <w:noProof/>
                 <w:webHidden/>
               </w:rPr>
-              <w:instrText xml:space="preserve"> PAGEREF _Toc443385798 \h </w:instrText>
+              <w:instrText xml:space="preserve"> PAGEREF _Toc443609632 \h </w:instrText>
             </w:r>
             <w:r>
               <w:rPr>
@@ -198,7 +198,7 @@
               <w:noProof/>
             </w:rPr>
           </w:pPr>
-          <w:hyperlink w:anchor="_Toc443385799" w:history="1">
+          <w:hyperlink w:anchor="_Toc443609633" w:history="1">
             <w:r>
               <w:rPr>
                 <w:rStyle w:val="Hyperlink"/>
@@ -225,7 +225,7 @@
                 <w:noProof/>
                 <w:webHidden/>
               </w:rPr>
-              <w:instrText xml:space="preserve"> PAGEREF _Toc443385799 \h </w:instrText>
+              <w:instrText xml:space="preserve"> PAGEREF _Toc443609633 \h </w:instrText>
             </w:r>
             <w:r>
               <w:rPr>
@@ -269,7 +269,7 @@
               <w:szCs w:val="24"/>
             </w:rPr>
           </w:pPr>
-          <w:hyperlink w:anchor="_Toc443385800" w:history="1">
+          <w:hyperlink w:anchor="_Toc443609634" w:history="1">
             <w:r>
               <w:rPr>
                 <w:rStyle w:val="Hyperlink"/>
@@ -296,7 +296,7 @@
                 <w:noProof/>
                 <w:webHidden/>
               </w:rPr>
-              <w:instrText xml:space="preserve"> PAGEREF _Toc443385800 \h </w:instrText>
+              <w:instrText xml:space="preserve"> PAGEREF _Toc443609634 \h </w:instrText>
             </w:r>
             <w:r>
               <w:rPr>
@@ -339,7 +339,7 @@
               <w:szCs w:val="24"/>
             </w:rPr>
           </w:pPr>
-          <w:hyperlink w:anchor="_Toc443385801" w:history="1">
+          <w:hyperlink w:anchor="_Toc443609635" w:history="1">
             <w:r>
               <w:rPr>
                 <w:rStyle w:val="Hyperlink"/>
@@ -366,7 +366,7 @@
                 <w:noProof/>
                 <w:webHidden/>
               </w:rPr>
-              <w:instrText xml:space="preserve"> PAGEREF _Toc443385801 \h </w:instrText>
+              <w:instrText xml:space="preserve"> PAGEREF _Toc443609635 \h </w:instrText>
             </w:r>
             <w:r>
               <w:rPr>
@@ -409,7 +409,7 @@
               <w:szCs w:val="24"/>
             </w:rPr>
           </w:pPr>
-          <w:hyperlink w:anchor="_Toc443385802" w:history="1">
+          <w:hyperlink w:anchor="_Toc443609636" w:history="1">
             <w:r>
               <w:rPr>
                 <w:rStyle w:val="Hyperlink"/>
@@ -436,7 +436,7 @@
                 <w:noProof/>
                 <w:webHidden/>
               </w:rPr>
-              <w:instrText xml:space="preserve"> PAGEREF _Toc443385802 \h </w:instrText>
+              <w:instrText xml:space="preserve"> PAGEREF _Toc443609636 \h </w:instrText>
             </w:r>
             <w:r>
               <w:rPr>
@@ -479,7 +479,7 @@
               <w:szCs w:val="24"/>
             </w:rPr>
           </w:pPr>
-          <w:hyperlink w:anchor="_Toc443385803" w:history="1">
+          <w:hyperlink w:anchor="_Toc443609637" w:history="1">
             <w:r>
               <w:rPr>
                 <w:rStyle w:val="Hyperlink"/>
@@ -506,7 +506,7 @@
                 <w:noProof/>
                 <w:webHidden/>
               </w:rPr>
-              <w:instrText xml:space="preserve"> PAGEREF _Toc443385803 \h </w:instrText>
+              <w:instrText xml:space="preserve"> PAGEREF _Toc443609637 \h </w:instrText>
             </w:r>
             <w:r>
               <w:rPr>
@@ -549,7 +549,7 @@
               <w:szCs w:val="24"/>
             </w:rPr>
           </w:pPr>
-          <w:hyperlink w:anchor="_Toc443385804" w:history="1">
+          <w:hyperlink w:anchor="_Toc443609638" w:history="1">
             <w:r>
               <w:rPr>
                 <w:rStyle w:val="Hyperlink"/>
@@ -576,7 +576,7 @@
                 <w:noProof/>
                 <w:webHidden/>
               </w:rPr>
-              <w:instrText xml:space="preserve"> PAGEREF _Toc443385804 \h </w:instrText>
+              <w:instrText xml:space="preserve"> PAGEREF _Toc443609638 \h </w:instrText>
             </w:r>
             <w:r>
               <w:rPr>
@@ -619,7 +619,7 @@
               <w:szCs w:val="24"/>
             </w:rPr>
           </w:pPr>
-          <w:hyperlink w:anchor="_Toc443385805" w:history="1">
+          <w:hyperlink w:anchor="_Toc443609639" w:history="1">
             <w:r>
               <w:rPr>
                 <w:rStyle w:val="Hyperlink"/>
@@ -646,7 +646,7 @@
                 <w:noProof/>
                 <w:webHidden/>
               </w:rPr>
-              <w:instrText xml:space="preserve"> PAGEREF _Toc443385805 \h </w:instrText>
+              <w:instrText xml:space="preserve"> PAGEREF _Toc443609639 \h </w:instrText>
             </w:r>
             <w:r>
               <w:rPr>
@@ -689,7 +689,7 @@
               <w:szCs w:val="24"/>
             </w:rPr>
           </w:pPr>
-          <w:hyperlink w:anchor="_Toc443385806" w:history="1">
+          <w:hyperlink w:anchor="_Toc443609640" w:history="1">
             <w:r>
               <w:rPr>
                 <w:rStyle w:val="Hyperlink"/>
@@ -716,7 +716,7 @@
                 <w:noProof/>
                 <w:webHidden/>
               </w:rPr>
-              <w:instrText xml:space="preserve"> PAGEREF _Toc443385806 \h </w:instrText>
+              <w:instrText xml:space="preserve"> PAGEREF _Toc443609640 \h </w:instrText>
             </w:r>
             <w:r>
               <w:rPr>
@@ -759,7 +759,7 @@
               <w:szCs w:val="24"/>
             </w:rPr>
           </w:pPr>
-          <w:hyperlink w:anchor="_Toc443385807" w:history="1">
+          <w:hyperlink w:anchor="_Toc443609641" w:history="1">
             <w:r>
               <w:rPr>
                 <w:rStyle w:val="Hyperlink"/>
@@ -786,7 +786,7 @@
                 <w:noProof/>
                 <w:webHidden/>
               </w:rPr>
-              <w:instrText xml:space="preserve"> PAGEREF _Toc443385807 \h </w:instrText>
+              <w:instrText xml:space="preserve"> PAGEREF _Toc443609641 \h </w:instrText>
             </w:r>
             <w:r>
               <w:rPr>
@@ -830,7 +830,7 @@
               <w:szCs w:val="24"/>
             </w:rPr>
           </w:pPr>
-          <w:hyperlink w:anchor="_Toc443385808" w:history="1">
+          <w:hyperlink w:anchor="_Toc443609642" w:history="1">
             <w:r>
               <w:rPr>
                 <w:rStyle w:val="Hyperlink"/>
@@ -857,7 +857,7 @@
                 <w:noProof/>
                 <w:webHidden/>
               </w:rPr>
-              <w:instrText xml:space="preserve"> PAGEREF _Toc443385808 \h </w:instrText>
+              <w:instrText xml:space="preserve"> PAGEREF _Toc443609642 \h </w:instrText>
             </w:r>
             <w:r>
               <w:rPr>
@@ -900,7 +900,7 @@
               <w:szCs w:val="24"/>
             </w:rPr>
           </w:pPr>
-          <w:hyperlink w:anchor="_Toc443385809" w:history="1">
+          <w:hyperlink w:anchor="_Toc443609643" w:history="1">
             <w:r>
               <w:rPr>
                 <w:rStyle w:val="Hyperlink"/>
@@ -927,7 +927,7 @@
                 <w:noProof/>
                 <w:webHidden/>
               </w:rPr>
-              <w:instrText xml:space="preserve"> PAGEREF _Toc443385809 \h </w:instrText>
+              <w:instrText xml:space="preserve"> PAGEREF _Toc443609643 \h </w:instrText>
             </w:r>
             <w:r>
               <w:rPr>
@@ -970,7 +970,7 @@
               <w:szCs w:val="24"/>
             </w:rPr>
           </w:pPr>
-          <w:hyperlink w:anchor="_Toc443385810" w:history="1">
+          <w:hyperlink w:anchor="_Toc443609644" w:history="1">
             <w:r>
               <w:rPr>
                 <w:rStyle w:val="Hyperlink"/>
@@ -997,7 +997,7 @@
                 <w:noProof/>
                 <w:webHidden/>
               </w:rPr>
-              <w:instrText xml:space="preserve"> PAGEREF _Toc443385810 \h </w:instrText>
+              <w:instrText xml:space="preserve"> PAGEREF _Toc443609644 \h </w:instrText>
             </w:r>
             <w:r>
               <w:rPr>
@@ -1040,7 +1040,7 @@
               <w:szCs w:val="24"/>
             </w:rPr>
           </w:pPr>
-          <w:hyperlink w:anchor="_Toc443385811" w:history="1">
+          <w:hyperlink w:anchor="_Toc443609645" w:history="1">
             <w:r>
               <w:rPr>
                 <w:rStyle w:val="Hyperlink"/>
@@ -1067,7 +1067,7 @@
                 <w:noProof/>
                 <w:webHidden/>
               </w:rPr>
-              <w:instrText xml:space="preserve"> PAGEREF _Toc443385811 \h </w:instrText>
+              <w:instrText xml:space="preserve"> PAGEREF _Toc443609645 \h </w:instrText>
             </w:r>
             <w:r>
               <w:rPr>
@@ -1110,7 +1110,7 @@
               <w:szCs w:val="24"/>
             </w:rPr>
           </w:pPr>
-          <w:hyperlink w:anchor="_Toc443385812" w:history="1">
+          <w:hyperlink w:anchor="_Toc443609646" w:history="1">
             <w:r>
               <w:rPr>
                 <w:rStyle w:val="Hyperlink"/>
@@ -1137,7 +1137,7 @@
                 <w:noProof/>
                 <w:webHidden/>
               </w:rPr>
-              <w:instrText xml:space="preserve"> PAGEREF _Toc443385812 \h </w:instrText>
+              <w:instrText xml:space="preserve"> PAGEREF _Toc443609646 \h </w:instrText>
             </w:r>
             <w:r>
               <w:rPr>
@@ -1180,7 +1180,7 @@
               <w:szCs w:val="24"/>
             </w:rPr>
           </w:pPr>
-          <w:hyperlink w:anchor="_Toc443385813" w:history="1">
+          <w:hyperlink w:anchor="_Toc443609647" w:history="1">
             <w:r>
               <w:rPr>
                 <w:rStyle w:val="Hyperlink"/>
@@ -1207,7 +1207,7 @@
                 <w:noProof/>
                 <w:webHidden/>
               </w:rPr>
-              <w:instrText xml:space="preserve"> PAGEREF _Toc443385813 \h </w:instrText>
+              <w:instrText xml:space="preserve"> PAGEREF _Toc443609647 \h </w:instrText>
             </w:r>
             <w:r>
               <w:rPr>
@@ -1250,7 +1250,7 @@
               <w:szCs w:val="24"/>
             </w:rPr>
           </w:pPr>
-          <w:hyperlink w:anchor="_Toc443385814" w:history="1">
+          <w:hyperlink w:anchor="_Toc443609648" w:history="1">
             <w:r>
               <w:rPr>
                 <w:rStyle w:val="Hyperlink"/>
@@ -1277,7 +1277,7 @@
                 <w:noProof/>
                 <w:webHidden/>
               </w:rPr>
-              <w:instrText xml:space="preserve"> PAGEREF _Toc443385814 \h </w:instrText>
+              <w:instrText xml:space="preserve"> PAGEREF _Toc443609648 \h </w:instrText>
             </w:r>
             <w:r>
               <w:rPr>
@@ -1319,7 +1319,7 @@
               <w:noProof/>
             </w:rPr>
           </w:pPr>
-          <w:hyperlink w:anchor="_Toc443385815" w:history="1">
+          <w:hyperlink w:anchor="_Toc443609649" w:history="1">
             <w:r>
               <w:rPr>
                 <w:rStyle w:val="Hyperlink"/>
@@ -1346,7 +1346,7 @@
                 <w:noProof/>
                 <w:webHidden/>
               </w:rPr>
-              <w:instrText xml:space="preserve"> PAGEREF _Toc443385815 \h </w:instrText>
+              <w:instrText xml:space="preserve"> PAGEREF _Toc443609649 \h </w:instrText>
             </w:r>
             <w:r>
               <w:rPr>
@@ -1390,7 +1390,7 @@
               <w:szCs w:val="24"/>
             </w:rPr>
           </w:pPr>
-          <w:hyperlink w:anchor="_Toc443385816" w:history="1">
+          <w:hyperlink w:anchor="_Toc443609650" w:history="1">
             <w:r>
               <w:rPr>
                 <w:rStyle w:val="Hyperlink"/>
@@ -1417,7 +1417,7 @@
                 <w:noProof/>
                 <w:webHidden/>
               </w:rPr>
-              <w:instrText xml:space="preserve"> PAGEREF _Toc443385816 \h </w:instrText>
+              <w:instrText xml:space="preserve"> PAGEREF _Toc443609650 \h </w:instrText>
             </w:r>
             <w:r>
               <w:rPr>
@@ -1460,7 +1460,7 @@
               <w:szCs w:val="24"/>
             </w:rPr>
           </w:pPr>
-          <w:hyperlink w:anchor="_Toc443385817" w:history="1">
+          <w:hyperlink w:anchor="_Toc443609651" w:history="1">
             <w:r>
               <w:rPr>
                 <w:rStyle w:val="Hyperlink"/>
@@ -1487,7 +1487,7 @@
                 <w:noProof/>
                 <w:webHidden/>
               </w:rPr>
-              <w:instrText xml:space="preserve"> PAGEREF _Toc443385817 \h </w:instrText>
+              <w:instrText xml:space="preserve"> PAGEREF _Toc443609651 \h </w:instrText>
             </w:r>
             <w:r>
               <w:rPr>
@@ -1530,7 +1530,7 @@
               <w:szCs w:val="24"/>
             </w:rPr>
           </w:pPr>
-          <w:hyperlink w:anchor="_Toc443385818" w:history="1">
+          <w:hyperlink w:anchor="_Toc443609652" w:history="1">
             <w:r>
               <w:rPr>
                 <w:rStyle w:val="Hyperlink"/>
@@ -1557,7 +1557,7 @@
                 <w:noProof/>
                 <w:webHidden/>
               </w:rPr>
-              <w:instrText xml:space="preserve"> PAGEREF _Toc443385818 \h </w:instrText>
+              <w:instrText xml:space="preserve"> PAGEREF _Toc443609652 \h </w:instrText>
             </w:r>
             <w:r>
               <w:rPr>
@@ -1601,7 +1601,7 @@
               <w:szCs w:val="24"/>
             </w:rPr>
           </w:pPr>
-          <w:hyperlink w:anchor="_Toc443385819" w:history="1">
+          <w:hyperlink w:anchor="_Toc443609653" w:history="1">
             <w:r>
               <w:rPr>
                 <w:rStyle w:val="Hyperlink"/>
@@ -1628,7 +1628,7 @@
                 <w:noProof/>
                 <w:webHidden/>
               </w:rPr>
-              <w:instrText xml:space="preserve"> PAGEREF _Toc443385819 \h </w:instrText>
+              <w:instrText xml:space="preserve"> PAGEREF _Toc443609653 \h </w:instrText>
             </w:r>
             <w:r>
               <w:rPr>
@@ -1672,7 +1672,7 @@
               <w:szCs w:val="24"/>
             </w:rPr>
           </w:pPr>
-          <w:hyperlink w:anchor="_Toc443385820" w:history="1">
+          <w:hyperlink w:anchor="_Toc443609654" w:history="1">
             <w:r>
               <w:rPr>
                 <w:rStyle w:val="Hyperlink"/>
@@ -1699,7 +1699,7 @@
                 <w:noProof/>
                 <w:webHidden/>
               </w:rPr>
-              <w:instrText xml:space="preserve"> PAGEREF _Toc443385820 \h </w:instrText>
+              <w:instrText xml:space="preserve"> PAGEREF _Toc443609654 \h </w:instrText>
             </w:r>
             <w:r>
               <w:rPr>
@@ -1743,7 +1743,7 @@
               <w:szCs w:val="24"/>
             </w:rPr>
           </w:pPr>
-          <w:hyperlink w:anchor="_Toc443385821" w:history="1">
+          <w:hyperlink w:anchor="_Toc443609655" w:history="1">
             <w:r>
               <w:rPr>
                 <w:rStyle w:val="Hyperlink"/>
@@ -1770,7 +1770,7 @@
                 <w:noProof/>
                 <w:webHidden/>
               </w:rPr>
-              <w:instrText xml:space="preserve"> PAGEREF _Toc443385821 \h </w:instrText>
+              <w:instrText xml:space="preserve"> PAGEREF _Toc443609655 \h </w:instrText>
             </w:r>
             <w:r>
               <w:rPr>
@@ -1814,7 +1814,7 @@
               <w:szCs w:val="24"/>
             </w:rPr>
           </w:pPr>
-          <w:hyperlink w:anchor="_Toc443385822" w:history="1">
+          <w:hyperlink w:anchor="_Toc443609656" w:history="1">
             <w:r>
               <w:rPr>
                 <w:rStyle w:val="Hyperlink"/>
@@ -1841,7 +1841,7 @@
                 <w:noProof/>
                 <w:webHidden/>
               </w:rPr>
-              <w:instrText xml:space="preserve"> PAGEREF _Toc443385822 \h </w:instrText>
+              <w:instrText xml:space="preserve"> PAGEREF _Toc443609656 \h </w:instrText>
             </w:r>
             <w:r>
               <w:rPr>
@@ -1885,7 +1885,7 @@
               <w:szCs w:val="24"/>
             </w:rPr>
           </w:pPr>
-          <w:hyperlink w:anchor="_Toc443385823" w:history="1">
+          <w:hyperlink w:anchor="_Toc443609657" w:history="1">
             <w:r>
               <w:rPr>
                 <w:rStyle w:val="Hyperlink"/>
@@ -1912,7 +1912,7 @@
                 <w:noProof/>
                 <w:webHidden/>
               </w:rPr>
-              <w:instrText xml:space="preserve"> PAGEREF _Toc443385823 \h </w:instrText>
+              <w:instrText xml:space="preserve"> PAGEREF _Toc443609657 \h </w:instrText>
             </w:r>
             <w:r>
               <w:rPr>
@@ -1956,7 +1956,7 @@
               <w:szCs w:val="24"/>
             </w:rPr>
           </w:pPr>
-          <w:hyperlink w:anchor="_Toc443385824" w:history="1">
+          <w:hyperlink w:anchor="_Toc443609658" w:history="1">
             <w:r>
               <w:rPr>
                 <w:rStyle w:val="Hyperlink"/>
@@ -1983,7 +1983,7 @@
                 <w:noProof/>
                 <w:webHidden/>
               </w:rPr>
-              <w:instrText xml:space="preserve"> PAGEREF _Toc443385824 \h </w:instrText>
+              <w:instrText xml:space="preserve"> PAGEREF _Toc443609658 \h </w:instrText>
             </w:r>
             <w:r>
               <w:rPr>
@@ -2027,7 +2027,7 @@
               <w:szCs w:val="24"/>
             </w:rPr>
           </w:pPr>
-          <w:hyperlink w:anchor="_Toc443385825" w:history="1">
+          <w:hyperlink w:anchor="_Toc443609659" w:history="1">
             <w:r>
               <w:rPr>
                 <w:rStyle w:val="Hyperlink"/>
@@ -2054,7 +2054,7 @@
                 <w:noProof/>
                 <w:webHidden/>
               </w:rPr>
-              <w:instrText xml:space="preserve"> PAGEREF _Toc443385825 \h </w:instrText>
+              <w:instrText xml:space="preserve"> PAGEREF _Toc443609659 \h </w:instrText>
             </w:r>
             <w:r>
               <w:rPr>
@@ -2098,7 +2098,7 @@
               <w:szCs w:val="24"/>
             </w:rPr>
           </w:pPr>
-          <w:hyperlink w:anchor="_Toc443385826" w:history="1">
+          <w:hyperlink w:anchor="_Toc443609660" w:history="1">
             <w:r>
               <w:rPr>
                 <w:rStyle w:val="Hyperlink"/>
@@ -2125,7 +2125,7 @@
                 <w:noProof/>
                 <w:webHidden/>
               </w:rPr>
-              <w:instrText xml:space="preserve"> PAGEREF _Toc443385826 \h </w:instrText>
+              <w:instrText xml:space="preserve"> PAGEREF _Toc443609660 \h </w:instrText>
             </w:r>
             <w:r>
               <w:rPr>
@@ -2167,7 +2167,7 @@
               <w:noProof/>
             </w:rPr>
           </w:pPr>
-          <w:hyperlink w:anchor="_Toc443385827" w:history="1">
+          <w:hyperlink w:anchor="_Toc443609661" w:history="1">
             <w:r>
               <w:rPr>
                 <w:rStyle w:val="Hyperlink"/>
@@ -2194,7 +2194,7 @@
                 <w:noProof/>
                 <w:webHidden/>
               </w:rPr>
-              <w:instrText xml:space="preserve"> PAGEREF _Toc443385827 \h </w:instrText>
+              <w:instrText xml:space="preserve"> PAGEREF _Toc443609661 \h </w:instrText>
             </w:r>
             <w:r>
               <w:rPr>
@@ -2236,7 +2236,7 @@
               <w:noProof/>
             </w:rPr>
           </w:pPr>
-          <w:hyperlink w:anchor="_Toc443385828" w:history="1">
+          <w:hyperlink w:anchor="_Toc443609662" w:history="1">
             <w:r>
               <w:rPr>
                 <w:rStyle w:val="Hyperlink"/>
@@ -2263,7 +2263,7 @@
                 <w:noProof/>
                 <w:webHidden/>
               </w:rPr>
-              <w:instrText xml:space="preserve"> PAGEREF _Toc443385828 \h </w:instrText>
+              <w:instrText xml:space="preserve"> PAGEREF _Toc443609662 \h </w:instrText>
             </w:r>
             <w:r>
               <w:rPr>
@@ -2307,7 +2307,7 @@
               <w:szCs w:val="24"/>
             </w:rPr>
           </w:pPr>
-          <w:hyperlink w:anchor="_Toc443385829" w:history="1">
+          <w:hyperlink w:anchor="_Toc443609663" w:history="1">
             <w:r>
               <w:rPr>
                 <w:rStyle w:val="Hyperlink"/>
@@ -2334,7 +2334,7 @@
                 <w:noProof/>
                 <w:webHidden/>
               </w:rPr>
-              <w:instrText xml:space="preserve"> PAGEREF _Toc443385829 \h </w:instrText>
+              <w:instrText xml:space="preserve"> PAGEREF _Toc443609663 \h </w:instrText>
             </w:r>
             <w:r>
               <w:rPr>
@@ -2378,7 +2378,7 @@
               <w:szCs w:val="24"/>
             </w:rPr>
           </w:pPr>
-          <w:hyperlink w:anchor="_Toc443385830" w:history="1">
+          <w:hyperlink w:anchor="_Toc443609664" w:history="1">
             <w:r>
               <w:rPr>
                 <w:rStyle w:val="Hyperlink"/>
@@ -2405,7 +2405,7 @@
                 <w:noProof/>
                 <w:webHidden/>
               </w:rPr>
-              <w:instrText xml:space="preserve"> PAGEREF _Toc443385830 \h </w:instrText>
+              <w:instrText xml:space="preserve"> PAGEREF _Toc443609664 \h </w:instrText>
             </w:r>
             <w:r>
               <w:rPr>
@@ -2449,7 +2449,7 @@
               <w:szCs w:val="24"/>
             </w:rPr>
           </w:pPr>
-          <w:hyperlink w:anchor="_Toc443385831" w:history="1">
+          <w:hyperlink w:anchor="_Toc443609665" w:history="1">
             <w:r>
               <w:rPr>
                 <w:rStyle w:val="Hyperlink"/>
@@ -2476,7 +2476,7 @@
                 <w:noProof/>
                 <w:webHidden/>
               </w:rPr>
-              <w:instrText xml:space="preserve"> PAGEREF _Toc443385831 \h </w:instrText>
+              <w:instrText xml:space="preserve"> PAGEREF _Toc443609665 \h </w:instrText>
             </w:r>
             <w:r>
               <w:rPr>
@@ -2518,13 +2518,13 @@
               <w:noProof/>
             </w:rPr>
           </w:pPr>
-          <w:hyperlink w:anchor="_Toc443385832" w:history="1">
+          <w:hyperlink w:anchor="_Toc443609666" w:history="1">
             <w:r>
               <w:rPr>
                 <w:rStyle w:val="Hyperlink"/>
                 <w:noProof/>
               </w:rPr>
-              <w:t>Building a JBoss EAP Instance</w:t>
+              <w:t>Building a JBoss EAP Domain</w:t>
             </w:r>
             <w:r>
               <w:rPr>
@@ -2545,7 +2545,7 @@
                 <w:noProof/>
                 <w:webHidden/>
               </w:rPr>
-              <w:instrText xml:space="preserve"> PAGEREF _Toc443385832 \h </w:instrText>
+              <w:instrText xml:space="preserve"> PAGEREF _Toc443609666 \h </w:instrText>
             </w:r>
             <w:r>
               <w:rPr>
@@ -2566,206 +2566,6 @@
                 <w:webHidden/>
               </w:rPr>
               <w:t>24</w:t>
-            </w:r>
-            <w:r>
-              <w:rPr>
-                <w:noProof/>
-                <w:webHidden/>
-              </w:rPr>
-              <w:fldChar w:fldCharType="end"/>
-            </w:r>
-          </w:hyperlink>
-        </w:p>
-        <w:p>
-          <w:pPr>
-            <w:pStyle w:val="TOC1"/>
-            <w:tabs>
-              <w:tab w:val="right" w:leader="dot" w:pos="8630"/>
-            </w:tabs>
-            <w:rPr>
-              <w:b w:val="0"/>
-              <w:noProof/>
-            </w:rPr>
-          </w:pPr>
-          <w:hyperlink w:anchor="_Toc443385833" w:history="1">
-            <w:r>
-              <w:rPr>
-                <w:rStyle w:val="Hyperlink"/>
-                <w:noProof/>
-              </w:rPr>
-              <w:t>Running Arbitrary Shell Commands Across the Environment</w:t>
-            </w:r>
-            <w:r>
-              <w:rPr>
-                <w:noProof/>
-                <w:webHidden/>
-              </w:rPr>
-              <w:tab/>
-            </w:r>
-            <w:r>
-              <w:rPr>
-                <w:noProof/>
-                <w:webHidden/>
-              </w:rPr>
-              <w:fldChar w:fldCharType="begin"/>
-            </w:r>
-            <w:r>
-              <w:rPr>
-                <w:noProof/>
-                <w:webHidden/>
-              </w:rPr>
-              <w:instrText xml:space="preserve"> PAGEREF _Toc443385833 \h </w:instrText>
-            </w:r>
-            <w:r>
-              <w:rPr>
-                <w:noProof/>
-                <w:webHidden/>
-              </w:rPr>
-            </w:r>
-            <w:r>
-              <w:rPr>
-                <w:noProof/>
-                <w:webHidden/>
-              </w:rPr>
-              <w:fldChar w:fldCharType="separate"/>
-            </w:r>
-            <w:r>
-              <w:rPr>
-                <w:noProof/>
-                <w:webHidden/>
-              </w:rPr>
-              <w:t>25</w:t>
-            </w:r>
-            <w:r>
-              <w:rPr>
-                <w:noProof/>
-                <w:webHidden/>
-              </w:rPr>
-              <w:fldChar w:fldCharType="end"/>
-            </w:r>
-          </w:hyperlink>
-        </w:p>
-        <w:p>
-          <w:pPr>
-            <w:pStyle w:val="TOC1"/>
-            <w:tabs>
-              <w:tab w:val="right" w:leader="dot" w:pos="8630"/>
-            </w:tabs>
-            <w:rPr>
-              <w:b w:val="0"/>
-              <w:noProof/>
-            </w:rPr>
-          </w:pPr>
-          <w:hyperlink w:anchor="_Toc443385834" w:history="1">
-            <w:r>
-              <w:rPr>
-                <w:noProof/>
-                <w:webHidden/>
-              </w:rPr>
-              <w:tab/>
-            </w:r>
-            <w:r>
-              <w:rPr>
-                <w:noProof/>
-                <w:webHidden/>
-              </w:rPr>
-              <w:fldChar w:fldCharType="begin"/>
-            </w:r>
-            <w:r>
-              <w:rPr>
-                <w:noProof/>
-                <w:webHidden/>
-              </w:rPr>
-              <w:instrText xml:space="preserve"> PAGEREF _Toc443385834 \h </w:instrText>
-            </w:r>
-            <w:r>
-              <w:rPr>
-                <w:noProof/>
-                <w:webHidden/>
-              </w:rPr>
-            </w:r>
-            <w:r>
-              <w:rPr>
-                <w:noProof/>
-                <w:webHidden/>
-              </w:rPr>
-              <w:fldChar w:fldCharType="separate"/>
-            </w:r>
-            <w:r>
-              <w:rPr>
-                <w:noProof/>
-                <w:webHidden/>
-              </w:rPr>
-              <w:t>25</w:t>
-            </w:r>
-            <w:r>
-              <w:rPr>
-                <w:noProof/>
-                <w:webHidden/>
-              </w:rPr>
-              <w:fldChar w:fldCharType="end"/>
-            </w:r>
-          </w:hyperlink>
-        </w:p>
-        <w:p>
-          <w:pPr>
-            <w:pStyle w:val="TOC1"/>
-            <w:tabs>
-              <w:tab w:val="right" w:leader="dot" w:pos="8630"/>
-            </w:tabs>
-            <w:rPr>
-              <w:b w:val="0"/>
-              <w:noProof/>
-            </w:rPr>
-          </w:pPr>
-          <w:hyperlink w:anchor="_Toc443385835" w:history="1">
-            <w:r>
-              <w:rPr>
-                <w:rStyle w:val="Hyperlink"/>
-                <w:noProof/>
-              </w:rPr>
-              <w:t>Miscellaneous</w:t>
-            </w:r>
-            <w:r>
-              <w:rPr>
-                <w:noProof/>
-                <w:webHidden/>
-              </w:rPr>
-              <w:tab/>
-            </w:r>
-            <w:r>
-              <w:rPr>
-                <w:noProof/>
-                <w:webHidden/>
-              </w:rPr>
-              <w:fldChar w:fldCharType="begin"/>
-            </w:r>
-            <w:r>
-              <w:rPr>
-                <w:noProof/>
-                <w:webHidden/>
-              </w:rPr>
-              <w:instrText xml:space="preserve"> PAGEREF _Toc443385835 \h </w:instrText>
-            </w:r>
-            <w:r>
-              <w:rPr>
-                <w:noProof/>
-                <w:webHidden/>
-              </w:rPr>
-            </w:r>
-            <w:r>
-              <w:rPr>
-                <w:noProof/>
-                <w:webHidden/>
-              </w:rPr>
-              <w:fldChar w:fldCharType="separate"/>
-            </w:r>
-            <w:r>
-              <w:rPr>
-                <w:noProof/>
-                <w:webHidden/>
-              </w:rPr>
-              <w:t>26</w:t>
             </w:r>
             <w:r>
               <w:rPr>
@@ -2789,13 +2589,13 @@
               <w:szCs w:val="24"/>
             </w:rPr>
           </w:pPr>
-          <w:hyperlink w:anchor="_Toc443385836" w:history="1">
+          <w:hyperlink w:anchor="_Toc443609667" w:history="1">
             <w:r>
               <w:rPr>
                 <w:rStyle w:val="Hyperlink"/>
                 <w:noProof/>
               </w:rPr>
-              <w:t>In-Line Documentation</w:t>
+              <w:t>Doman Controller</w:t>
             </w:r>
             <w:r>
               <w:rPr>
@@ -2816,7 +2616,7 @@
                 <w:noProof/>
                 <w:webHidden/>
               </w:rPr>
-              <w:instrText xml:space="preserve"> PAGEREF _Toc443385836 \h </w:instrText>
+              <w:instrText xml:space="preserve"> PAGEREF _Toc443609667 \h </w:instrText>
             </w:r>
             <w:r>
               <w:rPr>
@@ -2836,7 +2636,7 @@
                 <w:noProof/>
                 <w:webHidden/>
               </w:rPr>
-              <w:t>26</w:t>
+              <w:t>24</w:t>
             </w:r>
             <w:r>
               <w:rPr>
@@ -2860,13 +2660,13 @@
               <w:szCs w:val="24"/>
             </w:rPr>
           </w:pPr>
-          <w:hyperlink w:anchor="_Toc443385837" w:history="1">
+          <w:hyperlink w:anchor="_Toc443609668" w:history="1">
             <w:r>
               <w:rPr>
                 <w:rStyle w:val="Hyperlink"/>
                 <w:noProof/>
               </w:rPr>
-              <w:t>Verbose Execution</w:t>
+              <w:t>Subordinate Host Controller</w:t>
             </w:r>
             <w:r>
               <w:rPr>
@@ -2887,7 +2687,7 @@
                 <w:noProof/>
                 <w:webHidden/>
               </w:rPr>
-              <w:instrText xml:space="preserve"> PAGEREF _Toc443385837 \h </w:instrText>
+              <w:instrText xml:space="preserve"> PAGEREF _Toc443609668 \h </w:instrText>
             </w:r>
             <w:r>
               <w:rPr>
@@ -2907,7 +2707,7 @@
                 <w:noProof/>
                 <w:webHidden/>
               </w:rPr>
-              <w:t>26</w:t>
+              <w:t>25</w:t>
             </w:r>
             <w:r>
               <w:rPr>
@@ -2929,13 +2729,13 @@
               <w:noProof/>
             </w:rPr>
           </w:pPr>
-          <w:hyperlink w:anchor="_Toc443385838" w:history="1">
+          <w:hyperlink w:anchor="_Toc443609669" w:history="1">
             <w:r>
               <w:rPr>
                 <w:rStyle w:val="Hyperlink"/>
                 <w:noProof/>
               </w:rPr>
-              <w:t>Extending em</w:t>
+              <w:t>Running Arbitrary Shell Commands Across the Environment</w:t>
             </w:r>
             <w:r>
               <w:rPr>
@@ -2956,7 +2756,7 @@
                 <w:noProof/>
                 <w:webHidden/>
               </w:rPr>
-              <w:instrText xml:space="preserve"> PAGEREF _Toc443385838 \h </w:instrText>
+              <w:instrText xml:space="preserve"> PAGEREF _Toc443609669 \h </w:instrText>
             </w:r>
             <w:r>
               <w:rPr>
@@ -2976,7 +2776,76 @@
                 <w:noProof/>
                 <w:webHidden/>
               </w:rPr>
-              <w:t>27</w:t>
+              <w:t>26</w:t>
+            </w:r>
+            <w:r>
+              <w:rPr>
+                <w:noProof/>
+                <w:webHidden/>
+              </w:rPr>
+              <w:fldChar w:fldCharType="end"/>
+            </w:r>
+          </w:hyperlink>
+        </w:p>
+        <w:p>
+          <w:pPr>
+            <w:pStyle w:val="TOC1"/>
+            <w:tabs>
+              <w:tab w:val="right" w:leader="dot" w:pos="8630"/>
+            </w:tabs>
+            <w:rPr>
+              <w:b w:val="0"/>
+              <w:noProof/>
+            </w:rPr>
+          </w:pPr>
+          <w:hyperlink w:anchor="_Toc443609670" w:history="1">
+            <w:r>
+              <w:rPr>
+                <w:rStyle w:val="Hyperlink"/>
+                <w:noProof/>
+              </w:rPr>
+              <w:t>Miscellaneous</w:t>
+            </w:r>
+            <w:r>
+              <w:rPr>
+                <w:noProof/>
+                <w:webHidden/>
+              </w:rPr>
+              <w:tab/>
+            </w:r>
+            <w:r>
+              <w:rPr>
+                <w:noProof/>
+                <w:webHidden/>
+              </w:rPr>
+              <w:fldChar w:fldCharType="begin"/>
+            </w:r>
+            <w:r>
+              <w:rPr>
+                <w:noProof/>
+                <w:webHidden/>
+              </w:rPr>
+              <w:instrText xml:space="preserve"> PAGEREF _Toc443609670 \h </w:instrText>
+            </w:r>
+            <w:r>
+              <w:rPr>
+                <w:noProof/>
+                <w:webHidden/>
+              </w:rPr>
+            </w:r>
+            <w:r>
+              <w:rPr>
+                <w:noProof/>
+                <w:webHidden/>
+              </w:rPr>
+              <w:fldChar w:fldCharType="separate"/>
+            </w:r>
+            <w:r>
+              <w:rPr>
+                <w:noProof/>
+                <w:webHidden/>
+              </w:rPr>
+              <w:t>26</w:t>
             </w:r>
             <w:r>
               <w:rPr>
@@ -3000,12 +2869,223 @@
               <w:szCs w:val="24"/>
             </w:rPr>
           </w:pPr>
-          <w:hyperlink w:anchor="_Toc443385839" w:history="1">
+          <w:hyperlink w:anchor="_Toc443609671" w:history="1">
             <w:r>
               <w:rPr>
                 <w:rStyle w:val="Hyperlink"/>
                 <w:noProof/>
               </w:rPr>
+              <w:t>In-Line Documentation</w:t>
+            </w:r>
+            <w:r>
+              <w:rPr>
+                <w:noProof/>
+                <w:webHidden/>
+              </w:rPr>
+              <w:tab/>
+            </w:r>
+            <w:r>
+              <w:rPr>
+                <w:noProof/>
+                <w:webHidden/>
+              </w:rPr>
+              <w:fldChar w:fldCharType="begin"/>
+            </w:r>
+            <w:r>
+              <w:rPr>
+                <w:noProof/>
+                <w:webHidden/>
+              </w:rPr>
+              <w:instrText xml:space="preserve"> PAGEREF _Toc443609671 \h </w:instrText>
+            </w:r>
+            <w:r>
+              <w:rPr>
+                <w:noProof/>
+                <w:webHidden/>
+              </w:rPr>
+            </w:r>
+            <w:r>
+              <w:rPr>
+                <w:noProof/>
+                <w:webHidden/>
+              </w:rPr>
+              <w:fldChar w:fldCharType="separate"/>
+            </w:r>
+            <w:r>
+              <w:rPr>
+                <w:noProof/>
+                <w:webHidden/>
+              </w:rPr>
+              <w:t>26</w:t>
+            </w:r>
+            <w:r>
+              <w:rPr>
+                <w:noProof/>
+                <w:webHidden/>
+              </w:rPr>
+              <w:fldChar w:fldCharType="end"/>
+            </w:r>
+          </w:hyperlink>
+        </w:p>
+        <w:p>
+          <w:pPr>
+            <w:pStyle w:val="TOC2"/>
+            <w:tabs>
+              <w:tab w:val="right" w:leader="dot" w:pos="8630"/>
+            </w:tabs>
+            <w:rPr>
+              <w:b w:val="0"/>
+              <w:noProof/>
+              <w:sz w:val="24"/>
+              <w:szCs w:val="24"/>
+            </w:rPr>
+          </w:pPr>
+          <w:hyperlink w:anchor="_Toc443609672" w:history="1">
+            <w:r>
+              <w:rPr>
+                <w:rStyle w:val="Hyperlink"/>
+                <w:noProof/>
+              </w:rPr>
+              <w:t>Verbose Execution</w:t>
+            </w:r>
+            <w:r>
+              <w:rPr>
+                <w:noProof/>
+                <w:webHidden/>
+              </w:rPr>
+              <w:tab/>
+            </w:r>
+            <w:r>
+              <w:rPr>
+                <w:noProof/>
+                <w:webHidden/>
+              </w:rPr>
+              <w:fldChar w:fldCharType="begin"/>
+            </w:r>
+            <w:r>
+              <w:rPr>
+                <w:noProof/>
+                <w:webHidden/>
+              </w:rPr>
+              <w:instrText xml:space="preserve"> PAGEREF _Toc443609672 \h </w:instrText>
+            </w:r>
+            <w:r>
+              <w:rPr>
+                <w:noProof/>
+                <w:webHidden/>
+              </w:rPr>
+            </w:r>
+            <w:r>
+              <w:rPr>
+                <w:noProof/>
+                <w:webHidden/>
+              </w:rPr>
+              <w:fldChar w:fldCharType="separate"/>
+            </w:r>
+            <w:r>
+              <w:rPr>
+                <w:noProof/>
+                <w:webHidden/>
+              </w:rPr>
+              <w:t>26</w:t>
+            </w:r>
+            <w:r>
+              <w:rPr>
+                <w:noProof/>
+                <w:webHidden/>
+              </w:rPr>
+              <w:fldChar w:fldCharType="end"/>
+            </w:r>
+          </w:hyperlink>
+        </w:p>
+        <w:p>
+          <w:pPr>
+            <w:pStyle w:val="TOC1"/>
+            <w:tabs>
+              <w:tab w:val="right" w:leader="dot" w:pos="8630"/>
+            </w:tabs>
+            <w:rPr>
+              <w:b w:val="0"/>
+              <w:noProof/>
+            </w:rPr>
+          </w:pPr>
+          <w:hyperlink w:anchor="_Toc443609673" w:history="1">
+            <w:r>
+              <w:rPr>
+                <w:rStyle w:val="Hyperlink"/>
+                <w:noProof/>
+              </w:rPr>
+              <w:t>Extending em</w:t>
+            </w:r>
+            <w:r>
+              <w:rPr>
+                <w:noProof/>
+                <w:webHidden/>
+              </w:rPr>
+              <w:tab/>
+            </w:r>
+            <w:r>
+              <w:rPr>
+                <w:noProof/>
+                <w:webHidden/>
+              </w:rPr>
+              <w:fldChar w:fldCharType="begin"/>
+            </w:r>
+            <w:r>
+              <w:rPr>
+                <w:noProof/>
+                <w:webHidden/>
+              </w:rPr>
+              <w:instrText xml:space="preserve"> PAGEREF _Toc443609673 \h </w:instrText>
+            </w:r>
+            <w:r>
+              <w:rPr>
+                <w:noProof/>
+                <w:webHidden/>
+              </w:rPr>
+            </w:r>
+            <w:r>
+              <w:rPr>
+                <w:noProof/>
+                <w:webHidden/>
+              </w:rPr>
+              <w:fldChar w:fldCharType="separate"/>
+            </w:r>
+            <w:r>
+              <w:rPr>
+                <w:noProof/>
+                <w:webHidden/>
+              </w:rPr>
+              <w:t>27</w:t>
+            </w:r>
+            <w:r>
+              <w:rPr>
+                <w:noProof/>
+                <w:webHidden/>
+              </w:rPr>
+              <w:fldChar w:fldCharType="end"/>
+            </w:r>
+          </w:hyperlink>
+        </w:p>
+        <w:p>
+          <w:pPr>
+            <w:pStyle w:val="TOC2"/>
+            <w:tabs>
+              <w:tab w:val="right" w:leader="dot" w:pos="8630"/>
+            </w:tabs>
+            <w:rPr>
+              <w:b w:val="0"/>
+              <w:noProof/>
+              <w:sz w:val="24"/>
+              <w:szCs w:val="24"/>
+            </w:rPr>
+          </w:pPr>
+          <w:hyperlink w:anchor="_Toc443609674" w:history="1">
+            <w:r>
+              <w:rPr>
+                <w:rStyle w:val="Hyperlink"/>
+                <w:noProof/>
+              </w:rPr>
               <w:t>Overlays</w:t>
             </w:r>
             <w:r>
@@ -3027,7 +3107,7 @@
                 <w:noProof/>
                 <w:webHidden/>
               </w:rPr>
-              <w:instrText xml:space="preserve"> PAGEREF _Toc443385839 \h </w:instrText>
+              <w:instrText xml:space="preserve"> PAGEREF _Toc443609674 \h </w:instrText>
             </w:r>
             <w:r>
               <w:rPr>
@@ -3086,7 +3166,7 @@
       <w:pPr>
         <w:pStyle w:val="Heading1"/>
       </w:pPr>
-      <w:bookmarkStart w:id="0" w:name="_Toc443385798"/>
+      <w:bookmarkStart w:id="0" w:name="_Toc443609632"/>
       <w:r>
         <w:t>Introduction</w:t>
       </w:r>
@@ -3131,7 +3211,7 @@
       <w:pPr>
         <w:pStyle w:val="Heading1"/>
       </w:pPr>
-      <w:bookmarkStart w:id="1" w:name="_Toc443385799"/>
+      <w:bookmarkStart w:id="1" w:name="_Toc443609633"/>
       <w:r>
         <w:lastRenderedPageBreak/>
         <w:t>Installation</w:t>
@@ -3147,7 +3227,7 @@
       <w:pPr>
         <w:pStyle w:val="Heading2"/>
       </w:pPr>
-      <w:bookmarkStart w:id="2" w:name="_Toc443385800"/>
+      <w:bookmarkStart w:id="2" w:name="_Toc443609634"/>
       <w:r>
         <w:t xml:space="preserve">Installation </w:t>
       </w:r>
@@ -3165,7 +3245,7 @@
       <w:pPr>
         <w:pStyle w:val="Heading3"/>
       </w:pPr>
-      <w:bookmarkStart w:id="3" w:name="_Toc443385801"/>
+      <w:bookmarkStart w:id="3" w:name="_Toc443609635"/>
       <w:r>
         <w:t>Java SDK</w:t>
       </w:r>
@@ -3220,7 +3300,7 @@
       <w:pPr>
         <w:pStyle w:val="Heading3"/>
       </w:pPr>
-      <w:bookmarkStart w:id="4" w:name="_Toc443385802"/>
+      <w:bookmarkStart w:id="4" w:name="_Toc443609636"/>
       <w:r>
         <w:t xml:space="preserve">Amazon </w:t>
       </w:r>
@@ -3659,7 +3739,7 @@
       <w:pPr>
         <w:pStyle w:val="Heading3"/>
       </w:pPr>
-      <w:bookmarkStart w:id="5" w:name="_Toc443385803"/>
+      <w:bookmarkStart w:id="5" w:name="_Toc443609637"/>
       <w:r>
         <w:t>Set the Amazon EC2 API Access Keys</w:t>
       </w:r>
@@ -5076,7 +5156,7 @@
       <w:pPr>
         <w:pStyle w:val="Heading3"/>
       </w:pPr>
-      <w:bookmarkStart w:id="6" w:name="_Toc443385804"/>
+      <w:bookmarkStart w:id="6" w:name="_Toc443609638"/>
       <w:r>
         <w:lastRenderedPageBreak/>
         <w:t>Set your Amazon EC2 Region</w:t>
@@ -5421,7 +5501,7 @@
         <w:pStyle w:val="Heading3"/>
       </w:pPr>
       <w:bookmarkStart w:id="7" w:name="_Ref295842164"/>
-      <w:bookmarkStart w:id="8" w:name="_Toc443385805"/>
+      <w:bookmarkStart w:id="8" w:name="_Toc443609639"/>
       <w:r>
         <w:t>Instance Access Key Pairs</w:t>
       </w:r>
@@ -5622,7 +5702,7 @@
         <w:pStyle w:val="Heading3"/>
       </w:pPr>
       <w:bookmarkStart w:id="10" w:name="_Ref295931324"/>
-      <w:bookmarkStart w:id="11" w:name="_Toc443385806"/>
+      <w:bookmarkStart w:id="11" w:name="_Toc443609640"/>
       <w:r>
         <w:t>Security Groups</w:t>
       </w:r>
@@ -5685,7 +5765,7 @@
       <w:pPr>
         <w:pStyle w:val="Heading3"/>
       </w:pPr>
-      <w:bookmarkStart w:id="12" w:name="_Toc443385807"/>
+      <w:bookmarkStart w:id="12" w:name="_Toc443609641"/>
       <w:r>
         <w:t>Subnets</w:t>
       </w:r>
@@ -5783,7 +5863,7 @@
       <w:pPr>
         <w:pStyle w:val="Heading2"/>
       </w:pPr>
-      <w:bookmarkStart w:id="13" w:name="_Toc443385808"/>
+      <w:bookmarkStart w:id="13" w:name="_Toc443609642"/>
       <w:r>
         <w:lastRenderedPageBreak/>
         <w:t>em</w:t>
@@ -5797,7 +5877,7 @@
       <w:pPr>
         <w:pStyle w:val="Heading3"/>
       </w:pPr>
-      <w:bookmarkStart w:id="14" w:name="_Toc443385809"/>
+      <w:bookmarkStart w:id="14" w:name="_Toc443609643"/>
       <w:r>
         <w:t xml:space="preserve">Download </w:t>
       </w:r>
@@ -5830,7 +5910,7 @@
       <w:pPr>
         <w:pStyle w:val="Heading3"/>
       </w:pPr>
-      <w:bookmarkStart w:id="15" w:name="_Toc443385810"/>
+      <w:bookmarkStart w:id="15" w:name="_Toc443609644"/>
       <w:r>
         <w:t>Extract the Installation Archive</w:t>
       </w:r>
@@ -6090,7 +6170,7 @@
       <w:pPr>
         <w:pStyle w:val="Heading3"/>
       </w:pPr>
-      <w:bookmarkStart w:id="16" w:name="_Toc443385811"/>
+      <w:bookmarkStart w:id="16" w:name="_Toc443609645"/>
       <w:r>
         <w:t>Setup the Environment Variables</w:t>
       </w:r>
@@ -6295,7 +6375,7 @@
       <w:pPr>
         <w:pStyle w:val="Heading3"/>
       </w:pPr>
-      <w:bookmarkStart w:id="17" w:name="_Toc443385812"/>
+      <w:bookmarkStart w:id="17" w:name="_Toc443609646"/>
       <w:r>
         <w:lastRenderedPageBreak/>
         <w:t xml:space="preserve">Install the Instance Provisioning </w:t>
@@ -6964,7 +7044,7 @@
       <w:r>
         <w:br/>
       </w:r>
-      <w:bookmarkStart w:id="18" w:name="_Toc443385813"/>
+      <w:bookmarkStart w:id="18" w:name="_Toc443609647"/>
       <w:r>
         <w:t>Configure the NFS File Server Internal IP</w:t>
       </w:r>
@@ -7285,7 +7365,7 @@
       <w:pPr>
         <w:pStyle w:val="Heading3"/>
       </w:pPr>
-      <w:bookmarkStart w:id="19" w:name="_Toc443385814"/>
+      <w:bookmarkStart w:id="19" w:name="_Toc443609648"/>
       <w:r>
         <w:lastRenderedPageBreak/>
         <w:t>Test the Installation</w:t>
@@ -8330,7 +8410,7 @@
       <w:pPr>
         <w:pStyle w:val="Heading1"/>
       </w:pPr>
-      <w:bookmarkStart w:id="20" w:name="_Toc443385815"/>
+      <w:bookmarkStart w:id="20" w:name="_Toc443609649"/>
       <w:r>
         <w:lastRenderedPageBreak/>
         <w:t>Building a Basic Environment</w:t>
@@ -8341,7 +8421,7 @@
       <w:pPr>
         <w:pStyle w:val="Heading2"/>
       </w:pPr>
-      <w:bookmarkStart w:id="21" w:name="_Toc443385816"/>
+      <w:bookmarkStart w:id="21" w:name="_Toc443609650"/>
       <w:r>
         <w:t>Basic Environment Overview</w:t>
       </w:r>
@@ -8351,7 +8431,7 @@
       <w:pPr>
         <w:pStyle w:val="Heading3"/>
       </w:pPr>
-      <w:bookmarkStart w:id="22" w:name="_Toc443385817"/>
+      <w:bookmarkStart w:id="22" w:name="_Toc443609651"/>
       <w:r>
         <w:t>The NFS File Server</w:t>
       </w:r>
@@ -8439,7 +8519,7 @@
       <w:pPr>
         <w:pStyle w:val="Heading3"/>
       </w:pPr>
-      <w:bookmarkStart w:id="23" w:name="_Toc443385818"/>
+      <w:bookmarkStart w:id="23" w:name="_Toc443609652"/>
       <w:r>
         <w:t>Other Instances</w:t>
       </w:r>
@@ -8489,14 +8569,14 @@
         <w:pStyle w:val="Heading2"/>
       </w:pPr>
       <w:bookmarkStart w:id="24" w:name="_Ref295941629"/>
-      <w:bookmarkStart w:id="25" w:name="_Toc443385819"/>
-      <w:bookmarkStart w:id="26" w:name="_Ref295854216"/>
+      <w:bookmarkStart w:id="25" w:name="_Ref295854216"/>
+      <w:bookmarkStart w:id="26" w:name="_Toc443609653"/>
       <w:r>
         <w:lastRenderedPageBreak/>
         <w:t>Create an NFS Server Security Group</w:t>
       </w:r>
       <w:bookmarkEnd w:id="24"/>
-      <w:bookmarkEnd w:id="25"/>
+      <w:bookmarkEnd w:id="26"/>
     </w:p>
     <w:p/>
     <w:p>
@@ -8553,14 +8633,14 @@
         <w:pStyle w:val="Heading2"/>
       </w:pPr>
       <w:bookmarkStart w:id="27" w:name="_Ref295941705"/>
-      <w:bookmarkStart w:id="28" w:name="_Toc443385820"/>
+      <w:bookmarkStart w:id="28" w:name="_Toc443609654"/>
       <w:r>
         <w:t>B</w:t>
       </w:r>
       <w:r>
         <w:t>uilding the NFS Server</w:t>
       </w:r>
-      <w:bookmarkEnd w:id="26"/>
+      <w:bookmarkEnd w:id="25"/>
       <w:bookmarkEnd w:id="27"/>
       <w:bookmarkEnd w:id="28"/>
     </w:p>
@@ -10395,7 +10475,7 @@
       <w:pPr>
         <w:pStyle w:val="Heading2"/>
       </w:pPr>
-      <w:bookmarkStart w:id="29" w:name="_Toc443385821"/>
+      <w:bookmarkStart w:id="29" w:name="_Toc443609655"/>
       <w:r>
         <w:t>NFS Server Termination Protection</w:t>
       </w:r>
@@ -10432,7 +10512,7 @@
       <w:pPr>
         <w:pStyle w:val="Heading2"/>
       </w:pPr>
-      <w:bookmarkStart w:id="30" w:name="_Toc443385822"/>
+      <w:bookmarkStart w:id="30" w:name="_Toc443609656"/>
       <w:r>
         <w:lastRenderedPageBreak/>
         <w:t>Building a Basic Instance</w:t>
@@ -13037,17 +13117,17 @@
       <w:pPr>
         <w:pStyle w:val="Heading2"/>
       </w:pPr>
-      <w:bookmarkStart w:id="31" w:name="_Toc443385823"/>
+      <w:bookmarkStart w:id="31" w:name="_Toc443609657"/>
       <w:r>
         <w:t>Starting a Basic Instance</w:t>
       </w:r>
       <w:bookmarkEnd w:id="31"/>
     </w:p>
+    <w:bookmarkStart w:id="32" w:name="_Toc443609658"/>
     <w:p>
       <w:pPr>
         <w:pStyle w:val="Heading2"/>
       </w:pPr>
-      <w:bookmarkStart w:id="32" w:name="_Toc443385824"/>
       <w:r>
         <w:rPr>
           <w:noProof/>
@@ -13479,7 +13559,7 @@
       <w:pPr>
         <w:pStyle w:val="Heading2"/>
       </w:pPr>
-      <w:bookmarkStart w:id="33" w:name="_Toc443385825"/>
+      <w:bookmarkStart w:id="33" w:name="_Toc443609659"/>
       <w:r>
         <w:t>Stopping a Basic Instance</w:t>
       </w:r>
@@ -13640,7 +13720,7 @@
       <w:pPr>
         <w:pStyle w:val="Heading2"/>
       </w:pPr>
-      <w:bookmarkStart w:id="34" w:name="_Toc443385826"/>
+      <w:bookmarkStart w:id="34" w:name="_Toc443609660"/>
       <w:r>
         <w:t>Terminating a Basic Instance</w:t>
       </w:r>
@@ -13821,7 +13901,7 @@
         <w:pStyle w:val="Heading1"/>
       </w:pPr>
       <w:bookmarkStart w:id="35" w:name="_Ref295938984"/>
-      <w:bookmarkStart w:id="36" w:name="_Toc443385827"/>
+      <w:bookmarkStart w:id="36" w:name="_Toc443609661"/>
       <w:r>
         <w:lastRenderedPageBreak/>
         <w:t xml:space="preserve">Building a Java-enabled </w:t>
@@ -14094,7 +14174,7 @@
       <w:pPr>
         <w:pStyle w:val="Heading1"/>
       </w:pPr>
-      <w:bookmarkStart w:id="37" w:name="_Toc443385828"/>
+      <w:bookmarkStart w:id="37" w:name="_Toc443609662"/>
       <w:r>
         <w:lastRenderedPageBreak/>
         <w:t xml:space="preserve">Building an AMQ </w:t>
@@ -14109,7 +14189,7 @@
       <w:pPr>
         <w:pStyle w:val="Heading2"/>
       </w:pPr>
-      <w:bookmarkStart w:id="38" w:name="_Toc443385829"/>
+      <w:bookmarkStart w:id="38" w:name="_Toc443609663"/>
       <w:r>
         <w:t>Create the AMQ Cluster Security Group</w:t>
       </w:r>
@@ -14174,7 +14254,7 @@
       <w:pPr>
         <w:pStyle w:val="Heading2"/>
       </w:pPr>
-      <w:bookmarkStart w:id="39" w:name="_Toc443385830"/>
+      <w:bookmarkStart w:id="39" w:name="_Toc443609664"/>
       <w:r>
         <w:t>Build the AMQ Instances</w:t>
       </w:r>
@@ -15261,7 +15341,7 @@
       <w:pPr>
         <w:pStyle w:val="Heading2"/>
       </w:pPr>
-      <w:bookmarkStart w:id="40" w:name="_Toc443385831"/>
+      <w:bookmarkStart w:id="40" w:name="_Toc443609665"/>
       <w:r>
         <w:lastRenderedPageBreak/>
         <w:t>Testing the Installation</w:t>
@@ -15315,15 +15395,15 @@
       <w:pPr>
         <w:pStyle w:val="Heading1"/>
       </w:pPr>
-      <w:bookmarkStart w:id="41" w:name="_Toc443385832"/>
+      <w:bookmarkStart w:id="41" w:name="_Toc443609666"/>
       <w:r>
         <w:lastRenderedPageBreak/>
         <w:t xml:space="preserve">Building a JBoss EAP </w:t>
       </w:r>
+      <w:r>
+        <w:t>Domain</w:t>
+      </w:r>
       <w:bookmarkEnd w:id="41"/>
-      <w:r>
-        <w:t>Domain</w:t>
-      </w:r>
     </w:p>
     <w:p/>
     <w:p/>
@@ -15382,9 +15462,11 @@
       <w:pPr>
         <w:pStyle w:val="Heading2"/>
       </w:pPr>
+      <w:bookmarkStart w:id="42" w:name="_Toc443609667"/>
       <w:r>
         <w:t>Doman Controller</w:t>
       </w:r>
+      <w:bookmarkEnd w:id="42"/>
     </w:p>
     <w:p/>
     <w:p>
@@ -15685,7 +15767,52 @@
                                 <w:sz w:val="20"/>
                                 <w:szCs w:val="20"/>
                               </w:rPr>
-                              <w:t>em overlay eap-dc dc1</w:t>
+                              <w:t xml:space="preserve">em overlay eap-dc </w:t>
+                            </w:r>
+                            <w:r>
+                              <w:rPr>
+                                <w:rFonts w:ascii="Courier New" w:hAnsi="Courier New" w:cs="Courier New"/>
+                                <w:color w:val="FF0000"/>
+                                <w:sz w:val="20"/>
+                                <w:szCs w:val="20"/>
+                              </w:rPr>
+                              <w:t>--server-groups=sg</w:t>
+                            </w:r>
+                            <w:proofErr w:type="gramStart"/>
+                            <w:r>
+                              <w:rPr>
+                                <w:rFonts w:ascii="Courier New" w:hAnsi="Courier New" w:cs="Courier New"/>
+                                <w:color w:val="FF0000"/>
+                                <w:sz w:val="20"/>
+                                <w:szCs w:val="20"/>
+                              </w:rPr>
+                              <w:t>1:full</w:t>
+                            </w:r>
+                            <w:proofErr w:type="gramEnd"/>
+                            <w:r>
+                              <w:rPr>
+                                <w:rFonts w:ascii="Courier New" w:hAnsi="Courier New" w:cs="Courier New"/>
+                                <w:color w:val="FF0000"/>
+                                <w:sz w:val="20"/>
+                                <w:szCs w:val="20"/>
+                              </w:rPr>
+                              <w:t>,sg2:full-ha</w:t>
+                            </w:r>
+                            <w:r>
+                              <w:rPr>
+                                <w:rFonts w:ascii="Courier New" w:hAnsi="Courier New" w:cs="Courier New"/>
+                                <w:sz w:val="20"/>
+                                <w:szCs w:val="20"/>
+                              </w:rPr>
+                              <w:t xml:space="preserve"> </w:t>
+                            </w:r>
+                            <w:r>
+                              <w:rPr>
+                                <w:rFonts w:ascii="Courier New" w:hAnsi="Courier New" w:cs="Courier New"/>
+                                <w:sz w:val="20"/>
+                                <w:szCs w:val="20"/>
+                              </w:rPr>
+                              <w:t>dc1</w:t>
                             </w:r>
                           </w:p>
                           <w:p>
@@ -15811,7 +15938,11 @@
           </mc:Choice>
           <mc:Fallback>
             <w:pict>
-              <v:shape w14:anchorId="1626F9AF" id="Text_x0020_Box_x0020_33" o:spid="_x0000_s1057" type="#_x0000_t202" style="position:absolute;margin-left:.15pt;margin-top:14.2pt;width:441pt;height:216.25pt;z-index:251741184;visibility:visible;mso-wrap-style:square;mso-height-percent:0;mso-wrap-distance-left:9pt;mso-wrap-distance-top:0;mso-wrap-distance-right:9pt;mso-wrap-distance-bottom:0;mso-position-horizontal:absolute;mso-position-horizontal-relative:text;mso-position-vertical:absolute;mso-position-vertical-relative:text;mso-height-percent:0;mso-height-relative:margin;v-text-anchor:top" o:gfxdata="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" fillcolor="#f2f2f2 [3052]" strokecolor="#bfbfbf [2412]">
+              <v:shapetype w14:anchorId="1626F9AF" id="_x0000_t202" coordsize="21600,21600" o:spt="202" path="m0,0l0,21600,21600,21600,21600,0xe">
+                <v:stroke joinstyle="miter"/>
+                <v:path gradientshapeok="t" o:connecttype="rect"/>
+              </v:shapetype>
+              <v:shape id="Text_x0020_Box_x0020_33" o:spid="_x0000_s1057" type="#_x0000_t202" style="position:absolute;margin-left:.15pt;margin-top:14.2pt;width:441pt;height:216.25pt;z-index:251741184;visibility:visible;mso-wrap-style:square;mso-height-percent:0;mso-wrap-distance-left:9pt;mso-wrap-distance-top:0;mso-wrap-distance-right:9pt;mso-wrap-distance-bottom:0;mso-position-horizontal:absolute;mso-position-horizontal-relative:text;mso-position-vertical:absolute;mso-position-vertical-relative:text;mso-height-percent:0;mso-height-relative:margin;v-text-anchor:top" o:gfxdata="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" fillcolor="#f2f2f2 [3052]" strokecolor="#bfbfbf [2412]">
                 <v:textbox>
                   <w:txbxContent>
                     <w:p>
@@ -16039,7 +16170,52 @@
                           <w:sz w:val="20"/>
                           <w:szCs w:val="20"/>
                         </w:rPr>
-                        <w:t>em overlay eap-dc dc1</w:t>
+                        <w:t xml:space="preserve">em overlay eap-dc </w:t>
+                      </w:r>
+                      <w:r>
+                        <w:rPr>
+                          <w:rFonts w:ascii="Courier New" w:hAnsi="Courier New" w:cs="Courier New"/>
+                          <w:color w:val="FF0000"/>
+                          <w:sz w:val="20"/>
+                          <w:szCs w:val="20"/>
+                        </w:rPr>
+                        <w:t>--server-groups=sg</w:t>
+                      </w:r>
+                      <w:proofErr w:type="gramStart"/>
+                      <w:r>
+                        <w:rPr>
+                          <w:rFonts w:ascii="Courier New" w:hAnsi="Courier New" w:cs="Courier New"/>
+                          <w:color w:val="FF0000"/>
+                          <w:sz w:val="20"/>
+                          <w:szCs w:val="20"/>
+                        </w:rPr>
+                        <w:t>1:full</w:t>
+                      </w:r>
+                      <w:proofErr w:type="gramEnd"/>
+                      <w:r>
+                        <w:rPr>
+                          <w:rFonts w:ascii="Courier New" w:hAnsi="Courier New" w:cs="Courier New"/>
+                          <w:color w:val="FF0000"/>
+                          <w:sz w:val="20"/>
+                          <w:szCs w:val="20"/>
+                        </w:rPr>
+                        <w:t>,sg2:full-ha</w:t>
+                      </w:r>
+                      <w:r>
+                        <w:rPr>
+                          <w:rFonts w:ascii="Courier New" w:hAnsi="Courier New" w:cs="Courier New"/>
+                          <w:sz w:val="20"/>
+                          <w:szCs w:val="20"/>
+                        </w:rPr>
+                        <w:t xml:space="preserve"> </w:t>
+                      </w:r>
+                      <w:r>
+                        <w:rPr>
+                          <w:rFonts w:ascii="Courier New" w:hAnsi="Courier New" w:cs="Courier New"/>
+                          <w:sz w:val="20"/>
+                          <w:szCs w:val="20"/>
+                        </w:rPr>
+                        <w:t>dc1</w:t>
                       </w:r>
                     </w:p>
                     <w:p>
@@ -16157,44 +16333,7 @@
     </w:p>
     <w:p/>
     <w:p/>
-    <w:p>
-      <w:pPr>
-        <w:rPr>
-          <w:b/>
-          <w:color w:val="FF0000"/>
-        </w:rPr>
-      </w:pPr>
-      <w:r>
-        <w:rPr>
-          <w:b/>
-          <w:color w:val="FF0000"/>
-        </w:rPr>
-        <w:t>TODO</w:t>
-      </w:r>
-    </w:p>
-    <w:p>
-      <w:pPr>
-        <w:pStyle w:val="ListParagraph"/>
-        <w:numPr>
-          <w:ilvl w:val="0"/>
-          <w:numId w:val="2"/>
-        </w:numPr>
-        <w:rPr>
-          <w:b/>
-          <w:color w:val="FF0000"/>
-        </w:rPr>
-      </w:pPr>
-      <w:r>
-        <w:rPr>
-          <w:color w:val="FF0000"/>
-        </w:rPr>
-        <w:t>Does not configure the server groups in domain.xml</w:t>
-      </w:r>
-    </w:p>
-    <w:p>
-      <w:bookmarkStart w:id="42" w:name="_GoBack"/>
-      <w:bookmarkEnd w:id="42"/>
-    </w:p>
+    <w:p/>
     <w:p>
       <w:pPr>
         <w:pStyle w:val="Heading2"/>
@@ -16204,9 +16343,11 @@
       <w:pPr>
         <w:pStyle w:val="Heading2"/>
       </w:pPr>
+      <w:bookmarkStart w:id="43" w:name="_Toc443609668"/>
       <w:r>
         <w:t>Subordinate Host Controller</w:t>
       </w:r>
+      <w:bookmarkEnd w:id="43"/>
     </w:p>
     <w:p/>
     <w:p>
@@ -16219,11 +16360,11 @@
       <w:r>
         <w:t xml:space="preserve">Empty “topology” string is </w:t>
       </w:r>
-      <w:proofErr w:type="gramStart"/>
-      <w:r>
-        <w:t>acceptable,</w:t>
-      </w:r>
-      <w:proofErr w:type="gramEnd"/>
+      <w:bookmarkStart w:id="44" w:name="_GoBack"/>
+      <w:bookmarkEnd w:id="44"/>
+      <w:r>
+        <w:t>acceptable;</w:t>
+      </w:r>
       <w:r>
         <w:t xml:space="preserve"> it means the host.xml &lt;servers&gt; section will be cleared.</w:t>
       </w:r>
@@ -16236,16 +16377,16 @@
         <mc:AlternateContent>
           <mc:Choice Requires="wps">
             <w:drawing>
-              <wp:anchor distT="0" distB="0" distL="114300" distR="114300" simplePos="0" relativeHeight="251739136" behindDoc="0" locked="0" layoutInCell="1" allowOverlap="1" wp14:anchorId="37BF5DC1" wp14:editId="485EA34E">
+              <wp:anchor distT="0" distB="0" distL="114300" distR="114300" simplePos="0" relativeHeight="251739136" behindDoc="0" locked="0" layoutInCell="1" allowOverlap="1" wp14:anchorId="37BF5DC1" wp14:editId="5BEED976">
                 <wp:simplePos x="0" y="0"/>
                 <wp:positionH relativeFrom="column">
-                  <wp:posOffset>50165</wp:posOffset>
+                  <wp:posOffset>51435</wp:posOffset>
                 </wp:positionH>
                 <wp:positionV relativeFrom="paragraph">
                   <wp:posOffset>260350</wp:posOffset>
                 </wp:positionV>
-                <wp:extent cx="5600700" cy="2775585"/>
-                <wp:effectExtent l="0" t="0" r="38100" b="18415"/>
+                <wp:extent cx="5599430" cy="2775585"/>
+                <wp:effectExtent l="0" t="0" r="13970" b="18415"/>
                 <wp:wrapSquare wrapText="bothSides"/>
                 <wp:docPr id="28" name="Text Box 28"/>
                 <wp:cNvGraphicFramePr/>
@@ -16256,7 +16397,7 @@
                       <wps:spPr>
                         <a:xfrm>
                           <a:off x="0" y="0"/>
-                          <a:ext cx="5600700" cy="2775585"/>
+                          <a:ext cx="5599430" cy="2775585"/>
                         </a:xfrm>
                         <a:prstGeom prst="rect">
                           <a:avLst/>
@@ -16461,7 +16602,23 @@
                                 <w:sz w:val="20"/>
                                 <w:szCs w:val="20"/>
                               </w:rPr>
-                              <w:t xml:space="preserve">   n1</w:t>
+                              <w:t xml:space="preserve">   </w:t>
+                            </w:r>
+                            <w:r>
+                              <w:rPr>
+                                <w:rFonts w:ascii="Courier New" w:hAnsi="Courier New" w:cs="Courier New"/>
+                                <w:sz w:val="20"/>
+                                <w:szCs w:val="20"/>
+                              </w:rPr>
+                              <w:t>h</w:t>
+                            </w:r>
+                            <w:r>
+                              <w:rPr>
+                                <w:rFonts w:ascii="Courier New" w:hAnsi="Courier New" w:cs="Courier New"/>
+                                <w:sz w:val="20"/>
+                                <w:szCs w:val="20"/>
+                              </w:rPr>
+                              <w:t>1</w:t>
                             </w:r>
                           </w:p>
                           <w:p>
@@ -16582,15 +16739,12 @@
                               <w:t>=</w:t>
                             </w:r>
                             <w:r>
-                              <w:t xml:space="preserve"> </w:t>
-                            </w:r>
-                            <w:r>
-                              <w:rPr>
-                                <w:rFonts w:ascii="Courier New" w:hAnsi="Courier New" w:cs="Courier New"/>
-                                <w:sz w:val="20"/>
-                                <w:szCs w:val="20"/>
-                              </w:rPr>
-                              <w:t>main-server-</w:t>
+                              <w:rPr>
+                                <w:rFonts w:ascii="Courier New" w:hAnsi="Courier New" w:cs="Courier New"/>
+                                <w:sz w:val="20"/>
+                                <w:szCs w:val="20"/>
+                              </w:rPr>
+                              <w:t>sg</w:t>
                             </w:r>
                             <w:proofErr w:type="gramStart"/>
                             <w:r>
@@ -16599,7 +16753,7 @@
                                 <w:sz w:val="20"/>
                                 <w:szCs w:val="20"/>
                               </w:rPr>
-                              <w:t>group</w:t>
+                              <w:t>1</w:t>
                             </w:r>
                             <w:r>
                               <w:rPr>
@@ -16624,6 +16778,14 @@
                                 <w:sz w:val="20"/>
                                 <w:szCs w:val="20"/>
                               </w:rPr>
+                              <w:t>,s2</w:t>
+                            </w:r>
+                            <w:r>
+                              <w:rPr>
+                                <w:rFonts w:ascii="Courier New" w:hAnsi="Courier New" w:cs="Courier New"/>
+                                <w:sz w:val="20"/>
+                                <w:szCs w:val="20"/>
+                              </w:rPr>
                               <w:t>%</w:t>
                             </w:r>
                             <w:r>
@@ -16632,7 +16794,7 @@
                                 <w:sz w:val="20"/>
                                 <w:szCs w:val="20"/>
                               </w:rPr>
-                              <w:t>other-server-group</w:t>
+                              <w:t>sg2</w:t>
                             </w:r>
                             <w:r>
                               <w:rPr>
@@ -16648,7 +16810,15 @@
                                 <w:sz w:val="20"/>
                                 <w:szCs w:val="20"/>
                               </w:rPr>
-                              <w:t>s2</w:t>
+                              <w:t>s</w:t>
+                            </w:r>
+                            <w:r>
+                              <w:rPr>
+                                <w:rFonts w:ascii="Courier New" w:hAnsi="Courier New" w:cs="Courier New"/>
+                                <w:sz w:val="20"/>
+                                <w:szCs w:val="20"/>
+                              </w:rPr>
+                              <w:t>3,s4</w:t>
                             </w:r>
                             <w:r>
                               <w:rPr>
@@ -16689,7 +16859,15 @@
                                 <w:sz w:val="20"/>
                                 <w:szCs w:val="20"/>
                               </w:rPr>
-                              <w:t>n1</w:t>
+                              <w:t>h</w:t>
+                            </w:r>
+                            <w:r>
+                              <w:rPr>
+                                <w:rFonts w:ascii="Courier New" w:hAnsi="Courier New" w:cs="Courier New"/>
+                                <w:sz w:val="20"/>
+                                <w:szCs w:val="20"/>
+                              </w:rPr>
+                              <w:t>1</w:t>
                             </w:r>
                           </w:p>
                           <w:p>
@@ -16715,7 +16893,23 @@
                                 <w:sz w:val="20"/>
                                 <w:szCs w:val="20"/>
                               </w:rPr>
-                              <w:t>em stop n1</w:t>
+                              <w:t xml:space="preserve">em stop </w:t>
+                            </w:r>
+                            <w:r>
+                              <w:rPr>
+                                <w:rFonts w:ascii="Courier New" w:hAnsi="Courier New" w:cs="Courier New"/>
+                                <w:sz w:val="20"/>
+                                <w:szCs w:val="20"/>
+                              </w:rPr>
+                              <w:t>h</w:t>
+                            </w:r>
+                            <w:r>
+                              <w:rPr>
+                                <w:rFonts w:ascii="Courier New" w:hAnsi="Courier New" w:cs="Courier New"/>
+                                <w:sz w:val="20"/>
+                                <w:szCs w:val="20"/>
+                              </w:rPr>
+                              <w:t>1</w:t>
                             </w:r>
                           </w:p>
                           <w:p>
@@ -16741,7 +16935,23 @@
                                 <w:sz w:val="20"/>
                                 <w:szCs w:val="20"/>
                               </w:rPr>
-                              <w:t>em start n1</w:t>
+                              <w:t xml:space="preserve">em start </w:t>
+                            </w:r>
+                            <w:r>
+                              <w:rPr>
+                                <w:rFonts w:ascii="Courier New" w:hAnsi="Courier New" w:cs="Courier New"/>
+                                <w:sz w:val="20"/>
+                                <w:szCs w:val="20"/>
+                              </w:rPr>
+                              <w:t>h</w:t>
+                            </w:r>
+                            <w:r>
+                              <w:rPr>
+                                <w:rFonts w:ascii="Courier New" w:hAnsi="Courier New" w:cs="Courier New"/>
+                                <w:sz w:val="20"/>
+                                <w:szCs w:val="20"/>
+                              </w:rPr>
+                              <w:t>1</w:t>
                             </w:r>
                           </w:p>
                           <w:p>
@@ -16765,6 +16975,9 @@
                     </wps:wsp>
                   </a:graphicData>
                 </a:graphic>
+                <wp14:sizeRelH relativeFrom="margin">
+                  <wp14:pctWidth>0</wp14:pctWidth>
+                </wp14:sizeRelH>
                 <wp14:sizeRelV relativeFrom="margin">
                   <wp14:pctHeight>0</wp14:pctHeight>
                 </wp14:sizeRelV>
@@ -16773,7 +16986,7 @@
           </mc:Choice>
           <mc:Fallback>
             <w:pict>
-              <v:shape w14:anchorId="37BF5DC1" id="Text_x0020_Box_x0020_28" o:spid="_x0000_s1058" type="#_x0000_t202" style="position:absolute;margin-left:3.95pt;margin-top:20.5pt;width:441pt;height:218.55pt;z-index:251739136;visibility:visible;mso-wrap-style:square;mso-height-percent:0;mso-wrap-distance-left:9pt;mso-wrap-distance-top:0;mso-wrap-distance-right:9pt;mso-wrap-distance-bottom:0;mso-position-horizontal:absolute;mso-position-horizontal-relative:text;mso-position-vertical:absolute;mso-position-vertical-relative:text;mso-height-percent:0;mso-height-relative:margin;v-text-anchor:top" o:gfxdata="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" fillcolor="#f2f2f2 [3052]" strokecolor="#bfbfbf [2412]">
+              <v:shape w14:anchorId="37BF5DC1" id="Text_x0020_Box_x0020_28" o:spid="_x0000_s1058" type="#_x0000_t202" style="position:absolute;margin-left:4.05pt;margin-top:20.5pt;width:440.9pt;height:218.55pt;z-index:251739136;visibility:visible;mso-wrap-style:square;mso-width-percent:0;mso-height-percent:0;mso-wrap-distance-left:9pt;mso-wrap-distance-top:0;mso-wrap-distance-right:9pt;mso-wrap-distance-bottom:0;mso-position-horizontal:absolute;mso-position-horizontal-relative:text;mso-position-vertical:absolute;mso-position-vertical-relative:text;mso-width-percent:0;mso-height-percent:0;mso-width-relative:margin;mso-height-relative:margin;v-text-anchor:top" o:gfxdata="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" fillcolor="#f2f2f2 [3052]" strokecolor="#bfbfbf [2412]">
                 <v:textbox>
                   <w:txbxContent>
                     <w:p>
@@ -16941,7 +17154,23 @@
                           <w:sz w:val="20"/>
                           <w:szCs w:val="20"/>
                         </w:rPr>
-                        <w:t xml:space="preserve">   n1</w:t>
+                        <w:t xml:space="preserve">   </w:t>
+                      </w:r>
+                      <w:r>
+                        <w:rPr>
+                          <w:rFonts w:ascii="Courier New" w:hAnsi="Courier New" w:cs="Courier New"/>
+                          <w:sz w:val="20"/>
+                          <w:szCs w:val="20"/>
+                        </w:rPr>
+                        <w:t>h</w:t>
+                      </w:r>
+                      <w:r>
+                        <w:rPr>
+                          <w:rFonts w:ascii="Courier New" w:hAnsi="Courier New" w:cs="Courier New"/>
+                          <w:sz w:val="20"/>
+                          <w:szCs w:val="20"/>
+                        </w:rPr>
+                        <w:t>1</w:t>
                       </w:r>
                     </w:p>
                     <w:p>
@@ -17062,15 +17291,12 @@
                         <w:t>=</w:t>
                       </w:r>
                       <w:r>
-                        <w:t xml:space="preserve"> </w:t>
-                      </w:r>
-                      <w:r>
-                        <w:rPr>
-                          <w:rFonts w:ascii="Courier New" w:hAnsi="Courier New" w:cs="Courier New"/>
-                          <w:sz w:val="20"/>
-                          <w:szCs w:val="20"/>
-                        </w:rPr>
-                        <w:t>main-server-</w:t>
+                        <w:rPr>
+                          <w:rFonts w:ascii="Courier New" w:hAnsi="Courier New" w:cs="Courier New"/>
+                          <w:sz w:val="20"/>
+                          <w:szCs w:val="20"/>
+                        </w:rPr>
+                        <w:t>sg</w:t>
                       </w:r>
                       <w:proofErr w:type="gramStart"/>
                       <w:r>
@@ -17079,7 +17305,7 @@
                           <w:sz w:val="20"/>
                           <w:szCs w:val="20"/>
                         </w:rPr>
-                        <w:t>group</w:t>
+                        <w:t>1</w:t>
                       </w:r>
                       <w:r>
                         <w:rPr>
@@ -17104,6 +17330,14 @@
                           <w:sz w:val="20"/>
                           <w:szCs w:val="20"/>
                         </w:rPr>
+                        <w:t>,s2</w:t>
+                      </w:r>
+                      <w:r>
+                        <w:rPr>
+                          <w:rFonts w:ascii="Courier New" w:hAnsi="Courier New" w:cs="Courier New"/>
+                          <w:sz w:val="20"/>
+                          <w:szCs w:val="20"/>
+                        </w:rPr>
                         <w:t>%</w:t>
                       </w:r>
                       <w:r>
@@ -17112,7 +17346,7 @@
                           <w:sz w:val="20"/>
                           <w:szCs w:val="20"/>
                         </w:rPr>
-                        <w:t>other-server-group</w:t>
+                        <w:t>sg2</w:t>
                       </w:r>
                       <w:r>
                         <w:rPr>
@@ -17128,7 +17362,15 @@
                           <w:sz w:val="20"/>
                           <w:szCs w:val="20"/>
                         </w:rPr>
-                        <w:t>s2</w:t>
+                        <w:t>s</w:t>
+                      </w:r>
+                      <w:r>
+                        <w:rPr>
+                          <w:rFonts w:ascii="Courier New" w:hAnsi="Courier New" w:cs="Courier New"/>
+                          <w:sz w:val="20"/>
+                          <w:szCs w:val="20"/>
+                        </w:rPr>
+                        <w:t>3,s4</w:t>
                       </w:r>
                       <w:r>
                         <w:rPr>
@@ -17169,7 +17411,15 @@
                           <w:sz w:val="20"/>
                           <w:szCs w:val="20"/>
                         </w:rPr>
-                        <w:t>n1</w:t>
+                        <w:t>h</w:t>
+                      </w:r>
+                      <w:r>
+                        <w:rPr>
+                          <w:rFonts w:ascii="Courier New" w:hAnsi="Courier New" w:cs="Courier New"/>
+                          <w:sz w:val="20"/>
+                          <w:szCs w:val="20"/>
+                        </w:rPr>
+                        <w:t>1</w:t>
                       </w:r>
                     </w:p>
                     <w:p>
@@ -17195,7 +17445,23 @@
                           <w:sz w:val="20"/>
                           <w:szCs w:val="20"/>
                         </w:rPr>
-                        <w:t>em stop n1</w:t>
+                        <w:t xml:space="preserve">em stop </w:t>
+                      </w:r>
+                      <w:r>
+                        <w:rPr>
+                          <w:rFonts w:ascii="Courier New" w:hAnsi="Courier New" w:cs="Courier New"/>
+                          <w:sz w:val="20"/>
+                          <w:szCs w:val="20"/>
+                        </w:rPr>
+                        <w:t>h</w:t>
+                      </w:r>
+                      <w:r>
+                        <w:rPr>
+                          <w:rFonts w:ascii="Courier New" w:hAnsi="Courier New" w:cs="Courier New"/>
+                          <w:sz w:val="20"/>
+                          <w:szCs w:val="20"/>
+                        </w:rPr>
+                        <w:t>1</w:t>
                       </w:r>
                     </w:p>
                     <w:p>
@@ -17221,7 +17487,23 @@
                           <w:sz w:val="20"/>
                           <w:szCs w:val="20"/>
                         </w:rPr>
-                        <w:t>em start n1</w:t>
+                        <w:t xml:space="preserve">em start </w:t>
+                      </w:r>
+                      <w:r>
+                        <w:rPr>
+                          <w:rFonts w:ascii="Courier New" w:hAnsi="Courier New" w:cs="Courier New"/>
+                          <w:sz w:val="20"/>
+                          <w:szCs w:val="20"/>
+                        </w:rPr>
+                        <w:t>h</w:t>
+                      </w:r>
+                      <w:r>
+                        <w:rPr>
+                          <w:rFonts w:ascii="Courier New" w:hAnsi="Courier New" w:cs="Courier New"/>
+                          <w:sz w:val="20"/>
+                          <w:szCs w:val="20"/>
+                        </w:rPr>
+                        <w:t>1</w:t>
                       </w:r>
                     </w:p>
                     <w:p>
@@ -17285,72 +17567,41 @@
         <w:t xml:space="preserve"> Need to expose the user as argument (or use subordinate host controller server identity, which is probably better)</w:t>
       </w:r>
     </w:p>
-    <w:p/>
-    <w:p/>
-    <w:p/>
-    <w:p/>
+    <w:p>
+      <w:pPr>
+        <w:rPr>
+          <w:rFonts w:asciiTheme="majorHAnsi" w:eastAsiaTheme="majorEastAsia" w:hAnsiTheme="majorHAnsi" w:cstheme="majorBidi"/>
+          <w:b/>
+          <w:bCs/>
+          <w:color w:val="345A8A" w:themeColor="accent1" w:themeShade="B5"/>
+          <w:sz w:val="32"/>
+          <w:szCs w:val="32"/>
+        </w:rPr>
+      </w:pPr>
+      <w:r>
+        <w:br w:type="page"/>
+      </w:r>
+    </w:p>
     <w:p>
       <w:pPr>
         <w:pStyle w:val="Heading1"/>
       </w:pPr>
-    </w:p>
-    <w:p/>
-    <w:p/>
-    <w:p/>
-    <w:p/>
-    <w:p/>
-    <w:p/>
-    <w:p/>
-    <w:p/>
-    <w:p/>
-    <w:p>
-      <w:pPr>
-        <w:sectPr>
-          <w:pgSz w:w="12240" w:h="15840"/>
-          <w:pgMar w:top="1440" w:right="1800" w:bottom="1440" w:left="1800" w:header="720" w:footer="720" w:gutter="0"/>
-          <w:cols w:space="720"/>
-          <w:docGrid w:linePitch="360"/>
-        </w:sectPr>
-      </w:pPr>
-    </w:p>
-    <w:p>
-      <w:pPr>
-        <w:pStyle w:val="Heading1"/>
-      </w:pPr>
-      <w:bookmarkStart w:id="43" w:name="_Toc443385833"/>
-      <w:r>
-        <w:lastRenderedPageBreak/>
-        <w:t>Running Arbitrary Shell Commands Across the Environment</w:t>
-      </w:r>
-      <w:bookmarkEnd w:id="43"/>
-    </w:p>
-    <w:p/>
-    <w:p/>
-    <w:p>
-      <w:pPr>
-        <w:pStyle w:val="Heading1"/>
-        <w:sectPr>
-          <w:pgSz w:w="12240" w:h="15840"/>
-          <w:pgMar w:top="1440" w:right="1800" w:bottom="1440" w:left="1800" w:header="720" w:footer="720" w:gutter="0"/>
-          <w:cols w:space="720"/>
-          <w:docGrid w:linePitch="360"/>
-        </w:sectPr>
-      </w:pPr>
-      <w:bookmarkStart w:id="44" w:name="_Toc443385834"/>
+      <w:bookmarkStart w:id="45" w:name="_Toc443609669"/>
       <w:r>
         <w:rPr>
           <w:noProof/>
         </w:rPr>
+        <w:lastRenderedPageBreak/>
         <mc:AlternateContent>
           <mc:Choice Requires="wps">
             <w:drawing>
-              <wp:anchor distT="0" distB="0" distL="114300" distR="114300" simplePos="0" relativeHeight="251716608" behindDoc="0" locked="0" layoutInCell="1" allowOverlap="1" wp14:anchorId="42874EC8" wp14:editId="41799C92">
+              <wp:anchor distT="0" distB="0" distL="114300" distR="114300" simplePos="0" relativeHeight="251716608" behindDoc="0" locked="0" layoutInCell="1" allowOverlap="1" wp14:anchorId="42874EC8" wp14:editId="066454B5">
                 <wp:simplePos x="0" y="0"/>
                 <wp:positionH relativeFrom="column">
-                  <wp:posOffset>0</wp:posOffset>
+                  <wp:posOffset>49530</wp:posOffset>
                 </wp:positionH>
                 <wp:positionV relativeFrom="paragraph">
-                  <wp:posOffset>4445</wp:posOffset>
+                  <wp:posOffset>343535</wp:posOffset>
                 </wp:positionV>
                 <wp:extent cx="5600700" cy="571500"/>
                 <wp:effectExtent l="0" t="0" r="38100" b="38100"/>
@@ -17449,7 +17700,7 @@
           </mc:Choice>
           <mc:Fallback>
             <w:pict>
-              <v:shape w14:anchorId="42874EC8" id="Text_x0020_Box_x0020_29" o:spid="_x0000_s1059" type="#_x0000_t202" style="position:absolute;margin-left:0;margin-top:.35pt;width:441pt;height:45pt;z-index:251716608;visibility:visible;mso-wrap-style:square;mso-height-percent:0;mso-wrap-distance-left:9pt;mso-wrap-distance-top:0;mso-wrap-distance-right:9pt;mso-wrap-distance-bottom:0;mso-position-horizontal:absolute;mso-position-horizontal-relative:text;mso-position-vertical:absolute;mso-position-vertical-relative:text;mso-height-percent:0;mso-height-relative:margin;v-text-anchor:top" o:gfxdata="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" fillcolor="#f2f2f2 [3052]" strokecolor="#bfbfbf [2412]">
+              <v:shape w14:anchorId="42874EC8" id="Text_x0020_Box_x0020_29" o:spid="_x0000_s1059" type="#_x0000_t202" style="position:absolute;margin-left:3.9pt;margin-top:27.05pt;width:441pt;height:45pt;z-index:251716608;visibility:visible;mso-wrap-style:square;mso-height-percent:0;mso-wrap-distance-left:9pt;mso-wrap-distance-top:0;mso-wrap-distance-right:9pt;mso-wrap-distance-bottom:0;mso-position-horizontal:absolute;mso-position-horizontal-relative:text;mso-position-vertical:absolute;mso-position-vertical-relative:text;mso-height-percent:0;mso-height-relative:margin;v-text-anchor:top" o:gfxdata="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" fillcolor="#f2f2f2 [3052]" strokecolor="#bfbfbf [2412]">
                 <v:textbox>
                   <w:txbxContent>
                     <w:p>
@@ -17486,25 +17737,27 @@
           </mc:Fallback>
         </mc:AlternateContent>
       </w:r>
-      <w:bookmarkEnd w:id="44"/>
+      <w:r>
+        <w:t>Running Arbitrary Shell Commands Across the Environment</w:t>
+      </w:r>
+      <w:bookmarkEnd w:id="45"/>
     </w:p>
     <w:p>
       <w:pPr>
         <w:pStyle w:val="Heading1"/>
       </w:pPr>
-      <w:bookmarkStart w:id="45" w:name="_Toc443385835"/>
-      <w:r>
-        <w:lastRenderedPageBreak/>
+      <w:bookmarkStart w:id="46" w:name="_Toc443609670"/>
+      <w:r>
         <w:t>Miscellaneous</w:t>
       </w:r>
-      <w:bookmarkEnd w:id="45"/>
+      <w:bookmarkEnd w:id="46"/>
     </w:p>
     <w:p/>
+    <w:bookmarkStart w:id="47" w:name="_Toc443609671"/>
     <w:p>
       <w:pPr>
         <w:pStyle w:val="Heading2"/>
       </w:pPr>
-      <w:bookmarkStart w:id="46" w:name="_Toc443385836"/>
       <w:r>
         <w:rPr>
           <w:noProof/>
@@ -17657,18 +17910,18 @@
       <w:r>
         <w:t>In-Line Documentation</w:t>
       </w:r>
-      <w:bookmarkEnd w:id="46"/>
+      <w:bookmarkEnd w:id="47"/>
     </w:p>
     <w:p/>
     <w:p>
       <w:pPr>
         <w:pStyle w:val="Heading2"/>
       </w:pPr>
-      <w:bookmarkStart w:id="47" w:name="_Toc443385837"/>
+      <w:bookmarkStart w:id="48" w:name="_Toc443609672"/>
       <w:r>
         <w:t>Verbose Execution</w:t>
       </w:r>
-      <w:bookmarkEnd w:id="47"/>
+      <w:bookmarkEnd w:id="48"/>
     </w:p>
     <w:p/>
     <w:p>
@@ -17854,23 +18107,23 @@
       <w:pPr>
         <w:pStyle w:val="Heading1"/>
       </w:pPr>
-      <w:bookmarkStart w:id="48" w:name="_Toc443385838"/>
+      <w:bookmarkStart w:id="49" w:name="_Toc443609673"/>
       <w:r>
         <w:lastRenderedPageBreak/>
         <w:t>Extending em</w:t>
       </w:r>
-      <w:bookmarkEnd w:id="48"/>
+      <w:bookmarkEnd w:id="49"/>
     </w:p>
     <w:p/>
     <w:p>
       <w:pPr>
         <w:pStyle w:val="Heading2"/>
       </w:pPr>
-      <w:bookmarkStart w:id="49" w:name="_Toc443385839"/>
+      <w:bookmarkStart w:id="50" w:name="_Toc443609674"/>
       <w:r>
         <w:t>Overlays</w:t>
       </w:r>
-      <w:bookmarkEnd w:id="49"/>
+      <w:bookmarkEnd w:id="50"/>
     </w:p>
     <w:p/>
     <w:p>
@@ -17979,7 +18232,7 @@
         <w:rStyle w:val="PageNumber"/>
         <w:noProof/>
       </w:rPr>
-      <w:t>25</w:t>
+      <w:t>24</w:t>
     </w:r>
     <w:r>
       <w:rPr>
@@ -19462,7 +19715,7 @@
 </file>
 
 <file path=customXml/itemProps1.xml><?xml version="1.0" encoding="utf-8"?>
-<ds:datastoreItem xmlns:ds="http://schemas.openxmlformats.org/officeDocument/2006/customXml" ds:itemID="{C2398E18-4F22-DB46-B001-BF74FCDDFCA6}">
+<ds:datastoreItem xmlns:ds="http://schemas.openxmlformats.org/officeDocument/2006/customXml" ds:itemID="{A3477820-C6D0-D842-AA5C-752E75170169}">
   <ds:schemaRefs>
     <ds:schemaRef ds:uri="http://schemas.openxmlformats.org/officeDocument/2006/bibliography"/>
   </ds:schemaRefs>

</xml_diff>

<commit_message>
added support for --server-groups when creating the domain controller
</commit_message>
<xml_diff>
--- a/doc/em User Manual.docx
+++ b/doc/em User Manual.docx
@@ -3485,7 +3485,25 @@
                                 <w:szCs w:val="20"/>
                               </w:rPr>
                               <w:br/>
-                              <w:t>PATH=${PATH}:${EC2_HOME}/bin</w:t>
+                              <w:t>PATH=${PATH</w:t>
+                            </w:r>
+                            <w:proofErr w:type="gramStart"/>
+                            <w:r>
+                              <w:rPr>
+                                <w:rFonts w:ascii="Courier New" w:hAnsi="Courier New" w:cs="Courier New"/>
+                                <w:sz w:val="20"/>
+                                <w:szCs w:val="20"/>
+                              </w:rPr>
+                              <w:t>}:$</w:t>
+                            </w:r>
+                            <w:proofErr w:type="gramEnd"/>
+                            <w:r>
+                              <w:rPr>
+                                <w:rFonts w:ascii="Courier New" w:hAnsi="Courier New" w:cs="Courier New"/>
+                                <w:sz w:val="20"/>
+                                <w:szCs w:val="20"/>
+                              </w:rPr>
+                              <w:t>{EC2_HOME}/bin</w:t>
                             </w:r>
                           </w:p>
                         </w:txbxContent>
@@ -3526,7 +3544,25 @@
                           <w:szCs w:val="20"/>
                         </w:rPr>
                         <w:br/>
-                        <w:t>PATH=${PATH}:${EC2_HOME}/bin</w:t>
+                        <w:t>PATH=${PATH</w:t>
+                      </w:r>
+                      <w:proofErr w:type="gramStart"/>
+                      <w:r>
+                        <w:rPr>
+                          <w:rFonts w:ascii="Courier New" w:hAnsi="Courier New" w:cs="Courier New"/>
+                          <w:sz w:val="20"/>
+                          <w:szCs w:val="20"/>
+                        </w:rPr>
+                        <w:t>}:$</w:t>
+                      </w:r>
+                      <w:proofErr w:type="gramEnd"/>
+                      <w:r>
+                        <w:rPr>
+                          <w:rFonts w:ascii="Courier New" w:hAnsi="Courier New" w:cs="Courier New"/>
+                          <w:sz w:val="20"/>
+                          <w:szCs w:val="20"/>
+                        </w:rPr>
+                        <w:t>{EC2_HOME}/bin</w:t>
                       </w:r>
                     </w:p>
                   </w:txbxContent>
@@ -3823,7 +3859,25 @@
                                 <w:sz w:val="20"/>
                                 <w:szCs w:val="20"/>
                               </w:rPr>
-                              <w:t xml:space="preserve">export AWS_ACCESS_KEY=your-aws-access-key-id </w:t>
+                              <w:t>export AWS_ACCESS_KEY=your-</w:t>
+                            </w:r>
+                            <w:proofErr w:type="spellStart"/>
+                            <w:r>
+                              <w:rPr>
+                                <w:rFonts w:ascii="Courier New" w:hAnsi="Courier New" w:cs="Courier New"/>
+                                <w:sz w:val="20"/>
+                                <w:szCs w:val="20"/>
+                              </w:rPr>
+                              <w:t>aws</w:t>
+                            </w:r>
+                            <w:proofErr w:type="spellEnd"/>
+                            <w:r>
+                              <w:rPr>
+                                <w:rFonts w:ascii="Courier New" w:hAnsi="Courier New" w:cs="Courier New"/>
+                                <w:sz w:val="20"/>
+                                <w:szCs w:val="20"/>
+                              </w:rPr>
+                              <w:t xml:space="preserve">-access-key-id </w:t>
                             </w:r>
                           </w:p>
                           <w:p>
@@ -3840,7 +3894,25 @@
                                 <w:sz w:val="20"/>
                                 <w:szCs w:val="20"/>
                               </w:rPr>
-                              <w:t>export AWS_SECRET_KEY=your-aws-secret-key</w:t>
+                              <w:t>export AWS_SECRET_KEY=your-</w:t>
+                            </w:r>
+                            <w:proofErr w:type="spellStart"/>
+                            <w:r>
+                              <w:rPr>
+                                <w:rFonts w:ascii="Courier New" w:hAnsi="Courier New" w:cs="Courier New"/>
+                                <w:sz w:val="20"/>
+                                <w:szCs w:val="20"/>
+                              </w:rPr>
+                              <w:t>aws</w:t>
+                            </w:r>
+                            <w:proofErr w:type="spellEnd"/>
+                            <w:r>
+                              <w:rPr>
+                                <w:rFonts w:ascii="Courier New" w:hAnsi="Courier New" w:cs="Courier New"/>
+                                <w:sz w:val="20"/>
+                                <w:szCs w:val="20"/>
+                              </w:rPr>
+                              <w:t>-secret-key</w:t>
                             </w:r>
                           </w:p>
                         </w:txbxContent>
@@ -3887,7 +3959,25 @@
                           <w:sz w:val="20"/>
                           <w:szCs w:val="20"/>
                         </w:rPr>
-                        <w:t xml:space="preserve">export AWS_ACCESS_KEY=your-aws-access-key-id </w:t>
+                        <w:t>export AWS_ACCESS_KEY=your-</w:t>
+                      </w:r>
+                      <w:proofErr w:type="spellStart"/>
+                      <w:r>
+                        <w:rPr>
+                          <w:rFonts w:ascii="Courier New" w:hAnsi="Courier New" w:cs="Courier New"/>
+                          <w:sz w:val="20"/>
+                          <w:szCs w:val="20"/>
+                        </w:rPr>
+                        <w:t>aws</w:t>
+                      </w:r>
+                      <w:proofErr w:type="spellEnd"/>
+                      <w:r>
+                        <w:rPr>
+                          <w:rFonts w:ascii="Courier New" w:hAnsi="Courier New" w:cs="Courier New"/>
+                          <w:sz w:val="20"/>
+                          <w:szCs w:val="20"/>
+                        </w:rPr>
+                        <w:t xml:space="preserve">-access-key-id </w:t>
                       </w:r>
                     </w:p>
                     <w:p>
@@ -3904,7 +3994,25 @@
                           <w:sz w:val="20"/>
                           <w:szCs w:val="20"/>
                         </w:rPr>
-                        <w:t>export AWS_SECRET_KEY=your-aws-secret-key</w:t>
+                        <w:t>export AWS_SECRET_KEY=your-</w:t>
+                      </w:r>
+                      <w:proofErr w:type="spellStart"/>
+                      <w:r>
+                        <w:rPr>
+                          <w:rFonts w:ascii="Courier New" w:hAnsi="Courier New" w:cs="Courier New"/>
+                          <w:sz w:val="20"/>
+                          <w:szCs w:val="20"/>
+                        </w:rPr>
+                        <w:t>aws</w:t>
+                      </w:r>
+                      <w:proofErr w:type="spellEnd"/>
+                      <w:r>
+                        <w:rPr>
+                          <w:rFonts w:ascii="Courier New" w:hAnsi="Courier New" w:cs="Courier New"/>
+                          <w:sz w:val="20"/>
+                          <w:szCs w:val="20"/>
+                        </w:rPr>
+                        <w:t>-secret-key</w:t>
                       </w:r>
                     </w:p>
                   </w:txbxContent>
@@ -4158,7 +4266,25 @@
                                 <w:sz w:val="20"/>
                                 <w:szCs w:val="20"/>
                               </w:rPr>
-                              <w:t>nombp1:doc ovidiu$ ec2-describe-regions</w:t>
+                              <w:t xml:space="preserve">nombp1:doc </w:t>
+                            </w:r>
+                            <w:proofErr w:type="spellStart"/>
+                            <w:r>
+                              <w:rPr>
+                                <w:rFonts w:ascii="Courier New" w:hAnsi="Courier New" w:cs="Courier New"/>
+                                <w:sz w:val="20"/>
+                                <w:szCs w:val="20"/>
+                              </w:rPr>
+                              <w:t>ovidiu</w:t>
+                            </w:r>
+                            <w:proofErr w:type="spellEnd"/>
+                            <w:r>
+                              <w:rPr>
+                                <w:rFonts w:ascii="Courier New" w:hAnsi="Courier New" w:cs="Courier New"/>
+                                <w:sz w:val="20"/>
+                                <w:szCs w:val="20"/>
+                              </w:rPr>
+                              <w:t>$ ec2-describe-regions</w:t>
                             </w:r>
                           </w:p>
                           <w:p>
@@ -4596,7 +4722,25 @@
                           <w:sz w:val="20"/>
                           <w:szCs w:val="20"/>
                         </w:rPr>
-                        <w:t>nombp1:doc ovidiu$ ec2-describe-regions</w:t>
+                        <w:t xml:space="preserve">nombp1:doc </w:t>
+                      </w:r>
+                      <w:proofErr w:type="spellStart"/>
+                      <w:r>
+                        <w:rPr>
+                          <w:rFonts w:ascii="Courier New" w:hAnsi="Courier New" w:cs="Courier New"/>
+                          <w:sz w:val="20"/>
+                          <w:szCs w:val="20"/>
+                        </w:rPr>
+                        <w:t>ovidiu</w:t>
+                      </w:r>
+                      <w:proofErr w:type="spellEnd"/>
+                      <w:r>
+                        <w:rPr>
+                          <w:rFonts w:ascii="Courier New" w:hAnsi="Courier New" w:cs="Courier New"/>
+                          <w:sz w:val="20"/>
+                          <w:szCs w:val="20"/>
+                        </w:rPr>
+                        <w:t>$ ec2-describe-regions</w:t>
                       </w:r>
                     </w:p>
                     <w:p>
@@ -5179,7 +5323,15 @@
     </w:p>
     <w:p>
       <w:r>
-        <w:t xml:space="preserve">where the &lt;service_endpoint&gt; value should come from the third column of </w:t>
+        <w:t>where the &lt;</w:t>
+      </w:r>
+      <w:proofErr w:type="spellStart"/>
+      <w:r>
+        <w:t>service_endpoint</w:t>
+      </w:r>
+      <w:proofErr w:type="spellEnd"/>
+      <w:r>
+        <w:t xml:space="preserve">&gt; value should come from the third column of </w:t>
       </w:r>
       <w:r>
         <w:t>the ec2-describe-regions command</w:t>
@@ -5371,13 +5523,43 @@
         <w:rPr>
           <w:rFonts w:ascii="Courier New" w:hAnsi="Courier New" w:cs="Courier New"/>
         </w:rPr>
-        <w:t>~/.ssh/authorized_keys</w:t>
-      </w:r>
+        <w:t>~/.</w:t>
+      </w:r>
+      <w:proofErr w:type="spellStart"/>
+      <w:r>
+        <w:rPr>
+          <w:rFonts w:ascii="Courier New" w:hAnsi="Courier New" w:cs="Courier New"/>
+        </w:rPr>
+        <w:t>ssh</w:t>
+      </w:r>
+      <w:proofErr w:type="spellEnd"/>
+      <w:r>
+        <w:rPr>
+          <w:rFonts w:ascii="Courier New" w:hAnsi="Courier New" w:cs="Courier New"/>
+        </w:rPr>
+        <w:t>/</w:t>
+      </w:r>
+      <w:proofErr w:type="spellStart"/>
+      <w:r>
+        <w:rPr>
+          <w:rFonts w:ascii="Courier New" w:hAnsi="Courier New" w:cs="Courier New"/>
+        </w:rPr>
+        <w:t>authorized_keys</w:t>
+      </w:r>
+      <w:proofErr w:type="spellEnd"/>
       <w:r>
         <w:t xml:space="preserve"> when creating the instance, and then you need to provide the private key of the pair </w:t>
       </w:r>
       <w:r>
-        <w:t>to your ssh client when logging into</w:t>
+        <w:t xml:space="preserve">to your </w:t>
+      </w:r>
+      <w:proofErr w:type="spellStart"/>
+      <w:r>
+        <w:t>ssh</w:t>
+      </w:r>
+      <w:proofErr w:type="spellEnd"/>
+      <w:r>
+        <w:t xml:space="preserve"> client when logging into</w:t>
       </w:r>
       <w:r>
         <w:t xml:space="preserve"> the instance.</w:t>
@@ -5737,7 +5919,15 @@
     <w:p/>
     <w:p>
       <w:r>
-        <w:t>Extract the content of the em installation zip into the directory conventionally used for external utilities. /opt or /usr/local are common choices. For the remainder of this document we will assume that the external utility directory is /opt.</w:t>
+        <w:t>Extract the content of the em installation zip into the directory conventionally used for external utilities. /opt or /</w:t>
+      </w:r>
+      <w:proofErr w:type="spellStart"/>
+      <w:r>
+        <w:t>usr</w:t>
+      </w:r>
+      <w:proofErr w:type="spellEnd"/>
+      <w:r>
+        <w:t>/local are common choices. For the remainder of this document we will assume that the external utility directory is /opt.</w:t>
       </w:r>
     </w:p>
     <w:p/>
@@ -5863,7 +6053,25 @@
                                 <w:sz w:val="20"/>
                                 <w:szCs w:val="20"/>
                               </w:rPr>
-                              <w:t>ln –s ./em-2.5 ./em</w:t>
+                              <w:t>ln –</w:t>
+                            </w:r>
+                            <w:proofErr w:type="gramStart"/>
+                            <w:r>
+                              <w:rPr>
+                                <w:rFonts w:ascii="Courier New" w:hAnsi="Courier New" w:cs="Courier New"/>
+                                <w:sz w:val="20"/>
+                                <w:szCs w:val="20"/>
+                              </w:rPr>
+                              <w:t>s .</w:t>
+                            </w:r>
+                            <w:proofErr w:type="gramEnd"/>
+                            <w:r>
+                              <w:rPr>
+                                <w:rFonts w:ascii="Courier New" w:hAnsi="Courier New" w:cs="Courier New"/>
+                                <w:sz w:val="20"/>
+                                <w:szCs w:val="20"/>
+                              </w:rPr>
+                              <w:t>/em-2.5 ./em</w:t>
                             </w:r>
                           </w:p>
                         </w:txbxContent>
@@ -5928,7 +6136,25 @@
                           <w:sz w:val="20"/>
                           <w:szCs w:val="20"/>
                         </w:rPr>
-                        <w:t>ln –s ./em-2.5 ./em</w:t>
+                        <w:t>ln –</w:t>
+                      </w:r>
+                      <w:proofErr w:type="gramStart"/>
+                      <w:r>
+                        <w:rPr>
+                          <w:rFonts w:ascii="Courier New" w:hAnsi="Courier New" w:cs="Courier New"/>
+                          <w:sz w:val="20"/>
+                          <w:szCs w:val="20"/>
+                        </w:rPr>
+                        <w:t>s .</w:t>
+                      </w:r>
+                      <w:proofErr w:type="gramEnd"/>
+                      <w:r>
+                        <w:rPr>
+                          <w:rFonts w:ascii="Courier New" w:hAnsi="Courier New" w:cs="Courier New"/>
+                          <w:sz w:val="20"/>
+                          <w:szCs w:val="20"/>
+                        </w:rPr>
+                        <w:t>/em-2.5 ./em</w:t>
                       </w:r>
                     </w:p>
                   </w:txbxContent>
@@ -6231,13 +6457,29 @@
         <w:t>private</w:t>
       </w:r>
       <w:r>
-        <w:t xml:space="preserve">-key.pem) </w:t>
+        <w:t>-</w:t>
+      </w:r>
+      <w:proofErr w:type="spellStart"/>
+      <w:r>
+        <w:t>key.pem</w:t>
+      </w:r>
+      <w:proofErr w:type="spellEnd"/>
+      <w:r>
+        <w:t xml:space="preserve">) </w:t>
       </w:r>
       <w:r>
         <w:t>in the</w:t>
       </w:r>
       <w:r>
-        <w:t xml:space="preserve"> ~/.ssh directory</w:t>
+        <w:t xml:space="preserve"> ~/.</w:t>
+      </w:r>
+      <w:proofErr w:type="spellStart"/>
+      <w:r>
+        <w:t>ssh</w:t>
+      </w:r>
+      <w:proofErr w:type="spellEnd"/>
+      <w:r>
+        <w:t xml:space="preserve"> directory</w:t>
       </w:r>
       <w:r>
         <w:t xml:space="preserve">. The permissions should be adjusted as </w:t>
@@ -6337,16 +6579,44 @@
                                 <w:sz w:val="20"/>
                                 <w:szCs w:val="20"/>
                               </w:rPr>
-                              <w:t>mv &lt;browser_download_dir&gt;/</w:t>
-                            </w:r>
-                            <w:r>
-                              <w:rPr>
-                                <w:rFonts w:ascii="Courier New" w:hAnsi="Courier New" w:cs="Courier New"/>
-                                <w:sz w:val="20"/>
-                                <w:szCs w:val="20"/>
-                              </w:rPr>
-                              <w:t>em-provisioning-key-pair.pem</w:t>
-                            </w:r>
+                              <w:t>mv &lt;</w:t>
+                            </w:r>
+                            <w:proofErr w:type="spellStart"/>
+                            <w:r>
+                              <w:rPr>
+                                <w:rFonts w:ascii="Courier New" w:hAnsi="Courier New" w:cs="Courier New"/>
+                                <w:sz w:val="20"/>
+                                <w:szCs w:val="20"/>
+                              </w:rPr>
+                              <w:t>browser_download_dir</w:t>
+                            </w:r>
+                            <w:proofErr w:type="spellEnd"/>
+                            <w:r>
+                              <w:rPr>
+                                <w:rFonts w:ascii="Courier New" w:hAnsi="Courier New" w:cs="Courier New"/>
+                                <w:sz w:val="20"/>
+                                <w:szCs w:val="20"/>
+                              </w:rPr>
+                              <w:t>&gt;/</w:t>
+                            </w:r>
+                            <w:r>
+                              <w:rPr>
+                                <w:rFonts w:ascii="Courier New" w:hAnsi="Courier New" w:cs="Courier New"/>
+                                <w:sz w:val="20"/>
+                                <w:szCs w:val="20"/>
+                              </w:rPr>
+                              <w:t>em-provisioning-key-</w:t>
+                            </w:r>
+                            <w:proofErr w:type="spellStart"/>
+                            <w:r>
+                              <w:rPr>
+                                <w:rFonts w:ascii="Courier New" w:hAnsi="Courier New" w:cs="Courier New"/>
+                                <w:sz w:val="20"/>
+                                <w:szCs w:val="20"/>
+                              </w:rPr>
+                              <w:t>pair.pem</w:t>
+                            </w:r>
+                            <w:proofErr w:type="spellEnd"/>
                             <w:r>
                               <w:rPr>
                                 <w:rFonts w:ascii="Courier New" w:hAnsi="Courier New" w:cs="Courier New"/>
@@ -6370,7 +6640,43 @@
                                 <w:sz w:val="20"/>
                                 <w:szCs w:val="20"/>
                               </w:rPr>
-                              <w:t xml:space="preserve">   ~/.ssh/em-provisioning-private-key.pem </w:t>
+                              <w:t xml:space="preserve">   ~/.</w:t>
+                            </w:r>
+                            <w:proofErr w:type="spellStart"/>
+                            <w:r>
+                              <w:rPr>
+                                <w:rFonts w:ascii="Courier New" w:hAnsi="Courier New" w:cs="Courier New"/>
+                                <w:sz w:val="20"/>
+                                <w:szCs w:val="20"/>
+                              </w:rPr>
+                              <w:t>ssh</w:t>
+                            </w:r>
+                            <w:proofErr w:type="spellEnd"/>
+                            <w:r>
+                              <w:rPr>
+                                <w:rFonts w:ascii="Courier New" w:hAnsi="Courier New" w:cs="Courier New"/>
+                                <w:sz w:val="20"/>
+                                <w:szCs w:val="20"/>
+                              </w:rPr>
+                              <w:t>/em-provisioning-private-</w:t>
+                            </w:r>
+                            <w:proofErr w:type="spellStart"/>
+                            <w:r>
+                              <w:rPr>
+                                <w:rFonts w:ascii="Courier New" w:hAnsi="Courier New" w:cs="Courier New"/>
+                                <w:sz w:val="20"/>
+                                <w:szCs w:val="20"/>
+                              </w:rPr>
+                              <w:t>key.pem</w:t>
+                            </w:r>
+                            <w:proofErr w:type="spellEnd"/>
+                            <w:r>
+                              <w:rPr>
+                                <w:rFonts w:ascii="Courier New" w:hAnsi="Courier New" w:cs="Courier New"/>
+                                <w:sz w:val="20"/>
+                                <w:szCs w:val="20"/>
+                              </w:rPr>
+                              <w:t xml:space="preserve"> </w:t>
                             </w:r>
                           </w:p>
                           <w:p>
@@ -6390,13 +6696,77 @@
                                 <w:szCs w:val="20"/>
                               </w:rPr>
                             </w:pPr>
-                            <w:r>
-                              <w:rPr>
-                                <w:rFonts w:ascii="Courier New" w:hAnsi="Courier New" w:cs="Courier New"/>
-                                <w:sz w:val="20"/>
-                                <w:szCs w:val="20"/>
-                              </w:rPr>
-                              <w:t xml:space="preserve">chmod go-rwx ~/.ssh/em-provisioning-private-key.pem </w:t>
+                            <w:proofErr w:type="spellStart"/>
+                            <w:r>
+                              <w:rPr>
+                                <w:rFonts w:ascii="Courier New" w:hAnsi="Courier New" w:cs="Courier New"/>
+                                <w:sz w:val="20"/>
+                                <w:szCs w:val="20"/>
+                              </w:rPr>
+                              <w:t>chmod</w:t>
+                            </w:r>
+                            <w:proofErr w:type="spellEnd"/>
+                            <w:r>
+                              <w:rPr>
+                                <w:rFonts w:ascii="Courier New" w:hAnsi="Courier New" w:cs="Courier New"/>
+                                <w:sz w:val="20"/>
+                                <w:szCs w:val="20"/>
+                              </w:rPr>
+                              <w:t xml:space="preserve"> go-</w:t>
+                            </w:r>
+                            <w:proofErr w:type="spellStart"/>
+                            <w:r>
+                              <w:rPr>
+                                <w:rFonts w:ascii="Courier New" w:hAnsi="Courier New" w:cs="Courier New"/>
+                                <w:sz w:val="20"/>
+                                <w:szCs w:val="20"/>
+                              </w:rPr>
+                              <w:t>rwx</w:t>
+                            </w:r>
+                            <w:proofErr w:type="spellEnd"/>
+                            <w:r>
+                              <w:rPr>
+                                <w:rFonts w:ascii="Courier New" w:hAnsi="Courier New" w:cs="Courier New"/>
+                                <w:sz w:val="20"/>
+                                <w:szCs w:val="20"/>
+                              </w:rPr>
+                              <w:t xml:space="preserve"> ~/.</w:t>
+                            </w:r>
+                            <w:proofErr w:type="spellStart"/>
+                            <w:r>
+                              <w:rPr>
+                                <w:rFonts w:ascii="Courier New" w:hAnsi="Courier New" w:cs="Courier New"/>
+                                <w:sz w:val="20"/>
+                                <w:szCs w:val="20"/>
+                              </w:rPr>
+                              <w:t>ssh</w:t>
+                            </w:r>
+                            <w:proofErr w:type="spellEnd"/>
+                            <w:r>
+                              <w:rPr>
+                                <w:rFonts w:ascii="Courier New" w:hAnsi="Courier New" w:cs="Courier New"/>
+                                <w:sz w:val="20"/>
+                                <w:szCs w:val="20"/>
+                              </w:rPr>
+                              <w:t>/em-provisioning-private-</w:t>
+                            </w:r>
+                            <w:proofErr w:type="spellStart"/>
+                            <w:r>
+                              <w:rPr>
+                                <w:rFonts w:ascii="Courier New" w:hAnsi="Courier New" w:cs="Courier New"/>
+                                <w:sz w:val="20"/>
+                                <w:szCs w:val="20"/>
+                              </w:rPr>
+                              <w:t>key.pem</w:t>
+                            </w:r>
+                            <w:proofErr w:type="spellEnd"/>
+                            <w:r>
+                              <w:rPr>
+                                <w:rFonts w:ascii="Courier New" w:hAnsi="Courier New" w:cs="Courier New"/>
+                                <w:sz w:val="20"/>
+                                <w:szCs w:val="20"/>
+                              </w:rPr>
+                              <w:t xml:space="preserve"> </w:t>
                             </w:r>
                           </w:p>
                         </w:txbxContent>
@@ -6444,16 +6814,44 @@
                           <w:sz w:val="20"/>
                           <w:szCs w:val="20"/>
                         </w:rPr>
-                        <w:t>mv &lt;browser_download_dir&gt;/</w:t>
-                      </w:r>
-                      <w:r>
-                        <w:rPr>
-                          <w:rFonts w:ascii="Courier New" w:hAnsi="Courier New" w:cs="Courier New"/>
-                          <w:sz w:val="20"/>
-                          <w:szCs w:val="20"/>
-                        </w:rPr>
-                        <w:t>em-provisioning-key-pair.pem</w:t>
-                      </w:r>
+                        <w:t>mv &lt;</w:t>
+                      </w:r>
+                      <w:proofErr w:type="spellStart"/>
+                      <w:r>
+                        <w:rPr>
+                          <w:rFonts w:ascii="Courier New" w:hAnsi="Courier New" w:cs="Courier New"/>
+                          <w:sz w:val="20"/>
+                          <w:szCs w:val="20"/>
+                        </w:rPr>
+                        <w:t>browser_download_dir</w:t>
+                      </w:r>
+                      <w:proofErr w:type="spellEnd"/>
+                      <w:r>
+                        <w:rPr>
+                          <w:rFonts w:ascii="Courier New" w:hAnsi="Courier New" w:cs="Courier New"/>
+                          <w:sz w:val="20"/>
+                          <w:szCs w:val="20"/>
+                        </w:rPr>
+                        <w:t>&gt;/</w:t>
+                      </w:r>
+                      <w:r>
+                        <w:rPr>
+                          <w:rFonts w:ascii="Courier New" w:hAnsi="Courier New" w:cs="Courier New"/>
+                          <w:sz w:val="20"/>
+                          <w:szCs w:val="20"/>
+                        </w:rPr>
+                        <w:t>em-provisioning-key-</w:t>
+                      </w:r>
+                      <w:proofErr w:type="spellStart"/>
+                      <w:r>
+                        <w:rPr>
+                          <w:rFonts w:ascii="Courier New" w:hAnsi="Courier New" w:cs="Courier New"/>
+                          <w:sz w:val="20"/>
+                          <w:szCs w:val="20"/>
+                        </w:rPr>
+                        <w:t>pair.pem</w:t>
+                      </w:r>
+                      <w:proofErr w:type="spellEnd"/>
                       <w:r>
                         <w:rPr>
                           <w:rFonts w:ascii="Courier New" w:hAnsi="Courier New" w:cs="Courier New"/>
@@ -6477,7 +6875,43 @@
                           <w:sz w:val="20"/>
                           <w:szCs w:val="20"/>
                         </w:rPr>
-                        <w:t xml:space="preserve">   ~/.ssh/em-provisioning-private-key.pem </w:t>
+                        <w:t xml:space="preserve">   ~/.</w:t>
+                      </w:r>
+                      <w:proofErr w:type="spellStart"/>
+                      <w:r>
+                        <w:rPr>
+                          <w:rFonts w:ascii="Courier New" w:hAnsi="Courier New" w:cs="Courier New"/>
+                          <w:sz w:val="20"/>
+                          <w:szCs w:val="20"/>
+                        </w:rPr>
+                        <w:t>ssh</w:t>
+                      </w:r>
+                      <w:proofErr w:type="spellEnd"/>
+                      <w:r>
+                        <w:rPr>
+                          <w:rFonts w:ascii="Courier New" w:hAnsi="Courier New" w:cs="Courier New"/>
+                          <w:sz w:val="20"/>
+                          <w:szCs w:val="20"/>
+                        </w:rPr>
+                        <w:t>/em-provisioning-private-</w:t>
+                      </w:r>
+                      <w:proofErr w:type="spellStart"/>
+                      <w:r>
+                        <w:rPr>
+                          <w:rFonts w:ascii="Courier New" w:hAnsi="Courier New" w:cs="Courier New"/>
+                          <w:sz w:val="20"/>
+                          <w:szCs w:val="20"/>
+                        </w:rPr>
+                        <w:t>key.pem</w:t>
+                      </w:r>
+                      <w:proofErr w:type="spellEnd"/>
+                      <w:r>
+                        <w:rPr>
+                          <w:rFonts w:ascii="Courier New" w:hAnsi="Courier New" w:cs="Courier New"/>
+                          <w:sz w:val="20"/>
+                          <w:szCs w:val="20"/>
+                        </w:rPr>
+                        <w:t xml:space="preserve"> </w:t>
                       </w:r>
                     </w:p>
                     <w:p>
@@ -6497,13 +6931,77 @@
                           <w:szCs w:val="20"/>
                         </w:rPr>
                       </w:pPr>
-                      <w:r>
-                        <w:rPr>
-                          <w:rFonts w:ascii="Courier New" w:hAnsi="Courier New" w:cs="Courier New"/>
-                          <w:sz w:val="20"/>
-                          <w:szCs w:val="20"/>
-                        </w:rPr>
-                        <w:t xml:space="preserve">chmod go-rwx ~/.ssh/em-provisioning-private-key.pem </w:t>
+                      <w:proofErr w:type="spellStart"/>
+                      <w:r>
+                        <w:rPr>
+                          <w:rFonts w:ascii="Courier New" w:hAnsi="Courier New" w:cs="Courier New"/>
+                          <w:sz w:val="20"/>
+                          <w:szCs w:val="20"/>
+                        </w:rPr>
+                        <w:t>chmod</w:t>
+                      </w:r>
+                      <w:proofErr w:type="spellEnd"/>
+                      <w:r>
+                        <w:rPr>
+                          <w:rFonts w:ascii="Courier New" w:hAnsi="Courier New" w:cs="Courier New"/>
+                          <w:sz w:val="20"/>
+                          <w:szCs w:val="20"/>
+                        </w:rPr>
+                        <w:t xml:space="preserve"> go-</w:t>
+                      </w:r>
+                      <w:proofErr w:type="spellStart"/>
+                      <w:r>
+                        <w:rPr>
+                          <w:rFonts w:ascii="Courier New" w:hAnsi="Courier New" w:cs="Courier New"/>
+                          <w:sz w:val="20"/>
+                          <w:szCs w:val="20"/>
+                        </w:rPr>
+                        <w:t>rwx</w:t>
+                      </w:r>
+                      <w:proofErr w:type="spellEnd"/>
+                      <w:r>
+                        <w:rPr>
+                          <w:rFonts w:ascii="Courier New" w:hAnsi="Courier New" w:cs="Courier New"/>
+                          <w:sz w:val="20"/>
+                          <w:szCs w:val="20"/>
+                        </w:rPr>
+                        <w:t xml:space="preserve"> ~/.</w:t>
+                      </w:r>
+                      <w:proofErr w:type="spellStart"/>
+                      <w:r>
+                        <w:rPr>
+                          <w:rFonts w:ascii="Courier New" w:hAnsi="Courier New" w:cs="Courier New"/>
+                          <w:sz w:val="20"/>
+                          <w:szCs w:val="20"/>
+                        </w:rPr>
+                        <w:t>ssh</w:t>
+                      </w:r>
+                      <w:proofErr w:type="spellEnd"/>
+                      <w:r>
+                        <w:rPr>
+                          <w:rFonts w:ascii="Courier New" w:hAnsi="Courier New" w:cs="Courier New"/>
+                          <w:sz w:val="20"/>
+                          <w:szCs w:val="20"/>
+                        </w:rPr>
+                        <w:t>/em-provisioning-private-</w:t>
+                      </w:r>
+                      <w:proofErr w:type="spellStart"/>
+                      <w:r>
+                        <w:rPr>
+                          <w:rFonts w:ascii="Courier New" w:hAnsi="Courier New" w:cs="Courier New"/>
+                          <w:sz w:val="20"/>
+                          <w:szCs w:val="20"/>
+                        </w:rPr>
+                        <w:t>key.pem</w:t>
+                      </w:r>
+                      <w:proofErr w:type="spellEnd"/>
+                      <w:r>
+                        <w:rPr>
+                          <w:rFonts w:ascii="Courier New" w:hAnsi="Courier New" w:cs="Courier New"/>
+                          <w:sz w:val="20"/>
+                          <w:szCs w:val="20"/>
+                        </w:rPr>
+                        <w:t xml:space="preserve"> </w:t>
                       </w:r>
                     </w:p>
                   </w:txbxContent>
@@ -6564,7 +7062,15 @@
     <w:p/>
     <w:p>
       <w:r>
-        <w:t>Write the internal IP address of the existing environment’s NFS server into the em local configuration file ${HOME}/.em/em.conf, as follows:</w:t>
+        <w:t>Write the internal IP address of the existing environment’s NFS server into the em local configuration file ${HOME}/.em/</w:t>
+      </w:r>
+      <w:proofErr w:type="spellStart"/>
+      <w:r>
+        <w:t>em.conf</w:t>
+      </w:r>
+      <w:proofErr w:type="spellEnd"/>
+      <w:r>
+        <w:t>, as follows:</w:t>
       </w:r>
     </w:p>
     <w:p>
@@ -6652,21 +7158,67 @@
                                 <w:szCs w:val="20"/>
                               </w:rPr>
                             </w:pPr>
-                            <w:r>
-                              <w:rPr>
-                                <w:rFonts w:ascii="Courier New" w:hAnsi="Courier New" w:cs="Courier New"/>
-                                <w:sz w:val="20"/>
-                                <w:szCs w:val="20"/>
-                              </w:rPr>
-                              <w:t>nfs_server_internal_ip=</w:t>
-                            </w:r>
-                            <w:r>
-                              <w:rPr>
-                                <w:rFonts w:ascii="Courier New" w:hAnsi="Courier New" w:cs="Courier New"/>
-                                <w:sz w:val="20"/>
-                                <w:szCs w:val="20"/>
-                              </w:rPr>
-                              <w:t>&lt;nfs-server-internal-ip-address&gt;</w:t>
+                            <w:proofErr w:type="spellStart"/>
+                            <w:r>
+                              <w:rPr>
+                                <w:rFonts w:ascii="Courier New" w:hAnsi="Courier New" w:cs="Courier New"/>
+                                <w:sz w:val="20"/>
+                                <w:szCs w:val="20"/>
+                              </w:rPr>
+                              <w:t>nfs_server_internal_ip</w:t>
+                            </w:r>
+                            <w:proofErr w:type="spellEnd"/>
+                            <w:r>
+                              <w:rPr>
+                                <w:rFonts w:ascii="Courier New" w:hAnsi="Courier New" w:cs="Courier New"/>
+                                <w:sz w:val="20"/>
+                                <w:szCs w:val="20"/>
+                              </w:rPr>
+                              <w:t>=</w:t>
+                            </w:r>
+                            <w:r>
+                              <w:rPr>
+                                <w:rFonts w:ascii="Courier New" w:hAnsi="Courier New" w:cs="Courier New"/>
+                                <w:sz w:val="20"/>
+                                <w:szCs w:val="20"/>
+                              </w:rPr>
+                              <w:t>&lt;</w:t>
+                            </w:r>
+                            <w:proofErr w:type="spellStart"/>
+                            <w:r>
+                              <w:rPr>
+                                <w:rFonts w:ascii="Courier New" w:hAnsi="Courier New" w:cs="Courier New"/>
+                                <w:sz w:val="20"/>
+                                <w:szCs w:val="20"/>
+                              </w:rPr>
+                              <w:t>nfs</w:t>
+                            </w:r>
+                            <w:proofErr w:type="spellEnd"/>
+                            <w:r>
+                              <w:rPr>
+                                <w:rFonts w:ascii="Courier New" w:hAnsi="Courier New" w:cs="Courier New"/>
+                                <w:sz w:val="20"/>
+                                <w:szCs w:val="20"/>
+                              </w:rPr>
+                              <w:t>-server-internal-</w:t>
+                            </w:r>
+                            <w:proofErr w:type="spellStart"/>
+                            <w:r>
+                              <w:rPr>
+                                <w:rFonts w:ascii="Courier New" w:hAnsi="Courier New" w:cs="Courier New"/>
+                                <w:sz w:val="20"/>
+                                <w:szCs w:val="20"/>
+                              </w:rPr>
+                              <w:t>ip</w:t>
+                            </w:r>
+                            <w:proofErr w:type="spellEnd"/>
+                            <w:r>
+                              <w:rPr>
+                                <w:rFonts w:ascii="Courier New" w:hAnsi="Courier New" w:cs="Courier New"/>
+                                <w:sz w:val="20"/>
+                                <w:szCs w:val="20"/>
+                              </w:rPr>
+                              <w:t>-address&gt;</w:t>
                             </w:r>
                           </w:p>
                         </w:txbxContent>
@@ -6708,21 +7260,67 @@
                           <w:szCs w:val="20"/>
                         </w:rPr>
                       </w:pPr>
-                      <w:r>
-                        <w:rPr>
-                          <w:rFonts w:ascii="Courier New" w:hAnsi="Courier New" w:cs="Courier New"/>
-                          <w:sz w:val="20"/>
-                          <w:szCs w:val="20"/>
-                        </w:rPr>
-                        <w:t>nfs_server_internal_ip=</w:t>
-                      </w:r>
-                      <w:r>
-                        <w:rPr>
-                          <w:rFonts w:ascii="Courier New" w:hAnsi="Courier New" w:cs="Courier New"/>
-                          <w:sz w:val="20"/>
-                          <w:szCs w:val="20"/>
-                        </w:rPr>
-                        <w:t>&lt;nfs-server-internal-ip-address&gt;</w:t>
+                      <w:proofErr w:type="spellStart"/>
+                      <w:r>
+                        <w:rPr>
+                          <w:rFonts w:ascii="Courier New" w:hAnsi="Courier New" w:cs="Courier New"/>
+                          <w:sz w:val="20"/>
+                          <w:szCs w:val="20"/>
+                        </w:rPr>
+                        <w:t>nfs_server_internal_ip</w:t>
+                      </w:r>
+                      <w:proofErr w:type="spellEnd"/>
+                      <w:r>
+                        <w:rPr>
+                          <w:rFonts w:ascii="Courier New" w:hAnsi="Courier New" w:cs="Courier New"/>
+                          <w:sz w:val="20"/>
+                          <w:szCs w:val="20"/>
+                        </w:rPr>
+                        <w:t>=</w:t>
+                      </w:r>
+                      <w:r>
+                        <w:rPr>
+                          <w:rFonts w:ascii="Courier New" w:hAnsi="Courier New" w:cs="Courier New"/>
+                          <w:sz w:val="20"/>
+                          <w:szCs w:val="20"/>
+                        </w:rPr>
+                        <w:t>&lt;</w:t>
+                      </w:r>
+                      <w:proofErr w:type="spellStart"/>
+                      <w:r>
+                        <w:rPr>
+                          <w:rFonts w:ascii="Courier New" w:hAnsi="Courier New" w:cs="Courier New"/>
+                          <w:sz w:val="20"/>
+                          <w:szCs w:val="20"/>
+                        </w:rPr>
+                        <w:t>nfs</w:t>
+                      </w:r>
+                      <w:proofErr w:type="spellEnd"/>
+                      <w:r>
+                        <w:rPr>
+                          <w:rFonts w:ascii="Courier New" w:hAnsi="Courier New" w:cs="Courier New"/>
+                          <w:sz w:val="20"/>
+                          <w:szCs w:val="20"/>
+                        </w:rPr>
+                        <w:t>-server-internal-</w:t>
+                      </w:r>
+                      <w:proofErr w:type="spellStart"/>
+                      <w:r>
+                        <w:rPr>
+                          <w:rFonts w:ascii="Courier New" w:hAnsi="Courier New" w:cs="Courier New"/>
+                          <w:sz w:val="20"/>
+                          <w:szCs w:val="20"/>
+                        </w:rPr>
+                        <w:t>ip</w:t>
+                      </w:r>
+                      <w:proofErr w:type="spellEnd"/>
+                      <w:r>
+                        <w:rPr>
+                          <w:rFonts w:ascii="Courier New" w:hAnsi="Courier New" w:cs="Courier New"/>
+                          <w:sz w:val="20"/>
+                          <w:szCs w:val="20"/>
+                        </w:rPr>
+                        <w:t>-address&gt;</w:t>
                       </w:r>
                     </w:p>
                   </w:txbxContent>
@@ -6737,7 +7335,15 @@
     <w:p/>
     <w:p>
       <w:r>
-        <w:t>You can get the address by running em status and applying heuristics to figure out which instance is the NFS server. If the instances were named following the conventions offered by this manual, the NFS server’s name should start with “nfs”.</w:t>
+        <w:t>You can get the address by running em status and applying heuristics to figure out which instance is the NFS server. If the instances were named following the conventions offered by this manual, the NFS server’s name should start with “</w:t>
+      </w:r>
+      <w:proofErr w:type="spellStart"/>
+      <w:r>
+        <w:t>nfs</w:t>
+      </w:r>
+      <w:proofErr w:type="spellEnd"/>
+      <w:r>
+        <w:t>”.</w:t>
       </w:r>
     </w:p>
     <w:p/>
@@ -7196,7 +7802,43 @@
                                 <w:sz w:val="20"/>
                                 <w:szCs w:val="20"/>
                               </w:rPr>
-                              <w:t xml:space="preserve">name state   id         public-ip private-ip   </w:t>
+                              <w:t>name state   id         public-</w:t>
+                            </w:r>
+                            <w:proofErr w:type="spellStart"/>
+                            <w:r>
+                              <w:rPr>
+                                <w:rFonts w:ascii="Courier New" w:hAnsi="Courier New" w:cs="Courier New"/>
+                                <w:sz w:val="20"/>
+                                <w:szCs w:val="20"/>
+                              </w:rPr>
+                              <w:t>ip</w:t>
+                            </w:r>
+                            <w:proofErr w:type="spellEnd"/>
+                            <w:r>
+                              <w:rPr>
+                                <w:rFonts w:ascii="Courier New" w:hAnsi="Courier New" w:cs="Courier New"/>
+                                <w:sz w:val="20"/>
+                                <w:szCs w:val="20"/>
+                              </w:rPr>
+                              <w:t xml:space="preserve"> private-</w:t>
+                            </w:r>
+                            <w:proofErr w:type="spellStart"/>
+                            <w:r>
+                              <w:rPr>
+                                <w:rFonts w:ascii="Courier New" w:hAnsi="Courier New" w:cs="Courier New"/>
+                                <w:sz w:val="20"/>
+                                <w:szCs w:val="20"/>
+                              </w:rPr>
+                              <w:t>ip</w:t>
+                            </w:r>
+                            <w:proofErr w:type="spellEnd"/>
+                            <w:r>
+                              <w:rPr>
+                                <w:rFonts w:ascii="Courier New" w:hAnsi="Courier New" w:cs="Courier New"/>
+                                <w:sz w:val="20"/>
+                                <w:szCs w:val="20"/>
+                              </w:rPr>
+                              <w:t xml:space="preserve">   </w:t>
                             </w:r>
                           </w:p>
                           <w:p>
@@ -7213,7 +7855,25 @@
                                 <w:sz w:val="20"/>
                                 <w:szCs w:val="20"/>
                               </w:rPr>
-                              <w:t xml:space="preserve">f01  stopped i-db0ab82d           172.31.25.44 </w:t>
+                              <w:t>f</w:t>
+                            </w:r>
+                            <w:proofErr w:type="gramStart"/>
+                            <w:r>
+                              <w:rPr>
+                                <w:rFonts w:ascii="Courier New" w:hAnsi="Courier New" w:cs="Courier New"/>
+                                <w:sz w:val="20"/>
+                                <w:szCs w:val="20"/>
+                              </w:rPr>
+                              <w:t>01  stopped</w:t>
+                            </w:r>
+                            <w:proofErr w:type="gramEnd"/>
+                            <w:r>
+                              <w:rPr>
+                                <w:rFonts w:ascii="Courier New" w:hAnsi="Courier New" w:cs="Courier New"/>
+                                <w:sz w:val="20"/>
+                                <w:szCs w:val="20"/>
+                              </w:rPr>
+                              <w:t xml:space="preserve"> i-db0ab82d           172.31.25.44 </w:t>
                             </w:r>
                           </w:p>
                           <w:p>
@@ -7230,7 +7890,25 @@
                                 <w:sz w:val="20"/>
                                 <w:szCs w:val="20"/>
                               </w:rPr>
-                              <w:t>b01  stopped i-55397ea3           172.31.16.215</w:t>
+                              <w:t>b</w:t>
+                            </w:r>
+                            <w:proofErr w:type="gramStart"/>
+                            <w:r>
+                              <w:rPr>
+                                <w:rFonts w:ascii="Courier New" w:hAnsi="Courier New" w:cs="Courier New"/>
+                                <w:sz w:val="20"/>
+                                <w:szCs w:val="20"/>
+                              </w:rPr>
+                              <w:t>01  stopped</w:t>
+                            </w:r>
+                            <w:proofErr w:type="gramEnd"/>
+                            <w:r>
+                              <w:rPr>
+                                <w:rFonts w:ascii="Courier New" w:hAnsi="Courier New" w:cs="Courier New"/>
+                                <w:sz w:val="20"/>
+                                <w:szCs w:val="20"/>
+                              </w:rPr>
+                              <w:t xml:space="preserve"> i-55397ea3           172.31.16.215</w:t>
                             </w:r>
                           </w:p>
                           <w:p>
@@ -7247,7 +7925,25 @@
                                 <w:sz w:val="20"/>
                                 <w:szCs w:val="20"/>
                               </w:rPr>
-                              <w:t xml:space="preserve">b02  stopped i-fe014408           172.31.30.67 </w:t>
+                              <w:t>b</w:t>
+                            </w:r>
+                            <w:proofErr w:type="gramStart"/>
+                            <w:r>
+                              <w:rPr>
+                                <w:rFonts w:ascii="Courier New" w:hAnsi="Courier New" w:cs="Courier New"/>
+                                <w:sz w:val="20"/>
+                                <w:szCs w:val="20"/>
+                              </w:rPr>
+                              <w:t>02  stopped</w:t>
+                            </w:r>
+                            <w:proofErr w:type="gramEnd"/>
+                            <w:r>
+                              <w:rPr>
+                                <w:rFonts w:ascii="Courier New" w:hAnsi="Courier New" w:cs="Courier New"/>
+                                <w:sz w:val="20"/>
+                                <w:szCs w:val="20"/>
+                              </w:rPr>
+                              <w:t xml:space="preserve"> i-fe014408           172.31.30.67 </w:t>
                             </w:r>
                           </w:p>
                           <w:p>
@@ -7321,7 +8017,43 @@
                           <w:sz w:val="20"/>
                           <w:szCs w:val="20"/>
                         </w:rPr>
-                        <w:t xml:space="preserve">name state   id         public-ip private-ip   </w:t>
+                        <w:t>name state   id         public-</w:t>
+                      </w:r>
+                      <w:proofErr w:type="spellStart"/>
+                      <w:r>
+                        <w:rPr>
+                          <w:rFonts w:ascii="Courier New" w:hAnsi="Courier New" w:cs="Courier New"/>
+                          <w:sz w:val="20"/>
+                          <w:szCs w:val="20"/>
+                        </w:rPr>
+                        <w:t>ip</w:t>
+                      </w:r>
+                      <w:proofErr w:type="spellEnd"/>
+                      <w:r>
+                        <w:rPr>
+                          <w:rFonts w:ascii="Courier New" w:hAnsi="Courier New" w:cs="Courier New"/>
+                          <w:sz w:val="20"/>
+                          <w:szCs w:val="20"/>
+                        </w:rPr>
+                        <w:t xml:space="preserve"> private-</w:t>
+                      </w:r>
+                      <w:proofErr w:type="spellStart"/>
+                      <w:r>
+                        <w:rPr>
+                          <w:rFonts w:ascii="Courier New" w:hAnsi="Courier New" w:cs="Courier New"/>
+                          <w:sz w:val="20"/>
+                          <w:szCs w:val="20"/>
+                        </w:rPr>
+                        <w:t>ip</w:t>
+                      </w:r>
+                      <w:proofErr w:type="spellEnd"/>
+                      <w:r>
+                        <w:rPr>
+                          <w:rFonts w:ascii="Courier New" w:hAnsi="Courier New" w:cs="Courier New"/>
+                          <w:sz w:val="20"/>
+                          <w:szCs w:val="20"/>
+                        </w:rPr>
+                        <w:t xml:space="preserve">   </w:t>
                       </w:r>
                     </w:p>
                     <w:p>
@@ -7338,7 +8070,25 @@
                           <w:sz w:val="20"/>
                           <w:szCs w:val="20"/>
                         </w:rPr>
-                        <w:t xml:space="preserve">f01  stopped i-db0ab82d           172.31.25.44 </w:t>
+                        <w:t>f</w:t>
+                      </w:r>
+                      <w:proofErr w:type="gramStart"/>
+                      <w:r>
+                        <w:rPr>
+                          <w:rFonts w:ascii="Courier New" w:hAnsi="Courier New" w:cs="Courier New"/>
+                          <w:sz w:val="20"/>
+                          <w:szCs w:val="20"/>
+                        </w:rPr>
+                        <w:t>01  stopped</w:t>
+                      </w:r>
+                      <w:proofErr w:type="gramEnd"/>
+                      <w:r>
+                        <w:rPr>
+                          <w:rFonts w:ascii="Courier New" w:hAnsi="Courier New" w:cs="Courier New"/>
+                          <w:sz w:val="20"/>
+                          <w:szCs w:val="20"/>
+                        </w:rPr>
+                        <w:t xml:space="preserve"> i-db0ab82d           172.31.25.44 </w:t>
                       </w:r>
                     </w:p>
                     <w:p>
@@ -7355,7 +8105,25 @@
                           <w:sz w:val="20"/>
                           <w:szCs w:val="20"/>
                         </w:rPr>
-                        <w:t>b01  stopped i-55397ea3           172.31.16.215</w:t>
+                        <w:t>b</w:t>
+                      </w:r>
+                      <w:proofErr w:type="gramStart"/>
+                      <w:r>
+                        <w:rPr>
+                          <w:rFonts w:ascii="Courier New" w:hAnsi="Courier New" w:cs="Courier New"/>
+                          <w:sz w:val="20"/>
+                          <w:szCs w:val="20"/>
+                        </w:rPr>
+                        <w:t>01  stopped</w:t>
+                      </w:r>
+                      <w:proofErr w:type="gramEnd"/>
+                      <w:r>
+                        <w:rPr>
+                          <w:rFonts w:ascii="Courier New" w:hAnsi="Courier New" w:cs="Courier New"/>
+                          <w:sz w:val="20"/>
+                          <w:szCs w:val="20"/>
+                        </w:rPr>
+                        <w:t xml:space="preserve"> i-55397ea3           172.31.16.215</w:t>
                       </w:r>
                     </w:p>
                     <w:p>
@@ -7372,7 +8140,25 @@
                           <w:sz w:val="20"/>
                           <w:szCs w:val="20"/>
                         </w:rPr>
-                        <w:t xml:space="preserve">b02  stopped i-fe014408           172.31.30.67 </w:t>
+                        <w:t>b</w:t>
+                      </w:r>
+                      <w:proofErr w:type="gramStart"/>
+                      <w:r>
+                        <w:rPr>
+                          <w:rFonts w:ascii="Courier New" w:hAnsi="Courier New" w:cs="Courier New"/>
+                          <w:sz w:val="20"/>
+                          <w:szCs w:val="20"/>
+                        </w:rPr>
+                        <w:t>02  stopped</w:t>
+                      </w:r>
+                      <w:proofErr w:type="gramEnd"/>
+                      <w:r>
+                        <w:rPr>
+                          <w:rFonts w:ascii="Courier New" w:hAnsi="Courier New" w:cs="Courier New"/>
+                          <w:sz w:val="20"/>
+                          <w:szCs w:val="20"/>
+                        </w:rPr>
+                        <w:t xml:space="preserve"> i-fe014408           172.31.30.67 </w:t>
                       </w:r>
                     </w:p>
                     <w:p>
@@ -7705,8 +8491,13 @@
         <w:t xml:space="preserve">resources. We routinely use reasonably large environments – tens of instances – served by a </w:t>
       </w:r>
       <w:r>
-        <w:t>t2.micro</w:t>
-      </w:r>
+        <w:t>t</w:t>
+      </w:r>
+      <w:proofErr w:type="gramStart"/>
+      <w:r>
+        <w:t>2.micro</w:t>
+      </w:r>
+      <w:proofErr w:type="gramEnd"/>
       <w:r>
         <w:t xml:space="preserve"> NFS server, provided that the client instances prefer “local” storage to the shared file space. </w:t>
       </w:r>
@@ -7945,7 +8736,25 @@
                                 <w:sz w:val="20"/>
                                 <w:szCs w:val="20"/>
                               </w:rPr>
-                              <w:t xml:space="preserve">em create --group &lt;nfs-server-security-group&gt; nfs01 </w:t>
+                              <w:t>em create --group &lt;</w:t>
+                            </w:r>
+                            <w:proofErr w:type="spellStart"/>
+                            <w:r>
+                              <w:rPr>
+                                <w:rFonts w:ascii="Courier New" w:hAnsi="Courier New" w:cs="Courier New"/>
+                                <w:sz w:val="20"/>
+                                <w:szCs w:val="20"/>
+                              </w:rPr>
+                              <w:t>nfs</w:t>
+                            </w:r>
+                            <w:proofErr w:type="spellEnd"/>
+                            <w:r>
+                              <w:rPr>
+                                <w:rFonts w:ascii="Courier New" w:hAnsi="Courier New" w:cs="Courier New"/>
+                                <w:sz w:val="20"/>
+                                <w:szCs w:val="20"/>
+                              </w:rPr>
+                              <w:t xml:space="preserve">-server-security-group&gt; nfs01 </w:t>
                             </w:r>
                           </w:p>
                         </w:txbxContent>
@@ -7993,7 +8802,25 @@
                           <w:sz w:val="20"/>
                           <w:szCs w:val="20"/>
                         </w:rPr>
-                        <w:t xml:space="preserve">em create --group &lt;nfs-server-security-group&gt; nfs01 </w:t>
+                        <w:t>em create --group &lt;</w:t>
+                      </w:r>
+                      <w:proofErr w:type="spellStart"/>
+                      <w:r>
+                        <w:rPr>
+                          <w:rFonts w:ascii="Courier New" w:hAnsi="Courier New" w:cs="Courier New"/>
+                          <w:sz w:val="20"/>
+                          <w:szCs w:val="20"/>
+                        </w:rPr>
+                        <w:t>nfs</w:t>
+                      </w:r>
+                      <w:proofErr w:type="spellEnd"/>
+                      <w:r>
+                        <w:rPr>
+                          <w:rFonts w:ascii="Courier New" w:hAnsi="Courier New" w:cs="Courier New"/>
+                          <w:sz w:val="20"/>
+                          <w:szCs w:val="20"/>
+                        </w:rPr>
+                        <w:t xml:space="preserve">-server-security-group&gt; nfs01 </w:t>
                       </w:r>
                     </w:p>
                   </w:txbxContent>
@@ -8193,7 +9020,25 @@
                                 <w:sz w:val="20"/>
                                 <w:szCs w:val="20"/>
                               </w:rPr>
-                              <w:t xml:space="preserve">em –h create </w:t>
+                              <w:t xml:space="preserve">em –h </w:t>
+                            </w:r>
+                            <w:proofErr w:type="gramStart"/>
+                            <w:r>
+                              <w:rPr>
+                                <w:rFonts w:ascii="Courier New" w:hAnsi="Courier New" w:cs="Courier New"/>
+                                <w:sz w:val="20"/>
+                                <w:szCs w:val="20"/>
+                              </w:rPr>
+                              <w:t>create</w:t>
+                            </w:r>
+                            <w:proofErr w:type="gramEnd"/>
+                            <w:r>
+                              <w:rPr>
+                                <w:rFonts w:ascii="Courier New" w:hAnsi="Courier New" w:cs="Courier New"/>
+                                <w:sz w:val="20"/>
+                                <w:szCs w:val="20"/>
+                              </w:rPr>
+                              <w:t xml:space="preserve"> </w:t>
                             </w:r>
                           </w:p>
                         </w:txbxContent>
@@ -8241,7 +9086,25 @@
                           <w:sz w:val="20"/>
                           <w:szCs w:val="20"/>
                         </w:rPr>
-                        <w:t xml:space="preserve">em –h create </w:t>
+                        <w:t xml:space="preserve">em –h </w:t>
+                      </w:r>
+                      <w:proofErr w:type="gramStart"/>
+                      <w:r>
+                        <w:rPr>
+                          <w:rFonts w:ascii="Courier New" w:hAnsi="Courier New" w:cs="Courier New"/>
+                          <w:sz w:val="20"/>
+                          <w:szCs w:val="20"/>
+                        </w:rPr>
+                        <w:t>create</w:t>
+                      </w:r>
+                      <w:proofErr w:type="gramEnd"/>
+                      <w:r>
+                        <w:rPr>
+                          <w:rFonts w:ascii="Courier New" w:hAnsi="Courier New" w:cs="Courier New"/>
+                          <w:sz w:val="20"/>
+                          <w:szCs w:val="20"/>
+                        </w:rPr>
+                        <w:t xml:space="preserve"> </w:t>
                       </w:r>
                     </w:p>
                   </w:txbxContent>
@@ -8264,7 +9127,21 @@
         <w:rPr>
           <w:color w:val="FF0000"/>
         </w:rPr>
-        <w:t>Run with --verbose and determine the ami_type, availability-zone, subnet</w:t>
+        <w:t xml:space="preserve">Run with --verbose and determine the </w:t>
+      </w:r>
+      <w:proofErr w:type="spellStart"/>
+      <w:r>
+        <w:rPr>
+          <w:color w:val="FF0000"/>
+        </w:rPr>
+        <w:t>ami_type</w:t>
+      </w:r>
+      <w:proofErr w:type="spellEnd"/>
+      <w:r>
+        <w:rPr>
+          <w:color w:val="FF0000"/>
+        </w:rPr>
+        <w:t>, availability-zone, subnet</w:t>
       </w:r>
       <w:r>
         <w:rPr>
@@ -8386,7 +9263,43 @@
                                 <w:sz w:val="20"/>
                                 <w:szCs w:val="20"/>
                               </w:rPr>
-                              <w:t>nombp1:~ ovidiu$ em status</w:t>
+                              <w:t>nombp</w:t>
+                            </w:r>
+                            <w:proofErr w:type="gramStart"/>
+                            <w:r>
+                              <w:rPr>
+                                <w:rFonts w:ascii="Courier New" w:hAnsi="Courier New" w:cs="Courier New"/>
+                                <w:sz w:val="20"/>
+                                <w:szCs w:val="20"/>
+                              </w:rPr>
+                              <w:t>1:~</w:t>
+                            </w:r>
+                            <w:proofErr w:type="gramEnd"/>
+                            <w:r>
+                              <w:rPr>
+                                <w:rFonts w:ascii="Courier New" w:hAnsi="Courier New" w:cs="Courier New"/>
+                                <w:sz w:val="20"/>
+                                <w:szCs w:val="20"/>
+                              </w:rPr>
+                              <w:t xml:space="preserve"> </w:t>
+                            </w:r>
+                            <w:proofErr w:type="spellStart"/>
+                            <w:r>
+                              <w:rPr>
+                                <w:rFonts w:ascii="Courier New" w:hAnsi="Courier New" w:cs="Courier New"/>
+                                <w:sz w:val="20"/>
+                                <w:szCs w:val="20"/>
+                              </w:rPr>
+                              <w:t>ovidiu</w:t>
+                            </w:r>
+                            <w:proofErr w:type="spellEnd"/>
+                            <w:r>
+                              <w:rPr>
+                                <w:rFonts w:ascii="Courier New" w:hAnsi="Courier New" w:cs="Courier New"/>
+                                <w:sz w:val="20"/>
+                                <w:szCs w:val="20"/>
+                              </w:rPr>
+                              <w:t>$ em status</w:t>
                             </w:r>
                           </w:p>
                           <w:p>
@@ -8397,13 +9310,59 @@
                                 <w:szCs w:val="20"/>
                               </w:rPr>
                             </w:pPr>
-                            <w:r>
-                              <w:rPr>
-                                <w:rFonts w:ascii="Courier New" w:hAnsi="Courier New" w:cs="Courier New"/>
-                                <w:sz w:val="20"/>
-                                <w:szCs w:val="20"/>
-                              </w:rPr>
-                              <w:t xml:space="preserve">name  state   id         public-ip    private-ip   </w:t>
+                            <w:proofErr w:type="gramStart"/>
+                            <w:r>
+                              <w:rPr>
+                                <w:rFonts w:ascii="Courier New" w:hAnsi="Courier New" w:cs="Courier New"/>
+                                <w:sz w:val="20"/>
+                                <w:szCs w:val="20"/>
+                              </w:rPr>
+                              <w:t>name  state</w:t>
+                            </w:r>
+                            <w:proofErr w:type="gramEnd"/>
+                            <w:r>
+                              <w:rPr>
+                                <w:rFonts w:ascii="Courier New" w:hAnsi="Courier New" w:cs="Courier New"/>
+                                <w:sz w:val="20"/>
+                                <w:szCs w:val="20"/>
+                              </w:rPr>
+                              <w:t xml:space="preserve">   id         public-</w:t>
+                            </w:r>
+                            <w:proofErr w:type="spellStart"/>
+                            <w:r>
+                              <w:rPr>
+                                <w:rFonts w:ascii="Courier New" w:hAnsi="Courier New" w:cs="Courier New"/>
+                                <w:sz w:val="20"/>
+                                <w:szCs w:val="20"/>
+                              </w:rPr>
+                              <w:t>ip</w:t>
+                            </w:r>
+                            <w:proofErr w:type="spellEnd"/>
+                            <w:r>
+                              <w:rPr>
+                                <w:rFonts w:ascii="Courier New" w:hAnsi="Courier New" w:cs="Courier New"/>
+                                <w:sz w:val="20"/>
+                                <w:szCs w:val="20"/>
+                              </w:rPr>
+                              <w:t xml:space="preserve">    private-</w:t>
+                            </w:r>
+                            <w:proofErr w:type="spellStart"/>
+                            <w:r>
+                              <w:rPr>
+                                <w:rFonts w:ascii="Courier New" w:hAnsi="Courier New" w:cs="Courier New"/>
+                                <w:sz w:val="20"/>
+                                <w:szCs w:val="20"/>
+                              </w:rPr>
+                              <w:t>ip</w:t>
+                            </w:r>
+                            <w:proofErr w:type="spellEnd"/>
+                            <w:r>
+                              <w:rPr>
+                                <w:rFonts w:ascii="Courier New" w:hAnsi="Courier New" w:cs="Courier New"/>
+                                <w:sz w:val="20"/>
+                                <w:szCs w:val="20"/>
+                              </w:rPr>
+                              <w:t xml:space="preserve">   </w:t>
                             </w:r>
                           </w:p>
                           <w:p>
@@ -8502,7 +9461,43 @@
                           <w:sz w:val="20"/>
                           <w:szCs w:val="20"/>
                         </w:rPr>
-                        <w:t>nombp1:~ ovidiu$ em status</w:t>
+                        <w:t>nombp</w:t>
+                      </w:r>
+                      <w:proofErr w:type="gramStart"/>
+                      <w:r>
+                        <w:rPr>
+                          <w:rFonts w:ascii="Courier New" w:hAnsi="Courier New" w:cs="Courier New"/>
+                          <w:sz w:val="20"/>
+                          <w:szCs w:val="20"/>
+                        </w:rPr>
+                        <w:t>1:~</w:t>
+                      </w:r>
+                      <w:proofErr w:type="gramEnd"/>
+                      <w:r>
+                        <w:rPr>
+                          <w:rFonts w:ascii="Courier New" w:hAnsi="Courier New" w:cs="Courier New"/>
+                          <w:sz w:val="20"/>
+                          <w:szCs w:val="20"/>
+                        </w:rPr>
+                        <w:t xml:space="preserve"> </w:t>
+                      </w:r>
+                      <w:proofErr w:type="spellStart"/>
+                      <w:r>
+                        <w:rPr>
+                          <w:rFonts w:ascii="Courier New" w:hAnsi="Courier New" w:cs="Courier New"/>
+                          <w:sz w:val="20"/>
+                          <w:szCs w:val="20"/>
+                        </w:rPr>
+                        <w:t>ovidiu</w:t>
+                      </w:r>
+                      <w:proofErr w:type="spellEnd"/>
+                      <w:r>
+                        <w:rPr>
+                          <w:rFonts w:ascii="Courier New" w:hAnsi="Courier New" w:cs="Courier New"/>
+                          <w:sz w:val="20"/>
+                          <w:szCs w:val="20"/>
+                        </w:rPr>
+                        <w:t>$ em status</w:t>
                       </w:r>
                     </w:p>
                     <w:p>
@@ -8513,13 +9508,59 @@
                           <w:szCs w:val="20"/>
                         </w:rPr>
                       </w:pPr>
-                      <w:r>
-                        <w:rPr>
-                          <w:rFonts w:ascii="Courier New" w:hAnsi="Courier New" w:cs="Courier New"/>
-                          <w:sz w:val="20"/>
-                          <w:szCs w:val="20"/>
-                        </w:rPr>
-                        <w:t xml:space="preserve">name  state   id         public-ip    private-ip   </w:t>
+                      <w:proofErr w:type="gramStart"/>
+                      <w:r>
+                        <w:rPr>
+                          <w:rFonts w:ascii="Courier New" w:hAnsi="Courier New" w:cs="Courier New"/>
+                          <w:sz w:val="20"/>
+                          <w:szCs w:val="20"/>
+                        </w:rPr>
+                        <w:t>name  state</w:t>
+                      </w:r>
+                      <w:proofErr w:type="gramEnd"/>
+                      <w:r>
+                        <w:rPr>
+                          <w:rFonts w:ascii="Courier New" w:hAnsi="Courier New" w:cs="Courier New"/>
+                          <w:sz w:val="20"/>
+                          <w:szCs w:val="20"/>
+                        </w:rPr>
+                        <w:t xml:space="preserve">   id         public-</w:t>
+                      </w:r>
+                      <w:proofErr w:type="spellStart"/>
+                      <w:r>
+                        <w:rPr>
+                          <w:rFonts w:ascii="Courier New" w:hAnsi="Courier New" w:cs="Courier New"/>
+                          <w:sz w:val="20"/>
+                          <w:szCs w:val="20"/>
+                        </w:rPr>
+                        <w:t>ip</w:t>
+                      </w:r>
+                      <w:proofErr w:type="spellEnd"/>
+                      <w:r>
+                        <w:rPr>
+                          <w:rFonts w:ascii="Courier New" w:hAnsi="Courier New" w:cs="Courier New"/>
+                          <w:sz w:val="20"/>
+                          <w:szCs w:val="20"/>
+                        </w:rPr>
+                        <w:t xml:space="preserve">    private-</w:t>
+                      </w:r>
+                      <w:proofErr w:type="spellStart"/>
+                      <w:r>
+                        <w:rPr>
+                          <w:rFonts w:ascii="Courier New" w:hAnsi="Courier New" w:cs="Courier New"/>
+                          <w:sz w:val="20"/>
+                          <w:szCs w:val="20"/>
+                        </w:rPr>
+                        <w:t>ip</w:t>
+                      </w:r>
+                      <w:proofErr w:type="spellEnd"/>
+                      <w:r>
+                        <w:rPr>
+                          <w:rFonts w:ascii="Courier New" w:hAnsi="Courier New" w:cs="Courier New"/>
+                          <w:sz w:val="20"/>
+                          <w:szCs w:val="20"/>
+                        </w:rPr>
+                        <w:t xml:space="preserve">   </w:t>
                       </w:r>
                     </w:p>
                     <w:p>
@@ -8716,13 +9757,23 @@
                               </w:rPr>
                               <w:t xml:space="preserve">em overlay </w:t>
                             </w:r>
-                            <w:r>
-                              <w:rPr>
-                                <w:rFonts w:ascii="Courier New" w:hAnsi="Courier New" w:cs="Courier New"/>
-                                <w:sz w:val="20"/>
-                                <w:szCs w:val="20"/>
-                              </w:rPr>
-                              <w:t>nfs-server</w:t>
+                            <w:proofErr w:type="spellStart"/>
+                            <w:r>
+                              <w:rPr>
+                                <w:rFonts w:ascii="Courier New" w:hAnsi="Courier New" w:cs="Courier New"/>
+                                <w:sz w:val="20"/>
+                                <w:szCs w:val="20"/>
+                              </w:rPr>
+                              <w:t>nfs</w:t>
+                            </w:r>
+                            <w:proofErr w:type="spellEnd"/>
+                            <w:r>
+                              <w:rPr>
+                                <w:rFonts w:ascii="Courier New" w:hAnsi="Courier New" w:cs="Courier New"/>
+                                <w:sz w:val="20"/>
+                                <w:szCs w:val="20"/>
+                              </w:rPr>
+                              <w:t>-server</w:t>
                             </w:r>
                             <w:r>
                               <w:rPr>
@@ -8814,13 +9865,23 @@
                         </w:rPr>
                         <w:t xml:space="preserve">em overlay </w:t>
                       </w:r>
-                      <w:r>
-                        <w:rPr>
-                          <w:rFonts w:ascii="Courier New" w:hAnsi="Courier New" w:cs="Courier New"/>
-                          <w:sz w:val="20"/>
-                          <w:szCs w:val="20"/>
-                        </w:rPr>
-                        <w:t>nfs-server</w:t>
+                      <w:proofErr w:type="spellStart"/>
+                      <w:r>
+                        <w:rPr>
+                          <w:rFonts w:ascii="Courier New" w:hAnsi="Courier New" w:cs="Courier New"/>
+                          <w:sz w:val="20"/>
+                          <w:szCs w:val="20"/>
+                        </w:rPr>
+                        <w:t>nfs</w:t>
+                      </w:r>
+                      <w:proofErr w:type="spellEnd"/>
+                      <w:r>
+                        <w:rPr>
+                          <w:rFonts w:ascii="Courier New" w:hAnsi="Courier New" w:cs="Courier New"/>
+                          <w:sz w:val="20"/>
+                          <w:szCs w:val="20"/>
+                        </w:rPr>
+                        <w:t>-server</w:t>
                       </w:r>
                       <w:r>
                         <w:rPr>
@@ -8857,7 +9918,15 @@
         <w:t xml:space="preserve">IMPORTANT: </w:t>
       </w:r>
       <w:r>
-        <w:t>The nfs-overlay does not start the NFS server (</w:t>
+        <w:t xml:space="preserve">The </w:t>
+      </w:r>
+      <w:proofErr w:type="spellStart"/>
+      <w:r>
+        <w:t>nfs</w:t>
+      </w:r>
+      <w:proofErr w:type="spellEnd"/>
+      <w:r>
+        <w:t>-overlay does not start the NFS server (</w:t>
       </w:r>
       <w:r>
         <w:rPr>
@@ -8884,7 +9953,37 @@
         <w:rPr>
           <w:color w:val="FF0000"/>
         </w:rPr>
-        <w:t>he attempt to start the NFS server during the installation failed. The section is commented out in linux.shlib# setup-nfs-server. Figure out what happened and restore it</w:t>
+        <w:t xml:space="preserve">he attempt to start the NFS server during the installation failed. The section is commented out in </w:t>
+      </w:r>
+      <w:proofErr w:type="spellStart"/>
+      <w:proofErr w:type="gramStart"/>
+      <w:r>
+        <w:rPr>
+          <w:color w:val="FF0000"/>
+        </w:rPr>
+        <w:t>linux.shlib</w:t>
+      </w:r>
+      <w:proofErr w:type="spellEnd"/>
+      <w:proofErr w:type="gramEnd"/>
+      <w:r>
+        <w:rPr>
+          <w:color w:val="FF0000"/>
+        </w:rPr>
+        <w:t># setup-</w:t>
+      </w:r>
+      <w:proofErr w:type="spellStart"/>
+      <w:r>
+        <w:rPr>
+          <w:color w:val="FF0000"/>
+        </w:rPr>
+        <w:t>nfs</w:t>
+      </w:r>
+      <w:proofErr w:type="spellEnd"/>
+      <w:r>
+        <w:rPr>
+          <w:color w:val="FF0000"/>
+        </w:rPr>
+        <w:t>-server. Figure out what happened and restore it</w:t>
       </w:r>
       <w:r>
         <w:t>). Until this is fixed, it is important to stop and then start the newly created NFS instance. This is also a good test to see if the NFS starts correctly at boot.</w:t>
@@ -9481,7 +10580,21 @@
         <w:rPr>
           <w:color w:val="FF0000"/>
         </w:rPr>
-        <w:t xml:space="preserve">Create a ~/.em/em.conf and add the following: </w:t>
+        <w:t>Create a ~/.em/</w:t>
+      </w:r>
+      <w:proofErr w:type="spellStart"/>
+      <w:r>
+        <w:rPr>
+          <w:color w:val="FF0000"/>
+        </w:rPr>
+        <w:t>em.conf</w:t>
+      </w:r>
+      <w:proofErr w:type="spellEnd"/>
+      <w:r>
+        <w:rPr>
+          <w:color w:val="FF0000"/>
+        </w:rPr>
+        <w:t xml:space="preserve"> and add the following: </w:t>
       </w:r>
     </w:p>
     <w:p/>
@@ -9502,8 +10615,13 @@
         <w:t>Remember that you need to correlate the load that the instance will be running with the instance type. The default instance type is “</w:t>
       </w:r>
       <w:r>
-        <w:t>t2.micro</w:t>
-      </w:r>
+        <w:t>t</w:t>
+      </w:r>
+      <w:proofErr w:type="gramStart"/>
+      <w:r>
+        <w:t>2.micro</w:t>
+      </w:r>
+      <w:proofErr w:type="gramEnd"/>
       <w:r>
         <w:t>”.</w:t>
       </w:r>
@@ -9665,7 +10783,15 @@
         </mc:AlternateContent>
       </w:r>
       <w:r>
-        <w:t>Use the --ami_id, --group, --instance-type, --storage-size and --subnet “create” command options to qualify the instance.</w:t>
+        <w:t>Use the --</w:t>
+      </w:r>
+      <w:proofErr w:type="spellStart"/>
+      <w:r>
+        <w:t>ami_id</w:t>
+      </w:r>
+      <w:proofErr w:type="spellEnd"/>
+      <w:r>
+        <w:t>, --group, --instance-type, --storage-size and --subnet “create” command options to qualify the instance.</w:t>
       </w:r>
       <w:r>
         <w:br/>
@@ -10045,7 +11171,25 @@
                                 <w:sz w:val="20"/>
                                 <w:szCs w:val="20"/>
                               </w:rPr>
-                              <w:t>RSA key fingerprint is b6:dc:bf:3b:dd:af:cb:28:9e:86:4c:30:23:06:ec:e8.</w:t>
+                              <w:t>RSA key fingerprint is b</w:t>
+                            </w:r>
+                            <w:proofErr w:type="gramStart"/>
+                            <w:r>
+                              <w:rPr>
+                                <w:rFonts w:ascii="Courier New" w:hAnsi="Courier New" w:cs="Courier New"/>
+                                <w:sz w:val="20"/>
+                                <w:szCs w:val="20"/>
+                              </w:rPr>
+                              <w:t>6:dc</w:t>
+                            </w:r>
+                            <w:proofErr w:type="gramEnd"/>
+                            <w:r>
+                              <w:rPr>
+                                <w:rFonts w:ascii="Courier New" w:hAnsi="Courier New" w:cs="Courier New"/>
+                                <w:sz w:val="20"/>
+                                <w:szCs w:val="20"/>
+                              </w:rPr>
+                              <w:t>:bf:3b:dd:af:cb:28:9e:86:4c:30:23:06:ec:e8.</w:t>
                             </w:r>
                           </w:p>
                           <w:p>
@@ -10164,8 +11308,28 @@
                                 <w:sz w:val="20"/>
                                 <w:szCs w:val="20"/>
                               </w:rPr>
-                              <w:t>cursor configured in /root/.bashrc</w:t>
-                            </w:r>
+                              <w:t>cursor configured in /root</w:t>
+                            </w:r>
+                            <w:proofErr w:type="gramStart"/>
+                            <w:r>
+                              <w:rPr>
+                                <w:rFonts w:ascii="Courier New" w:hAnsi="Courier New" w:cs="Courier New"/>
+                                <w:sz w:val="20"/>
+                                <w:szCs w:val="20"/>
+                              </w:rPr>
+                              <w:t>/.</w:t>
+                            </w:r>
+                            <w:proofErr w:type="spellStart"/>
+                            <w:r>
+                              <w:rPr>
+                                <w:rFonts w:ascii="Courier New" w:hAnsi="Courier New" w:cs="Courier New"/>
+                                <w:sz w:val="20"/>
+                                <w:szCs w:val="20"/>
+                              </w:rPr>
+                              <w:t>bashrc</w:t>
+                            </w:r>
+                            <w:proofErr w:type="spellEnd"/>
+                            <w:proofErr w:type="gramEnd"/>
                           </w:p>
                           <w:p>
                             <w:pPr>
@@ -10181,8 +11345,28 @@
                                 <w:sz w:val="20"/>
                                 <w:szCs w:val="20"/>
                               </w:rPr>
-                              <w:t>alias h='history' configured in /root/.bashrc</w:t>
-                            </w:r>
+                              <w:t>alias h='history' configured in /root</w:t>
+                            </w:r>
+                            <w:proofErr w:type="gramStart"/>
+                            <w:r>
+                              <w:rPr>
+                                <w:rFonts w:ascii="Courier New" w:hAnsi="Courier New" w:cs="Courier New"/>
+                                <w:sz w:val="20"/>
+                                <w:szCs w:val="20"/>
+                              </w:rPr>
+                              <w:t>/.</w:t>
+                            </w:r>
+                            <w:proofErr w:type="spellStart"/>
+                            <w:r>
+                              <w:rPr>
+                                <w:rFonts w:ascii="Courier New" w:hAnsi="Courier New" w:cs="Courier New"/>
+                                <w:sz w:val="20"/>
+                                <w:szCs w:val="20"/>
+                              </w:rPr>
+                              <w:t>bashrc</w:t>
+                            </w:r>
+                            <w:proofErr w:type="spellEnd"/>
+                            <w:proofErr w:type="gramEnd"/>
                           </w:p>
                           <w:p>
                             <w:pPr>
@@ -10198,8 +11382,64 @@
                                 <w:sz w:val="20"/>
                                 <w:szCs w:val="20"/>
                               </w:rPr>
-                              <w:t>alias r='sudo su -' configured in /root/.bashrc</w:t>
-                            </w:r>
+                              <w:t>alias r='</w:t>
+                            </w:r>
+                            <w:proofErr w:type="spellStart"/>
+                            <w:r>
+                              <w:rPr>
+                                <w:rFonts w:ascii="Courier New" w:hAnsi="Courier New" w:cs="Courier New"/>
+                                <w:sz w:val="20"/>
+                                <w:szCs w:val="20"/>
+                              </w:rPr>
+                              <w:t>sudo</w:t>
+                            </w:r>
+                            <w:proofErr w:type="spellEnd"/>
+                            <w:r>
+                              <w:rPr>
+                                <w:rFonts w:ascii="Courier New" w:hAnsi="Courier New" w:cs="Courier New"/>
+                                <w:sz w:val="20"/>
+                                <w:szCs w:val="20"/>
+                              </w:rPr>
+                              <w:t xml:space="preserve"> </w:t>
+                            </w:r>
+                            <w:proofErr w:type="spellStart"/>
+                            <w:r>
+                              <w:rPr>
+                                <w:rFonts w:ascii="Courier New" w:hAnsi="Courier New" w:cs="Courier New"/>
+                                <w:sz w:val="20"/>
+                                <w:szCs w:val="20"/>
+                              </w:rPr>
+                              <w:t>su</w:t>
+                            </w:r>
+                            <w:proofErr w:type="spellEnd"/>
+                            <w:r>
+                              <w:rPr>
+                                <w:rFonts w:ascii="Courier New" w:hAnsi="Courier New" w:cs="Courier New"/>
+                                <w:sz w:val="20"/>
+                                <w:szCs w:val="20"/>
+                              </w:rPr>
+                              <w:t xml:space="preserve"> -' configured in /root</w:t>
+                            </w:r>
+                            <w:proofErr w:type="gramStart"/>
+                            <w:r>
+                              <w:rPr>
+                                <w:rFonts w:ascii="Courier New" w:hAnsi="Courier New" w:cs="Courier New"/>
+                                <w:sz w:val="20"/>
+                                <w:szCs w:val="20"/>
+                              </w:rPr>
+                              <w:t>/.</w:t>
+                            </w:r>
+                            <w:proofErr w:type="spellStart"/>
+                            <w:r>
+                              <w:rPr>
+                                <w:rFonts w:ascii="Courier New" w:hAnsi="Courier New" w:cs="Courier New"/>
+                                <w:sz w:val="20"/>
+                                <w:szCs w:val="20"/>
+                              </w:rPr>
+                              <w:t>bashrc</w:t>
+                            </w:r>
+                            <w:proofErr w:type="spellEnd"/>
+                            <w:proofErr w:type="gramEnd"/>
                           </w:p>
                           <w:p>
                             <w:pPr>
@@ -10215,8 +11455,64 @@
                                 <w:sz w:val="20"/>
                                 <w:szCs w:val="20"/>
                               </w:rPr>
-                              <w:t>alias nfs='cd /nfs' configured in /root/.bashrc</w:t>
-                            </w:r>
+                              <w:t xml:space="preserve">alias </w:t>
+                            </w:r>
+                            <w:proofErr w:type="spellStart"/>
+                            <w:r>
+                              <w:rPr>
+                                <w:rFonts w:ascii="Courier New" w:hAnsi="Courier New" w:cs="Courier New"/>
+                                <w:sz w:val="20"/>
+                                <w:szCs w:val="20"/>
+                              </w:rPr>
+                              <w:t>nfs</w:t>
+                            </w:r>
+                            <w:proofErr w:type="spellEnd"/>
+                            <w:r>
+                              <w:rPr>
+                                <w:rFonts w:ascii="Courier New" w:hAnsi="Courier New" w:cs="Courier New"/>
+                                <w:sz w:val="20"/>
+                                <w:szCs w:val="20"/>
+                              </w:rPr>
+                              <w:t>='cd /</w:t>
+                            </w:r>
+                            <w:proofErr w:type="spellStart"/>
+                            <w:r>
+                              <w:rPr>
+                                <w:rFonts w:ascii="Courier New" w:hAnsi="Courier New" w:cs="Courier New"/>
+                                <w:sz w:val="20"/>
+                                <w:szCs w:val="20"/>
+                              </w:rPr>
+                              <w:t>nfs</w:t>
+                            </w:r>
+                            <w:proofErr w:type="spellEnd"/>
+                            <w:r>
+                              <w:rPr>
+                                <w:rFonts w:ascii="Courier New" w:hAnsi="Courier New" w:cs="Courier New"/>
+                                <w:sz w:val="20"/>
+                                <w:szCs w:val="20"/>
+                              </w:rPr>
+                              <w:t>' configured in /root</w:t>
+                            </w:r>
+                            <w:proofErr w:type="gramStart"/>
+                            <w:r>
+                              <w:rPr>
+                                <w:rFonts w:ascii="Courier New" w:hAnsi="Courier New" w:cs="Courier New"/>
+                                <w:sz w:val="20"/>
+                                <w:szCs w:val="20"/>
+                              </w:rPr>
+                              <w:t>/.</w:t>
+                            </w:r>
+                            <w:proofErr w:type="spellStart"/>
+                            <w:r>
+                              <w:rPr>
+                                <w:rFonts w:ascii="Courier New" w:hAnsi="Courier New" w:cs="Courier New"/>
+                                <w:sz w:val="20"/>
+                                <w:szCs w:val="20"/>
+                              </w:rPr>
+                              <w:t>bashrc</w:t>
+                            </w:r>
+                            <w:proofErr w:type="spellEnd"/>
+                            <w:proofErr w:type="gramEnd"/>
                           </w:p>
                           <w:p>
                             <w:pPr>
@@ -10249,8 +11545,28 @@
                                 <w:sz w:val="20"/>
                                 <w:szCs w:val="20"/>
                               </w:rPr>
-                              <w:t>cursor configured in /home/ec2-user/.bashrc</w:t>
-                            </w:r>
+                              <w:t>cursor configured in /home/ec2-user</w:t>
+                            </w:r>
+                            <w:proofErr w:type="gramStart"/>
+                            <w:r>
+                              <w:rPr>
+                                <w:rFonts w:ascii="Courier New" w:hAnsi="Courier New" w:cs="Courier New"/>
+                                <w:sz w:val="20"/>
+                                <w:szCs w:val="20"/>
+                              </w:rPr>
+                              <w:t>/.</w:t>
+                            </w:r>
+                            <w:proofErr w:type="spellStart"/>
+                            <w:r>
+                              <w:rPr>
+                                <w:rFonts w:ascii="Courier New" w:hAnsi="Courier New" w:cs="Courier New"/>
+                                <w:sz w:val="20"/>
+                                <w:szCs w:val="20"/>
+                              </w:rPr>
+                              <w:t>bashrc</w:t>
+                            </w:r>
+                            <w:proofErr w:type="spellEnd"/>
+                            <w:proofErr w:type="gramEnd"/>
                           </w:p>
                           <w:p>
                             <w:pPr>
@@ -10266,8 +11582,28 @@
                                 <w:sz w:val="20"/>
                                 <w:szCs w:val="20"/>
                               </w:rPr>
-                              <w:t>alias h='history' configured in /home/ec2-user/.bashrc</w:t>
-                            </w:r>
+                              <w:t>alias h='history' configured in /home/ec2-user</w:t>
+                            </w:r>
+                            <w:proofErr w:type="gramStart"/>
+                            <w:r>
+                              <w:rPr>
+                                <w:rFonts w:ascii="Courier New" w:hAnsi="Courier New" w:cs="Courier New"/>
+                                <w:sz w:val="20"/>
+                                <w:szCs w:val="20"/>
+                              </w:rPr>
+                              <w:t>/.</w:t>
+                            </w:r>
+                            <w:proofErr w:type="spellStart"/>
+                            <w:r>
+                              <w:rPr>
+                                <w:rFonts w:ascii="Courier New" w:hAnsi="Courier New" w:cs="Courier New"/>
+                                <w:sz w:val="20"/>
+                                <w:szCs w:val="20"/>
+                              </w:rPr>
+                              <w:t>bashrc</w:t>
+                            </w:r>
+                            <w:proofErr w:type="spellEnd"/>
+                            <w:proofErr w:type="gramEnd"/>
                           </w:p>
                           <w:p>
                             <w:pPr>
@@ -10283,8 +11619,64 @@
                                 <w:sz w:val="20"/>
                                 <w:szCs w:val="20"/>
                               </w:rPr>
-                              <w:t>alias r='sudo su -' configured in /home/ec2-user/.bashrc</w:t>
-                            </w:r>
+                              <w:t>alias r='</w:t>
+                            </w:r>
+                            <w:proofErr w:type="spellStart"/>
+                            <w:r>
+                              <w:rPr>
+                                <w:rFonts w:ascii="Courier New" w:hAnsi="Courier New" w:cs="Courier New"/>
+                                <w:sz w:val="20"/>
+                                <w:szCs w:val="20"/>
+                              </w:rPr>
+                              <w:t>sudo</w:t>
+                            </w:r>
+                            <w:proofErr w:type="spellEnd"/>
+                            <w:r>
+                              <w:rPr>
+                                <w:rFonts w:ascii="Courier New" w:hAnsi="Courier New" w:cs="Courier New"/>
+                                <w:sz w:val="20"/>
+                                <w:szCs w:val="20"/>
+                              </w:rPr>
+                              <w:t xml:space="preserve"> </w:t>
+                            </w:r>
+                            <w:proofErr w:type="spellStart"/>
+                            <w:r>
+                              <w:rPr>
+                                <w:rFonts w:ascii="Courier New" w:hAnsi="Courier New" w:cs="Courier New"/>
+                                <w:sz w:val="20"/>
+                                <w:szCs w:val="20"/>
+                              </w:rPr>
+                              <w:t>su</w:t>
+                            </w:r>
+                            <w:proofErr w:type="spellEnd"/>
+                            <w:r>
+                              <w:rPr>
+                                <w:rFonts w:ascii="Courier New" w:hAnsi="Courier New" w:cs="Courier New"/>
+                                <w:sz w:val="20"/>
+                                <w:szCs w:val="20"/>
+                              </w:rPr>
+                              <w:t xml:space="preserve"> -' configured in /home/ec2-user</w:t>
+                            </w:r>
+                            <w:proofErr w:type="gramStart"/>
+                            <w:r>
+                              <w:rPr>
+                                <w:rFonts w:ascii="Courier New" w:hAnsi="Courier New" w:cs="Courier New"/>
+                                <w:sz w:val="20"/>
+                                <w:szCs w:val="20"/>
+                              </w:rPr>
+                              <w:t>/.</w:t>
+                            </w:r>
+                            <w:proofErr w:type="spellStart"/>
+                            <w:r>
+                              <w:rPr>
+                                <w:rFonts w:ascii="Courier New" w:hAnsi="Courier New" w:cs="Courier New"/>
+                                <w:sz w:val="20"/>
+                                <w:szCs w:val="20"/>
+                              </w:rPr>
+                              <w:t>bashrc</w:t>
+                            </w:r>
+                            <w:proofErr w:type="spellEnd"/>
+                            <w:proofErr w:type="gramEnd"/>
                           </w:p>
                           <w:p>
                             <w:pPr>
@@ -10300,8 +11692,64 @@
                                 <w:sz w:val="20"/>
                                 <w:szCs w:val="20"/>
                               </w:rPr>
-                              <w:t>alias nfs='cd /nfs' configured in /home/ec2-user/.bashrc</w:t>
-                            </w:r>
+                              <w:t xml:space="preserve">alias </w:t>
+                            </w:r>
+                            <w:proofErr w:type="spellStart"/>
+                            <w:r>
+                              <w:rPr>
+                                <w:rFonts w:ascii="Courier New" w:hAnsi="Courier New" w:cs="Courier New"/>
+                                <w:sz w:val="20"/>
+                                <w:szCs w:val="20"/>
+                              </w:rPr>
+                              <w:t>nfs</w:t>
+                            </w:r>
+                            <w:proofErr w:type="spellEnd"/>
+                            <w:r>
+                              <w:rPr>
+                                <w:rFonts w:ascii="Courier New" w:hAnsi="Courier New" w:cs="Courier New"/>
+                                <w:sz w:val="20"/>
+                                <w:szCs w:val="20"/>
+                              </w:rPr>
+                              <w:t>='cd /</w:t>
+                            </w:r>
+                            <w:proofErr w:type="spellStart"/>
+                            <w:r>
+                              <w:rPr>
+                                <w:rFonts w:ascii="Courier New" w:hAnsi="Courier New" w:cs="Courier New"/>
+                                <w:sz w:val="20"/>
+                                <w:szCs w:val="20"/>
+                              </w:rPr>
+                              <w:t>nfs</w:t>
+                            </w:r>
+                            <w:proofErr w:type="spellEnd"/>
+                            <w:r>
+                              <w:rPr>
+                                <w:rFonts w:ascii="Courier New" w:hAnsi="Courier New" w:cs="Courier New"/>
+                                <w:sz w:val="20"/>
+                                <w:szCs w:val="20"/>
+                              </w:rPr>
+                              <w:t>' configured in /home/ec2-user</w:t>
+                            </w:r>
+                            <w:proofErr w:type="gramStart"/>
+                            <w:r>
+                              <w:rPr>
+                                <w:rFonts w:ascii="Courier New" w:hAnsi="Courier New" w:cs="Courier New"/>
+                                <w:sz w:val="20"/>
+                                <w:szCs w:val="20"/>
+                              </w:rPr>
+                              <w:t>/.</w:t>
+                            </w:r>
+                            <w:proofErr w:type="spellStart"/>
+                            <w:r>
+                              <w:rPr>
+                                <w:rFonts w:ascii="Courier New" w:hAnsi="Courier New" w:cs="Courier New"/>
+                                <w:sz w:val="20"/>
+                                <w:szCs w:val="20"/>
+                              </w:rPr>
+                              <w:t>bashrc</w:t>
+                            </w:r>
+                            <w:proofErr w:type="spellEnd"/>
+                            <w:proofErr w:type="gramEnd"/>
                           </w:p>
                           <w:p>
                             <w:pPr>
@@ -10334,8 +11782,54 @@
                                 <w:sz w:val="20"/>
                                 <w:szCs w:val="20"/>
                               </w:rPr>
-                              <w:t>removed requiretty from /etc/sudoers</w:t>
-                            </w:r>
+                              <w:t xml:space="preserve">removed </w:t>
+                            </w:r>
+                            <w:proofErr w:type="spellStart"/>
+                            <w:r>
+                              <w:rPr>
+                                <w:rFonts w:ascii="Courier New" w:hAnsi="Courier New" w:cs="Courier New"/>
+                                <w:sz w:val="20"/>
+                                <w:szCs w:val="20"/>
+                              </w:rPr>
+                              <w:t>requiretty</w:t>
+                            </w:r>
+                            <w:proofErr w:type="spellEnd"/>
+                            <w:r>
+                              <w:rPr>
+                                <w:rFonts w:ascii="Courier New" w:hAnsi="Courier New" w:cs="Courier New"/>
+                                <w:sz w:val="20"/>
+                                <w:szCs w:val="20"/>
+                              </w:rPr>
+                              <w:t xml:space="preserve"> from /</w:t>
+                            </w:r>
+                            <w:proofErr w:type="spellStart"/>
+                            <w:r>
+                              <w:rPr>
+                                <w:rFonts w:ascii="Courier New" w:hAnsi="Courier New" w:cs="Courier New"/>
+                                <w:sz w:val="20"/>
+                                <w:szCs w:val="20"/>
+                              </w:rPr>
+                              <w:t>etc</w:t>
+                            </w:r>
+                            <w:proofErr w:type="spellEnd"/>
+                            <w:r>
+                              <w:rPr>
+                                <w:rFonts w:ascii="Courier New" w:hAnsi="Courier New" w:cs="Courier New"/>
+                                <w:sz w:val="20"/>
+                                <w:szCs w:val="20"/>
+                              </w:rPr>
+                              <w:t>/</w:t>
+                            </w:r>
+                            <w:proofErr w:type="spellStart"/>
+                            <w:r>
+                              <w:rPr>
+                                <w:rFonts w:ascii="Courier New" w:hAnsi="Courier New" w:cs="Courier New"/>
+                                <w:sz w:val="20"/>
+                                <w:szCs w:val="20"/>
+                              </w:rPr>
+                              <w:t>sudoers</w:t>
+                            </w:r>
+                            <w:proofErr w:type="spellEnd"/>
                           </w:p>
                           <w:p>
                             <w:pPr>
@@ -10368,7 +11862,25 @@
                                 <w:sz w:val="20"/>
                                 <w:szCs w:val="20"/>
                               </w:rPr>
-                              <w:t>ECDSA key fingerprint is f3:6e:2d:fa:ca:34:6b:ff:1d:d3:2e:0a:1d:d7:1b:b7.</w:t>
+                              <w:t>ECDSA key fingerprint is f3:6e:2</w:t>
+                            </w:r>
+                            <w:proofErr w:type="gramStart"/>
+                            <w:r>
+                              <w:rPr>
+                                <w:rFonts w:ascii="Courier New" w:hAnsi="Courier New" w:cs="Courier New"/>
+                                <w:sz w:val="20"/>
+                                <w:szCs w:val="20"/>
+                              </w:rPr>
+                              <w:t>d:fa</w:t>
+                            </w:r>
+                            <w:proofErr w:type="gramEnd"/>
+                            <w:r>
+                              <w:rPr>
+                                <w:rFonts w:ascii="Courier New" w:hAnsi="Courier New" w:cs="Courier New"/>
+                                <w:sz w:val="20"/>
+                                <w:szCs w:val="20"/>
+                              </w:rPr>
+                              <w:t>:ca:34:6b:ff:1d:d3:2e:0a:1d:d7:1b:b7.</w:t>
                             </w:r>
                           </w:p>
                           <w:p>
@@ -10436,7 +11948,25 @@
                                 <w:sz w:val="20"/>
                                 <w:szCs w:val="20"/>
                               </w:rPr>
-                              <w:t>installing package nfs-utils ...</w:t>
+                              <w:t xml:space="preserve">installing package </w:t>
+                            </w:r>
+                            <w:proofErr w:type="spellStart"/>
+                            <w:r>
+                              <w:rPr>
+                                <w:rFonts w:ascii="Courier New" w:hAnsi="Courier New" w:cs="Courier New"/>
+                                <w:sz w:val="20"/>
+                                <w:szCs w:val="20"/>
+                              </w:rPr>
+                              <w:t>nfs-utils</w:t>
+                            </w:r>
+                            <w:proofErr w:type="spellEnd"/>
+                            <w:r>
+                              <w:rPr>
+                                <w:rFonts w:ascii="Courier New" w:hAnsi="Courier New" w:cs="Courier New"/>
+                                <w:sz w:val="20"/>
+                                <w:szCs w:val="20"/>
+                              </w:rPr>
+                              <w:t xml:space="preserve"> ...</w:t>
                             </w:r>
                           </w:p>
                           <w:p>
@@ -10453,8 +11983,18 @@
                                 <w:sz w:val="20"/>
                                 <w:szCs w:val="20"/>
                               </w:rPr>
-                              <w:t>created NFS mount point /nfs</w:t>
-                            </w:r>
+                              <w:t>created NFS mount point /</w:t>
+                            </w:r>
+                            <w:proofErr w:type="spellStart"/>
+                            <w:r>
+                              <w:rPr>
+                                <w:rFonts w:ascii="Courier New" w:hAnsi="Courier New" w:cs="Courier New"/>
+                                <w:sz w:val="20"/>
+                                <w:szCs w:val="20"/>
+                              </w:rPr>
+                              <w:t>nfs</w:t>
+                            </w:r>
+                            <w:proofErr w:type="spellEnd"/>
                           </w:p>
                           <w:p>
                             <w:pPr>
@@ -10487,7 +12027,25 @@
                                 <w:sz w:val="20"/>
                                 <w:szCs w:val="20"/>
                               </w:rPr>
-                              <w:t>installed ovidiu@nombp1 key into ec2-user's authorized_keys file</w:t>
+                              <w:t xml:space="preserve">installed ovidiu@nombp1 key into ec2-user's </w:t>
+                            </w:r>
+                            <w:proofErr w:type="spellStart"/>
+                            <w:r>
+                              <w:rPr>
+                                <w:rFonts w:ascii="Courier New" w:hAnsi="Courier New" w:cs="Courier New"/>
+                                <w:sz w:val="20"/>
+                                <w:szCs w:val="20"/>
+                              </w:rPr>
+                              <w:t>authorized_keys</w:t>
+                            </w:r>
+                            <w:proofErr w:type="spellEnd"/>
+                            <w:r>
+                              <w:rPr>
+                                <w:rFonts w:ascii="Courier New" w:hAnsi="Courier New" w:cs="Courier New"/>
+                                <w:sz w:val="20"/>
+                                <w:szCs w:val="20"/>
+                              </w:rPr>
+                              <w:t xml:space="preserve"> file</w:t>
                             </w:r>
                           </w:p>
                           <w:p>
@@ -10613,7 +12171,25 @@
                           <w:sz w:val="20"/>
                           <w:szCs w:val="20"/>
                         </w:rPr>
-                        <w:t>RSA key fingerprint is b6:dc:bf:3b:dd:af:cb:28:9e:86:4c:30:23:06:ec:e8.</w:t>
+                        <w:t>RSA key fingerprint is b</w:t>
+                      </w:r>
+                      <w:proofErr w:type="gramStart"/>
+                      <w:r>
+                        <w:rPr>
+                          <w:rFonts w:ascii="Courier New" w:hAnsi="Courier New" w:cs="Courier New"/>
+                          <w:sz w:val="20"/>
+                          <w:szCs w:val="20"/>
+                        </w:rPr>
+                        <w:t>6:dc</w:t>
+                      </w:r>
+                      <w:proofErr w:type="gramEnd"/>
+                      <w:r>
+                        <w:rPr>
+                          <w:rFonts w:ascii="Courier New" w:hAnsi="Courier New" w:cs="Courier New"/>
+                          <w:sz w:val="20"/>
+                          <w:szCs w:val="20"/>
+                        </w:rPr>
+                        <w:t>:bf:3b:dd:af:cb:28:9e:86:4c:30:23:06:ec:e8.</w:t>
                       </w:r>
                     </w:p>
                     <w:p>
@@ -10732,8 +12308,28 @@
                           <w:sz w:val="20"/>
                           <w:szCs w:val="20"/>
                         </w:rPr>
-                        <w:t>cursor configured in /root/.bashrc</w:t>
-                      </w:r>
+                        <w:t>cursor configured in /root</w:t>
+                      </w:r>
+                      <w:proofErr w:type="gramStart"/>
+                      <w:r>
+                        <w:rPr>
+                          <w:rFonts w:ascii="Courier New" w:hAnsi="Courier New" w:cs="Courier New"/>
+                          <w:sz w:val="20"/>
+                          <w:szCs w:val="20"/>
+                        </w:rPr>
+                        <w:t>/.</w:t>
+                      </w:r>
+                      <w:proofErr w:type="spellStart"/>
+                      <w:r>
+                        <w:rPr>
+                          <w:rFonts w:ascii="Courier New" w:hAnsi="Courier New" w:cs="Courier New"/>
+                          <w:sz w:val="20"/>
+                          <w:szCs w:val="20"/>
+                        </w:rPr>
+                        <w:t>bashrc</w:t>
+                      </w:r>
+                      <w:proofErr w:type="spellEnd"/>
+                      <w:proofErr w:type="gramEnd"/>
                     </w:p>
                     <w:p>
                       <w:pPr>
@@ -10749,8 +12345,28 @@
                           <w:sz w:val="20"/>
                           <w:szCs w:val="20"/>
                         </w:rPr>
-                        <w:t>alias h='history' configured in /root/.bashrc</w:t>
-                      </w:r>
+                        <w:t>alias h='history' configured in /root</w:t>
+                      </w:r>
+                      <w:proofErr w:type="gramStart"/>
+                      <w:r>
+                        <w:rPr>
+                          <w:rFonts w:ascii="Courier New" w:hAnsi="Courier New" w:cs="Courier New"/>
+                          <w:sz w:val="20"/>
+                          <w:szCs w:val="20"/>
+                        </w:rPr>
+                        <w:t>/.</w:t>
+                      </w:r>
+                      <w:proofErr w:type="spellStart"/>
+                      <w:r>
+                        <w:rPr>
+                          <w:rFonts w:ascii="Courier New" w:hAnsi="Courier New" w:cs="Courier New"/>
+                          <w:sz w:val="20"/>
+                          <w:szCs w:val="20"/>
+                        </w:rPr>
+                        <w:t>bashrc</w:t>
+                      </w:r>
+                      <w:proofErr w:type="spellEnd"/>
+                      <w:proofErr w:type="gramEnd"/>
                     </w:p>
                     <w:p>
                       <w:pPr>
@@ -10766,8 +12382,64 @@
                           <w:sz w:val="20"/>
                           <w:szCs w:val="20"/>
                         </w:rPr>
-                        <w:t>alias r='sudo su -' configured in /root/.bashrc</w:t>
-                      </w:r>
+                        <w:t>alias r='</w:t>
+                      </w:r>
+                      <w:proofErr w:type="spellStart"/>
+                      <w:r>
+                        <w:rPr>
+                          <w:rFonts w:ascii="Courier New" w:hAnsi="Courier New" w:cs="Courier New"/>
+                          <w:sz w:val="20"/>
+                          <w:szCs w:val="20"/>
+                        </w:rPr>
+                        <w:t>sudo</w:t>
+                      </w:r>
+                      <w:proofErr w:type="spellEnd"/>
+                      <w:r>
+                        <w:rPr>
+                          <w:rFonts w:ascii="Courier New" w:hAnsi="Courier New" w:cs="Courier New"/>
+                          <w:sz w:val="20"/>
+                          <w:szCs w:val="20"/>
+                        </w:rPr>
+                        <w:t xml:space="preserve"> </w:t>
+                      </w:r>
+                      <w:proofErr w:type="spellStart"/>
+                      <w:r>
+                        <w:rPr>
+                          <w:rFonts w:ascii="Courier New" w:hAnsi="Courier New" w:cs="Courier New"/>
+                          <w:sz w:val="20"/>
+                          <w:szCs w:val="20"/>
+                        </w:rPr>
+                        <w:t>su</w:t>
+                      </w:r>
+                      <w:proofErr w:type="spellEnd"/>
+                      <w:r>
+                        <w:rPr>
+                          <w:rFonts w:ascii="Courier New" w:hAnsi="Courier New" w:cs="Courier New"/>
+                          <w:sz w:val="20"/>
+                          <w:szCs w:val="20"/>
+                        </w:rPr>
+                        <w:t xml:space="preserve"> -' configured in /root</w:t>
+                      </w:r>
+                      <w:proofErr w:type="gramStart"/>
+                      <w:r>
+                        <w:rPr>
+                          <w:rFonts w:ascii="Courier New" w:hAnsi="Courier New" w:cs="Courier New"/>
+                          <w:sz w:val="20"/>
+                          <w:szCs w:val="20"/>
+                        </w:rPr>
+                        <w:t>/.</w:t>
+                      </w:r>
+                      <w:proofErr w:type="spellStart"/>
+                      <w:r>
+                        <w:rPr>
+                          <w:rFonts w:ascii="Courier New" w:hAnsi="Courier New" w:cs="Courier New"/>
+                          <w:sz w:val="20"/>
+                          <w:szCs w:val="20"/>
+                        </w:rPr>
+                        <w:t>bashrc</w:t>
+                      </w:r>
+                      <w:proofErr w:type="spellEnd"/>
+                      <w:proofErr w:type="gramEnd"/>
                     </w:p>
                     <w:p>
                       <w:pPr>
@@ -10783,8 +12455,64 @@
                           <w:sz w:val="20"/>
                           <w:szCs w:val="20"/>
                         </w:rPr>
-                        <w:t>alias nfs='cd /nfs' configured in /root/.bashrc</w:t>
-                      </w:r>
+                        <w:t xml:space="preserve">alias </w:t>
+                      </w:r>
+                      <w:proofErr w:type="spellStart"/>
+                      <w:r>
+                        <w:rPr>
+                          <w:rFonts w:ascii="Courier New" w:hAnsi="Courier New" w:cs="Courier New"/>
+                          <w:sz w:val="20"/>
+                          <w:szCs w:val="20"/>
+                        </w:rPr>
+                        <w:t>nfs</w:t>
+                      </w:r>
+                      <w:proofErr w:type="spellEnd"/>
+                      <w:r>
+                        <w:rPr>
+                          <w:rFonts w:ascii="Courier New" w:hAnsi="Courier New" w:cs="Courier New"/>
+                          <w:sz w:val="20"/>
+                          <w:szCs w:val="20"/>
+                        </w:rPr>
+                        <w:t>='cd /</w:t>
+                      </w:r>
+                      <w:proofErr w:type="spellStart"/>
+                      <w:r>
+                        <w:rPr>
+                          <w:rFonts w:ascii="Courier New" w:hAnsi="Courier New" w:cs="Courier New"/>
+                          <w:sz w:val="20"/>
+                          <w:szCs w:val="20"/>
+                        </w:rPr>
+                        <w:t>nfs</w:t>
+                      </w:r>
+                      <w:proofErr w:type="spellEnd"/>
+                      <w:r>
+                        <w:rPr>
+                          <w:rFonts w:ascii="Courier New" w:hAnsi="Courier New" w:cs="Courier New"/>
+                          <w:sz w:val="20"/>
+                          <w:szCs w:val="20"/>
+                        </w:rPr>
+                        <w:t>' configured in /root</w:t>
+                      </w:r>
+                      <w:proofErr w:type="gramStart"/>
+                      <w:r>
+                        <w:rPr>
+                          <w:rFonts w:ascii="Courier New" w:hAnsi="Courier New" w:cs="Courier New"/>
+                          <w:sz w:val="20"/>
+                          <w:szCs w:val="20"/>
+                        </w:rPr>
+                        <w:t>/.</w:t>
+                      </w:r>
+                      <w:proofErr w:type="spellStart"/>
+                      <w:r>
+                        <w:rPr>
+                          <w:rFonts w:ascii="Courier New" w:hAnsi="Courier New" w:cs="Courier New"/>
+                          <w:sz w:val="20"/>
+                          <w:szCs w:val="20"/>
+                        </w:rPr>
+                        <w:t>bashrc</w:t>
+                      </w:r>
+                      <w:proofErr w:type="spellEnd"/>
+                      <w:proofErr w:type="gramEnd"/>
                     </w:p>
                     <w:p>
                       <w:pPr>
@@ -10817,8 +12545,28 @@
                           <w:sz w:val="20"/>
                           <w:szCs w:val="20"/>
                         </w:rPr>
-                        <w:t>cursor configured in /home/ec2-user/.bashrc</w:t>
-                      </w:r>
+                        <w:t>cursor configured in /home/ec2-user</w:t>
+                      </w:r>
+                      <w:proofErr w:type="gramStart"/>
+                      <w:r>
+                        <w:rPr>
+                          <w:rFonts w:ascii="Courier New" w:hAnsi="Courier New" w:cs="Courier New"/>
+                          <w:sz w:val="20"/>
+                          <w:szCs w:val="20"/>
+                        </w:rPr>
+                        <w:t>/.</w:t>
+                      </w:r>
+                      <w:proofErr w:type="spellStart"/>
+                      <w:r>
+                        <w:rPr>
+                          <w:rFonts w:ascii="Courier New" w:hAnsi="Courier New" w:cs="Courier New"/>
+                          <w:sz w:val="20"/>
+                          <w:szCs w:val="20"/>
+                        </w:rPr>
+                        <w:t>bashrc</w:t>
+                      </w:r>
+                      <w:proofErr w:type="spellEnd"/>
+                      <w:proofErr w:type="gramEnd"/>
                     </w:p>
                     <w:p>
                       <w:pPr>
@@ -10834,8 +12582,28 @@
                           <w:sz w:val="20"/>
                           <w:szCs w:val="20"/>
                         </w:rPr>
-                        <w:t>alias h='history' configured in /home/ec2-user/.bashrc</w:t>
-                      </w:r>
+                        <w:t>alias h='history' configured in /home/ec2-user</w:t>
+                      </w:r>
+                      <w:proofErr w:type="gramStart"/>
+                      <w:r>
+                        <w:rPr>
+                          <w:rFonts w:ascii="Courier New" w:hAnsi="Courier New" w:cs="Courier New"/>
+                          <w:sz w:val="20"/>
+                          <w:szCs w:val="20"/>
+                        </w:rPr>
+                        <w:t>/.</w:t>
+                      </w:r>
+                      <w:proofErr w:type="spellStart"/>
+                      <w:r>
+                        <w:rPr>
+                          <w:rFonts w:ascii="Courier New" w:hAnsi="Courier New" w:cs="Courier New"/>
+                          <w:sz w:val="20"/>
+                          <w:szCs w:val="20"/>
+                        </w:rPr>
+                        <w:t>bashrc</w:t>
+                      </w:r>
+                      <w:proofErr w:type="spellEnd"/>
+                      <w:proofErr w:type="gramEnd"/>
                     </w:p>
                     <w:p>
                       <w:pPr>
@@ -10851,8 +12619,64 @@
                           <w:sz w:val="20"/>
                           <w:szCs w:val="20"/>
                         </w:rPr>
-                        <w:t>alias r='sudo su -' configured in /home/ec2-user/.bashrc</w:t>
-                      </w:r>
+                        <w:t>alias r='</w:t>
+                      </w:r>
+                      <w:proofErr w:type="spellStart"/>
+                      <w:r>
+                        <w:rPr>
+                          <w:rFonts w:ascii="Courier New" w:hAnsi="Courier New" w:cs="Courier New"/>
+                          <w:sz w:val="20"/>
+                          <w:szCs w:val="20"/>
+                        </w:rPr>
+                        <w:t>sudo</w:t>
+                      </w:r>
+                      <w:proofErr w:type="spellEnd"/>
+                      <w:r>
+                        <w:rPr>
+                          <w:rFonts w:ascii="Courier New" w:hAnsi="Courier New" w:cs="Courier New"/>
+                          <w:sz w:val="20"/>
+                          <w:szCs w:val="20"/>
+                        </w:rPr>
+                        <w:t xml:space="preserve"> </w:t>
+                      </w:r>
+                      <w:proofErr w:type="spellStart"/>
+                      <w:r>
+                        <w:rPr>
+                          <w:rFonts w:ascii="Courier New" w:hAnsi="Courier New" w:cs="Courier New"/>
+                          <w:sz w:val="20"/>
+                          <w:szCs w:val="20"/>
+                        </w:rPr>
+                        <w:t>su</w:t>
+                      </w:r>
+                      <w:proofErr w:type="spellEnd"/>
+                      <w:r>
+                        <w:rPr>
+                          <w:rFonts w:ascii="Courier New" w:hAnsi="Courier New" w:cs="Courier New"/>
+                          <w:sz w:val="20"/>
+                          <w:szCs w:val="20"/>
+                        </w:rPr>
+                        <w:t xml:space="preserve"> -' configured in /home/ec2-user</w:t>
+                      </w:r>
+                      <w:proofErr w:type="gramStart"/>
+                      <w:r>
+                        <w:rPr>
+                          <w:rFonts w:ascii="Courier New" w:hAnsi="Courier New" w:cs="Courier New"/>
+                          <w:sz w:val="20"/>
+                          <w:szCs w:val="20"/>
+                        </w:rPr>
+                        <w:t>/.</w:t>
+                      </w:r>
+                      <w:proofErr w:type="spellStart"/>
+                      <w:r>
+                        <w:rPr>
+                          <w:rFonts w:ascii="Courier New" w:hAnsi="Courier New" w:cs="Courier New"/>
+                          <w:sz w:val="20"/>
+                          <w:szCs w:val="20"/>
+                        </w:rPr>
+                        <w:t>bashrc</w:t>
+                      </w:r>
+                      <w:proofErr w:type="spellEnd"/>
+                      <w:proofErr w:type="gramEnd"/>
                     </w:p>
                     <w:p>
                       <w:pPr>
@@ -10868,8 +12692,64 @@
                           <w:sz w:val="20"/>
                           <w:szCs w:val="20"/>
                         </w:rPr>
-                        <w:t>alias nfs='cd /nfs' configured in /home/ec2-user/.bashrc</w:t>
-                      </w:r>
+                        <w:t xml:space="preserve">alias </w:t>
+                      </w:r>
+                      <w:proofErr w:type="spellStart"/>
+                      <w:r>
+                        <w:rPr>
+                          <w:rFonts w:ascii="Courier New" w:hAnsi="Courier New" w:cs="Courier New"/>
+                          <w:sz w:val="20"/>
+                          <w:szCs w:val="20"/>
+                        </w:rPr>
+                        <w:t>nfs</w:t>
+                      </w:r>
+                      <w:proofErr w:type="spellEnd"/>
+                      <w:r>
+                        <w:rPr>
+                          <w:rFonts w:ascii="Courier New" w:hAnsi="Courier New" w:cs="Courier New"/>
+                          <w:sz w:val="20"/>
+                          <w:szCs w:val="20"/>
+                        </w:rPr>
+                        <w:t>='cd /</w:t>
+                      </w:r>
+                      <w:proofErr w:type="spellStart"/>
+                      <w:r>
+                        <w:rPr>
+                          <w:rFonts w:ascii="Courier New" w:hAnsi="Courier New" w:cs="Courier New"/>
+                          <w:sz w:val="20"/>
+                          <w:szCs w:val="20"/>
+                        </w:rPr>
+                        <w:t>nfs</w:t>
+                      </w:r>
+                      <w:proofErr w:type="spellEnd"/>
+                      <w:r>
+                        <w:rPr>
+                          <w:rFonts w:ascii="Courier New" w:hAnsi="Courier New" w:cs="Courier New"/>
+                          <w:sz w:val="20"/>
+                          <w:szCs w:val="20"/>
+                        </w:rPr>
+                        <w:t>' configured in /home/ec2-user</w:t>
+                      </w:r>
+                      <w:proofErr w:type="gramStart"/>
+                      <w:r>
+                        <w:rPr>
+                          <w:rFonts w:ascii="Courier New" w:hAnsi="Courier New" w:cs="Courier New"/>
+                          <w:sz w:val="20"/>
+                          <w:szCs w:val="20"/>
+                        </w:rPr>
+                        <w:t>/.</w:t>
+                      </w:r>
+                      <w:proofErr w:type="spellStart"/>
+                      <w:r>
+                        <w:rPr>
+                          <w:rFonts w:ascii="Courier New" w:hAnsi="Courier New" w:cs="Courier New"/>
+                          <w:sz w:val="20"/>
+                          <w:szCs w:val="20"/>
+                        </w:rPr>
+                        <w:t>bashrc</w:t>
+                      </w:r>
+                      <w:proofErr w:type="spellEnd"/>
+                      <w:proofErr w:type="gramEnd"/>
                     </w:p>
                     <w:p>
                       <w:pPr>
@@ -10902,8 +12782,54 @@
                           <w:sz w:val="20"/>
                           <w:szCs w:val="20"/>
                         </w:rPr>
-                        <w:t>removed requiretty from /etc/sudoers</w:t>
-                      </w:r>
+                        <w:t xml:space="preserve">removed </w:t>
+                      </w:r>
+                      <w:proofErr w:type="spellStart"/>
+                      <w:r>
+                        <w:rPr>
+                          <w:rFonts w:ascii="Courier New" w:hAnsi="Courier New" w:cs="Courier New"/>
+                          <w:sz w:val="20"/>
+                          <w:szCs w:val="20"/>
+                        </w:rPr>
+                        <w:t>requiretty</w:t>
+                      </w:r>
+                      <w:proofErr w:type="spellEnd"/>
+                      <w:r>
+                        <w:rPr>
+                          <w:rFonts w:ascii="Courier New" w:hAnsi="Courier New" w:cs="Courier New"/>
+                          <w:sz w:val="20"/>
+                          <w:szCs w:val="20"/>
+                        </w:rPr>
+                        <w:t xml:space="preserve"> from /</w:t>
+                      </w:r>
+                      <w:proofErr w:type="spellStart"/>
+                      <w:r>
+                        <w:rPr>
+                          <w:rFonts w:ascii="Courier New" w:hAnsi="Courier New" w:cs="Courier New"/>
+                          <w:sz w:val="20"/>
+                          <w:szCs w:val="20"/>
+                        </w:rPr>
+                        <w:t>etc</w:t>
+                      </w:r>
+                      <w:proofErr w:type="spellEnd"/>
+                      <w:r>
+                        <w:rPr>
+                          <w:rFonts w:ascii="Courier New" w:hAnsi="Courier New" w:cs="Courier New"/>
+                          <w:sz w:val="20"/>
+                          <w:szCs w:val="20"/>
+                        </w:rPr>
+                        <w:t>/</w:t>
+                      </w:r>
+                      <w:proofErr w:type="spellStart"/>
+                      <w:r>
+                        <w:rPr>
+                          <w:rFonts w:ascii="Courier New" w:hAnsi="Courier New" w:cs="Courier New"/>
+                          <w:sz w:val="20"/>
+                          <w:szCs w:val="20"/>
+                        </w:rPr>
+                        <w:t>sudoers</w:t>
+                      </w:r>
+                      <w:proofErr w:type="spellEnd"/>
                     </w:p>
                     <w:p>
                       <w:pPr>
@@ -10936,7 +12862,25 @@
                           <w:sz w:val="20"/>
                           <w:szCs w:val="20"/>
                         </w:rPr>
-                        <w:t>ECDSA key fingerprint is f3:6e:2d:fa:ca:34:6b:ff:1d:d3:2e:0a:1d:d7:1b:b7.</w:t>
+                        <w:t>ECDSA key fingerprint is f3:6e:2</w:t>
+                      </w:r>
+                      <w:proofErr w:type="gramStart"/>
+                      <w:r>
+                        <w:rPr>
+                          <w:rFonts w:ascii="Courier New" w:hAnsi="Courier New" w:cs="Courier New"/>
+                          <w:sz w:val="20"/>
+                          <w:szCs w:val="20"/>
+                        </w:rPr>
+                        <w:t>d:fa</w:t>
+                      </w:r>
+                      <w:proofErr w:type="gramEnd"/>
+                      <w:r>
+                        <w:rPr>
+                          <w:rFonts w:ascii="Courier New" w:hAnsi="Courier New" w:cs="Courier New"/>
+                          <w:sz w:val="20"/>
+                          <w:szCs w:val="20"/>
+                        </w:rPr>
+                        <w:t>:ca:34:6b:ff:1d:d3:2e:0a:1d:d7:1b:b7.</w:t>
                       </w:r>
                     </w:p>
                     <w:p>
@@ -11004,7 +12948,25 @@
                           <w:sz w:val="20"/>
                           <w:szCs w:val="20"/>
                         </w:rPr>
-                        <w:t>installing package nfs-utils ...</w:t>
+                        <w:t xml:space="preserve">installing package </w:t>
+                      </w:r>
+                      <w:proofErr w:type="spellStart"/>
+                      <w:r>
+                        <w:rPr>
+                          <w:rFonts w:ascii="Courier New" w:hAnsi="Courier New" w:cs="Courier New"/>
+                          <w:sz w:val="20"/>
+                          <w:szCs w:val="20"/>
+                        </w:rPr>
+                        <w:t>nfs-utils</w:t>
+                      </w:r>
+                      <w:proofErr w:type="spellEnd"/>
+                      <w:r>
+                        <w:rPr>
+                          <w:rFonts w:ascii="Courier New" w:hAnsi="Courier New" w:cs="Courier New"/>
+                          <w:sz w:val="20"/>
+                          <w:szCs w:val="20"/>
+                        </w:rPr>
+                        <w:t xml:space="preserve"> ...</w:t>
                       </w:r>
                     </w:p>
                     <w:p>
@@ -11021,8 +12983,18 @@
                           <w:sz w:val="20"/>
                           <w:szCs w:val="20"/>
                         </w:rPr>
-                        <w:t>created NFS mount point /nfs</w:t>
-                      </w:r>
+                        <w:t>created NFS mount point /</w:t>
+                      </w:r>
+                      <w:proofErr w:type="spellStart"/>
+                      <w:r>
+                        <w:rPr>
+                          <w:rFonts w:ascii="Courier New" w:hAnsi="Courier New" w:cs="Courier New"/>
+                          <w:sz w:val="20"/>
+                          <w:szCs w:val="20"/>
+                        </w:rPr>
+                        <w:t>nfs</w:t>
+                      </w:r>
+                      <w:proofErr w:type="spellEnd"/>
                     </w:p>
                     <w:p>
                       <w:pPr>
@@ -11055,7 +13027,25 @@
                           <w:sz w:val="20"/>
                           <w:szCs w:val="20"/>
                         </w:rPr>
-                        <w:t>installed ovidiu@nombp1 key into ec2-user's authorized_keys file</w:t>
+                        <w:t xml:space="preserve">installed ovidiu@nombp1 key into ec2-user's </w:t>
+                      </w:r>
+                      <w:proofErr w:type="spellStart"/>
+                      <w:r>
+                        <w:rPr>
+                          <w:rFonts w:ascii="Courier New" w:hAnsi="Courier New" w:cs="Courier New"/>
+                          <w:sz w:val="20"/>
+                          <w:szCs w:val="20"/>
+                        </w:rPr>
+                        <w:t>authorized_keys</w:t>
+                      </w:r>
+                      <w:proofErr w:type="spellEnd"/>
+                      <w:r>
+                        <w:rPr>
+                          <w:rFonts w:ascii="Courier New" w:hAnsi="Courier New" w:cs="Courier New"/>
+                          <w:sz w:val="20"/>
+                          <w:szCs w:val="20"/>
+                        </w:rPr>
+                        <w:t xml:space="preserve"> file</w:t>
                       </w:r>
                     </w:p>
                     <w:p>
@@ -11976,10 +13966,42 @@
         <w:t>The “java” overlay needs a Java SDK archive in the environment’s repository.</w:t>
       </w:r>
       <w:r>
-        <w:t xml:space="preserve"> The name of the template is specified in the environment’s configuration file /nfs/environment/environment.conf as “java_template”. The corresponding file must exist under </w:t>
-      </w:r>
-      <w:r>
-        <w:t>/nfs/environment</w:t>
+        <w:t xml:space="preserve"> The name of the template is specified in the environment’s configuration file /</w:t>
+      </w:r>
+      <w:proofErr w:type="spellStart"/>
+      <w:r>
+        <w:t>nfs</w:t>
+      </w:r>
+      <w:proofErr w:type="spellEnd"/>
+      <w:r>
+        <w:t>/environment/</w:t>
+      </w:r>
+      <w:proofErr w:type="spellStart"/>
+      <w:r>
+        <w:t>environment.conf</w:t>
+      </w:r>
+      <w:proofErr w:type="spellEnd"/>
+      <w:r>
+        <w:t xml:space="preserve"> as “</w:t>
+      </w:r>
+      <w:proofErr w:type="spellStart"/>
+      <w:r>
+        <w:t>java_template</w:t>
+      </w:r>
+      <w:proofErr w:type="spellEnd"/>
+      <w:r>
+        <w:t xml:space="preserve">”. The corresponding file must exist under </w:t>
+      </w:r>
+      <w:r>
+        <w:t>/</w:t>
+      </w:r>
+      <w:proofErr w:type="spellStart"/>
+      <w:r>
+        <w:t>nfs</w:t>
+      </w:r>
+      <w:proofErr w:type="spellEnd"/>
+      <w:r>
+        <w:t>/environment</w:t>
       </w:r>
       <w:r>
         <w:t>/repository.</w:t>
@@ -12247,7 +14269,15 @@
         <w:t xml:space="preserve">the </w:t>
       </w:r>
       <w:r>
-        <w:t>“amq-broker” overlay. Each EC2 instance</w:t>
+        <w:t>“</w:t>
+      </w:r>
+      <w:proofErr w:type="spellStart"/>
+      <w:r>
+        <w:t>amq</w:t>
+      </w:r>
+      <w:proofErr w:type="spellEnd"/>
+      <w:r>
+        <w:t>-broker” overlay. Each EC2 instance</w:t>
       </w:r>
       <w:r>
         <w:t xml:space="preserve"> should</w:t>
@@ -12352,16 +14382,50 @@
         <w:t xml:space="preserve"> </w:t>
       </w:r>
       <w:r>
-        <w:t>The “amq-broker” overlay needs an AMQ template in the environment’s repository. The name of the template is specified in the environment’s configuration file /nfs/environment/environment.conf as “</w:t>
-      </w:r>
+        <w:t>The “</w:t>
+      </w:r>
+      <w:proofErr w:type="spellStart"/>
+      <w:r>
+        <w:t>amq</w:t>
+      </w:r>
+      <w:proofErr w:type="spellEnd"/>
+      <w:r>
+        <w:t>-broker” overlay needs an AMQ template in the environment’s repository. The name of the template is specified in the environment’s configuration file /</w:t>
+      </w:r>
+      <w:proofErr w:type="spellStart"/>
+      <w:r>
+        <w:t>nfs</w:t>
+      </w:r>
+      <w:proofErr w:type="spellEnd"/>
+      <w:r>
+        <w:t>/environment/</w:t>
+      </w:r>
+      <w:proofErr w:type="spellStart"/>
+      <w:r>
+        <w:t>environment.conf</w:t>
+      </w:r>
+      <w:proofErr w:type="spellEnd"/>
+      <w:r>
+        <w:t xml:space="preserve"> as “</w:t>
+      </w:r>
+      <w:proofErr w:type="spellStart"/>
       <w:r>
         <w:t>amq_template</w:t>
       </w:r>
+      <w:proofErr w:type="spellEnd"/>
       <w:r>
         <w:t xml:space="preserve">”. The corresponding file must exist under </w:t>
       </w:r>
       <w:r>
-        <w:t>/nfs/environment</w:t>
+        <w:t>/</w:t>
+      </w:r>
+      <w:proofErr w:type="spellStart"/>
+      <w:r>
+        <w:t>nfs</w:t>
+      </w:r>
+      <w:proofErr w:type="spellEnd"/>
+      <w:r>
+        <w:t>/environment</w:t>
       </w:r>
       <w:r>
         <w:t>/repository.</w:t>
@@ -12749,7 +14813,15 @@
         </w:rPr>
       </w:pPr>
       <w:r>
-        <w:t>Before applying the “amq-broker” overlay, update the broker configuration (memory, sizes, and especially the cluster membership</w:t>
+        <w:t>Before applying the “</w:t>
+      </w:r>
+      <w:proofErr w:type="spellStart"/>
+      <w:r>
+        <w:t>amq</w:t>
+      </w:r>
+      <w:proofErr w:type="spellEnd"/>
+      <w:r>
+        <w:t>-broker” overlay, update the broker configuration (memory, sizes, and especially the cluster membership</w:t>
       </w:r>
       <w:r>
         <w:t xml:space="preserve">). </w:t>
@@ -12884,7 +14956,25 @@
                                 <w:sz w:val="20"/>
                                 <w:szCs w:val="20"/>
                               </w:rPr>
-                              <w:t xml:space="preserve">em overlay amq-broker b01 </w:t>
+                              <w:t xml:space="preserve">em overlay </w:t>
+                            </w:r>
+                            <w:proofErr w:type="spellStart"/>
+                            <w:r>
+                              <w:rPr>
+                                <w:rFonts w:ascii="Courier New" w:hAnsi="Courier New" w:cs="Courier New"/>
+                                <w:sz w:val="20"/>
+                                <w:szCs w:val="20"/>
+                              </w:rPr>
+                              <w:t>amq</w:t>
+                            </w:r>
+                            <w:proofErr w:type="spellEnd"/>
+                            <w:r>
+                              <w:rPr>
+                                <w:rFonts w:ascii="Courier New" w:hAnsi="Courier New" w:cs="Courier New"/>
+                                <w:sz w:val="20"/>
+                                <w:szCs w:val="20"/>
+                              </w:rPr>
+                              <w:t xml:space="preserve">-broker b01 </w:t>
                             </w:r>
                           </w:p>
                           <w:p>
@@ -12911,7 +15001,25 @@
                                 <w:sz w:val="20"/>
                                 <w:szCs w:val="20"/>
                               </w:rPr>
-                              <w:t>em overlay amq-broker b02</w:t>
+                              <w:t xml:space="preserve">em overlay </w:t>
+                            </w:r>
+                            <w:proofErr w:type="spellStart"/>
+                            <w:r>
+                              <w:rPr>
+                                <w:rFonts w:ascii="Courier New" w:hAnsi="Courier New" w:cs="Courier New"/>
+                                <w:sz w:val="20"/>
+                                <w:szCs w:val="20"/>
+                              </w:rPr>
+                              <w:t>amq</w:t>
+                            </w:r>
+                            <w:proofErr w:type="spellEnd"/>
+                            <w:r>
+                              <w:rPr>
+                                <w:rFonts w:ascii="Courier New" w:hAnsi="Courier New" w:cs="Courier New"/>
+                                <w:sz w:val="20"/>
+                                <w:szCs w:val="20"/>
+                              </w:rPr>
+                              <w:t>-broker b02</w:t>
                             </w:r>
                           </w:p>
                           <w:p>
@@ -13038,7 +15146,25 @@
                           <w:sz w:val="20"/>
                           <w:szCs w:val="20"/>
                         </w:rPr>
-                        <w:t xml:space="preserve">em overlay amq-broker b01 </w:t>
+                        <w:t xml:space="preserve">em overlay </w:t>
+                      </w:r>
+                      <w:proofErr w:type="spellStart"/>
+                      <w:r>
+                        <w:rPr>
+                          <w:rFonts w:ascii="Courier New" w:hAnsi="Courier New" w:cs="Courier New"/>
+                          <w:sz w:val="20"/>
+                          <w:szCs w:val="20"/>
+                        </w:rPr>
+                        <w:t>amq</w:t>
+                      </w:r>
+                      <w:proofErr w:type="spellEnd"/>
+                      <w:r>
+                        <w:rPr>
+                          <w:rFonts w:ascii="Courier New" w:hAnsi="Courier New" w:cs="Courier New"/>
+                          <w:sz w:val="20"/>
+                          <w:szCs w:val="20"/>
+                        </w:rPr>
+                        <w:t xml:space="preserve">-broker b01 </w:t>
                       </w:r>
                     </w:p>
                     <w:p>
@@ -13065,7 +15191,25 @@
                           <w:sz w:val="20"/>
                           <w:szCs w:val="20"/>
                         </w:rPr>
-                        <w:t>em overlay amq-broker b02</w:t>
+                        <w:t xml:space="preserve">em overlay </w:t>
+                      </w:r>
+                      <w:proofErr w:type="spellStart"/>
+                      <w:r>
+                        <w:rPr>
+                          <w:rFonts w:ascii="Courier New" w:hAnsi="Courier New" w:cs="Courier New"/>
+                          <w:sz w:val="20"/>
+                          <w:szCs w:val="20"/>
+                        </w:rPr>
+                        <w:t>amq</w:t>
+                      </w:r>
+                      <w:proofErr w:type="spellEnd"/>
+                      <w:r>
+                        <w:rPr>
+                          <w:rFonts w:ascii="Courier New" w:hAnsi="Courier New" w:cs="Courier New"/>
+                          <w:sz w:val="20"/>
+                          <w:szCs w:val="20"/>
+                        </w:rPr>
+                        <w:t>-broker b02</w:t>
                       </w:r>
                     </w:p>
                     <w:p>
@@ -13139,8 +15283,16 @@
         <w:rPr>
           <w:color w:val="FF0000"/>
         </w:rPr>
-        <w:t>portably do that, currently the only way is to modify the overlay.</w:t>
-      </w:r>
+        <w:t xml:space="preserve">portably do that, currently the only way is to modify the </w:t>
+      </w:r>
+      <w:proofErr w:type="gramStart"/>
+      <w:r>
+        <w:rPr>
+          <w:color w:val="FF0000"/>
+        </w:rPr>
+        <w:t>overlay.</w:t>
+      </w:r>
+      <w:proofErr w:type="gramEnd"/>
     </w:p>
     <w:p>
       <w:pPr>
@@ -13152,11 +15304,24 @@
     <w:p/>
     <w:p>
       <w:r>
-        <w:t>The “amq-broker” overlay configures the instance to start the AMQ broker at boot</w:t>
+        <w:t>The “</w:t>
+      </w:r>
+      <w:proofErr w:type="spellStart"/>
+      <w:r>
+        <w:t>amq</w:t>
+      </w:r>
+      <w:proofErr w:type="spellEnd"/>
+      <w:r>
+        <w:t xml:space="preserve">-broker” overlay configures the instance to start the AMQ broker at </w:t>
+      </w:r>
+      <w:proofErr w:type="gramStart"/>
+      <w:r>
+        <w:t>boot</w:t>
       </w:r>
       <w:r>
         <w:t xml:space="preserve"> .</w:t>
       </w:r>
+      <w:proofErr w:type="gramEnd"/>
       <w:r>
         <w:t xml:space="preserve"> </w:t>
       </w:r>
@@ -13310,6 +15475,8 @@
       </w:r>
     </w:p>
     <w:p>
+      <w:bookmarkStart w:id="43" w:name="_GoBack"/>
+      <w:bookmarkEnd w:id="43"/>
       <w:r>
         <w:rPr>
           <w:noProof/>
@@ -13433,7 +15600,25 @@
                                 <w:sz w:val="20"/>
                                 <w:szCs w:val="20"/>
                               </w:rPr>
-                              <w:t xml:space="preserve">--ami_id ami-775e4f16 </w:t>
+                              <w:t>--</w:t>
+                            </w:r>
+                            <w:proofErr w:type="spellStart"/>
+                            <w:r>
+                              <w:rPr>
+                                <w:rFonts w:ascii="Courier New" w:hAnsi="Courier New" w:cs="Courier New"/>
+                                <w:sz w:val="20"/>
+                                <w:szCs w:val="20"/>
+                              </w:rPr>
+                              <w:t>ami_id</w:t>
+                            </w:r>
+                            <w:proofErr w:type="spellEnd"/>
+                            <w:r>
+                              <w:rPr>
+                                <w:rFonts w:ascii="Courier New" w:hAnsi="Courier New" w:cs="Courier New"/>
+                                <w:sz w:val="20"/>
+                                <w:szCs w:val="20"/>
+                              </w:rPr>
+                              <w:t xml:space="preserve"> ami-775e4f16 </w:t>
                             </w:r>
                             <w:r>
                               <w:rPr>
@@ -13593,7 +15778,27 @@
                                 <w:sz w:val="20"/>
                                 <w:szCs w:val="20"/>
                               </w:rPr>
-                              <w:t>--server-groups=sg1:full,sg2:full-ha</w:t>
+                              <w:t>--server-groups=sg</w:t>
+                            </w:r>
+                            <w:proofErr w:type="gramStart"/>
+                            <w:r>
+                              <w:rPr>
+                                <w:rFonts w:ascii="Courier New" w:hAnsi="Courier New" w:cs="Courier New"/>
+                                <w:color w:val="FF0000"/>
+                                <w:sz w:val="20"/>
+                                <w:szCs w:val="20"/>
+                              </w:rPr>
+                              <w:t>1:full</w:t>
+                            </w:r>
+                            <w:proofErr w:type="gramEnd"/>
+                            <w:r>
+                              <w:rPr>
+                                <w:rFonts w:ascii="Courier New" w:hAnsi="Courier New" w:cs="Courier New"/>
+                                <w:color w:val="FF0000"/>
+                                <w:sz w:val="20"/>
+                                <w:szCs w:val="20"/>
+                              </w:rPr>
+                              <w:t>,sg2:full-ha</w:t>
                             </w:r>
                             <w:r>
                               <w:rPr>
@@ -13786,7 +15991,25 @@
                           <w:sz w:val="20"/>
                           <w:szCs w:val="20"/>
                         </w:rPr>
-                        <w:t xml:space="preserve">--ami_id ami-775e4f16 </w:t>
+                        <w:t>--</w:t>
+                      </w:r>
+                      <w:proofErr w:type="spellStart"/>
+                      <w:r>
+                        <w:rPr>
+                          <w:rFonts w:ascii="Courier New" w:hAnsi="Courier New" w:cs="Courier New"/>
+                          <w:sz w:val="20"/>
+                          <w:szCs w:val="20"/>
+                        </w:rPr>
+                        <w:t>ami_id</w:t>
+                      </w:r>
+                      <w:proofErr w:type="spellEnd"/>
+                      <w:r>
+                        <w:rPr>
+                          <w:rFonts w:ascii="Courier New" w:hAnsi="Courier New" w:cs="Courier New"/>
+                          <w:sz w:val="20"/>
+                          <w:szCs w:val="20"/>
+                        </w:rPr>
+                        <w:t xml:space="preserve"> ami-775e4f16 </w:t>
                       </w:r>
                       <w:r>
                         <w:rPr>
@@ -13946,7 +16169,27 @@
                           <w:sz w:val="20"/>
                           <w:szCs w:val="20"/>
                         </w:rPr>
-                        <w:t>--server-groups=sg1:full,sg2:full-ha</w:t>
+                        <w:t>--server-groups=sg</w:t>
+                      </w:r>
+                      <w:proofErr w:type="gramStart"/>
+                      <w:r>
+                        <w:rPr>
+                          <w:rFonts w:ascii="Courier New" w:hAnsi="Courier New" w:cs="Courier New"/>
+                          <w:color w:val="FF0000"/>
+                          <w:sz w:val="20"/>
+                          <w:szCs w:val="20"/>
+                        </w:rPr>
+                        <w:t>1:full</w:t>
+                      </w:r>
+                      <w:proofErr w:type="gramEnd"/>
+                      <w:r>
+                        <w:rPr>
+                          <w:rFonts w:ascii="Courier New" w:hAnsi="Courier New" w:cs="Courier New"/>
+                          <w:color w:val="FF0000"/>
+                          <w:sz w:val="20"/>
+                          <w:szCs w:val="20"/>
+                        </w:rPr>
+                        <w:t>,sg2:full-ha</w:t>
                       </w:r>
                       <w:r>
                         <w:rPr>
@@ -14082,11 +16325,11 @@
       <w:pPr>
         <w:pStyle w:val="Heading2"/>
       </w:pPr>
-      <w:bookmarkStart w:id="43" w:name="_Toc443640574"/>
+      <w:bookmarkStart w:id="44" w:name="_Toc443640574"/>
       <w:r>
         <w:t>Subordinate Host Controller</w:t>
       </w:r>
-      <w:bookmarkEnd w:id="43"/>
+      <w:bookmarkEnd w:id="44"/>
     </w:p>
     <w:p/>
     <w:p>
@@ -14230,7 +16473,25 @@
                                 <w:sz w:val="20"/>
                                 <w:szCs w:val="20"/>
                               </w:rPr>
-                              <w:t xml:space="preserve">--ami_id ami-775e4f16 </w:t>
+                              <w:t>--</w:t>
+                            </w:r>
+                            <w:proofErr w:type="spellStart"/>
+                            <w:r>
+                              <w:rPr>
+                                <w:rFonts w:ascii="Courier New" w:hAnsi="Courier New" w:cs="Courier New"/>
+                                <w:sz w:val="20"/>
+                                <w:szCs w:val="20"/>
+                              </w:rPr>
+                              <w:t>ami_id</w:t>
+                            </w:r>
+                            <w:proofErr w:type="spellEnd"/>
+                            <w:r>
+                              <w:rPr>
+                                <w:rFonts w:ascii="Courier New" w:hAnsi="Courier New" w:cs="Courier New"/>
+                                <w:sz w:val="20"/>
+                                <w:szCs w:val="20"/>
+                              </w:rPr>
+                              <w:t xml:space="preserve"> ami-775e4f16 </w:t>
                             </w:r>
                             <w:r>
                               <w:rPr>
@@ -14431,23 +16692,89 @@
                                 <w:sz w:val="20"/>
                                 <w:szCs w:val="20"/>
                               </w:rPr>
-                              <w:t>s1:</w:t>
-                            </w:r>
-                            <w:r>
-                              <w:rPr>
-                                <w:rFonts w:ascii="Courier New" w:hAnsi="Courier New" w:cs="Courier New"/>
-                                <w:sz w:val="20"/>
-                                <w:szCs w:val="20"/>
-                              </w:rPr>
-                              <w:t>sg1</w:t>
-                            </w:r>
-                            <w:r>
-                              <w:rPr>
-                                <w:rFonts w:ascii="Courier New" w:hAnsi="Courier New" w:cs="Courier New"/>
-                                <w:sz w:val="20"/>
-                                <w:szCs w:val="20"/>
-                              </w:rPr>
-                              <w:t>,s2:sg1,</w:t>
+                              <w:t>s</w:t>
+                            </w:r>
+                            <w:proofErr w:type="gramStart"/>
+                            <w:r>
+                              <w:rPr>
+                                <w:rFonts w:ascii="Courier New" w:hAnsi="Courier New" w:cs="Courier New"/>
+                                <w:sz w:val="20"/>
+                                <w:szCs w:val="20"/>
+                              </w:rPr>
+                              <w:t>1:</w:t>
+                            </w:r>
+                            <w:r>
+                              <w:rPr>
+                                <w:rFonts w:ascii="Courier New" w:hAnsi="Courier New" w:cs="Courier New"/>
+                                <w:sz w:val="20"/>
+                                <w:szCs w:val="20"/>
+                              </w:rPr>
+                              <w:t>s</w:t>
+                            </w:r>
+                            <w:r>
+                              <w:rPr>
+                                <w:rFonts w:ascii="Courier New" w:hAnsi="Courier New" w:cs="Courier New"/>
+                                <w:sz w:val="20"/>
+                                <w:szCs w:val="20"/>
+                              </w:rPr>
+                              <w:t>erver</w:t>
+                            </w:r>
+                            <w:proofErr w:type="gramEnd"/>
+                            <w:r>
+                              <w:rPr>
+                                <w:rFonts w:ascii="Courier New" w:hAnsi="Courier New" w:cs="Courier New"/>
+                                <w:sz w:val="20"/>
+                                <w:szCs w:val="20"/>
+                              </w:rPr>
+                              <w:t>-</w:t>
+                            </w:r>
+                            <w:r>
+                              <w:rPr>
+                                <w:rFonts w:ascii="Courier New" w:hAnsi="Courier New" w:cs="Courier New"/>
+                                <w:sz w:val="20"/>
+                                <w:szCs w:val="20"/>
+                              </w:rPr>
+                              <w:t>g</w:t>
+                            </w:r>
+                            <w:r>
+                              <w:rPr>
+                                <w:rFonts w:ascii="Courier New" w:hAnsi="Courier New" w:cs="Courier New"/>
+                                <w:sz w:val="20"/>
+                                <w:szCs w:val="20"/>
+                              </w:rPr>
+                              <w:t>roup</w:t>
+                            </w:r>
+                            <w:r>
+                              <w:rPr>
+                                <w:rFonts w:ascii="Courier New" w:hAnsi="Courier New" w:cs="Courier New"/>
+                                <w:sz w:val="20"/>
+                                <w:szCs w:val="20"/>
+                              </w:rPr>
+                              <w:t>1</w:t>
+                            </w:r>
+                            <w:r>
+                              <w:rPr>
+                                <w:rFonts w:ascii="Courier New" w:hAnsi="Courier New" w:cs="Courier New"/>
+                                <w:sz w:val="20"/>
+                                <w:szCs w:val="20"/>
+                              </w:rPr>
+                              <w:t>,s2:s</w:t>
+                            </w:r>
+                            <w:r>
+                              <w:rPr>
+                                <w:rFonts w:ascii="Courier New" w:hAnsi="Courier New" w:cs="Courier New"/>
+                                <w:sz w:val="20"/>
+                                <w:szCs w:val="20"/>
+                              </w:rPr>
+                              <w:t>erver-group</w:t>
+                            </w:r>
+                            <w:r>
+                              <w:rPr>
+                                <w:rFonts w:ascii="Courier New" w:hAnsi="Courier New" w:cs="Courier New"/>
+                                <w:sz w:val="20"/>
+                                <w:szCs w:val="20"/>
+                              </w:rPr>
+                              <w:t>1,</w:t>
                             </w:r>
                             <w:r>
                               <w:rPr>
@@ -14481,8 +16808,6 @@
                               </w:rPr>
                               <w:t>:sg2</w:t>
                             </w:r>
-                            <w:bookmarkStart w:id="44" w:name="_GoBack"/>
-                            <w:bookmarkEnd w:id="44"/>
                             <w:r>
                               <w:rPr>
                                 <w:rFonts w:ascii="Courier New" w:hAnsi="Courier New" w:cs="Courier New"/>
@@ -14652,7 +16977,25 @@
                           <w:sz w:val="20"/>
                           <w:szCs w:val="20"/>
                         </w:rPr>
-                        <w:t xml:space="preserve">--ami_id ami-775e4f16 </w:t>
+                        <w:t>--</w:t>
+                      </w:r>
+                      <w:proofErr w:type="spellStart"/>
+                      <w:r>
+                        <w:rPr>
+                          <w:rFonts w:ascii="Courier New" w:hAnsi="Courier New" w:cs="Courier New"/>
+                          <w:sz w:val="20"/>
+                          <w:szCs w:val="20"/>
+                        </w:rPr>
+                        <w:t>ami_id</w:t>
+                      </w:r>
+                      <w:proofErr w:type="spellEnd"/>
+                      <w:r>
+                        <w:rPr>
+                          <w:rFonts w:ascii="Courier New" w:hAnsi="Courier New" w:cs="Courier New"/>
+                          <w:sz w:val="20"/>
+                          <w:szCs w:val="20"/>
+                        </w:rPr>
+                        <w:t xml:space="preserve"> ami-775e4f16 </w:t>
                       </w:r>
                       <w:r>
                         <w:rPr>
@@ -14853,23 +17196,89 @@
                           <w:sz w:val="20"/>
                           <w:szCs w:val="20"/>
                         </w:rPr>
-                        <w:t>s1:</w:t>
-                      </w:r>
-                      <w:r>
-                        <w:rPr>
-                          <w:rFonts w:ascii="Courier New" w:hAnsi="Courier New" w:cs="Courier New"/>
-                          <w:sz w:val="20"/>
-                          <w:szCs w:val="20"/>
-                        </w:rPr>
-                        <w:t>sg1</w:t>
-                      </w:r>
-                      <w:r>
-                        <w:rPr>
-                          <w:rFonts w:ascii="Courier New" w:hAnsi="Courier New" w:cs="Courier New"/>
-                          <w:sz w:val="20"/>
-                          <w:szCs w:val="20"/>
-                        </w:rPr>
-                        <w:t>,s2:sg1,</w:t>
+                        <w:t>s</w:t>
+                      </w:r>
+                      <w:proofErr w:type="gramStart"/>
+                      <w:r>
+                        <w:rPr>
+                          <w:rFonts w:ascii="Courier New" w:hAnsi="Courier New" w:cs="Courier New"/>
+                          <w:sz w:val="20"/>
+                          <w:szCs w:val="20"/>
+                        </w:rPr>
+                        <w:t>1:</w:t>
+                      </w:r>
+                      <w:r>
+                        <w:rPr>
+                          <w:rFonts w:ascii="Courier New" w:hAnsi="Courier New" w:cs="Courier New"/>
+                          <w:sz w:val="20"/>
+                          <w:szCs w:val="20"/>
+                        </w:rPr>
+                        <w:t>s</w:t>
+                      </w:r>
+                      <w:r>
+                        <w:rPr>
+                          <w:rFonts w:ascii="Courier New" w:hAnsi="Courier New" w:cs="Courier New"/>
+                          <w:sz w:val="20"/>
+                          <w:szCs w:val="20"/>
+                        </w:rPr>
+                        <w:t>erver</w:t>
+                      </w:r>
+                      <w:proofErr w:type="gramEnd"/>
+                      <w:r>
+                        <w:rPr>
+                          <w:rFonts w:ascii="Courier New" w:hAnsi="Courier New" w:cs="Courier New"/>
+                          <w:sz w:val="20"/>
+                          <w:szCs w:val="20"/>
+                        </w:rPr>
+                        <w:t>-</w:t>
+                      </w:r>
+                      <w:r>
+                        <w:rPr>
+                          <w:rFonts w:ascii="Courier New" w:hAnsi="Courier New" w:cs="Courier New"/>
+                          <w:sz w:val="20"/>
+                          <w:szCs w:val="20"/>
+                        </w:rPr>
+                        <w:t>g</w:t>
+                      </w:r>
+                      <w:r>
+                        <w:rPr>
+                          <w:rFonts w:ascii="Courier New" w:hAnsi="Courier New" w:cs="Courier New"/>
+                          <w:sz w:val="20"/>
+                          <w:szCs w:val="20"/>
+                        </w:rPr>
+                        <w:t>roup</w:t>
+                      </w:r>
+                      <w:r>
+                        <w:rPr>
+                          <w:rFonts w:ascii="Courier New" w:hAnsi="Courier New" w:cs="Courier New"/>
+                          <w:sz w:val="20"/>
+                          <w:szCs w:val="20"/>
+                        </w:rPr>
+                        <w:t>1</w:t>
+                      </w:r>
+                      <w:r>
+                        <w:rPr>
+                          <w:rFonts w:ascii="Courier New" w:hAnsi="Courier New" w:cs="Courier New"/>
+                          <w:sz w:val="20"/>
+                          <w:szCs w:val="20"/>
+                        </w:rPr>
+                        <w:t>,s2:s</w:t>
+                      </w:r>
+                      <w:r>
+                        <w:rPr>
+                          <w:rFonts w:ascii="Courier New" w:hAnsi="Courier New" w:cs="Courier New"/>
+                          <w:sz w:val="20"/>
+                          <w:szCs w:val="20"/>
+                        </w:rPr>
+                        <w:t>erver-group</w:t>
+                      </w:r>
+                      <w:r>
+                        <w:rPr>
+                          <w:rFonts w:ascii="Courier New" w:hAnsi="Courier New" w:cs="Courier New"/>
+                          <w:sz w:val="20"/>
+                          <w:szCs w:val="20"/>
+                        </w:rPr>
+                        <w:t>1,</w:t>
                       </w:r>
                       <w:r>
                         <w:rPr>
@@ -14903,8 +17312,6 @@
                         </w:rPr>
                         <w:t>:sg2</w:t>
                       </w:r>
-                      <w:bookmarkStart w:id="45" w:name="_GoBack"/>
-                      <w:bookmarkEnd w:id="45"/>
                       <w:r>
                         <w:rPr>
                           <w:rFonts w:ascii="Courier New" w:hAnsi="Courier New" w:cs="Courier New"/>
@@ -15063,7 +17470,7 @@
       <w:pPr>
         <w:pStyle w:val="Heading1"/>
       </w:pPr>
-      <w:bookmarkStart w:id="46" w:name="_Toc443640575"/>
+      <w:bookmarkStart w:id="45" w:name="_Toc443640575"/>
       <w:r>
         <w:rPr>
           <w:noProof/>
@@ -15217,24 +17624,24 @@
       <w:r>
         <w:t>Running Arbitrary Shell Commands Across the Environment</w:t>
       </w:r>
-      <w:bookmarkEnd w:id="46"/>
+      <w:bookmarkEnd w:id="45"/>
     </w:p>
     <w:p>
       <w:pPr>
         <w:pStyle w:val="Heading1"/>
       </w:pPr>
-      <w:bookmarkStart w:id="47" w:name="_Toc443640576"/>
+      <w:bookmarkStart w:id="46" w:name="_Toc443640576"/>
       <w:r>
         <w:t>Miscellaneous</w:t>
       </w:r>
-      <w:bookmarkEnd w:id="47"/>
+      <w:bookmarkEnd w:id="46"/>
     </w:p>
     <w:p/>
     <w:p>
       <w:pPr>
         <w:pStyle w:val="Heading2"/>
       </w:pPr>
-      <w:bookmarkStart w:id="48" w:name="_Toc443640577"/>
+      <w:bookmarkStart w:id="47" w:name="_Toc443640577"/>
       <w:r>
         <w:rPr>
           <w:noProof/>
@@ -15387,18 +17794,18 @@
       <w:r>
         <w:t>In-Line Documentation</w:t>
       </w:r>
-      <w:bookmarkEnd w:id="48"/>
+      <w:bookmarkEnd w:id="47"/>
     </w:p>
     <w:p/>
     <w:p>
       <w:pPr>
         <w:pStyle w:val="Heading2"/>
       </w:pPr>
-      <w:bookmarkStart w:id="49" w:name="_Toc443640578"/>
+      <w:bookmarkStart w:id="48" w:name="_Toc443640578"/>
       <w:r>
         <w:t>Verbose Execution</w:t>
       </w:r>
-      <w:bookmarkEnd w:id="49"/>
+      <w:bookmarkEnd w:id="48"/>
     </w:p>
     <w:p/>
     <w:p>
@@ -15584,23 +17991,23 @@
       <w:pPr>
         <w:pStyle w:val="Heading1"/>
       </w:pPr>
-      <w:bookmarkStart w:id="50" w:name="_Toc443640579"/>
+      <w:bookmarkStart w:id="49" w:name="_Toc443640579"/>
       <w:r>
         <w:lastRenderedPageBreak/>
         <w:t>Extending em</w:t>
       </w:r>
-      <w:bookmarkEnd w:id="50"/>
+      <w:bookmarkEnd w:id="49"/>
     </w:p>
     <w:p/>
     <w:p>
       <w:pPr>
         <w:pStyle w:val="Heading2"/>
       </w:pPr>
-      <w:bookmarkStart w:id="51" w:name="_Toc443640580"/>
+      <w:bookmarkStart w:id="50" w:name="_Toc443640580"/>
       <w:r>
         <w:t>Overlays</w:t>
       </w:r>
-      <w:bookmarkEnd w:id="51"/>
+      <w:bookmarkEnd w:id="50"/>
     </w:p>
     <w:p/>
     <w:p>
@@ -15709,7 +18116,7 @@
         <w:rStyle w:val="PageNumber"/>
         <w:noProof/>
       </w:rPr>
-      <w:t>24</w:t>
+      <w:t>25</w:t>
     </w:r>
     <w:r>
       <w:rPr>
@@ -17192,7 +19599,7 @@
 </file>
 
 <file path=customXml/itemProps1.xml><?xml version="1.0" encoding="utf-8"?>
-<ds:datastoreItem xmlns:ds="http://schemas.openxmlformats.org/officeDocument/2006/customXml" ds:itemID="{59FCDF33-439D-2D45-8DFC-518EB508B325}">
+<ds:datastoreItem xmlns:ds="http://schemas.openxmlformats.org/officeDocument/2006/customXml" ds:itemID="{84707FBD-2769-3340-AD93-D6E36E2763E5}">
   <ds:schemaRefs>
     <ds:schemaRef ds:uri="http://schemas.openxmlformats.org/officeDocument/2006/bibliography"/>
   </ds:schemaRefs>

</xml_diff>

<commit_message>
updated documentation with --server-groups
</commit_message>
<xml_diff>
--- a/doc/em User Manual.docx
+++ b/doc/em User Manual.docx
@@ -15466,7 +15466,9 @@
       <w:r>
         <w:t>Doman Controller</w:t>
       </w:r>
+      <w:bookmarkStart w:id="43" w:name="_GoBack"/>
       <w:bookmarkEnd w:id="42"/>
+      <w:bookmarkEnd w:id="43"/>
     </w:p>
     <w:p/>
     <w:p>
@@ -15475,8 +15477,6 @@
       </w:r>
     </w:p>
     <w:p>
-      <w:bookmarkStart w:id="43" w:name="_GoBack"/>
-      <w:bookmarkEnd w:id="43"/>
       <w:r>
         <w:rPr>
           <w:noProof/>
@@ -15774,7 +15774,7 @@
                             <w:r>
                               <w:rPr>
                                 <w:rFonts w:ascii="Courier New" w:hAnsi="Courier New" w:cs="Courier New"/>
-                                <w:color w:val="FF0000"/>
+                                <w:color w:val="000000" w:themeColor="text1"/>
                                 <w:sz w:val="20"/>
                                 <w:szCs w:val="20"/>
                               </w:rPr>
@@ -15784,7 +15784,7 @@
                             <w:r>
                               <w:rPr>
                                 <w:rFonts w:ascii="Courier New" w:hAnsi="Courier New" w:cs="Courier New"/>
-                                <w:color w:val="FF0000"/>
+                                <w:color w:val="000000" w:themeColor="text1"/>
                                 <w:sz w:val="20"/>
                                 <w:szCs w:val="20"/>
                               </w:rPr>
@@ -15794,19 +15794,19 @@
                             <w:r>
                               <w:rPr>
                                 <w:rFonts w:ascii="Courier New" w:hAnsi="Courier New" w:cs="Courier New"/>
-                                <w:color w:val="FF0000"/>
-                                <w:sz w:val="20"/>
-                                <w:szCs w:val="20"/>
-                              </w:rPr>
-                              <w:t>,sg2:full-ha</w:t>
-                            </w:r>
-                            <w:r>
-                              <w:rPr>
-                                <w:rFonts w:ascii="Courier New" w:hAnsi="Courier New" w:cs="Courier New"/>
-                                <w:sz w:val="20"/>
-                                <w:szCs w:val="20"/>
-                              </w:rPr>
-                              <w:t xml:space="preserve"> dc1</w:t>
+                                <w:color w:val="000000" w:themeColor="text1"/>
+                                <w:sz w:val="20"/>
+                                <w:szCs w:val="20"/>
+                              </w:rPr>
+                              <w:t xml:space="preserve">,sg2:full-ha </w:t>
+                            </w:r>
+                            <w:r>
+                              <w:rPr>
+                                <w:rFonts w:ascii="Courier New" w:hAnsi="Courier New" w:cs="Courier New"/>
+                                <w:sz w:val="20"/>
+                                <w:szCs w:val="20"/>
+                              </w:rPr>
+                              <w:t>dc1</w:t>
                             </w:r>
                           </w:p>
                           <w:p>
@@ -16165,7 +16165,7 @@
                       <w:r>
                         <w:rPr>
                           <w:rFonts w:ascii="Courier New" w:hAnsi="Courier New" w:cs="Courier New"/>
-                          <w:color w:val="FF0000"/>
+                          <w:color w:val="000000" w:themeColor="text1"/>
                           <w:sz w:val="20"/>
                           <w:szCs w:val="20"/>
                         </w:rPr>
@@ -16175,7 +16175,7 @@
                       <w:r>
                         <w:rPr>
                           <w:rFonts w:ascii="Courier New" w:hAnsi="Courier New" w:cs="Courier New"/>
-                          <w:color w:val="FF0000"/>
+                          <w:color w:val="000000" w:themeColor="text1"/>
                           <w:sz w:val="20"/>
                           <w:szCs w:val="20"/>
                         </w:rPr>
@@ -16185,19 +16185,19 @@
                       <w:r>
                         <w:rPr>
                           <w:rFonts w:ascii="Courier New" w:hAnsi="Courier New" w:cs="Courier New"/>
-                          <w:color w:val="FF0000"/>
-                          <w:sz w:val="20"/>
-                          <w:szCs w:val="20"/>
-                        </w:rPr>
-                        <w:t>,sg2:full-ha</w:t>
-                      </w:r>
-                      <w:r>
-                        <w:rPr>
-                          <w:rFonts w:ascii="Courier New" w:hAnsi="Courier New" w:cs="Courier New"/>
-                          <w:sz w:val="20"/>
-                          <w:szCs w:val="20"/>
-                        </w:rPr>
-                        <w:t xml:space="preserve"> dc1</w:t>
+                          <w:color w:val="000000" w:themeColor="text1"/>
+                          <w:sz w:val="20"/>
+                          <w:szCs w:val="20"/>
+                        </w:rPr>
+                        <w:t xml:space="preserve">,sg2:full-ha </w:t>
+                      </w:r>
+                      <w:r>
+                        <w:rPr>
+                          <w:rFonts w:ascii="Courier New" w:hAnsi="Courier New" w:cs="Courier New"/>
+                          <w:sz w:val="20"/>
+                          <w:szCs w:val="20"/>
+                        </w:rPr>
+                        <w:t>dc1</w:t>
                       </w:r>
                     </w:p>
                     <w:p>
@@ -18116,7 +18116,7 @@
         <w:rStyle w:val="PageNumber"/>
         <w:noProof/>
       </w:rPr>
-      <w:t>25</w:t>
+      <w:t>24</w:t>
     </w:r>
     <w:r>
       <w:rPr>
@@ -19599,7 +19599,7 @@
 </file>
 
 <file path=customXml/itemProps1.xml><?xml version="1.0" encoding="utf-8"?>
-<ds:datastoreItem xmlns:ds="http://schemas.openxmlformats.org/officeDocument/2006/customXml" ds:itemID="{84707FBD-2769-3340-AD93-D6E36E2763E5}">
+<ds:datastoreItem xmlns:ds="http://schemas.openxmlformats.org/officeDocument/2006/customXml" ds:itemID="{C81C23E1-FA63-B04F-A086-BA8362E6BC5A}">
   <ds:schemaRefs>
     <ds:schemaRef ds:uri="http://schemas.openxmlformats.org/officeDocument/2006/bibliography"/>
   </ds:schemaRefs>

</xml_diff>

<commit_message>
eap->jboss overlay, support for standalone, wildfly. Step 1
</commit_message>
<xml_diff>
--- a/doc/em User Manual.docx
+++ b/doc/em User Manual.docx
@@ -129,7 +129,7 @@
           <w:r>
             <w:fldChar w:fldCharType="separate"/>
           </w:r>
-          <w:hyperlink w:anchor="_Toc443640538" w:history="1">
+          <w:hyperlink w:anchor="_Toc444772876" w:history="1">
             <w:r>
               <w:rPr>
                 <w:rStyle w:val="Hyperlink"/>
@@ -156,7 +156,7 @@
                 <w:noProof/>
                 <w:webHidden/>
               </w:rPr>
-              <w:instrText xml:space="preserve"> PAGEREF _Toc443640538 \h </w:instrText>
+              <w:instrText xml:space="preserve"> PAGEREF _Toc444772876 \h </w:instrText>
             </w:r>
             <w:r>
               <w:rPr>
@@ -198,7 +198,7 @@
               <w:noProof/>
             </w:rPr>
           </w:pPr>
-          <w:hyperlink w:anchor="_Toc443640539" w:history="1">
+          <w:hyperlink w:anchor="_Toc444772877" w:history="1">
             <w:r>
               <w:rPr>
                 <w:rStyle w:val="Hyperlink"/>
@@ -225,7 +225,7 @@
                 <w:noProof/>
                 <w:webHidden/>
               </w:rPr>
-              <w:instrText xml:space="preserve"> PAGEREF _Toc443640539 \h </w:instrText>
+              <w:instrText xml:space="preserve"> PAGEREF _Toc444772877 \h </w:instrText>
             </w:r>
             <w:r>
               <w:rPr>
@@ -269,7 +269,7 @@
               <w:szCs w:val="24"/>
             </w:rPr>
           </w:pPr>
-          <w:hyperlink w:anchor="_Toc443640540" w:history="1">
+          <w:hyperlink w:anchor="_Toc444772878" w:history="1">
             <w:r>
               <w:rPr>
                 <w:rStyle w:val="Hyperlink"/>
@@ -296,7 +296,7 @@
                 <w:noProof/>
                 <w:webHidden/>
               </w:rPr>
-              <w:instrText xml:space="preserve"> PAGEREF _Toc443640540 \h </w:instrText>
+              <w:instrText xml:space="preserve"> PAGEREF _Toc444772878 \h </w:instrText>
             </w:r>
             <w:r>
               <w:rPr>
@@ -339,7 +339,7 @@
               <w:szCs w:val="24"/>
             </w:rPr>
           </w:pPr>
-          <w:hyperlink w:anchor="_Toc443640541" w:history="1">
+          <w:hyperlink w:anchor="_Toc444772879" w:history="1">
             <w:r>
               <w:rPr>
                 <w:rStyle w:val="Hyperlink"/>
@@ -366,7 +366,7 @@
                 <w:noProof/>
                 <w:webHidden/>
               </w:rPr>
-              <w:instrText xml:space="preserve"> PAGEREF _Toc443640541 \h </w:instrText>
+              <w:instrText xml:space="preserve"> PAGEREF _Toc444772879 \h </w:instrText>
             </w:r>
             <w:r>
               <w:rPr>
@@ -409,7 +409,7 @@
               <w:szCs w:val="24"/>
             </w:rPr>
           </w:pPr>
-          <w:hyperlink w:anchor="_Toc443640542" w:history="1">
+          <w:hyperlink w:anchor="_Toc444772880" w:history="1">
             <w:r>
               <w:rPr>
                 <w:rStyle w:val="Hyperlink"/>
@@ -436,7 +436,7 @@
                 <w:noProof/>
                 <w:webHidden/>
               </w:rPr>
-              <w:instrText xml:space="preserve"> PAGEREF _Toc443640542 \h </w:instrText>
+              <w:instrText xml:space="preserve"> PAGEREF _Toc444772880 \h </w:instrText>
             </w:r>
             <w:r>
               <w:rPr>
@@ -479,7 +479,7 @@
               <w:szCs w:val="24"/>
             </w:rPr>
           </w:pPr>
-          <w:hyperlink w:anchor="_Toc443640543" w:history="1">
+          <w:hyperlink w:anchor="_Toc444772881" w:history="1">
             <w:r>
               <w:rPr>
                 <w:rStyle w:val="Hyperlink"/>
@@ -506,7 +506,7 @@
                 <w:noProof/>
                 <w:webHidden/>
               </w:rPr>
-              <w:instrText xml:space="preserve"> PAGEREF _Toc443640543 \h </w:instrText>
+              <w:instrText xml:space="preserve"> PAGEREF _Toc444772881 \h </w:instrText>
             </w:r>
             <w:r>
               <w:rPr>
@@ -549,7 +549,7 @@
               <w:szCs w:val="24"/>
             </w:rPr>
           </w:pPr>
-          <w:hyperlink w:anchor="_Toc443640544" w:history="1">
+          <w:hyperlink w:anchor="_Toc444772882" w:history="1">
             <w:r>
               <w:rPr>
                 <w:rStyle w:val="Hyperlink"/>
@@ -576,7 +576,7 @@
                 <w:noProof/>
                 <w:webHidden/>
               </w:rPr>
-              <w:instrText xml:space="preserve"> PAGEREF _Toc443640544 \h </w:instrText>
+              <w:instrText xml:space="preserve"> PAGEREF _Toc444772882 \h </w:instrText>
             </w:r>
             <w:r>
               <w:rPr>
@@ -619,7 +619,7 @@
               <w:szCs w:val="24"/>
             </w:rPr>
           </w:pPr>
-          <w:hyperlink w:anchor="_Toc443640545" w:history="1">
+          <w:hyperlink w:anchor="_Toc444772883" w:history="1">
             <w:r>
               <w:rPr>
                 <w:rStyle w:val="Hyperlink"/>
@@ -646,7 +646,7 @@
                 <w:noProof/>
                 <w:webHidden/>
               </w:rPr>
-              <w:instrText xml:space="preserve"> PAGEREF _Toc443640545 \h </w:instrText>
+              <w:instrText xml:space="preserve"> PAGEREF _Toc444772883 \h </w:instrText>
             </w:r>
             <w:r>
               <w:rPr>
@@ -689,7 +689,7 @@
               <w:szCs w:val="24"/>
             </w:rPr>
           </w:pPr>
-          <w:hyperlink w:anchor="_Toc443640546" w:history="1">
+          <w:hyperlink w:anchor="_Toc444772884" w:history="1">
             <w:r>
               <w:rPr>
                 <w:rStyle w:val="Hyperlink"/>
@@ -716,7 +716,7 @@
                 <w:noProof/>
                 <w:webHidden/>
               </w:rPr>
-              <w:instrText xml:space="preserve"> PAGEREF _Toc443640546 \h </w:instrText>
+              <w:instrText xml:space="preserve"> PAGEREF _Toc444772884 \h </w:instrText>
             </w:r>
             <w:r>
               <w:rPr>
@@ -759,7 +759,7 @@
               <w:szCs w:val="24"/>
             </w:rPr>
           </w:pPr>
-          <w:hyperlink w:anchor="_Toc443640547" w:history="1">
+          <w:hyperlink w:anchor="_Toc444772885" w:history="1">
             <w:r>
               <w:rPr>
                 <w:rStyle w:val="Hyperlink"/>
@@ -786,7 +786,7 @@
                 <w:noProof/>
                 <w:webHidden/>
               </w:rPr>
-              <w:instrText xml:space="preserve"> PAGEREF _Toc443640547 \h </w:instrText>
+              <w:instrText xml:space="preserve"> PAGEREF _Toc444772885 \h </w:instrText>
             </w:r>
             <w:r>
               <w:rPr>
@@ -830,7 +830,7 @@
               <w:szCs w:val="24"/>
             </w:rPr>
           </w:pPr>
-          <w:hyperlink w:anchor="_Toc443640548" w:history="1">
+          <w:hyperlink w:anchor="_Toc444772886" w:history="1">
             <w:r>
               <w:rPr>
                 <w:rStyle w:val="Hyperlink"/>
@@ -857,7 +857,7 @@
                 <w:noProof/>
                 <w:webHidden/>
               </w:rPr>
-              <w:instrText xml:space="preserve"> PAGEREF _Toc443640548 \h </w:instrText>
+              <w:instrText xml:space="preserve"> PAGEREF _Toc444772886 \h </w:instrText>
             </w:r>
             <w:r>
               <w:rPr>
@@ -900,7 +900,7 @@
               <w:szCs w:val="24"/>
             </w:rPr>
           </w:pPr>
-          <w:hyperlink w:anchor="_Toc443640549" w:history="1">
+          <w:hyperlink w:anchor="_Toc444772887" w:history="1">
             <w:r>
               <w:rPr>
                 <w:rStyle w:val="Hyperlink"/>
@@ -927,7 +927,7 @@
                 <w:noProof/>
                 <w:webHidden/>
               </w:rPr>
-              <w:instrText xml:space="preserve"> PAGEREF _Toc443640549 \h </w:instrText>
+              <w:instrText xml:space="preserve"> PAGEREF _Toc444772887 \h </w:instrText>
             </w:r>
             <w:r>
               <w:rPr>
@@ -970,7 +970,7 @@
               <w:szCs w:val="24"/>
             </w:rPr>
           </w:pPr>
-          <w:hyperlink w:anchor="_Toc443640550" w:history="1">
+          <w:hyperlink w:anchor="_Toc444772888" w:history="1">
             <w:r>
               <w:rPr>
                 <w:rStyle w:val="Hyperlink"/>
@@ -997,7 +997,7 @@
                 <w:noProof/>
                 <w:webHidden/>
               </w:rPr>
-              <w:instrText xml:space="preserve"> PAGEREF _Toc443640550 \h </w:instrText>
+              <w:instrText xml:space="preserve"> PAGEREF _Toc444772888 \h </w:instrText>
             </w:r>
             <w:r>
               <w:rPr>
@@ -1040,7 +1040,7 @@
               <w:szCs w:val="24"/>
             </w:rPr>
           </w:pPr>
-          <w:hyperlink w:anchor="_Toc443640551" w:history="1">
+          <w:hyperlink w:anchor="_Toc444772889" w:history="1">
             <w:r>
               <w:rPr>
                 <w:rStyle w:val="Hyperlink"/>
@@ -1067,7 +1067,7 @@
                 <w:noProof/>
                 <w:webHidden/>
               </w:rPr>
-              <w:instrText xml:space="preserve"> PAGEREF _Toc443640551 \h </w:instrText>
+              <w:instrText xml:space="preserve"> PAGEREF _Toc444772889 \h </w:instrText>
             </w:r>
             <w:r>
               <w:rPr>
@@ -1110,7 +1110,7 @@
               <w:szCs w:val="24"/>
             </w:rPr>
           </w:pPr>
-          <w:hyperlink w:anchor="_Toc443640552" w:history="1">
+          <w:hyperlink w:anchor="_Toc444772890" w:history="1">
             <w:r>
               <w:rPr>
                 <w:rStyle w:val="Hyperlink"/>
@@ -1137,7 +1137,7 @@
                 <w:noProof/>
                 <w:webHidden/>
               </w:rPr>
-              <w:instrText xml:space="preserve"> PAGEREF _Toc443640552 \h </w:instrText>
+              <w:instrText xml:space="preserve"> PAGEREF _Toc444772890 \h </w:instrText>
             </w:r>
             <w:r>
               <w:rPr>
@@ -1180,7 +1180,7 @@
               <w:szCs w:val="24"/>
             </w:rPr>
           </w:pPr>
-          <w:hyperlink w:anchor="_Toc443640553" w:history="1">
+          <w:hyperlink w:anchor="_Toc444772891" w:history="1">
             <w:r>
               <w:rPr>
                 <w:rStyle w:val="Hyperlink"/>
@@ -1207,7 +1207,7 @@
                 <w:noProof/>
                 <w:webHidden/>
               </w:rPr>
-              <w:instrText xml:space="preserve"> PAGEREF _Toc443640553 \h </w:instrText>
+              <w:instrText xml:space="preserve"> PAGEREF _Toc444772891 \h </w:instrText>
             </w:r>
             <w:r>
               <w:rPr>
@@ -1250,7 +1250,7 @@
               <w:szCs w:val="24"/>
             </w:rPr>
           </w:pPr>
-          <w:hyperlink w:anchor="_Toc443640554" w:history="1">
+          <w:hyperlink w:anchor="_Toc444772892" w:history="1">
             <w:r>
               <w:rPr>
                 <w:rStyle w:val="Hyperlink"/>
@@ -1277,7 +1277,7 @@
                 <w:noProof/>
                 <w:webHidden/>
               </w:rPr>
-              <w:instrText xml:space="preserve"> PAGEREF _Toc443640554 \h </w:instrText>
+              <w:instrText xml:space="preserve"> PAGEREF _Toc444772892 \h </w:instrText>
             </w:r>
             <w:r>
               <w:rPr>
@@ -1319,7 +1319,7 @@
               <w:noProof/>
             </w:rPr>
           </w:pPr>
-          <w:hyperlink w:anchor="_Toc443640555" w:history="1">
+          <w:hyperlink w:anchor="_Toc444772893" w:history="1">
             <w:r>
               <w:rPr>
                 <w:rStyle w:val="Hyperlink"/>
@@ -1346,7 +1346,7 @@
                 <w:noProof/>
                 <w:webHidden/>
               </w:rPr>
-              <w:instrText xml:space="preserve"> PAGEREF _Toc443640555 \h </w:instrText>
+              <w:instrText xml:space="preserve"> PAGEREF _Toc444772893 \h </w:instrText>
             </w:r>
             <w:r>
               <w:rPr>
@@ -1390,7 +1390,7 @@
               <w:szCs w:val="24"/>
             </w:rPr>
           </w:pPr>
-          <w:hyperlink w:anchor="_Toc443640556" w:history="1">
+          <w:hyperlink w:anchor="_Toc444772894" w:history="1">
             <w:r>
               <w:rPr>
                 <w:rStyle w:val="Hyperlink"/>
@@ -1417,7 +1417,7 @@
                 <w:noProof/>
                 <w:webHidden/>
               </w:rPr>
-              <w:instrText xml:space="preserve"> PAGEREF _Toc443640556 \h </w:instrText>
+              <w:instrText xml:space="preserve"> PAGEREF _Toc444772894 \h </w:instrText>
             </w:r>
             <w:r>
               <w:rPr>
@@ -1460,7 +1460,7 @@
               <w:szCs w:val="24"/>
             </w:rPr>
           </w:pPr>
-          <w:hyperlink w:anchor="_Toc443640557" w:history="1">
+          <w:hyperlink w:anchor="_Toc444772895" w:history="1">
             <w:r>
               <w:rPr>
                 <w:rStyle w:val="Hyperlink"/>
@@ -1487,7 +1487,7 @@
                 <w:noProof/>
                 <w:webHidden/>
               </w:rPr>
-              <w:instrText xml:space="preserve"> PAGEREF _Toc443640557 \h </w:instrText>
+              <w:instrText xml:space="preserve"> PAGEREF _Toc444772895 \h </w:instrText>
             </w:r>
             <w:r>
               <w:rPr>
@@ -1530,7 +1530,7 @@
               <w:szCs w:val="24"/>
             </w:rPr>
           </w:pPr>
-          <w:hyperlink w:anchor="_Toc443640558" w:history="1">
+          <w:hyperlink w:anchor="_Toc444772896" w:history="1">
             <w:r>
               <w:rPr>
                 <w:rStyle w:val="Hyperlink"/>
@@ -1557,7 +1557,7 @@
                 <w:noProof/>
                 <w:webHidden/>
               </w:rPr>
-              <w:instrText xml:space="preserve"> PAGEREF _Toc443640558 \h </w:instrText>
+              <w:instrText xml:space="preserve"> PAGEREF _Toc444772896 \h </w:instrText>
             </w:r>
             <w:r>
               <w:rPr>
@@ -1601,7 +1601,7 @@
               <w:szCs w:val="24"/>
             </w:rPr>
           </w:pPr>
-          <w:hyperlink w:anchor="_Toc443640559" w:history="1">
+          <w:hyperlink w:anchor="_Toc444772897" w:history="1">
             <w:r>
               <w:rPr>
                 <w:rStyle w:val="Hyperlink"/>
@@ -1628,7 +1628,7 @@
                 <w:noProof/>
                 <w:webHidden/>
               </w:rPr>
-              <w:instrText xml:space="preserve"> PAGEREF _Toc443640559 \h </w:instrText>
+              <w:instrText xml:space="preserve"> PAGEREF _Toc444772897 \h </w:instrText>
             </w:r>
             <w:r>
               <w:rPr>
@@ -1672,7 +1672,7 @@
               <w:szCs w:val="24"/>
             </w:rPr>
           </w:pPr>
-          <w:hyperlink w:anchor="_Toc443640560" w:history="1">
+          <w:hyperlink w:anchor="_Toc444772898" w:history="1">
             <w:r>
               <w:rPr>
                 <w:rStyle w:val="Hyperlink"/>
@@ -1699,7 +1699,7 @@
                 <w:noProof/>
                 <w:webHidden/>
               </w:rPr>
-              <w:instrText xml:space="preserve"> PAGEREF _Toc443640560 \h </w:instrText>
+              <w:instrText xml:space="preserve"> PAGEREF _Toc444772898 \h </w:instrText>
             </w:r>
             <w:r>
               <w:rPr>
@@ -1743,7 +1743,7 @@
               <w:szCs w:val="24"/>
             </w:rPr>
           </w:pPr>
-          <w:hyperlink w:anchor="_Toc443640561" w:history="1">
+          <w:hyperlink w:anchor="_Toc444772899" w:history="1">
             <w:r>
               <w:rPr>
                 <w:rStyle w:val="Hyperlink"/>
@@ -1770,7 +1770,7 @@
                 <w:noProof/>
                 <w:webHidden/>
               </w:rPr>
-              <w:instrText xml:space="preserve"> PAGEREF _Toc443640561 \h </w:instrText>
+              <w:instrText xml:space="preserve"> PAGEREF _Toc444772899 \h </w:instrText>
             </w:r>
             <w:r>
               <w:rPr>
@@ -1814,7 +1814,7 @@
               <w:szCs w:val="24"/>
             </w:rPr>
           </w:pPr>
-          <w:hyperlink w:anchor="_Toc443640562" w:history="1">
+          <w:hyperlink w:anchor="_Toc444772900" w:history="1">
             <w:r>
               <w:rPr>
                 <w:rStyle w:val="Hyperlink"/>
@@ -1841,7 +1841,7 @@
                 <w:noProof/>
                 <w:webHidden/>
               </w:rPr>
-              <w:instrText xml:space="preserve"> PAGEREF _Toc443640562 \h </w:instrText>
+              <w:instrText xml:space="preserve"> PAGEREF _Toc444772900 \h </w:instrText>
             </w:r>
             <w:r>
               <w:rPr>
@@ -1885,7 +1885,7 @@
               <w:szCs w:val="24"/>
             </w:rPr>
           </w:pPr>
-          <w:hyperlink w:anchor="_Toc443640563" w:history="1">
+          <w:hyperlink w:anchor="_Toc444772901" w:history="1">
             <w:r>
               <w:rPr>
                 <w:rStyle w:val="Hyperlink"/>
@@ -1912,7 +1912,7 @@
                 <w:noProof/>
                 <w:webHidden/>
               </w:rPr>
-              <w:instrText xml:space="preserve"> PAGEREF _Toc443640563 \h </w:instrText>
+              <w:instrText xml:space="preserve"> PAGEREF _Toc444772901 \h </w:instrText>
             </w:r>
             <w:r>
               <w:rPr>
@@ -1956,7 +1956,7 @@
               <w:szCs w:val="24"/>
             </w:rPr>
           </w:pPr>
-          <w:hyperlink w:anchor="_Toc443640564" w:history="1">
+          <w:hyperlink w:anchor="_Toc444772902" w:history="1">
             <w:r>
               <w:rPr>
                 <w:rStyle w:val="Hyperlink"/>
@@ -1983,7 +1983,7 @@
                 <w:noProof/>
                 <w:webHidden/>
               </w:rPr>
-              <w:instrText xml:space="preserve"> PAGEREF _Toc443640564 \h </w:instrText>
+              <w:instrText xml:space="preserve"> PAGEREF _Toc444772902 \h </w:instrText>
             </w:r>
             <w:r>
               <w:rPr>
@@ -2027,7 +2027,7 @@
               <w:szCs w:val="24"/>
             </w:rPr>
           </w:pPr>
-          <w:hyperlink w:anchor="_Toc443640565" w:history="1">
+          <w:hyperlink w:anchor="_Toc444772903" w:history="1">
             <w:r>
               <w:rPr>
                 <w:rStyle w:val="Hyperlink"/>
@@ -2054,7 +2054,7 @@
                 <w:noProof/>
                 <w:webHidden/>
               </w:rPr>
-              <w:instrText xml:space="preserve"> PAGEREF _Toc443640565 \h </w:instrText>
+              <w:instrText xml:space="preserve"> PAGEREF _Toc444772903 \h </w:instrText>
             </w:r>
             <w:r>
               <w:rPr>
@@ -2098,7 +2098,7 @@
               <w:szCs w:val="24"/>
             </w:rPr>
           </w:pPr>
-          <w:hyperlink w:anchor="_Toc443640566" w:history="1">
+          <w:hyperlink w:anchor="_Toc444772904" w:history="1">
             <w:r>
               <w:rPr>
                 <w:rStyle w:val="Hyperlink"/>
@@ -2125,7 +2125,7 @@
                 <w:noProof/>
                 <w:webHidden/>
               </w:rPr>
-              <w:instrText xml:space="preserve"> PAGEREF _Toc443640566 \h </w:instrText>
+              <w:instrText xml:space="preserve"> PAGEREF _Toc444772904 \h </w:instrText>
             </w:r>
             <w:r>
               <w:rPr>
@@ -2167,7 +2167,7 @@
               <w:noProof/>
             </w:rPr>
           </w:pPr>
-          <w:hyperlink w:anchor="_Toc443640567" w:history="1">
+          <w:hyperlink w:anchor="_Toc444772905" w:history="1">
             <w:r>
               <w:rPr>
                 <w:rStyle w:val="Hyperlink"/>
@@ -2194,7 +2194,7 @@
                 <w:noProof/>
                 <w:webHidden/>
               </w:rPr>
-              <w:instrText xml:space="preserve"> PAGEREF _Toc443640567 \h </w:instrText>
+              <w:instrText xml:space="preserve"> PAGEREF _Toc444772905 \h </w:instrText>
             </w:r>
             <w:r>
               <w:rPr>
@@ -2236,7 +2236,7 @@
               <w:noProof/>
             </w:rPr>
           </w:pPr>
-          <w:hyperlink w:anchor="_Toc443640568" w:history="1">
+          <w:hyperlink w:anchor="_Toc444772906" w:history="1">
             <w:r>
               <w:rPr>
                 <w:rStyle w:val="Hyperlink"/>
@@ -2263,7 +2263,7 @@
                 <w:noProof/>
                 <w:webHidden/>
               </w:rPr>
-              <w:instrText xml:space="preserve"> PAGEREF _Toc443640568 \h </w:instrText>
+              <w:instrText xml:space="preserve"> PAGEREF _Toc444772906 \h </w:instrText>
             </w:r>
             <w:r>
               <w:rPr>
@@ -2307,7 +2307,7 @@
               <w:szCs w:val="24"/>
             </w:rPr>
           </w:pPr>
-          <w:hyperlink w:anchor="_Toc443640569" w:history="1">
+          <w:hyperlink w:anchor="_Toc444772907" w:history="1">
             <w:r>
               <w:rPr>
                 <w:rStyle w:val="Hyperlink"/>
@@ -2334,7 +2334,7 @@
                 <w:noProof/>
                 <w:webHidden/>
               </w:rPr>
-              <w:instrText xml:space="preserve"> PAGEREF _Toc443640569 \h </w:instrText>
+              <w:instrText xml:space="preserve"> PAGEREF _Toc444772907 \h </w:instrText>
             </w:r>
             <w:r>
               <w:rPr>
@@ -2378,7 +2378,7 @@
               <w:szCs w:val="24"/>
             </w:rPr>
           </w:pPr>
-          <w:hyperlink w:anchor="_Toc443640570" w:history="1">
+          <w:hyperlink w:anchor="_Toc444772908" w:history="1">
             <w:r>
               <w:rPr>
                 <w:rStyle w:val="Hyperlink"/>
@@ -2405,7 +2405,7 @@
                 <w:noProof/>
                 <w:webHidden/>
               </w:rPr>
-              <w:instrText xml:space="preserve"> PAGEREF _Toc443640570 \h </w:instrText>
+              <w:instrText xml:space="preserve"> PAGEREF _Toc444772908 \h </w:instrText>
             </w:r>
             <w:r>
               <w:rPr>
@@ -2449,7 +2449,7 @@
               <w:szCs w:val="24"/>
             </w:rPr>
           </w:pPr>
-          <w:hyperlink w:anchor="_Toc443640571" w:history="1">
+          <w:hyperlink w:anchor="_Toc444772909" w:history="1">
             <w:r>
               <w:rPr>
                 <w:rStyle w:val="Hyperlink"/>
@@ -2476,7 +2476,7 @@
                 <w:noProof/>
                 <w:webHidden/>
               </w:rPr>
-              <w:instrText xml:space="preserve"> PAGEREF _Toc443640571 \h </w:instrText>
+              <w:instrText xml:space="preserve"> PAGEREF _Toc444772909 \h </w:instrText>
             </w:r>
             <w:r>
               <w:rPr>
@@ -2518,13 +2518,13 @@
               <w:noProof/>
             </w:rPr>
           </w:pPr>
-          <w:hyperlink w:anchor="_Toc443640572" w:history="1">
+          <w:hyperlink w:anchor="_Toc444772910" w:history="1">
             <w:r>
               <w:rPr>
                 <w:rStyle w:val="Hyperlink"/>
                 <w:noProof/>
               </w:rPr>
-              <w:t>Building a JBoss EAP Domain</w:t>
+              <w:t>Building a JBoss Domain</w:t>
             </w:r>
             <w:r>
               <w:rPr>
@@ -2545,7 +2545,7 @@
                 <w:noProof/>
                 <w:webHidden/>
               </w:rPr>
-              <w:instrText xml:space="preserve"> PAGEREF _Toc443640572 \h </w:instrText>
+              <w:instrText xml:space="preserve"> PAGEREF _Toc444772910 \h </w:instrText>
             </w:r>
             <w:r>
               <w:rPr>
@@ -2589,13 +2589,13 @@
               <w:szCs w:val="24"/>
             </w:rPr>
           </w:pPr>
-          <w:hyperlink w:anchor="_Toc443640573" w:history="1">
+          <w:hyperlink w:anchor="_Toc444772911" w:history="1">
             <w:r>
               <w:rPr>
                 <w:rStyle w:val="Hyperlink"/>
                 <w:noProof/>
               </w:rPr>
-              <w:t>Doman Controller</w:t>
+              <w:t>Environment Configuration</w:t>
             </w:r>
             <w:r>
               <w:rPr>
@@ -2616,7 +2616,7 @@
                 <w:noProof/>
                 <w:webHidden/>
               </w:rPr>
-              <w:instrText xml:space="preserve"> PAGEREF _Toc443640573 \h </w:instrText>
+              <w:instrText xml:space="preserve"> PAGEREF _Toc444772911 \h </w:instrText>
             </w:r>
             <w:r>
               <w:rPr>
@@ -2660,13 +2660,13 @@
               <w:szCs w:val="24"/>
             </w:rPr>
           </w:pPr>
-          <w:hyperlink w:anchor="_Toc443640574" w:history="1">
+          <w:hyperlink w:anchor="_Toc444772912" w:history="1">
             <w:r>
               <w:rPr>
                 <w:rStyle w:val="Hyperlink"/>
                 <w:noProof/>
               </w:rPr>
-              <w:t>Subordinate Host Controller</w:t>
+              <w:t>Doman Controller</w:t>
             </w:r>
             <w:r>
               <w:rPr>
@@ -2687,7 +2687,7 @@
                 <w:noProof/>
                 <w:webHidden/>
               </w:rPr>
-              <w:instrText xml:space="preserve"> PAGEREF _Toc443640574 \h </w:instrText>
+              <w:instrText xml:space="preserve"> PAGEREF _Toc444772912 \h </w:instrText>
             </w:r>
             <w:r>
               <w:rPr>
@@ -2708,144 +2708,6 @@
                 <w:webHidden/>
               </w:rPr>
               <w:t>25</w:t>
-            </w:r>
-            <w:r>
-              <w:rPr>
-                <w:noProof/>
-                <w:webHidden/>
-              </w:rPr>
-              <w:fldChar w:fldCharType="end"/>
-            </w:r>
-          </w:hyperlink>
-        </w:p>
-        <w:p>
-          <w:pPr>
-            <w:pStyle w:val="TOC1"/>
-            <w:tabs>
-              <w:tab w:val="right" w:leader="dot" w:pos="8630"/>
-            </w:tabs>
-            <w:rPr>
-              <w:b w:val="0"/>
-              <w:noProof/>
-            </w:rPr>
-          </w:pPr>
-          <w:hyperlink w:anchor="_Toc443640575" w:history="1">
-            <w:r>
-              <w:rPr>
-                <w:rStyle w:val="Hyperlink"/>
-                <w:noProof/>
-              </w:rPr>
-              <w:t>Running Arbitrary Shell Commands Across the Environment</w:t>
-            </w:r>
-            <w:r>
-              <w:rPr>
-                <w:noProof/>
-                <w:webHidden/>
-              </w:rPr>
-              <w:tab/>
-            </w:r>
-            <w:r>
-              <w:rPr>
-                <w:noProof/>
-                <w:webHidden/>
-              </w:rPr>
-              <w:fldChar w:fldCharType="begin"/>
-            </w:r>
-            <w:r>
-              <w:rPr>
-                <w:noProof/>
-                <w:webHidden/>
-              </w:rPr>
-              <w:instrText xml:space="preserve"> PAGEREF _Toc443640575 \h </w:instrText>
-            </w:r>
-            <w:r>
-              <w:rPr>
-                <w:noProof/>
-                <w:webHidden/>
-              </w:rPr>
-            </w:r>
-            <w:r>
-              <w:rPr>
-                <w:noProof/>
-                <w:webHidden/>
-              </w:rPr>
-              <w:fldChar w:fldCharType="separate"/>
-            </w:r>
-            <w:r>
-              <w:rPr>
-                <w:noProof/>
-                <w:webHidden/>
-              </w:rPr>
-              <w:t>26</w:t>
-            </w:r>
-            <w:r>
-              <w:rPr>
-                <w:noProof/>
-                <w:webHidden/>
-              </w:rPr>
-              <w:fldChar w:fldCharType="end"/>
-            </w:r>
-          </w:hyperlink>
-        </w:p>
-        <w:p>
-          <w:pPr>
-            <w:pStyle w:val="TOC1"/>
-            <w:tabs>
-              <w:tab w:val="right" w:leader="dot" w:pos="8630"/>
-            </w:tabs>
-            <w:rPr>
-              <w:b w:val="0"/>
-              <w:noProof/>
-            </w:rPr>
-          </w:pPr>
-          <w:hyperlink w:anchor="_Toc443640576" w:history="1">
-            <w:r>
-              <w:rPr>
-                <w:rStyle w:val="Hyperlink"/>
-                <w:noProof/>
-              </w:rPr>
-              <w:t>Miscellaneous</w:t>
-            </w:r>
-            <w:r>
-              <w:rPr>
-                <w:noProof/>
-                <w:webHidden/>
-              </w:rPr>
-              <w:tab/>
-            </w:r>
-            <w:r>
-              <w:rPr>
-                <w:noProof/>
-                <w:webHidden/>
-              </w:rPr>
-              <w:fldChar w:fldCharType="begin"/>
-            </w:r>
-            <w:r>
-              <w:rPr>
-                <w:noProof/>
-                <w:webHidden/>
-              </w:rPr>
-              <w:instrText xml:space="preserve"> PAGEREF _Toc443640576 \h </w:instrText>
-            </w:r>
-            <w:r>
-              <w:rPr>
-                <w:noProof/>
-                <w:webHidden/>
-              </w:rPr>
-            </w:r>
-            <w:r>
-              <w:rPr>
-                <w:noProof/>
-                <w:webHidden/>
-              </w:rPr>
-              <w:fldChar w:fldCharType="separate"/>
-            </w:r>
-            <w:r>
-              <w:rPr>
-                <w:noProof/>
-                <w:webHidden/>
-              </w:rPr>
-              <w:t>26</w:t>
             </w:r>
             <w:r>
               <w:rPr>
@@ -2869,13 +2731,13 @@
               <w:szCs w:val="24"/>
             </w:rPr>
           </w:pPr>
-          <w:hyperlink w:anchor="_Toc443640577" w:history="1">
+          <w:hyperlink w:anchor="_Toc444772913" w:history="1">
             <w:r>
               <w:rPr>
                 <w:rStyle w:val="Hyperlink"/>
                 <w:noProof/>
               </w:rPr>
-              <w:t>In-Line Documentation</w:t>
+              <w:t>Subordinate Host Controller</w:t>
             </w:r>
             <w:r>
               <w:rPr>
@@ -2896,7 +2758,7 @@
                 <w:noProof/>
                 <w:webHidden/>
               </w:rPr>
-              <w:instrText xml:space="preserve"> PAGEREF _Toc443640577 \h </w:instrText>
+              <w:instrText xml:space="preserve"> PAGEREF _Toc444772913 \h </w:instrText>
             </w:r>
             <w:r>
               <w:rPr>
@@ -2916,7 +2778,76 @@
                 <w:noProof/>
                 <w:webHidden/>
               </w:rPr>
-              <w:t>26</w:t>
+              <w:t>25</w:t>
+            </w:r>
+            <w:r>
+              <w:rPr>
+                <w:noProof/>
+                <w:webHidden/>
+              </w:rPr>
+              <w:fldChar w:fldCharType="end"/>
+            </w:r>
+          </w:hyperlink>
+        </w:p>
+        <w:p>
+          <w:pPr>
+            <w:pStyle w:val="TOC1"/>
+            <w:tabs>
+              <w:tab w:val="right" w:leader="dot" w:pos="8630"/>
+            </w:tabs>
+            <w:rPr>
+              <w:b w:val="0"/>
+              <w:noProof/>
+            </w:rPr>
+          </w:pPr>
+          <w:hyperlink w:anchor="_Toc444772914" w:history="1">
+            <w:r>
+              <w:rPr>
+                <w:rStyle w:val="Hyperlink"/>
+                <w:noProof/>
+              </w:rPr>
+              <w:t>JBoss Domain Configuration</w:t>
+            </w:r>
+            <w:r>
+              <w:rPr>
+                <w:noProof/>
+                <w:webHidden/>
+              </w:rPr>
+              <w:tab/>
+            </w:r>
+            <w:r>
+              <w:rPr>
+                <w:noProof/>
+                <w:webHidden/>
+              </w:rPr>
+              <w:fldChar w:fldCharType="begin"/>
+            </w:r>
+            <w:r>
+              <w:rPr>
+                <w:noProof/>
+                <w:webHidden/>
+              </w:rPr>
+              <w:instrText xml:space="preserve"> PAGEREF _Toc444772914 \h </w:instrText>
+            </w:r>
+            <w:r>
+              <w:rPr>
+                <w:noProof/>
+                <w:webHidden/>
+              </w:rPr>
+            </w:r>
+            <w:r>
+              <w:rPr>
+                <w:noProof/>
+                <w:webHidden/>
+              </w:rPr>
+              <w:fldChar w:fldCharType="separate"/>
+            </w:r>
+            <w:r>
+              <w:rPr>
+                <w:noProof/>
+                <w:webHidden/>
+              </w:rPr>
+              <w:t>27</w:t>
             </w:r>
             <w:r>
               <w:rPr>
@@ -2940,13 +2871,13 @@
               <w:szCs w:val="24"/>
             </w:rPr>
           </w:pPr>
-          <w:hyperlink w:anchor="_Toc443640578" w:history="1">
+          <w:hyperlink w:anchor="_Toc444772915" w:history="1">
             <w:r>
               <w:rPr>
                 <w:rStyle w:val="Hyperlink"/>
                 <w:noProof/>
               </w:rPr>
-              <w:t>Verbose Execution</w:t>
+              <w:t>NFS-based HornetQ HA</w:t>
             </w:r>
             <w:r>
               <w:rPr>
@@ -2967,7 +2898,7 @@
                 <w:noProof/>
                 <w:webHidden/>
               </w:rPr>
-              <w:instrText xml:space="preserve"> PAGEREF _Toc443640578 \h </w:instrText>
+              <w:instrText xml:space="preserve"> PAGEREF _Toc444772915 \h </w:instrText>
             </w:r>
             <w:r>
               <w:rPr>
@@ -2987,7 +2918,7 @@
                 <w:noProof/>
                 <w:webHidden/>
               </w:rPr>
-              <w:t>26</w:t>
+              <w:t>27</w:t>
             </w:r>
             <w:r>
               <w:rPr>
@@ -3000,22 +2931,23 @@
         </w:p>
         <w:p>
           <w:pPr>
-            <w:pStyle w:val="TOC1"/>
+            <w:pStyle w:val="TOC3"/>
             <w:tabs>
               <w:tab w:val="right" w:leader="dot" w:pos="8630"/>
             </w:tabs>
             <w:rPr>
-              <w:b w:val="0"/>
               <w:noProof/>
+              <w:sz w:val="24"/>
+              <w:szCs w:val="24"/>
             </w:rPr>
           </w:pPr>
-          <w:hyperlink w:anchor="_Toc443640579" w:history="1">
+          <w:hyperlink w:anchor="_Toc444772916" w:history="1">
             <w:r>
               <w:rPr>
                 <w:rStyle w:val="Hyperlink"/>
                 <w:noProof/>
               </w:rPr>
-              <w:t>Extending em</w:t>
+              <w:t>Prerequisites</w:t>
             </w:r>
             <w:r>
               <w:rPr>
@@ -3036,7 +2968,77 @@
                 <w:noProof/>
                 <w:webHidden/>
               </w:rPr>
-              <w:instrText xml:space="preserve"> PAGEREF _Toc443640579 \h </w:instrText>
+              <w:instrText xml:space="preserve"> PAGEREF _Toc444772916 \h </w:instrText>
+            </w:r>
+            <w:r>
+              <w:rPr>
+                <w:noProof/>
+                <w:webHidden/>
+              </w:rPr>
+            </w:r>
+            <w:r>
+              <w:rPr>
+                <w:noProof/>
+                <w:webHidden/>
+              </w:rPr>
+              <w:fldChar w:fldCharType="separate"/>
+            </w:r>
+            <w:r>
+              <w:rPr>
+                <w:noProof/>
+                <w:webHidden/>
+              </w:rPr>
+              <w:t>27</w:t>
+            </w:r>
+            <w:r>
+              <w:rPr>
+                <w:noProof/>
+                <w:webHidden/>
+              </w:rPr>
+              <w:fldChar w:fldCharType="end"/>
+            </w:r>
+          </w:hyperlink>
+        </w:p>
+        <w:p>
+          <w:pPr>
+            <w:pStyle w:val="TOC3"/>
+            <w:tabs>
+              <w:tab w:val="right" w:leader="dot" w:pos="8630"/>
+            </w:tabs>
+            <w:rPr>
+              <w:noProof/>
+              <w:sz w:val="24"/>
+              <w:szCs w:val="24"/>
+            </w:rPr>
+          </w:pPr>
+          <w:hyperlink w:anchor="_Toc444772917" w:history="1">
+            <w:r>
+              <w:rPr>
+                <w:rStyle w:val="Hyperlink"/>
+                <w:noProof/>
+              </w:rPr>
+              <w:t>Configuration</w:t>
+            </w:r>
+            <w:r>
+              <w:rPr>
+                <w:noProof/>
+                <w:webHidden/>
+              </w:rPr>
+              <w:tab/>
+            </w:r>
+            <w:r>
+              <w:rPr>
+                <w:noProof/>
+                <w:webHidden/>
+              </w:rPr>
+              <w:fldChar w:fldCharType="begin"/>
+            </w:r>
+            <w:r>
+              <w:rPr>
+                <w:noProof/>
+                <w:webHidden/>
+              </w:rPr>
+              <w:instrText xml:space="preserve"> PAGEREF _Toc444772917 \h </w:instrText>
             </w:r>
             <w:r>
               <w:rPr>
@@ -3080,12 +3082,502 @@
               <w:szCs w:val="24"/>
             </w:rPr>
           </w:pPr>
-          <w:hyperlink w:anchor="_Toc443640580" w:history="1">
+          <w:hyperlink w:anchor="_Toc444772918" w:history="1">
             <w:r>
               <w:rPr>
                 <w:rStyle w:val="Hyperlink"/>
                 <w:noProof/>
               </w:rPr>
+              <w:t>In-Memory Replication HornetQ HA</w:t>
+            </w:r>
+            <w:r>
+              <w:rPr>
+                <w:noProof/>
+                <w:webHidden/>
+              </w:rPr>
+              <w:tab/>
+            </w:r>
+            <w:r>
+              <w:rPr>
+                <w:noProof/>
+                <w:webHidden/>
+              </w:rPr>
+              <w:fldChar w:fldCharType="begin"/>
+            </w:r>
+            <w:r>
+              <w:rPr>
+                <w:noProof/>
+                <w:webHidden/>
+              </w:rPr>
+              <w:instrText xml:space="preserve"> PAGEREF _Toc444772918 \h </w:instrText>
+            </w:r>
+            <w:r>
+              <w:rPr>
+                <w:noProof/>
+                <w:webHidden/>
+              </w:rPr>
+            </w:r>
+            <w:r>
+              <w:rPr>
+                <w:noProof/>
+                <w:webHidden/>
+              </w:rPr>
+              <w:fldChar w:fldCharType="separate"/>
+            </w:r>
+            <w:r>
+              <w:rPr>
+                <w:noProof/>
+                <w:webHidden/>
+              </w:rPr>
+              <w:t>27</w:t>
+            </w:r>
+            <w:r>
+              <w:rPr>
+                <w:noProof/>
+                <w:webHidden/>
+              </w:rPr>
+              <w:fldChar w:fldCharType="end"/>
+            </w:r>
+          </w:hyperlink>
+        </w:p>
+        <w:p>
+          <w:pPr>
+            <w:pStyle w:val="TOC3"/>
+            <w:tabs>
+              <w:tab w:val="right" w:leader="dot" w:pos="8630"/>
+            </w:tabs>
+            <w:rPr>
+              <w:noProof/>
+              <w:sz w:val="24"/>
+              <w:szCs w:val="24"/>
+            </w:rPr>
+          </w:pPr>
+          <w:hyperlink w:anchor="_Toc444772919" w:history="1">
+            <w:r>
+              <w:rPr>
+                <w:rStyle w:val="Hyperlink"/>
+                <w:noProof/>
+              </w:rPr>
+              <w:t>Prerequisites</w:t>
+            </w:r>
+            <w:r>
+              <w:rPr>
+                <w:noProof/>
+                <w:webHidden/>
+              </w:rPr>
+              <w:tab/>
+            </w:r>
+            <w:r>
+              <w:rPr>
+                <w:noProof/>
+                <w:webHidden/>
+              </w:rPr>
+              <w:fldChar w:fldCharType="begin"/>
+            </w:r>
+            <w:r>
+              <w:rPr>
+                <w:noProof/>
+                <w:webHidden/>
+              </w:rPr>
+              <w:instrText xml:space="preserve"> PAGEREF _Toc444772919 \h </w:instrText>
+            </w:r>
+            <w:r>
+              <w:rPr>
+                <w:noProof/>
+                <w:webHidden/>
+              </w:rPr>
+            </w:r>
+            <w:r>
+              <w:rPr>
+                <w:noProof/>
+                <w:webHidden/>
+              </w:rPr>
+              <w:fldChar w:fldCharType="separate"/>
+            </w:r>
+            <w:r>
+              <w:rPr>
+                <w:noProof/>
+                <w:webHidden/>
+              </w:rPr>
+              <w:t>27</w:t>
+            </w:r>
+            <w:r>
+              <w:rPr>
+                <w:noProof/>
+                <w:webHidden/>
+              </w:rPr>
+              <w:fldChar w:fldCharType="end"/>
+            </w:r>
+          </w:hyperlink>
+        </w:p>
+        <w:p>
+          <w:pPr>
+            <w:pStyle w:val="TOC1"/>
+            <w:tabs>
+              <w:tab w:val="right" w:leader="dot" w:pos="8630"/>
+            </w:tabs>
+            <w:rPr>
+              <w:b w:val="0"/>
+              <w:noProof/>
+            </w:rPr>
+          </w:pPr>
+          <w:hyperlink w:anchor="_Toc444772920" w:history="1">
+            <w:r>
+              <w:rPr>
+                <w:rStyle w:val="Hyperlink"/>
+                <w:noProof/>
+              </w:rPr>
+              <w:t>Running Arbitrary Shell Commands Across the Environment</w:t>
+            </w:r>
+            <w:r>
+              <w:rPr>
+                <w:noProof/>
+                <w:webHidden/>
+              </w:rPr>
+              <w:tab/>
+            </w:r>
+            <w:r>
+              <w:rPr>
+                <w:noProof/>
+                <w:webHidden/>
+              </w:rPr>
+              <w:fldChar w:fldCharType="begin"/>
+            </w:r>
+            <w:r>
+              <w:rPr>
+                <w:noProof/>
+                <w:webHidden/>
+              </w:rPr>
+              <w:instrText xml:space="preserve"> PAGEREF _Toc444772920 \h </w:instrText>
+            </w:r>
+            <w:r>
+              <w:rPr>
+                <w:noProof/>
+                <w:webHidden/>
+              </w:rPr>
+            </w:r>
+            <w:r>
+              <w:rPr>
+                <w:noProof/>
+                <w:webHidden/>
+              </w:rPr>
+              <w:fldChar w:fldCharType="separate"/>
+            </w:r>
+            <w:r>
+              <w:rPr>
+                <w:noProof/>
+                <w:webHidden/>
+              </w:rPr>
+              <w:t>28</w:t>
+            </w:r>
+            <w:r>
+              <w:rPr>
+                <w:noProof/>
+                <w:webHidden/>
+              </w:rPr>
+              <w:fldChar w:fldCharType="end"/>
+            </w:r>
+          </w:hyperlink>
+        </w:p>
+        <w:p>
+          <w:pPr>
+            <w:pStyle w:val="TOC1"/>
+            <w:tabs>
+              <w:tab w:val="right" w:leader="dot" w:pos="8630"/>
+            </w:tabs>
+            <w:rPr>
+              <w:b w:val="0"/>
+              <w:noProof/>
+            </w:rPr>
+          </w:pPr>
+          <w:hyperlink w:anchor="_Toc444772921" w:history="1">
+            <w:r>
+              <w:rPr>
+                <w:rStyle w:val="Hyperlink"/>
+                <w:noProof/>
+              </w:rPr>
+              <w:t>Miscellaneous</w:t>
+            </w:r>
+            <w:r>
+              <w:rPr>
+                <w:noProof/>
+                <w:webHidden/>
+              </w:rPr>
+              <w:tab/>
+            </w:r>
+            <w:r>
+              <w:rPr>
+                <w:noProof/>
+                <w:webHidden/>
+              </w:rPr>
+              <w:fldChar w:fldCharType="begin"/>
+            </w:r>
+            <w:r>
+              <w:rPr>
+                <w:noProof/>
+                <w:webHidden/>
+              </w:rPr>
+              <w:instrText xml:space="preserve"> PAGEREF _Toc444772921 \h </w:instrText>
+            </w:r>
+            <w:r>
+              <w:rPr>
+                <w:noProof/>
+                <w:webHidden/>
+              </w:rPr>
+            </w:r>
+            <w:r>
+              <w:rPr>
+                <w:noProof/>
+                <w:webHidden/>
+              </w:rPr>
+              <w:fldChar w:fldCharType="separate"/>
+            </w:r>
+            <w:r>
+              <w:rPr>
+                <w:noProof/>
+                <w:webHidden/>
+              </w:rPr>
+              <w:t>28</w:t>
+            </w:r>
+            <w:r>
+              <w:rPr>
+                <w:noProof/>
+                <w:webHidden/>
+              </w:rPr>
+              <w:fldChar w:fldCharType="end"/>
+            </w:r>
+          </w:hyperlink>
+        </w:p>
+        <w:p>
+          <w:pPr>
+            <w:pStyle w:val="TOC2"/>
+            <w:tabs>
+              <w:tab w:val="right" w:leader="dot" w:pos="8630"/>
+            </w:tabs>
+            <w:rPr>
+              <w:b w:val="0"/>
+              <w:noProof/>
+              <w:sz w:val="24"/>
+              <w:szCs w:val="24"/>
+            </w:rPr>
+          </w:pPr>
+          <w:hyperlink w:anchor="_Toc444772922" w:history="1">
+            <w:r>
+              <w:rPr>
+                <w:rStyle w:val="Hyperlink"/>
+                <w:noProof/>
+              </w:rPr>
+              <w:t>In-Line Documentation</w:t>
+            </w:r>
+            <w:r>
+              <w:rPr>
+                <w:noProof/>
+                <w:webHidden/>
+              </w:rPr>
+              <w:tab/>
+            </w:r>
+            <w:r>
+              <w:rPr>
+                <w:noProof/>
+                <w:webHidden/>
+              </w:rPr>
+              <w:fldChar w:fldCharType="begin"/>
+            </w:r>
+            <w:r>
+              <w:rPr>
+                <w:noProof/>
+                <w:webHidden/>
+              </w:rPr>
+              <w:instrText xml:space="preserve"> PAGEREF _Toc444772922 \h </w:instrText>
+            </w:r>
+            <w:r>
+              <w:rPr>
+                <w:noProof/>
+                <w:webHidden/>
+              </w:rPr>
+            </w:r>
+            <w:r>
+              <w:rPr>
+                <w:noProof/>
+                <w:webHidden/>
+              </w:rPr>
+              <w:fldChar w:fldCharType="separate"/>
+            </w:r>
+            <w:r>
+              <w:rPr>
+                <w:noProof/>
+                <w:webHidden/>
+              </w:rPr>
+              <w:t>28</w:t>
+            </w:r>
+            <w:r>
+              <w:rPr>
+                <w:noProof/>
+                <w:webHidden/>
+              </w:rPr>
+              <w:fldChar w:fldCharType="end"/>
+            </w:r>
+          </w:hyperlink>
+        </w:p>
+        <w:p>
+          <w:pPr>
+            <w:pStyle w:val="TOC2"/>
+            <w:tabs>
+              <w:tab w:val="right" w:leader="dot" w:pos="8630"/>
+            </w:tabs>
+            <w:rPr>
+              <w:b w:val="0"/>
+              <w:noProof/>
+              <w:sz w:val="24"/>
+              <w:szCs w:val="24"/>
+            </w:rPr>
+          </w:pPr>
+          <w:hyperlink w:anchor="_Toc444772923" w:history="1">
+            <w:r>
+              <w:rPr>
+                <w:rStyle w:val="Hyperlink"/>
+                <w:noProof/>
+              </w:rPr>
+              <w:t>Verbose Execution</w:t>
+            </w:r>
+            <w:r>
+              <w:rPr>
+                <w:noProof/>
+                <w:webHidden/>
+              </w:rPr>
+              <w:tab/>
+            </w:r>
+            <w:r>
+              <w:rPr>
+                <w:noProof/>
+                <w:webHidden/>
+              </w:rPr>
+              <w:fldChar w:fldCharType="begin"/>
+            </w:r>
+            <w:r>
+              <w:rPr>
+                <w:noProof/>
+                <w:webHidden/>
+              </w:rPr>
+              <w:instrText xml:space="preserve"> PAGEREF _Toc444772923 \h </w:instrText>
+            </w:r>
+            <w:r>
+              <w:rPr>
+                <w:noProof/>
+                <w:webHidden/>
+              </w:rPr>
+            </w:r>
+            <w:r>
+              <w:rPr>
+                <w:noProof/>
+                <w:webHidden/>
+              </w:rPr>
+              <w:fldChar w:fldCharType="separate"/>
+            </w:r>
+            <w:r>
+              <w:rPr>
+                <w:noProof/>
+                <w:webHidden/>
+              </w:rPr>
+              <w:t>28</w:t>
+            </w:r>
+            <w:r>
+              <w:rPr>
+                <w:noProof/>
+                <w:webHidden/>
+              </w:rPr>
+              <w:fldChar w:fldCharType="end"/>
+            </w:r>
+          </w:hyperlink>
+        </w:p>
+        <w:p>
+          <w:pPr>
+            <w:pStyle w:val="TOC1"/>
+            <w:tabs>
+              <w:tab w:val="right" w:leader="dot" w:pos="8630"/>
+            </w:tabs>
+            <w:rPr>
+              <w:b w:val="0"/>
+              <w:noProof/>
+            </w:rPr>
+          </w:pPr>
+          <w:hyperlink w:anchor="_Toc444772924" w:history="1">
+            <w:r>
+              <w:rPr>
+                <w:rStyle w:val="Hyperlink"/>
+                <w:noProof/>
+              </w:rPr>
+              <w:t>Extending em</w:t>
+            </w:r>
+            <w:r>
+              <w:rPr>
+                <w:noProof/>
+                <w:webHidden/>
+              </w:rPr>
+              <w:tab/>
+            </w:r>
+            <w:r>
+              <w:rPr>
+                <w:noProof/>
+                <w:webHidden/>
+              </w:rPr>
+              <w:fldChar w:fldCharType="begin"/>
+            </w:r>
+            <w:r>
+              <w:rPr>
+                <w:noProof/>
+                <w:webHidden/>
+              </w:rPr>
+              <w:instrText xml:space="preserve"> PAGEREF _Toc444772924 \h </w:instrText>
+            </w:r>
+            <w:r>
+              <w:rPr>
+                <w:noProof/>
+                <w:webHidden/>
+              </w:rPr>
+            </w:r>
+            <w:r>
+              <w:rPr>
+                <w:noProof/>
+                <w:webHidden/>
+              </w:rPr>
+              <w:fldChar w:fldCharType="separate"/>
+            </w:r>
+            <w:r>
+              <w:rPr>
+                <w:noProof/>
+                <w:webHidden/>
+              </w:rPr>
+              <w:t>29</w:t>
+            </w:r>
+            <w:r>
+              <w:rPr>
+                <w:noProof/>
+                <w:webHidden/>
+              </w:rPr>
+              <w:fldChar w:fldCharType="end"/>
+            </w:r>
+          </w:hyperlink>
+        </w:p>
+        <w:p>
+          <w:pPr>
+            <w:pStyle w:val="TOC2"/>
+            <w:tabs>
+              <w:tab w:val="right" w:leader="dot" w:pos="8630"/>
+            </w:tabs>
+            <w:rPr>
+              <w:b w:val="0"/>
+              <w:noProof/>
+              <w:sz w:val="24"/>
+              <w:szCs w:val="24"/>
+            </w:rPr>
+          </w:pPr>
+          <w:hyperlink w:anchor="_Toc444772925" w:history="1">
+            <w:r>
+              <w:rPr>
+                <w:rStyle w:val="Hyperlink"/>
+                <w:noProof/>
+              </w:rPr>
               <w:t>Overlays</w:t>
             </w:r>
             <w:r>
@@ -3107,7 +3599,7 @@
                 <w:noProof/>
                 <w:webHidden/>
               </w:rPr>
-              <w:instrText xml:space="preserve"> PAGEREF _Toc443640580 \h </w:instrText>
+              <w:instrText xml:space="preserve"> PAGEREF _Toc444772925 \h </w:instrText>
             </w:r>
             <w:r>
               <w:rPr>
@@ -3127,7 +3619,7 @@
                 <w:noProof/>
                 <w:webHidden/>
               </w:rPr>
-              <w:t>27</w:t>
+              <w:t>29</w:t>
             </w:r>
             <w:r>
               <w:rPr>
@@ -3166,7 +3658,7 @@
       <w:pPr>
         <w:pStyle w:val="Heading1"/>
       </w:pPr>
-      <w:bookmarkStart w:id="0" w:name="_Toc443640538"/>
+      <w:bookmarkStart w:id="0" w:name="_Toc444772876"/>
       <w:r>
         <w:t>Introduction</w:t>
       </w:r>
@@ -3211,7 +3703,7 @@
       <w:pPr>
         <w:pStyle w:val="Heading1"/>
       </w:pPr>
-      <w:bookmarkStart w:id="1" w:name="_Toc443640539"/>
+      <w:bookmarkStart w:id="1" w:name="_Toc444772877"/>
       <w:r>
         <w:lastRenderedPageBreak/>
         <w:t>Installation</w:t>
@@ -3227,7 +3719,7 @@
       <w:pPr>
         <w:pStyle w:val="Heading2"/>
       </w:pPr>
-      <w:bookmarkStart w:id="2" w:name="_Toc443640540"/>
+      <w:bookmarkStart w:id="2" w:name="_Toc444772878"/>
       <w:r>
         <w:t xml:space="preserve">Installation </w:t>
       </w:r>
@@ -3245,7 +3737,7 @@
       <w:pPr>
         <w:pStyle w:val="Heading3"/>
       </w:pPr>
-      <w:bookmarkStart w:id="3" w:name="_Toc443640541"/>
+      <w:bookmarkStart w:id="3" w:name="_Toc444772879"/>
       <w:r>
         <w:t>Java SDK</w:t>
       </w:r>
@@ -3300,7 +3792,7 @@
       <w:pPr>
         <w:pStyle w:val="Heading3"/>
       </w:pPr>
-      <w:bookmarkStart w:id="4" w:name="_Toc443640542"/>
+      <w:bookmarkStart w:id="4" w:name="_Toc444772880"/>
       <w:r>
         <w:t xml:space="preserve">Amazon </w:t>
       </w:r>
@@ -3485,25 +3977,7 @@
                                 <w:szCs w:val="20"/>
                               </w:rPr>
                               <w:br/>
-                              <w:t>PATH=${PATH</w:t>
-                            </w:r>
-                            <w:proofErr w:type="gramStart"/>
-                            <w:r>
-                              <w:rPr>
-                                <w:rFonts w:ascii="Courier New" w:hAnsi="Courier New" w:cs="Courier New"/>
-                                <w:sz w:val="20"/>
-                                <w:szCs w:val="20"/>
-                              </w:rPr>
-                              <w:t>}:$</w:t>
-                            </w:r>
-                            <w:proofErr w:type="gramEnd"/>
-                            <w:r>
-                              <w:rPr>
-                                <w:rFonts w:ascii="Courier New" w:hAnsi="Courier New" w:cs="Courier New"/>
-                                <w:sz w:val="20"/>
-                                <w:szCs w:val="20"/>
-                              </w:rPr>
-                              <w:t>{EC2_HOME}/bin</w:t>
+                              <w:t>PATH=${PATH}:${EC2_HOME}/bin</w:t>
                             </w:r>
                           </w:p>
                         </w:txbxContent>
@@ -3739,7 +4213,7 @@
       <w:pPr>
         <w:pStyle w:val="Heading3"/>
       </w:pPr>
-      <w:bookmarkStart w:id="5" w:name="_Toc443640543"/>
+      <w:bookmarkStart w:id="5" w:name="_Toc444772881"/>
       <w:r>
         <w:t>Set the Amazon EC2 API Access Keys</w:t>
       </w:r>
@@ -3859,25 +4333,7 @@
                                 <w:sz w:val="20"/>
                                 <w:szCs w:val="20"/>
                               </w:rPr>
-                              <w:t>export AWS_ACCESS_KEY=your-</w:t>
-                            </w:r>
-                            <w:proofErr w:type="spellStart"/>
-                            <w:r>
-                              <w:rPr>
-                                <w:rFonts w:ascii="Courier New" w:hAnsi="Courier New" w:cs="Courier New"/>
-                                <w:sz w:val="20"/>
-                                <w:szCs w:val="20"/>
-                              </w:rPr>
-                              <w:t>aws</w:t>
-                            </w:r>
-                            <w:proofErr w:type="spellEnd"/>
-                            <w:r>
-                              <w:rPr>
-                                <w:rFonts w:ascii="Courier New" w:hAnsi="Courier New" w:cs="Courier New"/>
-                                <w:sz w:val="20"/>
-                                <w:szCs w:val="20"/>
-                              </w:rPr>
-                              <w:t xml:space="preserve">-access-key-id </w:t>
+                              <w:t xml:space="preserve">export AWS_ACCESS_KEY=your-aws-access-key-id </w:t>
                             </w:r>
                           </w:p>
                           <w:p>
@@ -3894,25 +4350,7 @@
                                 <w:sz w:val="20"/>
                                 <w:szCs w:val="20"/>
                               </w:rPr>
-                              <w:t>export AWS_SECRET_KEY=your-</w:t>
-                            </w:r>
-                            <w:proofErr w:type="spellStart"/>
-                            <w:r>
-                              <w:rPr>
-                                <w:rFonts w:ascii="Courier New" w:hAnsi="Courier New" w:cs="Courier New"/>
-                                <w:sz w:val="20"/>
-                                <w:szCs w:val="20"/>
-                              </w:rPr>
-                              <w:t>aws</w:t>
-                            </w:r>
-                            <w:proofErr w:type="spellEnd"/>
-                            <w:r>
-                              <w:rPr>
-                                <w:rFonts w:ascii="Courier New" w:hAnsi="Courier New" w:cs="Courier New"/>
-                                <w:sz w:val="20"/>
-                                <w:szCs w:val="20"/>
-                              </w:rPr>
-                              <w:t>-secret-key</w:t>
+                              <w:t>export AWS_SECRET_KEY=your-aws-secret-key</w:t>
                             </w:r>
                           </w:p>
                         </w:txbxContent>
@@ -4266,25 +4704,7 @@
                                 <w:sz w:val="20"/>
                                 <w:szCs w:val="20"/>
                               </w:rPr>
-                              <w:t xml:space="preserve">nombp1:doc </w:t>
-                            </w:r>
-                            <w:proofErr w:type="spellStart"/>
-                            <w:r>
-                              <w:rPr>
-                                <w:rFonts w:ascii="Courier New" w:hAnsi="Courier New" w:cs="Courier New"/>
-                                <w:sz w:val="20"/>
-                                <w:szCs w:val="20"/>
-                              </w:rPr>
-                              <w:t>ovidiu</w:t>
-                            </w:r>
-                            <w:proofErr w:type="spellEnd"/>
-                            <w:r>
-                              <w:rPr>
-                                <w:rFonts w:ascii="Courier New" w:hAnsi="Courier New" w:cs="Courier New"/>
-                                <w:sz w:val="20"/>
-                                <w:szCs w:val="20"/>
-                              </w:rPr>
-                              <w:t>$ ec2-describe-regions</w:t>
+                              <w:t>nombp1:doc ovidiu$ ec2-describe-regions</w:t>
                             </w:r>
                           </w:p>
                           <w:p>
@@ -5156,7 +5576,7 @@
       <w:pPr>
         <w:pStyle w:val="Heading3"/>
       </w:pPr>
-      <w:bookmarkStart w:id="6" w:name="_Toc443640544"/>
+      <w:bookmarkStart w:id="6" w:name="_Toc444772882"/>
       <w:r>
         <w:lastRenderedPageBreak/>
         <w:t>Set your Amazon EC2 Region</w:t>
@@ -5323,15 +5743,7 @@
     </w:p>
     <w:p>
       <w:r>
-        <w:t>where the &lt;</w:t>
-      </w:r>
-      <w:proofErr w:type="spellStart"/>
-      <w:r>
-        <w:t>service_endpoint</w:t>
-      </w:r>
-      <w:proofErr w:type="spellEnd"/>
-      <w:r>
-        <w:t xml:space="preserve">&gt; value should come from the third column of </w:t>
+        <w:t xml:space="preserve">where the &lt;service_endpoint&gt; value should come from the third column of </w:t>
       </w:r>
       <w:r>
         <w:t>the ec2-describe-regions command</w:t>
@@ -5501,7 +5913,7 @@
         <w:pStyle w:val="Heading3"/>
       </w:pPr>
       <w:bookmarkStart w:id="7" w:name="_Ref295842164"/>
-      <w:bookmarkStart w:id="8" w:name="_Toc443640545"/>
+      <w:bookmarkStart w:id="8" w:name="_Toc444772883"/>
       <w:r>
         <w:t>Instance Access Key Pairs</w:t>
       </w:r>
@@ -5523,43 +5935,13 @@
         <w:rPr>
           <w:rFonts w:ascii="Courier New" w:hAnsi="Courier New" w:cs="Courier New"/>
         </w:rPr>
-        <w:t>~/.</w:t>
-      </w:r>
-      <w:proofErr w:type="spellStart"/>
-      <w:r>
-        <w:rPr>
-          <w:rFonts w:ascii="Courier New" w:hAnsi="Courier New" w:cs="Courier New"/>
-        </w:rPr>
-        <w:t>ssh</w:t>
-      </w:r>
-      <w:proofErr w:type="spellEnd"/>
-      <w:r>
-        <w:rPr>
-          <w:rFonts w:ascii="Courier New" w:hAnsi="Courier New" w:cs="Courier New"/>
-        </w:rPr>
-        <w:t>/</w:t>
-      </w:r>
-      <w:proofErr w:type="spellStart"/>
-      <w:r>
-        <w:rPr>
-          <w:rFonts w:ascii="Courier New" w:hAnsi="Courier New" w:cs="Courier New"/>
-        </w:rPr>
-        <w:t>authorized_keys</w:t>
-      </w:r>
-      <w:proofErr w:type="spellEnd"/>
+        <w:t>~/.ssh/authorized_keys</w:t>
+      </w:r>
       <w:r>
         <w:t xml:space="preserve"> when creating the instance, and then you need to provide the private key of the pair </w:t>
       </w:r>
       <w:r>
-        <w:t xml:space="preserve">to your </w:t>
-      </w:r>
-      <w:proofErr w:type="spellStart"/>
-      <w:r>
-        <w:t>ssh</w:t>
-      </w:r>
-      <w:proofErr w:type="spellEnd"/>
-      <w:r>
-        <w:t xml:space="preserve"> client when logging into</w:t>
+        <w:t>to your ssh client when logging into</w:t>
       </w:r>
       <w:r>
         <w:t xml:space="preserve"> the instance.</w:t>
@@ -5702,7 +6084,7 @@
         <w:pStyle w:val="Heading3"/>
       </w:pPr>
       <w:bookmarkStart w:id="10" w:name="_Ref295931324"/>
-      <w:bookmarkStart w:id="11" w:name="_Toc443640546"/>
+      <w:bookmarkStart w:id="11" w:name="_Toc444772884"/>
       <w:r>
         <w:t>Security Groups</w:t>
       </w:r>
@@ -5765,7 +6147,7 @@
       <w:pPr>
         <w:pStyle w:val="Heading3"/>
       </w:pPr>
-      <w:bookmarkStart w:id="12" w:name="_Toc443640547"/>
+      <w:bookmarkStart w:id="12" w:name="_Toc444772885"/>
       <w:r>
         <w:t>Subnets</w:t>
       </w:r>
@@ -5863,7 +6245,7 @@
       <w:pPr>
         <w:pStyle w:val="Heading2"/>
       </w:pPr>
-      <w:bookmarkStart w:id="13" w:name="_Toc443640548"/>
+      <w:bookmarkStart w:id="13" w:name="_Toc444772886"/>
       <w:r>
         <w:lastRenderedPageBreak/>
         <w:t>em</w:t>
@@ -5877,7 +6259,7 @@
       <w:pPr>
         <w:pStyle w:val="Heading3"/>
       </w:pPr>
-      <w:bookmarkStart w:id="14" w:name="_Toc443640549"/>
+      <w:bookmarkStart w:id="14" w:name="_Toc444772887"/>
       <w:r>
         <w:t xml:space="preserve">Download </w:t>
       </w:r>
@@ -5910,7 +6292,7 @@
       <w:pPr>
         <w:pStyle w:val="Heading3"/>
       </w:pPr>
-      <w:bookmarkStart w:id="15" w:name="_Toc443640550"/>
+      <w:bookmarkStart w:id="15" w:name="_Toc444772888"/>
       <w:r>
         <w:t>Extract the Installation Archive</w:t>
       </w:r>
@@ -5919,15 +6301,7 @@
     <w:p/>
     <w:p>
       <w:r>
-        <w:t>Extract the content of the em installation zip into the directory conventionally used for external utilities. /opt or /</w:t>
-      </w:r>
-      <w:proofErr w:type="spellStart"/>
-      <w:r>
-        <w:t>usr</w:t>
-      </w:r>
-      <w:proofErr w:type="spellEnd"/>
-      <w:r>
-        <w:t>/local are common choices. For the remainder of this document we will assume that the external utility directory is /opt.</w:t>
+        <w:t>Extract the content of the em installation zip into the directory conventionally used for external utilities. /opt or /usr/local are common choices. For the remainder of this document we will assume that the external utility directory is /opt.</w:t>
       </w:r>
     </w:p>
     <w:p/>
@@ -6053,25 +6427,7 @@
                                 <w:sz w:val="20"/>
                                 <w:szCs w:val="20"/>
                               </w:rPr>
-                              <w:t>ln –</w:t>
-                            </w:r>
-                            <w:proofErr w:type="gramStart"/>
-                            <w:r>
-                              <w:rPr>
-                                <w:rFonts w:ascii="Courier New" w:hAnsi="Courier New" w:cs="Courier New"/>
-                                <w:sz w:val="20"/>
-                                <w:szCs w:val="20"/>
-                              </w:rPr>
-                              <w:t>s .</w:t>
-                            </w:r>
-                            <w:proofErr w:type="gramEnd"/>
-                            <w:r>
-                              <w:rPr>
-                                <w:rFonts w:ascii="Courier New" w:hAnsi="Courier New" w:cs="Courier New"/>
-                                <w:sz w:val="20"/>
-                                <w:szCs w:val="20"/>
-                              </w:rPr>
-                              <w:t>/em-2.5 ./em</w:t>
+                              <w:t>ln –s ./em-2.5 ./em</w:t>
                             </w:r>
                           </w:p>
                         </w:txbxContent>
@@ -6170,7 +6526,7 @@
       <w:pPr>
         <w:pStyle w:val="Heading3"/>
       </w:pPr>
-      <w:bookmarkStart w:id="16" w:name="_Toc443640551"/>
+      <w:bookmarkStart w:id="16" w:name="_Toc444772889"/>
       <w:r>
         <w:t>Setup the Environment Variables</w:t>
       </w:r>
@@ -6375,7 +6731,7 @@
       <w:pPr>
         <w:pStyle w:val="Heading3"/>
       </w:pPr>
-      <w:bookmarkStart w:id="17" w:name="_Toc443640552"/>
+      <w:bookmarkStart w:id="17" w:name="_Toc444772890"/>
       <w:r>
         <w:lastRenderedPageBreak/>
         <w:t xml:space="preserve">Install the Instance Provisioning </w:t>
@@ -6457,29 +6813,13 @@
         <w:t>private</w:t>
       </w:r>
       <w:r>
-        <w:t>-</w:t>
-      </w:r>
-      <w:proofErr w:type="spellStart"/>
-      <w:r>
-        <w:t>key.pem</w:t>
-      </w:r>
-      <w:proofErr w:type="spellEnd"/>
-      <w:r>
-        <w:t xml:space="preserve">) </w:t>
+        <w:t xml:space="preserve">-key.pem) </w:t>
       </w:r>
       <w:r>
         <w:t>in the</w:t>
       </w:r>
       <w:r>
-        <w:t xml:space="preserve"> ~/.</w:t>
-      </w:r>
-      <w:proofErr w:type="spellStart"/>
-      <w:r>
-        <w:t>ssh</w:t>
-      </w:r>
-      <w:proofErr w:type="spellEnd"/>
-      <w:r>
-        <w:t xml:space="preserve"> directory</w:t>
+        <w:t xml:space="preserve"> ~/.ssh directory</w:t>
       </w:r>
       <w:r>
         <w:t xml:space="preserve">. The permissions should be adjusted as </w:t>
@@ -6579,44 +6919,16 @@
                                 <w:sz w:val="20"/>
                                 <w:szCs w:val="20"/>
                               </w:rPr>
-                              <w:t>mv &lt;</w:t>
-                            </w:r>
-                            <w:proofErr w:type="spellStart"/>
-                            <w:r>
-                              <w:rPr>
-                                <w:rFonts w:ascii="Courier New" w:hAnsi="Courier New" w:cs="Courier New"/>
-                                <w:sz w:val="20"/>
-                                <w:szCs w:val="20"/>
-                              </w:rPr>
-                              <w:t>browser_download_dir</w:t>
-                            </w:r>
-                            <w:proofErr w:type="spellEnd"/>
-                            <w:r>
-                              <w:rPr>
-                                <w:rFonts w:ascii="Courier New" w:hAnsi="Courier New" w:cs="Courier New"/>
-                                <w:sz w:val="20"/>
-                                <w:szCs w:val="20"/>
-                              </w:rPr>
-                              <w:t>&gt;/</w:t>
-                            </w:r>
-                            <w:r>
-                              <w:rPr>
-                                <w:rFonts w:ascii="Courier New" w:hAnsi="Courier New" w:cs="Courier New"/>
-                                <w:sz w:val="20"/>
-                                <w:szCs w:val="20"/>
-                              </w:rPr>
-                              <w:t>em-provisioning-key-</w:t>
-                            </w:r>
-                            <w:proofErr w:type="spellStart"/>
-                            <w:r>
-                              <w:rPr>
-                                <w:rFonts w:ascii="Courier New" w:hAnsi="Courier New" w:cs="Courier New"/>
-                                <w:sz w:val="20"/>
-                                <w:szCs w:val="20"/>
-                              </w:rPr>
-                              <w:t>pair.pem</w:t>
-                            </w:r>
-                            <w:proofErr w:type="spellEnd"/>
+                              <w:t>mv &lt;browser_download_dir&gt;/</w:t>
+                            </w:r>
+                            <w:r>
+                              <w:rPr>
+                                <w:rFonts w:ascii="Courier New" w:hAnsi="Courier New" w:cs="Courier New"/>
+                                <w:sz w:val="20"/>
+                                <w:szCs w:val="20"/>
+                              </w:rPr>
+                              <w:t>em-provisioning-key-pair.pem</w:t>
+                            </w:r>
                             <w:r>
                               <w:rPr>
                                 <w:rFonts w:ascii="Courier New" w:hAnsi="Courier New" w:cs="Courier New"/>
@@ -6640,43 +6952,7 @@
                                 <w:sz w:val="20"/>
                                 <w:szCs w:val="20"/>
                               </w:rPr>
-                              <w:t xml:space="preserve">   ~/.</w:t>
-                            </w:r>
-                            <w:proofErr w:type="spellStart"/>
-                            <w:r>
-                              <w:rPr>
-                                <w:rFonts w:ascii="Courier New" w:hAnsi="Courier New" w:cs="Courier New"/>
-                                <w:sz w:val="20"/>
-                                <w:szCs w:val="20"/>
-                              </w:rPr>
-                              <w:t>ssh</w:t>
-                            </w:r>
-                            <w:proofErr w:type="spellEnd"/>
-                            <w:r>
-                              <w:rPr>
-                                <w:rFonts w:ascii="Courier New" w:hAnsi="Courier New" w:cs="Courier New"/>
-                                <w:sz w:val="20"/>
-                                <w:szCs w:val="20"/>
-                              </w:rPr>
-                              <w:t>/em-provisioning-private-</w:t>
-                            </w:r>
-                            <w:proofErr w:type="spellStart"/>
-                            <w:r>
-                              <w:rPr>
-                                <w:rFonts w:ascii="Courier New" w:hAnsi="Courier New" w:cs="Courier New"/>
-                                <w:sz w:val="20"/>
-                                <w:szCs w:val="20"/>
-                              </w:rPr>
-                              <w:t>key.pem</w:t>
-                            </w:r>
-                            <w:proofErr w:type="spellEnd"/>
-                            <w:r>
-                              <w:rPr>
-                                <w:rFonts w:ascii="Courier New" w:hAnsi="Courier New" w:cs="Courier New"/>
-                                <w:sz w:val="20"/>
-                                <w:szCs w:val="20"/>
-                              </w:rPr>
-                              <w:t xml:space="preserve"> </w:t>
+                              <w:t xml:space="preserve">   ~/.ssh/em-provisioning-private-key.pem </w:t>
                             </w:r>
                           </w:p>
                           <w:p>
@@ -6696,77 +6972,13 @@
                                 <w:szCs w:val="20"/>
                               </w:rPr>
                             </w:pPr>
-                            <w:proofErr w:type="spellStart"/>
-                            <w:r>
-                              <w:rPr>
-                                <w:rFonts w:ascii="Courier New" w:hAnsi="Courier New" w:cs="Courier New"/>
-                                <w:sz w:val="20"/>
-                                <w:szCs w:val="20"/>
-                              </w:rPr>
-                              <w:t>chmod</w:t>
-                            </w:r>
-                            <w:proofErr w:type="spellEnd"/>
-                            <w:r>
-                              <w:rPr>
-                                <w:rFonts w:ascii="Courier New" w:hAnsi="Courier New" w:cs="Courier New"/>
-                                <w:sz w:val="20"/>
-                                <w:szCs w:val="20"/>
-                              </w:rPr>
-                              <w:t xml:space="preserve"> go-</w:t>
-                            </w:r>
-                            <w:proofErr w:type="spellStart"/>
-                            <w:r>
-                              <w:rPr>
-                                <w:rFonts w:ascii="Courier New" w:hAnsi="Courier New" w:cs="Courier New"/>
-                                <w:sz w:val="20"/>
-                                <w:szCs w:val="20"/>
-                              </w:rPr>
-                              <w:t>rwx</w:t>
-                            </w:r>
-                            <w:proofErr w:type="spellEnd"/>
-                            <w:r>
-                              <w:rPr>
-                                <w:rFonts w:ascii="Courier New" w:hAnsi="Courier New" w:cs="Courier New"/>
-                                <w:sz w:val="20"/>
-                                <w:szCs w:val="20"/>
-                              </w:rPr>
-                              <w:t xml:space="preserve"> ~/.</w:t>
-                            </w:r>
-                            <w:proofErr w:type="spellStart"/>
-                            <w:r>
-                              <w:rPr>
-                                <w:rFonts w:ascii="Courier New" w:hAnsi="Courier New" w:cs="Courier New"/>
-                                <w:sz w:val="20"/>
-                                <w:szCs w:val="20"/>
-                              </w:rPr>
-                              <w:t>ssh</w:t>
-                            </w:r>
-                            <w:proofErr w:type="spellEnd"/>
-                            <w:r>
-                              <w:rPr>
-                                <w:rFonts w:ascii="Courier New" w:hAnsi="Courier New" w:cs="Courier New"/>
-                                <w:sz w:val="20"/>
-                                <w:szCs w:val="20"/>
-                              </w:rPr>
-                              <w:t>/em-provisioning-private-</w:t>
-                            </w:r>
-                            <w:proofErr w:type="spellStart"/>
-                            <w:r>
-                              <w:rPr>
-                                <w:rFonts w:ascii="Courier New" w:hAnsi="Courier New" w:cs="Courier New"/>
-                                <w:sz w:val="20"/>
-                                <w:szCs w:val="20"/>
-                              </w:rPr>
-                              <w:t>key.pem</w:t>
-                            </w:r>
-                            <w:proofErr w:type="spellEnd"/>
-                            <w:r>
-                              <w:rPr>
-                                <w:rFonts w:ascii="Courier New" w:hAnsi="Courier New" w:cs="Courier New"/>
-                                <w:sz w:val="20"/>
-                                <w:szCs w:val="20"/>
-                              </w:rPr>
-                              <w:t xml:space="preserve"> </w:t>
+                            <w:r>
+                              <w:rPr>
+                                <w:rFonts w:ascii="Courier New" w:hAnsi="Courier New" w:cs="Courier New"/>
+                                <w:sz w:val="20"/>
+                                <w:szCs w:val="20"/>
+                              </w:rPr>
+                              <w:t xml:space="preserve">chmod go-rwx ~/.ssh/em-provisioning-private-key.pem </w:t>
                             </w:r>
                           </w:p>
                         </w:txbxContent>
@@ -7044,7 +7256,7 @@
       <w:r>
         <w:br/>
       </w:r>
-      <w:bookmarkStart w:id="18" w:name="_Toc443640553"/>
+      <w:bookmarkStart w:id="18" w:name="_Toc444772891"/>
       <w:r>
         <w:t>Configure the NFS File Server Internal IP</w:t>
       </w:r>
@@ -7062,15 +7274,7 @@
     <w:p/>
     <w:p>
       <w:r>
-        <w:t>Write the internal IP address of the existing environment’s NFS server into the em local configuration file ${HOME}/.em/</w:t>
-      </w:r>
-      <w:proofErr w:type="spellStart"/>
-      <w:r>
-        <w:t>em.conf</w:t>
-      </w:r>
-      <w:proofErr w:type="spellEnd"/>
-      <w:r>
-        <w:t>, as follows:</w:t>
+        <w:t>Write the internal IP address of the existing environment’s NFS server into the em local configuration file ${HOME}/.em/em.conf, as follows:</w:t>
       </w:r>
     </w:p>
     <w:p>
@@ -7158,67 +7362,21 @@
                                 <w:szCs w:val="20"/>
                               </w:rPr>
                             </w:pPr>
-                            <w:proofErr w:type="spellStart"/>
-                            <w:r>
-                              <w:rPr>
-                                <w:rFonts w:ascii="Courier New" w:hAnsi="Courier New" w:cs="Courier New"/>
-                                <w:sz w:val="20"/>
-                                <w:szCs w:val="20"/>
-                              </w:rPr>
-                              <w:t>nfs_server_internal_ip</w:t>
-                            </w:r>
-                            <w:proofErr w:type="spellEnd"/>
-                            <w:r>
-                              <w:rPr>
-                                <w:rFonts w:ascii="Courier New" w:hAnsi="Courier New" w:cs="Courier New"/>
-                                <w:sz w:val="20"/>
-                                <w:szCs w:val="20"/>
-                              </w:rPr>
-                              <w:t>=</w:t>
-                            </w:r>
-                            <w:r>
-                              <w:rPr>
-                                <w:rFonts w:ascii="Courier New" w:hAnsi="Courier New" w:cs="Courier New"/>
-                                <w:sz w:val="20"/>
-                                <w:szCs w:val="20"/>
-                              </w:rPr>
-                              <w:t>&lt;</w:t>
-                            </w:r>
-                            <w:proofErr w:type="spellStart"/>
-                            <w:r>
-                              <w:rPr>
-                                <w:rFonts w:ascii="Courier New" w:hAnsi="Courier New" w:cs="Courier New"/>
-                                <w:sz w:val="20"/>
-                                <w:szCs w:val="20"/>
-                              </w:rPr>
-                              <w:t>nfs</w:t>
-                            </w:r>
-                            <w:proofErr w:type="spellEnd"/>
-                            <w:r>
-                              <w:rPr>
-                                <w:rFonts w:ascii="Courier New" w:hAnsi="Courier New" w:cs="Courier New"/>
-                                <w:sz w:val="20"/>
-                                <w:szCs w:val="20"/>
-                              </w:rPr>
-                              <w:t>-server-internal-</w:t>
-                            </w:r>
-                            <w:proofErr w:type="spellStart"/>
-                            <w:r>
-                              <w:rPr>
-                                <w:rFonts w:ascii="Courier New" w:hAnsi="Courier New" w:cs="Courier New"/>
-                                <w:sz w:val="20"/>
-                                <w:szCs w:val="20"/>
-                              </w:rPr>
-                              <w:t>ip</w:t>
-                            </w:r>
-                            <w:proofErr w:type="spellEnd"/>
-                            <w:r>
-                              <w:rPr>
-                                <w:rFonts w:ascii="Courier New" w:hAnsi="Courier New" w:cs="Courier New"/>
-                                <w:sz w:val="20"/>
-                                <w:szCs w:val="20"/>
-                              </w:rPr>
-                              <w:t>-address&gt;</w:t>
+                            <w:r>
+                              <w:rPr>
+                                <w:rFonts w:ascii="Courier New" w:hAnsi="Courier New" w:cs="Courier New"/>
+                                <w:sz w:val="20"/>
+                                <w:szCs w:val="20"/>
+                              </w:rPr>
+                              <w:t>nfs_server_internal_ip=</w:t>
+                            </w:r>
+                            <w:r>
+                              <w:rPr>
+                                <w:rFonts w:ascii="Courier New" w:hAnsi="Courier New" w:cs="Courier New"/>
+                                <w:sz w:val="20"/>
+                                <w:szCs w:val="20"/>
+                              </w:rPr>
+                              <w:t>&lt;nfs-server-internal-ip-address&gt;</w:t>
                             </w:r>
                           </w:p>
                         </w:txbxContent>
@@ -7335,15 +7493,7 @@
     <w:p/>
     <w:p>
       <w:r>
-        <w:t>You can get the address by running em status and applying heuristics to figure out which instance is the NFS server. If the instances were named following the conventions offered by this manual, the NFS server’s name should start with “</w:t>
-      </w:r>
-      <w:proofErr w:type="spellStart"/>
-      <w:r>
-        <w:t>nfs</w:t>
-      </w:r>
-      <w:proofErr w:type="spellEnd"/>
-      <w:r>
-        <w:t>”.</w:t>
+        <w:t>You can get the address by running em status and applying heuristics to figure out which instance is the NFS server. If the instances were named following the conventions offered by this manual, the NFS server’s name should start with “nfs”.</w:t>
       </w:r>
     </w:p>
     <w:p/>
@@ -7365,7 +7515,7 @@
       <w:pPr>
         <w:pStyle w:val="Heading3"/>
       </w:pPr>
-      <w:bookmarkStart w:id="19" w:name="_Toc443640554"/>
+      <w:bookmarkStart w:id="19" w:name="_Toc444772892"/>
       <w:r>
         <w:lastRenderedPageBreak/>
         <w:t>Test the Installation</w:t>
@@ -7802,43 +7952,7 @@
                                 <w:sz w:val="20"/>
                                 <w:szCs w:val="20"/>
                               </w:rPr>
-                              <w:t>name state   id         public-</w:t>
-                            </w:r>
-                            <w:proofErr w:type="spellStart"/>
-                            <w:r>
-                              <w:rPr>
-                                <w:rFonts w:ascii="Courier New" w:hAnsi="Courier New" w:cs="Courier New"/>
-                                <w:sz w:val="20"/>
-                                <w:szCs w:val="20"/>
-                              </w:rPr>
-                              <w:t>ip</w:t>
-                            </w:r>
-                            <w:proofErr w:type="spellEnd"/>
-                            <w:r>
-                              <w:rPr>
-                                <w:rFonts w:ascii="Courier New" w:hAnsi="Courier New" w:cs="Courier New"/>
-                                <w:sz w:val="20"/>
-                                <w:szCs w:val="20"/>
-                              </w:rPr>
-                              <w:t xml:space="preserve"> private-</w:t>
-                            </w:r>
-                            <w:proofErr w:type="spellStart"/>
-                            <w:r>
-                              <w:rPr>
-                                <w:rFonts w:ascii="Courier New" w:hAnsi="Courier New" w:cs="Courier New"/>
-                                <w:sz w:val="20"/>
-                                <w:szCs w:val="20"/>
-                              </w:rPr>
-                              <w:t>ip</w:t>
-                            </w:r>
-                            <w:proofErr w:type="spellEnd"/>
-                            <w:r>
-                              <w:rPr>
-                                <w:rFonts w:ascii="Courier New" w:hAnsi="Courier New" w:cs="Courier New"/>
-                                <w:sz w:val="20"/>
-                                <w:szCs w:val="20"/>
-                              </w:rPr>
-                              <w:t xml:space="preserve">   </w:t>
+                              <w:t xml:space="preserve">name state   id         public-ip private-ip   </w:t>
                             </w:r>
                           </w:p>
                           <w:p>
@@ -7855,25 +7969,7 @@
                                 <w:sz w:val="20"/>
                                 <w:szCs w:val="20"/>
                               </w:rPr>
-                              <w:t>f</w:t>
-                            </w:r>
-                            <w:proofErr w:type="gramStart"/>
-                            <w:r>
-                              <w:rPr>
-                                <w:rFonts w:ascii="Courier New" w:hAnsi="Courier New" w:cs="Courier New"/>
-                                <w:sz w:val="20"/>
-                                <w:szCs w:val="20"/>
-                              </w:rPr>
-                              <w:t>01  stopped</w:t>
-                            </w:r>
-                            <w:proofErr w:type="gramEnd"/>
-                            <w:r>
-                              <w:rPr>
-                                <w:rFonts w:ascii="Courier New" w:hAnsi="Courier New" w:cs="Courier New"/>
-                                <w:sz w:val="20"/>
-                                <w:szCs w:val="20"/>
-                              </w:rPr>
-                              <w:t xml:space="preserve"> i-db0ab82d           172.31.25.44 </w:t>
+                              <w:t xml:space="preserve">f01  stopped i-db0ab82d           172.31.25.44 </w:t>
                             </w:r>
                           </w:p>
                           <w:p>
@@ -7890,25 +7986,7 @@
                                 <w:sz w:val="20"/>
                                 <w:szCs w:val="20"/>
                               </w:rPr>
-                              <w:t>b</w:t>
-                            </w:r>
-                            <w:proofErr w:type="gramStart"/>
-                            <w:r>
-                              <w:rPr>
-                                <w:rFonts w:ascii="Courier New" w:hAnsi="Courier New" w:cs="Courier New"/>
-                                <w:sz w:val="20"/>
-                                <w:szCs w:val="20"/>
-                              </w:rPr>
-                              <w:t>01  stopped</w:t>
-                            </w:r>
-                            <w:proofErr w:type="gramEnd"/>
-                            <w:r>
-                              <w:rPr>
-                                <w:rFonts w:ascii="Courier New" w:hAnsi="Courier New" w:cs="Courier New"/>
-                                <w:sz w:val="20"/>
-                                <w:szCs w:val="20"/>
-                              </w:rPr>
-                              <w:t xml:space="preserve"> i-55397ea3           172.31.16.215</w:t>
+                              <w:t>b01  stopped i-55397ea3           172.31.16.215</w:t>
                             </w:r>
                           </w:p>
                           <w:p>
@@ -7925,25 +8003,7 @@
                                 <w:sz w:val="20"/>
                                 <w:szCs w:val="20"/>
                               </w:rPr>
-                              <w:t>b</w:t>
-                            </w:r>
-                            <w:proofErr w:type="gramStart"/>
-                            <w:r>
-                              <w:rPr>
-                                <w:rFonts w:ascii="Courier New" w:hAnsi="Courier New" w:cs="Courier New"/>
-                                <w:sz w:val="20"/>
-                                <w:szCs w:val="20"/>
-                              </w:rPr>
-                              <w:t>02  stopped</w:t>
-                            </w:r>
-                            <w:proofErr w:type="gramEnd"/>
-                            <w:r>
-                              <w:rPr>
-                                <w:rFonts w:ascii="Courier New" w:hAnsi="Courier New" w:cs="Courier New"/>
-                                <w:sz w:val="20"/>
-                                <w:szCs w:val="20"/>
-                              </w:rPr>
-                              <w:t xml:space="preserve"> i-fe014408           172.31.30.67 </w:t>
+                              <w:t xml:space="preserve">b02  stopped i-fe014408           172.31.30.67 </w:t>
                             </w:r>
                           </w:p>
                           <w:p>
@@ -8410,7 +8470,7 @@
       <w:pPr>
         <w:pStyle w:val="Heading1"/>
       </w:pPr>
-      <w:bookmarkStart w:id="20" w:name="_Toc443640555"/>
+      <w:bookmarkStart w:id="20" w:name="_Toc444772893"/>
       <w:r>
         <w:lastRenderedPageBreak/>
         <w:t>Building a Basic Environment</w:t>
@@ -8421,7 +8481,7 @@
       <w:pPr>
         <w:pStyle w:val="Heading2"/>
       </w:pPr>
-      <w:bookmarkStart w:id="21" w:name="_Toc443640556"/>
+      <w:bookmarkStart w:id="21" w:name="_Toc444772894"/>
       <w:r>
         <w:t>Basic Environment Overview</w:t>
       </w:r>
@@ -8431,7 +8491,7 @@
       <w:pPr>
         <w:pStyle w:val="Heading3"/>
       </w:pPr>
-      <w:bookmarkStart w:id="22" w:name="_Toc443640557"/>
+      <w:bookmarkStart w:id="22" w:name="_Toc444772895"/>
       <w:r>
         <w:t>The NFS File Server</w:t>
       </w:r>
@@ -8491,13 +8551,8 @@
         <w:t xml:space="preserve">resources. We routinely use reasonably large environments – tens of instances – served by a </w:t>
       </w:r>
       <w:r>
-        <w:t>t</w:t>
-      </w:r>
-      <w:proofErr w:type="gramStart"/>
-      <w:r>
-        <w:t>2.micro</w:t>
-      </w:r>
-      <w:proofErr w:type="gramEnd"/>
+        <w:t>t2.micro</w:t>
+      </w:r>
       <w:r>
         <w:t xml:space="preserve"> NFS server, provided that the client instances prefer “local” storage to the shared file space. </w:t>
       </w:r>
@@ -8519,7 +8574,7 @@
       <w:pPr>
         <w:pStyle w:val="Heading3"/>
       </w:pPr>
-      <w:bookmarkStart w:id="23" w:name="_Toc443640558"/>
+      <w:bookmarkStart w:id="23" w:name="_Toc444772896"/>
       <w:r>
         <w:t>Other Instances</w:t>
       </w:r>
@@ -8569,14 +8624,14 @@
         <w:pStyle w:val="Heading2"/>
       </w:pPr>
       <w:bookmarkStart w:id="24" w:name="_Ref295941629"/>
-      <w:bookmarkStart w:id="25" w:name="_Toc443640559"/>
-      <w:bookmarkStart w:id="26" w:name="_Ref295854216"/>
+      <w:bookmarkStart w:id="25" w:name="_Ref295854216"/>
+      <w:bookmarkStart w:id="26" w:name="_Toc444772897"/>
       <w:r>
         <w:lastRenderedPageBreak/>
         <w:t>Create an NFS Server Security Group</w:t>
       </w:r>
       <w:bookmarkEnd w:id="24"/>
-      <w:bookmarkEnd w:id="25"/>
+      <w:bookmarkEnd w:id="26"/>
     </w:p>
     <w:p/>
     <w:p>
@@ -8633,14 +8688,14 @@
         <w:pStyle w:val="Heading2"/>
       </w:pPr>
       <w:bookmarkStart w:id="27" w:name="_Ref295941705"/>
-      <w:bookmarkStart w:id="28" w:name="_Toc443640560"/>
+      <w:bookmarkStart w:id="28" w:name="_Toc444772898"/>
       <w:r>
         <w:t>B</w:t>
       </w:r>
       <w:r>
         <w:t>uilding the NFS Server</w:t>
       </w:r>
-      <w:bookmarkEnd w:id="26"/>
+      <w:bookmarkEnd w:id="25"/>
       <w:bookmarkEnd w:id="27"/>
       <w:bookmarkEnd w:id="28"/>
     </w:p>
@@ -8736,25 +8791,7 @@
                                 <w:sz w:val="20"/>
                                 <w:szCs w:val="20"/>
                               </w:rPr>
-                              <w:t>em create --group &lt;</w:t>
-                            </w:r>
-                            <w:proofErr w:type="spellStart"/>
-                            <w:r>
-                              <w:rPr>
-                                <w:rFonts w:ascii="Courier New" w:hAnsi="Courier New" w:cs="Courier New"/>
-                                <w:sz w:val="20"/>
-                                <w:szCs w:val="20"/>
-                              </w:rPr>
-                              <w:t>nfs</w:t>
-                            </w:r>
-                            <w:proofErr w:type="spellEnd"/>
-                            <w:r>
-                              <w:rPr>
-                                <w:rFonts w:ascii="Courier New" w:hAnsi="Courier New" w:cs="Courier New"/>
-                                <w:sz w:val="20"/>
-                                <w:szCs w:val="20"/>
-                              </w:rPr>
-                              <w:t xml:space="preserve">-server-security-group&gt; nfs01 </w:t>
+                              <w:t xml:space="preserve">em create --group &lt;nfs-server-security-group&gt; nfs01 </w:t>
                             </w:r>
                           </w:p>
                         </w:txbxContent>
@@ -9020,25 +9057,7 @@
                                 <w:sz w:val="20"/>
                                 <w:szCs w:val="20"/>
                               </w:rPr>
-                              <w:t xml:space="preserve">em –h </w:t>
-                            </w:r>
-                            <w:proofErr w:type="gramStart"/>
-                            <w:r>
-                              <w:rPr>
-                                <w:rFonts w:ascii="Courier New" w:hAnsi="Courier New" w:cs="Courier New"/>
-                                <w:sz w:val="20"/>
-                                <w:szCs w:val="20"/>
-                              </w:rPr>
-                              <w:t>create</w:t>
-                            </w:r>
-                            <w:proofErr w:type="gramEnd"/>
-                            <w:r>
-                              <w:rPr>
-                                <w:rFonts w:ascii="Courier New" w:hAnsi="Courier New" w:cs="Courier New"/>
-                                <w:sz w:val="20"/>
-                                <w:szCs w:val="20"/>
-                              </w:rPr>
-                              <w:t xml:space="preserve"> </w:t>
+                              <w:t xml:space="preserve">em –h create </w:t>
                             </w:r>
                           </w:p>
                         </w:txbxContent>
@@ -9127,21 +9146,7 @@
         <w:rPr>
           <w:color w:val="FF0000"/>
         </w:rPr>
-        <w:t xml:space="preserve">Run with --verbose and determine the </w:t>
-      </w:r>
-      <w:proofErr w:type="spellStart"/>
-      <w:r>
-        <w:rPr>
-          <w:color w:val="FF0000"/>
-        </w:rPr>
-        <w:t>ami_type</w:t>
-      </w:r>
-      <w:proofErr w:type="spellEnd"/>
-      <w:r>
-        <w:rPr>
-          <w:color w:val="FF0000"/>
-        </w:rPr>
-        <w:t>, availability-zone, subnet</w:t>
+        <w:t>Run with --verbose and determine the ami_type, availability-zone, subnet</w:t>
       </w:r>
       <w:r>
         <w:rPr>
@@ -9263,43 +9268,7 @@
                                 <w:sz w:val="20"/>
                                 <w:szCs w:val="20"/>
                               </w:rPr>
-                              <w:t>nombp</w:t>
-                            </w:r>
-                            <w:proofErr w:type="gramStart"/>
-                            <w:r>
-                              <w:rPr>
-                                <w:rFonts w:ascii="Courier New" w:hAnsi="Courier New" w:cs="Courier New"/>
-                                <w:sz w:val="20"/>
-                                <w:szCs w:val="20"/>
-                              </w:rPr>
-                              <w:t>1:~</w:t>
-                            </w:r>
-                            <w:proofErr w:type="gramEnd"/>
-                            <w:r>
-                              <w:rPr>
-                                <w:rFonts w:ascii="Courier New" w:hAnsi="Courier New" w:cs="Courier New"/>
-                                <w:sz w:val="20"/>
-                                <w:szCs w:val="20"/>
-                              </w:rPr>
-                              <w:t xml:space="preserve"> </w:t>
-                            </w:r>
-                            <w:proofErr w:type="spellStart"/>
-                            <w:r>
-                              <w:rPr>
-                                <w:rFonts w:ascii="Courier New" w:hAnsi="Courier New" w:cs="Courier New"/>
-                                <w:sz w:val="20"/>
-                                <w:szCs w:val="20"/>
-                              </w:rPr>
-                              <w:t>ovidiu</w:t>
-                            </w:r>
-                            <w:proofErr w:type="spellEnd"/>
-                            <w:r>
-                              <w:rPr>
-                                <w:rFonts w:ascii="Courier New" w:hAnsi="Courier New" w:cs="Courier New"/>
-                                <w:sz w:val="20"/>
-                                <w:szCs w:val="20"/>
-                              </w:rPr>
-                              <w:t>$ em status</w:t>
+                              <w:t>nombp1:~ ovidiu$ em status</w:t>
                             </w:r>
                           </w:p>
                           <w:p>
@@ -9310,59 +9279,13 @@
                                 <w:szCs w:val="20"/>
                               </w:rPr>
                             </w:pPr>
-                            <w:proofErr w:type="gramStart"/>
-                            <w:r>
-                              <w:rPr>
-                                <w:rFonts w:ascii="Courier New" w:hAnsi="Courier New" w:cs="Courier New"/>
-                                <w:sz w:val="20"/>
-                                <w:szCs w:val="20"/>
-                              </w:rPr>
-                              <w:t>name  state</w:t>
-                            </w:r>
-                            <w:proofErr w:type="gramEnd"/>
-                            <w:r>
-                              <w:rPr>
-                                <w:rFonts w:ascii="Courier New" w:hAnsi="Courier New" w:cs="Courier New"/>
-                                <w:sz w:val="20"/>
-                                <w:szCs w:val="20"/>
-                              </w:rPr>
-                              <w:t xml:space="preserve">   id         public-</w:t>
-                            </w:r>
-                            <w:proofErr w:type="spellStart"/>
-                            <w:r>
-                              <w:rPr>
-                                <w:rFonts w:ascii="Courier New" w:hAnsi="Courier New" w:cs="Courier New"/>
-                                <w:sz w:val="20"/>
-                                <w:szCs w:val="20"/>
-                              </w:rPr>
-                              <w:t>ip</w:t>
-                            </w:r>
-                            <w:proofErr w:type="spellEnd"/>
-                            <w:r>
-                              <w:rPr>
-                                <w:rFonts w:ascii="Courier New" w:hAnsi="Courier New" w:cs="Courier New"/>
-                                <w:sz w:val="20"/>
-                                <w:szCs w:val="20"/>
-                              </w:rPr>
-                              <w:t xml:space="preserve">    private-</w:t>
-                            </w:r>
-                            <w:proofErr w:type="spellStart"/>
-                            <w:r>
-                              <w:rPr>
-                                <w:rFonts w:ascii="Courier New" w:hAnsi="Courier New" w:cs="Courier New"/>
-                                <w:sz w:val="20"/>
-                                <w:szCs w:val="20"/>
-                              </w:rPr>
-                              <w:t>ip</w:t>
-                            </w:r>
-                            <w:proofErr w:type="spellEnd"/>
-                            <w:r>
-                              <w:rPr>
-                                <w:rFonts w:ascii="Courier New" w:hAnsi="Courier New" w:cs="Courier New"/>
-                                <w:sz w:val="20"/>
-                                <w:szCs w:val="20"/>
-                              </w:rPr>
-                              <w:t xml:space="preserve">   </w:t>
+                            <w:r>
+                              <w:rPr>
+                                <w:rFonts w:ascii="Courier New" w:hAnsi="Courier New" w:cs="Courier New"/>
+                                <w:sz w:val="20"/>
+                                <w:szCs w:val="20"/>
+                              </w:rPr>
+                              <w:t xml:space="preserve">name  state   id         public-ip    private-ip   </w:t>
                             </w:r>
                           </w:p>
                           <w:p>
@@ -9757,23 +9680,13 @@
                               </w:rPr>
                               <w:t xml:space="preserve">em overlay </w:t>
                             </w:r>
-                            <w:proofErr w:type="spellStart"/>
-                            <w:r>
-                              <w:rPr>
-                                <w:rFonts w:ascii="Courier New" w:hAnsi="Courier New" w:cs="Courier New"/>
-                                <w:sz w:val="20"/>
-                                <w:szCs w:val="20"/>
-                              </w:rPr>
-                              <w:t>nfs</w:t>
-                            </w:r>
-                            <w:proofErr w:type="spellEnd"/>
-                            <w:r>
-                              <w:rPr>
-                                <w:rFonts w:ascii="Courier New" w:hAnsi="Courier New" w:cs="Courier New"/>
-                                <w:sz w:val="20"/>
-                                <w:szCs w:val="20"/>
-                              </w:rPr>
-                              <w:t>-server</w:t>
+                            <w:r>
+                              <w:rPr>
+                                <w:rFonts w:ascii="Courier New" w:hAnsi="Courier New" w:cs="Courier New"/>
+                                <w:sz w:val="20"/>
+                                <w:szCs w:val="20"/>
+                              </w:rPr>
+                              <w:t>nfs-server</w:t>
                             </w:r>
                             <w:r>
                               <w:rPr>
@@ -9918,15 +9831,7 @@
         <w:t xml:space="preserve">IMPORTANT: </w:t>
       </w:r>
       <w:r>
-        <w:t xml:space="preserve">The </w:t>
-      </w:r>
-      <w:proofErr w:type="spellStart"/>
-      <w:r>
-        <w:t>nfs</w:t>
-      </w:r>
-      <w:proofErr w:type="spellEnd"/>
-      <w:r>
-        <w:t>-overlay does not start the NFS server (</w:t>
+        <w:t>The nfs-overlay does not start the NFS server (</w:t>
       </w:r>
       <w:r>
         <w:rPr>
@@ -9953,37 +9858,7 @@
         <w:rPr>
           <w:color w:val="FF0000"/>
         </w:rPr>
-        <w:t xml:space="preserve">he attempt to start the NFS server during the installation failed. The section is commented out in </w:t>
-      </w:r>
-      <w:proofErr w:type="spellStart"/>
-      <w:proofErr w:type="gramStart"/>
-      <w:r>
-        <w:rPr>
-          <w:color w:val="FF0000"/>
-        </w:rPr>
-        <w:t>linux.shlib</w:t>
-      </w:r>
-      <w:proofErr w:type="spellEnd"/>
-      <w:proofErr w:type="gramEnd"/>
-      <w:r>
-        <w:rPr>
-          <w:color w:val="FF0000"/>
-        </w:rPr>
-        <w:t># setup-</w:t>
-      </w:r>
-      <w:proofErr w:type="spellStart"/>
-      <w:r>
-        <w:rPr>
-          <w:color w:val="FF0000"/>
-        </w:rPr>
-        <w:t>nfs</w:t>
-      </w:r>
-      <w:proofErr w:type="spellEnd"/>
-      <w:r>
-        <w:rPr>
-          <w:color w:val="FF0000"/>
-        </w:rPr>
-        <w:t>-server. Figure out what happened and restore it</w:t>
+        <w:t>he attempt to start the NFS server during the installation failed. The section is commented out in linux.shlib# setup-nfs-server. Figure out what happened and restore it</w:t>
       </w:r>
       <w:r>
         <w:t>). Until this is fixed, it is important to stop and then start the newly created NFS instance. This is also a good test to see if the NFS starts correctly at boot.</w:t>
@@ -10475,7 +10350,7 @@
       <w:pPr>
         <w:pStyle w:val="Heading2"/>
       </w:pPr>
-      <w:bookmarkStart w:id="29" w:name="_Toc443640561"/>
+      <w:bookmarkStart w:id="29" w:name="_Toc444772899"/>
       <w:r>
         <w:t>NFS Server Termination Protection</w:t>
       </w:r>
@@ -10512,7 +10387,7 @@
       <w:pPr>
         <w:pStyle w:val="Heading2"/>
       </w:pPr>
-      <w:bookmarkStart w:id="30" w:name="_Toc443640562"/>
+      <w:bookmarkStart w:id="30" w:name="_Toc444772900"/>
       <w:r>
         <w:lastRenderedPageBreak/>
         <w:t>Building a Basic Instance</w:t>
@@ -10580,21 +10455,7 @@
         <w:rPr>
           <w:color w:val="FF0000"/>
         </w:rPr>
-        <w:t>Create a ~/.em/</w:t>
-      </w:r>
-      <w:proofErr w:type="spellStart"/>
-      <w:r>
-        <w:rPr>
-          <w:color w:val="FF0000"/>
-        </w:rPr>
-        <w:t>em.conf</w:t>
-      </w:r>
-      <w:proofErr w:type="spellEnd"/>
-      <w:r>
-        <w:rPr>
-          <w:color w:val="FF0000"/>
-        </w:rPr>
-        <w:t xml:space="preserve"> and add the following: </w:t>
+        <w:t xml:space="preserve">Create a ~/.em/em.conf and add the following: </w:t>
       </w:r>
     </w:p>
     <w:p/>
@@ -10615,13 +10476,8 @@
         <w:t>Remember that you need to correlate the load that the instance will be running with the instance type. The default instance type is “</w:t>
       </w:r>
       <w:r>
-        <w:t>t</w:t>
-      </w:r>
-      <w:proofErr w:type="gramStart"/>
-      <w:r>
-        <w:t>2.micro</w:t>
-      </w:r>
-      <w:proofErr w:type="gramEnd"/>
+        <w:t>t2.micro</w:t>
+      </w:r>
       <w:r>
         <w:t>”.</w:t>
       </w:r>
@@ -10783,15 +10639,7 @@
         </mc:AlternateContent>
       </w:r>
       <w:r>
-        <w:t>Use the --</w:t>
-      </w:r>
-      <w:proofErr w:type="spellStart"/>
-      <w:r>
-        <w:t>ami_id</w:t>
-      </w:r>
-      <w:proofErr w:type="spellEnd"/>
-      <w:r>
-        <w:t>, --group, --instance-type, --storage-size and --subnet “create” command options to qualify the instance.</w:t>
+        <w:t>Use the --ami_id, --group, --instance-type, --storage-size and --subnet “create” command options to qualify the instance.</w:t>
       </w:r>
       <w:r>
         <w:br/>
@@ -11171,25 +11019,7 @@
                                 <w:sz w:val="20"/>
                                 <w:szCs w:val="20"/>
                               </w:rPr>
-                              <w:t>RSA key fingerprint is b</w:t>
-                            </w:r>
-                            <w:proofErr w:type="gramStart"/>
-                            <w:r>
-                              <w:rPr>
-                                <w:rFonts w:ascii="Courier New" w:hAnsi="Courier New" w:cs="Courier New"/>
-                                <w:sz w:val="20"/>
-                                <w:szCs w:val="20"/>
-                              </w:rPr>
-                              <w:t>6:dc</w:t>
-                            </w:r>
-                            <w:proofErr w:type="gramEnd"/>
-                            <w:r>
-                              <w:rPr>
-                                <w:rFonts w:ascii="Courier New" w:hAnsi="Courier New" w:cs="Courier New"/>
-                                <w:sz w:val="20"/>
-                                <w:szCs w:val="20"/>
-                              </w:rPr>
-                              <w:t>:bf:3b:dd:af:cb:28:9e:86:4c:30:23:06:ec:e8.</w:t>
+                              <w:t>RSA key fingerprint is b6:dc:bf:3b:dd:af:cb:28:9e:86:4c:30:23:06:ec:e8.</w:t>
                             </w:r>
                           </w:p>
                           <w:p>
@@ -11308,28 +11138,8 @@
                                 <w:sz w:val="20"/>
                                 <w:szCs w:val="20"/>
                               </w:rPr>
-                              <w:t>cursor configured in /root</w:t>
-                            </w:r>
-                            <w:proofErr w:type="gramStart"/>
-                            <w:r>
-                              <w:rPr>
-                                <w:rFonts w:ascii="Courier New" w:hAnsi="Courier New" w:cs="Courier New"/>
-                                <w:sz w:val="20"/>
-                                <w:szCs w:val="20"/>
-                              </w:rPr>
-                              <w:t>/.</w:t>
-                            </w:r>
-                            <w:proofErr w:type="spellStart"/>
-                            <w:r>
-                              <w:rPr>
-                                <w:rFonts w:ascii="Courier New" w:hAnsi="Courier New" w:cs="Courier New"/>
-                                <w:sz w:val="20"/>
-                                <w:szCs w:val="20"/>
-                              </w:rPr>
-                              <w:t>bashrc</w:t>
-                            </w:r>
-                            <w:proofErr w:type="spellEnd"/>
-                            <w:proofErr w:type="gramEnd"/>
+                              <w:t>cursor configured in /root/.bashrc</w:t>
+                            </w:r>
                           </w:p>
                           <w:p>
                             <w:pPr>
@@ -11345,28 +11155,8 @@
                                 <w:sz w:val="20"/>
                                 <w:szCs w:val="20"/>
                               </w:rPr>
-                              <w:t>alias h='history' configured in /root</w:t>
-                            </w:r>
-                            <w:proofErr w:type="gramStart"/>
-                            <w:r>
-                              <w:rPr>
-                                <w:rFonts w:ascii="Courier New" w:hAnsi="Courier New" w:cs="Courier New"/>
-                                <w:sz w:val="20"/>
-                                <w:szCs w:val="20"/>
-                              </w:rPr>
-                              <w:t>/.</w:t>
-                            </w:r>
-                            <w:proofErr w:type="spellStart"/>
-                            <w:r>
-                              <w:rPr>
-                                <w:rFonts w:ascii="Courier New" w:hAnsi="Courier New" w:cs="Courier New"/>
-                                <w:sz w:val="20"/>
-                                <w:szCs w:val="20"/>
-                              </w:rPr>
-                              <w:t>bashrc</w:t>
-                            </w:r>
-                            <w:proofErr w:type="spellEnd"/>
-                            <w:proofErr w:type="gramEnd"/>
+                              <w:t>alias h='history' configured in /root/.bashrc</w:t>
+                            </w:r>
                           </w:p>
                           <w:p>
                             <w:pPr>
@@ -11382,64 +11172,8 @@
                                 <w:sz w:val="20"/>
                                 <w:szCs w:val="20"/>
                               </w:rPr>
-                              <w:t>alias r='</w:t>
-                            </w:r>
-                            <w:proofErr w:type="spellStart"/>
-                            <w:r>
-                              <w:rPr>
-                                <w:rFonts w:ascii="Courier New" w:hAnsi="Courier New" w:cs="Courier New"/>
-                                <w:sz w:val="20"/>
-                                <w:szCs w:val="20"/>
-                              </w:rPr>
-                              <w:t>sudo</w:t>
-                            </w:r>
-                            <w:proofErr w:type="spellEnd"/>
-                            <w:r>
-                              <w:rPr>
-                                <w:rFonts w:ascii="Courier New" w:hAnsi="Courier New" w:cs="Courier New"/>
-                                <w:sz w:val="20"/>
-                                <w:szCs w:val="20"/>
-                              </w:rPr>
-                              <w:t xml:space="preserve"> </w:t>
-                            </w:r>
-                            <w:proofErr w:type="spellStart"/>
-                            <w:r>
-                              <w:rPr>
-                                <w:rFonts w:ascii="Courier New" w:hAnsi="Courier New" w:cs="Courier New"/>
-                                <w:sz w:val="20"/>
-                                <w:szCs w:val="20"/>
-                              </w:rPr>
-                              <w:t>su</w:t>
-                            </w:r>
-                            <w:proofErr w:type="spellEnd"/>
-                            <w:r>
-                              <w:rPr>
-                                <w:rFonts w:ascii="Courier New" w:hAnsi="Courier New" w:cs="Courier New"/>
-                                <w:sz w:val="20"/>
-                                <w:szCs w:val="20"/>
-                              </w:rPr>
-                              <w:t xml:space="preserve"> -' configured in /root</w:t>
-                            </w:r>
-                            <w:proofErr w:type="gramStart"/>
-                            <w:r>
-                              <w:rPr>
-                                <w:rFonts w:ascii="Courier New" w:hAnsi="Courier New" w:cs="Courier New"/>
-                                <w:sz w:val="20"/>
-                                <w:szCs w:val="20"/>
-                              </w:rPr>
-                              <w:t>/.</w:t>
-                            </w:r>
-                            <w:proofErr w:type="spellStart"/>
-                            <w:r>
-                              <w:rPr>
-                                <w:rFonts w:ascii="Courier New" w:hAnsi="Courier New" w:cs="Courier New"/>
-                                <w:sz w:val="20"/>
-                                <w:szCs w:val="20"/>
-                              </w:rPr>
-                              <w:t>bashrc</w:t>
-                            </w:r>
-                            <w:proofErr w:type="spellEnd"/>
-                            <w:proofErr w:type="gramEnd"/>
+                              <w:t>alias r='sudo su -' configured in /root/.bashrc</w:t>
+                            </w:r>
                           </w:p>
                           <w:p>
                             <w:pPr>
@@ -11455,64 +11189,8 @@
                                 <w:sz w:val="20"/>
                                 <w:szCs w:val="20"/>
                               </w:rPr>
-                              <w:t xml:space="preserve">alias </w:t>
-                            </w:r>
-                            <w:proofErr w:type="spellStart"/>
-                            <w:r>
-                              <w:rPr>
-                                <w:rFonts w:ascii="Courier New" w:hAnsi="Courier New" w:cs="Courier New"/>
-                                <w:sz w:val="20"/>
-                                <w:szCs w:val="20"/>
-                              </w:rPr>
-                              <w:t>nfs</w:t>
-                            </w:r>
-                            <w:proofErr w:type="spellEnd"/>
-                            <w:r>
-                              <w:rPr>
-                                <w:rFonts w:ascii="Courier New" w:hAnsi="Courier New" w:cs="Courier New"/>
-                                <w:sz w:val="20"/>
-                                <w:szCs w:val="20"/>
-                              </w:rPr>
-                              <w:t>='cd /</w:t>
-                            </w:r>
-                            <w:proofErr w:type="spellStart"/>
-                            <w:r>
-                              <w:rPr>
-                                <w:rFonts w:ascii="Courier New" w:hAnsi="Courier New" w:cs="Courier New"/>
-                                <w:sz w:val="20"/>
-                                <w:szCs w:val="20"/>
-                              </w:rPr>
-                              <w:t>nfs</w:t>
-                            </w:r>
-                            <w:proofErr w:type="spellEnd"/>
-                            <w:r>
-                              <w:rPr>
-                                <w:rFonts w:ascii="Courier New" w:hAnsi="Courier New" w:cs="Courier New"/>
-                                <w:sz w:val="20"/>
-                                <w:szCs w:val="20"/>
-                              </w:rPr>
-                              <w:t>' configured in /root</w:t>
-                            </w:r>
-                            <w:proofErr w:type="gramStart"/>
-                            <w:r>
-                              <w:rPr>
-                                <w:rFonts w:ascii="Courier New" w:hAnsi="Courier New" w:cs="Courier New"/>
-                                <w:sz w:val="20"/>
-                                <w:szCs w:val="20"/>
-                              </w:rPr>
-                              <w:t>/.</w:t>
-                            </w:r>
-                            <w:proofErr w:type="spellStart"/>
-                            <w:r>
-                              <w:rPr>
-                                <w:rFonts w:ascii="Courier New" w:hAnsi="Courier New" w:cs="Courier New"/>
-                                <w:sz w:val="20"/>
-                                <w:szCs w:val="20"/>
-                              </w:rPr>
-                              <w:t>bashrc</w:t>
-                            </w:r>
-                            <w:proofErr w:type="spellEnd"/>
-                            <w:proofErr w:type="gramEnd"/>
+                              <w:t>alias nfs='cd /nfs' configured in /root/.bashrc</w:t>
+                            </w:r>
                           </w:p>
                           <w:p>
                             <w:pPr>
@@ -11545,28 +11223,8 @@
                                 <w:sz w:val="20"/>
                                 <w:szCs w:val="20"/>
                               </w:rPr>
-                              <w:t>cursor configured in /home/ec2-user</w:t>
-                            </w:r>
-                            <w:proofErr w:type="gramStart"/>
-                            <w:r>
-                              <w:rPr>
-                                <w:rFonts w:ascii="Courier New" w:hAnsi="Courier New" w:cs="Courier New"/>
-                                <w:sz w:val="20"/>
-                                <w:szCs w:val="20"/>
-                              </w:rPr>
-                              <w:t>/.</w:t>
-                            </w:r>
-                            <w:proofErr w:type="spellStart"/>
-                            <w:r>
-                              <w:rPr>
-                                <w:rFonts w:ascii="Courier New" w:hAnsi="Courier New" w:cs="Courier New"/>
-                                <w:sz w:val="20"/>
-                                <w:szCs w:val="20"/>
-                              </w:rPr>
-                              <w:t>bashrc</w:t>
-                            </w:r>
-                            <w:proofErr w:type="spellEnd"/>
-                            <w:proofErr w:type="gramEnd"/>
+                              <w:t>cursor configured in /home/ec2-user/.bashrc</w:t>
+                            </w:r>
                           </w:p>
                           <w:p>
                             <w:pPr>
@@ -11582,28 +11240,8 @@
                                 <w:sz w:val="20"/>
                                 <w:szCs w:val="20"/>
                               </w:rPr>
-                              <w:t>alias h='history' configured in /home/ec2-user</w:t>
-                            </w:r>
-                            <w:proofErr w:type="gramStart"/>
-                            <w:r>
-                              <w:rPr>
-                                <w:rFonts w:ascii="Courier New" w:hAnsi="Courier New" w:cs="Courier New"/>
-                                <w:sz w:val="20"/>
-                                <w:szCs w:val="20"/>
-                              </w:rPr>
-                              <w:t>/.</w:t>
-                            </w:r>
-                            <w:proofErr w:type="spellStart"/>
-                            <w:r>
-                              <w:rPr>
-                                <w:rFonts w:ascii="Courier New" w:hAnsi="Courier New" w:cs="Courier New"/>
-                                <w:sz w:val="20"/>
-                                <w:szCs w:val="20"/>
-                              </w:rPr>
-                              <w:t>bashrc</w:t>
-                            </w:r>
-                            <w:proofErr w:type="spellEnd"/>
-                            <w:proofErr w:type="gramEnd"/>
+                              <w:t>alias h='history' configured in /home/ec2-user/.bashrc</w:t>
+                            </w:r>
                           </w:p>
                           <w:p>
                             <w:pPr>
@@ -11619,64 +11257,8 @@
                                 <w:sz w:val="20"/>
                                 <w:szCs w:val="20"/>
                               </w:rPr>
-                              <w:t>alias r='</w:t>
-                            </w:r>
-                            <w:proofErr w:type="spellStart"/>
-                            <w:r>
-                              <w:rPr>
-                                <w:rFonts w:ascii="Courier New" w:hAnsi="Courier New" w:cs="Courier New"/>
-                                <w:sz w:val="20"/>
-                                <w:szCs w:val="20"/>
-                              </w:rPr>
-                              <w:t>sudo</w:t>
-                            </w:r>
-                            <w:proofErr w:type="spellEnd"/>
-                            <w:r>
-                              <w:rPr>
-                                <w:rFonts w:ascii="Courier New" w:hAnsi="Courier New" w:cs="Courier New"/>
-                                <w:sz w:val="20"/>
-                                <w:szCs w:val="20"/>
-                              </w:rPr>
-                              <w:t xml:space="preserve"> </w:t>
-                            </w:r>
-                            <w:proofErr w:type="spellStart"/>
-                            <w:r>
-                              <w:rPr>
-                                <w:rFonts w:ascii="Courier New" w:hAnsi="Courier New" w:cs="Courier New"/>
-                                <w:sz w:val="20"/>
-                                <w:szCs w:val="20"/>
-                              </w:rPr>
-                              <w:t>su</w:t>
-                            </w:r>
-                            <w:proofErr w:type="spellEnd"/>
-                            <w:r>
-                              <w:rPr>
-                                <w:rFonts w:ascii="Courier New" w:hAnsi="Courier New" w:cs="Courier New"/>
-                                <w:sz w:val="20"/>
-                                <w:szCs w:val="20"/>
-                              </w:rPr>
-                              <w:t xml:space="preserve"> -' configured in /home/ec2-user</w:t>
-                            </w:r>
-                            <w:proofErr w:type="gramStart"/>
-                            <w:r>
-                              <w:rPr>
-                                <w:rFonts w:ascii="Courier New" w:hAnsi="Courier New" w:cs="Courier New"/>
-                                <w:sz w:val="20"/>
-                                <w:szCs w:val="20"/>
-                              </w:rPr>
-                              <w:t>/.</w:t>
-                            </w:r>
-                            <w:proofErr w:type="spellStart"/>
-                            <w:r>
-                              <w:rPr>
-                                <w:rFonts w:ascii="Courier New" w:hAnsi="Courier New" w:cs="Courier New"/>
-                                <w:sz w:val="20"/>
-                                <w:szCs w:val="20"/>
-                              </w:rPr>
-                              <w:t>bashrc</w:t>
-                            </w:r>
-                            <w:proofErr w:type="spellEnd"/>
-                            <w:proofErr w:type="gramEnd"/>
+                              <w:t>alias r='sudo su -' configured in /home/ec2-user/.bashrc</w:t>
+                            </w:r>
                           </w:p>
                           <w:p>
                             <w:pPr>
@@ -11692,64 +11274,8 @@
                                 <w:sz w:val="20"/>
                                 <w:szCs w:val="20"/>
                               </w:rPr>
-                              <w:t xml:space="preserve">alias </w:t>
-                            </w:r>
-                            <w:proofErr w:type="spellStart"/>
-                            <w:r>
-                              <w:rPr>
-                                <w:rFonts w:ascii="Courier New" w:hAnsi="Courier New" w:cs="Courier New"/>
-                                <w:sz w:val="20"/>
-                                <w:szCs w:val="20"/>
-                              </w:rPr>
-                              <w:t>nfs</w:t>
-                            </w:r>
-                            <w:proofErr w:type="spellEnd"/>
-                            <w:r>
-                              <w:rPr>
-                                <w:rFonts w:ascii="Courier New" w:hAnsi="Courier New" w:cs="Courier New"/>
-                                <w:sz w:val="20"/>
-                                <w:szCs w:val="20"/>
-                              </w:rPr>
-                              <w:t>='cd /</w:t>
-                            </w:r>
-                            <w:proofErr w:type="spellStart"/>
-                            <w:r>
-                              <w:rPr>
-                                <w:rFonts w:ascii="Courier New" w:hAnsi="Courier New" w:cs="Courier New"/>
-                                <w:sz w:val="20"/>
-                                <w:szCs w:val="20"/>
-                              </w:rPr>
-                              <w:t>nfs</w:t>
-                            </w:r>
-                            <w:proofErr w:type="spellEnd"/>
-                            <w:r>
-                              <w:rPr>
-                                <w:rFonts w:ascii="Courier New" w:hAnsi="Courier New" w:cs="Courier New"/>
-                                <w:sz w:val="20"/>
-                                <w:szCs w:val="20"/>
-                              </w:rPr>
-                              <w:t>' configured in /home/ec2-user</w:t>
-                            </w:r>
-                            <w:proofErr w:type="gramStart"/>
-                            <w:r>
-                              <w:rPr>
-                                <w:rFonts w:ascii="Courier New" w:hAnsi="Courier New" w:cs="Courier New"/>
-                                <w:sz w:val="20"/>
-                                <w:szCs w:val="20"/>
-                              </w:rPr>
-                              <w:t>/.</w:t>
-                            </w:r>
-                            <w:proofErr w:type="spellStart"/>
-                            <w:r>
-                              <w:rPr>
-                                <w:rFonts w:ascii="Courier New" w:hAnsi="Courier New" w:cs="Courier New"/>
-                                <w:sz w:val="20"/>
-                                <w:szCs w:val="20"/>
-                              </w:rPr>
-                              <w:t>bashrc</w:t>
-                            </w:r>
-                            <w:proofErr w:type="spellEnd"/>
-                            <w:proofErr w:type="gramEnd"/>
+                              <w:t>alias nfs='cd /nfs' configured in /home/ec2-user/.bashrc</w:t>
+                            </w:r>
                           </w:p>
                           <w:p>
                             <w:pPr>
@@ -11782,54 +11308,8 @@
                                 <w:sz w:val="20"/>
                                 <w:szCs w:val="20"/>
                               </w:rPr>
-                              <w:t xml:space="preserve">removed </w:t>
-                            </w:r>
-                            <w:proofErr w:type="spellStart"/>
-                            <w:r>
-                              <w:rPr>
-                                <w:rFonts w:ascii="Courier New" w:hAnsi="Courier New" w:cs="Courier New"/>
-                                <w:sz w:val="20"/>
-                                <w:szCs w:val="20"/>
-                              </w:rPr>
-                              <w:t>requiretty</w:t>
-                            </w:r>
-                            <w:proofErr w:type="spellEnd"/>
-                            <w:r>
-                              <w:rPr>
-                                <w:rFonts w:ascii="Courier New" w:hAnsi="Courier New" w:cs="Courier New"/>
-                                <w:sz w:val="20"/>
-                                <w:szCs w:val="20"/>
-                              </w:rPr>
-                              <w:t xml:space="preserve"> from /</w:t>
-                            </w:r>
-                            <w:proofErr w:type="spellStart"/>
-                            <w:r>
-                              <w:rPr>
-                                <w:rFonts w:ascii="Courier New" w:hAnsi="Courier New" w:cs="Courier New"/>
-                                <w:sz w:val="20"/>
-                                <w:szCs w:val="20"/>
-                              </w:rPr>
-                              <w:t>etc</w:t>
-                            </w:r>
-                            <w:proofErr w:type="spellEnd"/>
-                            <w:r>
-                              <w:rPr>
-                                <w:rFonts w:ascii="Courier New" w:hAnsi="Courier New" w:cs="Courier New"/>
-                                <w:sz w:val="20"/>
-                                <w:szCs w:val="20"/>
-                              </w:rPr>
-                              <w:t>/</w:t>
-                            </w:r>
-                            <w:proofErr w:type="spellStart"/>
-                            <w:r>
-                              <w:rPr>
-                                <w:rFonts w:ascii="Courier New" w:hAnsi="Courier New" w:cs="Courier New"/>
-                                <w:sz w:val="20"/>
-                                <w:szCs w:val="20"/>
-                              </w:rPr>
-                              <w:t>sudoers</w:t>
-                            </w:r>
-                            <w:proofErr w:type="spellEnd"/>
+                              <w:t>removed requiretty from /etc/sudoers</w:t>
+                            </w:r>
                           </w:p>
                           <w:p>
                             <w:pPr>
@@ -11862,25 +11342,7 @@
                                 <w:sz w:val="20"/>
                                 <w:szCs w:val="20"/>
                               </w:rPr>
-                              <w:t>ECDSA key fingerprint is f3:6e:2</w:t>
-                            </w:r>
-                            <w:proofErr w:type="gramStart"/>
-                            <w:r>
-                              <w:rPr>
-                                <w:rFonts w:ascii="Courier New" w:hAnsi="Courier New" w:cs="Courier New"/>
-                                <w:sz w:val="20"/>
-                                <w:szCs w:val="20"/>
-                              </w:rPr>
-                              <w:t>d:fa</w:t>
-                            </w:r>
-                            <w:proofErr w:type="gramEnd"/>
-                            <w:r>
-                              <w:rPr>
-                                <w:rFonts w:ascii="Courier New" w:hAnsi="Courier New" w:cs="Courier New"/>
-                                <w:sz w:val="20"/>
-                                <w:szCs w:val="20"/>
-                              </w:rPr>
-                              <w:t>:ca:34:6b:ff:1d:d3:2e:0a:1d:d7:1b:b7.</w:t>
+                              <w:t>ECDSA key fingerprint is f3:6e:2d:fa:ca:34:6b:ff:1d:d3:2e:0a:1d:d7:1b:b7.</w:t>
                             </w:r>
                           </w:p>
                           <w:p>
@@ -11948,25 +11410,7 @@
                                 <w:sz w:val="20"/>
                                 <w:szCs w:val="20"/>
                               </w:rPr>
-                              <w:t xml:space="preserve">installing package </w:t>
-                            </w:r>
-                            <w:proofErr w:type="spellStart"/>
-                            <w:r>
-                              <w:rPr>
-                                <w:rFonts w:ascii="Courier New" w:hAnsi="Courier New" w:cs="Courier New"/>
-                                <w:sz w:val="20"/>
-                                <w:szCs w:val="20"/>
-                              </w:rPr>
-                              <w:t>nfs-utils</w:t>
-                            </w:r>
-                            <w:proofErr w:type="spellEnd"/>
-                            <w:r>
-                              <w:rPr>
-                                <w:rFonts w:ascii="Courier New" w:hAnsi="Courier New" w:cs="Courier New"/>
-                                <w:sz w:val="20"/>
-                                <w:szCs w:val="20"/>
-                              </w:rPr>
-                              <w:t xml:space="preserve"> ...</w:t>
+                              <w:t>installing package nfs-utils ...</w:t>
                             </w:r>
                           </w:p>
                           <w:p>
@@ -11983,18 +11427,8 @@
                                 <w:sz w:val="20"/>
                                 <w:szCs w:val="20"/>
                               </w:rPr>
-                              <w:t>created NFS mount point /</w:t>
-                            </w:r>
-                            <w:proofErr w:type="spellStart"/>
-                            <w:r>
-                              <w:rPr>
-                                <w:rFonts w:ascii="Courier New" w:hAnsi="Courier New" w:cs="Courier New"/>
-                                <w:sz w:val="20"/>
-                                <w:szCs w:val="20"/>
-                              </w:rPr>
-                              <w:t>nfs</w:t>
-                            </w:r>
-                            <w:proofErr w:type="spellEnd"/>
+                              <w:t>created NFS mount point /nfs</w:t>
+                            </w:r>
                           </w:p>
                           <w:p>
                             <w:pPr>
@@ -12027,25 +11461,7 @@
                                 <w:sz w:val="20"/>
                                 <w:szCs w:val="20"/>
                               </w:rPr>
-                              <w:t xml:space="preserve">installed ovidiu@nombp1 key into ec2-user's </w:t>
-                            </w:r>
-                            <w:proofErr w:type="spellStart"/>
-                            <w:r>
-                              <w:rPr>
-                                <w:rFonts w:ascii="Courier New" w:hAnsi="Courier New" w:cs="Courier New"/>
-                                <w:sz w:val="20"/>
-                                <w:szCs w:val="20"/>
-                              </w:rPr>
-                              <w:t>authorized_keys</w:t>
-                            </w:r>
-                            <w:proofErr w:type="spellEnd"/>
-                            <w:r>
-                              <w:rPr>
-                                <w:rFonts w:ascii="Courier New" w:hAnsi="Courier New" w:cs="Courier New"/>
-                                <w:sz w:val="20"/>
-                                <w:szCs w:val="20"/>
-                              </w:rPr>
-                              <w:t xml:space="preserve"> file</w:t>
+                              <w:t>installed ovidiu@nombp1 key into ec2-user's authorized_keys file</w:t>
                             </w:r>
                           </w:p>
                           <w:p>
@@ -13117,13 +12533,13 @@
       <w:pPr>
         <w:pStyle w:val="Heading2"/>
       </w:pPr>
-      <w:bookmarkStart w:id="31" w:name="_Toc443640563"/>
+      <w:bookmarkStart w:id="31" w:name="_Toc444772901"/>
       <w:r>
         <w:t>Starting a Basic Instance</w:t>
       </w:r>
       <w:bookmarkEnd w:id="31"/>
     </w:p>
-    <w:bookmarkStart w:id="32" w:name="_Toc443640564"/>
+    <w:bookmarkStart w:id="32" w:name="_Toc444772902"/>
     <w:p>
       <w:pPr>
         <w:pStyle w:val="Heading2"/>
@@ -13559,7 +12975,7 @@
       <w:pPr>
         <w:pStyle w:val="Heading2"/>
       </w:pPr>
-      <w:bookmarkStart w:id="33" w:name="_Toc443640565"/>
+      <w:bookmarkStart w:id="33" w:name="_Toc444772903"/>
       <w:r>
         <w:t>Stopping a Basic Instance</w:t>
       </w:r>
@@ -13720,7 +13136,7 @@
       <w:pPr>
         <w:pStyle w:val="Heading2"/>
       </w:pPr>
-      <w:bookmarkStart w:id="34" w:name="_Toc443640566"/>
+      <w:bookmarkStart w:id="34" w:name="_Toc444772904"/>
       <w:r>
         <w:t>Terminating a Basic Instance</w:t>
       </w:r>
@@ -13901,7 +13317,7 @@
         <w:pStyle w:val="Heading1"/>
       </w:pPr>
       <w:bookmarkStart w:id="35" w:name="_Ref295938984"/>
-      <w:bookmarkStart w:id="36" w:name="_Toc443640567"/>
+      <w:bookmarkStart w:id="36" w:name="_Toc444772905"/>
       <w:r>
         <w:lastRenderedPageBreak/>
         <w:t xml:space="preserve">Building a Java-enabled </w:t>
@@ -13966,42 +13382,10 @@
         <w:t>The “java” overlay needs a Java SDK archive in the environment’s repository.</w:t>
       </w:r>
       <w:r>
-        <w:t xml:space="preserve"> The name of the template is specified in the environment’s configuration file /</w:t>
-      </w:r>
-      <w:proofErr w:type="spellStart"/>
-      <w:r>
-        <w:t>nfs</w:t>
-      </w:r>
-      <w:proofErr w:type="spellEnd"/>
-      <w:r>
-        <w:t>/environment/</w:t>
-      </w:r>
-      <w:proofErr w:type="spellStart"/>
-      <w:r>
-        <w:t>environment.conf</w:t>
-      </w:r>
-      <w:proofErr w:type="spellEnd"/>
-      <w:r>
-        <w:t xml:space="preserve"> as “</w:t>
-      </w:r>
-      <w:proofErr w:type="spellStart"/>
-      <w:r>
-        <w:t>java_template</w:t>
-      </w:r>
-      <w:proofErr w:type="spellEnd"/>
-      <w:r>
-        <w:t xml:space="preserve">”. The corresponding file must exist under </w:t>
-      </w:r>
-      <w:r>
-        <w:t>/</w:t>
-      </w:r>
-      <w:proofErr w:type="spellStart"/>
-      <w:r>
-        <w:t>nfs</w:t>
-      </w:r>
-      <w:proofErr w:type="spellEnd"/>
-      <w:r>
-        <w:t>/environment</w:t>
+        <w:t xml:space="preserve"> The name of the template is specified in the environment’s configuration file /nfs/environment/environment.conf as “java_template”. The corresponding file must exist under </w:t>
+      </w:r>
+      <w:r>
+        <w:t>/nfs/environment</w:t>
       </w:r>
       <w:r>
         <w:t>/repository.</w:t>
@@ -14174,7 +13558,7 @@
       <w:pPr>
         <w:pStyle w:val="Heading1"/>
       </w:pPr>
-      <w:bookmarkStart w:id="37" w:name="_Toc443640568"/>
+      <w:bookmarkStart w:id="37" w:name="_Toc444772906"/>
       <w:r>
         <w:lastRenderedPageBreak/>
         <w:t xml:space="preserve">Building an AMQ </w:t>
@@ -14189,7 +13573,7 @@
       <w:pPr>
         <w:pStyle w:val="Heading2"/>
       </w:pPr>
-      <w:bookmarkStart w:id="38" w:name="_Toc443640569"/>
+      <w:bookmarkStart w:id="38" w:name="_Toc444772907"/>
       <w:r>
         <w:t>Create the AMQ Cluster Security Group</w:t>
       </w:r>
@@ -14254,7 +13638,7 @@
       <w:pPr>
         <w:pStyle w:val="Heading2"/>
       </w:pPr>
-      <w:bookmarkStart w:id="39" w:name="_Toc443640570"/>
+      <w:bookmarkStart w:id="39" w:name="_Toc444772908"/>
       <w:r>
         <w:t>Build the AMQ Instances</w:t>
       </w:r>
@@ -14269,15 +13653,7 @@
         <w:t xml:space="preserve">the </w:t>
       </w:r>
       <w:r>
-        <w:t>“</w:t>
-      </w:r>
-      <w:proofErr w:type="spellStart"/>
-      <w:r>
-        <w:t>amq</w:t>
-      </w:r>
-      <w:proofErr w:type="spellEnd"/>
-      <w:r>
-        <w:t>-broker” overlay. Each EC2 instance</w:t>
+        <w:t>“amq-broker” overlay. Each EC2 instance</w:t>
       </w:r>
       <w:r>
         <w:t xml:space="preserve"> should</w:t>
@@ -14382,50 +13758,16 @@
         <w:t xml:space="preserve"> </w:t>
       </w:r>
       <w:r>
-        <w:t>The “</w:t>
-      </w:r>
-      <w:proofErr w:type="spellStart"/>
-      <w:r>
-        <w:t>amq</w:t>
-      </w:r>
-      <w:proofErr w:type="spellEnd"/>
-      <w:r>
-        <w:t>-broker” overlay needs an AMQ template in the environment’s repository. The name of the template is specified in the environment’s configuration file /</w:t>
-      </w:r>
-      <w:proofErr w:type="spellStart"/>
-      <w:r>
-        <w:t>nfs</w:t>
-      </w:r>
-      <w:proofErr w:type="spellEnd"/>
-      <w:r>
-        <w:t>/environment/</w:t>
-      </w:r>
-      <w:proofErr w:type="spellStart"/>
-      <w:r>
-        <w:t>environment.conf</w:t>
-      </w:r>
-      <w:proofErr w:type="spellEnd"/>
-      <w:r>
-        <w:t xml:space="preserve"> as “</w:t>
-      </w:r>
-      <w:proofErr w:type="spellStart"/>
+        <w:t>The “amq-broker” overlay needs an AMQ template in the environment’s repository. The name of the template is specified in the environment’s configuration file /nfs/environment/environment.conf as “</w:t>
+      </w:r>
       <w:r>
         <w:t>amq_template</w:t>
       </w:r>
-      <w:proofErr w:type="spellEnd"/>
       <w:r>
         <w:t xml:space="preserve">”. The corresponding file must exist under </w:t>
       </w:r>
       <w:r>
-        <w:t>/</w:t>
-      </w:r>
-      <w:proofErr w:type="spellStart"/>
-      <w:r>
-        <w:t>nfs</w:t>
-      </w:r>
-      <w:proofErr w:type="spellEnd"/>
-      <w:r>
-        <w:t>/environment</w:t>
+        <w:t>/nfs/environment</w:t>
       </w:r>
       <w:r>
         <w:t>/repository.</w:t>
@@ -14813,15 +14155,7 @@
         </w:rPr>
       </w:pPr>
       <w:r>
-        <w:t>Before applying the “</w:t>
-      </w:r>
-      <w:proofErr w:type="spellStart"/>
-      <w:r>
-        <w:t>amq</w:t>
-      </w:r>
-      <w:proofErr w:type="spellEnd"/>
-      <w:r>
-        <w:t>-broker” overlay, update the broker configuration (memory, sizes, and especially the cluster membership</w:t>
+        <w:t>Before applying the “amq-broker” overlay, update the broker configuration (memory, sizes, and especially the cluster membership</w:t>
       </w:r>
       <w:r>
         <w:t xml:space="preserve">). </w:t>
@@ -14956,25 +14290,7 @@
                                 <w:sz w:val="20"/>
                                 <w:szCs w:val="20"/>
                               </w:rPr>
-                              <w:t xml:space="preserve">em overlay </w:t>
-                            </w:r>
-                            <w:proofErr w:type="spellStart"/>
-                            <w:r>
-                              <w:rPr>
-                                <w:rFonts w:ascii="Courier New" w:hAnsi="Courier New" w:cs="Courier New"/>
-                                <w:sz w:val="20"/>
-                                <w:szCs w:val="20"/>
-                              </w:rPr>
-                              <w:t>amq</w:t>
-                            </w:r>
-                            <w:proofErr w:type="spellEnd"/>
-                            <w:r>
-                              <w:rPr>
-                                <w:rFonts w:ascii="Courier New" w:hAnsi="Courier New" w:cs="Courier New"/>
-                                <w:sz w:val="20"/>
-                                <w:szCs w:val="20"/>
-                              </w:rPr>
-                              <w:t xml:space="preserve">-broker b01 </w:t>
+                              <w:t xml:space="preserve">em overlay amq-broker b01 </w:t>
                             </w:r>
                           </w:p>
                           <w:p>
@@ -15001,25 +14317,7 @@
                                 <w:sz w:val="20"/>
                                 <w:szCs w:val="20"/>
                               </w:rPr>
-                              <w:t xml:space="preserve">em overlay </w:t>
-                            </w:r>
-                            <w:proofErr w:type="spellStart"/>
-                            <w:r>
-                              <w:rPr>
-                                <w:rFonts w:ascii="Courier New" w:hAnsi="Courier New" w:cs="Courier New"/>
-                                <w:sz w:val="20"/>
-                                <w:szCs w:val="20"/>
-                              </w:rPr>
-                              <w:t>amq</w:t>
-                            </w:r>
-                            <w:proofErr w:type="spellEnd"/>
-                            <w:r>
-                              <w:rPr>
-                                <w:rFonts w:ascii="Courier New" w:hAnsi="Courier New" w:cs="Courier New"/>
-                                <w:sz w:val="20"/>
-                                <w:szCs w:val="20"/>
-                              </w:rPr>
-                              <w:t>-broker b02</w:t>
+                              <w:t>em overlay amq-broker b02</w:t>
                             </w:r>
                           </w:p>
                           <w:p>
@@ -15283,16 +14581,8 @@
         <w:rPr>
           <w:color w:val="FF0000"/>
         </w:rPr>
-        <w:t xml:space="preserve">portably do that, currently the only way is to modify the </w:t>
-      </w:r>
-      <w:proofErr w:type="gramStart"/>
-      <w:r>
-        <w:rPr>
-          <w:color w:val="FF0000"/>
-        </w:rPr>
-        <w:t>overlay.</w:t>
-      </w:r>
-      <w:proofErr w:type="gramEnd"/>
+        <w:t>portably do that, currently the only way is to modify the overlay.</w:t>
+      </w:r>
     </w:p>
     <w:p>
       <w:pPr>
@@ -15304,24 +14594,11 @@
     <w:p/>
     <w:p>
       <w:r>
-        <w:t>The “</w:t>
-      </w:r>
-      <w:proofErr w:type="spellStart"/>
-      <w:r>
-        <w:t>amq</w:t>
-      </w:r>
-      <w:proofErr w:type="spellEnd"/>
-      <w:r>
-        <w:t xml:space="preserve">-broker” overlay configures the instance to start the AMQ broker at </w:t>
-      </w:r>
-      <w:proofErr w:type="gramStart"/>
-      <w:r>
-        <w:t>boot</w:t>
+        <w:t>The “amq-broker” overlay configures the instance to start the AMQ broker at boot</w:t>
       </w:r>
       <w:r>
         <w:t xml:space="preserve"> .</w:t>
       </w:r>
-      <w:proofErr w:type="gramEnd"/>
       <w:r>
         <w:t xml:space="preserve"> </w:t>
       </w:r>
@@ -15341,7 +14618,7 @@
       <w:pPr>
         <w:pStyle w:val="Heading2"/>
       </w:pPr>
-      <w:bookmarkStart w:id="40" w:name="_Toc443640571"/>
+      <w:bookmarkStart w:id="40" w:name="_Toc444772909"/>
       <w:r>
         <w:lastRenderedPageBreak/>
         <w:t>Testing the Installation</w:t>
@@ -15395,10 +14672,10 @@
       <w:pPr>
         <w:pStyle w:val="Heading1"/>
       </w:pPr>
-      <w:bookmarkStart w:id="41" w:name="_Toc443640572"/>
+      <w:bookmarkStart w:id="41" w:name="_Toc444772910"/>
       <w:r>
         <w:lastRenderedPageBreak/>
-        <w:t xml:space="preserve">Building a JBoss EAP </w:t>
+        <w:t xml:space="preserve">Building a JBoss </w:t>
       </w:r>
       <w:r>
         <w:t>Domain</w:t>
@@ -15409,7 +14686,7 @@
     <w:p/>
     <w:p>
       <w:r>
-        <w:t xml:space="preserve">JBoss EAP </w:t>
+        <w:t xml:space="preserve">JBoss </w:t>
       </w:r>
       <w:r>
         <w:t xml:space="preserve">domains </w:t>
@@ -15424,34 +14701,55 @@
         <w:t xml:space="preserve"> “</w:t>
       </w:r>
       <w:r>
-        <w:t>eap-</w:t>
-      </w:r>
-      <w:proofErr w:type="spellStart"/>
+        <w:t>jboss</w:t>
+      </w:r>
+      <w:r>
+        <w:t>-</w:t>
+      </w:r>
       <w:r>
         <w:t>hc</w:t>
       </w:r>
-      <w:proofErr w:type="spellEnd"/>
       <w:r>
         <w:t xml:space="preserve">” </w:t>
       </w:r>
       <w:r>
-        <w:t xml:space="preserve">and “eap-dc” </w:t>
+        <w:t>and “</w:t>
+      </w:r>
+      <w:r>
+        <w:t>jboss</w:t>
+      </w:r>
+      <w:r>
+        <w:t xml:space="preserve">-dc” </w:t>
       </w:r>
       <w:r>
         <w:t>overlay</w:t>
       </w:r>
       <w:r>
-        <w:t>s: the domain controllers are built first with “eap-dc”. Once the domain controllers are up and running, the subordinated host controllers and nodes are built with “eap-</w:t>
-      </w:r>
-      <w:proofErr w:type="spellStart"/>
+        <w:t>s: the domain controllers are built first with “</w:t>
+      </w:r>
+      <w:r>
+        <w:t>jboss</w:t>
+      </w:r>
+      <w:r>
+        <w:t>-dc”. Once the domain controllers are up and running, the subordinated host controllers and nodes are built with “</w:t>
+      </w:r>
+      <w:r>
+        <w:t>jboss</w:t>
+      </w:r>
+      <w:r>
+        <w:t>-</w:t>
+      </w:r>
       <w:r>
         <w:t>hc</w:t>
       </w:r>
-      <w:bookmarkStart w:id="42" w:name="_GoBack"/>
-      <w:bookmarkEnd w:id="42"/>
-      <w:proofErr w:type="spellEnd"/>
       <w:r>
         <w:t>”.</w:t>
+      </w:r>
+    </w:p>
+    <w:p/>
+    <w:p>
+      <w:r>
+        <w:t>The overlays work both with EAP and WildFly.</w:t>
       </w:r>
     </w:p>
     <w:p/>
@@ -15477,11 +14775,346 @@
       <w:pPr>
         <w:pStyle w:val="Heading2"/>
       </w:pPr>
-      <w:bookmarkStart w:id="43" w:name="_Toc443640573"/>
-      <w:r>
+      <w:bookmarkStart w:id="42" w:name="_Toc444772911"/>
+      <w:r>
+        <w:t>Environment Configuration</w:t>
+      </w:r>
+      <w:bookmarkEnd w:id="42"/>
+    </w:p>
+    <w:p/>
+    <w:p>
+      <w:r>
+        <w:t xml:space="preserve">Before installing the controller and the subordinated host controllers, configure the common elements in </w:t>
+      </w:r>
+      <w:r>
+        <w:rPr>
+          <w:rFonts w:ascii="Courier New" w:hAnsi="Courier New" w:cs="Courier New"/>
+        </w:rPr>
+        <w:t>/nfs/environment/environment.conf</w:t>
+      </w:r>
+      <w:r>
+        <w:t>:</w:t>
+      </w:r>
+    </w:p>
+    <w:p>
+      <w:r>
+        <w:rPr>
+          <w:noProof/>
+        </w:rPr>
+        <mc:AlternateContent>
+          <mc:Choice Requires="wps">
+            <w:drawing>
+              <wp:anchor distT="0" distB="0" distL="114300" distR="114300" simplePos="0" relativeHeight="251745280" behindDoc="0" locked="0" layoutInCell="1" allowOverlap="1" wp14:anchorId="7BADED9E" wp14:editId="02416FE8">
+                <wp:simplePos x="0" y="0"/>
+                <wp:positionH relativeFrom="column">
+                  <wp:posOffset>1905</wp:posOffset>
+                </wp:positionH>
+                <wp:positionV relativeFrom="paragraph">
+                  <wp:posOffset>355600</wp:posOffset>
+                </wp:positionV>
+                <wp:extent cx="5600700" cy="1580515"/>
+                <wp:effectExtent l="0" t="0" r="38100" b="19685"/>
+                <wp:wrapSquare wrapText="bothSides"/>
+                <wp:docPr id="40" name="Text Box 40"/>
+                <wp:cNvGraphicFramePr/>
+                <a:graphic xmlns:a="http://schemas.openxmlformats.org/drawingml/2006/main">
+                  <a:graphicData uri="http://schemas.microsoft.com/office/word/2010/wordprocessingShape">
+                    <wps:wsp>
+                      <wps:cNvSpPr txBox="1"/>
+                      <wps:spPr>
+                        <a:xfrm>
+                          <a:off x="0" y="0"/>
+                          <a:ext cx="5600700" cy="1580515"/>
+                        </a:xfrm>
+                        <a:prstGeom prst="rect">
+                          <a:avLst/>
+                        </a:prstGeom>
+                        <a:solidFill>
+                          <a:schemeClr val="bg1">
+                            <a:lumMod val="95000"/>
+                          </a:schemeClr>
+                        </a:solidFill>
+                        <a:ln>
+                          <a:solidFill>
+                            <a:schemeClr val="bg1">
+                              <a:lumMod val="75000"/>
+                            </a:schemeClr>
+                          </a:solidFill>
+                        </a:ln>
+                        <a:effectLst/>
+                        <a:extLst>
+                          <a:ext uri="{C572A759-6A51-4108-AA02-DFA0A04FC94B}">
+                            <ma14:wrappingTextBoxFlag xmlns:ma14="http://schemas.microsoft.com/office/mac/drawingml/2011/main"/>
+                          </a:ext>
+                        </a:extLst>
+                      </wps:spPr>
+                      <wps:style>
+                        <a:lnRef idx="0">
+                          <a:schemeClr val="accent1"/>
+                        </a:lnRef>
+                        <a:fillRef idx="0">
+                          <a:schemeClr val="accent1"/>
+                        </a:fillRef>
+                        <a:effectRef idx="0">
+                          <a:schemeClr val="accent1"/>
+                        </a:effectRef>
+                        <a:fontRef idx="minor">
+                          <a:schemeClr val="dk1"/>
+                        </a:fontRef>
+                      </wps:style>
+                      <wps:txbx>
+                        <w:txbxContent>
+                          <w:p>
+                            <w:pPr>
+                              <w:rPr>
+                                <w:rFonts w:ascii="Courier New" w:hAnsi="Courier New" w:cs="Courier New"/>
+                                <w:sz w:val="20"/>
+                                <w:szCs w:val="20"/>
+                              </w:rPr>
+                            </w:pPr>
+                          </w:p>
+                          <w:p>
+                            <w:pPr>
+                              <w:rPr>
+                                <w:rFonts w:ascii="Courier New" w:hAnsi="Courier New" w:cs="Courier New"/>
+                                <w:sz w:val="20"/>
+                                <w:szCs w:val="20"/>
+                              </w:rPr>
+                            </w:pPr>
+                            <w:r>
+                              <w:rPr>
+                                <w:rFonts w:ascii="Courier New" w:hAnsi="Courier New" w:cs="Courier New"/>
+                                <w:sz w:val="20"/>
+                                <w:szCs w:val="20"/>
+                              </w:rPr>
+                              <w:t>#</w:t>
+                            </w:r>
+                          </w:p>
+                          <w:p>
+                            <w:pPr>
+                              <w:rPr>
+                                <w:rFonts w:ascii="Courier New" w:hAnsi="Courier New" w:cs="Courier New"/>
+                                <w:sz w:val="20"/>
+                                <w:szCs w:val="20"/>
+                              </w:rPr>
+                            </w:pPr>
+                            <w:r>
+                              <w:rPr>
+                                <w:rFonts w:ascii="Courier New" w:hAnsi="Courier New" w:cs="Courier New"/>
+                                <w:sz w:val="20"/>
+                                <w:szCs w:val="20"/>
+                              </w:rPr>
+                              <w:t># The environment configuration</w:t>
+                            </w:r>
+                          </w:p>
+                          <w:p>
+                            <w:pPr>
+                              <w:rPr>
+                                <w:rFonts w:ascii="Courier New" w:hAnsi="Courier New" w:cs="Courier New"/>
+                                <w:sz w:val="20"/>
+                                <w:szCs w:val="20"/>
+                              </w:rPr>
+                            </w:pPr>
+                            <w:r>
+                              <w:rPr>
+                                <w:rFonts w:ascii="Courier New" w:hAnsi="Courier New" w:cs="Courier New"/>
+                                <w:sz w:val="20"/>
+                                <w:szCs w:val="20"/>
+                              </w:rPr>
+                              <w:t>#</w:t>
+                            </w:r>
+                            <w:r>
+                              <w:rPr>
+                                <w:rFonts w:ascii="Courier New" w:hAnsi="Courier New" w:cs="Courier New"/>
+                                <w:sz w:val="20"/>
+                                <w:szCs w:val="20"/>
+                              </w:rPr>
+                              <w:br/>
+                            </w:r>
+                          </w:p>
+                          <w:p>
+                            <w:pPr>
+                              <w:rPr>
+                                <w:rFonts w:ascii="Courier New" w:hAnsi="Courier New" w:cs="Courier New"/>
+                                <w:color w:val="FF0000"/>
+                                <w:sz w:val="20"/>
+                                <w:szCs w:val="20"/>
+                              </w:rPr>
+                            </w:pPr>
+                            <w:r>
+                              <w:rPr>
+                                <w:rFonts w:ascii="Courier New" w:hAnsi="Courier New" w:cs="Courier New"/>
+                                <w:sz w:val="20"/>
+                                <w:szCs w:val="20"/>
+                              </w:rPr>
+                              <w:t>jboss_template=jboss-</w:t>
+                            </w:r>
+                            <w:bookmarkStart w:id="43" w:name="_GoBack"/>
+                            <w:r>
+                              <w:rPr>
+                                <w:rFonts w:ascii="Courier New" w:hAnsi="Courier New" w:cs="Courier New"/>
+                                <w:sz w:val="20"/>
+                                <w:szCs w:val="20"/>
+                              </w:rPr>
+                              <w:t>eap</w:t>
+                            </w:r>
+                            <w:bookmarkEnd w:id="43"/>
+                            <w:r>
+                              <w:rPr>
+                                <w:rFonts w:ascii="Courier New" w:hAnsi="Courier New" w:cs="Courier New"/>
+                                <w:sz w:val="20"/>
+                                <w:szCs w:val="20"/>
+                              </w:rPr>
+                              <w:t>-6.4.0.zip</w:t>
+                            </w:r>
+                          </w:p>
+                        </w:txbxContent>
+                      </wps:txbx>
+                      <wps:bodyPr rot="0" spcFirstLastPara="0" vertOverflow="overflow" horzOverflow="overflow" vert="horz" wrap="square" lIns="91440" tIns="45720" rIns="91440" bIns="45720" numCol="1" spcCol="0" rtlCol="0" fromWordArt="0" anchor="t" anchorCtr="0" forceAA="0" compatLnSpc="1">
+                        <a:prstTxWarp prst="textNoShape">
+                          <a:avLst/>
+                        </a:prstTxWarp>
+                        <a:noAutofit/>
+                      </wps:bodyPr>
+                    </wps:wsp>
+                  </a:graphicData>
+                </a:graphic>
+                <wp14:sizeRelV relativeFrom="margin">
+                  <wp14:pctHeight>0</wp14:pctHeight>
+                </wp14:sizeRelV>
+              </wp:anchor>
+            </w:drawing>
+          </mc:Choice>
+          <mc:Fallback>
+            <w:pict>
+              <v:shapetype w14:anchorId="7BADED9E" id="_x0000_t202" coordsize="21600,21600" o:spt="202" path="m0,0l0,21600,21600,21600,21600,0xe">
+                <v:stroke joinstyle="miter"/>
+                <v:path gradientshapeok="t" o:connecttype="rect"/>
+              </v:shapetype>
+              <v:shape id="Text_x0020_Box_x0020_40" o:spid="_x0000_s1057" type="#_x0000_t202" style="position:absolute;margin-left:.15pt;margin-top:28pt;width:441pt;height:124.45pt;z-index:251745280;visibility:visible;mso-wrap-style:square;mso-height-percent:0;mso-wrap-distance-left:9pt;mso-wrap-distance-top:0;mso-wrap-distance-right:9pt;mso-wrap-distance-bottom:0;mso-position-horizontal:absolute;mso-position-horizontal-relative:text;mso-position-vertical:absolute;mso-position-vertical-relative:text;mso-height-percent:0;mso-height-relative:margin;v-text-anchor:top" o:gfxdata="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" fillcolor="#f2f2f2 [3052]" strokecolor="#bfbfbf [2412]">
+                <v:textbox>
+                  <w:txbxContent>
+                    <w:p>
+                      <w:pPr>
+                        <w:rPr>
+                          <w:rFonts w:ascii="Courier New" w:hAnsi="Courier New" w:cs="Courier New"/>
+                          <w:sz w:val="20"/>
+                          <w:szCs w:val="20"/>
+                        </w:rPr>
+                      </w:pPr>
+                    </w:p>
+                    <w:p>
+                      <w:pPr>
+                        <w:rPr>
+                          <w:rFonts w:ascii="Courier New" w:hAnsi="Courier New" w:cs="Courier New"/>
+                          <w:sz w:val="20"/>
+                          <w:szCs w:val="20"/>
+                        </w:rPr>
+                      </w:pPr>
+                      <w:r>
+                        <w:rPr>
+                          <w:rFonts w:ascii="Courier New" w:hAnsi="Courier New" w:cs="Courier New"/>
+                          <w:sz w:val="20"/>
+                          <w:szCs w:val="20"/>
+                        </w:rPr>
+                        <w:t>#</w:t>
+                      </w:r>
+                    </w:p>
+                    <w:p>
+                      <w:pPr>
+                        <w:rPr>
+                          <w:rFonts w:ascii="Courier New" w:hAnsi="Courier New" w:cs="Courier New"/>
+                          <w:sz w:val="20"/>
+                          <w:szCs w:val="20"/>
+                        </w:rPr>
+                      </w:pPr>
+                      <w:r>
+                        <w:rPr>
+                          <w:rFonts w:ascii="Courier New" w:hAnsi="Courier New" w:cs="Courier New"/>
+                          <w:sz w:val="20"/>
+                          <w:szCs w:val="20"/>
+                        </w:rPr>
+                        <w:t># The environment configuration</w:t>
+                      </w:r>
+                    </w:p>
+                    <w:p>
+                      <w:pPr>
+                        <w:rPr>
+                          <w:rFonts w:ascii="Courier New" w:hAnsi="Courier New" w:cs="Courier New"/>
+                          <w:sz w:val="20"/>
+                          <w:szCs w:val="20"/>
+                        </w:rPr>
+                      </w:pPr>
+                      <w:r>
+                        <w:rPr>
+                          <w:rFonts w:ascii="Courier New" w:hAnsi="Courier New" w:cs="Courier New"/>
+                          <w:sz w:val="20"/>
+                          <w:szCs w:val="20"/>
+                        </w:rPr>
+                        <w:t>#</w:t>
+                      </w:r>
+                      <w:r>
+                        <w:rPr>
+                          <w:rFonts w:ascii="Courier New" w:hAnsi="Courier New" w:cs="Courier New"/>
+                          <w:sz w:val="20"/>
+                          <w:szCs w:val="20"/>
+                        </w:rPr>
+                        <w:br/>
+                      </w:r>
+                    </w:p>
+                    <w:p>
+                      <w:pPr>
+                        <w:rPr>
+                          <w:rFonts w:ascii="Courier New" w:hAnsi="Courier New" w:cs="Courier New"/>
+                          <w:color w:val="FF0000"/>
+                          <w:sz w:val="20"/>
+                          <w:szCs w:val="20"/>
+                        </w:rPr>
+                      </w:pPr>
+                      <w:r>
+                        <w:rPr>
+                          <w:rFonts w:ascii="Courier New" w:hAnsi="Courier New" w:cs="Courier New"/>
+                          <w:sz w:val="20"/>
+                          <w:szCs w:val="20"/>
+                        </w:rPr>
+                        <w:t>jboss_template=jboss-eap-6.4.0.zip</w:t>
+                      </w:r>
+                    </w:p>
+                  </w:txbxContent>
+                </v:textbox>
+                <w10:wrap type="square"/>
+              </v:shape>
+            </w:pict>
+          </mc:Fallback>
+        </mc:AlternateContent>
+      </w:r>
+    </w:p>
+    <w:p/>
+    <w:p>
+      <w:pPr>
+        <w:rPr>
+          <w:rFonts w:asciiTheme="majorHAnsi" w:eastAsiaTheme="majorEastAsia" w:hAnsiTheme="majorHAnsi" w:cstheme="majorBidi"/>
+          <w:b/>
+          <w:bCs/>
+          <w:color w:val="4F81BD" w:themeColor="accent1"/>
+          <w:sz w:val="26"/>
+          <w:szCs w:val="26"/>
+        </w:rPr>
+      </w:pPr>
+      <w:r>
+        <w:br w:type="page"/>
+      </w:r>
+    </w:p>
+    <w:p>
+      <w:pPr>
+        <w:pStyle w:val="Heading2"/>
+      </w:pPr>
+      <w:bookmarkStart w:id="44" w:name="_Toc444772912"/>
+      <w:r>
+        <w:lastRenderedPageBreak/>
         <w:t>Doman Controller</w:t>
       </w:r>
-      <w:bookmarkEnd w:id="43"/>
+      <w:bookmarkEnd w:id="44"/>
     </w:p>
     <w:p/>
     <w:p>
@@ -15613,25 +15246,7 @@
                                 <w:sz w:val="20"/>
                                 <w:szCs w:val="20"/>
                               </w:rPr>
-                              <w:t>--</w:t>
-                            </w:r>
-                            <w:proofErr w:type="spellStart"/>
-                            <w:r>
-                              <w:rPr>
-                                <w:rFonts w:ascii="Courier New" w:hAnsi="Courier New" w:cs="Courier New"/>
-                                <w:sz w:val="20"/>
-                                <w:szCs w:val="20"/>
-                              </w:rPr>
-                              <w:t>ami_id</w:t>
-                            </w:r>
-                            <w:proofErr w:type="spellEnd"/>
-                            <w:r>
-                              <w:rPr>
-                                <w:rFonts w:ascii="Courier New" w:hAnsi="Courier New" w:cs="Courier New"/>
-                                <w:sz w:val="20"/>
-                                <w:szCs w:val="20"/>
-                              </w:rPr>
-                              <w:t xml:space="preserve"> ami-775e4f16 </w:t>
+                              <w:t xml:space="preserve">--ami_id ami-775e4f16 </w:t>
                             </w:r>
                             <w:r>
                               <w:rPr>
@@ -15782,35 +15397,23 @@
                                 <w:sz w:val="20"/>
                                 <w:szCs w:val="20"/>
                               </w:rPr>
-                              <w:t>em overlay eap-dc --server-groups=</w:t>
-                            </w:r>
-                            <w:proofErr w:type="spellStart"/>
-                            <w:proofErr w:type="gramStart"/>
-                            <w:r>
-                              <w:rPr>
-                                <w:rFonts w:ascii="Courier New" w:hAnsi="Courier New" w:cs="Courier New"/>
-                                <w:sz w:val="20"/>
-                                <w:szCs w:val="20"/>
-                              </w:rPr>
-                              <w:t>web:ha</w:t>
-                            </w:r>
-                            <w:proofErr w:type="gramEnd"/>
-                            <w:r>
-                              <w:rPr>
-                                <w:rFonts w:ascii="Courier New" w:hAnsi="Courier New" w:cs="Courier New"/>
-                                <w:sz w:val="20"/>
-                                <w:szCs w:val="20"/>
-                              </w:rPr>
-                              <w:t>,messaging-backend:full</w:t>
-                            </w:r>
-                            <w:proofErr w:type="spellEnd"/>
-                            <w:r>
-                              <w:rPr>
-                                <w:rFonts w:ascii="Courier New" w:hAnsi="Courier New" w:cs="Courier New"/>
-                                <w:sz w:val="20"/>
-                                <w:szCs w:val="20"/>
-                              </w:rPr>
-                              <w:t xml:space="preserve"> dc1</w:t>
+                              <w:t xml:space="preserve">em overlay </w:t>
+                            </w:r>
+                            <w:r>
+                              <w:rPr>
+                                <w:rFonts w:ascii="Courier New" w:hAnsi="Courier New" w:cs="Courier New"/>
+                                <w:sz w:val="20"/>
+                                <w:szCs w:val="20"/>
+                              </w:rPr>
+                              <w:t>jboss</w:t>
+                            </w:r>
+                            <w:r>
+                              <w:rPr>
+                                <w:rFonts w:ascii="Courier New" w:hAnsi="Courier New" w:cs="Courier New"/>
+                                <w:sz w:val="20"/>
+                                <w:szCs w:val="20"/>
+                              </w:rPr>
+                              <w:t>-dc --server-groups=web:ha,messaging-backend:full dc1</w:t>
                             </w:r>
                           </w:p>
                           <w:p>
@@ -15862,7 +15465,23 @@
                                 <w:sz w:val="20"/>
                                 <w:szCs w:val="20"/>
                               </w:rPr>
-                              <w:t>em start dc1 # since each EAP instance is configured to start at boot</w:t>
+                              <w:t xml:space="preserve">em start dc1 # since each </w:t>
+                            </w:r>
+                            <w:r>
+                              <w:rPr>
+                                <w:rFonts w:ascii="Courier New" w:hAnsi="Courier New" w:cs="Courier New"/>
+                                <w:sz w:val="20"/>
+                                <w:szCs w:val="20"/>
+                              </w:rPr>
+                              <w:t>JBoss</w:t>
+                            </w:r>
+                            <w:r>
+                              <w:rPr>
+                                <w:rFonts w:ascii="Courier New" w:hAnsi="Courier New" w:cs="Courier New"/>
+                                <w:sz w:val="20"/>
+                                <w:szCs w:val="20"/>
+                              </w:rPr>
+                              <w:t xml:space="preserve"> instance is configured to start at boot</w:t>
                             </w:r>
                           </w:p>
                           <w:p>
@@ -15936,7 +15555,11 @@
           </mc:Choice>
           <mc:Fallback>
             <w:pict>
-              <v:shape w14:anchorId="1626F9AF" id="Text_x0020_Box_x0020_33" o:spid="_x0000_s1057" type="#_x0000_t202" style="position:absolute;margin-left:.15pt;margin-top:14.2pt;width:441pt;height:225.25pt;z-index:251741184;visibility:visible;mso-wrap-style:square;mso-height-percent:0;mso-wrap-distance-left:9pt;mso-wrap-distance-top:0;mso-wrap-distance-right:9pt;mso-wrap-distance-bottom:0;mso-position-horizontal:absolute;mso-position-horizontal-relative:text;mso-position-vertical:absolute;mso-position-vertical-relative:text;mso-height-percent:0;mso-height-relative:margin;v-text-anchor:top" o:gfxdata="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" fillcolor="#f2f2f2 [3052]" strokecolor="#bfbfbf [2412]">
+              <v:shapetype w14:anchorId="1626F9AF" id="_x0000_t202" coordsize="21600,21600" o:spt="202" path="m0,0l0,21600,21600,21600,21600,0xe">
+                <v:stroke joinstyle="miter"/>
+                <v:path gradientshapeok="t" o:connecttype="rect"/>
+              </v:shapetype>
+              <v:shape id="Text_x0020_Box_x0020_33" o:spid="_x0000_s1058" type="#_x0000_t202" style="position:absolute;margin-left:.15pt;margin-top:14.2pt;width:441pt;height:225.25pt;z-index:251741184;visibility:visible;mso-wrap-style:square;mso-height-percent:0;mso-wrap-distance-left:9pt;mso-wrap-distance-top:0;mso-wrap-distance-right:9pt;mso-wrap-distance-bottom:0;mso-position-horizontal:absolute;mso-position-horizontal-relative:text;mso-position-vertical:absolute;mso-position-vertical-relative:text;mso-height-percent:0;mso-height-relative:margin;v-text-anchor:top" o:gfxdata="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" fillcolor="#f2f2f2 [3052]" strokecolor="#bfbfbf [2412]">
                 <v:textbox>
                   <w:txbxContent>
                     <w:p>
@@ -15995,25 +15618,7 @@
                           <w:sz w:val="20"/>
                           <w:szCs w:val="20"/>
                         </w:rPr>
-                        <w:t>--</w:t>
-                      </w:r>
-                      <w:proofErr w:type="spellStart"/>
-                      <w:r>
-                        <w:rPr>
-                          <w:rFonts w:ascii="Courier New" w:hAnsi="Courier New" w:cs="Courier New"/>
-                          <w:sz w:val="20"/>
-                          <w:szCs w:val="20"/>
-                        </w:rPr>
-                        <w:t>ami_id</w:t>
-                      </w:r>
-                      <w:proofErr w:type="spellEnd"/>
-                      <w:r>
-                        <w:rPr>
-                          <w:rFonts w:ascii="Courier New" w:hAnsi="Courier New" w:cs="Courier New"/>
-                          <w:sz w:val="20"/>
-                          <w:szCs w:val="20"/>
-                        </w:rPr>
-                        <w:t xml:space="preserve"> ami-775e4f16 </w:t>
+                        <w:t xml:space="preserve">--ami_id ami-775e4f16 </w:t>
                       </w:r>
                       <w:r>
                         <w:rPr>
@@ -16164,35 +15769,23 @@
                           <w:sz w:val="20"/>
                           <w:szCs w:val="20"/>
                         </w:rPr>
-                        <w:t>em overlay eap-dc --server-groups=</w:t>
-                      </w:r>
-                      <w:proofErr w:type="spellStart"/>
-                      <w:proofErr w:type="gramStart"/>
-                      <w:r>
-                        <w:rPr>
-                          <w:rFonts w:ascii="Courier New" w:hAnsi="Courier New" w:cs="Courier New"/>
-                          <w:sz w:val="20"/>
-                          <w:szCs w:val="20"/>
-                        </w:rPr>
-                        <w:t>web:ha</w:t>
-                      </w:r>
-                      <w:proofErr w:type="gramEnd"/>
-                      <w:r>
-                        <w:rPr>
-                          <w:rFonts w:ascii="Courier New" w:hAnsi="Courier New" w:cs="Courier New"/>
-                          <w:sz w:val="20"/>
-                          <w:szCs w:val="20"/>
-                        </w:rPr>
-                        <w:t>,messaging-backend:full</w:t>
-                      </w:r>
-                      <w:proofErr w:type="spellEnd"/>
-                      <w:r>
-                        <w:rPr>
-                          <w:rFonts w:ascii="Courier New" w:hAnsi="Courier New" w:cs="Courier New"/>
-                          <w:sz w:val="20"/>
-                          <w:szCs w:val="20"/>
-                        </w:rPr>
-                        <w:t xml:space="preserve"> dc1</w:t>
+                        <w:t xml:space="preserve">em overlay </w:t>
+                      </w:r>
+                      <w:r>
+                        <w:rPr>
+                          <w:rFonts w:ascii="Courier New" w:hAnsi="Courier New" w:cs="Courier New"/>
+                          <w:sz w:val="20"/>
+                          <w:szCs w:val="20"/>
+                        </w:rPr>
+                        <w:t>jboss</w:t>
+                      </w:r>
+                      <w:r>
+                        <w:rPr>
+                          <w:rFonts w:ascii="Courier New" w:hAnsi="Courier New" w:cs="Courier New"/>
+                          <w:sz w:val="20"/>
+                          <w:szCs w:val="20"/>
+                        </w:rPr>
+                        <w:t>-dc --server-groups=web:ha,messaging-backend:full dc1</w:t>
                       </w:r>
                     </w:p>
                     <w:p>
@@ -16244,7 +15837,23 @@
                           <w:sz w:val="20"/>
                           <w:szCs w:val="20"/>
                         </w:rPr>
-                        <w:t>em start dc1 # since each EAP instance is configured to start at boot</w:t>
+                        <w:t xml:space="preserve">em start dc1 # since each </w:t>
+                      </w:r>
+                      <w:r>
+                        <w:rPr>
+                          <w:rFonts w:ascii="Courier New" w:hAnsi="Courier New" w:cs="Courier New"/>
+                          <w:sz w:val="20"/>
+                          <w:szCs w:val="20"/>
+                        </w:rPr>
+                        <w:t>JBoss</w:t>
+                      </w:r>
+                      <w:r>
+                        <w:rPr>
+                          <w:rFonts w:ascii="Courier New" w:hAnsi="Courier New" w:cs="Courier New"/>
+                          <w:sz w:val="20"/>
+                          <w:szCs w:val="20"/>
+                        </w:rPr>
+                        <w:t xml:space="preserve"> instance is configured to start at boot</w:t>
                       </w:r>
                     </w:p>
                     <w:p>
@@ -16308,9 +15917,6 @@
         </mc:AlternateContent>
       </w:r>
     </w:p>
-    <w:p/>
-    <w:p/>
-    <w:p/>
     <w:p>
       <w:pPr>
         <w:pStyle w:val="Heading2"/>
@@ -16320,11 +15926,11 @@
       <w:pPr>
         <w:pStyle w:val="Heading2"/>
       </w:pPr>
-      <w:bookmarkStart w:id="44" w:name="_Toc443640574"/>
+      <w:bookmarkStart w:id="45" w:name="_Toc444772913"/>
       <w:r>
         <w:t>Subordinate Host Controller</w:t>
       </w:r>
-      <w:bookmarkEnd w:id="44"/>
+      <w:bookmarkEnd w:id="45"/>
     </w:p>
     <w:p/>
     <w:p>
@@ -16468,25 +16074,7 @@
                                 <w:sz w:val="20"/>
                                 <w:szCs w:val="20"/>
                               </w:rPr>
-                              <w:t>--</w:t>
-                            </w:r>
-                            <w:proofErr w:type="spellStart"/>
-                            <w:r>
-                              <w:rPr>
-                                <w:rFonts w:ascii="Courier New" w:hAnsi="Courier New" w:cs="Courier New"/>
-                                <w:sz w:val="20"/>
-                                <w:szCs w:val="20"/>
-                              </w:rPr>
-                              <w:t>ami_id</w:t>
-                            </w:r>
-                            <w:proofErr w:type="spellEnd"/>
-                            <w:r>
-                              <w:rPr>
-                                <w:rFonts w:ascii="Courier New" w:hAnsi="Courier New" w:cs="Courier New"/>
-                                <w:sz w:val="20"/>
-                                <w:szCs w:val="20"/>
-                              </w:rPr>
-                              <w:t xml:space="preserve"> ami-775e4f16 </w:t>
+                              <w:t xml:space="preserve">--ami_id ami-775e4f16 </w:t>
                             </w:r>
                             <w:r>
                               <w:rPr>
@@ -16629,9 +16217,24 @@
                                 <w:sz w:val="20"/>
                                 <w:szCs w:val="20"/>
                               </w:rPr>
-                              <w:t>em overlay eap-</w:t>
-                            </w:r>
-                            <w:proofErr w:type="spellStart"/>
+                              <w:t xml:space="preserve">em overlay </w:t>
+                            </w:r>
+                            <w:r>
+                              <w:rPr>
+                                <w:rFonts w:ascii="Courier New" w:hAnsi="Courier New" w:cs="Courier New"/>
+                                <w:sz w:val="20"/>
+                                <w:szCs w:val="20"/>
+                              </w:rPr>
+                              <w:t>jboss</w:t>
+                            </w:r>
+                            <w:r>
+                              <w:rPr>
+                                <w:rFonts w:ascii="Courier New" w:hAnsi="Courier New" w:cs="Courier New"/>
+                                <w:sz w:val="20"/>
+                                <w:szCs w:val="20"/>
+                              </w:rPr>
+                              <w:t>-</w:t>
+                            </w:r>
                             <w:r>
                               <w:rPr>
                                 <w:rFonts w:ascii="Courier New" w:hAnsi="Courier New" w:cs="Courier New"/>
@@ -16640,7 +16243,6 @@
                               </w:rPr>
                               <w:t>hc</w:t>
                             </w:r>
-                            <w:proofErr w:type="spellEnd"/>
                             <w:r>
                               <w:rPr>
                                 <w:rFonts w:ascii="Courier New" w:hAnsi="Courier New" w:cs="Courier New"/>
@@ -16691,7 +16293,6 @@
                               </w:rPr>
                               <w:t>w</w:t>
                             </w:r>
-                            <w:proofErr w:type="gramStart"/>
                             <w:r>
                               <w:rPr>
                                 <w:rFonts w:ascii="Courier New" w:hAnsi="Courier New" w:cs="Courier New"/>
@@ -16708,7 +16309,6 @@
                               </w:rPr>
                               <w:t>web</w:t>
                             </w:r>
-                            <w:proofErr w:type="gramEnd"/>
                             <w:r>
                               <w:rPr>
                                 <w:rFonts w:ascii="Courier New" w:hAnsi="Courier New" w:cs="Courier New"/>
@@ -16851,11 +16451,7 @@
           </mc:Choice>
           <mc:Fallback>
             <w:pict>
-              <v:shapetype w14:anchorId="37BF5DC1" id="_x0000_t202" coordsize="21600,21600" o:spt="202" path="m0,0l0,21600,21600,21600,21600,0xe">
-                <v:stroke joinstyle="miter"/>
-                <v:path gradientshapeok="t" o:connecttype="rect"/>
-              </v:shapetype>
-              <v:shape id="Text_x0020_Box_x0020_28" o:spid="_x0000_s1058" type="#_x0000_t202" style="position:absolute;margin-left:4.05pt;margin-top:20.5pt;width:440.9pt;height:218.55pt;z-index:251739136;visibility:visible;mso-wrap-style:square;mso-width-percent:0;mso-height-percent:0;mso-wrap-distance-left:9pt;mso-wrap-distance-top:0;mso-wrap-distance-right:9pt;mso-wrap-distance-bottom:0;mso-position-horizontal:absolute;mso-position-horizontal-relative:text;mso-position-vertical:absolute;mso-position-vertical-relative:text;mso-width-percent:0;mso-height-percent:0;mso-width-relative:margin;mso-height-relative:margin;v-text-anchor:top" o:gfxdata="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" fillcolor="#f2f2f2 [3052]" strokecolor="#bfbfbf [2412]">
+              <v:shape w14:anchorId="37BF5DC1" id="Text_x0020_Box_x0020_28" o:spid="_x0000_s1059" type="#_x0000_t202" style="position:absolute;margin-left:4.05pt;margin-top:20.5pt;width:440.9pt;height:218.55pt;z-index:251739136;visibility:visible;mso-wrap-style:square;mso-width-percent:0;mso-height-percent:0;mso-wrap-distance-left:9pt;mso-wrap-distance-top:0;mso-wrap-distance-right:9pt;mso-wrap-distance-bottom:0;mso-position-horizontal:absolute;mso-position-horizontal-relative:text;mso-position-vertical:absolute;mso-position-vertical-relative:text;mso-width-percent:0;mso-height-percent:0;mso-width-relative:margin;mso-height-relative:margin;v-text-anchor:top" o:gfxdata="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" fillcolor="#f2f2f2 [3052]" strokecolor="#bfbfbf [2412]">
                 <v:textbox>
                   <w:txbxContent>
                     <w:p>
@@ -16914,25 +16510,7 @@
                           <w:sz w:val="20"/>
                           <w:szCs w:val="20"/>
                         </w:rPr>
-                        <w:t>--</w:t>
-                      </w:r>
-                      <w:proofErr w:type="spellStart"/>
-                      <w:r>
-                        <w:rPr>
-                          <w:rFonts w:ascii="Courier New" w:hAnsi="Courier New" w:cs="Courier New"/>
-                          <w:sz w:val="20"/>
-                          <w:szCs w:val="20"/>
-                        </w:rPr>
-                        <w:t>ami_id</w:t>
-                      </w:r>
-                      <w:proofErr w:type="spellEnd"/>
-                      <w:r>
-                        <w:rPr>
-                          <w:rFonts w:ascii="Courier New" w:hAnsi="Courier New" w:cs="Courier New"/>
-                          <w:sz w:val="20"/>
-                          <w:szCs w:val="20"/>
-                        </w:rPr>
-                        <w:t xml:space="preserve"> ami-775e4f16 </w:t>
+                        <w:t xml:space="preserve">--ami_id ami-775e4f16 </w:t>
                       </w:r>
                       <w:r>
                         <w:rPr>
@@ -17075,9 +16653,24 @@
                           <w:sz w:val="20"/>
                           <w:szCs w:val="20"/>
                         </w:rPr>
-                        <w:t>em overlay eap-</w:t>
-                      </w:r>
-                      <w:proofErr w:type="spellStart"/>
+                        <w:t xml:space="preserve">em overlay </w:t>
+                      </w:r>
+                      <w:r>
+                        <w:rPr>
+                          <w:rFonts w:ascii="Courier New" w:hAnsi="Courier New" w:cs="Courier New"/>
+                          <w:sz w:val="20"/>
+                          <w:szCs w:val="20"/>
+                        </w:rPr>
+                        <w:t>jboss</w:t>
+                      </w:r>
+                      <w:r>
+                        <w:rPr>
+                          <w:rFonts w:ascii="Courier New" w:hAnsi="Courier New" w:cs="Courier New"/>
+                          <w:sz w:val="20"/>
+                          <w:szCs w:val="20"/>
+                        </w:rPr>
+                        <w:t>-</w:t>
+                      </w:r>
                       <w:r>
                         <w:rPr>
                           <w:rFonts w:ascii="Courier New" w:hAnsi="Courier New" w:cs="Courier New"/>
@@ -17086,7 +16679,6 @@
                         </w:rPr>
                         <w:t>hc</w:t>
                       </w:r>
-                      <w:proofErr w:type="spellEnd"/>
                       <w:r>
                         <w:rPr>
                           <w:rFonts w:ascii="Courier New" w:hAnsi="Courier New" w:cs="Courier New"/>
@@ -17137,7 +16729,6 @@
                         </w:rPr>
                         <w:t>w</w:t>
                       </w:r>
-                      <w:proofErr w:type="gramStart"/>
                       <w:r>
                         <w:rPr>
                           <w:rFonts w:ascii="Courier New" w:hAnsi="Courier New" w:cs="Courier New"/>
@@ -17154,7 +16745,6 @@
                         </w:rPr>
                         <w:t>web</w:t>
                       </w:r>
-                      <w:proofErr w:type="gramEnd"/>
                       <w:r>
                         <w:rPr>
                           <w:rFonts w:ascii="Courier New" w:hAnsi="Courier New" w:cs="Courier New"/>
@@ -17347,10 +16937,15 @@
       <w:pPr>
         <w:pStyle w:val="Heading1"/>
       </w:pPr>
+      <w:bookmarkStart w:id="46" w:name="_Toc444772914"/>
       <w:r>
         <w:lastRenderedPageBreak/>
-        <w:t>EAP Domain Configuration</w:t>
-      </w:r>
+        <w:t>JBoss</w:t>
+      </w:r>
+      <w:r>
+        <w:t xml:space="preserve"> Domain Configuration</w:t>
+      </w:r>
+      <w:bookmarkEnd w:id="46"/>
     </w:p>
     <w:p>
       <w:pPr>
@@ -17361,18 +16956,22 @@
       <w:pPr>
         <w:pStyle w:val="Heading2"/>
       </w:pPr>
+      <w:bookmarkStart w:id="47" w:name="_Toc444772915"/>
       <w:r>
         <w:t>NFS-based HornetQ HA</w:t>
       </w:r>
+      <w:bookmarkEnd w:id="47"/>
     </w:p>
     <w:p/>
     <w:p>
       <w:pPr>
         <w:pStyle w:val="Heading3"/>
       </w:pPr>
+      <w:bookmarkStart w:id="48" w:name="_Toc444772916"/>
       <w:r>
         <w:t>Prerequisites</w:t>
       </w:r>
+      <w:bookmarkEnd w:id="48"/>
     </w:p>
     <w:p/>
     <w:p>
@@ -17385,9 +16984,11 @@
       <w:pPr>
         <w:pStyle w:val="Heading3"/>
       </w:pPr>
+      <w:bookmarkStart w:id="49" w:name="_Toc444772917"/>
       <w:r>
         <w:t>Configuration</w:t>
       </w:r>
+      <w:bookmarkEnd w:id="49"/>
     </w:p>
     <w:p>
       <w:r>
@@ -17480,25 +17081,23 @@
                                 <w:sz w:val="20"/>
                                 <w:szCs w:val="20"/>
                               </w:rPr>
-                              <w:t>em overlay eap-domain-configuration-</w:t>
-                            </w:r>
-                            <w:proofErr w:type="spellStart"/>
-                            <w:r>
-                              <w:rPr>
-                                <w:rFonts w:ascii="Courier New" w:hAnsi="Courier New" w:cs="Courier New"/>
-                                <w:sz w:val="20"/>
-                                <w:szCs w:val="20"/>
-                              </w:rPr>
-                              <w:t>hornetq</w:t>
-                            </w:r>
-                            <w:proofErr w:type="spellEnd"/>
-                            <w:r>
-                              <w:rPr>
-                                <w:rFonts w:ascii="Courier New" w:hAnsi="Courier New" w:cs="Courier New"/>
-                                <w:sz w:val="20"/>
-                                <w:szCs w:val="20"/>
-                              </w:rPr>
-                              <w:t>-ha dc1</w:t>
+                              <w:t xml:space="preserve">em overlay </w:t>
+                            </w:r>
+                            <w:r>
+                              <w:rPr>
+                                <w:rFonts w:ascii="Courier New" w:hAnsi="Courier New" w:cs="Courier New"/>
+                                <w:sz w:val="20"/>
+                                <w:szCs w:val="20"/>
+                              </w:rPr>
+                              <w:t>jboss</w:t>
+                            </w:r>
+                            <w:r>
+                              <w:rPr>
+                                <w:rFonts w:ascii="Courier New" w:hAnsi="Courier New" w:cs="Courier New"/>
+                                <w:sz w:val="20"/>
+                                <w:szCs w:val="20"/>
+                              </w:rPr>
+                              <w:t>-domain-configuration-hornetq-ha dc1</w:t>
                             </w:r>
                           </w:p>
                           <w:p>
@@ -17533,11 +17132,7 @@
           </mc:Choice>
           <mc:Fallback>
             <w:pict>
-              <v:shapetype w14:anchorId="6F84E77B" id="_x0000_t202" coordsize="21600,21600" o:spt="202" path="m0,0l0,21600,21600,21600,21600,0xe">
-                <v:stroke joinstyle="miter"/>
-                <v:path gradientshapeok="t" o:connecttype="rect"/>
-              </v:shapetype>
-              <v:shape id="Text_x0020_Box_x0020_38" o:spid="_x0000_s1059" type="#_x0000_t202" style="position:absolute;margin-left:.15pt;margin-top:27.9pt;width:440.9pt;height:42.7pt;z-index:251743232;visibility:visible;mso-wrap-style:square;mso-width-percent:0;mso-height-percent:0;mso-wrap-distance-left:9pt;mso-wrap-distance-top:0;mso-wrap-distance-right:9pt;mso-wrap-distance-bottom:0;mso-position-horizontal:absolute;mso-position-horizontal-relative:text;mso-position-vertical:absolute;mso-position-vertical-relative:text;mso-width-percent:0;mso-height-percent:0;mso-width-relative:margin;mso-height-relative:margin;v-text-anchor:top" o:gfxdata="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" fillcolor="#f2f2f2 [3052]" strokecolor="#bfbfbf [2412]">
+              <v:shape w14:anchorId="6F84E77B" id="Text_x0020_Box_x0020_38" o:spid="_x0000_s1060" type="#_x0000_t202" style="position:absolute;margin-left:.15pt;margin-top:27.9pt;width:440.9pt;height:42.7pt;z-index:251743232;visibility:visible;mso-wrap-style:square;mso-width-percent:0;mso-height-percent:0;mso-wrap-distance-left:9pt;mso-wrap-distance-top:0;mso-wrap-distance-right:9pt;mso-wrap-distance-bottom:0;mso-position-horizontal:absolute;mso-position-horizontal-relative:text;mso-position-vertical:absolute;mso-position-vertical-relative:text;mso-width-percent:0;mso-height-percent:0;mso-width-relative:margin;mso-height-relative:margin;v-text-anchor:top" o:gfxdata="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" fillcolor="#f2f2f2 [3052]" strokecolor="#bfbfbf [2412]">
                 <v:textbox>
                   <w:txbxContent>
                     <w:p>
@@ -17563,33 +17158,23 @@
                           <w:sz w:val="20"/>
                           <w:szCs w:val="20"/>
                         </w:rPr>
-                        <w:t>em overlay eap-</w:t>
-                      </w:r>
-                      <w:r>
-                        <w:rPr>
-                          <w:rFonts w:ascii="Courier New" w:hAnsi="Courier New" w:cs="Courier New"/>
-                          <w:sz w:val="20"/>
-                          <w:szCs w:val="20"/>
-                        </w:rPr>
-                        <w:t>domain-configuration-</w:t>
-                      </w:r>
-                      <w:proofErr w:type="spellStart"/>
-                      <w:r>
-                        <w:rPr>
-                          <w:rFonts w:ascii="Courier New" w:hAnsi="Courier New" w:cs="Courier New"/>
-                          <w:sz w:val="20"/>
-                          <w:szCs w:val="20"/>
-                        </w:rPr>
-                        <w:t>hornetq</w:t>
-                      </w:r>
-                      <w:proofErr w:type="spellEnd"/>
-                      <w:r>
-                        <w:rPr>
-                          <w:rFonts w:ascii="Courier New" w:hAnsi="Courier New" w:cs="Courier New"/>
-                          <w:sz w:val="20"/>
-                          <w:szCs w:val="20"/>
-                        </w:rPr>
-                        <w:t>-ha dc1</w:t>
+                        <w:t xml:space="preserve">em overlay </w:t>
+                      </w:r>
+                      <w:r>
+                        <w:rPr>
+                          <w:rFonts w:ascii="Courier New" w:hAnsi="Courier New" w:cs="Courier New"/>
+                          <w:sz w:val="20"/>
+                          <w:szCs w:val="20"/>
+                        </w:rPr>
+                        <w:t>jboss</w:t>
+                      </w:r>
+                      <w:r>
+                        <w:rPr>
+                          <w:rFonts w:ascii="Courier New" w:hAnsi="Courier New" w:cs="Courier New"/>
+                          <w:sz w:val="20"/>
+                          <w:szCs w:val="20"/>
+                        </w:rPr>
+                        <w:t>-domain-configuration-hornetq-ha dc1</w:t>
                       </w:r>
                     </w:p>
                     <w:p>
@@ -17618,18 +17203,22 @@
       <w:pPr>
         <w:pStyle w:val="Heading2"/>
       </w:pPr>
+      <w:bookmarkStart w:id="50" w:name="_Toc444772918"/>
       <w:r>
         <w:t>In-Memory Replication HornetQ HA</w:t>
       </w:r>
+      <w:bookmarkEnd w:id="50"/>
     </w:p>
     <w:p/>
     <w:p>
       <w:pPr>
         <w:pStyle w:val="Heading3"/>
       </w:pPr>
+      <w:bookmarkStart w:id="51" w:name="_Toc444772919"/>
       <w:r>
         <w:t>Prerequisites</w:t>
       </w:r>
+      <w:bookmarkEnd w:id="51"/>
     </w:p>
     <w:p>
       <w:pPr>
@@ -17646,7 +17235,7 @@
     </w:p>
     <w:p/>
     <w:p/>
-    <w:bookmarkStart w:id="45" w:name="_Toc443640575"/>
+    <w:bookmarkStart w:id="52" w:name="_Toc444772920"/>
     <w:p>
       <w:pPr>
         <w:pStyle w:val="Heading1"/>
@@ -17803,20 +17392,20 @@
       <w:r>
         <w:t>Running Arbitrary Shell Commands Across the Environment</w:t>
       </w:r>
-      <w:bookmarkEnd w:id="45"/>
+      <w:bookmarkEnd w:id="52"/>
     </w:p>
     <w:p>
       <w:pPr>
         <w:pStyle w:val="Heading1"/>
       </w:pPr>
-      <w:bookmarkStart w:id="46" w:name="_Toc443640576"/>
+      <w:bookmarkStart w:id="53" w:name="_Toc444772921"/>
       <w:r>
         <w:t>Miscellaneous</w:t>
       </w:r>
-      <w:bookmarkEnd w:id="46"/>
+      <w:bookmarkEnd w:id="53"/>
     </w:p>
     <w:p/>
-    <w:bookmarkStart w:id="47" w:name="_Toc443640577"/>
+    <w:bookmarkStart w:id="54" w:name="_Toc444772922"/>
     <w:p>
       <w:pPr>
         <w:pStyle w:val="Heading2"/>
@@ -17973,18 +17562,18 @@
       <w:r>
         <w:t>In-Line Documentation</w:t>
       </w:r>
-      <w:bookmarkEnd w:id="47"/>
+      <w:bookmarkEnd w:id="54"/>
     </w:p>
     <w:p/>
     <w:p>
       <w:pPr>
         <w:pStyle w:val="Heading2"/>
       </w:pPr>
-      <w:bookmarkStart w:id="48" w:name="_Toc443640578"/>
+      <w:bookmarkStart w:id="55" w:name="_Toc444772923"/>
       <w:r>
         <w:t>Verbose Execution</w:t>
       </w:r>
-      <w:bookmarkEnd w:id="48"/>
+      <w:bookmarkEnd w:id="55"/>
     </w:p>
     <w:p/>
     <w:p>
@@ -18170,23 +17759,23 @@
       <w:pPr>
         <w:pStyle w:val="Heading1"/>
       </w:pPr>
-      <w:bookmarkStart w:id="49" w:name="_Toc443640579"/>
+      <w:bookmarkStart w:id="56" w:name="_Toc444772924"/>
       <w:r>
         <w:lastRenderedPageBreak/>
         <w:t>Extending em</w:t>
       </w:r>
-      <w:bookmarkEnd w:id="49"/>
+      <w:bookmarkEnd w:id="56"/>
     </w:p>
     <w:p/>
     <w:p>
       <w:pPr>
         <w:pStyle w:val="Heading2"/>
       </w:pPr>
-      <w:bookmarkStart w:id="50" w:name="_Toc443640580"/>
+      <w:bookmarkStart w:id="57" w:name="_Toc444772925"/>
       <w:r>
         <w:t>Overlays</w:t>
       </w:r>
-      <w:bookmarkEnd w:id="50"/>
+      <w:bookmarkEnd w:id="57"/>
     </w:p>
     <w:p/>
     <w:p>
@@ -19778,7 +19367,7 @@
 </file>
 
 <file path=customXml/itemProps1.xml><?xml version="1.0" encoding="utf-8"?>
-<ds:datastoreItem xmlns:ds="http://schemas.openxmlformats.org/officeDocument/2006/customXml" ds:itemID="{F8A2E152-62DB-2645-A61D-CB0D71BE8FBC}">
+<ds:datastoreItem xmlns:ds="http://schemas.openxmlformats.org/officeDocument/2006/customXml" ds:itemID="{7F78ED7E-ED0E-5E40-9531-8DC5F606BF74}">
   <ds:schemaRefs>
     <ds:schemaRef ds:uri="http://schemas.openxmlformats.org/officeDocument/2006/bibliography"/>
   </ds:schemaRefs>

</xml_diff>

<commit_message>
JBoss standalone overlay supports --profile
</commit_message>
<xml_diff>
--- a/doc/em User Manual.docx
+++ b/doc/em User Manual.docx
@@ -129,7 +129,7 @@
           <w:r>
             <w:fldChar w:fldCharType="separate"/>
           </w:r>
-          <w:hyperlink w:anchor="_Toc444772876" w:history="1">
+          <w:hyperlink w:anchor="_Toc444795322" w:history="1">
             <w:r>
               <w:rPr>
                 <w:rStyle w:val="Hyperlink"/>
@@ -156,7 +156,7 @@
                 <w:noProof/>
                 <w:webHidden/>
               </w:rPr>
-              <w:instrText xml:space="preserve"> PAGEREF _Toc444772876 \h </w:instrText>
+              <w:instrText xml:space="preserve"> PAGEREF _Toc444795322 \h </w:instrText>
             </w:r>
             <w:r>
               <w:rPr>
@@ -198,7 +198,7 @@
               <w:noProof/>
             </w:rPr>
           </w:pPr>
-          <w:hyperlink w:anchor="_Toc444772877" w:history="1">
+          <w:hyperlink w:anchor="_Toc444795323" w:history="1">
             <w:r>
               <w:rPr>
                 <w:rStyle w:val="Hyperlink"/>
@@ -225,7 +225,7 @@
                 <w:noProof/>
                 <w:webHidden/>
               </w:rPr>
-              <w:instrText xml:space="preserve"> PAGEREF _Toc444772877 \h </w:instrText>
+              <w:instrText xml:space="preserve"> PAGEREF _Toc444795323 \h </w:instrText>
             </w:r>
             <w:r>
               <w:rPr>
@@ -269,7 +269,7 @@
               <w:szCs w:val="24"/>
             </w:rPr>
           </w:pPr>
-          <w:hyperlink w:anchor="_Toc444772878" w:history="1">
+          <w:hyperlink w:anchor="_Toc444795324" w:history="1">
             <w:r>
               <w:rPr>
                 <w:rStyle w:val="Hyperlink"/>
@@ -296,7 +296,7 @@
                 <w:noProof/>
                 <w:webHidden/>
               </w:rPr>
-              <w:instrText xml:space="preserve"> PAGEREF _Toc444772878 \h </w:instrText>
+              <w:instrText xml:space="preserve"> PAGEREF _Toc444795324 \h </w:instrText>
             </w:r>
             <w:r>
               <w:rPr>
@@ -339,7 +339,7 @@
               <w:szCs w:val="24"/>
             </w:rPr>
           </w:pPr>
-          <w:hyperlink w:anchor="_Toc444772879" w:history="1">
+          <w:hyperlink w:anchor="_Toc444795325" w:history="1">
             <w:r>
               <w:rPr>
                 <w:rStyle w:val="Hyperlink"/>
@@ -366,7 +366,7 @@
                 <w:noProof/>
                 <w:webHidden/>
               </w:rPr>
-              <w:instrText xml:space="preserve"> PAGEREF _Toc444772879 \h </w:instrText>
+              <w:instrText xml:space="preserve"> PAGEREF _Toc444795325 \h </w:instrText>
             </w:r>
             <w:r>
               <w:rPr>
@@ -409,7 +409,7 @@
               <w:szCs w:val="24"/>
             </w:rPr>
           </w:pPr>
-          <w:hyperlink w:anchor="_Toc444772880" w:history="1">
+          <w:hyperlink w:anchor="_Toc444795326" w:history="1">
             <w:r>
               <w:rPr>
                 <w:rStyle w:val="Hyperlink"/>
@@ -436,7 +436,7 @@
                 <w:noProof/>
                 <w:webHidden/>
               </w:rPr>
-              <w:instrText xml:space="preserve"> PAGEREF _Toc444772880 \h </w:instrText>
+              <w:instrText xml:space="preserve"> PAGEREF _Toc444795326 \h </w:instrText>
             </w:r>
             <w:r>
               <w:rPr>
@@ -479,7 +479,7 @@
               <w:szCs w:val="24"/>
             </w:rPr>
           </w:pPr>
-          <w:hyperlink w:anchor="_Toc444772881" w:history="1">
+          <w:hyperlink w:anchor="_Toc444795327" w:history="1">
             <w:r>
               <w:rPr>
                 <w:rStyle w:val="Hyperlink"/>
@@ -506,7 +506,7 @@
                 <w:noProof/>
                 <w:webHidden/>
               </w:rPr>
-              <w:instrText xml:space="preserve"> PAGEREF _Toc444772881 \h </w:instrText>
+              <w:instrText xml:space="preserve"> PAGEREF _Toc444795327 \h </w:instrText>
             </w:r>
             <w:r>
               <w:rPr>
@@ -549,7 +549,7 @@
               <w:szCs w:val="24"/>
             </w:rPr>
           </w:pPr>
-          <w:hyperlink w:anchor="_Toc444772882" w:history="1">
+          <w:hyperlink w:anchor="_Toc444795328" w:history="1">
             <w:r>
               <w:rPr>
                 <w:rStyle w:val="Hyperlink"/>
@@ -576,7 +576,7 @@
                 <w:noProof/>
                 <w:webHidden/>
               </w:rPr>
-              <w:instrText xml:space="preserve"> PAGEREF _Toc444772882 \h </w:instrText>
+              <w:instrText xml:space="preserve"> PAGEREF _Toc444795328 \h </w:instrText>
             </w:r>
             <w:r>
               <w:rPr>
@@ -619,7 +619,7 @@
               <w:szCs w:val="24"/>
             </w:rPr>
           </w:pPr>
-          <w:hyperlink w:anchor="_Toc444772883" w:history="1">
+          <w:hyperlink w:anchor="_Toc444795329" w:history="1">
             <w:r>
               <w:rPr>
                 <w:rStyle w:val="Hyperlink"/>
@@ -646,7 +646,7 @@
                 <w:noProof/>
                 <w:webHidden/>
               </w:rPr>
-              <w:instrText xml:space="preserve"> PAGEREF _Toc444772883 \h </w:instrText>
+              <w:instrText xml:space="preserve"> PAGEREF _Toc444795329 \h </w:instrText>
             </w:r>
             <w:r>
               <w:rPr>
@@ -689,7 +689,7 @@
               <w:szCs w:val="24"/>
             </w:rPr>
           </w:pPr>
-          <w:hyperlink w:anchor="_Toc444772884" w:history="1">
+          <w:hyperlink w:anchor="_Toc444795330" w:history="1">
             <w:r>
               <w:rPr>
                 <w:rStyle w:val="Hyperlink"/>
@@ -716,7 +716,7 @@
                 <w:noProof/>
                 <w:webHidden/>
               </w:rPr>
-              <w:instrText xml:space="preserve"> PAGEREF _Toc444772884 \h </w:instrText>
+              <w:instrText xml:space="preserve"> PAGEREF _Toc444795330 \h </w:instrText>
             </w:r>
             <w:r>
               <w:rPr>
@@ -759,7 +759,7 @@
               <w:szCs w:val="24"/>
             </w:rPr>
           </w:pPr>
-          <w:hyperlink w:anchor="_Toc444772885" w:history="1">
+          <w:hyperlink w:anchor="_Toc444795331" w:history="1">
             <w:r>
               <w:rPr>
                 <w:rStyle w:val="Hyperlink"/>
@@ -786,7 +786,7 @@
                 <w:noProof/>
                 <w:webHidden/>
               </w:rPr>
-              <w:instrText xml:space="preserve"> PAGEREF _Toc444772885 \h </w:instrText>
+              <w:instrText xml:space="preserve"> PAGEREF _Toc444795331 \h </w:instrText>
             </w:r>
             <w:r>
               <w:rPr>
@@ -830,7 +830,7 @@
               <w:szCs w:val="24"/>
             </w:rPr>
           </w:pPr>
-          <w:hyperlink w:anchor="_Toc444772886" w:history="1">
+          <w:hyperlink w:anchor="_Toc444795332" w:history="1">
             <w:r>
               <w:rPr>
                 <w:rStyle w:val="Hyperlink"/>
@@ -857,7 +857,7 @@
                 <w:noProof/>
                 <w:webHidden/>
               </w:rPr>
-              <w:instrText xml:space="preserve"> PAGEREF _Toc444772886 \h </w:instrText>
+              <w:instrText xml:space="preserve"> PAGEREF _Toc444795332 \h </w:instrText>
             </w:r>
             <w:r>
               <w:rPr>
@@ -900,7 +900,7 @@
               <w:szCs w:val="24"/>
             </w:rPr>
           </w:pPr>
-          <w:hyperlink w:anchor="_Toc444772887" w:history="1">
+          <w:hyperlink w:anchor="_Toc444795333" w:history="1">
             <w:r>
               <w:rPr>
                 <w:rStyle w:val="Hyperlink"/>
@@ -927,7 +927,7 @@
                 <w:noProof/>
                 <w:webHidden/>
               </w:rPr>
-              <w:instrText xml:space="preserve"> PAGEREF _Toc444772887 \h </w:instrText>
+              <w:instrText xml:space="preserve"> PAGEREF _Toc444795333 \h </w:instrText>
             </w:r>
             <w:r>
               <w:rPr>
@@ -970,7 +970,7 @@
               <w:szCs w:val="24"/>
             </w:rPr>
           </w:pPr>
-          <w:hyperlink w:anchor="_Toc444772888" w:history="1">
+          <w:hyperlink w:anchor="_Toc444795334" w:history="1">
             <w:r>
               <w:rPr>
                 <w:rStyle w:val="Hyperlink"/>
@@ -997,7 +997,7 @@
                 <w:noProof/>
                 <w:webHidden/>
               </w:rPr>
-              <w:instrText xml:space="preserve"> PAGEREF _Toc444772888 \h </w:instrText>
+              <w:instrText xml:space="preserve"> PAGEREF _Toc444795334 \h </w:instrText>
             </w:r>
             <w:r>
               <w:rPr>
@@ -1040,7 +1040,7 @@
               <w:szCs w:val="24"/>
             </w:rPr>
           </w:pPr>
-          <w:hyperlink w:anchor="_Toc444772889" w:history="1">
+          <w:hyperlink w:anchor="_Toc444795335" w:history="1">
             <w:r>
               <w:rPr>
                 <w:rStyle w:val="Hyperlink"/>
@@ -1067,7 +1067,7 @@
                 <w:noProof/>
                 <w:webHidden/>
               </w:rPr>
-              <w:instrText xml:space="preserve"> PAGEREF _Toc444772889 \h </w:instrText>
+              <w:instrText xml:space="preserve"> PAGEREF _Toc444795335 \h </w:instrText>
             </w:r>
             <w:r>
               <w:rPr>
@@ -1110,7 +1110,7 @@
               <w:szCs w:val="24"/>
             </w:rPr>
           </w:pPr>
-          <w:hyperlink w:anchor="_Toc444772890" w:history="1">
+          <w:hyperlink w:anchor="_Toc444795336" w:history="1">
             <w:r>
               <w:rPr>
                 <w:rStyle w:val="Hyperlink"/>
@@ -1137,7 +1137,7 @@
                 <w:noProof/>
                 <w:webHidden/>
               </w:rPr>
-              <w:instrText xml:space="preserve"> PAGEREF _Toc444772890 \h </w:instrText>
+              <w:instrText xml:space="preserve"> PAGEREF _Toc444795336 \h </w:instrText>
             </w:r>
             <w:r>
               <w:rPr>
@@ -1180,7 +1180,7 @@
               <w:szCs w:val="24"/>
             </w:rPr>
           </w:pPr>
-          <w:hyperlink w:anchor="_Toc444772891" w:history="1">
+          <w:hyperlink w:anchor="_Toc444795337" w:history="1">
             <w:r>
               <w:rPr>
                 <w:rStyle w:val="Hyperlink"/>
@@ -1207,7 +1207,7 @@
                 <w:noProof/>
                 <w:webHidden/>
               </w:rPr>
-              <w:instrText xml:space="preserve"> PAGEREF _Toc444772891 \h </w:instrText>
+              <w:instrText xml:space="preserve"> PAGEREF _Toc444795337 \h </w:instrText>
             </w:r>
             <w:r>
               <w:rPr>
@@ -1250,7 +1250,7 @@
               <w:szCs w:val="24"/>
             </w:rPr>
           </w:pPr>
-          <w:hyperlink w:anchor="_Toc444772892" w:history="1">
+          <w:hyperlink w:anchor="_Toc444795338" w:history="1">
             <w:r>
               <w:rPr>
                 <w:rStyle w:val="Hyperlink"/>
@@ -1277,7 +1277,7 @@
                 <w:noProof/>
                 <w:webHidden/>
               </w:rPr>
-              <w:instrText xml:space="preserve"> PAGEREF _Toc444772892 \h </w:instrText>
+              <w:instrText xml:space="preserve"> PAGEREF _Toc444795338 \h </w:instrText>
             </w:r>
             <w:r>
               <w:rPr>
@@ -1319,7 +1319,7 @@
               <w:noProof/>
             </w:rPr>
           </w:pPr>
-          <w:hyperlink w:anchor="_Toc444772893" w:history="1">
+          <w:hyperlink w:anchor="_Toc444795339" w:history="1">
             <w:r>
               <w:rPr>
                 <w:rStyle w:val="Hyperlink"/>
@@ -1346,7 +1346,7 @@
                 <w:noProof/>
                 <w:webHidden/>
               </w:rPr>
-              <w:instrText xml:space="preserve"> PAGEREF _Toc444772893 \h </w:instrText>
+              <w:instrText xml:space="preserve"> PAGEREF _Toc444795339 \h </w:instrText>
             </w:r>
             <w:r>
               <w:rPr>
@@ -1390,7 +1390,7 @@
               <w:szCs w:val="24"/>
             </w:rPr>
           </w:pPr>
-          <w:hyperlink w:anchor="_Toc444772894" w:history="1">
+          <w:hyperlink w:anchor="_Toc444795340" w:history="1">
             <w:r>
               <w:rPr>
                 <w:rStyle w:val="Hyperlink"/>
@@ -1417,7 +1417,7 @@
                 <w:noProof/>
                 <w:webHidden/>
               </w:rPr>
-              <w:instrText xml:space="preserve"> PAGEREF _Toc444772894 \h </w:instrText>
+              <w:instrText xml:space="preserve"> PAGEREF _Toc444795340 \h </w:instrText>
             </w:r>
             <w:r>
               <w:rPr>
@@ -1460,7 +1460,7 @@
               <w:szCs w:val="24"/>
             </w:rPr>
           </w:pPr>
-          <w:hyperlink w:anchor="_Toc444772895" w:history="1">
+          <w:hyperlink w:anchor="_Toc444795341" w:history="1">
             <w:r>
               <w:rPr>
                 <w:rStyle w:val="Hyperlink"/>
@@ -1487,7 +1487,7 @@
                 <w:noProof/>
                 <w:webHidden/>
               </w:rPr>
-              <w:instrText xml:space="preserve"> PAGEREF _Toc444772895 \h </w:instrText>
+              <w:instrText xml:space="preserve"> PAGEREF _Toc444795341 \h </w:instrText>
             </w:r>
             <w:r>
               <w:rPr>
@@ -1530,7 +1530,7 @@
               <w:szCs w:val="24"/>
             </w:rPr>
           </w:pPr>
-          <w:hyperlink w:anchor="_Toc444772896" w:history="1">
+          <w:hyperlink w:anchor="_Toc444795342" w:history="1">
             <w:r>
               <w:rPr>
                 <w:rStyle w:val="Hyperlink"/>
@@ -1557,7 +1557,7 @@
                 <w:noProof/>
                 <w:webHidden/>
               </w:rPr>
-              <w:instrText xml:space="preserve"> PAGEREF _Toc444772896 \h </w:instrText>
+              <w:instrText xml:space="preserve"> PAGEREF _Toc444795342 \h </w:instrText>
             </w:r>
             <w:r>
               <w:rPr>
@@ -1601,7 +1601,7 @@
               <w:szCs w:val="24"/>
             </w:rPr>
           </w:pPr>
-          <w:hyperlink w:anchor="_Toc444772897" w:history="1">
+          <w:hyperlink w:anchor="_Toc444795343" w:history="1">
             <w:r>
               <w:rPr>
                 <w:rStyle w:val="Hyperlink"/>
@@ -1628,7 +1628,7 @@
                 <w:noProof/>
                 <w:webHidden/>
               </w:rPr>
-              <w:instrText xml:space="preserve"> PAGEREF _Toc444772897 \h </w:instrText>
+              <w:instrText xml:space="preserve"> PAGEREF _Toc444795343 \h </w:instrText>
             </w:r>
             <w:r>
               <w:rPr>
@@ -1672,7 +1672,7 @@
               <w:szCs w:val="24"/>
             </w:rPr>
           </w:pPr>
-          <w:hyperlink w:anchor="_Toc444772898" w:history="1">
+          <w:hyperlink w:anchor="_Toc444795344" w:history="1">
             <w:r>
               <w:rPr>
                 <w:rStyle w:val="Hyperlink"/>
@@ -1699,7 +1699,7 @@
                 <w:noProof/>
                 <w:webHidden/>
               </w:rPr>
-              <w:instrText xml:space="preserve"> PAGEREF _Toc444772898 \h </w:instrText>
+              <w:instrText xml:space="preserve"> PAGEREF _Toc444795344 \h </w:instrText>
             </w:r>
             <w:r>
               <w:rPr>
@@ -1743,7 +1743,7 @@
               <w:szCs w:val="24"/>
             </w:rPr>
           </w:pPr>
-          <w:hyperlink w:anchor="_Toc444772899" w:history="1">
+          <w:hyperlink w:anchor="_Toc444795345" w:history="1">
             <w:r>
               <w:rPr>
                 <w:rStyle w:val="Hyperlink"/>
@@ -1770,7 +1770,7 @@
                 <w:noProof/>
                 <w:webHidden/>
               </w:rPr>
-              <w:instrText xml:space="preserve"> PAGEREF _Toc444772899 \h </w:instrText>
+              <w:instrText xml:space="preserve"> PAGEREF _Toc444795345 \h </w:instrText>
             </w:r>
             <w:r>
               <w:rPr>
@@ -1814,7 +1814,7 @@
               <w:szCs w:val="24"/>
             </w:rPr>
           </w:pPr>
-          <w:hyperlink w:anchor="_Toc444772900" w:history="1">
+          <w:hyperlink w:anchor="_Toc444795346" w:history="1">
             <w:r>
               <w:rPr>
                 <w:rStyle w:val="Hyperlink"/>
@@ -1841,7 +1841,7 @@
                 <w:noProof/>
                 <w:webHidden/>
               </w:rPr>
-              <w:instrText xml:space="preserve"> PAGEREF _Toc444772900 \h </w:instrText>
+              <w:instrText xml:space="preserve"> PAGEREF _Toc444795346 \h </w:instrText>
             </w:r>
             <w:r>
               <w:rPr>
@@ -1885,7 +1885,7 @@
               <w:szCs w:val="24"/>
             </w:rPr>
           </w:pPr>
-          <w:hyperlink w:anchor="_Toc444772901" w:history="1">
+          <w:hyperlink w:anchor="_Toc444795347" w:history="1">
             <w:r>
               <w:rPr>
                 <w:rStyle w:val="Hyperlink"/>
@@ -1912,7 +1912,7 @@
                 <w:noProof/>
                 <w:webHidden/>
               </w:rPr>
-              <w:instrText xml:space="preserve"> PAGEREF _Toc444772901 \h </w:instrText>
+              <w:instrText xml:space="preserve"> PAGEREF _Toc444795347 \h </w:instrText>
             </w:r>
             <w:r>
               <w:rPr>
@@ -1956,7 +1956,7 @@
               <w:szCs w:val="24"/>
             </w:rPr>
           </w:pPr>
-          <w:hyperlink w:anchor="_Toc444772902" w:history="1">
+          <w:hyperlink w:anchor="_Toc444795348" w:history="1">
             <w:r>
               <w:rPr>
                 <w:rStyle w:val="Hyperlink"/>
@@ -1983,7 +1983,7 @@
                 <w:noProof/>
                 <w:webHidden/>
               </w:rPr>
-              <w:instrText xml:space="preserve"> PAGEREF _Toc444772902 \h </w:instrText>
+              <w:instrText xml:space="preserve"> PAGEREF _Toc444795348 \h </w:instrText>
             </w:r>
             <w:r>
               <w:rPr>
@@ -2027,7 +2027,7 @@
               <w:szCs w:val="24"/>
             </w:rPr>
           </w:pPr>
-          <w:hyperlink w:anchor="_Toc444772903" w:history="1">
+          <w:hyperlink w:anchor="_Toc444795349" w:history="1">
             <w:r>
               <w:rPr>
                 <w:rStyle w:val="Hyperlink"/>
@@ -2054,7 +2054,7 @@
                 <w:noProof/>
                 <w:webHidden/>
               </w:rPr>
-              <w:instrText xml:space="preserve"> PAGEREF _Toc444772903 \h </w:instrText>
+              <w:instrText xml:space="preserve"> PAGEREF _Toc444795349 \h </w:instrText>
             </w:r>
             <w:r>
               <w:rPr>
@@ -2098,7 +2098,7 @@
               <w:szCs w:val="24"/>
             </w:rPr>
           </w:pPr>
-          <w:hyperlink w:anchor="_Toc444772904" w:history="1">
+          <w:hyperlink w:anchor="_Toc444795350" w:history="1">
             <w:r>
               <w:rPr>
                 <w:rStyle w:val="Hyperlink"/>
@@ -2125,7 +2125,7 @@
                 <w:noProof/>
                 <w:webHidden/>
               </w:rPr>
-              <w:instrText xml:space="preserve"> PAGEREF _Toc444772904 \h </w:instrText>
+              <w:instrText xml:space="preserve"> PAGEREF _Toc444795350 \h </w:instrText>
             </w:r>
             <w:r>
               <w:rPr>
@@ -2167,7 +2167,7 @@
               <w:noProof/>
             </w:rPr>
           </w:pPr>
-          <w:hyperlink w:anchor="_Toc444772905" w:history="1">
+          <w:hyperlink w:anchor="_Toc444795351" w:history="1">
             <w:r>
               <w:rPr>
                 <w:rStyle w:val="Hyperlink"/>
@@ -2194,7 +2194,7 @@
                 <w:noProof/>
                 <w:webHidden/>
               </w:rPr>
-              <w:instrText xml:space="preserve"> PAGEREF _Toc444772905 \h </w:instrText>
+              <w:instrText xml:space="preserve"> PAGEREF _Toc444795351 \h </w:instrText>
             </w:r>
             <w:r>
               <w:rPr>
@@ -2236,7 +2236,7 @@
               <w:noProof/>
             </w:rPr>
           </w:pPr>
-          <w:hyperlink w:anchor="_Toc444772906" w:history="1">
+          <w:hyperlink w:anchor="_Toc444795352" w:history="1">
             <w:r>
               <w:rPr>
                 <w:rStyle w:val="Hyperlink"/>
@@ -2263,7 +2263,7 @@
                 <w:noProof/>
                 <w:webHidden/>
               </w:rPr>
-              <w:instrText xml:space="preserve"> PAGEREF _Toc444772906 \h </w:instrText>
+              <w:instrText xml:space="preserve"> PAGEREF _Toc444795352 \h </w:instrText>
             </w:r>
             <w:r>
               <w:rPr>
@@ -2307,7 +2307,7 @@
               <w:szCs w:val="24"/>
             </w:rPr>
           </w:pPr>
-          <w:hyperlink w:anchor="_Toc444772907" w:history="1">
+          <w:hyperlink w:anchor="_Toc444795353" w:history="1">
             <w:r>
               <w:rPr>
                 <w:rStyle w:val="Hyperlink"/>
@@ -2334,7 +2334,7 @@
                 <w:noProof/>
                 <w:webHidden/>
               </w:rPr>
-              <w:instrText xml:space="preserve"> PAGEREF _Toc444772907 \h </w:instrText>
+              <w:instrText xml:space="preserve"> PAGEREF _Toc444795353 \h </w:instrText>
             </w:r>
             <w:r>
               <w:rPr>
@@ -2378,7 +2378,7 @@
               <w:szCs w:val="24"/>
             </w:rPr>
           </w:pPr>
-          <w:hyperlink w:anchor="_Toc444772908" w:history="1">
+          <w:hyperlink w:anchor="_Toc444795354" w:history="1">
             <w:r>
               <w:rPr>
                 <w:rStyle w:val="Hyperlink"/>
@@ -2405,7 +2405,7 @@
                 <w:noProof/>
                 <w:webHidden/>
               </w:rPr>
-              <w:instrText xml:space="preserve"> PAGEREF _Toc444772908 \h </w:instrText>
+              <w:instrText xml:space="preserve"> PAGEREF _Toc444795354 \h </w:instrText>
             </w:r>
             <w:r>
               <w:rPr>
@@ -2449,7 +2449,7 @@
               <w:szCs w:val="24"/>
             </w:rPr>
           </w:pPr>
-          <w:hyperlink w:anchor="_Toc444772909" w:history="1">
+          <w:hyperlink w:anchor="_Toc444795355" w:history="1">
             <w:r>
               <w:rPr>
                 <w:rStyle w:val="Hyperlink"/>
@@ -2476,7 +2476,7 @@
                 <w:noProof/>
                 <w:webHidden/>
               </w:rPr>
-              <w:instrText xml:space="preserve"> PAGEREF _Toc444772909 \h </w:instrText>
+              <w:instrText xml:space="preserve"> PAGEREF _Toc444795355 \h </w:instrText>
             </w:r>
             <w:r>
               <w:rPr>
@@ -2518,7 +2518,7 @@
               <w:noProof/>
             </w:rPr>
           </w:pPr>
-          <w:hyperlink w:anchor="_Toc444772910" w:history="1">
+          <w:hyperlink w:anchor="_Toc444795356" w:history="1">
             <w:r>
               <w:rPr>
                 <w:rStyle w:val="Hyperlink"/>
@@ -2545,7 +2545,7 @@
                 <w:noProof/>
                 <w:webHidden/>
               </w:rPr>
-              <w:instrText xml:space="preserve"> PAGEREF _Toc444772910 \h </w:instrText>
+              <w:instrText xml:space="preserve"> PAGEREF _Toc444795356 \h </w:instrText>
             </w:r>
             <w:r>
               <w:rPr>
@@ -2589,7 +2589,7 @@
               <w:szCs w:val="24"/>
             </w:rPr>
           </w:pPr>
-          <w:hyperlink w:anchor="_Toc444772911" w:history="1">
+          <w:hyperlink w:anchor="_Toc444795357" w:history="1">
             <w:r>
               <w:rPr>
                 <w:rStyle w:val="Hyperlink"/>
@@ -2616,7 +2616,7 @@
                 <w:noProof/>
                 <w:webHidden/>
               </w:rPr>
-              <w:instrText xml:space="preserve"> PAGEREF _Toc444772911 \h </w:instrText>
+              <w:instrText xml:space="preserve"> PAGEREF _Toc444795357 \h </w:instrText>
             </w:r>
             <w:r>
               <w:rPr>
@@ -2660,7 +2660,7 @@
               <w:szCs w:val="24"/>
             </w:rPr>
           </w:pPr>
-          <w:hyperlink w:anchor="_Toc444772912" w:history="1">
+          <w:hyperlink w:anchor="_Toc444795358" w:history="1">
             <w:r>
               <w:rPr>
                 <w:rStyle w:val="Hyperlink"/>
@@ -2687,7 +2687,7 @@
                 <w:noProof/>
                 <w:webHidden/>
               </w:rPr>
-              <w:instrText xml:space="preserve"> PAGEREF _Toc444772912 \h </w:instrText>
+              <w:instrText xml:space="preserve"> PAGEREF _Toc444795358 \h </w:instrText>
             </w:r>
             <w:r>
               <w:rPr>
@@ -2731,7 +2731,7 @@
               <w:szCs w:val="24"/>
             </w:rPr>
           </w:pPr>
-          <w:hyperlink w:anchor="_Toc444772913" w:history="1">
+          <w:hyperlink w:anchor="_Toc444795359" w:history="1">
             <w:r>
               <w:rPr>
                 <w:rStyle w:val="Hyperlink"/>
@@ -2758,7 +2758,7 @@
                 <w:noProof/>
                 <w:webHidden/>
               </w:rPr>
-              <w:instrText xml:space="preserve"> PAGEREF _Toc444772913 \h </w:instrText>
+              <w:instrText xml:space="preserve"> PAGEREF _Toc444795359 \h </w:instrText>
             </w:r>
             <w:r>
               <w:rPr>
@@ -2779,75 +2779,6 @@
                 <w:webHidden/>
               </w:rPr>
               <w:t>25</w:t>
-            </w:r>
-            <w:r>
-              <w:rPr>
-                <w:noProof/>
-                <w:webHidden/>
-              </w:rPr>
-              <w:fldChar w:fldCharType="end"/>
-            </w:r>
-          </w:hyperlink>
-        </w:p>
-        <w:p>
-          <w:pPr>
-            <w:pStyle w:val="TOC1"/>
-            <w:tabs>
-              <w:tab w:val="right" w:leader="dot" w:pos="8630"/>
-            </w:tabs>
-            <w:rPr>
-              <w:b w:val="0"/>
-              <w:noProof/>
-            </w:rPr>
-          </w:pPr>
-          <w:hyperlink w:anchor="_Toc444772914" w:history="1">
-            <w:r>
-              <w:rPr>
-                <w:rStyle w:val="Hyperlink"/>
-                <w:noProof/>
-              </w:rPr>
-              <w:t>JBoss Domain Configuration</w:t>
-            </w:r>
-            <w:r>
-              <w:rPr>
-                <w:noProof/>
-                <w:webHidden/>
-              </w:rPr>
-              <w:tab/>
-            </w:r>
-            <w:r>
-              <w:rPr>
-                <w:noProof/>
-                <w:webHidden/>
-              </w:rPr>
-              <w:fldChar w:fldCharType="begin"/>
-            </w:r>
-            <w:r>
-              <w:rPr>
-                <w:noProof/>
-                <w:webHidden/>
-              </w:rPr>
-              <w:instrText xml:space="preserve"> PAGEREF _Toc444772914 \h </w:instrText>
-            </w:r>
-            <w:r>
-              <w:rPr>
-                <w:noProof/>
-                <w:webHidden/>
-              </w:rPr>
-            </w:r>
-            <w:r>
-              <w:rPr>
-                <w:noProof/>
-                <w:webHidden/>
-              </w:rPr>
-              <w:fldChar w:fldCharType="separate"/>
-            </w:r>
-            <w:r>
-              <w:rPr>
-                <w:noProof/>
-                <w:webHidden/>
-              </w:rPr>
-              <w:t>27</w:t>
             </w:r>
             <w:r>
               <w:rPr>
@@ -2871,13 +2802,13 @@
               <w:szCs w:val="24"/>
             </w:rPr>
           </w:pPr>
-          <w:hyperlink w:anchor="_Toc444772915" w:history="1">
+          <w:hyperlink w:anchor="_Toc444795360" w:history="1">
             <w:r>
               <w:rPr>
                 <w:rStyle w:val="Hyperlink"/>
                 <w:noProof/>
               </w:rPr>
-              <w:t>NFS-based HornetQ HA</w:t>
+              <w:t>Standalone JBoss Node</w:t>
             </w:r>
             <w:r>
               <w:rPr>
@@ -2898,7 +2829,7 @@
                 <w:noProof/>
                 <w:webHidden/>
               </w:rPr>
-              <w:instrText xml:space="preserve"> PAGEREF _Toc444772915 \h </w:instrText>
+              <w:instrText xml:space="preserve"> PAGEREF _Toc444795360 \h </w:instrText>
             </w:r>
             <w:r>
               <w:rPr>
@@ -2918,7 +2849,7 @@
                 <w:noProof/>
                 <w:webHidden/>
               </w:rPr>
-              <w:t>27</w:t>
+              <w:t>26</w:t>
             </w:r>
             <w:r>
               <w:rPr>
@@ -2931,23 +2862,22 @@
         </w:p>
         <w:p>
           <w:pPr>
-            <w:pStyle w:val="TOC3"/>
+            <w:pStyle w:val="TOC1"/>
             <w:tabs>
               <w:tab w:val="right" w:leader="dot" w:pos="8630"/>
             </w:tabs>
             <w:rPr>
+              <w:b w:val="0"/>
               <w:noProof/>
-              <w:sz w:val="24"/>
-              <w:szCs w:val="24"/>
             </w:rPr>
           </w:pPr>
-          <w:hyperlink w:anchor="_Toc444772916" w:history="1">
+          <w:hyperlink w:anchor="_Toc444795361" w:history="1">
             <w:r>
               <w:rPr>
                 <w:rStyle w:val="Hyperlink"/>
                 <w:noProof/>
               </w:rPr>
-              <w:t>Prerequisites</w:t>
+              <w:t>JBoss Domain Configuration</w:t>
             </w:r>
             <w:r>
               <w:rPr>
@@ -2968,77 +2898,7 @@
                 <w:noProof/>
                 <w:webHidden/>
               </w:rPr>
-              <w:instrText xml:space="preserve"> PAGEREF _Toc444772916 \h </w:instrText>
-            </w:r>
-            <w:r>
-              <w:rPr>
-                <w:noProof/>
-                <w:webHidden/>
-              </w:rPr>
-            </w:r>
-            <w:r>
-              <w:rPr>
-                <w:noProof/>
-                <w:webHidden/>
-              </w:rPr>
-              <w:fldChar w:fldCharType="separate"/>
-            </w:r>
-            <w:r>
-              <w:rPr>
-                <w:noProof/>
-                <w:webHidden/>
-              </w:rPr>
-              <w:t>27</w:t>
-            </w:r>
-            <w:r>
-              <w:rPr>
-                <w:noProof/>
-                <w:webHidden/>
-              </w:rPr>
-              <w:fldChar w:fldCharType="end"/>
-            </w:r>
-          </w:hyperlink>
-        </w:p>
-        <w:p>
-          <w:pPr>
-            <w:pStyle w:val="TOC3"/>
-            <w:tabs>
-              <w:tab w:val="right" w:leader="dot" w:pos="8630"/>
-            </w:tabs>
-            <w:rPr>
-              <w:noProof/>
-              <w:sz w:val="24"/>
-              <w:szCs w:val="24"/>
-            </w:rPr>
-          </w:pPr>
-          <w:hyperlink w:anchor="_Toc444772917" w:history="1">
-            <w:r>
-              <w:rPr>
-                <w:rStyle w:val="Hyperlink"/>
-                <w:noProof/>
-              </w:rPr>
-              <w:t>Configuration</w:t>
-            </w:r>
-            <w:r>
-              <w:rPr>
-                <w:noProof/>
-                <w:webHidden/>
-              </w:rPr>
-              <w:tab/>
-            </w:r>
-            <w:r>
-              <w:rPr>
-                <w:noProof/>
-                <w:webHidden/>
-              </w:rPr>
-              <w:fldChar w:fldCharType="begin"/>
-            </w:r>
-            <w:r>
-              <w:rPr>
-                <w:noProof/>
-                <w:webHidden/>
-              </w:rPr>
-              <w:instrText xml:space="preserve"> PAGEREF _Toc444772917 \h </w:instrText>
+              <w:instrText xml:space="preserve"> PAGEREF _Toc444795361 \h </w:instrText>
             </w:r>
             <w:r>
               <w:rPr>
@@ -3082,13 +2942,13 @@
               <w:szCs w:val="24"/>
             </w:rPr>
           </w:pPr>
-          <w:hyperlink w:anchor="_Toc444772918" w:history="1">
+          <w:hyperlink w:anchor="_Toc444795362" w:history="1">
             <w:r>
               <w:rPr>
                 <w:rStyle w:val="Hyperlink"/>
                 <w:noProof/>
               </w:rPr>
-              <w:t>In-Memory Replication HornetQ HA</w:t>
+              <w:t>NFS-based HornetQ HA</w:t>
             </w:r>
             <w:r>
               <w:rPr>
@@ -3109,7 +2969,7 @@
                 <w:noProof/>
                 <w:webHidden/>
               </w:rPr>
-              <w:instrText xml:space="preserve"> PAGEREF _Toc444772918 \h </w:instrText>
+              <w:instrText xml:space="preserve"> PAGEREF _Toc444795362 \h </w:instrText>
             </w:r>
             <w:r>
               <w:rPr>
@@ -3152,7 +3012,7 @@
               <w:szCs w:val="24"/>
             </w:rPr>
           </w:pPr>
-          <w:hyperlink w:anchor="_Toc444772919" w:history="1">
+          <w:hyperlink w:anchor="_Toc444795363" w:history="1">
             <w:r>
               <w:rPr>
                 <w:rStyle w:val="Hyperlink"/>
@@ -3179,7 +3039,7 @@
                 <w:noProof/>
                 <w:webHidden/>
               </w:rPr>
-              <w:instrText xml:space="preserve"> PAGEREF _Toc444772919 \h </w:instrText>
+              <w:instrText xml:space="preserve"> PAGEREF _Toc444795363 \h </w:instrText>
             </w:r>
             <w:r>
               <w:rPr>
@@ -3212,22 +3072,23 @@
         </w:p>
         <w:p>
           <w:pPr>
-            <w:pStyle w:val="TOC1"/>
+            <w:pStyle w:val="TOC3"/>
             <w:tabs>
               <w:tab w:val="right" w:leader="dot" w:pos="8630"/>
             </w:tabs>
             <w:rPr>
-              <w:b w:val="0"/>
               <w:noProof/>
+              <w:sz w:val="24"/>
+              <w:szCs w:val="24"/>
             </w:rPr>
           </w:pPr>
-          <w:hyperlink w:anchor="_Toc444772920" w:history="1">
+          <w:hyperlink w:anchor="_Toc444795364" w:history="1">
             <w:r>
               <w:rPr>
                 <w:rStyle w:val="Hyperlink"/>
                 <w:noProof/>
               </w:rPr>
-              <w:t>Running Arbitrary Shell Commands Across the Environment</w:t>
+              <w:t>Configuration</w:t>
             </w:r>
             <w:r>
               <w:rPr>
@@ -3248,7 +3109,7 @@
                 <w:noProof/>
                 <w:webHidden/>
               </w:rPr>
-              <w:instrText xml:space="preserve"> PAGEREF _Toc444772920 \h </w:instrText>
+              <w:instrText xml:space="preserve"> PAGEREF _Toc444795364 \h </w:instrText>
             </w:r>
             <w:r>
               <w:rPr>
@@ -3268,76 +3129,7 @@
                 <w:noProof/>
                 <w:webHidden/>
               </w:rPr>
-              <w:t>28</w:t>
-            </w:r>
-            <w:r>
-              <w:rPr>
-                <w:noProof/>
-                <w:webHidden/>
-              </w:rPr>
-              <w:fldChar w:fldCharType="end"/>
-            </w:r>
-          </w:hyperlink>
-        </w:p>
-        <w:p>
-          <w:pPr>
-            <w:pStyle w:val="TOC1"/>
-            <w:tabs>
-              <w:tab w:val="right" w:leader="dot" w:pos="8630"/>
-            </w:tabs>
-            <w:rPr>
-              <w:b w:val="0"/>
-              <w:noProof/>
-            </w:rPr>
-          </w:pPr>
-          <w:hyperlink w:anchor="_Toc444772921" w:history="1">
-            <w:r>
-              <w:rPr>
-                <w:rStyle w:val="Hyperlink"/>
-                <w:noProof/>
-              </w:rPr>
-              <w:t>Miscellaneous</w:t>
-            </w:r>
-            <w:r>
-              <w:rPr>
-                <w:noProof/>
-                <w:webHidden/>
-              </w:rPr>
-              <w:tab/>
-            </w:r>
-            <w:r>
-              <w:rPr>
-                <w:noProof/>
-                <w:webHidden/>
-              </w:rPr>
-              <w:fldChar w:fldCharType="begin"/>
-            </w:r>
-            <w:r>
-              <w:rPr>
-                <w:noProof/>
-                <w:webHidden/>
-              </w:rPr>
-              <w:instrText xml:space="preserve"> PAGEREF _Toc444772921 \h </w:instrText>
-            </w:r>
-            <w:r>
-              <w:rPr>
-                <w:noProof/>
-                <w:webHidden/>
-              </w:rPr>
-            </w:r>
-            <w:r>
-              <w:rPr>
-                <w:noProof/>
-                <w:webHidden/>
-              </w:rPr>
-              <w:fldChar w:fldCharType="separate"/>
-            </w:r>
-            <w:r>
-              <w:rPr>
-                <w:noProof/>
-                <w:webHidden/>
-              </w:rPr>
-              <w:t>28</w:t>
+              <w:t>27</w:t>
             </w:r>
             <w:r>
               <w:rPr>
@@ -3361,13 +3153,13 @@
               <w:szCs w:val="24"/>
             </w:rPr>
           </w:pPr>
-          <w:hyperlink w:anchor="_Toc444772922" w:history="1">
+          <w:hyperlink w:anchor="_Toc444795365" w:history="1">
             <w:r>
               <w:rPr>
                 <w:rStyle w:val="Hyperlink"/>
                 <w:noProof/>
               </w:rPr>
-              <w:t>In-Line Documentation</w:t>
+              <w:t>In-Memory Replication HornetQ HA</w:t>
             </w:r>
             <w:r>
               <w:rPr>
@@ -3388,7 +3180,215 @@
                 <w:noProof/>
                 <w:webHidden/>
               </w:rPr>
-              <w:instrText xml:space="preserve"> PAGEREF _Toc444772922 \h </w:instrText>
+              <w:instrText xml:space="preserve"> PAGEREF _Toc444795365 \h </w:instrText>
+            </w:r>
+            <w:r>
+              <w:rPr>
+                <w:noProof/>
+                <w:webHidden/>
+              </w:rPr>
+            </w:r>
+            <w:r>
+              <w:rPr>
+                <w:noProof/>
+                <w:webHidden/>
+              </w:rPr>
+              <w:fldChar w:fldCharType="separate"/>
+            </w:r>
+            <w:r>
+              <w:rPr>
+                <w:noProof/>
+                <w:webHidden/>
+              </w:rPr>
+              <w:t>27</w:t>
+            </w:r>
+            <w:r>
+              <w:rPr>
+                <w:noProof/>
+                <w:webHidden/>
+              </w:rPr>
+              <w:fldChar w:fldCharType="end"/>
+            </w:r>
+          </w:hyperlink>
+        </w:p>
+        <w:p>
+          <w:pPr>
+            <w:pStyle w:val="TOC3"/>
+            <w:tabs>
+              <w:tab w:val="right" w:leader="dot" w:pos="8630"/>
+            </w:tabs>
+            <w:rPr>
+              <w:noProof/>
+              <w:sz w:val="24"/>
+              <w:szCs w:val="24"/>
+            </w:rPr>
+          </w:pPr>
+          <w:hyperlink w:anchor="_Toc444795366" w:history="1">
+            <w:r>
+              <w:rPr>
+                <w:rStyle w:val="Hyperlink"/>
+                <w:noProof/>
+              </w:rPr>
+              <w:t>Prerequisites</w:t>
+            </w:r>
+            <w:r>
+              <w:rPr>
+                <w:noProof/>
+                <w:webHidden/>
+              </w:rPr>
+              <w:tab/>
+            </w:r>
+            <w:r>
+              <w:rPr>
+                <w:noProof/>
+                <w:webHidden/>
+              </w:rPr>
+              <w:fldChar w:fldCharType="begin"/>
+            </w:r>
+            <w:r>
+              <w:rPr>
+                <w:noProof/>
+                <w:webHidden/>
+              </w:rPr>
+              <w:instrText xml:space="preserve"> PAGEREF _Toc444795366 \h </w:instrText>
+            </w:r>
+            <w:r>
+              <w:rPr>
+                <w:noProof/>
+                <w:webHidden/>
+              </w:rPr>
+            </w:r>
+            <w:r>
+              <w:rPr>
+                <w:noProof/>
+                <w:webHidden/>
+              </w:rPr>
+              <w:fldChar w:fldCharType="separate"/>
+            </w:r>
+            <w:r>
+              <w:rPr>
+                <w:noProof/>
+                <w:webHidden/>
+              </w:rPr>
+              <w:t>27</w:t>
+            </w:r>
+            <w:r>
+              <w:rPr>
+                <w:noProof/>
+                <w:webHidden/>
+              </w:rPr>
+              <w:fldChar w:fldCharType="end"/>
+            </w:r>
+          </w:hyperlink>
+        </w:p>
+        <w:p>
+          <w:pPr>
+            <w:pStyle w:val="TOC1"/>
+            <w:tabs>
+              <w:tab w:val="right" w:leader="dot" w:pos="8630"/>
+            </w:tabs>
+            <w:rPr>
+              <w:b w:val="0"/>
+              <w:noProof/>
+            </w:rPr>
+          </w:pPr>
+          <w:hyperlink w:anchor="_Toc444795367" w:history="1">
+            <w:r>
+              <w:rPr>
+                <w:rStyle w:val="Hyperlink"/>
+                <w:noProof/>
+              </w:rPr>
+              <w:t>Running Arbitrary Shell Commands Across the Environment</w:t>
+            </w:r>
+            <w:r>
+              <w:rPr>
+                <w:noProof/>
+                <w:webHidden/>
+              </w:rPr>
+              <w:tab/>
+            </w:r>
+            <w:r>
+              <w:rPr>
+                <w:noProof/>
+                <w:webHidden/>
+              </w:rPr>
+              <w:fldChar w:fldCharType="begin"/>
+            </w:r>
+            <w:r>
+              <w:rPr>
+                <w:noProof/>
+                <w:webHidden/>
+              </w:rPr>
+              <w:instrText xml:space="preserve"> PAGEREF _Toc444795367 \h </w:instrText>
+            </w:r>
+            <w:r>
+              <w:rPr>
+                <w:noProof/>
+                <w:webHidden/>
+              </w:rPr>
+            </w:r>
+            <w:r>
+              <w:rPr>
+                <w:noProof/>
+                <w:webHidden/>
+              </w:rPr>
+              <w:fldChar w:fldCharType="separate"/>
+            </w:r>
+            <w:r>
+              <w:rPr>
+                <w:noProof/>
+                <w:webHidden/>
+              </w:rPr>
+              <w:t>28</w:t>
+            </w:r>
+            <w:r>
+              <w:rPr>
+                <w:noProof/>
+                <w:webHidden/>
+              </w:rPr>
+              <w:fldChar w:fldCharType="end"/>
+            </w:r>
+          </w:hyperlink>
+        </w:p>
+        <w:p>
+          <w:pPr>
+            <w:pStyle w:val="TOC1"/>
+            <w:tabs>
+              <w:tab w:val="right" w:leader="dot" w:pos="8630"/>
+            </w:tabs>
+            <w:rPr>
+              <w:b w:val="0"/>
+              <w:noProof/>
+            </w:rPr>
+          </w:pPr>
+          <w:hyperlink w:anchor="_Toc444795368" w:history="1">
+            <w:r>
+              <w:rPr>
+                <w:rStyle w:val="Hyperlink"/>
+                <w:noProof/>
+              </w:rPr>
+              <w:t>Miscellaneous</w:t>
+            </w:r>
+            <w:r>
+              <w:rPr>
+                <w:noProof/>
+                <w:webHidden/>
+              </w:rPr>
+              <w:tab/>
+            </w:r>
+            <w:r>
+              <w:rPr>
+                <w:noProof/>
+                <w:webHidden/>
+              </w:rPr>
+              <w:fldChar w:fldCharType="begin"/>
+            </w:r>
+            <w:r>
+              <w:rPr>
+                <w:noProof/>
+                <w:webHidden/>
+              </w:rPr>
+              <w:instrText xml:space="preserve"> PAGEREF _Toc444795368 \h </w:instrText>
             </w:r>
             <w:r>
               <w:rPr>
@@ -3432,13 +3432,13 @@
               <w:szCs w:val="24"/>
             </w:rPr>
           </w:pPr>
-          <w:hyperlink w:anchor="_Toc444772923" w:history="1">
+          <w:hyperlink w:anchor="_Toc444795369" w:history="1">
             <w:r>
               <w:rPr>
                 <w:rStyle w:val="Hyperlink"/>
                 <w:noProof/>
               </w:rPr>
-              <w:t>Verbose Execution</w:t>
+              <w:t>In-Line Documentation</w:t>
             </w:r>
             <w:r>
               <w:rPr>
@@ -3459,7 +3459,7 @@
                 <w:noProof/>
                 <w:webHidden/>
               </w:rPr>
-              <w:instrText xml:space="preserve"> PAGEREF _Toc444772923 \h </w:instrText>
+              <w:instrText xml:space="preserve"> PAGEREF _Toc444795369 \h </w:instrText>
             </w:r>
             <w:r>
               <w:rPr>
@@ -3480,75 +3480,6 @@
                 <w:webHidden/>
               </w:rPr>
               <w:t>28</w:t>
-            </w:r>
-            <w:r>
-              <w:rPr>
-                <w:noProof/>
-                <w:webHidden/>
-              </w:rPr>
-              <w:fldChar w:fldCharType="end"/>
-            </w:r>
-          </w:hyperlink>
-        </w:p>
-        <w:p>
-          <w:pPr>
-            <w:pStyle w:val="TOC1"/>
-            <w:tabs>
-              <w:tab w:val="right" w:leader="dot" w:pos="8630"/>
-            </w:tabs>
-            <w:rPr>
-              <w:b w:val="0"/>
-              <w:noProof/>
-            </w:rPr>
-          </w:pPr>
-          <w:hyperlink w:anchor="_Toc444772924" w:history="1">
-            <w:r>
-              <w:rPr>
-                <w:rStyle w:val="Hyperlink"/>
-                <w:noProof/>
-              </w:rPr>
-              <w:t>Extending em</w:t>
-            </w:r>
-            <w:r>
-              <w:rPr>
-                <w:noProof/>
-                <w:webHidden/>
-              </w:rPr>
-              <w:tab/>
-            </w:r>
-            <w:r>
-              <w:rPr>
-                <w:noProof/>
-                <w:webHidden/>
-              </w:rPr>
-              <w:fldChar w:fldCharType="begin"/>
-            </w:r>
-            <w:r>
-              <w:rPr>
-                <w:noProof/>
-                <w:webHidden/>
-              </w:rPr>
-              <w:instrText xml:space="preserve"> PAGEREF _Toc444772924 \h </w:instrText>
-            </w:r>
-            <w:r>
-              <w:rPr>
-                <w:noProof/>
-                <w:webHidden/>
-              </w:rPr>
-            </w:r>
-            <w:r>
-              <w:rPr>
-                <w:noProof/>
-                <w:webHidden/>
-              </w:rPr>
-              <w:fldChar w:fldCharType="separate"/>
-            </w:r>
-            <w:r>
-              <w:rPr>
-                <w:noProof/>
-                <w:webHidden/>
-              </w:rPr>
-              <w:t>29</w:t>
             </w:r>
             <w:r>
               <w:rPr>
@@ -3572,12 +3503,152 @@
               <w:szCs w:val="24"/>
             </w:rPr>
           </w:pPr>
-          <w:hyperlink w:anchor="_Toc444772925" w:history="1">
+          <w:hyperlink w:anchor="_Toc444795370" w:history="1">
             <w:r>
               <w:rPr>
                 <w:rStyle w:val="Hyperlink"/>
                 <w:noProof/>
               </w:rPr>
+              <w:t>Verbose Execution</w:t>
+            </w:r>
+            <w:r>
+              <w:rPr>
+                <w:noProof/>
+                <w:webHidden/>
+              </w:rPr>
+              <w:tab/>
+            </w:r>
+            <w:r>
+              <w:rPr>
+                <w:noProof/>
+                <w:webHidden/>
+              </w:rPr>
+              <w:fldChar w:fldCharType="begin"/>
+            </w:r>
+            <w:r>
+              <w:rPr>
+                <w:noProof/>
+                <w:webHidden/>
+              </w:rPr>
+              <w:instrText xml:space="preserve"> PAGEREF _Toc444795370 \h </w:instrText>
+            </w:r>
+            <w:r>
+              <w:rPr>
+                <w:noProof/>
+                <w:webHidden/>
+              </w:rPr>
+            </w:r>
+            <w:r>
+              <w:rPr>
+                <w:noProof/>
+                <w:webHidden/>
+              </w:rPr>
+              <w:fldChar w:fldCharType="separate"/>
+            </w:r>
+            <w:r>
+              <w:rPr>
+                <w:noProof/>
+                <w:webHidden/>
+              </w:rPr>
+              <w:t>28</w:t>
+            </w:r>
+            <w:r>
+              <w:rPr>
+                <w:noProof/>
+                <w:webHidden/>
+              </w:rPr>
+              <w:fldChar w:fldCharType="end"/>
+            </w:r>
+          </w:hyperlink>
+        </w:p>
+        <w:p>
+          <w:pPr>
+            <w:pStyle w:val="TOC1"/>
+            <w:tabs>
+              <w:tab w:val="right" w:leader="dot" w:pos="8630"/>
+            </w:tabs>
+            <w:rPr>
+              <w:b w:val="0"/>
+              <w:noProof/>
+            </w:rPr>
+          </w:pPr>
+          <w:hyperlink w:anchor="_Toc444795371" w:history="1">
+            <w:r>
+              <w:rPr>
+                <w:rStyle w:val="Hyperlink"/>
+                <w:noProof/>
+              </w:rPr>
+              <w:t>Extending em</w:t>
+            </w:r>
+            <w:r>
+              <w:rPr>
+                <w:noProof/>
+                <w:webHidden/>
+              </w:rPr>
+              <w:tab/>
+            </w:r>
+            <w:r>
+              <w:rPr>
+                <w:noProof/>
+                <w:webHidden/>
+              </w:rPr>
+              <w:fldChar w:fldCharType="begin"/>
+            </w:r>
+            <w:r>
+              <w:rPr>
+                <w:noProof/>
+                <w:webHidden/>
+              </w:rPr>
+              <w:instrText xml:space="preserve"> PAGEREF _Toc444795371 \h </w:instrText>
+            </w:r>
+            <w:r>
+              <w:rPr>
+                <w:noProof/>
+                <w:webHidden/>
+              </w:rPr>
+            </w:r>
+            <w:r>
+              <w:rPr>
+                <w:noProof/>
+                <w:webHidden/>
+              </w:rPr>
+              <w:fldChar w:fldCharType="separate"/>
+            </w:r>
+            <w:r>
+              <w:rPr>
+                <w:noProof/>
+                <w:webHidden/>
+              </w:rPr>
+              <w:t>29</w:t>
+            </w:r>
+            <w:r>
+              <w:rPr>
+                <w:noProof/>
+                <w:webHidden/>
+              </w:rPr>
+              <w:fldChar w:fldCharType="end"/>
+            </w:r>
+          </w:hyperlink>
+        </w:p>
+        <w:p>
+          <w:pPr>
+            <w:pStyle w:val="TOC2"/>
+            <w:tabs>
+              <w:tab w:val="right" w:leader="dot" w:pos="8630"/>
+            </w:tabs>
+            <w:rPr>
+              <w:b w:val="0"/>
+              <w:noProof/>
+              <w:sz w:val="24"/>
+              <w:szCs w:val="24"/>
+            </w:rPr>
+          </w:pPr>
+          <w:hyperlink w:anchor="_Toc444795372" w:history="1">
+            <w:r>
+              <w:rPr>
+                <w:rStyle w:val="Hyperlink"/>
+                <w:noProof/>
+              </w:rPr>
               <w:t>Overlays</w:t>
             </w:r>
             <w:r>
@@ -3599,7 +3670,7 @@
                 <w:noProof/>
                 <w:webHidden/>
               </w:rPr>
-              <w:instrText xml:space="preserve"> PAGEREF _Toc444772925 \h </w:instrText>
+              <w:instrText xml:space="preserve"> PAGEREF _Toc444795372 \h </w:instrText>
             </w:r>
             <w:r>
               <w:rPr>
@@ -3658,7 +3729,7 @@
       <w:pPr>
         <w:pStyle w:val="Heading1"/>
       </w:pPr>
-      <w:bookmarkStart w:id="0" w:name="_Toc444772876"/>
+      <w:bookmarkStart w:id="0" w:name="_Toc444795322"/>
       <w:r>
         <w:t>Introduction</w:t>
       </w:r>
@@ -3703,7 +3774,7 @@
       <w:pPr>
         <w:pStyle w:val="Heading1"/>
       </w:pPr>
-      <w:bookmarkStart w:id="1" w:name="_Toc444772877"/>
+      <w:bookmarkStart w:id="1" w:name="_Toc444795323"/>
       <w:r>
         <w:lastRenderedPageBreak/>
         <w:t>Installation</w:t>
@@ -3719,7 +3790,7 @@
       <w:pPr>
         <w:pStyle w:val="Heading2"/>
       </w:pPr>
-      <w:bookmarkStart w:id="2" w:name="_Toc444772878"/>
+      <w:bookmarkStart w:id="2" w:name="_Toc444795324"/>
       <w:r>
         <w:t xml:space="preserve">Installation </w:t>
       </w:r>
@@ -3737,7 +3808,7 @@
       <w:pPr>
         <w:pStyle w:val="Heading3"/>
       </w:pPr>
-      <w:bookmarkStart w:id="3" w:name="_Toc444772879"/>
+      <w:bookmarkStart w:id="3" w:name="_Toc444795325"/>
       <w:r>
         <w:t>Java SDK</w:t>
       </w:r>
@@ -3792,7 +3863,7 @@
       <w:pPr>
         <w:pStyle w:val="Heading3"/>
       </w:pPr>
-      <w:bookmarkStart w:id="4" w:name="_Toc444772880"/>
+      <w:bookmarkStart w:id="4" w:name="_Toc444795326"/>
       <w:r>
         <w:t xml:space="preserve">Amazon </w:t>
       </w:r>
@@ -4213,7 +4284,7 @@
       <w:pPr>
         <w:pStyle w:val="Heading3"/>
       </w:pPr>
-      <w:bookmarkStart w:id="5" w:name="_Toc444772881"/>
+      <w:bookmarkStart w:id="5" w:name="_Toc444795327"/>
       <w:r>
         <w:t>Set the Amazon EC2 API Access Keys</w:t>
       </w:r>
@@ -5576,7 +5647,7 @@
       <w:pPr>
         <w:pStyle w:val="Heading3"/>
       </w:pPr>
-      <w:bookmarkStart w:id="6" w:name="_Toc444772882"/>
+      <w:bookmarkStart w:id="6" w:name="_Toc444795328"/>
       <w:r>
         <w:lastRenderedPageBreak/>
         <w:t>Set your Amazon EC2 Region</w:t>
@@ -5913,7 +5984,7 @@
         <w:pStyle w:val="Heading3"/>
       </w:pPr>
       <w:bookmarkStart w:id="7" w:name="_Ref295842164"/>
-      <w:bookmarkStart w:id="8" w:name="_Toc444772883"/>
+      <w:bookmarkStart w:id="8" w:name="_Toc444795329"/>
       <w:r>
         <w:t>Instance Access Key Pairs</w:t>
       </w:r>
@@ -6084,7 +6155,7 @@
         <w:pStyle w:val="Heading3"/>
       </w:pPr>
       <w:bookmarkStart w:id="10" w:name="_Ref295931324"/>
-      <w:bookmarkStart w:id="11" w:name="_Toc444772884"/>
+      <w:bookmarkStart w:id="11" w:name="_Toc444795330"/>
       <w:r>
         <w:t>Security Groups</w:t>
       </w:r>
@@ -6147,7 +6218,7 @@
       <w:pPr>
         <w:pStyle w:val="Heading3"/>
       </w:pPr>
-      <w:bookmarkStart w:id="12" w:name="_Toc444772885"/>
+      <w:bookmarkStart w:id="12" w:name="_Toc444795331"/>
       <w:r>
         <w:t>Subnets</w:t>
       </w:r>
@@ -6245,7 +6316,7 @@
       <w:pPr>
         <w:pStyle w:val="Heading2"/>
       </w:pPr>
-      <w:bookmarkStart w:id="13" w:name="_Toc444772886"/>
+      <w:bookmarkStart w:id="13" w:name="_Toc444795332"/>
       <w:r>
         <w:lastRenderedPageBreak/>
         <w:t>em</w:t>
@@ -6259,7 +6330,7 @@
       <w:pPr>
         <w:pStyle w:val="Heading3"/>
       </w:pPr>
-      <w:bookmarkStart w:id="14" w:name="_Toc444772887"/>
+      <w:bookmarkStart w:id="14" w:name="_Toc444795333"/>
       <w:r>
         <w:t xml:space="preserve">Download </w:t>
       </w:r>
@@ -6292,7 +6363,7 @@
       <w:pPr>
         <w:pStyle w:val="Heading3"/>
       </w:pPr>
-      <w:bookmarkStart w:id="15" w:name="_Toc444772888"/>
+      <w:bookmarkStart w:id="15" w:name="_Toc444795334"/>
       <w:r>
         <w:t>Extract the Installation Archive</w:t>
       </w:r>
@@ -6526,7 +6597,7 @@
       <w:pPr>
         <w:pStyle w:val="Heading3"/>
       </w:pPr>
-      <w:bookmarkStart w:id="16" w:name="_Toc444772889"/>
+      <w:bookmarkStart w:id="16" w:name="_Toc444795335"/>
       <w:r>
         <w:t>Setup the Environment Variables</w:t>
       </w:r>
@@ -6731,7 +6802,7 @@
       <w:pPr>
         <w:pStyle w:val="Heading3"/>
       </w:pPr>
-      <w:bookmarkStart w:id="17" w:name="_Toc444772890"/>
+      <w:bookmarkStart w:id="17" w:name="_Toc444795336"/>
       <w:r>
         <w:lastRenderedPageBreak/>
         <w:t xml:space="preserve">Install the Instance Provisioning </w:t>
@@ -7256,7 +7327,7 @@
       <w:r>
         <w:br/>
       </w:r>
-      <w:bookmarkStart w:id="18" w:name="_Toc444772891"/>
+      <w:bookmarkStart w:id="18" w:name="_Toc444795337"/>
       <w:r>
         <w:t>Configure the NFS File Server Internal IP</w:t>
       </w:r>
@@ -7515,7 +7586,7 @@
       <w:pPr>
         <w:pStyle w:val="Heading3"/>
       </w:pPr>
-      <w:bookmarkStart w:id="19" w:name="_Toc444772892"/>
+      <w:bookmarkStart w:id="19" w:name="_Toc444795338"/>
       <w:r>
         <w:lastRenderedPageBreak/>
         <w:t>Test the Installation</w:t>
@@ -8470,7 +8541,7 @@
       <w:pPr>
         <w:pStyle w:val="Heading1"/>
       </w:pPr>
-      <w:bookmarkStart w:id="20" w:name="_Toc444772893"/>
+      <w:bookmarkStart w:id="20" w:name="_Toc444795339"/>
       <w:r>
         <w:lastRenderedPageBreak/>
         <w:t>Building a Basic Environment</w:t>
@@ -8481,7 +8552,7 @@
       <w:pPr>
         <w:pStyle w:val="Heading2"/>
       </w:pPr>
-      <w:bookmarkStart w:id="21" w:name="_Toc444772894"/>
+      <w:bookmarkStart w:id="21" w:name="_Toc444795340"/>
       <w:r>
         <w:t>Basic Environment Overview</w:t>
       </w:r>
@@ -8491,7 +8562,7 @@
       <w:pPr>
         <w:pStyle w:val="Heading3"/>
       </w:pPr>
-      <w:bookmarkStart w:id="22" w:name="_Toc444772895"/>
+      <w:bookmarkStart w:id="22" w:name="_Toc444795341"/>
       <w:r>
         <w:t>The NFS File Server</w:t>
       </w:r>
@@ -8574,7 +8645,7 @@
       <w:pPr>
         <w:pStyle w:val="Heading3"/>
       </w:pPr>
-      <w:bookmarkStart w:id="23" w:name="_Toc444772896"/>
+      <w:bookmarkStart w:id="23" w:name="_Toc444795342"/>
       <w:r>
         <w:t>Other Instances</w:t>
       </w:r>
@@ -8624,14 +8695,14 @@
         <w:pStyle w:val="Heading2"/>
       </w:pPr>
       <w:bookmarkStart w:id="24" w:name="_Ref295941629"/>
-      <w:bookmarkStart w:id="25" w:name="_Ref295854216"/>
-      <w:bookmarkStart w:id="26" w:name="_Toc444772897"/>
+      <w:bookmarkStart w:id="25" w:name="_Toc444795343"/>
+      <w:bookmarkStart w:id="26" w:name="_Ref295854216"/>
       <w:r>
         <w:lastRenderedPageBreak/>
         <w:t>Create an NFS Server Security Group</w:t>
       </w:r>
       <w:bookmarkEnd w:id="24"/>
-      <w:bookmarkEnd w:id="26"/>
+      <w:bookmarkEnd w:id="25"/>
     </w:p>
     <w:p/>
     <w:p>
@@ -8688,14 +8759,14 @@
         <w:pStyle w:val="Heading2"/>
       </w:pPr>
       <w:bookmarkStart w:id="27" w:name="_Ref295941705"/>
-      <w:bookmarkStart w:id="28" w:name="_Toc444772898"/>
+      <w:bookmarkStart w:id="28" w:name="_Toc444795344"/>
       <w:r>
         <w:t>B</w:t>
       </w:r>
       <w:r>
         <w:t>uilding the NFS Server</w:t>
       </w:r>
-      <w:bookmarkEnd w:id="25"/>
+      <w:bookmarkEnd w:id="26"/>
       <w:bookmarkEnd w:id="27"/>
       <w:bookmarkEnd w:id="28"/>
     </w:p>
@@ -10350,7 +10421,7 @@
       <w:pPr>
         <w:pStyle w:val="Heading2"/>
       </w:pPr>
-      <w:bookmarkStart w:id="29" w:name="_Toc444772899"/>
+      <w:bookmarkStart w:id="29" w:name="_Toc444795345"/>
       <w:r>
         <w:t>NFS Server Termination Protection</w:t>
       </w:r>
@@ -10387,7 +10458,7 @@
       <w:pPr>
         <w:pStyle w:val="Heading2"/>
       </w:pPr>
-      <w:bookmarkStart w:id="30" w:name="_Toc444772900"/>
+      <w:bookmarkStart w:id="30" w:name="_Toc444795346"/>
       <w:r>
         <w:lastRenderedPageBreak/>
         <w:t>Building a Basic Instance</w:t>
@@ -12533,13 +12604,13 @@
       <w:pPr>
         <w:pStyle w:val="Heading2"/>
       </w:pPr>
-      <w:bookmarkStart w:id="31" w:name="_Toc444772901"/>
+      <w:bookmarkStart w:id="31" w:name="_Toc444795347"/>
       <w:r>
         <w:t>Starting a Basic Instance</w:t>
       </w:r>
       <w:bookmarkEnd w:id="31"/>
     </w:p>
-    <w:bookmarkStart w:id="32" w:name="_Toc444772902"/>
+    <w:bookmarkStart w:id="32" w:name="_Toc444795348"/>
     <w:p>
       <w:pPr>
         <w:pStyle w:val="Heading2"/>
@@ -12975,7 +13046,7 @@
       <w:pPr>
         <w:pStyle w:val="Heading2"/>
       </w:pPr>
-      <w:bookmarkStart w:id="33" w:name="_Toc444772903"/>
+      <w:bookmarkStart w:id="33" w:name="_Toc444795349"/>
       <w:r>
         <w:t>Stopping a Basic Instance</w:t>
       </w:r>
@@ -13136,7 +13207,7 @@
       <w:pPr>
         <w:pStyle w:val="Heading2"/>
       </w:pPr>
-      <w:bookmarkStart w:id="34" w:name="_Toc444772904"/>
+      <w:bookmarkStart w:id="34" w:name="_Toc444795350"/>
       <w:r>
         <w:t>Terminating a Basic Instance</w:t>
       </w:r>
@@ -13317,7 +13388,7 @@
         <w:pStyle w:val="Heading1"/>
       </w:pPr>
       <w:bookmarkStart w:id="35" w:name="_Ref295938984"/>
-      <w:bookmarkStart w:id="36" w:name="_Toc444772905"/>
+      <w:bookmarkStart w:id="36" w:name="_Toc444795351"/>
       <w:r>
         <w:lastRenderedPageBreak/>
         <w:t xml:space="preserve">Building a Java-enabled </w:t>
@@ -13558,7 +13629,7 @@
       <w:pPr>
         <w:pStyle w:val="Heading1"/>
       </w:pPr>
-      <w:bookmarkStart w:id="37" w:name="_Toc444772906"/>
+      <w:bookmarkStart w:id="37" w:name="_Toc444795352"/>
       <w:r>
         <w:lastRenderedPageBreak/>
         <w:t xml:space="preserve">Building an AMQ </w:t>
@@ -13573,7 +13644,7 @@
       <w:pPr>
         <w:pStyle w:val="Heading2"/>
       </w:pPr>
-      <w:bookmarkStart w:id="38" w:name="_Toc444772907"/>
+      <w:bookmarkStart w:id="38" w:name="_Toc444795353"/>
       <w:r>
         <w:t>Create the AMQ Cluster Security Group</w:t>
       </w:r>
@@ -13638,7 +13709,7 @@
       <w:pPr>
         <w:pStyle w:val="Heading2"/>
       </w:pPr>
-      <w:bookmarkStart w:id="39" w:name="_Toc444772908"/>
+      <w:bookmarkStart w:id="39" w:name="_Toc444795354"/>
       <w:r>
         <w:t>Build the AMQ Instances</w:t>
       </w:r>
@@ -14618,7 +14689,7 @@
       <w:pPr>
         <w:pStyle w:val="Heading2"/>
       </w:pPr>
-      <w:bookmarkStart w:id="40" w:name="_Toc444772909"/>
+      <w:bookmarkStart w:id="40" w:name="_Toc444795355"/>
       <w:r>
         <w:lastRenderedPageBreak/>
         <w:t>Testing the Installation</w:t>
@@ -14672,7 +14743,7 @@
       <w:pPr>
         <w:pStyle w:val="Heading1"/>
       </w:pPr>
-      <w:bookmarkStart w:id="41" w:name="_Toc444772910"/>
+      <w:bookmarkStart w:id="41" w:name="_Toc444795356"/>
       <w:r>
         <w:lastRenderedPageBreak/>
         <w:t xml:space="preserve">Building a JBoss </w:t>
@@ -14775,7 +14846,7 @@
       <w:pPr>
         <w:pStyle w:val="Heading2"/>
       </w:pPr>
-      <w:bookmarkStart w:id="42" w:name="_Toc444772911"/>
+      <w:bookmarkStart w:id="42" w:name="_Toc444795357"/>
       <w:r>
         <w:t>Environment Configuration</w:t>
       </w:r>
@@ -14947,25 +15018,7 @@
                                 <w:sz w:val="20"/>
                                 <w:szCs w:val="20"/>
                               </w:rPr>
-                              <w:t>jboss_template=jboss-</w:t>
-                            </w:r>
-                            <w:bookmarkStart w:id="43" w:name="_GoBack"/>
-                            <w:r>
-                              <w:rPr>
-                                <w:rFonts w:ascii="Courier New" w:hAnsi="Courier New" w:cs="Courier New"/>
-                                <w:sz w:val="20"/>
-                                <w:szCs w:val="20"/>
-                              </w:rPr>
-                              <w:t>eap</w:t>
-                            </w:r>
-                            <w:bookmarkEnd w:id="43"/>
-                            <w:r>
-                              <w:rPr>
-                                <w:rFonts w:ascii="Courier New" w:hAnsi="Courier New" w:cs="Courier New"/>
-                                <w:sz w:val="20"/>
-                                <w:szCs w:val="20"/>
-                              </w:rPr>
-                              <w:t>-6.4.0.zip</w:t>
+                              <w:t>jboss_template=jboss-eap-6.4.0.zip</w:t>
                             </w:r>
                           </w:p>
                         </w:txbxContent>
@@ -15109,12 +15162,12 @@
       <w:pPr>
         <w:pStyle w:val="Heading2"/>
       </w:pPr>
-      <w:bookmarkStart w:id="44" w:name="_Toc444772912"/>
+      <w:bookmarkStart w:id="43" w:name="_Toc444795358"/>
       <w:r>
         <w:lastRenderedPageBreak/>
         <w:t>Doman Controller</w:t>
       </w:r>
-      <w:bookmarkEnd w:id="44"/>
+      <w:bookmarkEnd w:id="43"/>
     </w:p>
     <w:p/>
     <w:p>
@@ -15926,11 +15979,11 @@
       <w:pPr>
         <w:pStyle w:val="Heading2"/>
       </w:pPr>
-      <w:bookmarkStart w:id="45" w:name="_Toc444772913"/>
+      <w:bookmarkStart w:id="44" w:name="_Toc444795359"/>
       <w:r>
         <w:t>Subordinate Host Controller</w:t>
       </w:r>
-      <w:bookmarkEnd w:id="45"/>
+      <w:bookmarkEnd w:id="44"/>
     </w:p>
     <w:p/>
     <w:p>
@@ -15950,6 +16003,8 @@
         <w:t xml:space="preserve"> it means the host.xml &lt;servers&gt; section will be cleared.</w:t>
       </w:r>
     </w:p>
+    <w:bookmarkStart w:id="45" w:name="_GoBack"/>
+    <w:bookmarkEnd w:id="45"/>
     <w:p>
       <w:r>
         <w:rPr>
@@ -16920,6 +16975,689 @@
     <w:p/>
     <w:p>
       <w:pPr>
+        <w:jc w:val="both"/>
+      </w:pPr>
+    </w:p>
+    <w:p>
+      <w:pPr>
+        <w:pStyle w:val="Heading2"/>
+      </w:pPr>
+      <w:bookmarkStart w:id="46" w:name="_Toc444795360"/>
+      <w:r>
+        <w:t>Standalone JBoss Node</w:t>
+      </w:r>
+      <w:bookmarkEnd w:id="46"/>
+    </w:p>
+    <w:p/>
+    <w:p>
+      <w:r>
+        <w:t>The environment’s NFS server must be up and running.</w:t>
+      </w:r>
+    </w:p>
+    <w:p>
+      <w:r>
+        <w:rPr>
+          <w:noProof/>
+        </w:rPr>
+        <mc:AlternateContent>
+          <mc:Choice Requires="wps">
+            <w:drawing>
+              <wp:anchor distT="0" distB="0" distL="114300" distR="114300" simplePos="0" relativeHeight="251747328" behindDoc="0" locked="0" layoutInCell="1" allowOverlap="1" wp14:anchorId="1605BFD9" wp14:editId="51B2BB88">
+                <wp:simplePos x="0" y="0"/>
+                <wp:positionH relativeFrom="column">
+                  <wp:posOffset>-65405</wp:posOffset>
+                </wp:positionH>
+                <wp:positionV relativeFrom="paragraph">
+                  <wp:posOffset>209550</wp:posOffset>
+                </wp:positionV>
+                <wp:extent cx="5599430" cy="2290445"/>
+                <wp:effectExtent l="0" t="0" r="13970" b="20955"/>
+                <wp:wrapSquare wrapText="bothSides"/>
+                <wp:docPr id="41" name="Text Box 41"/>
+                <wp:cNvGraphicFramePr/>
+                <a:graphic xmlns:a="http://schemas.openxmlformats.org/drawingml/2006/main">
+                  <a:graphicData uri="http://schemas.microsoft.com/office/word/2010/wordprocessingShape">
+                    <wps:wsp>
+                      <wps:cNvSpPr txBox="1"/>
+                      <wps:spPr>
+                        <a:xfrm>
+                          <a:off x="0" y="0"/>
+                          <a:ext cx="5599430" cy="2290445"/>
+                        </a:xfrm>
+                        <a:prstGeom prst="rect">
+                          <a:avLst/>
+                        </a:prstGeom>
+                        <a:solidFill>
+                          <a:schemeClr val="bg1">
+                            <a:lumMod val="95000"/>
+                          </a:schemeClr>
+                        </a:solidFill>
+                        <a:ln>
+                          <a:solidFill>
+                            <a:schemeClr val="bg1">
+                              <a:lumMod val="75000"/>
+                            </a:schemeClr>
+                          </a:solidFill>
+                        </a:ln>
+                        <a:effectLst/>
+                        <a:extLst>
+                          <a:ext uri="{C572A759-6A51-4108-AA02-DFA0A04FC94B}">
+                            <ma14:wrappingTextBoxFlag xmlns:ma14="http://schemas.microsoft.com/office/mac/drawingml/2011/main"/>
+                          </a:ext>
+                        </a:extLst>
+                      </wps:spPr>
+                      <wps:style>
+                        <a:lnRef idx="0">
+                          <a:schemeClr val="accent1"/>
+                        </a:lnRef>
+                        <a:fillRef idx="0">
+                          <a:schemeClr val="accent1"/>
+                        </a:fillRef>
+                        <a:effectRef idx="0">
+                          <a:schemeClr val="accent1"/>
+                        </a:effectRef>
+                        <a:fontRef idx="minor">
+                          <a:schemeClr val="dk1"/>
+                        </a:fontRef>
+                      </wps:style>
+                      <wps:txbx>
+                        <w:txbxContent>
+                          <w:p>
+                            <w:pPr>
+                              <w:rPr>
+                                <w:rFonts w:ascii="Courier New" w:hAnsi="Courier New" w:cs="Courier New"/>
+                                <w:sz w:val="20"/>
+                                <w:szCs w:val="20"/>
+                              </w:rPr>
+                            </w:pPr>
+                          </w:p>
+                          <w:p>
+                            <w:pPr>
+                              <w:rPr>
+                                <w:rFonts w:ascii="Courier New" w:hAnsi="Courier New" w:cs="Courier New"/>
+                                <w:sz w:val="20"/>
+                                <w:szCs w:val="20"/>
+                              </w:rPr>
+                            </w:pPr>
+                            <w:r>
+                              <w:rPr>
+                                <w:rFonts w:ascii="Courier New" w:hAnsi="Courier New" w:cs="Courier New"/>
+                                <w:sz w:val="20"/>
+                                <w:szCs w:val="20"/>
+                              </w:rPr>
+                              <w:t xml:space="preserve">em create </w:t>
+                            </w:r>
+                            <w:r>
+                              <w:rPr>
+                                <w:rFonts w:ascii="Courier New" w:hAnsi="Courier New" w:cs="Courier New"/>
+                                <w:sz w:val="20"/>
+                                <w:szCs w:val="20"/>
+                              </w:rPr>
+                              <w:t>\</w:t>
+                            </w:r>
+                          </w:p>
+                          <w:p>
+                            <w:pPr>
+                              <w:rPr>
+                                <w:rFonts w:ascii="Courier New" w:hAnsi="Courier New" w:cs="Courier New"/>
+                                <w:sz w:val="20"/>
+                                <w:szCs w:val="20"/>
+                              </w:rPr>
+                            </w:pPr>
+                            <w:r>
+                              <w:rPr>
+                                <w:rFonts w:ascii="Courier New" w:hAnsi="Courier New" w:cs="Courier New"/>
+                                <w:sz w:val="20"/>
+                                <w:szCs w:val="20"/>
+                              </w:rPr>
+                              <w:t xml:space="preserve">   </w:t>
+                            </w:r>
+                            <w:r>
+                              <w:rPr>
+                                <w:rFonts w:ascii="Courier New" w:hAnsi="Courier New" w:cs="Courier New"/>
+                                <w:sz w:val="20"/>
+                                <w:szCs w:val="20"/>
+                              </w:rPr>
+                              <w:t xml:space="preserve">--ami_id ami-775e4f16 </w:t>
+                            </w:r>
+                            <w:r>
+                              <w:rPr>
+                                <w:rFonts w:ascii="Courier New" w:hAnsi="Courier New" w:cs="Courier New"/>
+                                <w:sz w:val="20"/>
+                                <w:szCs w:val="20"/>
+                              </w:rPr>
+                              <w:t>\</w:t>
+                            </w:r>
+                          </w:p>
+                          <w:p>
+                            <w:pPr>
+                              <w:rPr>
+                                <w:rFonts w:ascii="Courier New" w:hAnsi="Courier New" w:cs="Courier New"/>
+                                <w:sz w:val="20"/>
+                                <w:szCs w:val="20"/>
+                              </w:rPr>
+                            </w:pPr>
+                            <w:r>
+                              <w:rPr>
+                                <w:rFonts w:ascii="Courier New" w:hAnsi="Courier New" w:cs="Courier New"/>
+                                <w:sz w:val="20"/>
+                                <w:szCs w:val="20"/>
+                              </w:rPr>
+                              <w:t xml:space="preserve">   </w:t>
+                            </w:r>
+                            <w:r>
+                              <w:rPr>
+                                <w:rFonts w:ascii="Courier New" w:hAnsi="Courier New" w:cs="Courier New"/>
+                                <w:sz w:val="20"/>
+                                <w:szCs w:val="20"/>
+                              </w:rPr>
+                              <w:t xml:space="preserve">--group sg-3b64b65c </w:t>
+                            </w:r>
+                            <w:r>
+                              <w:rPr>
+                                <w:rFonts w:ascii="Courier New" w:hAnsi="Courier New" w:cs="Courier New"/>
+                                <w:sz w:val="20"/>
+                                <w:szCs w:val="20"/>
+                              </w:rPr>
+                              <w:t>\</w:t>
+                            </w:r>
+                          </w:p>
+                          <w:p>
+                            <w:pPr>
+                              <w:rPr>
+                                <w:rFonts w:ascii="Courier New" w:hAnsi="Courier New" w:cs="Courier New"/>
+                                <w:sz w:val="20"/>
+                                <w:szCs w:val="20"/>
+                              </w:rPr>
+                            </w:pPr>
+                            <w:r>
+                              <w:rPr>
+                                <w:rFonts w:ascii="Courier New" w:hAnsi="Courier New" w:cs="Courier New"/>
+                                <w:sz w:val="20"/>
+                                <w:szCs w:val="20"/>
+                              </w:rPr>
+                              <w:t xml:space="preserve">   </w:t>
+                            </w:r>
+                            <w:r>
+                              <w:rPr>
+                                <w:rFonts w:ascii="Courier New" w:hAnsi="Courier New" w:cs="Courier New"/>
+                                <w:sz w:val="20"/>
+                                <w:szCs w:val="20"/>
+                              </w:rPr>
+                              <w:t xml:space="preserve">--storage-size 10 </w:t>
+                            </w:r>
+                            <w:r>
+                              <w:rPr>
+                                <w:rFonts w:ascii="Courier New" w:hAnsi="Courier New" w:cs="Courier New"/>
+                                <w:sz w:val="20"/>
+                                <w:szCs w:val="20"/>
+                              </w:rPr>
+                              <w:t>\</w:t>
+                            </w:r>
+                          </w:p>
+                          <w:p>
+                            <w:pPr>
+                              <w:rPr>
+                                <w:rFonts w:ascii="Courier New" w:hAnsi="Courier New" w:cs="Courier New"/>
+                                <w:sz w:val="20"/>
+                                <w:szCs w:val="20"/>
+                              </w:rPr>
+                            </w:pPr>
+                            <w:r>
+                              <w:rPr>
+                                <w:rFonts w:ascii="Courier New" w:hAnsi="Courier New" w:cs="Courier New"/>
+                                <w:sz w:val="20"/>
+                                <w:szCs w:val="20"/>
+                              </w:rPr>
+                              <w:t xml:space="preserve">   s1</w:t>
+                            </w:r>
+                          </w:p>
+                          <w:p>
+                            <w:pPr>
+                              <w:rPr>
+                                <w:rFonts w:ascii="Courier New" w:hAnsi="Courier New" w:cs="Courier New"/>
+                                <w:sz w:val="20"/>
+                                <w:szCs w:val="20"/>
+                              </w:rPr>
+                            </w:pPr>
+                          </w:p>
+                          <w:p>
+                            <w:pPr>
+                              <w:rPr>
+                                <w:rFonts w:ascii="Courier New" w:hAnsi="Courier New" w:cs="Courier New"/>
+                                <w:sz w:val="20"/>
+                                <w:szCs w:val="20"/>
+                              </w:rPr>
+                            </w:pPr>
+                            <w:r>
+                              <w:rPr>
+                                <w:rFonts w:ascii="Courier New" w:hAnsi="Courier New" w:cs="Courier New"/>
+                                <w:sz w:val="20"/>
+                                <w:szCs w:val="20"/>
+                              </w:rPr>
+                              <w:t>em sync</w:t>
+                            </w:r>
+                          </w:p>
+                          <w:p>
+                            <w:pPr>
+                              <w:rPr>
+                                <w:rFonts w:ascii="Courier New" w:hAnsi="Courier New" w:cs="Courier New"/>
+                                <w:sz w:val="20"/>
+                                <w:szCs w:val="20"/>
+                              </w:rPr>
+                            </w:pPr>
+                          </w:p>
+                          <w:p>
+                            <w:pPr>
+                              <w:rPr>
+                                <w:rFonts w:ascii="Courier New" w:hAnsi="Courier New" w:cs="Courier New"/>
+                                <w:color w:val="000000" w:themeColor="text1"/>
+                                <w:sz w:val="20"/>
+                                <w:szCs w:val="20"/>
+                              </w:rPr>
+                            </w:pPr>
+                            <w:r>
+                              <w:rPr>
+                                <w:rFonts w:ascii="Courier New" w:hAnsi="Courier New" w:cs="Courier New"/>
+                                <w:sz w:val="20"/>
+                                <w:szCs w:val="20"/>
+                              </w:rPr>
+                              <w:t xml:space="preserve">em overlay jboss-standalone </w:t>
+                            </w:r>
+                            <w:r>
+                              <w:rPr>
+                                <w:rFonts w:ascii="Courier New" w:hAnsi="Courier New" w:cs="Courier New"/>
+                                <w:color w:val="000000" w:themeColor="text1"/>
+                                <w:sz w:val="20"/>
+                                <w:szCs w:val="20"/>
+                              </w:rPr>
+                              <w:t>--profile=ha s1</w:t>
+                            </w:r>
+                          </w:p>
+                          <w:p>
+                            <w:pPr>
+                              <w:rPr>
+                                <w:rFonts w:ascii="Courier New" w:hAnsi="Courier New" w:cs="Courier New"/>
+                                <w:sz w:val="20"/>
+                                <w:szCs w:val="20"/>
+                              </w:rPr>
+                            </w:pPr>
+                          </w:p>
+                          <w:p>
+                            <w:pPr>
+                              <w:rPr>
+                                <w:rFonts w:ascii="Courier New" w:hAnsi="Courier New" w:cs="Courier New"/>
+                                <w:sz w:val="20"/>
+                                <w:szCs w:val="20"/>
+                              </w:rPr>
+                            </w:pPr>
+                            <w:r>
+                              <w:rPr>
+                                <w:rFonts w:ascii="Courier New" w:hAnsi="Courier New" w:cs="Courier New"/>
+                                <w:sz w:val="20"/>
+                                <w:szCs w:val="20"/>
+                              </w:rPr>
+                              <w:t>em stop s1</w:t>
+                            </w:r>
+                          </w:p>
+                          <w:p>
+                            <w:pPr>
+                              <w:rPr>
+                                <w:rFonts w:ascii="Courier New" w:hAnsi="Courier New" w:cs="Courier New"/>
+                                <w:sz w:val="20"/>
+                                <w:szCs w:val="20"/>
+                              </w:rPr>
+                            </w:pPr>
+                          </w:p>
+                          <w:p>
+                            <w:pPr>
+                              <w:rPr>
+                                <w:rFonts w:ascii="Courier New" w:hAnsi="Courier New" w:cs="Courier New"/>
+                                <w:sz w:val="20"/>
+                                <w:szCs w:val="20"/>
+                              </w:rPr>
+                            </w:pPr>
+                            <w:r>
+                              <w:rPr>
+                                <w:rFonts w:ascii="Courier New" w:hAnsi="Courier New" w:cs="Courier New"/>
+                                <w:sz w:val="20"/>
+                                <w:szCs w:val="20"/>
+                              </w:rPr>
+                              <w:t>em start s1</w:t>
+                            </w:r>
+                          </w:p>
+                          <w:p>
+                            <w:pPr>
+                              <w:rPr>
+                                <w:rFonts w:ascii="Courier New" w:hAnsi="Courier New" w:cs="Courier New"/>
+                                <w:color w:val="FF0000"/>
+                                <w:sz w:val="20"/>
+                                <w:szCs w:val="20"/>
+                              </w:rPr>
+                            </w:pPr>
+                          </w:p>
+                        </w:txbxContent>
+                      </wps:txbx>
+                      <wps:bodyPr rot="0" spcFirstLastPara="0" vertOverflow="overflow" horzOverflow="overflow" vert="horz" wrap="square" lIns="91440" tIns="45720" rIns="91440" bIns="45720" numCol="1" spcCol="0" rtlCol="0" fromWordArt="0" anchor="t" anchorCtr="0" forceAA="0" compatLnSpc="1">
+                        <a:prstTxWarp prst="textNoShape">
+                          <a:avLst/>
+                        </a:prstTxWarp>
+                        <a:noAutofit/>
+                      </wps:bodyPr>
+                    </wps:wsp>
+                  </a:graphicData>
+                </a:graphic>
+                <wp14:sizeRelH relativeFrom="margin">
+                  <wp14:pctWidth>0</wp14:pctWidth>
+                </wp14:sizeRelH>
+                <wp14:sizeRelV relativeFrom="margin">
+                  <wp14:pctHeight>0</wp14:pctHeight>
+                </wp14:sizeRelV>
+              </wp:anchor>
+            </w:drawing>
+          </mc:Choice>
+          <mc:Fallback>
+            <w:pict>
+              <v:shapetype w14:anchorId="1605BFD9" id="_x0000_t202" coordsize="21600,21600" o:spt="202" path="m0,0l0,21600,21600,21600,21600,0xe">
+                <v:stroke joinstyle="miter"/>
+                <v:path gradientshapeok="t" o:connecttype="rect"/>
+              </v:shapetype>
+              <v:shape id="Text_x0020_Box_x0020_41" o:spid="_x0000_s1060" type="#_x0000_t202" style="position:absolute;margin-left:-5.15pt;margin-top:16.5pt;width:440.9pt;height:180.35pt;z-index:251747328;visibility:visible;mso-wrap-style:square;mso-width-percent:0;mso-height-percent:0;mso-wrap-distance-left:9pt;mso-wrap-distance-top:0;mso-wrap-distance-right:9pt;mso-wrap-distance-bottom:0;mso-position-horizontal:absolute;mso-position-horizontal-relative:text;mso-position-vertical:absolute;mso-position-vertical-relative:text;mso-width-percent:0;mso-height-percent:0;mso-width-relative:margin;mso-height-relative:margin;v-text-anchor:top" o:gfxdata="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" fillcolor="#f2f2f2 [3052]" strokecolor="#bfbfbf [2412]">
+                <v:textbox>
+                  <w:txbxContent>
+                    <w:p>
+                      <w:pPr>
+                        <w:rPr>
+                          <w:rFonts w:ascii="Courier New" w:hAnsi="Courier New" w:cs="Courier New"/>
+                          <w:sz w:val="20"/>
+                          <w:szCs w:val="20"/>
+                        </w:rPr>
+                      </w:pPr>
+                    </w:p>
+                    <w:p>
+                      <w:pPr>
+                        <w:rPr>
+                          <w:rFonts w:ascii="Courier New" w:hAnsi="Courier New" w:cs="Courier New"/>
+                          <w:sz w:val="20"/>
+                          <w:szCs w:val="20"/>
+                        </w:rPr>
+                      </w:pPr>
+                      <w:r>
+                        <w:rPr>
+                          <w:rFonts w:ascii="Courier New" w:hAnsi="Courier New" w:cs="Courier New"/>
+                          <w:sz w:val="20"/>
+                          <w:szCs w:val="20"/>
+                        </w:rPr>
+                        <w:t xml:space="preserve">em create </w:t>
+                      </w:r>
+                      <w:r>
+                        <w:rPr>
+                          <w:rFonts w:ascii="Courier New" w:hAnsi="Courier New" w:cs="Courier New"/>
+                          <w:sz w:val="20"/>
+                          <w:szCs w:val="20"/>
+                        </w:rPr>
+                        <w:t>\</w:t>
+                      </w:r>
+                    </w:p>
+                    <w:p>
+                      <w:pPr>
+                        <w:rPr>
+                          <w:rFonts w:ascii="Courier New" w:hAnsi="Courier New" w:cs="Courier New"/>
+                          <w:sz w:val="20"/>
+                          <w:szCs w:val="20"/>
+                        </w:rPr>
+                      </w:pPr>
+                      <w:r>
+                        <w:rPr>
+                          <w:rFonts w:ascii="Courier New" w:hAnsi="Courier New" w:cs="Courier New"/>
+                          <w:sz w:val="20"/>
+                          <w:szCs w:val="20"/>
+                        </w:rPr>
+                        <w:t xml:space="preserve">   </w:t>
+                      </w:r>
+                      <w:r>
+                        <w:rPr>
+                          <w:rFonts w:ascii="Courier New" w:hAnsi="Courier New" w:cs="Courier New"/>
+                          <w:sz w:val="20"/>
+                          <w:szCs w:val="20"/>
+                        </w:rPr>
+                        <w:t xml:space="preserve">--ami_id ami-775e4f16 </w:t>
+                      </w:r>
+                      <w:r>
+                        <w:rPr>
+                          <w:rFonts w:ascii="Courier New" w:hAnsi="Courier New" w:cs="Courier New"/>
+                          <w:sz w:val="20"/>
+                          <w:szCs w:val="20"/>
+                        </w:rPr>
+                        <w:t>\</w:t>
+                      </w:r>
+                    </w:p>
+                    <w:p>
+                      <w:pPr>
+                        <w:rPr>
+                          <w:rFonts w:ascii="Courier New" w:hAnsi="Courier New" w:cs="Courier New"/>
+                          <w:sz w:val="20"/>
+                          <w:szCs w:val="20"/>
+                        </w:rPr>
+                      </w:pPr>
+                      <w:r>
+                        <w:rPr>
+                          <w:rFonts w:ascii="Courier New" w:hAnsi="Courier New" w:cs="Courier New"/>
+                          <w:sz w:val="20"/>
+                          <w:szCs w:val="20"/>
+                        </w:rPr>
+                        <w:t xml:space="preserve">   </w:t>
+                      </w:r>
+                      <w:r>
+                        <w:rPr>
+                          <w:rFonts w:ascii="Courier New" w:hAnsi="Courier New" w:cs="Courier New"/>
+                          <w:sz w:val="20"/>
+                          <w:szCs w:val="20"/>
+                        </w:rPr>
+                        <w:t xml:space="preserve">--group sg-3b64b65c </w:t>
+                      </w:r>
+                      <w:r>
+                        <w:rPr>
+                          <w:rFonts w:ascii="Courier New" w:hAnsi="Courier New" w:cs="Courier New"/>
+                          <w:sz w:val="20"/>
+                          <w:szCs w:val="20"/>
+                        </w:rPr>
+                        <w:t>\</w:t>
+                      </w:r>
+                    </w:p>
+                    <w:p>
+                      <w:pPr>
+                        <w:rPr>
+                          <w:rFonts w:ascii="Courier New" w:hAnsi="Courier New" w:cs="Courier New"/>
+                          <w:sz w:val="20"/>
+                          <w:szCs w:val="20"/>
+                        </w:rPr>
+                      </w:pPr>
+                      <w:r>
+                        <w:rPr>
+                          <w:rFonts w:ascii="Courier New" w:hAnsi="Courier New" w:cs="Courier New"/>
+                          <w:sz w:val="20"/>
+                          <w:szCs w:val="20"/>
+                        </w:rPr>
+                        <w:t xml:space="preserve">   </w:t>
+                      </w:r>
+                      <w:r>
+                        <w:rPr>
+                          <w:rFonts w:ascii="Courier New" w:hAnsi="Courier New" w:cs="Courier New"/>
+                          <w:sz w:val="20"/>
+                          <w:szCs w:val="20"/>
+                        </w:rPr>
+                        <w:t xml:space="preserve">--storage-size 10 </w:t>
+                      </w:r>
+                      <w:r>
+                        <w:rPr>
+                          <w:rFonts w:ascii="Courier New" w:hAnsi="Courier New" w:cs="Courier New"/>
+                          <w:sz w:val="20"/>
+                          <w:szCs w:val="20"/>
+                        </w:rPr>
+                        <w:t>\</w:t>
+                      </w:r>
+                    </w:p>
+                    <w:p>
+                      <w:pPr>
+                        <w:rPr>
+                          <w:rFonts w:ascii="Courier New" w:hAnsi="Courier New" w:cs="Courier New"/>
+                          <w:sz w:val="20"/>
+                          <w:szCs w:val="20"/>
+                        </w:rPr>
+                      </w:pPr>
+                      <w:r>
+                        <w:rPr>
+                          <w:rFonts w:ascii="Courier New" w:hAnsi="Courier New" w:cs="Courier New"/>
+                          <w:sz w:val="20"/>
+                          <w:szCs w:val="20"/>
+                        </w:rPr>
+                        <w:t xml:space="preserve">   s1</w:t>
+                      </w:r>
+                    </w:p>
+                    <w:p>
+                      <w:pPr>
+                        <w:rPr>
+                          <w:rFonts w:ascii="Courier New" w:hAnsi="Courier New" w:cs="Courier New"/>
+                          <w:sz w:val="20"/>
+                          <w:szCs w:val="20"/>
+                        </w:rPr>
+                      </w:pPr>
+                    </w:p>
+                    <w:p>
+                      <w:pPr>
+                        <w:rPr>
+                          <w:rFonts w:ascii="Courier New" w:hAnsi="Courier New" w:cs="Courier New"/>
+                          <w:sz w:val="20"/>
+                          <w:szCs w:val="20"/>
+                        </w:rPr>
+                      </w:pPr>
+                      <w:r>
+                        <w:rPr>
+                          <w:rFonts w:ascii="Courier New" w:hAnsi="Courier New" w:cs="Courier New"/>
+                          <w:sz w:val="20"/>
+                          <w:szCs w:val="20"/>
+                        </w:rPr>
+                        <w:t>em sync</w:t>
+                      </w:r>
+                    </w:p>
+                    <w:p>
+                      <w:pPr>
+                        <w:rPr>
+                          <w:rFonts w:ascii="Courier New" w:hAnsi="Courier New" w:cs="Courier New"/>
+                          <w:sz w:val="20"/>
+                          <w:szCs w:val="20"/>
+                        </w:rPr>
+                      </w:pPr>
+                    </w:p>
+                    <w:p>
+                      <w:pPr>
+                        <w:rPr>
+                          <w:rFonts w:ascii="Courier New" w:hAnsi="Courier New" w:cs="Courier New"/>
+                          <w:color w:val="000000" w:themeColor="text1"/>
+                          <w:sz w:val="20"/>
+                          <w:szCs w:val="20"/>
+                        </w:rPr>
+                      </w:pPr>
+                      <w:r>
+                        <w:rPr>
+                          <w:rFonts w:ascii="Courier New" w:hAnsi="Courier New" w:cs="Courier New"/>
+                          <w:sz w:val="20"/>
+                          <w:szCs w:val="20"/>
+                        </w:rPr>
+                        <w:t xml:space="preserve">em overlay jboss-standalone </w:t>
+                      </w:r>
+                      <w:r>
+                        <w:rPr>
+                          <w:rFonts w:ascii="Courier New" w:hAnsi="Courier New" w:cs="Courier New"/>
+                          <w:color w:val="000000" w:themeColor="text1"/>
+                          <w:sz w:val="20"/>
+                          <w:szCs w:val="20"/>
+                        </w:rPr>
+                        <w:t>--profile=ha s1</w:t>
+                      </w:r>
+                    </w:p>
+                    <w:p>
+                      <w:pPr>
+                        <w:rPr>
+                          <w:rFonts w:ascii="Courier New" w:hAnsi="Courier New" w:cs="Courier New"/>
+                          <w:sz w:val="20"/>
+                          <w:szCs w:val="20"/>
+                        </w:rPr>
+                      </w:pPr>
+                    </w:p>
+                    <w:p>
+                      <w:pPr>
+                        <w:rPr>
+                          <w:rFonts w:ascii="Courier New" w:hAnsi="Courier New" w:cs="Courier New"/>
+                          <w:sz w:val="20"/>
+                          <w:szCs w:val="20"/>
+                        </w:rPr>
+                      </w:pPr>
+                      <w:r>
+                        <w:rPr>
+                          <w:rFonts w:ascii="Courier New" w:hAnsi="Courier New" w:cs="Courier New"/>
+                          <w:sz w:val="20"/>
+                          <w:szCs w:val="20"/>
+                        </w:rPr>
+                        <w:t>em stop s1</w:t>
+                      </w:r>
+                    </w:p>
+                    <w:p>
+                      <w:pPr>
+                        <w:rPr>
+                          <w:rFonts w:ascii="Courier New" w:hAnsi="Courier New" w:cs="Courier New"/>
+                          <w:sz w:val="20"/>
+                          <w:szCs w:val="20"/>
+                        </w:rPr>
+                      </w:pPr>
+                    </w:p>
+                    <w:p>
+                      <w:pPr>
+                        <w:rPr>
+                          <w:rFonts w:ascii="Courier New" w:hAnsi="Courier New" w:cs="Courier New"/>
+                          <w:sz w:val="20"/>
+                          <w:szCs w:val="20"/>
+                        </w:rPr>
+                      </w:pPr>
+                      <w:r>
+                        <w:rPr>
+                          <w:rFonts w:ascii="Courier New" w:hAnsi="Courier New" w:cs="Courier New"/>
+                          <w:sz w:val="20"/>
+                          <w:szCs w:val="20"/>
+                        </w:rPr>
+                        <w:t>em start s1</w:t>
+                      </w:r>
+                    </w:p>
+                    <w:p>
+                      <w:pPr>
+                        <w:rPr>
+                          <w:rFonts w:ascii="Courier New" w:hAnsi="Courier New" w:cs="Courier New"/>
+                          <w:color w:val="FF0000"/>
+                          <w:sz w:val="20"/>
+                          <w:szCs w:val="20"/>
+                        </w:rPr>
+                      </w:pPr>
+                    </w:p>
+                  </w:txbxContent>
+                </v:textbox>
+                <w10:wrap type="square"/>
+              </v:shape>
+            </w:pict>
+          </mc:Fallback>
+        </mc:AlternateContent>
+      </w:r>
+    </w:p>
+    <w:p/>
+    <w:p/>
+    <w:p>
+      <w:pPr>
+        <w:jc w:val="center"/>
+      </w:pPr>
+    </w:p>
+    <w:p/>
+    <w:p>
+      <w:pPr>
         <w:rPr>
           <w:rFonts w:asciiTheme="majorHAnsi" w:eastAsiaTheme="majorEastAsia" w:hAnsiTheme="majorHAnsi" w:cstheme="majorBidi"/>
           <w:b/>
@@ -16937,7 +17675,7 @@
       <w:pPr>
         <w:pStyle w:val="Heading1"/>
       </w:pPr>
-      <w:bookmarkStart w:id="46" w:name="_Toc444772914"/>
+      <w:bookmarkStart w:id="47" w:name="_Toc444795361"/>
       <w:r>
         <w:lastRenderedPageBreak/>
         <w:t>JBoss</w:t>
@@ -16945,7 +17683,7 @@
       <w:r>
         <w:t xml:space="preserve"> Domain Configuration</w:t>
       </w:r>
-      <w:bookmarkEnd w:id="46"/>
+      <w:bookmarkEnd w:id="47"/>
     </w:p>
     <w:p>
       <w:pPr>
@@ -16956,22 +17694,22 @@
       <w:pPr>
         <w:pStyle w:val="Heading2"/>
       </w:pPr>
-      <w:bookmarkStart w:id="47" w:name="_Toc444772915"/>
+      <w:bookmarkStart w:id="48" w:name="_Toc444795362"/>
       <w:r>
         <w:t>NFS-based HornetQ HA</w:t>
       </w:r>
-      <w:bookmarkEnd w:id="47"/>
+      <w:bookmarkEnd w:id="48"/>
     </w:p>
     <w:p/>
     <w:p>
       <w:pPr>
         <w:pStyle w:val="Heading3"/>
       </w:pPr>
-      <w:bookmarkStart w:id="48" w:name="_Toc444772916"/>
+      <w:bookmarkStart w:id="49" w:name="_Toc444795363"/>
       <w:r>
         <w:t>Prerequisites</w:t>
       </w:r>
-      <w:bookmarkEnd w:id="48"/>
+      <w:bookmarkEnd w:id="49"/>
     </w:p>
     <w:p/>
     <w:p>
@@ -16984,11 +17722,11 @@
       <w:pPr>
         <w:pStyle w:val="Heading3"/>
       </w:pPr>
-      <w:bookmarkStart w:id="49" w:name="_Toc444772917"/>
+      <w:bookmarkStart w:id="50" w:name="_Toc444795364"/>
       <w:r>
         <w:t>Configuration</w:t>
       </w:r>
-      <w:bookmarkEnd w:id="49"/>
+      <w:bookmarkEnd w:id="50"/>
     </w:p>
     <w:p>
       <w:r>
@@ -17203,22 +17941,22 @@
       <w:pPr>
         <w:pStyle w:val="Heading2"/>
       </w:pPr>
-      <w:bookmarkStart w:id="50" w:name="_Toc444772918"/>
+      <w:bookmarkStart w:id="51" w:name="_Toc444795365"/>
       <w:r>
         <w:t>In-Memory Replication HornetQ HA</w:t>
       </w:r>
-      <w:bookmarkEnd w:id="50"/>
+      <w:bookmarkEnd w:id="51"/>
     </w:p>
     <w:p/>
     <w:p>
       <w:pPr>
         <w:pStyle w:val="Heading3"/>
       </w:pPr>
-      <w:bookmarkStart w:id="51" w:name="_Toc444772919"/>
+      <w:bookmarkStart w:id="52" w:name="_Toc444795366"/>
       <w:r>
         <w:t>Prerequisites</w:t>
       </w:r>
-      <w:bookmarkEnd w:id="51"/>
+      <w:bookmarkEnd w:id="52"/>
     </w:p>
     <w:p>
       <w:pPr>
@@ -17235,7 +17973,7 @@
     </w:p>
     <w:p/>
     <w:p/>
-    <w:bookmarkStart w:id="52" w:name="_Toc444772920"/>
+    <w:bookmarkStart w:id="53" w:name="_Toc444795367"/>
     <w:p>
       <w:pPr>
         <w:pStyle w:val="Heading1"/>
@@ -17392,20 +18130,20 @@
       <w:r>
         <w:t>Running Arbitrary Shell Commands Across the Environment</w:t>
       </w:r>
-      <w:bookmarkEnd w:id="52"/>
+      <w:bookmarkEnd w:id="53"/>
     </w:p>
     <w:p>
       <w:pPr>
         <w:pStyle w:val="Heading1"/>
       </w:pPr>
-      <w:bookmarkStart w:id="53" w:name="_Toc444772921"/>
+      <w:bookmarkStart w:id="54" w:name="_Toc444795368"/>
       <w:r>
         <w:t>Miscellaneous</w:t>
       </w:r>
-      <w:bookmarkEnd w:id="53"/>
+      <w:bookmarkEnd w:id="54"/>
     </w:p>
     <w:p/>
-    <w:bookmarkStart w:id="54" w:name="_Toc444772922"/>
+    <w:bookmarkStart w:id="55" w:name="_Toc444795369"/>
     <w:p>
       <w:pPr>
         <w:pStyle w:val="Heading2"/>
@@ -17562,18 +18300,18 @@
       <w:r>
         <w:t>In-Line Documentation</w:t>
       </w:r>
-      <w:bookmarkEnd w:id="54"/>
+      <w:bookmarkEnd w:id="55"/>
     </w:p>
     <w:p/>
     <w:p>
       <w:pPr>
         <w:pStyle w:val="Heading2"/>
       </w:pPr>
-      <w:bookmarkStart w:id="55" w:name="_Toc444772923"/>
+      <w:bookmarkStart w:id="56" w:name="_Toc444795370"/>
       <w:r>
         <w:t>Verbose Execution</w:t>
       </w:r>
-      <w:bookmarkEnd w:id="55"/>
+      <w:bookmarkEnd w:id="56"/>
     </w:p>
     <w:p/>
     <w:p>
@@ -17759,23 +18497,23 @@
       <w:pPr>
         <w:pStyle w:val="Heading1"/>
       </w:pPr>
-      <w:bookmarkStart w:id="56" w:name="_Toc444772924"/>
+      <w:bookmarkStart w:id="57" w:name="_Toc444795371"/>
       <w:r>
         <w:lastRenderedPageBreak/>
         <w:t>Extending em</w:t>
       </w:r>
-      <w:bookmarkEnd w:id="56"/>
+      <w:bookmarkEnd w:id="57"/>
     </w:p>
     <w:p/>
     <w:p>
       <w:pPr>
         <w:pStyle w:val="Heading2"/>
       </w:pPr>
-      <w:bookmarkStart w:id="57" w:name="_Toc444772925"/>
+      <w:bookmarkStart w:id="58" w:name="_Toc444795372"/>
       <w:r>
         <w:t>Overlays</w:t>
       </w:r>
-      <w:bookmarkEnd w:id="57"/>
+      <w:bookmarkEnd w:id="58"/>
     </w:p>
     <w:p/>
     <w:p>
@@ -17884,7 +18622,7 @@
         <w:rStyle w:val="PageNumber"/>
         <w:noProof/>
       </w:rPr>
-      <w:t>24</w:t>
+      <w:t>25</w:t>
     </w:r>
     <w:r>
       <w:rPr>
@@ -19367,7 +20105,7 @@
 </file>
 
 <file path=customXml/itemProps1.xml><?xml version="1.0" encoding="utf-8"?>
-<ds:datastoreItem xmlns:ds="http://schemas.openxmlformats.org/officeDocument/2006/customXml" ds:itemID="{7F78ED7E-ED0E-5E40-9531-8DC5F606BF74}">
+<ds:datastoreItem xmlns:ds="http://schemas.openxmlformats.org/officeDocument/2006/customXml" ds:itemID="{1FD8A989-B70D-914A-8649-985E44E95C96}">
   <ds:schemaRefs>
     <ds:schemaRef ds:uri="http://schemas.openxmlformats.org/officeDocument/2006/bibliography"/>
   </ds:schemaRefs>

</xml_diff>

<commit_message>
ignoring sub-directories in the environment authorized key file directory
</commit_message>
<xml_diff>
--- a/doc/em User Manual.docx
+++ b/doc/em User Manual.docx
@@ -10892,6 +10892,7 @@
         <w:t xml:space="preserve"> flag to simulate the instance creation process without actually creating anything.</w:t>
       </w:r>
     </w:p>
+    <w:p/>
     <w:p>
       <w:r>
         <w:rPr>
@@ -10900,13 +10901,246 @@
         <mc:AlternateContent>
           <mc:Choice Requires="wps">
             <w:drawing>
-              <wp:anchor distT="0" distB="0" distL="114300" distR="114300" simplePos="0" relativeHeight="251720704" behindDoc="0" locked="0" layoutInCell="1" allowOverlap="1" wp14:anchorId="55D85313" wp14:editId="741039A6">
+              <wp:anchor distT="0" distB="0" distL="114300" distR="114300" simplePos="0" relativeHeight="251751424" behindDoc="0" locked="0" layoutInCell="1" allowOverlap="1" wp14:anchorId="5561BBF6" wp14:editId="529F37BB">
                 <wp:simplePos x="0" y="0"/>
                 <wp:positionH relativeFrom="column">
-                  <wp:posOffset>0</wp:posOffset>
+                  <wp:posOffset>1905</wp:posOffset>
                 </wp:positionH>
                 <wp:positionV relativeFrom="paragraph">
-                  <wp:posOffset>226060</wp:posOffset>
+                  <wp:posOffset>349885</wp:posOffset>
+                </wp:positionV>
+                <wp:extent cx="5600700" cy="1077595"/>
+                <wp:effectExtent l="0" t="0" r="38100" b="14605"/>
+                <wp:wrapSquare wrapText="bothSides"/>
+                <wp:docPr id="43" name="Text Box 43"/>
+                <wp:cNvGraphicFramePr/>
+                <a:graphic xmlns:a="http://schemas.openxmlformats.org/drawingml/2006/main">
+                  <a:graphicData uri="http://schemas.microsoft.com/office/word/2010/wordprocessingShape">
+                    <wps:wsp>
+                      <wps:cNvSpPr txBox="1"/>
+                      <wps:spPr>
+                        <a:xfrm>
+                          <a:off x="0" y="0"/>
+                          <a:ext cx="5600700" cy="1077595"/>
+                        </a:xfrm>
+                        <a:prstGeom prst="rect">
+                          <a:avLst/>
+                        </a:prstGeom>
+                        <a:solidFill>
+                          <a:schemeClr val="bg1">
+                            <a:lumMod val="95000"/>
+                          </a:schemeClr>
+                        </a:solidFill>
+                        <a:ln>
+                          <a:solidFill>
+                            <a:schemeClr val="bg1">
+                              <a:lumMod val="75000"/>
+                            </a:schemeClr>
+                          </a:solidFill>
+                        </a:ln>
+                        <a:effectLst/>
+                        <a:extLst>
+                          <a:ext uri="{C572A759-6A51-4108-AA02-DFA0A04FC94B}">
+                            <ma14:wrappingTextBoxFlag xmlns:ma14="http://schemas.microsoft.com/office/mac/drawingml/2011/main"/>
+                          </a:ext>
+                        </a:extLst>
+                      </wps:spPr>
+                      <wps:style>
+                        <a:lnRef idx="0">
+                          <a:schemeClr val="accent1"/>
+                        </a:lnRef>
+                        <a:fillRef idx="0">
+                          <a:schemeClr val="accent1"/>
+                        </a:fillRef>
+                        <a:effectRef idx="0">
+                          <a:schemeClr val="accent1"/>
+                        </a:effectRef>
+                        <a:fontRef idx="minor">
+                          <a:schemeClr val="dk1"/>
+                        </a:fontRef>
+                      </wps:style>
+                      <wps:txbx>
+                        <w:txbxContent>
+                          <w:p>
+                            <w:pPr>
+                              <w:rPr>
+                                <w:rFonts w:ascii="Courier New" w:hAnsi="Courier New" w:cs="Courier New"/>
+                                <w:sz w:val="20"/>
+                                <w:szCs w:val="20"/>
+                              </w:rPr>
+                            </w:pPr>
+                          </w:p>
+                          <w:p>
+                            <w:pPr>
+                              <w:rPr>
+                                <w:rFonts w:ascii="Courier New" w:hAnsi="Courier New" w:cs="Courier New"/>
+                                <w:color w:val="FF0000"/>
+                                <w:sz w:val="20"/>
+                                <w:szCs w:val="20"/>
+                              </w:rPr>
+                            </w:pPr>
+                            <w:r>
+                              <w:rPr>
+                                <w:rFonts w:ascii="Courier New" w:hAnsi="Courier New" w:cs="Courier New"/>
+                                <w:sz w:val="20"/>
+                                <w:szCs w:val="20"/>
+                              </w:rPr>
+                              <w:t>ec2-run-instances ami-4dbf9e7d --instance-count 1 --key em-provisioning-key-pair --group sg-bb3222de --instance-type t</w:t>
+                            </w:r>
+                            <w:proofErr w:type="gramStart"/>
+                            <w:r>
+                              <w:rPr>
+                                <w:rFonts w:ascii="Courier New" w:hAnsi="Courier New" w:cs="Courier New"/>
+                                <w:sz w:val="20"/>
+                                <w:szCs w:val="20"/>
+                              </w:rPr>
+                              <w:t>2.micro</w:t>
+                            </w:r>
+                            <w:proofErr w:type="gramEnd"/>
+                            <w:r>
+                              <w:rPr>
+                                <w:rFonts w:ascii="Courier New" w:hAnsi="Courier New" w:cs="Courier New"/>
+                                <w:sz w:val="20"/>
+                                <w:szCs w:val="20"/>
+                              </w:rPr>
+                              <w:t xml:space="preserve"> --availability-zone us-west-2b --tenancy default --subnet subnet-53993c24 --instance-initiated-shutdown-behavior stop --associate-public-</w:t>
+                            </w:r>
+                            <w:proofErr w:type="spellStart"/>
+                            <w:r>
+                              <w:rPr>
+                                <w:rFonts w:ascii="Courier New" w:hAnsi="Courier New" w:cs="Courier New"/>
+                                <w:sz w:val="20"/>
+                                <w:szCs w:val="20"/>
+                              </w:rPr>
+                              <w:t>ip</w:t>
+                            </w:r>
+                            <w:proofErr w:type="spellEnd"/>
+                            <w:r>
+                              <w:rPr>
+                                <w:rFonts w:ascii="Courier New" w:hAnsi="Courier New" w:cs="Courier New"/>
+                                <w:sz w:val="20"/>
+                                <w:szCs w:val="20"/>
+                              </w:rPr>
+                              <w:t>-address true --block-device-mapping /dev/sda1=:10</w:t>
+                            </w:r>
+                          </w:p>
+                        </w:txbxContent>
+                      </wps:txbx>
+                      <wps:bodyPr rot="0" spcFirstLastPara="0" vertOverflow="overflow" horzOverflow="overflow" vert="horz" wrap="square" lIns="91440" tIns="45720" rIns="91440" bIns="45720" numCol="1" spcCol="0" rtlCol="0" fromWordArt="0" anchor="t" anchorCtr="0" forceAA="0" compatLnSpc="1">
+                        <a:prstTxWarp prst="textNoShape">
+                          <a:avLst/>
+                        </a:prstTxWarp>
+                        <a:noAutofit/>
+                      </wps:bodyPr>
+                    </wps:wsp>
+                  </a:graphicData>
+                </a:graphic>
+                <wp14:sizeRelV relativeFrom="margin">
+                  <wp14:pctHeight>0</wp14:pctHeight>
+                </wp14:sizeRelV>
+              </wp:anchor>
+            </w:drawing>
+          </mc:Choice>
+          <mc:Fallback>
+            <w:pict>
+              <v:shapetype w14:anchorId="5561BBF6" id="_x0000_t202" coordsize="21600,21600" o:spt="202" path="m0,0l0,21600,21600,21600,21600,0xe">
+                <v:stroke joinstyle="miter"/>
+                <v:path gradientshapeok="t" o:connecttype="rect"/>
+              </v:shapetype>
+              <v:shape id="Text Box 43" o:spid="_x0000_s1048" type="#_x0000_t202" style="position:absolute;margin-left:.15pt;margin-top:27.55pt;width:441pt;height:84.85pt;z-index:251751424;visibility:visible;mso-wrap-style:square;mso-height-percent:0;mso-wrap-distance-left:9pt;mso-wrap-distance-top:0;mso-wrap-distance-right:9pt;mso-wrap-distance-bottom:0;mso-position-horizontal:absolute;mso-position-horizontal-relative:text;mso-position-vertical:absolute;mso-position-vertical-relative:text;mso-height-percent:0;mso-height-relative:margin;v-text-anchor:top" o:gfxdata="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" fillcolor="#f2f2f2 [3052]" strokecolor="#bfbfbf [2412]">
+                <v:textbox>
+                  <w:txbxContent>
+                    <w:p>
+                      <w:pPr>
+                        <w:rPr>
+                          <w:rFonts w:ascii="Courier New" w:hAnsi="Courier New" w:cs="Courier New"/>
+                          <w:sz w:val="20"/>
+                          <w:szCs w:val="20"/>
+                        </w:rPr>
+                      </w:pPr>
+                    </w:p>
+                    <w:p>
+                      <w:pPr>
+                        <w:rPr>
+                          <w:rFonts w:ascii="Courier New" w:hAnsi="Courier New" w:cs="Courier New"/>
+                          <w:color w:val="FF0000"/>
+                          <w:sz w:val="20"/>
+                          <w:szCs w:val="20"/>
+                        </w:rPr>
+                      </w:pPr>
+                      <w:r>
+                        <w:rPr>
+                          <w:rFonts w:ascii="Courier New" w:hAnsi="Courier New" w:cs="Courier New"/>
+                          <w:sz w:val="20"/>
+                          <w:szCs w:val="20"/>
+                        </w:rPr>
+                        <w:t>ec2-run-instances ami-4dbf9e7d --instance-count 1 --key em-provisioning-key-pair --group sg-bb3222de --instance-type t</w:t>
+                      </w:r>
+                      <w:proofErr w:type="gramStart"/>
+                      <w:r>
+                        <w:rPr>
+                          <w:rFonts w:ascii="Courier New" w:hAnsi="Courier New" w:cs="Courier New"/>
+                          <w:sz w:val="20"/>
+                          <w:szCs w:val="20"/>
+                        </w:rPr>
+                        <w:t>2.micro</w:t>
+                      </w:r>
+                      <w:proofErr w:type="gramEnd"/>
+                      <w:r>
+                        <w:rPr>
+                          <w:rFonts w:ascii="Courier New" w:hAnsi="Courier New" w:cs="Courier New"/>
+                          <w:sz w:val="20"/>
+                          <w:szCs w:val="20"/>
+                        </w:rPr>
+                        <w:t xml:space="preserve"> --availability-zone us-west-2b --tenancy default --subnet subnet-53993c24 --instance-initiated-shutdown-behavior stop --associate-public-</w:t>
+                      </w:r>
+                      <w:proofErr w:type="spellStart"/>
+                      <w:r>
+                        <w:rPr>
+                          <w:rFonts w:ascii="Courier New" w:hAnsi="Courier New" w:cs="Courier New"/>
+                          <w:sz w:val="20"/>
+                          <w:szCs w:val="20"/>
+                        </w:rPr>
+                        <w:t>ip</w:t>
+                      </w:r>
+                      <w:proofErr w:type="spellEnd"/>
+                      <w:r>
+                        <w:rPr>
+                          <w:rFonts w:ascii="Courier New" w:hAnsi="Courier New" w:cs="Courier New"/>
+                          <w:sz w:val="20"/>
+                          <w:szCs w:val="20"/>
+                        </w:rPr>
+                        <w:t>-address true --block-device-mapping /dev/sda1=:10</w:t>
+                      </w:r>
+                    </w:p>
+                  </w:txbxContent>
+                </v:textbox>
+                <w10:wrap type="square"/>
+              </v:shape>
+            </w:pict>
+          </mc:Fallback>
+        </mc:AlternateContent>
+      </w:r>
+      <w:r>
+        <w:t>The underlying ec2-run-instance command will be invoked in a manner similar to:</w:t>
+      </w:r>
+    </w:p>
+    <w:p/>
+    <w:p>
+      <w:r>
+        <w:rPr>
+          <w:noProof/>
+        </w:rPr>
+        <mc:AlternateContent>
+          <mc:Choice Requires="wps">
+            <w:drawing>
+              <wp:anchor distT="0" distB="0" distL="114300" distR="114300" simplePos="0" relativeHeight="251720704" behindDoc="0" locked="0" layoutInCell="1" allowOverlap="1" wp14:anchorId="55D85313" wp14:editId="1E834C41">
+                <wp:simplePos x="0" y="0"/>
+                <wp:positionH relativeFrom="column">
+                  <wp:posOffset>48895</wp:posOffset>
+                </wp:positionH>
+                <wp:positionV relativeFrom="paragraph">
+                  <wp:posOffset>269240</wp:posOffset>
                 </wp:positionV>
                 <wp:extent cx="5600700" cy="914400"/>
                 <wp:effectExtent l="0" t="0" r="38100" b="25400"/>
@@ -11032,7 +11266,7 @@
           </mc:Choice>
           <mc:Fallback>
             <w:pict>
-              <v:shape w14:anchorId="55D85313" id="Text_x0020_Box_x0020_31" o:spid="_x0000_s1048" type="#_x0000_t202" style="position:absolute;margin-left:0;margin-top:17.8pt;width:441pt;height:1in;z-index:251720704;visibility:visible;mso-wrap-style:square;mso-height-percent:0;mso-wrap-distance-left:9pt;mso-wrap-distance-top:0;mso-wrap-distance-right:9pt;mso-wrap-distance-bottom:0;mso-position-horizontal:absolute;mso-position-horizontal-relative:text;mso-position-vertical:absolute;mso-position-vertical-relative:text;mso-height-percent:0;mso-height-relative:margin;v-text-anchor:top" o:gfxdata="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" fillcolor="#f2f2f2 [3052]" strokecolor="#bfbfbf [2412]">
+              <v:shape w14:anchorId="55D85313" id="Text Box 31" o:spid="_x0000_s1049" type="#_x0000_t202" style="position:absolute;margin-left:3.85pt;margin-top:21.2pt;width:441pt;height:1in;z-index:251720704;visibility:visible;mso-wrap-style:square;mso-height-percent:0;mso-wrap-distance-left:9pt;mso-wrap-distance-top:0;mso-wrap-distance-right:9pt;mso-wrap-distance-bottom:0;mso-position-horizontal:absolute;mso-position-horizontal-relative:text;mso-position-vertical:absolute;mso-position-vertical-relative:text;mso-height-percent:0;mso-height-relative:margin;v-text-anchor:top" o:gfxdata="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" fillcolor="#f2f2f2 [3052]" strokecolor="#bfbfbf [2412]">
                 <v:textbox>
                   <w:txbxContent>
                     <w:p>
@@ -11096,7 +11330,13 @@
           </mc:Fallback>
         </mc:AlternateContent>
       </w:r>
-    </w:p>
+      <w:r>
+        <w:t>After creation, sync and apply the basic overlay:</w:t>
+      </w:r>
+      <w:bookmarkStart w:id="31" w:name="_GoBack"/>
+      <w:bookmarkEnd w:id="31"/>
+    </w:p>
+    <w:p/>
     <w:p/>
     <w:p/>
     <w:p>
@@ -11563,7 +11803,7 @@
                                 <w:sz w:val="20"/>
                                 <w:szCs w:val="20"/>
                               </w:rPr>
-                              <w:t>nfs</w:t>
+                              <w:t>nfs'</w:t>
                             </w:r>
                             <w:proofErr w:type="spellEnd"/>
                             <w:r>
@@ -11572,7 +11812,7 @@
                                 <w:sz w:val="20"/>
                                 <w:szCs w:val="20"/>
                               </w:rPr>
-                              <w:t>' configured in /root</w:t>
+                              <w:t xml:space="preserve"> configured in /root</w:t>
                             </w:r>
                             <w:proofErr w:type="gramStart"/>
                             <w:r>
@@ -11800,7 +12040,7 @@
                                 <w:sz w:val="20"/>
                                 <w:szCs w:val="20"/>
                               </w:rPr>
-                              <w:t>nfs</w:t>
+                              <w:t>nfs'</w:t>
                             </w:r>
                             <w:proofErr w:type="spellEnd"/>
                             <w:r>
@@ -11809,7 +12049,7 @@
                                 <w:sz w:val="20"/>
                                 <w:szCs w:val="20"/>
                               </w:rPr>
-                              <w:t>' configured in /home/ec2-user</w:t>
+                              <w:t xml:space="preserve"> configured in /home/ec2-user</w:t>
                             </w:r>
                             <w:proofErr w:type="gramStart"/>
                             <w:r>
@@ -12766,13 +13006,13 @@
       <w:pPr>
         <w:pStyle w:val="Heading2"/>
       </w:pPr>
-      <w:bookmarkStart w:id="31" w:name="_Toc444795347"/>
+      <w:bookmarkStart w:id="32" w:name="_Toc444795347"/>
       <w:r>
         <w:t>Starting a Basic Instance</w:t>
       </w:r>
-      <w:bookmarkEnd w:id="31"/>
-    </w:p>
-    <w:bookmarkStart w:id="32" w:name="_Toc444795348"/>
+      <w:bookmarkEnd w:id="32"/>
+    </w:p>
+    <w:bookmarkStart w:id="33" w:name="_Toc444795348"/>
     <w:p>
       <w:pPr>
         <w:pStyle w:val="Heading2"/>
@@ -12929,7 +13169,7 @@
       <w:r>
         <w:t>Logging into a Basic Instance</w:t>
       </w:r>
-      <w:bookmarkEnd w:id="32"/>
+      <w:bookmarkEnd w:id="33"/>
     </w:p>
     <w:p>
       <w:r>
@@ -13208,11 +13448,11 @@
       <w:pPr>
         <w:pStyle w:val="Heading2"/>
       </w:pPr>
-      <w:bookmarkStart w:id="33" w:name="_Toc444795349"/>
+      <w:bookmarkStart w:id="34" w:name="_Toc444795349"/>
       <w:r>
         <w:t>Stopping a Basic Instance</w:t>
       </w:r>
-      <w:bookmarkEnd w:id="33"/>
+      <w:bookmarkEnd w:id="34"/>
     </w:p>
     <w:p>
       <w:r>
@@ -13369,11 +13609,11 @@
       <w:pPr>
         <w:pStyle w:val="Heading2"/>
       </w:pPr>
-      <w:bookmarkStart w:id="34" w:name="_Toc444795350"/>
+      <w:bookmarkStart w:id="35" w:name="_Toc444795350"/>
       <w:r>
         <w:t>Terminating a Basic Instance</w:t>
       </w:r>
-      <w:bookmarkEnd w:id="34"/>
+      <w:bookmarkEnd w:id="35"/>
     </w:p>
     <w:p>
       <w:r>
@@ -13549,8 +13789,8 @@
       <w:pPr>
         <w:pStyle w:val="Heading1"/>
       </w:pPr>
-      <w:bookmarkStart w:id="35" w:name="_Ref295938984"/>
-      <w:bookmarkStart w:id="36" w:name="_Toc444795351"/>
+      <w:bookmarkStart w:id="36" w:name="_Ref295938984"/>
+      <w:bookmarkStart w:id="37" w:name="_Toc444795351"/>
       <w:r>
         <w:lastRenderedPageBreak/>
         <w:t xml:space="preserve">Building a Java-enabled </w:t>
@@ -13558,8 +13798,8 @@
       <w:r>
         <w:t>Instance</w:t>
       </w:r>
-      <w:bookmarkEnd w:id="35"/>
       <w:bookmarkEnd w:id="36"/>
+      <w:bookmarkEnd w:id="37"/>
     </w:p>
     <w:p/>
     <w:p>
@@ -13823,7 +14063,7 @@
       <w:pPr>
         <w:pStyle w:val="Heading1"/>
       </w:pPr>
-      <w:bookmarkStart w:id="37" w:name="_Toc444795352"/>
+      <w:bookmarkStart w:id="38" w:name="_Toc444795352"/>
       <w:r>
         <w:lastRenderedPageBreak/>
         <w:t xml:space="preserve">Building an AMQ </w:t>
@@ -13831,18 +14071,18 @@
       <w:r>
         <w:t>Cluster</w:t>
       </w:r>
-      <w:bookmarkEnd w:id="37"/>
+      <w:bookmarkEnd w:id="38"/>
     </w:p>
     <w:p/>
     <w:p>
       <w:pPr>
         <w:pStyle w:val="Heading2"/>
       </w:pPr>
-      <w:bookmarkStart w:id="38" w:name="_Toc444795353"/>
+      <w:bookmarkStart w:id="39" w:name="_Toc444795353"/>
       <w:r>
         <w:t>Create the AMQ Cluster Security Group</w:t>
       </w:r>
-      <w:bookmarkEnd w:id="38"/>
+      <w:bookmarkEnd w:id="39"/>
     </w:p>
     <w:p/>
     <w:p/>
@@ -13903,11 +14143,11 @@
       <w:pPr>
         <w:pStyle w:val="Heading2"/>
       </w:pPr>
-      <w:bookmarkStart w:id="39" w:name="_Toc444795354"/>
+      <w:bookmarkStart w:id="40" w:name="_Toc444795354"/>
       <w:r>
         <w:t>Build the AMQ Instances</w:t>
       </w:r>
-      <w:bookmarkEnd w:id="39"/>
+      <w:bookmarkEnd w:id="40"/>
     </w:p>
     <w:p/>
     <w:p>
@@ -14954,12 +15194,12 @@
       <w:pPr>
         <w:pStyle w:val="Heading2"/>
       </w:pPr>
-      <w:bookmarkStart w:id="40" w:name="_Toc444795355"/>
+      <w:bookmarkStart w:id="41" w:name="_Toc444795355"/>
       <w:r>
         <w:lastRenderedPageBreak/>
         <w:t>Testing the Installation</w:t>
       </w:r>
-      <w:bookmarkEnd w:id="40"/>
+      <w:bookmarkEnd w:id="41"/>
     </w:p>
     <w:p/>
     <w:p>
@@ -15008,7 +15248,7 @@
       <w:pPr>
         <w:pStyle w:val="Heading1"/>
       </w:pPr>
-      <w:bookmarkStart w:id="41" w:name="_Toc444795356"/>
+      <w:bookmarkStart w:id="42" w:name="_Toc444795356"/>
       <w:r>
         <w:lastRenderedPageBreak/>
         <w:t xml:space="preserve">Building a JBoss </w:t>
@@ -15016,7 +15256,7 @@
       <w:r>
         <w:t>Domain</w:t>
       </w:r>
-      <w:bookmarkEnd w:id="41"/>
+      <w:bookmarkEnd w:id="42"/>
     </w:p>
     <w:p/>
     <w:p/>
@@ -15119,11 +15359,11 @@
       <w:pPr>
         <w:pStyle w:val="Heading2"/>
       </w:pPr>
-      <w:bookmarkStart w:id="42" w:name="_Toc444795357"/>
+      <w:bookmarkStart w:id="43" w:name="_Toc444795357"/>
       <w:r>
         <w:t>Environment Configuration</w:t>
       </w:r>
-      <w:bookmarkEnd w:id="42"/>
+      <w:bookmarkEnd w:id="43"/>
     </w:p>
     <w:p/>
     <w:p>
@@ -15453,12 +15693,12 @@
       <w:pPr>
         <w:pStyle w:val="Heading2"/>
       </w:pPr>
-      <w:bookmarkStart w:id="43" w:name="_Toc444795358"/>
+      <w:bookmarkStart w:id="44" w:name="_Toc444795358"/>
       <w:r>
         <w:lastRenderedPageBreak/>
         <w:t>Doman Controller</w:t>
       </w:r>
-      <w:bookmarkEnd w:id="43"/>
+      <w:bookmarkEnd w:id="44"/>
     </w:p>
     <w:p/>
     <w:p>
@@ -16282,11 +16522,11 @@
       <w:pPr>
         <w:pStyle w:val="Heading2"/>
       </w:pPr>
-      <w:bookmarkStart w:id="44" w:name="_Toc444795359"/>
+      <w:bookmarkStart w:id="45" w:name="_Toc444795359"/>
       <w:r>
         <w:t>Subordinate Host Controller</w:t>
       </w:r>
-      <w:bookmarkEnd w:id="44"/>
+      <w:bookmarkEnd w:id="45"/>
     </w:p>
     <w:p/>
     <w:p>
@@ -17145,11 +17385,11 @@
       <w:pPr>
         <w:pStyle w:val="Heading2"/>
       </w:pPr>
-      <w:bookmarkStart w:id="45" w:name="_Toc444795360"/>
+      <w:bookmarkStart w:id="46" w:name="_Toc444795360"/>
       <w:r>
         <w:t>Standalone JBoss Node</w:t>
       </w:r>
-      <w:bookmarkEnd w:id="45"/>
+      <w:bookmarkEnd w:id="46"/>
     </w:p>
     <w:p/>
     <w:p>
@@ -17870,7 +18110,7 @@
       <w:pPr>
         <w:pStyle w:val="Heading1"/>
       </w:pPr>
-      <w:bookmarkStart w:id="46" w:name="_Toc444795361"/>
+      <w:bookmarkStart w:id="47" w:name="_Toc444795361"/>
       <w:r>
         <w:lastRenderedPageBreak/>
         <w:t>JBoss</w:t>
@@ -17878,17 +18118,17 @@
       <w:r>
         <w:t xml:space="preserve"> Configuration</w:t>
       </w:r>
-      <w:bookmarkEnd w:id="46"/>
+      <w:bookmarkEnd w:id="47"/>
     </w:p>
     <w:p>
       <w:pPr>
         <w:pStyle w:val="Heading2"/>
       </w:pPr>
-      <w:bookmarkStart w:id="47" w:name="_Toc444795362"/>
+      <w:bookmarkStart w:id="48" w:name="_Toc444795362"/>
       <w:r>
         <w:t>NFS-based HornetQ HA</w:t>
       </w:r>
-      <w:bookmarkEnd w:id="47"/>
+      <w:bookmarkEnd w:id="48"/>
     </w:p>
     <w:p/>
     <w:p>
@@ -18117,6 +18357,19 @@
     <w:p/>
     <w:p>
       <w:pPr>
+        <w:rPr>
+          <w:color w:val="FF0000"/>
+        </w:rPr>
+      </w:pPr>
+      <w:r>
+        <w:rPr>
+          <w:color w:val="FF0000"/>
+        </w:rPr>
+        <w:t>At the time of the writing this logic is not implemented.</w:t>
+      </w:r>
+    </w:p>
+    <w:p>
+      <w:pPr>
         <w:pStyle w:val="Heading2"/>
       </w:pPr>
       <w:r>
@@ -18140,8 +18393,6 @@
       <w:r>
         <w:t>. They don’t need to be up and running, though:</w:t>
       </w:r>
-      <w:bookmarkStart w:id="48" w:name="_GoBack"/>
-      <w:bookmarkEnd w:id="48"/>
     </w:p>
     <w:p>
       <w:r>
@@ -19382,7 +19633,7 @@
         <w:rStyle w:val="PageNumber"/>
         <w:noProof/>
       </w:rPr>
-      <w:t>27</w:t>
+      <w:t>17</w:t>
     </w:r>
     <w:r>
       <w:rPr>
@@ -20888,7 +21139,7 @@
 </file>
 
 <file path=customXml/itemProps1.xml><?xml version="1.0" encoding="utf-8"?>
-<ds:datastoreItem xmlns:ds="http://schemas.openxmlformats.org/officeDocument/2006/customXml" ds:itemID="{01C9A88F-65E3-CC47-B54C-C42BAC9AF3D6}">
+<ds:datastoreItem xmlns:ds="http://schemas.openxmlformats.org/officeDocument/2006/customXml" ds:itemID="{C4D7F599-2657-5A48-899B-3CC4CCADE448}">
   <ds:schemaRefs>
     <ds:schemaRef ds:uri="http://schemas.openxmlformats.org/officeDocument/2006/bibliography"/>
   </ds:schemaRefs>

</xml_diff>

<commit_message>
starting 2.6, support for JDG installation and configuration
</commit_message>
<xml_diff>
--- a/doc/em User Manual.docx
+++ b/doc/em User Manual.docx
@@ -129,7 +129,7 @@
           <w:r>
             <w:fldChar w:fldCharType="separate"/>
           </w:r>
-          <w:hyperlink w:anchor="_Toc444795322" w:history="1">
+          <w:hyperlink w:anchor="_Toc452038951" w:history="1">
             <w:r>
               <w:rPr>
                 <w:rStyle w:val="Hyperlink"/>
@@ -156,7 +156,7 @@
                 <w:noProof/>
                 <w:webHidden/>
               </w:rPr>
-              <w:instrText xml:space="preserve"> PAGEREF _Toc444795322 \h </w:instrText>
+              <w:instrText xml:space="preserve"> PAGEREF _Toc452038951 \h </w:instrText>
             </w:r>
             <w:r>
               <w:rPr>
@@ -198,7 +198,7 @@
               <w:noProof/>
             </w:rPr>
           </w:pPr>
-          <w:hyperlink w:anchor="_Toc444795323" w:history="1">
+          <w:hyperlink w:anchor="_Toc452038952" w:history="1">
             <w:r>
               <w:rPr>
                 <w:rStyle w:val="Hyperlink"/>
@@ -225,7 +225,7 @@
                 <w:noProof/>
                 <w:webHidden/>
               </w:rPr>
-              <w:instrText xml:space="preserve"> PAGEREF _Toc444795323 \h </w:instrText>
+              <w:instrText xml:space="preserve"> PAGEREF _Toc452038952 \h </w:instrText>
             </w:r>
             <w:r>
               <w:rPr>
@@ -269,7 +269,7 @@
               <w:szCs w:val="24"/>
             </w:rPr>
           </w:pPr>
-          <w:hyperlink w:anchor="_Toc444795324" w:history="1">
+          <w:hyperlink w:anchor="_Toc452038953" w:history="1">
             <w:r>
               <w:rPr>
                 <w:rStyle w:val="Hyperlink"/>
@@ -296,7 +296,7 @@
                 <w:noProof/>
                 <w:webHidden/>
               </w:rPr>
-              <w:instrText xml:space="preserve"> PAGEREF _Toc444795324 \h </w:instrText>
+              <w:instrText xml:space="preserve"> PAGEREF _Toc452038953 \h </w:instrText>
             </w:r>
             <w:r>
               <w:rPr>
@@ -339,7 +339,7 @@
               <w:szCs w:val="24"/>
             </w:rPr>
           </w:pPr>
-          <w:hyperlink w:anchor="_Toc444795325" w:history="1">
+          <w:hyperlink w:anchor="_Toc452038954" w:history="1">
             <w:r>
               <w:rPr>
                 <w:rStyle w:val="Hyperlink"/>
@@ -366,7 +366,7 @@
                 <w:noProof/>
                 <w:webHidden/>
               </w:rPr>
-              <w:instrText xml:space="preserve"> PAGEREF _Toc444795325 \h </w:instrText>
+              <w:instrText xml:space="preserve"> PAGEREF _Toc452038954 \h </w:instrText>
             </w:r>
             <w:r>
               <w:rPr>
@@ -409,7 +409,7 @@
               <w:szCs w:val="24"/>
             </w:rPr>
           </w:pPr>
-          <w:hyperlink w:anchor="_Toc444795326" w:history="1">
+          <w:hyperlink w:anchor="_Toc452038955" w:history="1">
             <w:r>
               <w:rPr>
                 <w:rStyle w:val="Hyperlink"/>
@@ -436,7 +436,7 @@
                 <w:noProof/>
                 <w:webHidden/>
               </w:rPr>
-              <w:instrText xml:space="preserve"> PAGEREF _Toc444795326 \h </w:instrText>
+              <w:instrText xml:space="preserve"> PAGEREF _Toc452038955 \h </w:instrText>
             </w:r>
             <w:r>
               <w:rPr>
@@ -479,7 +479,7 @@
               <w:szCs w:val="24"/>
             </w:rPr>
           </w:pPr>
-          <w:hyperlink w:anchor="_Toc444795327" w:history="1">
+          <w:hyperlink w:anchor="_Toc452038956" w:history="1">
             <w:r>
               <w:rPr>
                 <w:rStyle w:val="Hyperlink"/>
@@ -506,7 +506,7 @@
                 <w:noProof/>
                 <w:webHidden/>
               </w:rPr>
-              <w:instrText xml:space="preserve"> PAGEREF _Toc444795327 \h </w:instrText>
+              <w:instrText xml:space="preserve"> PAGEREF _Toc452038956 \h </w:instrText>
             </w:r>
             <w:r>
               <w:rPr>
@@ -549,7 +549,7 @@
               <w:szCs w:val="24"/>
             </w:rPr>
           </w:pPr>
-          <w:hyperlink w:anchor="_Toc444795328" w:history="1">
+          <w:hyperlink w:anchor="_Toc452038957" w:history="1">
             <w:r>
               <w:rPr>
                 <w:rStyle w:val="Hyperlink"/>
@@ -576,7 +576,7 @@
                 <w:noProof/>
                 <w:webHidden/>
               </w:rPr>
-              <w:instrText xml:space="preserve"> PAGEREF _Toc444795328 \h </w:instrText>
+              <w:instrText xml:space="preserve"> PAGEREF _Toc452038957 \h </w:instrText>
             </w:r>
             <w:r>
               <w:rPr>
@@ -619,7 +619,7 @@
               <w:szCs w:val="24"/>
             </w:rPr>
           </w:pPr>
-          <w:hyperlink w:anchor="_Toc444795329" w:history="1">
+          <w:hyperlink w:anchor="_Toc452038958" w:history="1">
             <w:r>
               <w:rPr>
                 <w:rStyle w:val="Hyperlink"/>
@@ -646,7 +646,7 @@
                 <w:noProof/>
                 <w:webHidden/>
               </w:rPr>
-              <w:instrText xml:space="preserve"> PAGEREF _Toc444795329 \h </w:instrText>
+              <w:instrText xml:space="preserve"> PAGEREF _Toc452038958 \h </w:instrText>
             </w:r>
             <w:r>
               <w:rPr>
@@ -689,7 +689,7 @@
               <w:szCs w:val="24"/>
             </w:rPr>
           </w:pPr>
-          <w:hyperlink w:anchor="_Toc444795330" w:history="1">
+          <w:hyperlink w:anchor="_Toc452038959" w:history="1">
             <w:r>
               <w:rPr>
                 <w:rStyle w:val="Hyperlink"/>
@@ -716,7 +716,7 @@
                 <w:noProof/>
                 <w:webHidden/>
               </w:rPr>
-              <w:instrText xml:space="preserve"> PAGEREF _Toc444795330 \h </w:instrText>
+              <w:instrText xml:space="preserve"> PAGEREF _Toc452038959 \h </w:instrText>
             </w:r>
             <w:r>
               <w:rPr>
@@ -759,7 +759,7 @@
               <w:szCs w:val="24"/>
             </w:rPr>
           </w:pPr>
-          <w:hyperlink w:anchor="_Toc444795331" w:history="1">
+          <w:hyperlink w:anchor="_Toc452038960" w:history="1">
             <w:r>
               <w:rPr>
                 <w:rStyle w:val="Hyperlink"/>
@@ -786,7 +786,7 @@
                 <w:noProof/>
                 <w:webHidden/>
               </w:rPr>
-              <w:instrText xml:space="preserve"> PAGEREF _Toc444795331 \h </w:instrText>
+              <w:instrText xml:space="preserve"> PAGEREF _Toc452038960 \h </w:instrText>
             </w:r>
             <w:r>
               <w:rPr>
@@ -830,7 +830,7 @@
               <w:szCs w:val="24"/>
             </w:rPr>
           </w:pPr>
-          <w:hyperlink w:anchor="_Toc444795332" w:history="1">
+          <w:hyperlink w:anchor="_Toc452038961" w:history="1">
             <w:r>
               <w:rPr>
                 <w:rStyle w:val="Hyperlink"/>
@@ -857,7 +857,7 @@
                 <w:noProof/>
                 <w:webHidden/>
               </w:rPr>
-              <w:instrText xml:space="preserve"> PAGEREF _Toc444795332 \h </w:instrText>
+              <w:instrText xml:space="preserve"> PAGEREF _Toc452038961 \h </w:instrText>
             </w:r>
             <w:r>
               <w:rPr>
@@ -900,7 +900,7 @@
               <w:szCs w:val="24"/>
             </w:rPr>
           </w:pPr>
-          <w:hyperlink w:anchor="_Toc444795333" w:history="1">
+          <w:hyperlink w:anchor="_Toc452038962" w:history="1">
             <w:r>
               <w:rPr>
                 <w:rStyle w:val="Hyperlink"/>
@@ -927,7 +927,7 @@
                 <w:noProof/>
                 <w:webHidden/>
               </w:rPr>
-              <w:instrText xml:space="preserve"> PAGEREF _Toc444795333 \h </w:instrText>
+              <w:instrText xml:space="preserve"> PAGEREF _Toc452038962 \h </w:instrText>
             </w:r>
             <w:r>
               <w:rPr>
@@ -970,7 +970,7 @@
               <w:szCs w:val="24"/>
             </w:rPr>
           </w:pPr>
-          <w:hyperlink w:anchor="_Toc444795334" w:history="1">
+          <w:hyperlink w:anchor="_Toc452038963" w:history="1">
             <w:r>
               <w:rPr>
                 <w:rStyle w:val="Hyperlink"/>
@@ -997,7 +997,7 @@
                 <w:noProof/>
                 <w:webHidden/>
               </w:rPr>
-              <w:instrText xml:space="preserve"> PAGEREF _Toc444795334 \h </w:instrText>
+              <w:instrText xml:space="preserve"> PAGEREF _Toc452038963 \h </w:instrText>
             </w:r>
             <w:r>
               <w:rPr>
@@ -1040,7 +1040,7 @@
               <w:szCs w:val="24"/>
             </w:rPr>
           </w:pPr>
-          <w:hyperlink w:anchor="_Toc444795335" w:history="1">
+          <w:hyperlink w:anchor="_Toc452038964" w:history="1">
             <w:r>
               <w:rPr>
                 <w:rStyle w:val="Hyperlink"/>
@@ -1067,7 +1067,7 @@
                 <w:noProof/>
                 <w:webHidden/>
               </w:rPr>
-              <w:instrText xml:space="preserve"> PAGEREF _Toc444795335 \h </w:instrText>
+              <w:instrText xml:space="preserve"> PAGEREF _Toc452038964 \h </w:instrText>
             </w:r>
             <w:r>
               <w:rPr>
@@ -1110,7 +1110,7 @@
               <w:szCs w:val="24"/>
             </w:rPr>
           </w:pPr>
-          <w:hyperlink w:anchor="_Toc444795336" w:history="1">
+          <w:hyperlink w:anchor="_Toc452038965" w:history="1">
             <w:r>
               <w:rPr>
                 <w:rStyle w:val="Hyperlink"/>
@@ -1137,7 +1137,7 @@
                 <w:noProof/>
                 <w:webHidden/>
               </w:rPr>
-              <w:instrText xml:space="preserve"> PAGEREF _Toc444795336 \h </w:instrText>
+              <w:instrText xml:space="preserve"> PAGEREF _Toc452038965 \h </w:instrText>
             </w:r>
             <w:r>
               <w:rPr>
@@ -1180,7 +1180,7 @@
               <w:szCs w:val="24"/>
             </w:rPr>
           </w:pPr>
-          <w:hyperlink w:anchor="_Toc444795337" w:history="1">
+          <w:hyperlink w:anchor="_Toc452038966" w:history="1">
             <w:r>
               <w:rPr>
                 <w:rStyle w:val="Hyperlink"/>
@@ -1207,7 +1207,7 @@
                 <w:noProof/>
                 <w:webHidden/>
               </w:rPr>
-              <w:instrText xml:space="preserve"> PAGEREF _Toc444795337 \h </w:instrText>
+              <w:instrText xml:space="preserve"> PAGEREF _Toc452038966 \h </w:instrText>
             </w:r>
             <w:r>
               <w:rPr>
@@ -1250,7 +1250,7 @@
               <w:szCs w:val="24"/>
             </w:rPr>
           </w:pPr>
-          <w:hyperlink w:anchor="_Toc444795338" w:history="1">
+          <w:hyperlink w:anchor="_Toc452038967" w:history="1">
             <w:r>
               <w:rPr>
                 <w:rStyle w:val="Hyperlink"/>
@@ -1277,7 +1277,7 @@
                 <w:noProof/>
                 <w:webHidden/>
               </w:rPr>
-              <w:instrText xml:space="preserve"> PAGEREF _Toc444795338 \h </w:instrText>
+              <w:instrText xml:space="preserve"> PAGEREF _Toc452038967 \h </w:instrText>
             </w:r>
             <w:r>
               <w:rPr>
@@ -1319,7 +1319,7 @@
               <w:noProof/>
             </w:rPr>
           </w:pPr>
-          <w:hyperlink w:anchor="_Toc444795339" w:history="1">
+          <w:hyperlink w:anchor="_Toc452038968" w:history="1">
             <w:r>
               <w:rPr>
                 <w:rStyle w:val="Hyperlink"/>
@@ -1346,7 +1346,7 @@
                 <w:noProof/>
                 <w:webHidden/>
               </w:rPr>
-              <w:instrText xml:space="preserve"> PAGEREF _Toc444795339 \h </w:instrText>
+              <w:instrText xml:space="preserve"> PAGEREF _Toc452038968 \h </w:instrText>
             </w:r>
             <w:r>
               <w:rPr>
@@ -1390,7 +1390,7 @@
               <w:szCs w:val="24"/>
             </w:rPr>
           </w:pPr>
-          <w:hyperlink w:anchor="_Toc444795340" w:history="1">
+          <w:hyperlink w:anchor="_Toc452038969" w:history="1">
             <w:r>
               <w:rPr>
                 <w:rStyle w:val="Hyperlink"/>
@@ -1417,7 +1417,7 @@
                 <w:noProof/>
                 <w:webHidden/>
               </w:rPr>
-              <w:instrText xml:space="preserve"> PAGEREF _Toc444795340 \h </w:instrText>
+              <w:instrText xml:space="preserve"> PAGEREF _Toc452038969 \h </w:instrText>
             </w:r>
             <w:r>
               <w:rPr>
@@ -1460,7 +1460,7 @@
               <w:szCs w:val="24"/>
             </w:rPr>
           </w:pPr>
-          <w:hyperlink w:anchor="_Toc444795341" w:history="1">
+          <w:hyperlink w:anchor="_Toc452038970" w:history="1">
             <w:r>
               <w:rPr>
                 <w:rStyle w:val="Hyperlink"/>
@@ -1487,7 +1487,7 @@
                 <w:noProof/>
                 <w:webHidden/>
               </w:rPr>
-              <w:instrText xml:space="preserve"> PAGEREF _Toc444795341 \h </w:instrText>
+              <w:instrText xml:space="preserve"> PAGEREF _Toc452038970 \h </w:instrText>
             </w:r>
             <w:r>
               <w:rPr>
@@ -1530,7 +1530,7 @@
               <w:szCs w:val="24"/>
             </w:rPr>
           </w:pPr>
-          <w:hyperlink w:anchor="_Toc444795342" w:history="1">
+          <w:hyperlink w:anchor="_Toc452038971" w:history="1">
             <w:r>
               <w:rPr>
                 <w:rStyle w:val="Hyperlink"/>
@@ -1557,7 +1557,7 @@
                 <w:noProof/>
                 <w:webHidden/>
               </w:rPr>
-              <w:instrText xml:space="preserve"> PAGEREF _Toc444795342 \h </w:instrText>
+              <w:instrText xml:space="preserve"> PAGEREF _Toc452038971 \h </w:instrText>
             </w:r>
             <w:r>
               <w:rPr>
@@ -1601,7 +1601,7 @@
               <w:szCs w:val="24"/>
             </w:rPr>
           </w:pPr>
-          <w:hyperlink w:anchor="_Toc444795343" w:history="1">
+          <w:hyperlink w:anchor="_Toc452038972" w:history="1">
             <w:r>
               <w:rPr>
                 <w:rStyle w:val="Hyperlink"/>
@@ -1628,7 +1628,7 @@
                 <w:noProof/>
                 <w:webHidden/>
               </w:rPr>
-              <w:instrText xml:space="preserve"> PAGEREF _Toc444795343 \h </w:instrText>
+              <w:instrText xml:space="preserve"> PAGEREF _Toc452038972 \h </w:instrText>
             </w:r>
             <w:r>
               <w:rPr>
@@ -1672,7 +1672,7 @@
               <w:szCs w:val="24"/>
             </w:rPr>
           </w:pPr>
-          <w:hyperlink w:anchor="_Toc444795344" w:history="1">
+          <w:hyperlink w:anchor="_Toc452038973" w:history="1">
             <w:r>
               <w:rPr>
                 <w:rStyle w:val="Hyperlink"/>
@@ -1699,7 +1699,7 @@
                 <w:noProof/>
                 <w:webHidden/>
               </w:rPr>
-              <w:instrText xml:space="preserve"> PAGEREF _Toc444795344 \h </w:instrText>
+              <w:instrText xml:space="preserve"> PAGEREF _Toc452038973 \h </w:instrText>
             </w:r>
             <w:r>
               <w:rPr>
@@ -1743,7 +1743,7 @@
               <w:szCs w:val="24"/>
             </w:rPr>
           </w:pPr>
-          <w:hyperlink w:anchor="_Toc444795345" w:history="1">
+          <w:hyperlink w:anchor="_Toc452038974" w:history="1">
             <w:r>
               <w:rPr>
                 <w:rStyle w:val="Hyperlink"/>
@@ -1770,7 +1770,7 @@
                 <w:noProof/>
                 <w:webHidden/>
               </w:rPr>
-              <w:instrText xml:space="preserve"> PAGEREF _Toc444795345 \h </w:instrText>
+              <w:instrText xml:space="preserve"> PAGEREF _Toc452038974 \h </w:instrText>
             </w:r>
             <w:r>
               <w:rPr>
@@ -1814,7 +1814,7 @@
               <w:szCs w:val="24"/>
             </w:rPr>
           </w:pPr>
-          <w:hyperlink w:anchor="_Toc444795346" w:history="1">
+          <w:hyperlink w:anchor="_Toc452038975" w:history="1">
             <w:r>
               <w:rPr>
                 <w:rStyle w:val="Hyperlink"/>
@@ -1841,7 +1841,7 @@
                 <w:noProof/>
                 <w:webHidden/>
               </w:rPr>
-              <w:instrText xml:space="preserve"> PAGEREF _Toc444795346 \h </w:instrText>
+              <w:instrText xml:space="preserve"> PAGEREF _Toc452038975 \h </w:instrText>
             </w:r>
             <w:r>
               <w:rPr>
@@ -1885,7 +1885,7 @@
               <w:szCs w:val="24"/>
             </w:rPr>
           </w:pPr>
-          <w:hyperlink w:anchor="_Toc444795347" w:history="1">
+          <w:hyperlink w:anchor="_Toc452038976" w:history="1">
             <w:r>
               <w:rPr>
                 <w:rStyle w:val="Hyperlink"/>
@@ -1912,7 +1912,7 @@
                 <w:noProof/>
                 <w:webHidden/>
               </w:rPr>
-              <w:instrText xml:space="preserve"> PAGEREF _Toc444795347 \h </w:instrText>
+              <w:instrText xml:space="preserve"> PAGEREF _Toc452038976 \h </w:instrText>
             </w:r>
             <w:r>
               <w:rPr>
@@ -1932,7 +1932,7 @@
                 <w:noProof/>
                 <w:webHidden/>
               </w:rPr>
-              <w:t>19</w:t>
+              <w:t>20</w:t>
             </w:r>
             <w:r>
               <w:rPr>
@@ -1956,7 +1956,7 @@
               <w:szCs w:val="24"/>
             </w:rPr>
           </w:pPr>
-          <w:hyperlink w:anchor="_Toc444795348" w:history="1">
+          <w:hyperlink w:anchor="_Toc452038977" w:history="1">
             <w:r>
               <w:rPr>
                 <w:rStyle w:val="Hyperlink"/>
@@ -1983,7 +1983,7 @@
                 <w:noProof/>
                 <w:webHidden/>
               </w:rPr>
-              <w:instrText xml:space="preserve"> PAGEREF _Toc444795348 \h </w:instrText>
+              <w:instrText xml:space="preserve"> PAGEREF _Toc452038977 \h </w:instrText>
             </w:r>
             <w:r>
               <w:rPr>
@@ -2003,7 +2003,7 @@
                 <w:noProof/>
                 <w:webHidden/>
               </w:rPr>
-              <w:t>19</w:t>
+              <w:t>20</w:t>
             </w:r>
             <w:r>
               <w:rPr>
@@ -2027,7 +2027,7 @@
               <w:szCs w:val="24"/>
             </w:rPr>
           </w:pPr>
-          <w:hyperlink w:anchor="_Toc444795349" w:history="1">
+          <w:hyperlink w:anchor="_Toc452038978" w:history="1">
             <w:r>
               <w:rPr>
                 <w:rStyle w:val="Hyperlink"/>
@@ -2054,7 +2054,7 @@
                 <w:noProof/>
                 <w:webHidden/>
               </w:rPr>
-              <w:instrText xml:space="preserve"> PAGEREF _Toc444795349 \h </w:instrText>
+              <w:instrText xml:space="preserve"> PAGEREF _Toc452038978 \h </w:instrText>
             </w:r>
             <w:r>
               <w:rPr>
@@ -2074,7 +2074,7 @@
                 <w:noProof/>
                 <w:webHidden/>
               </w:rPr>
-              <w:t>19</w:t>
+              <w:t>20</w:t>
             </w:r>
             <w:r>
               <w:rPr>
@@ -2098,7 +2098,7 @@
               <w:szCs w:val="24"/>
             </w:rPr>
           </w:pPr>
-          <w:hyperlink w:anchor="_Toc444795350" w:history="1">
+          <w:hyperlink w:anchor="_Toc452038979" w:history="1">
             <w:r>
               <w:rPr>
                 <w:rStyle w:val="Hyperlink"/>
@@ -2125,7 +2125,7 @@
                 <w:noProof/>
                 <w:webHidden/>
               </w:rPr>
-              <w:instrText xml:space="preserve"> PAGEREF _Toc444795350 \h </w:instrText>
+              <w:instrText xml:space="preserve"> PAGEREF _Toc452038979 \h </w:instrText>
             </w:r>
             <w:r>
               <w:rPr>
@@ -2145,7 +2145,7 @@
                 <w:noProof/>
                 <w:webHidden/>
               </w:rPr>
-              <w:t>19</w:t>
+              <w:t>20</w:t>
             </w:r>
             <w:r>
               <w:rPr>
@@ -2167,7 +2167,7 @@
               <w:noProof/>
             </w:rPr>
           </w:pPr>
-          <w:hyperlink w:anchor="_Toc444795351" w:history="1">
+          <w:hyperlink w:anchor="_Toc452038980" w:history="1">
             <w:r>
               <w:rPr>
                 <w:rStyle w:val="Hyperlink"/>
@@ -2194,7 +2194,7 @@
                 <w:noProof/>
                 <w:webHidden/>
               </w:rPr>
-              <w:instrText xml:space="preserve"> PAGEREF _Toc444795351 \h </w:instrText>
+              <w:instrText xml:space="preserve"> PAGEREF _Toc452038980 \h </w:instrText>
             </w:r>
             <w:r>
               <w:rPr>
@@ -2214,7 +2214,7 @@
                 <w:noProof/>
                 <w:webHidden/>
               </w:rPr>
-              <w:t>20</w:t>
+              <w:t>21</w:t>
             </w:r>
             <w:r>
               <w:rPr>
@@ -2236,7 +2236,7 @@
               <w:noProof/>
             </w:rPr>
           </w:pPr>
-          <w:hyperlink w:anchor="_Toc444795352" w:history="1">
+          <w:hyperlink w:anchor="_Toc452038981" w:history="1">
             <w:r>
               <w:rPr>
                 <w:rStyle w:val="Hyperlink"/>
@@ -2263,7 +2263,7 @@
                 <w:noProof/>
                 <w:webHidden/>
               </w:rPr>
-              <w:instrText xml:space="preserve"> PAGEREF _Toc444795352 \h </w:instrText>
+              <w:instrText xml:space="preserve"> PAGEREF _Toc452038981 \h </w:instrText>
             </w:r>
             <w:r>
               <w:rPr>
@@ -2283,7 +2283,7 @@
                 <w:noProof/>
                 <w:webHidden/>
               </w:rPr>
-              <w:t>21</w:t>
+              <w:t>22</w:t>
             </w:r>
             <w:r>
               <w:rPr>
@@ -2307,7 +2307,7 @@
               <w:szCs w:val="24"/>
             </w:rPr>
           </w:pPr>
-          <w:hyperlink w:anchor="_Toc444795353" w:history="1">
+          <w:hyperlink w:anchor="_Toc452038982" w:history="1">
             <w:r>
               <w:rPr>
                 <w:rStyle w:val="Hyperlink"/>
@@ -2334,7 +2334,7 @@
                 <w:noProof/>
                 <w:webHidden/>
               </w:rPr>
-              <w:instrText xml:space="preserve"> PAGEREF _Toc444795353 \h </w:instrText>
+              <w:instrText xml:space="preserve"> PAGEREF _Toc452038982 \h </w:instrText>
             </w:r>
             <w:r>
               <w:rPr>
@@ -2354,7 +2354,7 @@
                 <w:noProof/>
                 <w:webHidden/>
               </w:rPr>
-              <w:t>21</w:t>
+              <w:t>22</w:t>
             </w:r>
             <w:r>
               <w:rPr>
@@ -2378,7 +2378,7 @@
               <w:szCs w:val="24"/>
             </w:rPr>
           </w:pPr>
-          <w:hyperlink w:anchor="_Toc444795354" w:history="1">
+          <w:hyperlink w:anchor="_Toc452038983" w:history="1">
             <w:r>
               <w:rPr>
                 <w:rStyle w:val="Hyperlink"/>
@@ -2405,7 +2405,7 @@
                 <w:noProof/>
                 <w:webHidden/>
               </w:rPr>
-              <w:instrText xml:space="preserve"> PAGEREF _Toc444795354 \h </w:instrText>
+              <w:instrText xml:space="preserve"> PAGEREF _Toc452038983 \h </w:instrText>
             </w:r>
             <w:r>
               <w:rPr>
@@ -2425,7 +2425,7 @@
                 <w:noProof/>
                 <w:webHidden/>
               </w:rPr>
-              <w:t>21</w:t>
+              <w:t>22</w:t>
             </w:r>
             <w:r>
               <w:rPr>
@@ -2449,7 +2449,7 @@
               <w:szCs w:val="24"/>
             </w:rPr>
           </w:pPr>
-          <w:hyperlink w:anchor="_Toc444795355" w:history="1">
+          <w:hyperlink w:anchor="_Toc452038984" w:history="1">
             <w:r>
               <w:rPr>
                 <w:rStyle w:val="Hyperlink"/>
@@ -2476,7 +2476,7 @@
                 <w:noProof/>
                 <w:webHidden/>
               </w:rPr>
-              <w:instrText xml:space="preserve"> PAGEREF _Toc444795355 \h </w:instrText>
+              <w:instrText xml:space="preserve"> PAGEREF _Toc452038984 \h </w:instrText>
             </w:r>
             <w:r>
               <w:rPr>
@@ -2496,7 +2496,7 @@
                 <w:noProof/>
                 <w:webHidden/>
               </w:rPr>
-              <w:t>23</w:t>
+              <w:t>24</w:t>
             </w:r>
             <w:r>
               <w:rPr>
@@ -2518,7 +2518,7 @@
               <w:noProof/>
             </w:rPr>
           </w:pPr>
-          <w:hyperlink w:anchor="_Toc444795356" w:history="1">
+          <w:hyperlink w:anchor="_Toc452038985" w:history="1">
             <w:r>
               <w:rPr>
                 <w:rStyle w:val="Hyperlink"/>
@@ -2545,7 +2545,7 @@
                 <w:noProof/>
                 <w:webHidden/>
               </w:rPr>
-              <w:instrText xml:space="preserve"> PAGEREF _Toc444795356 \h </w:instrText>
+              <w:instrText xml:space="preserve"> PAGEREF _Toc452038985 \h </w:instrText>
             </w:r>
             <w:r>
               <w:rPr>
@@ -2565,7 +2565,7 @@
                 <w:noProof/>
                 <w:webHidden/>
               </w:rPr>
-              <w:t>24</w:t>
+              <w:t>25</w:t>
             </w:r>
             <w:r>
               <w:rPr>
@@ -2589,7 +2589,7 @@
               <w:szCs w:val="24"/>
             </w:rPr>
           </w:pPr>
-          <w:hyperlink w:anchor="_Toc444795357" w:history="1">
+          <w:hyperlink w:anchor="_Toc452038986" w:history="1">
             <w:r>
               <w:rPr>
                 <w:rStyle w:val="Hyperlink"/>
@@ -2616,7 +2616,7 @@
                 <w:noProof/>
                 <w:webHidden/>
               </w:rPr>
-              <w:instrText xml:space="preserve"> PAGEREF _Toc444795357 \h </w:instrText>
+              <w:instrText xml:space="preserve"> PAGEREF _Toc452038986 \h </w:instrText>
             </w:r>
             <w:r>
               <w:rPr>
@@ -2636,7 +2636,7 @@
                 <w:noProof/>
                 <w:webHidden/>
               </w:rPr>
-              <w:t>24</w:t>
+              <w:t>25</w:t>
             </w:r>
             <w:r>
               <w:rPr>
@@ -2660,7 +2660,7 @@
               <w:szCs w:val="24"/>
             </w:rPr>
           </w:pPr>
-          <w:hyperlink w:anchor="_Toc444795358" w:history="1">
+          <w:hyperlink w:anchor="_Toc452038987" w:history="1">
             <w:r>
               <w:rPr>
                 <w:rStyle w:val="Hyperlink"/>
@@ -2687,7 +2687,7 @@
                 <w:noProof/>
                 <w:webHidden/>
               </w:rPr>
-              <w:instrText xml:space="preserve"> PAGEREF _Toc444795358 \h </w:instrText>
+              <w:instrText xml:space="preserve"> PAGEREF _Toc452038987 \h </w:instrText>
             </w:r>
             <w:r>
               <w:rPr>
@@ -2707,7 +2707,7 @@
                 <w:noProof/>
                 <w:webHidden/>
               </w:rPr>
-              <w:t>25</w:t>
+              <w:t>26</w:t>
             </w:r>
             <w:r>
               <w:rPr>
@@ -2731,7 +2731,7 @@
               <w:szCs w:val="24"/>
             </w:rPr>
           </w:pPr>
-          <w:hyperlink w:anchor="_Toc444795359" w:history="1">
+          <w:hyperlink w:anchor="_Toc452038988" w:history="1">
             <w:r>
               <w:rPr>
                 <w:rStyle w:val="Hyperlink"/>
@@ -2758,7 +2758,7 @@
                 <w:noProof/>
                 <w:webHidden/>
               </w:rPr>
-              <w:instrText xml:space="preserve"> PAGEREF _Toc444795359 \h </w:instrText>
+              <w:instrText xml:space="preserve"> PAGEREF _Toc452038988 \h </w:instrText>
             </w:r>
             <w:r>
               <w:rPr>
@@ -2778,7 +2778,145 @@
                 <w:noProof/>
                 <w:webHidden/>
               </w:rPr>
-              <w:t>25</w:t>
+              <w:t>26</w:t>
+            </w:r>
+            <w:r>
+              <w:rPr>
+                <w:noProof/>
+                <w:webHidden/>
+              </w:rPr>
+              <w:fldChar w:fldCharType="end"/>
+            </w:r>
+          </w:hyperlink>
+        </w:p>
+        <w:p>
+          <w:pPr>
+            <w:pStyle w:val="TOC1"/>
+            <w:tabs>
+              <w:tab w:val="right" w:leader="dot" w:pos="8630"/>
+            </w:tabs>
+            <w:rPr>
+              <w:b w:val="0"/>
+              <w:noProof/>
+            </w:rPr>
+          </w:pPr>
+          <w:hyperlink w:anchor="_Toc452038989" w:history="1">
+            <w:r>
+              <w:rPr>
+                <w:rStyle w:val="Hyperlink"/>
+                <w:noProof/>
+              </w:rPr>
+              <w:t>Standalone JBoss Node</w:t>
+            </w:r>
+            <w:r>
+              <w:rPr>
+                <w:noProof/>
+                <w:webHidden/>
+              </w:rPr>
+              <w:tab/>
+            </w:r>
+            <w:r>
+              <w:rPr>
+                <w:noProof/>
+                <w:webHidden/>
+              </w:rPr>
+              <w:fldChar w:fldCharType="begin"/>
+            </w:r>
+            <w:r>
+              <w:rPr>
+                <w:noProof/>
+                <w:webHidden/>
+              </w:rPr>
+              <w:instrText xml:space="preserve"> PAGEREF _Toc452038989 \h </w:instrText>
+            </w:r>
+            <w:r>
+              <w:rPr>
+                <w:noProof/>
+                <w:webHidden/>
+              </w:rPr>
+            </w:r>
+            <w:r>
+              <w:rPr>
+                <w:noProof/>
+                <w:webHidden/>
+              </w:rPr>
+              <w:fldChar w:fldCharType="separate"/>
+            </w:r>
+            <w:r>
+              <w:rPr>
+                <w:noProof/>
+                <w:webHidden/>
+              </w:rPr>
+              <w:t>27</w:t>
+            </w:r>
+            <w:r>
+              <w:rPr>
+                <w:noProof/>
+                <w:webHidden/>
+              </w:rPr>
+              <w:fldChar w:fldCharType="end"/>
+            </w:r>
+          </w:hyperlink>
+        </w:p>
+        <w:p>
+          <w:pPr>
+            <w:pStyle w:val="TOC1"/>
+            <w:tabs>
+              <w:tab w:val="right" w:leader="dot" w:pos="8630"/>
+            </w:tabs>
+            <w:rPr>
+              <w:b w:val="0"/>
+              <w:noProof/>
+            </w:rPr>
+          </w:pPr>
+          <w:hyperlink w:anchor="_Toc452038990" w:history="1">
+            <w:r>
+              <w:rPr>
+                <w:rStyle w:val="Hyperlink"/>
+                <w:noProof/>
+              </w:rPr>
+              <w:t>JBoss Configuration</w:t>
+            </w:r>
+            <w:r>
+              <w:rPr>
+                <w:noProof/>
+                <w:webHidden/>
+              </w:rPr>
+              <w:tab/>
+            </w:r>
+            <w:r>
+              <w:rPr>
+                <w:noProof/>
+                <w:webHidden/>
+              </w:rPr>
+              <w:fldChar w:fldCharType="begin"/>
+            </w:r>
+            <w:r>
+              <w:rPr>
+                <w:noProof/>
+                <w:webHidden/>
+              </w:rPr>
+              <w:instrText xml:space="preserve"> PAGEREF _Toc452038990 \h </w:instrText>
+            </w:r>
+            <w:r>
+              <w:rPr>
+                <w:noProof/>
+                <w:webHidden/>
+              </w:rPr>
+            </w:r>
+            <w:r>
+              <w:rPr>
+                <w:noProof/>
+                <w:webHidden/>
+              </w:rPr>
+              <w:fldChar w:fldCharType="separate"/>
+            </w:r>
+            <w:r>
+              <w:rPr>
+                <w:noProof/>
+                <w:webHidden/>
+              </w:rPr>
+              <w:t>28</w:t>
             </w:r>
             <w:r>
               <w:rPr>
@@ -2802,13 +2940,13 @@
               <w:szCs w:val="24"/>
             </w:rPr>
           </w:pPr>
-          <w:hyperlink w:anchor="_Toc444795360" w:history="1">
+          <w:hyperlink w:anchor="_Toc452038991" w:history="1">
             <w:r>
               <w:rPr>
                 <w:rStyle w:val="Hyperlink"/>
                 <w:noProof/>
               </w:rPr>
-              <w:t>Standalone JBoss Node</w:t>
+              <w:t>NFS-based HornetQ HA</w:t>
             </w:r>
             <w:r>
               <w:rPr>
@@ -2829,7 +2967,7 @@
                 <w:noProof/>
                 <w:webHidden/>
               </w:rPr>
-              <w:instrText xml:space="preserve"> PAGEREF _Toc444795360 \h </w:instrText>
+              <w:instrText xml:space="preserve"> PAGEREF _Toc452038991 \h </w:instrText>
             </w:r>
             <w:r>
               <w:rPr>
@@ -2849,76 +2987,7 @@
                 <w:noProof/>
                 <w:webHidden/>
               </w:rPr>
-              <w:t>26</w:t>
-            </w:r>
-            <w:r>
-              <w:rPr>
-                <w:noProof/>
-                <w:webHidden/>
-              </w:rPr>
-              <w:fldChar w:fldCharType="end"/>
-            </w:r>
-          </w:hyperlink>
-        </w:p>
-        <w:p>
-          <w:pPr>
-            <w:pStyle w:val="TOC1"/>
-            <w:tabs>
-              <w:tab w:val="right" w:leader="dot" w:pos="8630"/>
-            </w:tabs>
-            <w:rPr>
-              <w:b w:val="0"/>
-              <w:noProof/>
-            </w:rPr>
-          </w:pPr>
-          <w:hyperlink w:anchor="_Toc444795361" w:history="1">
-            <w:r>
-              <w:rPr>
-                <w:rStyle w:val="Hyperlink"/>
-                <w:noProof/>
-              </w:rPr>
-              <w:t>JBoss Domain Configuration</w:t>
-            </w:r>
-            <w:r>
-              <w:rPr>
-                <w:noProof/>
-                <w:webHidden/>
-              </w:rPr>
-              <w:tab/>
-            </w:r>
-            <w:r>
-              <w:rPr>
-                <w:noProof/>
-                <w:webHidden/>
-              </w:rPr>
-              <w:fldChar w:fldCharType="begin"/>
-            </w:r>
-            <w:r>
-              <w:rPr>
-                <w:noProof/>
-                <w:webHidden/>
-              </w:rPr>
-              <w:instrText xml:space="preserve"> PAGEREF _Toc444795361 \h </w:instrText>
-            </w:r>
-            <w:r>
-              <w:rPr>
-                <w:noProof/>
-                <w:webHidden/>
-              </w:rPr>
-            </w:r>
-            <w:r>
-              <w:rPr>
-                <w:noProof/>
-                <w:webHidden/>
-              </w:rPr>
-              <w:fldChar w:fldCharType="separate"/>
-            </w:r>
-            <w:r>
-              <w:rPr>
-                <w:noProof/>
-                <w:webHidden/>
-              </w:rPr>
-              <w:t>27</w:t>
+              <w:t>28</w:t>
             </w:r>
             <w:r>
               <w:rPr>
@@ -2942,13 +3011,13 @@
               <w:szCs w:val="24"/>
             </w:rPr>
           </w:pPr>
-          <w:hyperlink w:anchor="_Toc444795362" w:history="1">
+          <w:hyperlink w:anchor="_Toc452038992" w:history="1">
             <w:r>
               <w:rPr>
                 <w:rStyle w:val="Hyperlink"/>
                 <w:noProof/>
               </w:rPr>
-              <w:t>NFS-based HornetQ HA</w:t>
+              <w:t>Standalone Mode – JGroups TCP-based stack</w:t>
             </w:r>
             <w:r>
               <w:rPr>
@@ -2969,7 +3038,7 @@
                 <w:noProof/>
                 <w:webHidden/>
               </w:rPr>
-              <w:instrText xml:space="preserve"> PAGEREF _Toc444795362 \h </w:instrText>
+              <w:instrText xml:space="preserve"> PAGEREF _Toc452038992 \h </w:instrText>
             </w:r>
             <w:r>
               <w:rPr>
@@ -2989,7 +3058,7 @@
                 <w:noProof/>
                 <w:webHidden/>
               </w:rPr>
-              <w:t>27</w:t>
+              <w:t>28</w:t>
             </w:r>
             <w:r>
               <w:rPr>
@@ -3002,23 +3071,22 @@
         </w:p>
         <w:p>
           <w:pPr>
-            <w:pStyle w:val="TOC3"/>
+            <w:pStyle w:val="TOC1"/>
             <w:tabs>
               <w:tab w:val="right" w:leader="dot" w:pos="8630"/>
             </w:tabs>
             <w:rPr>
+              <w:b w:val="0"/>
               <w:noProof/>
-              <w:sz w:val="24"/>
-              <w:szCs w:val="24"/>
             </w:rPr>
           </w:pPr>
-          <w:hyperlink w:anchor="_Toc444795363" w:history="1">
+          <w:hyperlink w:anchor="_Toc452038993" w:history="1">
             <w:r>
               <w:rPr>
                 <w:rStyle w:val="Hyperlink"/>
                 <w:noProof/>
               </w:rPr>
-              <w:t>Prerequisites</w:t>
+              <w:t>Running Arbitrary Shell Commands Across the Environment</w:t>
             </w:r>
             <w:r>
               <w:rPr>
@@ -3039,7 +3107,7 @@
                 <w:noProof/>
                 <w:webHidden/>
               </w:rPr>
-              <w:instrText xml:space="preserve"> PAGEREF _Toc444795363 \h </w:instrText>
+              <w:instrText xml:space="preserve"> PAGEREF _Toc452038993 \h </w:instrText>
             </w:r>
             <w:r>
               <w:rPr>
@@ -3059,7 +3127,7 @@
                 <w:noProof/>
                 <w:webHidden/>
               </w:rPr>
-              <w:t>27</w:t>
+              <w:t>29</w:t>
             </w:r>
             <w:r>
               <w:rPr>
@@ -3072,23 +3140,22 @@
         </w:p>
         <w:p>
           <w:pPr>
-            <w:pStyle w:val="TOC3"/>
+            <w:pStyle w:val="TOC1"/>
             <w:tabs>
               <w:tab w:val="right" w:leader="dot" w:pos="8630"/>
             </w:tabs>
             <w:rPr>
+              <w:b w:val="0"/>
               <w:noProof/>
-              <w:sz w:val="24"/>
-              <w:szCs w:val="24"/>
             </w:rPr>
           </w:pPr>
-          <w:hyperlink w:anchor="_Toc444795364" w:history="1">
+          <w:hyperlink w:anchor="_Toc452038994" w:history="1">
             <w:r>
               <w:rPr>
                 <w:rStyle w:val="Hyperlink"/>
                 <w:noProof/>
               </w:rPr>
-              <w:t>Configuration</w:t>
+              <w:t>Miscellaneous</w:t>
             </w:r>
             <w:r>
               <w:rPr>
@@ -3109,7 +3176,7 @@
                 <w:noProof/>
                 <w:webHidden/>
               </w:rPr>
-              <w:instrText xml:space="preserve"> PAGEREF _Toc444795364 \h </w:instrText>
+              <w:instrText xml:space="preserve"> PAGEREF _Toc452038994 \h </w:instrText>
             </w:r>
             <w:r>
               <w:rPr>
@@ -3129,7 +3196,7 @@
                 <w:noProof/>
                 <w:webHidden/>
               </w:rPr>
-              <w:t>27</w:t>
+              <w:t>29</w:t>
             </w:r>
             <w:r>
               <w:rPr>
@@ -3153,13 +3220,13 @@
               <w:szCs w:val="24"/>
             </w:rPr>
           </w:pPr>
-          <w:hyperlink w:anchor="_Toc444795365" w:history="1">
+          <w:hyperlink w:anchor="_Toc452038995" w:history="1">
             <w:r>
               <w:rPr>
                 <w:rStyle w:val="Hyperlink"/>
                 <w:noProof/>
               </w:rPr>
-              <w:t>In-Memory Replication HornetQ HA</w:t>
+              <w:t>In-Line Documentation</w:t>
             </w:r>
             <w:r>
               <w:rPr>
@@ -3180,7 +3247,7 @@
                 <w:noProof/>
                 <w:webHidden/>
               </w:rPr>
-              <w:instrText xml:space="preserve"> PAGEREF _Toc444795365 \h </w:instrText>
+              <w:instrText xml:space="preserve"> PAGEREF _Toc452038995 \h </w:instrText>
             </w:r>
             <w:r>
               <w:rPr>
@@ -3200,215 +3267,7 @@
                 <w:noProof/>
                 <w:webHidden/>
               </w:rPr>
-              <w:t>27</w:t>
-            </w:r>
-            <w:r>
-              <w:rPr>
-                <w:noProof/>
-                <w:webHidden/>
-              </w:rPr>
-              <w:fldChar w:fldCharType="end"/>
-            </w:r>
-          </w:hyperlink>
-        </w:p>
-        <w:p>
-          <w:pPr>
-            <w:pStyle w:val="TOC3"/>
-            <w:tabs>
-              <w:tab w:val="right" w:leader="dot" w:pos="8630"/>
-            </w:tabs>
-            <w:rPr>
-              <w:noProof/>
-              <w:sz w:val="24"/>
-              <w:szCs w:val="24"/>
-            </w:rPr>
-          </w:pPr>
-          <w:hyperlink w:anchor="_Toc444795366" w:history="1">
-            <w:r>
-              <w:rPr>
-                <w:rStyle w:val="Hyperlink"/>
-                <w:noProof/>
-              </w:rPr>
-              <w:t>Prerequisites</w:t>
-            </w:r>
-            <w:r>
-              <w:rPr>
-                <w:noProof/>
-                <w:webHidden/>
-              </w:rPr>
-              <w:tab/>
-            </w:r>
-            <w:r>
-              <w:rPr>
-                <w:noProof/>
-                <w:webHidden/>
-              </w:rPr>
-              <w:fldChar w:fldCharType="begin"/>
-            </w:r>
-            <w:r>
-              <w:rPr>
-                <w:noProof/>
-                <w:webHidden/>
-              </w:rPr>
-              <w:instrText xml:space="preserve"> PAGEREF _Toc444795366 \h </w:instrText>
-            </w:r>
-            <w:r>
-              <w:rPr>
-                <w:noProof/>
-                <w:webHidden/>
-              </w:rPr>
-            </w:r>
-            <w:r>
-              <w:rPr>
-                <w:noProof/>
-                <w:webHidden/>
-              </w:rPr>
-              <w:fldChar w:fldCharType="separate"/>
-            </w:r>
-            <w:r>
-              <w:rPr>
-                <w:noProof/>
-                <w:webHidden/>
-              </w:rPr>
-              <w:t>27</w:t>
-            </w:r>
-            <w:r>
-              <w:rPr>
-                <w:noProof/>
-                <w:webHidden/>
-              </w:rPr>
-              <w:fldChar w:fldCharType="end"/>
-            </w:r>
-          </w:hyperlink>
-        </w:p>
-        <w:p>
-          <w:pPr>
-            <w:pStyle w:val="TOC1"/>
-            <w:tabs>
-              <w:tab w:val="right" w:leader="dot" w:pos="8630"/>
-            </w:tabs>
-            <w:rPr>
-              <w:b w:val="0"/>
-              <w:noProof/>
-            </w:rPr>
-          </w:pPr>
-          <w:hyperlink w:anchor="_Toc444795367" w:history="1">
-            <w:r>
-              <w:rPr>
-                <w:rStyle w:val="Hyperlink"/>
-                <w:noProof/>
-              </w:rPr>
-              <w:t>Running Arbitrary Shell Commands Across the Environment</w:t>
-            </w:r>
-            <w:r>
-              <w:rPr>
-                <w:noProof/>
-                <w:webHidden/>
-              </w:rPr>
-              <w:tab/>
-            </w:r>
-            <w:r>
-              <w:rPr>
-                <w:noProof/>
-                <w:webHidden/>
-              </w:rPr>
-              <w:fldChar w:fldCharType="begin"/>
-            </w:r>
-            <w:r>
-              <w:rPr>
-                <w:noProof/>
-                <w:webHidden/>
-              </w:rPr>
-              <w:instrText xml:space="preserve"> PAGEREF _Toc444795367 \h </w:instrText>
-            </w:r>
-            <w:r>
-              <w:rPr>
-                <w:noProof/>
-                <w:webHidden/>
-              </w:rPr>
-            </w:r>
-            <w:r>
-              <w:rPr>
-                <w:noProof/>
-                <w:webHidden/>
-              </w:rPr>
-              <w:fldChar w:fldCharType="separate"/>
-            </w:r>
-            <w:r>
-              <w:rPr>
-                <w:noProof/>
-                <w:webHidden/>
-              </w:rPr>
-              <w:t>28</w:t>
-            </w:r>
-            <w:r>
-              <w:rPr>
-                <w:noProof/>
-                <w:webHidden/>
-              </w:rPr>
-              <w:fldChar w:fldCharType="end"/>
-            </w:r>
-          </w:hyperlink>
-        </w:p>
-        <w:p>
-          <w:pPr>
-            <w:pStyle w:val="TOC1"/>
-            <w:tabs>
-              <w:tab w:val="right" w:leader="dot" w:pos="8630"/>
-            </w:tabs>
-            <w:rPr>
-              <w:b w:val="0"/>
-              <w:noProof/>
-            </w:rPr>
-          </w:pPr>
-          <w:hyperlink w:anchor="_Toc444795368" w:history="1">
-            <w:r>
-              <w:rPr>
-                <w:rStyle w:val="Hyperlink"/>
-                <w:noProof/>
-              </w:rPr>
-              <w:t>Miscellaneous</w:t>
-            </w:r>
-            <w:r>
-              <w:rPr>
-                <w:noProof/>
-                <w:webHidden/>
-              </w:rPr>
-              <w:tab/>
-            </w:r>
-            <w:r>
-              <w:rPr>
-                <w:noProof/>
-                <w:webHidden/>
-              </w:rPr>
-              <w:fldChar w:fldCharType="begin"/>
-            </w:r>
-            <w:r>
-              <w:rPr>
-                <w:noProof/>
-                <w:webHidden/>
-              </w:rPr>
-              <w:instrText xml:space="preserve"> PAGEREF _Toc444795368 \h </w:instrText>
-            </w:r>
-            <w:r>
-              <w:rPr>
-                <w:noProof/>
-                <w:webHidden/>
-              </w:rPr>
-            </w:r>
-            <w:r>
-              <w:rPr>
-                <w:noProof/>
-                <w:webHidden/>
-              </w:rPr>
-              <w:fldChar w:fldCharType="separate"/>
-            </w:r>
-            <w:r>
-              <w:rPr>
-                <w:noProof/>
-                <w:webHidden/>
-              </w:rPr>
-              <w:t>28</w:t>
+              <w:t>29</w:t>
             </w:r>
             <w:r>
               <w:rPr>
@@ -3432,13 +3291,13 @@
               <w:szCs w:val="24"/>
             </w:rPr>
           </w:pPr>
-          <w:hyperlink w:anchor="_Toc444795369" w:history="1">
+          <w:hyperlink w:anchor="_Toc452038996" w:history="1">
             <w:r>
               <w:rPr>
                 <w:rStyle w:val="Hyperlink"/>
                 <w:noProof/>
               </w:rPr>
-              <w:t>In-Line Documentation</w:t>
+              <w:t>Verbose Execution</w:t>
             </w:r>
             <w:r>
               <w:rPr>
@@ -3459,7 +3318,7 @@
                 <w:noProof/>
                 <w:webHidden/>
               </w:rPr>
-              <w:instrText xml:space="preserve"> PAGEREF _Toc444795369 \h </w:instrText>
+              <w:instrText xml:space="preserve"> PAGEREF _Toc452038996 \h </w:instrText>
             </w:r>
             <w:r>
               <w:rPr>
@@ -3479,7 +3338,76 @@
                 <w:noProof/>
                 <w:webHidden/>
               </w:rPr>
-              <w:t>28</w:t>
+              <w:t>29</w:t>
+            </w:r>
+            <w:r>
+              <w:rPr>
+                <w:noProof/>
+                <w:webHidden/>
+              </w:rPr>
+              <w:fldChar w:fldCharType="end"/>
+            </w:r>
+          </w:hyperlink>
+        </w:p>
+        <w:p>
+          <w:pPr>
+            <w:pStyle w:val="TOC1"/>
+            <w:tabs>
+              <w:tab w:val="right" w:leader="dot" w:pos="8630"/>
+            </w:tabs>
+            <w:rPr>
+              <w:b w:val="0"/>
+              <w:noProof/>
+            </w:rPr>
+          </w:pPr>
+          <w:hyperlink w:anchor="_Toc452038997" w:history="1">
+            <w:r>
+              <w:rPr>
+                <w:rStyle w:val="Hyperlink"/>
+                <w:noProof/>
+              </w:rPr>
+              <w:t>Extending em</w:t>
+            </w:r>
+            <w:r>
+              <w:rPr>
+                <w:noProof/>
+                <w:webHidden/>
+              </w:rPr>
+              <w:tab/>
+            </w:r>
+            <w:r>
+              <w:rPr>
+                <w:noProof/>
+                <w:webHidden/>
+              </w:rPr>
+              <w:fldChar w:fldCharType="begin"/>
+            </w:r>
+            <w:r>
+              <w:rPr>
+                <w:noProof/>
+                <w:webHidden/>
+              </w:rPr>
+              <w:instrText xml:space="preserve"> PAGEREF _Toc452038997 \h </w:instrText>
+            </w:r>
+            <w:r>
+              <w:rPr>
+                <w:noProof/>
+                <w:webHidden/>
+              </w:rPr>
+            </w:r>
+            <w:r>
+              <w:rPr>
+                <w:noProof/>
+                <w:webHidden/>
+              </w:rPr>
+              <w:fldChar w:fldCharType="separate"/>
+            </w:r>
+            <w:r>
+              <w:rPr>
+                <w:noProof/>
+                <w:webHidden/>
+              </w:rPr>
+              <w:t>30</w:t>
             </w:r>
             <w:r>
               <w:rPr>
@@ -3503,13 +3431,13 @@
               <w:szCs w:val="24"/>
             </w:rPr>
           </w:pPr>
-          <w:hyperlink w:anchor="_Toc444795370" w:history="1">
+          <w:hyperlink w:anchor="_Toc452038998" w:history="1">
             <w:r>
               <w:rPr>
                 <w:rStyle w:val="Hyperlink"/>
                 <w:noProof/>
               </w:rPr>
-              <w:t>Verbose Execution</w:t>
+              <w:t>Overlays</w:t>
             </w:r>
             <w:r>
               <w:rPr>
@@ -3530,7 +3458,7 @@
                 <w:noProof/>
                 <w:webHidden/>
               </w:rPr>
-              <w:instrText xml:space="preserve"> PAGEREF _Toc444795370 \h </w:instrText>
+              <w:instrText xml:space="preserve"> PAGEREF _Toc452038998 \h </w:instrText>
             </w:r>
             <w:r>
               <w:rPr>
@@ -3550,147 +3478,7 @@
                 <w:noProof/>
                 <w:webHidden/>
               </w:rPr>
-              <w:t>28</w:t>
-            </w:r>
-            <w:r>
-              <w:rPr>
-                <w:noProof/>
-                <w:webHidden/>
-              </w:rPr>
-              <w:fldChar w:fldCharType="end"/>
-            </w:r>
-          </w:hyperlink>
-        </w:p>
-        <w:p>
-          <w:pPr>
-            <w:pStyle w:val="TOC1"/>
-            <w:tabs>
-              <w:tab w:val="right" w:leader="dot" w:pos="8630"/>
-            </w:tabs>
-            <w:rPr>
-              <w:b w:val="0"/>
-              <w:noProof/>
-            </w:rPr>
-          </w:pPr>
-          <w:hyperlink w:anchor="_Toc444795371" w:history="1">
-            <w:r>
-              <w:rPr>
-                <w:rStyle w:val="Hyperlink"/>
-                <w:noProof/>
-              </w:rPr>
-              <w:t>Extending em</w:t>
-            </w:r>
-            <w:r>
-              <w:rPr>
-                <w:noProof/>
-                <w:webHidden/>
-              </w:rPr>
-              <w:tab/>
-            </w:r>
-            <w:r>
-              <w:rPr>
-                <w:noProof/>
-                <w:webHidden/>
-              </w:rPr>
-              <w:fldChar w:fldCharType="begin"/>
-            </w:r>
-            <w:r>
-              <w:rPr>
-                <w:noProof/>
-                <w:webHidden/>
-              </w:rPr>
-              <w:instrText xml:space="preserve"> PAGEREF _Toc444795371 \h </w:instrText>
-            </w:r>
-            <w:r>
-              <w:rPr>
-                <w:noProof/>
-                <w:webHidden/>
-              </w:rPr>
-            </w:r>
-            <w:r>
-              <w:rPr>
-                <w:noProof/>
-                <w:webHidden/>
-              </w:rPr>
-              <w:fldChar w:fldCharType="separate"/>
-            </w:r>
-            <w:r>
-              <w:rPr>
-                <w:noProof/>
-                <w:webHidden/>
-              </w:rPr>
-              <w:t>29</w:t>
-            </w:r>
-            <w:r>
-              <w:rPr>
-                <w:noProof/>
-                <w:webHidden/>
-              </w:rPr>
-              <w:fldChar w:fldCharType="end"/>
-            </w:r>
-          </w:hyperlink>
-        </w:p>
-        <w:p>
-          <w:pPr>
-            <w:pStyle w:val="TOC2"/>
-            <w:tabs>
-              <w:tab w:val="right" w:leader="dot" w:pos="8630"/>
-            </w:tabs>
-            <w:rPr>
-              <w:b w:val="0"/>
-              <w:noProof/>
-              <w:sz w:val="24"/>
-              <w:szCs w:val="24"/>
-            </w:rPr>
-          </w:pPr>
-          <w:hyperlink w:anchor="_Toc444795372" w:history="1">
-            <w:r>
-              <w:rPr>
-                <w:rStyle w:val="Hyperlink"/>
-                <w:noProof/>
-              </w:rPr>
-              <w:t>Overlays</w:t>
-            </w:r>
-            <w:r>
-              <w:rPr>
-                <w:noProof/>
-                <w:webHidden/>
-              </w:rPr>
-              <w:tab/>
-            </w:r>
-            <w:r>
-              <w:rPr>
-                <w:noProof/>
-                <w:webHidden/>
-              </w:rPr>
-              <w:fldChar w:fldCharType="begin"/>
-            </w:r>
-            <w:r>
-              <w:rPr>
-                <w:noProof/>
-                <w:webHidden/>
-              </w:rPr>
-              <w:instrText xml:space="preserve"> PAGEREF _Toc444795372 \h </w:instrText>
-            </w:r>
-            <w:r>
-              <w:rPr>
-                <w:noProof/>
-                <w:webHidden/>
-              </w:rPr>
-            </w:r>
-            <w:r>
-              <w:rPr>
-                <w:noProof/>
-                <w:webHidden/>
-              </w:rPr>
-              <w:fldChar w:fldCharType="separate"/>
-            </w:r>
-            <w:r>
-              <w:rPr>
-                <w:noProof/>
-                <w:webHidden/>
-              </w:rPr>
-              <w:t>29</w:t>
+              <w:t>30</w:t>
             </w:r>
             <w:r>
               <w:rPr>
@@ -3729,7 +3517,7 @@
       <w:pPr>
         <w:pStyle w:val="Heading1"/>
       </w:pPr>
-      <w:bookmarkStart w:id="0" w:name="_Toc444795322"/>
+      <w:bookmarkStart w:id="0" w:name="_Toc452038951"/>
       <w:r>
         <w:t>Introduction</w:t>
       </w:r>
@@ -3774,7 +3562,7 @@
       <w:pPr>
         <w:pStyle w:val="Heading1"/>
       </w:pPr>
-      <w:bookmarkStart w:id="1" w:name="_Toc444795323"/>
+      <w:bookmarkStart w:id="1" w:name="_Toc452038952"/>
       <w:r>
         <w:lastRenderedPageBreak/>
         <w:t>Installation</w:t>
@@ -3790,7 +3578,7 @@
       <w:pPr>
         <w:pStyle w:val="Heading2"/>
       </w:pPr>
-      <w:bookmarkStart w:id="2" w:name="_Toc444795324"/>
+      <w:bookmarkStart w:id="2" w:name="_Toc452038953"/>
       <w:r>
         <w:t xml:space="preserve">Installation </w:t>
       </w:r>
@@ -3808,7 +3596,7 @@
       <w:pPr>
         <w:pStyle w:val="Heading3"/>
       </w:pPr>
-      <w:bookmarkStart w:id="3" w:name="_Toc444795325"/>
+      <w:bookmarkStart w:id="3" w:name="_Toc452038954"/>
       <w:r>
         <w:t>Java SDK</w:t>
       </w:r>
@@ -3863,7 +3651,7 @@
       <w:pPr>
         <w:pStyle w:val="Heading3"/>
       </w:pPr>
-      <w:bookmarkStart w:id="4" w:name="_Toc444795326"/>
+      <w:bookmarkStart w:id="4" w:name="_Toc452038955"/>
       <w:r>
         <w:t xml:space="preserve">Amazon </w:t>
       </w:r>
@@ -4284,7 +4072,7 @@
       <w:pPr>
         <w:pStyle w:val="Heading3"/>
       </w:pPr>
-      <w:bookmarkStart w:id="5" w:name="_Toc444795327"/>
+      <w:bookmarkStart w:id="5" w:name="_Toc452038956"/>
       <w:r>
         <w:t>Set the Amazon EC2 API Access Keys</w:t>
       </w:r>
@@ -5647,7 +5435,7 @@
       <w:pPr>
         <w:pStyle w:val="Heading3"/>
       </w:pPr>
-      <w:bookmarkStart w:id="6" w:name="_Toc444795328"/>
+      <w:bookmarkStart w:id="6" w:name="_Toc452038957"/>
       <w:r>
         <w:lastRenderedPageBreak/>
         <w:t>Set your Amazon EC2 Region</w:t>
@@ -5992,7 +5780,7 @@
         <w:pStyle w:val="Heading3"/>
       </w:pPr>
       <w:bookmarkStart w:id="7" w:name="_Ref295842164"/>
-      <w:bookmarkStart w:id="8" w:name="_Toc444795329"/>
+      <w:bookmarkStart w:id="8" w:name="_Toc452038958"/>
       <w:r>
         <w:t>Instance Access Key Pairs</w:t>
       </w:r>
@@ -6193,7 +5981,7 @@
         <w:pStyle w:val="Heading3"/>
       </w:pPr>
       <w:bookmarkStart w:id="10" w:name="_Ref295931324"/>
-      <w:bookmarkStart w:id="11" w:name="_Toc444795330"/>
+      <w:bookmarkStart w:id="11" w:name="_Toc452038959"/>
       <w:r>
         <w:t>Security Groups</w:t>
       </w:r>
@@ -6256,7 +6044,7 @@
       <w:pPr>
         <w:pStyle w:val="Heading3"/>
       </w:pPr>
-      <w:bookmarkStart w:id="12" w:name="_Toc444795331"/>
+      <w:bookmarkStart w:id="12" w:name="_Toc452038960"/>
       <w:r>
         <w:t>Subnets</w:t>
       </w:r>
@@ -6354,7 +6142,7 @@
       <w:pPr>
         <w:pStyle w:val="Heading2"/>
       </w:pPr>
-      <w:bookmarkStart w:id="13" w:name="_Toc444795332"/>
+      <w:bookmarkStart w:id="13" w:name="_Toc452038961"/>
       <w:r>
         <w:lastRenderedPageBreak/>
         <w:t>em</w:t>
@@ -6368,7 +6156,7 @@
       <w:pPr>
         <w:pStyle w:val="Heading3"/>
       </w:pPr>
-      <w:bookmarkStart w:id="14" w:name="_Toc444795333"/>
+      <w:bookmarkStart w:id="14" w:name="_Toc452038962"/>
       <w:r>
         <w:t xml:space="preserve">Download </w:t>
       </w:r>
@@ -6401,7 +6189,7 @@
       <w:pPr>
         <w:pStyle w:val="Heading3"/>
       </w:pPr>
-      <w:bookmarkStart w:id="15" w:name="_Toc444795334"/>
+      <w:bookmarkStart w:id="15" w:name="_Toc452038963"/>
       <w:r>
         <w:t>Extract the Installation Archive</w:t>
       </w:r>
@@ -6643,7 +6431,7 @@
       <w:pPr>
         <w:pStyle w:val="Heading3"/>
       </w:pPr>
-      <w:bookmarkStart w:id="16" w:name="_Toc444795335"/>
+      <w:bookmarkStart w:id="16" w:name="_Toc452038964"/>
       <w:r>
         <w:t>Setup the Environment Variables</w:t>
       </w:r>
@@ -6848,7 +6636,7 @@
       <w:pPr>
         <w:pStyle w:val="Heading3"/>
       </w:pPr>
-      <w:bookmarkStart w:id="17" w:name="_Toc444795336"/>
+      <w:bookmarkStart w:id="17" w:name="_Toc452038965"/>
       <w:r>
         <w:lastRenderedPageBreak/>
         <w:t xml:space="preserve">Install the Instance Provisioning </w:t>
@@ -7389,7 +7177,7 @@
       <w:r>
         <w:br/>
       </w:r>
-      <w:bookmarkStart w:id="18" w:name="_Toc444795337"/>
+      <w:bookmarkStart w:id="18" w:name="_Toc452038966"/>
       <w:r>
         <w:t>Configure the NFS File Server Internal IP</w:t>
       </w:r>
@@ -7664,7 +7452,7 @@
       <w:pPr>
         <w:pStyle w:val="Heading3"/>
       </w:pPr>
-      <w:bookmarkStart w:id="19" w:name="_Toc444795338"/>
+      <w:bookmarkStart w:id="19" w:name="_Toc452038967"/>
       <w:r>
         <w:lastRenderedPageBreak/>
         <w:t>Test the Installation</w:t>
@@ -8619,7 +8407,7 @@
       <w:pPr>
         <w:pStyle w:val="Heading1"/>
       </w:pPr>
-      <w:bookmarkStart w:id="20" w:name="_Toc444795339"/>
+      <w:bookmarkStart w:id="20" w:name="_Toc452038968"/>
       <w:r>
         <w:lastRenderedPageBreak/>
         <w:t>Building a Basic Environment</w:t>
@@ -8630,7 +8418,7 @@
       <w:pPr>
         <w:pStyle w:val="Heading2"/>
       </w:pPr>
-      <w:bookmarkStart w:id="21" w:name="_Toc444795340"/>
+      <w:bookmarkStart w:id="21" w:name="_Toc452038969"/>
       <w:r>
         <w:t>Basic Environment Overview</w:t>
       </w:r>
@@ -8640,7 +8428,7 @@
       <w:pPr>
         <w:pStyle w:val="Heading3"/>
       </w:pPr>
-      <w:bookmarkStart w:id="22" w:name="_Toc444795341"/>
+      <w:bookmarkStart w:id="22" w:name="_Toc452038970"/>
       <w:r>
         <w:t>The NFS File Server</w:t>
       </w:r>
@@ -8728,7 +8516,7 @@
       <w:pPr>
         <w:pStyle w:val="Heading3"/>
       </w:pPr>
-      <w:bookmarkStart w:id="23" w:name="_Toc444795342"/>
+      <w:bookmarkStart w:id="23" w:name="_Toc452038971"/>
       <w:r>
         <w:t>Other Instances</w:t>
       </w:r>
@@ -8778,14 +8566,14 @@
         <w:pStyle w:val="Heading2"/>
       </w:pPr>
       <w:bookmarkStart w:id="24" w:name="_Ref295941629"/>
-      <w:bookmarkStart w:id="25" w:name="_Toc444795343"/>
-      <w:bookmarkStart w:id="26" w:name="_Ref295854216"/>
+      <w:bookmarkStart w:id="25" w:name="_Ref295854216"/>
+      <w:bookmarkStart w:id="26" w:name="_Toc452038972"/>
       <w:r>
         <w:lastRenderedPageBreak/>
         <w:t>Create an NFS Server Security Group</w:t>
       </w:r>
       <w:bookmarkEnd w:id="24"/>
-      <w:bookmarkEnd w:id="25"/>
+      <w:bookmarkEnd w:id="26"/>
     </w:p>
     <w:p/>
     <w:p>
@@ -8842,14 +8630,14 @@
         <w:pStyle w:val="Heading2"/>
       </w:pPr>
       <w:bookmarkStart w:id="27" w:name="_Ref295941705"/>
-      <w:bookmarkStart w:id="28" w:name="_Toc444795344"/>
+      <w:bookmarkStart w:id="28" w:name="_Toc452038973"/>
       <w:r>
         <w:t>B</w:t>
       </w:r>
       <w:r>
         <w:t>uilding the NFS Server</w:t>
       </w:r>
-      <w:bookmarkEnd w:id="26"/>
+      <w:bookmarkEnd w:id="25"/>
       <w:bookmarkEnd w:id="27"/>
       <w:bookmarkEnd w:id="28"/>
     </w:p>
@@ -10556,7 +10344,7 @@
       <w:pPr>
         <w:pStyle w:val="Heading2"/>
       </w:pPr>
-      <w:bookmarkStart w:id="29" w:name="_Toc444795345"/>
+      <w:bookmarkStart w:id="29" w:name="_Toc452038974"/>
       <w:r>
         <w:t>NFS Server Termination Protection</w:t>
       </w:r>
@@ -10593,7 +10381,7 @@
       <w:pPr>
         <w:pStyle w:val="Heading2"/>
       </w:pPr>
-      <w:bookmarkStart w:id="30" w:name="_Toc444795346"/>
+      <w:bookmarkStart w:id="30" w:name="_Toc452038975"/>
       <w:r>
         <w:lastRenderedPageBreak/>
         <w:t>Building a Basic Instance</w:t>
@@ -11333,8 +11121,6 @@
       <w:r>
         <w:t>After creation, sync and apply the basic overlay:</w:t>
       </w:r>
-      <w:bookmarkStart w:id="31" w:name="_GoBack"/>
-      <w:bookmarkEnd w:id="31"/>
     </w:p>
     <w:p/>
     <w:p/>
@@ -13006,13 +12792,13 @@
       <w:pPr>
         <w:pStyle w:val="Heading2"/>
       </w:pPr>
-      <w:bookmarkStart w:id="32" w:name="_Toc444795347"/>
+      <w:bookmarkStart w:id="31" w:name="_Toc452038976"/>
       <w:r>
         <w:t>Starting a Basic Instance</w:t>
       </w:r>
-      <w:bookmarkEnd w:id="32"/>
-    </w:p>
-    <w:bookmarkStart w:id="33" w:name="_Toc444795348"/>
+      <w:bookmarkEnd w:id="31"/>
+    </w:p>
+    <w:bookmarkStart w:id="32" w:name="_Toc452038977"/>
     <w:p>
       <w:pPr>
         <w:pStyle w:val="Heading2"/>
@@ -13169,7 +12955,7 @@
       <w:r>
         <w:t>Logging into a Basic Instance</w:t>
       </w:r>
-      <w:bookmarkEnd w:id="33"/>
+      <w:bookmarkEnd w:id="32"/>
     </w:p>
     <w:p>
       <w:r>
@@ -13448,11 +13234,11 @@
       <w:pPr>
         <w:pStyle w:val="Heading2"/>
       </w:pPr>
-      <w:bookmarkStart w:id="34" w:name="_Toc444795349"/>
+      <w:bookmarkStart w:id="33" w:name="_Toc452038978"/>
       <w:r>
         <w:t>Stopping a Basic Instance</w:t>
       </w:r>
-      <w:bookmarkEnd w:id="34"/>
+      <w:bookmarkEnd w:id="33"/>
     </w:p>
     <w:p>
       <w:r>
@@ -13609,11 +13395,11 @@
       <w:pPr>
         <w:pStyle w:val="Heading2"/>
       </w:pPr>
-      <w:bookmarkStart w:id="35" w:name="_Toc444795350"/>
+      <w:bookmarkStart w:id="34" w:name="_Toc452038979"/>
       <w:r>
         <w:t>Terminating a Basic Instance</w:t>
       </w:r>
-      <w:bookmarkEnd w:id="35"/>
+      <w:bookmarkEnd w:id="34"/>
     </w:p>
     <w:p>
       <w:r>
@@ -13789,8 +13575,8 @@
       <w:pPr>
         <w:pStyle w:val="Heading1"/>
       </w:pPr>
-      <w:bookmarkStart w:id="36" w:name="_Ref295938984"/>
-      <w:bookmarkStart w:id="37" w:name="_Toc444795351"/>
+      <w:bookmarkStart w:id="35" w:name="_Ref295938984"/>
+      <w:bookmarkStart w:id="36" w:name="_Toc452038980"/>
       <w:r>
         <w:lastRenderedPageBreak/>
         <w:t xml:space="preserve">Building a Java-enabled </w:t>
@@ -13798,8 +13584,8 @@
       <w:r>
         <w:t>Instance</w:t>
       </w:r>
+      <w:bookmarkEnd w:id="35"/>
       <w:bookmarkEnd w:id="36"/>
-      <w:bookmarkEnd w:id="37"/>
     </w:p>
     <w:p/>
     <w:p>
@@ -14063,7 +13849,7 @@
       <w:pPr>
         <w:pStyle w:val="Heading1"/>
       </w:pPr>
-      <w:bookmarkStart w:id="38" w:name="_Toc444795352"/>
+      <w:bookmarkStart w:id="37" w:name="_Toc452038981"/>
       <w:r>
         <w:lastRenderedPageBreak/>
         <w:t xml:space="preserve">Building an AMQ </w:t>
@@ -14071,18 +13857,18 @@
       <w:r>
         <w:t>Cluster</w:t>
       </w:r>
-      <w:bookmarkEnd w:id="38"/>
+      <w:bookmarkEnd w:id="37"/>
     </w:p>
     <w:p/>
     <w:p>
       <w:pPr>
         <w:pStyle w:val="Heading2"/>
       </w:pPr>
-      <w:bookmarkStart w:id="39" w:name="_Toc444795353"/>
+      <w:bookmarkStart w:id="38" w:name="_Toc452038982"/>
       <w:r>
         <w:t>Create the AMQ Cluster Security Group</w:t>
       </w:r>
-      <w:bookmarkEnd w:id="39"/>
+      <w:bookmarkEnd w:id="38"/>
     </w:p>
     <w:p/>
     <w:p/>
@@ -14143,11 +13929,11 @@
       <w:pPr>
         <w:pStyle w:val="Heading2"/>
       </w:pPr>
-      <w:bookmarkStart w:id="40" w:name="_Toc444795354"/>
+      <w:bookmarkStart w:id="39" w:name="_Toc452038983"/>
       <w:r>
         <w:t>Build the AMQ Instances</w:t>
       </w:r>
-      <w:bookmarkEnd w:id="40"/>
+      <w:bookmarkEnd w:id="39"/>
     </w:p>
     <w:p/>
     <w:p>
@@ -15194,12 +14980,12 @@
       <w:pPr>
         <w:pStyle w:val="Heading2"/>
       </w:pPr>
-      <w:bookmarkStart w:id="41" w:name="_Toc444795355"/>
+      <w:bookmarkStart w:id="40" w:name="_Toc452038984"/>
       <w:r>
         <w:lastRenderedPageBreak/>
         <w:t>Testing the Installation</w:t>
       </w:r>
-      <w:bookmarkEnd w:id="41"/>
+      <w:bookmarkEnd w:id="40"/>
     </w:p>
     <w:p/>
     <w:p>
@@ -15248,7 +15034,7 @@
       <w:pPr>
         <w:pStyle w:val="Heading1"/>
       </w:pPr>
-      <w:bookmarkStart w:id="42" w:name="_Toc444795356"/>
+      <w:bookmarkStart w:id="41" w:name="_Toc452038985"/>
       <w:r>
         <w:lastRenderedPageBreak/>
         <w:t xml:space="preserve">Building a JBoss </w:t>
@@ -15256,7 +15042,7 @@
       <w:r>
         <w:t>Domain</w:t>
       </w:r>
-      <w:bookmarkEnd w:id="42"/>
+      <w:bookmarkEnd w:id="41"/>
     </w:p>
     <w:p/>
     <w:p/>
@@ -15359,11 +15145,11 @@
       <w:pPr>
         <w:pStyle w:val="Heading2"/>
       </w:pPr>
-      <w:bookmarkStart w:id="43" w:name="_Toc444795357"/>
+      <w:bookmarkStart w:id="42" w:name="_Toc452038986"/>
       <w:r>
         <w:t>Environment Configuration</w:t>
       </w:r>
-      <w:bookmarkEnd w:id="43"/>
+      <w:bookmarkEnd w:id="42"/>
     </w:p>
     <w:p/>
     <w:p>
@@ -15693,12 +15479,12 @@
       <w:pPr>
         <w:pStyle w:val="Heading2"/>
       </w:pPr>
-      <w:bookmarkStart w:id="44" w:name="_Toc444795358"/>
+      <w:bookmarkStart w:id="43" w:name="_Toc452038987"/>
       <w:r>
         <w:lastRenderedPageBreak/>
         <w:t>Doman Controller</w:t>
       </w:r>
-      <w:bookmarkEnd w:id="44"/>
+      <w:bookmarkEnd w:id="43"/>
     </w:p>
     <w:p/>
     <w:p>
@@ -16522,11 +16308,11 @@
       <w:pPr>
         <w:pStyle w:val="Heading2"/>
       </w:pPr>
-      <w:bookmarkStart w:id="45" w:name="_Toc444795359"/>
+      <w:bookmarkStart w:id="44" w:name="_Toc452038988"/>
       <w:r>
         <w:t>Subordinate Host Controller</w:t>
       </w:r>
-      <w:bookmarkEnd w:id="45"/>
+      <w:bookmarkEnd w:id="44"/>
     </w:p>
     <w:p/>
     <w:p>
@@ -17383,13 +17169,13 @@
     </w:p>
     <w:p>
       <w:pPr>
-        <w:pStyle w:val="Heading2"/>
+        <w:pStyle w:val="Heading1"/>
       </w:pPr>
-      <w:bookmarkStart w:id="46" w:name="_Toc444795360"/>
+      <w:bookmarkStart w:id="45" w:name="_Toc452038989"/>
       <w:r>
         <w:t>Standalone JBoss Node</w:t>
       </w:r>
-      <w:bookmarkEnd w:id="46"/>
+      <w:bookmarkEnd w:id="45"/>
     </w:p>
     <w:p/>
     <w:p>
@@ -18110,7 +17896,7 @@
       <w:pPr>
         <w:pStyle w:val="Heading1"/>
       </w:pPr>
-      <w:bookmarkStart w:id="47" w:name="_Toc444795361"/>
+      <w:bookmarkStart w:id="46" w:name="_Toc452038990"/>
       <w:r>
         <w:lastRenderedPageBreak/>
         <w:t>JBoss</w:t>
@@ -18118,17 +17904,17 @@
       <w:r>
         <w:t xml:space="preserve"> Configuration</w:t>
       </w:r>
-      <w:bookmarkEnd w:id="47"/>
+      <w:bookmarkEnd w:id="46"/>
     </w:p>
     <w:p>
       <w:pPr>
         <w:pStyle w:val="Heading2"/>
       </w:pPr>
-      <w:bookmarkStart w:id="48" w:name="_Toc444795362"/>
+      <w:bookmarkStart w:id="47" w:name="_Toc452038991"/>
       <w:r>
         <w:t>NFS-based HornetQ HA</w:t>
       </w:r>
-      <w:bookmarkEnd w:id="48"/>
+      <w:bookmarkEnd w:id="47"/>
     </w:p>
     <w:p/>
     <w:p>
@@ -18372,9 +18158,11 @@
       <w:pPr>
         <w:pStyle w:val="Heading2"/>
       </w:pPr>
+      <w:bookmarkStart w:id="48" w:name="_Toc452038992"/>
       <w:r>
         <w:t>Standalone Mode – JGroups TCP-based stack</w:t>
       </w:r>
+      <w:bookmarkEnd w:id="48"/>
     </w:p>
     <w:p/>
     <w:p>
@@ -18977,17 +18765,872 @@
         <w:br w:type="page"/>
       </w:r>
     </w:p>
-    <w:p/>
-    <w:p/>
-    <w:bookmarkStart w:id="49" w:name="_Toc444795367"/>
     <w:p>
       <w:pPr>
         <w:pStyle w:val="Heading1"/>
       </w:pPr>
+      <w:bookmarkStart w:id="49" w:name="_Toc452038993"/>
+      <w:r>
+        <w:lastRenderedPageBreak/>
+        <w:t>JDG Node</w:t>
+      </w:r>
+    </w:p>
+    <w:p/>
+    <w:p>
+      <w:r>
+        <w:t>The JDG nodes built this way are intended to cluster together to provide a distributed cache space.</w:t>
+      </w:r>
+      <w:r>
+        <w:br/>
+      </w:r>
+    </w:p>
+    <w:p>
+      <w:r>
+        <w:t>The environment’s NFS server must be up and running.</w:t>
+      </w:r>
+    </w:p>
+    <w:p>
       <w:r>
         <w:rPr>
           <w:noProof/>
         </w:rPr>
+        <mc:AlternateContent>
+          <mc:Choice Requires="wps">
+            <w:drawing>
+              <wp:anchor distT="0" distB="0" distL="114300" distR="114300" simplePos="0" relativeHeight="251753472" behindDoc="0" locked="0" layoutInCell="1" allowOverlap="1" wp14:anchorId="37CD486A" wp14:editId="595FD822">
+                <wp:simplePos x="0" y="0"/>
+                <wp:positionH relativeFrom="column">
+                  <wp:posOffset>-65405</wp:posOffset>
+                </wp:positionH>
+                <wp:positionV relativeFrom="paragraph">
+                  <wp:posOffset>209550</wp:posOffset>
+                </wp:positionV>
+                <wp:extent cx="5599430" cy="2290445"/>
+                <wp:effectExtent l="0" t="0" r="13970" b="20955"/>
+                <wp:wrapSquare wrapText="bothSides"/>
+                <wp:docPr id="44" name="Text Box 44"/>
+                <wp:cNvGraphicFramePr/>
+                <a:graphic xmlns:a="http://schemas.openxmlformats.org/drawingml/2006/main">
+                  <a:graphicData uri="http://schemas.microsoft.com/office/word/2010/wordprocessingShape">
+                    <wps:wsp>
+                      <wps:cNvSpPr txBox="1"/>
+                      <wps:spPr>
+                        <a:xfrm>
+                          <a:off x="0" y="0"/>
+                          <a:ext cx="5599430" cy="2290445"/>
+                        </a:xfrm>
+                        <a:prstGeom prst="rect">
+                          <a:avLst/>
+                        </a:prstGeom>
+                        <a:solidFill>
+                          <a:schemeClr val="bg1">
+                            <a:lumMod val="95000"/>
+                          </a:schemeClr>
+                        </a:solidFill>
+                        <a:ln>
+                          <a:solidFill>
+                            <a:schemeClr val="bg1">
+                              <a:lumMod val="75000"/>
+                            </a:schemeClr>
+                          </a:solidFill>
+                        </a:ln>
+                        <a:effectLst/>
+                        <a:extLst>
+                          <a:ext uri="{C572A759-6A51-4108-AA02-DFA0A04FC94B}">
+                            <ma14:wrappingTextBoxFlag xmlns:ma14="http://schemas.microsoft.com/office/mac/drawingml/2011/main"/>
+                          </a:ext>
+                        </a:extLst>
+                      </wps:spPr>
+                      <wps:style>
+                        <a:lnRef idx="0">
+                          <a:schemeClr val="accent1"/>
+                        </a:lnRef>
+                        <a:fillRef idx="0">
+                          <a:schemeClr val="accent1"/>
+                        </a:fillRef>
+                        <a:effectRef idx="0">
+                          <a:schemeClr val="accent1"/>
+                        </a:effectRef>
+                        <a:fontRef idx="minor">
+                          <a:schemeClr val="dk1"/>
+                        </a:fontRef>
+                      </wps:style>
+                      <wps:txbx>
+                        <w:txbxContent>
+                          <w:p>
+                            <w:pPr>
+                              <w:rPr>
+                                <w:rFonts w:ascii="Courier New" w:hAnsi="Courier New" w:cs="Courier New"/>
+                                <w:sz w:val="20"/>
+                                <w:szCs w:val="20"/>
+                              </w:rPr>
+                            </w:pPr>
+                          </w:p>
+                          <w:p>
+                            <w:pPr>
+                              <w:rPr>
+                                <w:rFonts w:ascii="Courier New" w:hAnsi="Courier New" w:cs="Courier New"/>
+                                <w:sz w:val="20"/>
+                                <w:szCs w:val="20"/>
+                              </w:rPr>
+                            </w:pPr>
+                            <w:r>
+                              <w:rPr>
+                                <w:rFonts w:ascii="Courier New" w:hAnsi="Courier New" w:cs="Courier New"/>
+                                <w:sz w:val="20"/>
+                                <w:szCs w:val="20"/>
+                              </w:rPr>
+                              <w:t xml:space="preserve">em create </w:t>
+                            </w:r>
+                            <w:r>
+                              <w:rPr>
+                                <w:rFonts w:ascii="Courier New" w:hAnsi="Courier New" w:cs="Courier New"/>
+                                <w:sz w:val="20"/>
+                                <w:szCs w:val="20"/>
+                              </w:rPr>
+                              <w:t>\</w:t>
+                            </w:r>
+                          </w:p>
+                          <w:p>
+                            <w:pPr>
+                              <w:rPr>
+                                <w:rFonts w:ascii="Courier New" w:hAnsi="Courier New" w:cs="Courier New"/>
+                                <w:sz w:val="20"/>
+                                <w:szCs w:val="20"/>
+                              </w:rPr>
+                            </w:pPr>
+                            <w:r>
+                              <w:rPr>
+                                <w:rFonts w:ascii="Courier New" w:hAnsi="Courier New" w:cs="Courier New"/>
+                                <w:sz w:val="20"/>
+                                <w:szCs w:val="20"/>
+                              </w:rPr>
+                              <w:t xml:space="preserve">   </w:t>
+                            </w:r>
+                            <w:r>
+                              <w:rPr>
+                                <w:rFonts w:ascii="Courier New" w:hAnsi="Courier New" w:cs="Courier New"/>
+                                <w:sz w:val="20"/>
+                                <w:szCs w:val="20"/>
+                              </w:rPr>
+                              <w:t>--</w:t>
+                            </w:r>
+                            <w:proofErr w:type="spellStart"/>
+                            <w:r>
+                              <w:rPr>
+                                <w:rFonts w:ascii="Courier New" w:hAnsi="Courier New" w:cs="Courier New"/>
+                                <w:sz w:val="20"/>
+                                <w:szCs w:val="20"/>
+                              </w:rPr>
+                              <w:t>ami_id</w:t>
+                            </w:r>
+                            <w:proofErr w:type="spellEnd"/>
+                            <w:r>
+                              <w:rPr>
+                                <w:rFonts w:ascii="Courier New" w:hAnsi="Courier New" w:cs="Courier New"/>
+                                <w:sz w:val="20"/>
+                                <w:szCs w:val="20"/>
+                              </w:rPr>
+                              <w:t xml:space="preserve"> ami-775e4f16 </w:t>
+                            </w:r>
+                            <w:r>
+                              <w:rPr>
+                                <w:rFonts w:ascii="Courier New" w:hAnsi="Courier New" w:cs="Courier New"/>
+                                <w:sz w:val="20"/>
+                                <w:szCs w:val="20"/>
+                              </w:rPr>
+                              <w:t>\</w:t>
+                            </w:r>
+                          </w:p>
+                          <w:p>
+                            <w:pPr>
+                              <w:rPr>
+                                <w:rFonts w:ascii="Courier New" w:hAnsi="Courier New" w:cs="Courier New"/>
+                                <w:sz w:val="20"/>
+                                <w:szCs w:val="20"/>
+                              </w:rPr>
+                            </w:pPr>
+                            <w:r>
+                              <w:rPr>
+                                <w:rFonts w:ascii="Courier New" w:hAnsi="Courier New" w:cs="Courier New"/>
+                                <w:sz w:val="20"/>
+                                <w:szCs w:val="20"/>
+                              </w:rPr>
+                              <w:t xml:space="preserve">   </w:t>
+                            </w:r>
+                            <w:r>
+                              <w:rPr>
+                                <w:rFonts w:ascii="Courier New" w:hAnsi="Courier New" w:cs="Courier New"/>
+                                <w:sz w:val="20"/>
+                                <w:szCs w:val="20"/>
+                              </w:rPr>
+                              <w:t xml:space="preserve">--group sg-3b64b65c </w:t>
+                            </w:r>
+                            <w:r>
+                              <w:rPr>
+                                <w:rFonts w:ascii="Courier New" w:hAnsi="Courier New" w:cs="Courier New"/>
+                                <w:sz w:val="20"/>
+                                <w:szCs w:val="20"/>
+                              </w:rPr>
+                              <w:t>\</w:t>
+                            </w:r>
+                          </w:p>
+                          <w:p>
+                            <w:pPr>
+                              <w:rPr>
+                                <w:rFonts w:ascii="Courier New" w:hAnsi="Courier New" w:cs="Courier New"/>
+                                <w:sz w:val="20"/>
+                                <w:szCs w:val="20"/>
+                              </w:rPr>
+                            </w:pPr>
+                            <w:r>
+                              <w:rPr>
+                                <w:rFonts w:ascii="Courier New" w:hAnsi="Courier New" w:cs="Courier New"/>
+                                <w:sz w:val="20"/>
+                                <w:szCs w:val="20"/>
+                              </w:rPr>
+                              <w:t xml:space="preserve">   </w:t>
+                            </w:r>
+                            <w:r>
+                              <w:rPr>
+                                <w:rFonts w:ascii="Courier New" w:hAnsi="Courier New" w:cs="Courier New"/>
+                                <w:sz w:val="20"/>
+                                <w:szCs w:val="20"/>
+                              </w:rPr>
+                              <w:t xml:space="preserve">--storage-size 10 </w:t>
+                            </w:r>
+                            <w:r>
+                              <w:rPr>
+                                <w:rFonts w:ascii="Courier New" w:hAnsi="Courier New" w:cs="Courier New"/>
+                                <w:sz w:val="20"/>
+                                <w:szCs w:val="20"/>
+                              </w:rPr>
+                              <w:t>\</w:t>
+                            </w:r>
+                          </w:p>
+                          <w:p>
+                            <w:pPr>
+                              <w:rPr>
+                                <w:rFonts w:ascii="Courier New" w:hAnsi="Courier New" w:cs="Courier New"/>
+                                <w:sz w:val="20"/>
+                                <w:szCs w:val="20"/>
+                              </w:rPr>
+                            </w:pPr>
+                            <w:r>
+                              <w:rPr>
+                                <w:rFonts w:ascii="Courier New" w:hAnsi="Courier New" w:cs="Courier New"/>
+                                <w:sz w:val="20"/>
+                                <w:szCs w:val="20"/>
+                              </w:rPr>
+                              <w:t xml:space="preserve">   jdg1</w:t>
+                            </w:r>
+                          </w:p>
+                          <w:p>
+                            <w:pPr>
+                              <w:rPr>
+                                <w:rFonts w:ascii="Courier New" w:hAnsi="Courier New" w:cs="Courier New"/>
+                                <w:sz w:val="20"/>
+                                <w:szCs w:val="20"/>
+                              </w:rPr>
+                            </w:pPr>
+                          </w:p>
+                          <w:p>
+                            <w:pPr>
+                              <w:rPr>
+                                <w:rFonts w:ascii="Courier New" w:hAnsi="Courier New" w:cs="Courier New"/>
+                                <w:sz w:val="20"/>
+                                <w:szCs w:val="20"/>
+                              </w:rPr>
+                            </w:pPr>
+                            <w:r>
+                              <w:rPr>
+                                <w:rFonts w:ascii="Courier New" w:hAnsi="Courier New" w:cs="Courier New"/>
+                                <w:sz w:val="20"/>
+                                <w:szCs w:val="20"/>
+                              </w:rPr>
+                              <w:t>em sync</w:t>
+                            </w:r>
+                          </w:p>
+                          <w:p>
+                            <w:pPr>
+                              <w:rPr>
+                                <w:rFonts w:ascii="Courier New" w:hAnsi="Courier New" w:cs="Courier New"/>
+                                <w:sz w:val="20"/>
+                                <w:szCs w:val="20"/>
+                              </w:rPr>
+                            </w:pPr>
+                          </w:p>
+                          <w:p>
+                            <w:pPr>
+                              <w:rPr>
+                                <w:rFonts w:ascii="Courier New" w:hAnsi="Courier New" w:cs="Courier New"/>
+                                <w:color w:val="000000" w:themeColor="text1"/>
+                                <w:sz w:val="20"/>
+                                <w:szCs w:val="20"/>
+                              </w:rPr>
+                            </w:pPr>
+                            <w:r>
+                              <w:rPr>
+                                <w:rFonts w:ascii="Courier New" w:hAnsi="Courier New" w:cs="Courier New"/>
+                                <w:sz w:val="20"/>
+                                <w:szCs w:val="20"/>
+                              </w:rPr>
+                              <w:t xml:space="preserve">em overlay </w:t>
+                            </w:r>
+                            <w:proofErr w:type="spellStart"/>
+                            <w:r>
+                              <w:rPr>
+                                <w:rFonts w:ascii="Courier New" w:hAnsi="Courier New" w:cs="Courier New"/>
+                                <w:sz w:val="20"/>
+                                <w:szCs w:val="20"/>
+                              </w:rPr>
+                              <w:t>jdg</w:t>
+                            </w:r>
+                            <w:proofErr w:type="spellEnd"/>
+                            <w:r>
+                              <w:rPr>
+                                <w:rFonts w:ascii="Courier New" w:hAnsi="Courier New" w:cs="Courier New"/>
+                                <w:sz w:val="20"/>
+                                <w:szCs w:val="20"/>
+                              </w:rPr>
+                              <w:t xml:space="preserve"> </w:t>
+                            </w:r>
+                            <w:r>
+                              <w:rPr>
+                                <w:rFonts w:ascii="Courier New" w:hAnsi="Courier New" w:cs="Courier New"/>
+                                <w:sz w:val="20"/>
+                                <w:szCs w:val="20"/>
+                              </w:rPr>
+                              <w:t>--transport &lt;</w:t>
+                            </w:r>
+                            <w:proofErr w:type="spellStart"/>
+                            <w:r>
+                              <w:rPr>
+                                <w:rFonts w:ascii="Courier New" w:hAnsi="Courier New" w:cs="Courier New"/>
+                                <w:sz w:val="20"/>
+                                <w:szCs w:val="20"/>
+                              </w:rPr>
+                              <w:t>tcp|multicast</w:t>
+                            </w:r>
+                            <w:proofErr w:type="spellEnd"/>
+                            <w:r>
+                              <w:rPr>
+                                <w:rFonts w:ascii="Courier New" w:hAnsi="Courier New" w:cs="Courier New"/>
+                                <w:sz w:val="20"/>
+                                <w:szCs w:val="20"/>
+                              </w:rPr>
+                              <w:t>&gt; --peers jdg</w:t>
+                            </w:r>
+                            <w:proofErr w:type="gramStart"/>
+                            <w:r>
+                              <w:rPr>
+                                <w:rFonts w:ascii="Courier New" w:hAnsi="Courier New" w:cs="Courier New"/>
+                                <w:sz w:val="20"/>
+                                <w:szCs w:val="20"/>
+                              </w:rPr>
+                              <w:t>2,jdg</w:t>
+                            </w:r>
+                            <w:proofErr w:type="gramEnd"/>
+                            <w:r>
+                              <w:rPr>
+                                <w:rFonts w:ascii="Courier New" w:hAnsi="Courier New" w:cs="Courier New"/>
+                                <w:sz w:val="20"/>
+                                <w:szCs w:val="20"/>
+                              </w:rPr>
+                              <w:t xml:space="preserve">3 </w:t>
+                            </w:r>
+                            <w:r>
+                              <w:rPr>
+                                <w:rFonts w:ascii="Courier New" w:hAnsi="Courier New" w:cs="Courier New"/>
+                                <w:color w:val="000000" w:themeColor="text1"/>
+                                <w:sz w:val="20"/>
+                                <w:szCs w:val="20"/>
+                              </w:rPr>
+                              <w:t>jdg1</w:t>
+                            </w:r>
+                          </w:p>
+                          <w:p>
+                            <w:pPr>
+                              <w:rPr>
+                                <w:rFonts w:ascii="Courier New" w:hAnsi="Courier New" w:cs="Courier New"/>
+                                <w:sz w:val="20"/>
+                                <w:szCs w:val="20"/>
+                              </w:rPr>
+                            </w:pPr>
+                          </w:p>
+                          <w:p>
+                            <w:pPr>
+                              <w:rPr>
+                                <w:rFonts w:ascii="Courier New" w:hAnsi="Courier New" w:cs="Courier New"/>
+                                <w:sz w:val="20"/>
+                                <w:szCs w:val="20"/>
+                              </w:rPr>
+                            </w:pPr>
+                            <w:r>
+                              <w:rPr>
+                                <w:rFonts w:ascii="Courier New" w:hAnsi="Courier New" w:cs="Courier New"/>
+                                <w:sz w:val="20"/>
+                                <w:szCs w:val="20"/>
+                              </w:rPr>
+                              <w:t>em stop jdg1</w:t>
+                            </w:r>
+                          </w:p>
+                          <w:p>
+                            <w:pPr>
+                              <w:rPr>
+                                <w:rFonts w:ascii="Courier New" w:hAnsi="Courier New" w:cs="Courier New"/>
+                                <w:sz w:val="20"/>
+                                <w:szCs w:val="20"/>
+                              </w:rPr>
+                            </w:pPr>
+                          </w:p>
+                          <w:p>
+                            <w:pPr>
+                              <w:rPr>
+                                <w:rFonts w:ascii="Courier New" w:hAnsi="Courier New" w:cs="Courier New"/>
+                                <w:sz w:val="20"/>
+                                <w:szCs w:val="20"/>
+                              </w:rPr>
+                            </w:pPr>
+                            <w:r>
+                              <w:rPr>
+                                <w:rFonts w:ascii="Courier New" w:hAnsi="Courier New" w:cs="Courier New"/>
+                                <w:sz w:val="20"/>
+                                <w:szCs w:val="20"/>
+                              </w:rPr>
+                              <w:t>em start jdg1</w:t>
+                            </w:r>
+                          </w:p>
+                          <w:p>
+                            <w:pPr>
+                              <w:rPr>
+                                <w:rFonts w:ascii="Courier New" w:hAnsi="Courier New" w:cs="Courier New"/>
+                                <w:color w:val="FF0000"/>
+                                <w:sz w:val="20"/>
+                                <w:szCs w:val="20"/>
+                              </w:rPr>
+                            </w:pPr>
+                          </w:p>
+                        </w:txbxContent>
+                      </wps:txbx>
+                      <wps:bodyPr rot="0" spcFirstLastPara="0" vertOverflow="overflow" horzOverflow="overflow" vert="horz" wrap="square" lIns="91440" tIns="45720" rIns="91440" bIns="45720" numCol="1" spcCol="0" rtlCol="0" fromWordArt="0" anchor="t" anchorCtr="0" forceAA="0" compatLnSpc="1">
+                        <a:prstTxWarp prst="textNoShape">
+                          <a:avLst/>
+                        </a:prstTxWarp>
+                        <a:noAutofit/>
+                      </wps:bodyPr>
+                    </wps:wsp>
+                  </a:graphicData>
+                </a:graphic>
+                <wp14:sizeRelH relativeFrom="margin">
+                  <wp14:pctWidth>0</wp14:pctWidth>
+                </wp14:sizeRelH>
+                <wp14:sizeRelV relativeFrom="margin">
+                  <wp14:pctHeight>0</wp14:pctHeight>
+                </wp14:sizeRelV>
+              </wp:anchor>
+            </w:drawing>
+          </mc:Choice>
+          <mc:Fallback>
+            <w:pict>
+              <v:shapetype w14:anchorId="37CD486A" id="_x0000_t202" coordsize="21600,21600" o:spt="202" path="m0,0l0,21600,21600,21600,21600,0xe">
+                <v:stroke joinstyle="miter"/>
+                <v:path gradientshapeok="t" o:connecttype="rect"/>
+              </v:shapetype>
+              <v:shape id="Text Box 44" o:spid="_x0000_s1064" type="#_x0000_t202" style="position:absolute;margin-left:-5.15pt;margin-top:16.5pt;width:440.9pt;height:180.35pt;z-index:251753472;visibility:visible;mso-wrap-style:square;mso-width-percent:0;mso-height-percent:0;mso-wrap-distance-left:9pt;mso-wrap-distance-top:0;mso-wrap-distance-right:9pt;mso-wrap-distance-bottom:0;mso-position-horizontal:absolute;mso-position-horizontal-relative:text;mso-position-vertical:absolute;mso-position-vertical-relative:text;mso-width-percent:0;mso-height-percent:0;mso-width-relative:margin;mso-height-relative:margin;v-text-anchor:top" o:gfxdata="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" fillcolor="#f2f2f2 [3052]" strokecolor="#bfbfbf [2412]">
+                <v:textbox>
+                  <w:txbxContent>
+                    <w:p>
+                      <w:pPr>
+                        <w:rPr>
+                          <w:rFonts w:ascii="Courier New" w:hAnsi="Courier New" w:cs="Courier New"/>
+                          <w:sz w:val="20"/>
+                          <w:szCs w:val="20"/>
+                        </w:rPr>
+                      </w:pPr>
+                    </w:p>
+                    <w:p>
+                      <w:pPr>
+                        <w:rPr>
+                          <w:rFonts w:ascii="Courier New" w:hAnsi="Courier New" w:cs="Courier New"/>
+                          <w:sz w:val="20"/>
+                          <w:szCs w:val="20"/>
+                        </w:rPr>
+                      </w:pPr>
+                      <w:r>
+                        <w:rPr>
+                          <w:rFonts w:ascii="Courier New" w:hAnsi="Courier New" w:cs="Courier New"/>
+                          <w:sz w:val="20"/>
+                          <w:szCs w:val="20"/>
+                        </w:rPr>
+                        <w:t xml:space="preserve">em create </w:t>
+                      </w:r>
+                      <w:r>
+                        <w:rPr>
+                          <w:rFonts w:ascii="Courier New" w:hAnsi="Courier New" w:cs="Courier New"/>
+                          <w:sz w:val="20"/>
+                          <w:szCs w:val="20"/>
+                        </w:rPr>
+                        <w:t>\</w:t>
+                      </w:r>
+                    </w:p>
+                    <w:p>
+                      <w:pPr>
+                        <w:rPr>
+                          <w:rFonts w:ascii="Courier New" w:hAnsi="Courier New" w:cs="Courier New"/>
+                          <w:sz w:val="20"/>
+                          <w:szCs w:val="20"/>
+                        </w:rPr>
+                      </w:pPr>
+                      <w:r>
+                        <w:rPr>
+                          <w:rFonts w:ascii="Courier New" w:hAnsi="Courier New" w:cs="Courier New"/>
+                          <w:sz w:val="20"/>
+                          <w:szCs w:val="20"/>
+                        </w:rPr>
+                        <w:t xml:space="preserve">   </w:t>
+                      </w:r>
+                      <w:r>
+                        <w:rPr>
+                          <w:rFonts w:ascii="Courier New" w:hAnsi="Courier New" w:cs="Courier New"/>
+                          <w:sz w:val="20"/>
+                          <w:szCs w:val="20"/>
+                        </w:rPr>
+                        <w:t>--</w:t>
+                      </w:r>
+                      <w:proofErr w:type="spellStart"/>
+                      <w:r>
+                        <w:rPr>
+                          <w:rFonts w:ascii="Courier New" w:hAnsi="Courier New" w:cs="Courier New"/>
+                          <w:sz w:val="20"/>
+                          <w:szCs w:val="20"/>
+                        </w:rPr>
+                        <w:t>ami_id</w:t>
+                      </w:r>
+                      <w:proofErr w:type="spellEnd"/>
+                      <w:r>
+                        <w:rPr>
+                          <w:rFonts w:ascii="Courier New" w:hAnsi="Courier New" w:cs="Courier New"/>
+                          <w:sz w:val="20"/>
+                          <w:szCs w:val="20"/>
+                        </w:rPr>
+                        <w:t xml:space="preserve"> ami-775e4f16 </w:t>
+                      </w:r>
+                      <w:r>
+                        <w:rPr>
+                          <w:rFonts w:ascii="Courier New" w:hAnsi="Courier New" w:cs="Courier New"/>
+                          <w:sz w:val="20"/>
+                          <w:szCs w:val="20"/>
+                        </w:rPr>
+                        <w:t>\</w:t>
+                      </w:r>
+                    </w:p>
+                    <w:p>
+                      <w:pPr>
+                        <w:rPr>
+                          <w:rFonts w:ascii="Courier New" w:hAnsi="Courier New" w:cs="Courier New"/>
+                          <w:sz w:val="20"/>
+                          <w:szCs w:val="20"/>
+                        </w:rPr>
+                      </w:pPr>
+                      <w:r>
+                        <w:rPr>
+                          <w:rFonts w:ascii="Courier New" w:hAnsi="Courier New" w:cs="Courier New"/>
+                          <w:sz w:val="20"/>
+                          <w:szCs w:val="20"/>
+                        </w:rPr>
+                        <w:t xml:space="preserve">   </w:t>
+                      </w:r>
+                      <w:r>
+                        <w:rPr>
+                          <w:rFonts w:ascii="Courier New" w:hAnsi="Courier New" w:cs="Courier New"/>
+                          <w:sz w:val="20"/>
+                          <w:szCs w:val="20"/>
+                        </w:rPr>
+                        <w:t xml:space="preserve">--group sg-3b64b65c </w:t>
+                      </w:r>
+                      <w:r>
+                        <w:rPr>
+                          <w:rFonts w:ascii="Courier New" w:hAnsi="Courier New" w:cs="Courier New"/>
+                          <w:sz w:val="20"/>
+                          <w:szCs w:val="20"/>
+                        </w:rPr>
+                        <w:t>\</w:t>
+                      </w:r>
+                    </w:p>
+                    <w:p>
+                      <w:pPr>
+                        <w:rPr>
+                          <w:rFonts w:ascii="Courier New" w:hAnsi="Courier New" w:cs="Courier New"/>
+                          <w:sz w:val="20"/>
+                          <w:szCs w:val="20"/>
+                        </w:rPr>
+                      </w:pPr>
+                      <w:r>
+                        <w:rPr>
+                          <w:rFonts w:ascii="Courier New" w:hAnsi="Courier New" w:cs="Courier New"/>
+                          <w:sz w:val="20"/>
+                          <w:szCs w:val="20"/>
+                        </w:rPr>
+                        <w:t xml:space="preserve">   </w:t>
+                      </w:r>
+                      <w:r>
+                        <w:rPr>
+                          <w:rFonts w:ascii="Courier New" w:hAnsi="Courier New" w:cs="Courier New"/>
+                          <w:sz w:val="20"/>
+                          <w:szCs w:val="20"/>
+                        </w:rPr>
+                        <w:t xml:space="preserve">--storage-size 10 </w:t>
+                      </w:r>
+                      <w:r>
+                        <w:rPr>
+                          <w:rFonts w:ascii="Courier New" w:hAnsi="Courier New" w:cs="Courier New"/>
+                          <w:sz w:val="20"/>
+                          <w:szCs w:val="20"/>
+                        </w:rPr>
+                        <w:t>\</w:t>
+                      </w:r>
+                    </w:p>
+                    <w:p>
+                      <w:pPr>
+                        <w:rPr>
+                          <w:rFonts w:ascii="Courier New" w:hAnsi="Courier New" w:cs="Courier New"/>
+                          <w:sz w:val="20"/>
+                          <w:szCs w:val="20"/>
+                        </w:rPr>
+                      </w:pPr>
+                      <w:r>
+                        <w:rPr>
+                          <w:rFonts w:ascii="Courier New" w:hAnsi="Courier New" w:cs="Courier New"/>
+                          <w:sz w:val="20"/>
+                          <w:szCs w:val="20"/>
+                        </w:rPr>
+                        <w:t xml:space="preserve">   jdg1</w:t>
+                      </w:r>
+                    </w:p>
+                    <w:p>
+                      <w:pPr>
+                        <w:rPr>
+                          <w:rFonts w:ascii="Courier New" w:hAnsi="Courier New" w:cs="Courier New"/>
+                          <w:sz w:val="20"/>
+                          <w:szCs w:val="20"/>
+                        </w:rPr>
+                      </w:pPr>
+                    </w:p>
+                    <w:p>
+                      <w:pPr>
+                        <w:rPr>
+                          <w:rFonts w:ascii="Courier New" w:hAnsi="Courier New" w:cs="Courier New"/>
+                          <w:sz w:val="20"/>
+                          <w:szCs w:val="20"/>
+                        </w:rPr>
+                      </w:pPr>
+                      <w:r>
+                        <w:rPr>
+                          <w:rFonts w:ascii="Courier New" w:hAnsi="Courier New" w:cs="Courier New"/>
+                          <w:sz w:val="20"/>
+                          <w:szCs w:val="20"/>
+                        </w:rPr>
+                        <w:t>em sync</w:t>
+                      </w:r>
+                    </w:p>
+                    <w:p>
+                      <w:pPr>
+                        <w:rPr>
+                          <w:rFonts w:ascii="Courier New" w:hAnsi="Courier New" w:cs="Courier New"/>
+                          <w:sz w:val="20"/>
+                          <w:szCs w:val="20"/>
+                        </w:rPr>
+                      </w:pPr>
+                    </w:p>
+                    <w:p>
+                      <w:pPr>
+                        <w:rPr>
+                          <w:rFonts w:ascii="Courier New" w:hAnsi="Courier New" w:cs="Courier New"/>
+                          <w:color w:val="000000" w:themeColor="text1"/>
+                          <w:sz w:val="20"/>
+                          <w:szCs w:val="20"/>
+                        </w:rPr>
+                      </w:pPr>
+                      <w:r>
+                        <w:rPr>
+                          <w:rFonts w:ascii="Courier New" w:hAnsi="Courier New" w:cs="Courier New"/>
+                          <w:sz w:val="20"/>
+                          <w:szCs w:val="20"/>
+                        </w:rPr>
+                        <w:t xml:space="preserve">em overlay </w:t>
+                      </w:r>
+                      <w:proofErr w:type="spellStart"/>
+                      <w:r>
+                        <w:rPr>
+                          <w:rFonts w:ascii="Courier New" w:hAnsi="Courier New" w:cs="Courier New"/>
+                          <w:sz w:val="20"/>
+                          <w:szCs w:val="20"/>
+                        </w:rPr>
+                        <w:t>jdg</w:t>
+                      </w:r>
+                      <w:proofErr w:type="spellEnd"/>
+                      <w:r>
+                        <w:rPr>
+                          <w:rFonts w:ascii="Courier New" w:hAnsi="Courier New" w:cs="Courier New"/>
+                          <w:sz w:val="20"/>
+                          <w:szCs w:val="20"/>
+                        </w:rPr>
+                        <w:t xml:space="preserve"> </w:t>
+                      </w:r>
+                      <w:r>
+                        <w:rPr>
+                          <w:rFonts w:ascii="Courier New" w:hAnsi="Courier New" w:cs="Courier New"/>
+                          <w:sz w:val="20"/>
+                          <w:szCs w:val="20"/>
+                        </w:rPr>
+                        <w:t>--transport &lt;</w:t>
+                      </w:r>
+                      <w:proofErr w:type="spellStart"/>
+                      <w:r>
+                        <w:rPr>
+                          <w:rFonts w:ascii="Courier New" w:hAnsi="Courier New" w:cs="Courier New"/>
+                          <w:sz w:val="20"/>
+                          <w:szCs w:val="20"/>
+                        </w:rPr>
+                        <w:t>tcp|multicast</w:t>
+                      </w:r>
+                      <w:proofErr w:type="spellEnd"/>
+                      <w:r>
+                        <w:rPr>
+                          <w:rFonts w:ascii="Courier New" w:hAnsi="Courier New" w:cs="Courier New"/>
+                          <w:sz w:val="20"/>
+                          <w:szCs w:val="20"/>
+                        </w:rPr>
+                        <w:t>&gt; --peers jdg</w:t>
+                      </w:r>
+                      <w:proofErr w:type="gramStart"/>
+                      <w:r>
+                        <w:rPr>
+                          <w:rFonts w:ascii="Courier New" w:hAnsi="Courier New" w:cs="Courier New"/>
+                          <w:sz w:val="20"/>
+                          <w:szCs w:val="20"/>
+                        </w:rPr>
+                        <w:t>2,jdg</w:t>
+                      </w:r>
+                      <w:proofErr w:type="gramEnd"/>
+                      <w:r>
+                        <w:rPr>
+                          <w:rFonts w:ascii="Courier New" w:hAnsi="Courier New" w:cs="Courier New"/>
+                          <w:sz w:val="20"/>
+                          <w:szCs w:val="20"/>
+                        </w:rPr>
+                        <w:t xml:space="preserve">3 </w:t>
+                      </w:r>
+                      <w:r>
+                        <w:rPr>
+                          <w:rFonts w:ascii="Courier New" w:hAnsi="Courier New" w:cs="Courier New"/>
+                          <w:color w:val="000000" w:themeColor="text1"/>
+                          <w:sz w:val="20"/>
+                          <w:szCs w:val="20"/>
+                        </w:rPr>
+                        <w:t>jdg1</w:t>
+                      </w:r>
+                    </w:p>
+                    <w:p>
+                      <w:pPr>
+                        <w:rPr>
+                          <w:rFonts w:ascii="Courier New" w:hAnsi="Courier New" w:cs="Courier New"/>
+                          <w:sz w:val="20"/>
+                          <w:szCs w:val="20"/>
+                        </w:rPr>
+                      </w:pPr>
+                    </w:p>
+                    <w:p>
+                      <w:pPr>
+                        <w:rPr>
+                          <w:rFonts w:ascii="Courier New" w:hAnsi="Courier New" w:cs="Courier New"/>
+                          <w:sz w:val="20"/>
+                          <w:szCs w:val="20"/>
+                        </w:rPr>
+                      </w:pPr>
+                      <w:r>
+                        <w:rPr>
+                          <w:rFonts w:ascii="Courier New" w:hAnsi="Courier New" w:cs="Courier New"/>
+                          <w:sz w:val="20"/>
+                          <w:szCs w:val="20"/>
+                        </w:rPr>
+                        <w:t>em stop jdg1</w:t>
+                      </w:r>
+                    </w:p>
+                    <w:p>
+                      <w:pPr>
+                        <w:rPr>
+                          <w:rFonts w:ascii="Courier New" w:hAnsi="Courier New" w:cs="Courier New"/>
+                          <w:sz w:val="20"/>
+                          <w:szCs w:val="20"/>
+                        </w:rPr>
+                      </w:pPr>
+                    </w:p>
+                    <w:p>
+                      <w:pPr>
+                        <w:rPr>
+                          <w:rFonts w:ascii="Courier New" w:hAnsi="Courier New" w:cs="Courier New"/>
+                          <w:sz w:val="20"/>
+                          <w:szCs w:val="20"/>
+                        </w:rPr>
+                      </w:pPr>
+                      <w:r>
+                        <w:rPr>
+                          <w:rFonts w:ascii="Courier New" w:hAnsi="Courier New" w:cs="Courier New"/>
+                          <w:sz w:val="20"/>
+                          <w:szCs w:val="20"/>
+                        </w:rPr>
+                        <w:t>em start jdg1</w:t>
+                      </w:r>
+                    </w:p>
+                    <w:p>
+                      <w:pPr>
+                        <w:rPr>
+                          <w:rFonts w:ascii="Courier New" w:hAnsi="Courier New" w:cs="Courier New"/>
+                          <w:color w:val="FF0000"/>
+                          <w:sz w:val="20"/>
+                          <w:szCs w:val="20"/>
+                        </w:rPr>
+                      </w:pPr>
+                    </w:p>
+                  </w:txbxContent>
+                </v:textbox>
+                <w10:wrap type="square"/>
+              </v:shape>
+            </w:pict>
+          </mc:Fallback>
+        </mc:AlternateContent>
+      </w:r>
+    </w:p>
+    <w:p/>
+    <w:p/>
+    <w:p>
+      <w:pPr>
+        <w:rPr>
+          <w:rFonts w:asciiTheme="majorHAnsi" w:eastAsiaTheme="majorEastAsia" w:hAnsiTheme="majorHAnsi" w:cstheme="majorBidi"/>
+          <w:b/>
+          <w:bCs/>
+          <w:color w:val="345A8A" w:themeColor="accent1" w:themeShade="B5"/>
+          <w:sz w:val="32"/>
+          <w:szCs w:val="32"/>
+        </w:rPr>
+      </w:pPr>
+      <w:r>
+        <w:br w:type="page"/>
+      </w:r>
+      <w:bookmarkStart w:id="50" w:name="_GoBack"/>
+      <w:bookmarkEnd w:id="50"/>
+    </w:p>
+    <w:p>
+      <w:pPr>
+        <w:pStyle w:val="Heading1"/>
+      </w:pPr>
+      <w:r>
+        <w:rPr>
+          <w:noProof/>
+        </w:rPr>
+        <w:lastRenderedPageBreak/>
         <mc:AlternateContent>
           <mc:Choice Requires="wps">
             <w:drawing>
@@ -19142,19 +19785,19 @@
       <w:pPr>
         <w:pStyle w:val="Heading1"/>
       </w:pPr>
-      <w:bookmarkStart w:id="50" w:name="_Toc444795368"/>
     </w:p>
     <w:p>
       <w:pPr>
         <w:pStyle w:val="Heading1"/>
       </w:pPr>
+      <w:bookmarkStart w:id="51" w:name="_Toc452038994"/>
       <w:r>
         <w:t>Miscellaneous</w:t>
       </w:r>
-      <w:bookmarkEnd w:id="50"/>
+      <w:bookmarkEnd w:id="51"/>
     </w:p>
     <w:p/>
-    <w:bookmarkStart w:id="51" w:name="_Toc444795369"/>
+    <w:bookmarkStart w:id="52" w:name="_Toc452038995"/>
     <w:p>
       <w:pPr>
         <w:pStyle w:val="Heading2"/>
@@ -19311,18 +19954,18 @@
       <w:r>
         <w:t>In-Line Documentation</w:t>
       </w:r>
-      <w:bookmarkEnd w:id="51"/>
+      <w:bookmarkEnd w:id="52"/>
     </w:p>
     <w:p/>
     <w:p>
       <w:pPr>
         <w:pStyle w:val="Heading2"/>
       </w:pPr>
-      <w:bookmarkStart w:id="52" w:name="_Toc444795370"/>
+      <w:bookmarkStart w:id="53" w:name="_Toc452038996"/>
       <w:r>
         <w:t>Verbose Execution</w:t>
       </w:r>
-      <w:bookmarkEnd w:id="52"/>
+      <w:bookmarkEnd w:id="53"/>
     </w:p>
     <w:p/>
     <w:p>
@@ -19508,23 +20151,23 @@
       <w:pPr>
         <w:pStyle w:val="Heading1"/>
       </w:pPr>
-      <w:bookmarkStart w:id="53" w:name="_Toc444795371"/>
+      <w:bookmarkStart w:id="54" w:name="_Toc452038997"/>
       <w:r>
         <w:lastRenderedPageBreak/>
         <w:t>Extending em</w:t>
       </w:r>
-      <w:bookmarkEnd w:id="53"/>
+      <w:bookmarkEnd w:id="54"/>
     </w:p>
     <w:p/>
     <w:p>
       <w:pPr>
         <w:pStyle w:val="Heading2"/>
       </w:pPr>
-      <w:bookmarkStart w:id="54" w:name="_Toc444795372"/>
+      <w:bookmarkStart w:id="55" w:name="_Toc452038998"/>
       <w:r>
         <w:t>Overlays</w:t>
       </w:r>
-      <w:bookmarkEnd w:id="54"/>
+      <w:bookmarkEnd w:id="55"/>
     </w:p>
     <w:p/>
     <w:p>
@@ -19633,7 +20276,7 @@
         <w:rStyle w:val="PageNumber"/>
         <w:noProof/>
       </w:rPr>
-      <w:t>17</w:t>
+      <w:t>29</w:t>
     </w:r>
     <w:r>
       <w:rPr>
@@ -21139,7 +21782,7 @@
 </file>
 
 <file path=customXml/itemProps1.xml><?xml version="1.0" encoding="utf-8"?>
-<ds:datastoreItem xmlns:ds="http://schemas.openxmlformats.org/officeDocument/2006/customXml" ds:itemID="{C4D7F599-2657-5A48-899B-3CC4CCADE448}">
+<ds:datastoreItem xmlns:ds="http://schemas.openxmlformats.org/officeDocument/2006/customXml" ds:itemID="{C8758A83-61FE-1643-B818-05DE3EB76713}">
   <ds:schemaRefs>
     <ds:schemaRef ds:uri="http://schemas.openxmlformats.org/officeDocument/2006/bibliography"/>
   </ds:schemaRefs>

</xml_diff>

<commit_message>
JDG installation support (1)
</commit_message>
<xml_diff>
--- a/doc/em User Manual.docx
+++ b/doc/em User Manual.docx
@@ -3836,25 +3836,7 @@
                                 <w:szCs w:val="20"/>
                               </w:rPr>
                               <w:br/>
-                              <w:t>PATH=${PATH</w:t>
-                            </w:r>
-                            <w:proofErr w:type="gramStart"/>
-                            <w:r>
-                              <w:rPr>
-                                <w:rFonts w:ascii="Courier New" w:hAnsi="Courier New" w:cs="Courier New"/>
-                                <w:sz w:val="20"/>
-                                <w:szCs w:val="20"/>
-                              </w:rPr>
-                              <w:t>}:$</w:t>
-                            </w:r>
-                            <w:proofErr w:type="gramEnd"/>
-                            <w:r>
-                              <w:rPr>
-                                <w:rFonts w:ascii="Courier New" w:hAnsi="Courier New" w:cs="Courier New"/>
-                                <w:sz w:val="20"/>
-                                <w:szCs w:val="20"/>
-                              </w:rPr>
-                              <w:t>{EC2_HOME}/bin</w:t>
+                              <w:t>PATH=${PATH}:${EC2_HOME}/bin</w:t>
                             </w:r>
                           </w:p>
                         </w:txbxContent>
@@ -3877,7 +3859,7 @@
                 <v:stroke joinstyle="miter"/>
                 <v:path gradientshapeok="t" o:connecttype="rect"/>
               </v:shapetype>
-              <v:shape id="Text_x0020_Box_x0020_1" o:spid="_x0000_s1026" type="#_x0000_t202" style="position:absolute;margin-left:0;margin-top:.4pt;width:441pt;height:45pt;z-index:251659264;visibility:visible;mso-wrap-style:square;mso-wrap-distance-left:9pt;mso-wrap-distance-top:0;mso-wrap-distance-right:9pt;mso-wrap-distance-bottom:0;mso-position-horizontal:absolute;mso-position-horizontal-relative:text;mso-position-vertical:absolute;mso-position-vertical-relative:text;v-text-anchor:top" o:gfxdata="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" fillcolor="#f2f2f2 [3052]" strokecolor="#bfbfbf [2412]">
+              <v:shape id="Text Box 1" o:spid="_x0000_s1026" type="#_x0000_t202" style="position:absolute;margin-left:0;margin-top:.4pt;width:441pt;height:45pt;z-index:251659264;visibility:visible;mso-wrap-style:square;mso-wrap-distance-left:9pt;mso-wrap-distance-top:0;mso-wrap-distance-right:9pt;mso-wrap-distance-bottom:0;mso-position-horizontal:absolute;mso-position-horizontal-relative:text;mso-position-vertical:absolute;mso-position-vertical-relative:text;v-text-anchor:top" o:gfxdata="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" fillcolor="#f2f2f2 [3052]" strokecolor="#bfbfbf [2412]">
                 <v:textbox>
                   <w:txbxContent>
                     <w:p>
@@ -4024,7 +4006,7 @@
           </mc:Choice>
           <mc:Fallback>
             <w:pict>
-              <v:shape w14:anchorId="26BAFE0C" id="Text_x0020_Box_x0020_2" o:spid="_x0000_s1027" type="#_x0000_t202" style="position:absolute;margin-left:0;margin-top:16.15pt;width:441pt;height:45pt;z-index:251661312;visibility:visible;mso-wrap-style:square;mso-wrap-distance-left:9pt;mso-wrap-distance-top:0;mso-wrap-distance-right:9pt;mso-wrap-distance-bottom:0;mso-position-horizontal:absolute;mso-position-horizontal-relative:text;mso-position-vertical:absolute;mso-position-vertical-relative:text;v-text-anchor:top" o:gfxdata="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" fillcolor="#f2f2f2 [3052]" strokecolor="#bfbfbf [2412]">
+              <v:shape w14:anchorId="26BAFE0C" id="Text Box 2" o:spid="_x0000_s1027" type="#_x0000_t202" style="position:absolute;margin-left:0;margin-top:16.15pt;width:441pt;height:45pt;z-index:251661312;visibility:visible;mso-wrap-style:square;mso-wrap-distance-left:9pt;mso-wrap-distance-top:0;mso-wrap-distance-right:9pt;mso-wrap-distance-bottom:0;mso-position-horizontal:absolute;mso-position-horizontal-relative:text;mso-position-vertical:absolute;mso-position-vertical-relative:text;v-text-anchor:top" o:gfxdata="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" fillcolor="#f2f2f2 [3052]" strokecolor="#bfbfbf [2412]">
                 <v:textbox>
                   <w:txbxContent>
                     <w:p>
@@ -4192,60 +4174,24 @@
                                 <w:sz w:val="20"/>
                                 <w:szCs w:val="20"/>
                               </w:rPr>
-                              <w:t>export AWS_ACCESS_KEY=your-</w:t>
-                            </w:r>
-                            <w:proofErr w:type="spellStart"/>
-                            <w:r>
-                              <w:rPr>
-                                <w:rFonts w:ascii="Courier New" w:hAnsi="Courier New" w:cs="Courier New"/>
-                                <w:sz w:val="20"/>
-                                <w:szCs w:val="20"/>
-                              </w:rPr>
-                              <w:t>aws</w:t>
-                            </w:r>
-                            <w:proofErr w:type="spellEnd"/>
-                            <w:r>
-                              <w:rPr>
-                                <w:rFonts w:ascii="Courier New" w:hAnsi="Courier New" w:cs="Courier New"/>
-                                <w:sz w:val="20"/>
-                                <w:szCs w:val="20"/>
-                              </w:rPr>
-                              <w:t xml:space="preserve">-access-key-id </w:t>
-                            </w:r>
-                          </w:p>
-                          <w:p>
-                            <w:pPr>
-                              <w:rPr>
-                                <w:rFonts w:ascii="Courier New" w:hAnsi="Courier New" w:cs="Courier New"/>
-                                <w:sz w:val="20"/>
-                                <w:szCs w:val="20"/>
-                              </w:rPr>
-                            </w:pPr>
-                            <w:r>
-                              <w:rPr>
-                                <w:rFonts w:ascii="Courier New" w:hAnsi="Courier New" w:cs="Courier New"/>
-                                <w:sz w:val="20"/>
-                                <w:szCs w:val="20"/>
-                              </w:rPr>
-                              <w:t>export AWS_SECRET_KEY=your-</w:t>
-                            </w:r>
-                            <w:proofErr w:type="spellStart"/>
-                            <w:r>
-                              <w:rPr>
-                                <w:rFonts w:ascii="Courier New" w:hAnsi="Courier New" w:cs="Courier New"/>
-                                <w:sz w:val="20"/>
-                                <w:szCs w:val="20"/>
-                              </w:rPr>
-                              <w:t>aws</w:t>
-                            </w:r>
-                            <w:proofErr w:type="spellEnd"/>
-                            <w:r>
-                              <w:rPr>
-                                <w:rFonts w:ascii="Courier New" w:hAnsi="Courier New" w:cs="Courier New"/>
-                                <w:sz w:val="20"/>
-                                <w:szCs w:val="20"/>
-                              </w:rPr>
-                              <w:t>-secret-key</w:t>
+                              <w:t xml:space="preserve">export AWS_ACCESS_KEY=your-aws-access-key-id </w:t>
+                            </w:r>
+                          </w:p>
+                          <w:p>
+                            <w:pPr>
+                              <w:rPr>
+                                <w:rFonts w:ascii="Courier New" w:hAnsi="Courier New" w:cs="Courier New"/>
+                                <w:sz w:val="20"/>
+                                <w:szCs w:val="20"/>
+                              </w:rPr>
+                            </w:pPr>
+                            <w:r>
+                              <w:rPr>
+                                <w:rFonts w:ascii="Courier New" w:hAnsi="Courier New" w:cs="Courier New"/>
+                                <w:sz w:val="20"/>
+                                <w:szCs w:val="20"/>
+                              </w:rPr>
+                              <w:t>export AWS_SECRET_KEY=your-aws-secret-key</w:t>
                             </w:r>
                           </w:p>
                         </w:txbxContent>
@@ -4267,7 +4213,7 @@
           </mc:Choice>
           <mc:Fallback>
             <w:pict>
-              <v:shape w14:anchorId="5FC9575D" id="Text_x0020_Box_x0020_3" o:spid="_x0000_s1028" type="#_x0000_t202" style="position:absolute;margin-left:0;margin-top:12.85pt;width:441pt;height:54pt;z-index:251663360;visibility:visible;mso-wrap-style:square;mso-height-percent:0;mso-wrap-distance-left:9pt;mso-wrap-distance-top:0;mso-wrap-distance-right:9pt;mso-wrap-distance-bottom:0;mso-position-horizontal:absolute;mso-position-horizontal-relative:text;mso-position-vertical:absolute;mso-position-vertical-relative:text;mso-height-percent:0;mso-height-relative:margin;v-text-anchor:top" o:gfxdata="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" fillcolor="#f2f2f2 [3052]" strokecolor="#bfbfbf [2412]">
+              <v:shape w14:anchorId="5FC9575D" id="Text Box 3" o:spid="_x0000_s1028" type="#_x0000_t202" style="position:absolute;margin-left:0;margin-top:12.85pt;width:441pt;height:54pt;z-index:251663360;visibility:visible;mso-wrap-style:square;mso-height-percent:0;mso-wrap-distance-left:9pt;mso-wrap-distance-top:0;mso-wrap-distance-right:9pt;mso-wrap-distance-bottom:0;mso-position-horizontal:absolute;mso-position-horizontal-relative:text;mso-position-vertical:absolute;mso-position-vertical-relative:text;mso-height-percent:0;mso-height-relative:margin;v-text-anchor:top" o:gfxdata="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" fillcolor="#f2f2f2 [3052]" strokecolor="#bfbfbf [2412]">
                 <v:textbox>
                   <w:txbxContent>
                     <w:p>
@@ -4438,7 +4384,7 @@
           </mc:Choice>
           <mc:Fallback>
             <w:pict>
-              <v:shape w14:anchorId="266504DA" id="Text_x0020_Box_x0020_4" o:spid="_x0000_s1029" type="#_x0000_t202" style="position:absolute;margin-left:0;margin-top:14.85pt;width:441pt;height:45pt;z-index:251665408;visibility:visible;mso-wrap-style:square;mso-height-percent:0;mso-wrap-distance-left:9pt;mso-wrap-distance-top:0;mso-wrap-distance-right:9pt;mso-wrap-distance-bottom:0;mso-position-horizontal:absolute;mso-position-horizontal-relative:text;mso-position-vertical:absolute;mso-position-vertical-relative:text;mso-height-percent:0;mso-height-relative:margin;v-text-anchor:top" o:gfxdata="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" fillcolor="#f2f2f2 [3052]" strokecolor="#bfbfbf [2412]">
+              <v:shape w14:anchorId="266504DA" id="Text Box 4" o:spid="_x0000_s1029" type="#_x0000_t202" style="position:absolute;margin-left:0;margin-top:14.85pt;width:441pt;height:45pt;z-index:251665408;visibility:visible;mso-wrap-style:square;mso-height-percent:0;mso-wrap-distance-left:9pt;mso-wrap-distance-top:0;mso-wrap-distance-right:9pt;mso-wrap-distance-bottom:0;mso-position-horizontal:absolute;mso-position-horizontal-relative:text;mso-position-vertical:absolute;mso-position-vertical-relative:text;mso-height-percent:0;mso-height-relative:margin;v-text-anchor:top" o:gfxdata="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" fillcolor="#f2f2f2 [3052]" strokecolor="#bfbfbf [2412]">
                 <v:textbox>
                   <w:txbxContent>
                     <w:p>
@@ -4563,25 +4509,7 @@
                                 <w:sz w:val="20"/>
                                 <w:szCs w:val="20"/>
                               </w:rPr>
-                              <w:t xml:space="preserve">nombp1:doc </w:t>
-                            </w:r>
-                            <w:proofErr w:type="spellStart"/>
-                            <w:r>
-                              <w:rPr>
-                                <w:rFonts w:ascii="Courier New" w:hAnsi="Courier New" w:cs="Courier New"/>
-                                <w:sz w:val="20"/>
-                                <w:szCs w:val="20"/>
-                              </w:rPr>
-                              <w:t>ovidiu</w:t>
-                            </w:r>
-                            <w:proofErr w:type="spellEnd"/>
-                            <w:r>
-                              <w:rPr>
-                                <w:rFonts w:ascii="Courier New" w:hAnsi="Courier New" w:cs="Courier New"/>
-                                <w:sz w:val="20"/>
-                                <w:szCs w:val="20"/>
-                              </w:rPr>
-                              <w:t>$ ec2-describe-regions</w:t>
+                              <w:t>nombp1:doc ovidiu$ ec2-describe-regions</w:t>
                             </w:r>
                           </w:p>
                           <w:p>
@@ -5002,7 +4930,7 @@
           </mc:Choice>
           <mc:Fallback>
             <w:pict>
-              <v:shape w14:anchorId="0C1A3F90" id="Text_x0020_Box_x0020_5" o:spid="_x0000_s1030" type="#_x0000_t202" style="position:absolute;margin-left:0;margin-top:17.8pt;width:441pt;height:131.05pt;z-index:251667456;visibility:visible;mso-wrap-style:square;mso-height-percent:0;mso-wrap-distance-left:9pt;mso-wrap-distance-top:0;mso-wrap-distance-right:9pt;mso-wrap-distance-bottom:0;mso-position-horizontal:absolute;mso-position-horizontal-relative:text;mso-position-vertical:absolute;mso-position-vertical-relative:text;mso-height-percent:0;mso-height-relative:margin;v-text-anchor:top" o:gfxdata="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" fillcolor="#f2f2f2 [3052]" strokecolor="#bfbfbf [2412]">
+              <v:shape w14:anchorId="0C1A3F90" id="Text Box 5" o:spid="_x0000_s1030" type="#_x0000_t202" style="position:absolute;margin-left:0;margin-top:17.8pt;width:441pt;height:131.05pt;z-index:251667456;visibility:visible;mso-wrap-style:square;mso-height-percent:0;mso-wrap-distance-left:9pt;mso-wrap-distance-top:0;mso-wrap-distance-right:9pt;mso-wrap-distance-bottom:0;mso-position-horizontal:absolute;mso-position-horizontal-relative:text;mso-position-vertical:absolute;mso-position-vertical-relative:text;mso-height-percent:0;mso-height-relative:margin;v-text-anchor:top" o:gfxdata="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" fillcolor="#f2f2f2 [3052]" strokecolor="#bfbfbf [2412]">
                 <v:textbox>
                   <w:txbxContent>
                     <w:p>
@@ -5562,7 +5490,7 @@
           </mc:Choice>
           <mc:Fallback>
             <w:pict>
-              <v:shape w14:anchorId="60754816" id="Text_x0020_Box_x0020_6" o:spid="_x0000_s1031" type="#_x0000_t202" style="position:absolute;margin-left:0;margin-top:5pt;width:441pt;height:45pt;z-index:251669504;visibility:visible;mso-wrap-style:square;mso-height-percent:0;mso-wrap-distance-left:9pt;mso-wrap-distance-top:0;mso-wrap-distance-right:9pt;mso-wrap-distance-bottom:0;mso-position-horizontal:absolute;mso-position-horizontal-relative:text;mso-position-vertical:absolute;mso-position-vertical-relative:text;mso-height-percent:0;mso-height-relative:margin;v-text-anchor:top" o:gfxdata="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" fillcolor="#f2f2f2 [3052]" strokecolor="#bfbfbf [2412]">
+              <v:shape w14:anchorId="60754816" id="Text Box 6" o:spid="_x0000_s1031" type="#_x0000_t202" style="position:absolute;margin-left:0;margin-top:5pt;width:441pt;height:45pt;z-index:251669504;visibility:visible;mso-wrap-style:square;mso-height-percent:0;mso-wrap-distance-left:9pt;mso-wrap-distance-top:0;mso-wrap-distance-right:9pt;mso-wrap-distance-bottom:0;mso-position-horizontal:absolute;mso-position-horizontal-relative:text;mso-position-vertical:absolute;mso-position-vertical-relative:text;mso-height-percent:0;mso-height-relative:margin;v-text-anchor:top" o:gfxdata="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" fillcolor="#f2f2f2 [3052]" strokecolor="#bfbfbf [2412]">
                 <v:textbox>
                   <w:txbxContent>
                     <w:p>
@@ -5602,15 +5530,7 @@
     </w:p>
     <w:p>
       <w:r>
-        <w:t>where the &lt;</w:t>
-      </w:r>
-      <w:proofErr w:type="spellStart"/>
-      <w:r>
-        <w:t>service_endpoint</w:t>
-      </w:r>
-      <w:proofErr w:type="spellEnd"/>
-      <w:r>
-        <w:t xml:space="preserve">&gt; value should come from the third column of </w:t>
+        <w:t xml:space="preserve">where the &lt;service_endpoint&gt; value should come from the third column of </w:t>
       </w:r>
       <w:r>
         <w:t>the ec2-describe-regions command</w:t>
@@ -5737,7 +5657,7 @@
           </mc:Choice>
           <mc:Fallback>
             <w:pict>
-              <v:shape w14:anchorId="09B68D60" id="Text_x0020_Box_x0020_7" o:spid="_x0000_s1032" type="#_x0000_t202" style="position:absolute;margin-left:0;margin-top:11.6pt;width:441pt;height:45pt;z-index:251671552;visibility:visible;mso-wrap-style:square;mso-height-percent:0;mso-wrap-distance-left:9pt;mso-wrap-distance-top:0;mso-wrap-distance-right:9pt;mso-wrap-distance-bottom:0;mso-position-horizontal:absolute;mso-position-horizontal-relative:text;mso-position-vertical:absolute;mso-position-vertical-relative:text;mso-height-percent:0;mso-height-relative:margin;v-text-anchor:top" o:gfxdata="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" fillcolor="#f2f2f2 [3052]" strokecolor="#bfbfbf [2412]">
+              <v:shape w14:anchorId="09B68D60" id="Text Box 7" o:spid="_x0000_s1032" type="#_x0000_t202" style="position:absolute;margin-left:0;margin-top:11.6pt;width:441pt;height:45pt;z-index:251671552;visibility:visible;mso-wrap-style:square;mso-height-percent:0;mso-wrap-distance-left:9pt;mso-wrap-distance-top:0;mso-wrap-distance-right:9pt;mso-wrap-distance-bottom:0;mso-position-horizontal:absolute;mso-position-horizontal-relative:text;mso-position-vertical:absolute;mso-position-vertical-relative:text;mso-height-percent:0;mso-height-relative:margin;v-text-anchor:top" o:gfxdata="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" fillcolor="#f2f2f2 [3052]" strokecolor="#bfbfbf [2412]">
                 <v:textbox>
                   <w:txbxContent>
                     <w:p>
@@ -5802,43 +5722,13 @@
         <w:rPr>
           <w:rFonts w:ascii="Courier New" w:hAnsi="Courier New" w:cs="Courier New"/>
         </w:rPr>
-        <w:t>~/.</w:t>
-      </w:r>
-      <w:proofErr w:type="spellStart"/>
-      <w:r>
-        <w:rPr>
-          <w:rFonts w:ascii="Courier New" w:hAnsi="Courier New" w:cs="Courier New"/>
-        </w:rPr>
-        <w:t>ssh</w:t>
-      </w:r>
-      <w:proofErr w:type="spellEnd"/>
-      <w:r>
-        <w:rPr>
-          <w:rFonts w:ascii="Courier New" w:hAnsi="Courier New" w:cs="Courier New"/>
-        </w:rPr>
-        <w:t>/</w:t>
-      </w:r>
-      <w:proofErr w:type="spellStart"/>
-      <w:r>
-        <w:rPr>
-          <w:rFonts w:ascii="Courier New" w:hAnsi="Courier New" w:cs="Courier New"/>
-        </w:rPr>
-        <w:t>authorized_keys</w:t>
-      </w:r>
-      <w:proofErr w:type="spellEnd"/>
+        <w:t>~/.ssh/authorized_keys</w:t>
+      </w:r>
       <w:r>
         <w:t xml:space="preserve"> when creating the instance, and then you need to provide the private key of the pair </w:t>
       </w:r>
       <w:r>
-        <w:t xml:space="preserve">to your </w:t>
-      </w:r>
-      <w:proofErr w:type="spellStart"/>
-      <w:r>
-        <w:t>ssh</w:t>
-      </w:r>
-      <w:proofErr w:type="spellEnd"/>
-      <w:r>
-        <w:t xml:space="preserve"> client when logging into</w:t>
+        <w:t>to your ssh client when logging into</w:t>
       </w:r>
       <w:r>
         <w:t xml:space="preserve"> the instance.</w:t>
@@ -6198,15 +6088,7 @@
     <w:p/>
     <w:p>
       <w:r>
-        <w:t>Extract the content of the em installation zip into the directory conventionally used for external utilities. /opt or /</w:t>
-      </w:r>
-      <w:proofErr w:type="spellStart"/>
-      <w:r>
-        <w:t>usr</w:t>
-      </w:r>
-      <w:proofErr w:type="spellEnd"/>
-      <w:r>
-        <w:t>/local are common choices. For the remainder of this document we will assume that the external utility directory is /opt.</w:t>
+        <w:t>Extract the content of the em installation zip into the directory conventionally used for external utilities. /opt or /usr/local are common choices. For the remainder of this document we will assume that the external utility directory is /opt.</w:t>
       </w:r>
     </w:p>
     <w:p/>
@@ -6332,25 +6214,7 @@
                                 <w:sz w:val="20"/>
                                 <w:szCs w:val="20"/>
                               </w:rPr>
-                              <w:t>ln –</w:t>
-                            </w:r>
-                            <w:proofErr w:type="gramStart"/>
-                            <w:r>
-                              <w:rPr>
-                                <w:rFonts w:ascii="Courier New" w:hAnsi="Courier New" w:cs="Courier New"/>
-                                <w:sz w:val="20"/>
-                                <w:szCs w:val="20"/>
-                              </w:rPr>
-                              <w:t>s .</w:t>
-                            </w:r>
-                            <w:proofErr w:type="gramEnd"/>
-                            <w:r>
-                              <w:rPr>
-                                <w:rFonts w:ascii="Courier New" w:hAnsi="Courier New" w:cs="Courier New"/>
-                                <w:sz w:val="20"/>
-                                <w:szCs w:val="20"/>
-                              </w:rPr>
-                              <w:t>/em-2.5 ./em</w:t>
+                              <w:t>ln –s ./em-2.5 ./em</w:t>
                             </w:r>
                           </w:p>
                         </w:txbxContent>
@@ -6372,7 +6236,7 @@
           </mc:Choice>
           <mc:Fallback>
             <w:pict>
-              <v:shape w14:anchorId="7FF6CB29" id="Text_x0020_Box_x0020_8" o:spid="_x0000_s1033" type="#_x0000_t202" style="position:absolute;margin-left:0;margin-top:0;width:441pt;height:54pt;z-index:251673600;visibility:visible;mso-wrap-style:square;mso-height-percent:0;mso-wrap-distance-left:9pt;mso-wrap-distance-top:0;mso-wrap-distance-right:9pt;mso-wrap-distance-bottom:0;mso-position-horizontal:absolute;mso-position-horizontal-relative:text;mso-position-vertical:absolute;mso-position-vertical-relative:text;mso-height-percent:0;mso-height-relative:margin;v-text-anchor:top" o:gfxdata="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" fillcolor="#f2f2f2 [3052]" strokecolor="#bfbfbf [2412]">
+              <v:shape w14:anchorId="7FF6CB29" id="Text Box 8" o:spid="_x0000_s1033" type="#_x0000_t202" style="position:absolute;margin-left:0;margin-top:0;width:441pt;height:54pt;z-index:251673600;visibility:visible;mso-wrap-style:square;mso-height-percent:0;mso-wrap-distance-left:9pt;mso-wrap-distance-top:0;mso-wrap-distance-right:9pt;mso-wrap-distance-bottom:0;mso-position-horizontal:absolute;mso-position-horizontal-relative:text;mso-position-vertical:absolute;mso-position-vertical-relative:text;mso-height-percent:0;mso-height-relative:margin;v-text-anchor:top" o:gfxdata="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" fillcolor="#f2f2f2 [3052]" strokecolor="#bfbfbf [2412]">
                 <v:textbox>
                   <w:txbxContent>
                     <w:p>
@@ -6576,7 +6440,7 @@
           </mc:Choice>
           <mc:Fallback>
             <w:pict>
-              <v:shape w14:anchorId="40CD4EA3" id="Text_x0020_Box_x0020_9" o:spid="_x0000_s1034" type="#_x0000_t202" style="position:absolute;margin-left:0;margin-top:11.65pt;width:441pt;height:59.6pt;z-index:251675648;visibility:visible;mso-wrap-style:square;mso-height-percent:0;mso-wrap-distance-left:9pt;mso-wrap-distance-top:0;mso-wrap-distance-right:9pt;mso-wrap-distance-bottom:0;mso-position-horizontal:absolute;mso-position-horizontal-relative:text;mso-position-vertical:absolute;mso-position-vertical-relative:text;mso-height-percent:0;mso-height-relative:margin;v-text-anchor:top" o:gfxdata="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" fillcolor="#f2f2f2 [3052]" strokecolor="#bfbfbf [2412]">
+              <v:shape w14:anchorId="40CD4EA3" id="Text Box 9" o:spid="_x0000_s1034" type="#_x0000_t202" style="position:absolute;margin-left:0;margin-top:11.65pt;width:441pt;height:59.6pt;z-index:251675648;visibility:visible;mso-wrap-style:square;mso-height-percent:0;mso-wrap-distance-left:9pt;mso-wrap-distance-top:0;mso-wrap-distance-right:9pt;mso-wrap-distance-bottom:0;mso-position-horizontal:absolute;mso-position-horizontal-relative:text;mso-position-vertical:absolute;mso-position-vertical-relative:text;mso-height-percent:0;mso-height-relative:margin;v-text-anchor:top" o:gfxdata="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" fillcolor="#f2f2f2 [3052]" strokecolor="#bfbfbf [2412]">
                 <v:textbox>
                   <w:txbxContent>
                     <w:p>
@@ -6718,29 +6582,13 @@
         <w:t>private</w:t>
       </w:r>
       <w:r>
-        <w:t>-</w:t>
-      </w:r>
-      <w:proofErr w:type="spellStart"/>
-      <w:r>
-        <w:t>key.pem</w:t>
-      </w:r>
-      <w:proofErr w:type="spellEnd"/>
-      <w:r>
-        <w:t xml:space="preserve">) </w:t>
+        <w:t xml:space="preserve">-key.pem) </w:t>
       </w:r>
       <w:r>
         <w:t>in the</w:t>
       </w:r>
       <w:r>
-        <w:t xml:space="preserve"> ~/.</w:t>
-      </w:r>
-      <w:proofErr w:type="spellStart"/>
-      <w:r>
-        <w:t>ssh</w:t>
-      </w:r>
-      <w:proofErr w:type="spellEnd"/>
-      <w:r>
-        <w:t xml:space="preserve"> directory</w:t>
+        <w:t xml:space="preserve"> ~/.ssh directory</w:t>
       </w:r>
       <w:r>
         <w:t xml:space="preserve">. The permissions should be adjusted as </w:t>
@@ -6840,44 +6688,16 @@
                                 <w:sz w:val="20"/>
                                 <w:szCs w:val="20"/>
                               </w:rPr>
-                              <w:t>mv &lt;</w:t>
-                            </w:r>
-                            <w:proofErr w:type="spellStart"/>
-                            <w:r>
-                              <w:rPr>
-                                <w:rFonts w:ascii="Courier New" w:hAnsi="Courier New" w:cs="Courier New"/>
-                                <w:sz w:val="20"/>
-                                <w:szCs w:val="20"/>
-                              </w:rPr>
-                              <w:t>browser_download_dir</w:t>
-                            </w:r>
-                            <w:proofErr w:type="spellEnd"/>
-                            <w:r>
-                              <w:rPr>
-                                <w:rFonts w:ascii="Courier New" w:hAnsi="Courier New" w:cs="Courier New"/>
-                                <w:sz w:val="20"/>
-                                <w:szCs w:val="20"/>
-                              </w:rPr>
-                              <w:t>&gt;/</w:t>
-                            </w:r>
-                            <w:r>
-                              <w:rPr>
-                                <w:rFonts w:ascii="Courier New" w:hAnsi="Courier New" w:cs="Courier New"/>
-                                <w:sz w:val="20"/>
-                                <w:szCs w:val="20"/>
-                              </w:rPr>
-                              <w:t>em-provisioning-key-</w:t>
-                            </w:r>
-                            <w:proofErr w:type="spellStart"/>
-                            <w:r>
-                              <w:rPr>
-                                <w:rFonts w:ascii="Courier New" w:hAnsi="Courier New" w:cs="Courier New"/>
-                                <w:sz w:val="20"/>
-                                <w:szCs w:val="20"/>
-                              </w:rPr>
-                              <w:t>pair.pem</w:t>
-                            </w:r>
-                            <w:proofErr w:type="spellEnd"/>
+                              <w:t>mv &lt;browser_download_dir&gt;/</w:t>
+                            </w:r>
+                            <w:r>
+                              <w:rPr>
+                                <w:rFonts w:ascii="Courier New" w:hAnsi="Courier New" w:cs="Courier New"/>
+                                <w:sz w:val="20"/>
+                                <w:szCs w:val="20"/>
+                              </w:rPr>
+                              <w:t>em-provisioning-key-pair.pem</w:t>
+                            </w:r>
                             <w:r>
                               <w:rPr>
                                 <w:rFonts w:ascii="Courier New" w:hAnsi="Courier New" w:cs="Courier New"/>
@@ -6901,133 +6721,33 @@
                                 <w:sz w:val="20"/>
                                 <w:szCs w:val="20"/>
                               </w:rPr>
-                              <w:t xml:space="preserve">   ~/.</w:t>
-                            </w:r>
-                            <w:proofErr w:type="spellStart"/>
-                            <w:r>
-                              <w:rPr>
-                                <w:rFonts w:ascii="Courier New" w:hAnsi="Courier New" w:cs="Courier New"/>
-                                <w:sz w:val="20"/>
-                                <w:szCs w:val="20"/>
-                              </w:rPr>
-                              <w:t>ssh</w:t>
-                            </w:r>
-                            <w:proofErr w:type="spellEnd"/>
-                            <w:r>
-                              <w:rPr>
-                                <w:rFonts w:ascii="Courier New" w:hAnsi="Courier New" w:cs="Courier New"/>
-                                <w:sz w:val="20"/>
-                                <w:szCs w:val="20"/>
-                              </w:rPr>
-                              <w:t>/em-provisioning-private-</w:t>
-                            </w:r>
-                            <w:proofErr w:type="spellStart"/>
-                            <w:r>
-                              <w:rPr>
-                                <w:rFonts w:ascii="Courier New" w:hAnsi="Courier New" w:cs="Courier New"/>
-                                <w:sz w:val="20"/>
-                                <w:szCs w:val="20"/>
-                              </w:rPr>
-                              <w:t>key.pem</w:t>
-                            </w:r>
-                            <w:proofErr w:type="spellEnd"/>
-                            <w:r>
-                              <w:rPr>
-                                <w:rFonts w:ascii="Courier New" w:hAnsi="Courier New" w:cs="Courier New"/>
-                                <w:sz w:val="20"/>
-                                <w:szCs w:val="20"/>
-                              </w:rPr>
-                              <w:t xml:space="preserve"> </w:t>
-                            </w:r>
-                          </w:p>
-                          <w:p>
-                            <w:pPr>
-                              <w:rPr>
-                                <w:rFonts w:ascii="Courier New" w:hAnsi="Courier New" w:cs="Courier New"/>
-                                <w:sz w:val="20"/>
-                                <w:szCs w:val="20"/>
-                              </w:rPr>
-                            </w:pPr>
-                          </w:p>
-                          <w:p>
-                            <w:pPr>
-                              <w:rPr>
-                                <w:rFonts w:ascii="Courier New" w:hAnsi="Courier New" w:cs="Courier New"/>
-                                <w:sz w:val="20"/>
-                                <w:szCs w:val="20"/>
-                              </w:rPr>
-                            </w:pPr>
-                            <w:proofErr w:type="spellStart"/>
-                            <w:r>
-                              <w:rPr>
-                                <w:rFonts w:ascii="Courier New" w:hAnsi="Courier New" w:cs="Courier New"/>
-                                <w:sz w:val="20"/>
-                                <w:szCs w:val="20"/>
-                              </w:rPr>
-                              <w:t>chmod</w:t>
-                            </w:r>
-                            <w:proofErr w:type="spellEnd"/>
-                            <w:r>
-                              <w:rPr>
-                                <w:rFonts w:ascii="Courier New" w:hAnsi="Courier New" w:cs="Courier New"/>
-                                <w:sz w:val="20"/>
-                                <w:szCs w:val="20"/>
-                              </w:rPr>
-                              <w:t xml:space="preserve"> go-</w:t>
-                            </w:r>
-                            <w:proofErr w:type="spellStart"/>
-                            <w:r>
-                              <w:rPr>
-                                <w:rFonts w:ascii="Courier New" w:hAnsi="Courier New" w:cs="Courier New"/>
-                                <w:sz w:val="20"/>
-                                <w:szCs w:val="20"/>
-                              </w:rPr>
-                              <w:t>rwx</w:t>
-                            </w:r>
-                            <w:proofErr w:type="spellEnd"/>
-                            <w:r>
-                              <w:rPr>
-                                <w:rFonts w:ascii="Courier New" w:hAnsi="Courier New" w:cs="Courier New"/>
-                                <w:sz w:val="20"/>
-                                <w:szCs w:val="20"/>
-                              </w:rPr>
-                              <w:t xml:space="preserve"> ~/.</w:t>
-                            </w:r>
-                            <w:proofErr w:type="spellStart"/>
-                            <w:r>
-                              <w:rPr>
-                                <w:rFonts w:ascii="Courier New" w:hAnsi="Courier New" w:cs="Courier New"/>
-                                <w:sz w:val="20"/>
-                                <w:szCs w:val="20"/>
-                              </w:rPr>
-                              <w:t>ssh</w:t>
-                            </w:r>
-                            <w:proofErr w:type="spellEnd"/>
-                            <w:r>
-                              <w:rPr>
-                                <w:rFonts w:ascii="Courier New" w:hAnsi="Courier New" w:cs="Courier New"/>
-                                <w:sz w:val="20"/>
-                                <w:szCs w:val="20"/>
-                              </w:rPr>
-                              <w:t>/em-provisioning-private-</w:t>
-                            </w:r>
-                            <w:proofErr w:type="spellStart"/>
-                            <w:r>
-                              <w:rPr>
-                                <w:rFonts w:ascii="Courier New" w:hAnsi="Courier New" w:cs="Courier New"/>
-                                <w:sz w:val="20"/>
-                                <w:szCs w:val="20"/>
-                              </w:rPr>
-                              <w:t>key.pem</w:t>
-                            </w:r>
-                            <w:proofErr w:type="spellEnd"/>
-                            <w:r>
-                              <w:rPr>
-                                <w:rFonts w:ascii="Courier New" w:hAnsi="Courier New" w:cs="Courier New"/>
-                                <w:sz w:val="20"/>
-                                <w:szCs w:val="20"/>
-                              </w:rPr>
-                              <w:t xml:space="preserve"> </w:t>
+                              <w:t xml:space="preserve">   ~/.ssh/em-provisioning-private-key.pem </w:t>
+                            </w:r>
+                          </w:p>
+                          <w:p>
+                            <w:pPr>
+                              <w:rPr>
+                                <w:rFonts w:ascii="Courier New" w:hAnsi="Courier New" w:cs="Courier New"/>
+                                <w:sz w:val="20"/>
+                                <w:szCs w:val="20"/>
+                              </w:rPr>
+                            </w:pPr>
+                          </w:p>
+                          <w:p>
+                            <w:pPr>
+                              <w:rPr>
+                                <w:rFonts w:ascii="Courier New" w:hAnsi="Courier New" w:cs="Courier New"/>
+                                <w:sz w:val="20"/>
+                                <w:szCs w:val="20"/>
+                              </w:rPr>
+                            </w:pPr>
+                            <w:r>
+                              <w:rPr>
+                                <w:rFonts w:ascii="Courier New" w:hAnsi="Courier New" w:cs="Courier New"/>
+                                <w:sz w:val="20"/>
+                                <w:szCs w:val="20"/>
+                              </w:rPr>
+                              <w:t xml:space="preserve">chmod go-rwx ~/.ssh/em-provisioning-private-key.pem </w:t>
                             </w:r>
                           </w:p>
                         </w:txbxContent>
@@ -7049,7 +6769,7 @@
           </mc:Choice>
           <mc:Fallback>
             <w:pict>
-              <v:shape w14:anchorId="7CB2F796" id="Text_x0020_Box_x0020_30" o:spid="_x0000_s1035" type="#_x0000_t202" style="position:absolute;margin-left:0;margin-top:16.95pt;width:441pt;height:79.7pt;z-index:251718656;visibility:visible;mso-wrap-style:square;mso-height-percent:0;mso-wrap-distance-left:9pt;mso-wrap-distance-top:0;mso-wrap-distance-right:9pt;mso-wrap-distance-bottom:0;mso-position-horizontal:absolute;mso-position-horizontal-relative:text;mso-position-vertical:absolute;mso-position-vertical-relative:text;mso-height-percent:0;mso-height-relative:margin;v-text-anchor:top" o:gfxdata="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" fillcolor="#f2f2f2 [3052]" strokecolor="#bfbfbf [2412]">
+              <v:shape w14:anchorId="7CB2F796" id="Text Box 30" o:spid="_x0000_s1035" type="#_x0000_t202" style="position:absolute;margin-left:0;margin-top:16.95pt;width:441pt;height:79.7pt;z-index:251718656;visibility:visible;mso-wrap-style:square;mso-height-percent:0;mso-wrap-distance-left:9pt;mso-wrap-distance-top:0;mso-wrap-distance-right:9pt;mso-wrap-distance-bottom:0;mso-position-horizontal:absolute;mso-position-horizontal-relative:text;mso-position-vertical:absolute;mso-position-vertical-relative:text;mso-height-percent:0;mso-height-relative:margin;v-text-anchor:top" o:gfxdata="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" fillcolor="#f2f2f2 [3052]" strokecolor="#bfbfbf [2412]">
                 <v:textbox>
                   <w:txbxContent>
                     <w:p>
@@ -7195,15 +6915,7 @@
     <w:p/>
     <w:p>
       <w:r>
-        <w:t>Write the internal IP address of the existing environment’s NFS server into the em local configuration file ${HOME}/.em/</w:t>
-      </w:r>
-      <w:proofErr w:type="spellStart"/>
-      <w:r>
-        <w:t>em.conf</w:t>
-      </w:r>
-      <w:proofErr w:type="spellEnd"/>
-      <w:r>
-        <w:t>, as follows:</w:t>
+        <w:t>Write the internal IP address of the existing environment’s NFS server into the em local configuration file ${HOME}/.em/em.conf, as follows:</w:t>
       </w:r>
     </w:p>
     <w:p>
@@ -7291,67 +7003,21 @@
                                 <w:szCs w:val="20"/>
                               </w:rPr>
                             </w:pPr>
-                            <w:proofErr w:type="spellStart"/>
-                            <w:r>
-                              <w:rPr>
-                                <w:rFonts w:ascii="Courier New" w:hAnsi="Courier New" w:cs="Courier New"/>
-                                <w:sz w:val="20"/>
-                                <w:szCs w:val="20"/>
-                              </w:rPr>
-                              <w:t>nfs_server_internal_ip</w:t>
-                            </w:r>
-                            <w:proofErr w:type="spellEnd"/>
-                            <w:r>
-                              <w:rPr>
-                                <w:rFonts w:ascii="Courier New" w:hAnsi="Courier New" w:cs="Courier New"/>
-                                <w:sz w:val="20"/>
-                                <w:szCs w:val="20"/>
-                              </w:rPr>
-                              <w:t>=</w:t>
-                            </w:r>
-                            <w:r>
-                              <w:rPr>
-                                <w:rFonts w:ascii="Courier New" w:hAnsi="Courier New" w:cs="Courier New"/>
-                                <w:sz w:val="20"/>
-                                <w:szCs w:val="20"/>
-                              </w:rPr>
-                              <w:t>&lt;</w:t>
-                            </w:r>
-                            <w:proofErr w:type="spellStart"/>
-                            <w:r>
-                              <w:rPr>
-                                <w:rFonts w:ascii="Courier New" w:hAnsi="Courier New" w:cs="Courier New"/>
-                                <w:sz w:val="20"/>
-                                <w:szCs w:val="20"/>
-                              </w:rPr>
-                              <w:t>nfs</w:t>
-                            </w:r>
-                            <w:proofErr w:type="spellEnd"/>
-                            <w:r>
-                              <w:rPr>
-                                <w:rFonts w:ascii="Courier New" w:hAnsi="Courier New" w:cs="Courier New"/>
-                                <w:sz w:val="20"/>
-                                <w:szCs w:val="20"/>
-                              </w:rPr>
-                              <w:t>-server-internal-</w:t>
-                            </w:r>
-                            <w:proofErr w:type="spellStart"/>
-                            <w:r>
-                              <w:rPr>
-                                <w:rFonts w:ascii="Courier New" w:hAnsi="Courier New" w:cs="Courier New"/>
-                                <w:sz w:val="20"/>
-                                <w:szCs w:val="20"/>
-                              </w:rPr>
-                              <w:t>ip</w:t>
-                            </w:r>
-                            <w:proofErr w:type="spellEnd"/>
-                            <w:r>
-                              <w:rPr>
-                                <w:rFonts w:ascii="Courier New" w:hAnsi="Courier New" w:cs="Courier New"/>
-                                <w:sz w:val="20"/>
-                                <w:szCs w:val="20"/>
-                              </w:rPr>
-                              <w:t>-address&gt;</w:t>
+                            <w:r>
+                              <w:rPr>
+                                <w:rFonts w:ascii="Courier New" w:hAnsi="Courier New" w:cs="Courier New"/>
+                                <w:sz w:val="20"/>
+                                <w:szCs w:val="20"/>
+                              </w:rPr>
+                              <w:t>nfs_server_internal_ip=</w:t>
+                            </w:r>
+                            <w:r>
+                              <w:rPr>
+                                <w:rFonts w:ascii="Courier New" w:hAnsi="Courier New" w:cs="Courier New"/>
+                                <w:sz w:val="20"/>
+                                <w:szCs w:val="20"/>
+                              </w:rPr>
+                              <w:t>&lt;nfs-server-internal-ip-address&gt;</w:t>
                             </w:r>
                           </w:p>
                         </w:txbxContent>
@@ -7373,7 +7039,7 @@
           </mc:Choice>
           <mc:Fallback>
             <w:pict>
-              <v:shape w14:anchorId="25794116" id="Text_x0020_Box_x0020_14" o:spid="_x0000_s1036" type="#_x0000_t202" style="position:absolute;margin-left:0;margin-top:14.7pt;width:441pt;height:45pt;z-index:251726848;visibility:visible;mso-wrap-style:square;mso-height-percent:0;mso-wrap-distance-left:9pt;mso-wrap-distance-top:0;mso-wrap-distance-right:9pt;mso-wrap-distance-bottom:0;mso-position-horizontal:absolute;mso-position-horizontal-relative:text;mso-position-vertical:absolute;mso-position-vertical-relative:text;mso-height-percent:0;mso-height-relative:margin;v-text-anchor:top" o:gfxdata="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" fillcolor="#f2f2f2 [3052]" strokecolor="#bfbfbf [2412]">
+              <v:shape w14:anchorId="25794116" id="Text Box 14" o:spid="_x0000_s1036" type="#_x0000_t202" style="position:absolute;margin-left:0;margin-top:14.7pt;width:441pt;height:45pt;z-index:251726848;visibility:visible;mso-wrap-style:square;mso-height-percent:0;mso-wrap-distance-left:9pt;mso-wrap-distance-top:0;mso-wrap-distance-right:9pt;mso-wrap-distance-bottom:0;mso-position-horizontal:absolute;mso-position-horizontal-relative:text;mso-position-vertical:absolute;mso-position-vertical-relative:text;mso-height-percent:0;mso-height-relative:margin;v-text-anchor:top" o:gfxdata="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" fillcolor="#f2f2f2 [3052]" strokecolor="#bfbfbf [2412]">
                 <v:textbox>
                   <w:txbxContent>
                     <w:p>
@@ -7422,15 +7088,7 @@
     <w:p/>
     <w:p>
       <w:r>
-        <w:t>You can get the address by running em status and applying heuristics to figure out which instance is the NFS server. If the instances were named following the conventions offered by this manual, the NFS server’s name should start with “</w:t>
-      </w:r>
-      <w:proofErr w:type="spellStart"/>
-      <w:r>
-        <w:t>nfs</w:t>
-      </w:r>
-      <w:proofErr w:type="spellEnd"/>
-      <w:r>
-        <w:t>”.</w:t>
+        <w:t>You can get the address by running em status and applying heuristics to figure out which instance is the NFS server. If the instances were named following the conventions offered by this manual, the NFS server’s name should start with “nfs”.</w:t>
       </w:r>
     </w:p>
     <w:p/>
@@ -7581,7 +7239,7 @@
           </mc:Choice>
           <mc:Fallback>
             <w:pict>
-              <v:shape w14:anchorId="334C7198" id="Text_x0020_Box_x0020_10" o:spid="_x0000_s1037" type="#_x0000_t202" style="position:absolute;margin-left:0;margin-top:13.2pt;width:441pt;height:45pt;z-index:251677696;visibility:visible;mso-wrap-style:square;mso-height-percent:0;mso-wrap-distance-left:9pt;mso-wrap-distance-top:0;mso-wrap-distance-right:9pt;mso-wrap-distance-bottom:0;mso-position-horizontal:absolute;mso-position-horizontal-relative:text;mso-position-vertical:absolute;mso-position-vertical-relative:text;mso-height-percent:0;mso-height-relative:margin;v-text-anchor:top" o:gfxdata="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" fillcolor="#f2f2f2 [3052]" strokecolor="#bfbfbf [2412]">
+              <v:shape w14:anchorId="334C7198" id="Text Box 10" o:spid="_x0000_s1037" type="#_x0000_t202" style="position:absolute;margin-left:0;margin-top:13.2pt;width:441pt;height:45pt;z-index:251677696;visibility:visible;mso-wrap-style:square;mso-height-percent:0;mso-wrap-distance-left:9pt;mso-wrap-distance-top:0;mso-wrap-distance-right:9pt;mso-wrap-distance-bottom:0;mso-position-horizontal:absolute;mso-position-horizontal-relative:text;mso-position-vertical:absolute;mso-position-vertical-relative:text;mso-height-percent:0;mso-height-relative:margin;v-text-anchor:top" o:gfxdata="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" fillcolor="#f2f2f2 [3052]" strokecolor="#bfbfbf [2412]">
                 <v:textbox>
                   <w:txbxContent>
                     <w:p>
@@ -7738,7 +7396,7 @@
           </mc:Choice>
           <mc:Fallback>
             <w:pict>
-              <v:shape w14:anchorId="777FE8D9" id="Text_x0020_Box_x0020_11" o:spid="_x0000_s1038" type="#_x0000_t202" style="position:absolute;margin-left:0;margin-top:8.8pt;width:441pt;height:45pt;z-index:251679744;visibility:visible;mso-wrap-style:square;mso-height-percent:0;mso-wrap-distance-left:9pt;mso-wrap-distance-top:0;mso-wrap-distance-right:9pt;mso-wrap-distance-bottom:0;mso-position-horizontal:absolute;mso-position-horizontal-relative:text;mso-position-vertical:absolute;mso-position-vertical-relative:text;mso-height-percent:0;mso-height-relative:margin;v-text-anchor:top" o:gfxdata="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" fillcolor="#f2f2f2 [3052]" strokecolor="#bfbfbf [2412]">
+              <v:shape w14:anchorId="777FE8D9" id="Text Box 11" o:spid="_x0000_s1038" type="#_x0000_t202" style="position:absolute;margin-left:0;margin-top:8.8pt;width:441pt;height:45pt;z-index:251679744;visibility:visible;mso-wrap-style:square;mso-height-percent:0;mso-wrap-distance-left:9pt;mso-wrap-distance-top:0;mso-wrap-distance-right:9pt;mso-wrap-distance-bottom:0;mso-position-horizontal:absolute;mso-position-horizontal-relative:text;mso-position-vertical:absolute;mso-position-vertical-relative:text;mso-height-percent:0;mso-height-relative:margin;v-text-anchor:top" o:gfxdata="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" fillcolor="#f2f2f2 [3052]" strokecolor="#bfbfbf [2412]">
                 <v:textbox>
                   <w:txbxContent>
                     <w:p>
@@ -7889,148 +7547,58 @@
                                 <w:sz w:val="20"/>
                                 <w:szCs w:val="20"/>
                               </w:rPr>
-                              <w:t>name state   id         public-</w:t>
-                            </w:r>
-                            <w:proofErr w:type="spellStart"/>
-                            <w:r>
-                              <w:rPr>
-                                <w:rFonts w:ascii="Courier New" w:hAnsi="Courier New" w:cs="Courier New"/>
-                                <w:sz w:val="20"/>
-                                <w:szCs w:val="20"/>
-                              </w:rPr>
-                              <w:t>ip</w:t>
-                            </w:r>
-                            <w:proofErr w:type="spellEnd"/>
-                            <w:r>
-                              <w:rPr>
-                                <w:rFonts w:ascii="Courier New" w:hAnsi="Courier New" w:cs="Courier New"/>
-                                <w:sz w:val="20"/>
-                                <w:szCs w:val="20"/>
-                              </w:rPr>
-                              <w:t xml:space="preserve"> private-</w:t>
-                            </w:r>
-                            <w:proofErr w:type="spellStart"/>
-                            <w:r>
-                              <w:rPr>
-                                <w:rFonts w:ascii="Courier New" w:hAnsi="Courier New" w:cs="Courier New"/>
-                                <w:sz w:val="20"/>
-                                <w:szCs w:val="20"/>
-                              </w:rPr>
-                              <w:t>ip</w:t>
-                            </w:r>
-                            <w:proofErr w:type="spellEnd"/>
-                            <w:r>
-                              <w:rPr>
-                                <w:rFonts w:ascii="Courier New" w:hAnsi="Courier New" w:cs="Courier New"/>
-                                <w:sz w:val="20"/>
-                                <w:szCs w:val="20"/>
-                              </w:rPr>
-                              <w:t xml:space="preserve">   </w:t>
-                            </w:r>
-                          </w:p>
-                          <w:p>
-                            <w:pPr>
-                              <w:rPr>
-                                <w:rFonts w:ascii="Courier New" w:hAnsi="Courier New" w:cs="Courier New"/>
-                                <w:sz w:val="20"/>
-                                <w:szCs w:val="20"/>
-                              </w:rPr>
-                            </w:pPr>
-                            <w:r>
-                              <w:rPr>
-                                <w:rFonts w:ascii="Courier New" w:hAnsi="Courier New" w:cs="Courier New"/>
-                                <w:sz w:val="20"/>
-                                <w:szCs w:val="20"/>
-                              </w:rPr>
-                              <w:t>f</w:t>
-                            </w:r>
-                            <w:proofErr w:type="gramStart"/>
-                            <w:r>
-                              <w:rPr>
-                                <w:rFonts w:ascii="Courier New" w:hAnsi="Courier New" w:cs="Courier New"/>
-                                <w:sz w:val="20"/>
-                                <w:szCs w:val="20"/>
-                              </w:rPr>
-                              <w:t>01  stopped</w:t>
-                            </w:r>
-                            <w:proofErr w:type="gramEnd"/>
-                            <w:r>
-                              <w:rPr>
-                                <w:rFonts w:ascii="Courier New" w:hAnsi="Courier New" w:cs="Courier New"/>
-                                <w:sz w:val="20"/>
-                                <w:szCs w:val="20"/>
-                              </w:rPr>
-                              <w:t xml:space="preserve"> i-db0ab82d           172.31.25.44 </w:t>
-                            </w:r>
-                          </w:p>
-                          <w:p>
-                            <w:pPr>
-                              <w:rPr>
-                                <w:rFonts w:ascii="Courier New" w:hAnsi="Courier New" w:cs="Courier New"/>
-                                <w:sz w:val="20"/>
-                                <w:szCs w:val="20"/>
-                              </w:rPr>
-                            </w:pPr>
-                            <w:r>
-                              <w:rPr>
-                                <w:rFonts w:ascii="Courier New" w:hAnsi="Courier New" w:cs="Courier New"/>
-                                <w:sz w:val="20"/>
-                                <w:szCs w:val="20"/>
-                              </w:rPr>
-                              <w:t>b</w:t>
-                            </w:r>
-                            <w:proofErr w:type="gramStart"/>
-                            <w:r>
-                              <w:rPr>
-                                <w:rFonts w:ascii="Courier New" w:hAnsi="Courier New" w:cs="Courier New"/>
-                                <w:sz w:val="20"/>
-                                <w:szCs w:val="20"/>
-                              </w:rPr>
-                              <w:t>01  stopped</w:t>
-                            </w:r>
-                            <w:proofErr w:type="gramEnd"/>
-                            <w:r>
-                              <w:rPr>
-                                <w:rFonts w:ascii="Courier New" w:hAnsi="Courier New" w:cs="Courier New"/>
-                                <w:sz w:val="20"/>
-                                <w:szCs w:val="20"/>
-                              </w:rPr>
-                              <w:t xml:space="preserve"> i-55397ea3           172.31.16.215</w:t>
-                            </w:r>
-                          </w:p>
-                          <w:p>
-                            <w:pPr>
-                              <w:rPr>
-                                <w:rFonts w:ascii="Courier New" w:hAnsi="Courier New" w:cs="Courier New"/>
-                                <w:sz w:val="20"/>
-                                <w:szCs w:val="20"/>
-                              </w:rPr>
-                            </w:pPr>
-                            <w:r>
-                              <w:rPr>
-                                <w:rFonts w:ascii="Courier New" w:hAnsi="Courier New" w:cs="Courier New"/>
-                                <w:sz w:val="20"/>
-                                <w:szCs w:val="20"/>
-                              </w:rPr>
-                              <w:t>b</w:t>
-                            </w:r>
-                            <w:proofErr w:type="gramStart"/>
-                            <w:r>
-                              <w:rPr>
-                                <w:rFonts w:ascii="Courier New" w:hAnsi="Courier New" w:cs="Courier New"/>
-                                <w:sz w:val="20"/>
-                                <w:szCs w:val="20"/>
-                              </w:rPr>
-                              <w:t>02  stopped</w:t>
-                            </w:r>
-                            <w:proofErr w:type="gramEnd"/>
-                            <w:r>
-                              <w:rPr>
-                                <w:rFonts w:ascii="Courier New" w:hAnsi="Courier New" w:cs="Courier New"/>
-                                <w:sz w:val="20"/>
-                                <w:szCs w:val="20"/>
-                              </w:rPr>
-                              <w:t xml:space="preserve"> i-fe014408           172.31.30.67 </w:t>
+                              <w:t xml:space="preserve">name state   id         public-ip private-ip   </w:t>
+                            </w:r>
+                          </w:p>
+                          <w:p>
+                            <w:pPr>
+                              <w:rPr>
+                                <w:rFonts w:ascii="Courier New" w:hAnsi="Courier New" w:cs="Courier New"/>
+                                <w:sz w:val="20"/>
+                                <w:szCs w:val="20"/>
+                              </w:rPr>
+                            </w:pPr>
+                            <w:r>
+                              <w:rPr>
+                                <w:rFonts w:ascii="Courier New" w:hAnsi="Courier New" w:cs="Courier New"/>
+                                <w:sz w:val="20"/>
+                                <w:szCs w:val="20"/>
+                              </w:rPr>
+                              <w:t xml:space="preserve">f01  stopped i-db0ab82d           172.31.25.44 </w:t>
+                            </w:r>
+                          </w:p>
+                          <w:p>
+                            <w:pPr>
+                              <w:rPr>
+                                <w:rFonts w:ascii="Courier New" w:hAnsi="Courier New" w:cs="Courier New"/>
+                                <w:sz w:val="20"/>
+                                <w:szCs w:val="20"/>
+                              </w:rPr>
+                            </w:pPr>
+                            <w:r>
+                              <w:rPr>
+                                <w:rFonts w:ascii="Courier New" w:hAnsi="Courier New" w:cs="Courier New"/>
+                                <w:sz w:val="20"/>
+                                <w:szCs w:val="20"/>
+                              </w:rPr>
+                              <w:t>b01  stopped i-55397ea3           172.31.16.215</w:t>
+                            </w:r>
+                          </w:p>
+                          <w:p>
+                            <w:pPr>
+                              <w:rPr>
+                                <w:rFonts w:ascii="Courier New" w:hAnsi="Courier New" w:cs="Courier New"/>
+                                <w:sz w:val="20"/>
+                                <w:szCs w:val="20"/>
+                              </w:rPr>
+                            </w:pPr>
+                            <w:r>
+                              <w:rPr>
+                                <w:rFonts w:ascii="Courier New" w:hAnsi="Courier New" w:cs="Courier New"/>
+                                <w:sz w:val="20"/>
+                                <w:szCs w:val="20"/>
+                              </w:rPr>
+                              <w:t xml:space="preserve">b02  stopped i-fe014408           172.31.30.67 </w:t>
                             </w:r>
                           </w:p>
                           <w:p>
@@ -8061,7 +7629,7 @@
           </mc:Choice>
           <mc:Fallback>
             <w:pict>
-              <v:shape w14:anchorId="4D7B11C0" id="Text_x0020_Box_x0020_13" o:spid="_x0000_s1039" type="#_x0000_t202" style="position:absolute;margin-left:0;margin-top:14.8pt;width:441pt;height:86.1pt;z-index:251683840;visibility:visible;mso-wrap-style:square;mso-height-percent:0;mso-wrap-distance-left:9pt;mso-wrap-distance-top:0;mso-wrap-distance-right:9pt;mso-wrap-distance-bottom:0;mso-position-horizontal:absolute;mso-position-horizontal-relative:text;mso-position-vertical:absolute;mso-position-vertical-relative:text;mso-height-percent:0;mso-height-relative:margin;v-text-anchor:top" o:gfxdata="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" fillcolor="#f2f2f2 [3052]" strokecolor="#bfbfbf [2412]">
+              <v:shape w14:anchorId="4D7B11C0" id="Text Box 13" o:spid="_x0000_s1039" type="#_x0000_t202" style="position:absolute;margin-left:0;margin-top:14.8pt;width:441pt;height:86.1pt;z-index:251683840;visibility:visible;mso-wrap-style:square;mso-height-percent:0;mso-wrap-distance-left:9pt;mso-wrap-distance-top:0;mso-wrap-distance-right:9pt;mso-wrap-distance-bottom:0;mso-position-horizontal:absolute;mso-position-horizontal-relative:text;mso-position-vertical:absolute;mso-position-vertical-relative:text;mso-height-percent:0;mso-height-relative:margin;v-text-anchor:top" o:gfxdata="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" fillcolor="#f2f2f2 [3052]" strokecolor="#bfbfbf [2412]">
                 <v:textbox>
                   <w:txbxContent>
                     <w:p>
@@ -8318,7 +7886,7 @@
           </mc:Choice>
           <mc:Fallback>
             <w:pict>
-              <v:shape w14:anchorId="7FB0F8AD" id="Text_x0020_Box_x0020_12" o:spid="_x0000_s1040" type="#_x0000_t202" style="position:absolute;margin-left:0;margin-top:50.95pt;width:441pt;height:54pt;z-index:251730944;visibility:visible;mso-wrap-style:square;mso-height-percent:0;mso-wrap-distance-left:9pt;mso-wrap-distance-top:0;mso-wrap-distance-right:9pt;mso-wrap-distance-bottom:0;mso-position-horizontal:absolute;mso-position-horizontal-relative:text;mso-position-vertical:absolute;mso-position-vertical-relative:text;mso-height-percent:0;mso-height-relative:margin;v-text-anchor:top" o:gfxdata="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" fillcolor="#f2f2f2 [3052]" strokecolor="#bfbfbf [2412]">
+              <v:shape w14:anchorId="7FB0F8AD" id="Text Box 12" o:spid="_x0000_s1040" type="#_x0000_t202" style="position:absolute;margin-left:0;margin-top:50.95pt;width:441pt;height:54pt;z-index:251730944;visibility:visible;mso-wrap-style:square;mso-height-percent:0;mso-wrap-distance-left:9pt;mso-wrap-distance-top:0;mso-wrap-distance-right:9pt;mso-wrap-distance-bottom:0;mso-position-horizontal:absolute;mso-position-horizontal-relative:text;mso-position-vertical:absolute;mso-position-vertical-relative:text;mso-height-percent:0;mso-height-relative:margin;v-text-anchor:top" o:gfxdata="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" fillcolor="#f2f2f2 [3052]" strokecolor="#bfbfbf [2412]">
                 <v:textbox>
                   <w:txbxContent>
                     <w:p>
@@ -8488,13 +8056,8 @@
         <w:t xml:space="preserve">resources. We routinely use reasonably large environments – tens of instances – served by a </w:t>
       </w:r>
       <w:r>
-        <w:t>t</w:t>
-      </w:r>
-      <w:proofErr w:type="gramStart"/>
-      <w:r>
-        <w:t>2.micro</w:t>
-      </w:r>
-      <w:proofErr w:type="gramEnd"/>
+        <w:t>t2.micro</w:t>
+      </w:r>
       <w:r>
         <w:t xml:space="preserve"> NFS server, provided that the client instances prefer “local” storage to the shared file space. </w:t>
       </w:r>
@@ -8733,25 +8296,7 @@
                                 <w:sz w:val="20"/>
                                 <w:szCs w:val="20"/>
                               </w:rPr>
-                              <w:t>em create --group &lt;</w:t>
-                            </w:r>
-                            <w:proofErr w:type="spellStart"/>
-                            <w:r>
-                              <w:rPr>
-                                <w:rFonts w:ascii="Courier New" w:hAnsi="Courier New" w:cs="Courier New"/>
-                                <w:sz w:val="20"/>
-                                <w:szCs w:val="20"/>
-                              </w:rPr>
-                              <w:t>nfs</w:t>
-                            </w:r>
-                            <w:proofErr w:type="spellEnd"/>
-                            <w:r>
-                              <w:rPr>
-                                <w:rFonts w:ascii="Courier New" w:hAnsi="Courier New" w:cs="Courier New"/>
-                                <w:sz w:val="20"/>
-                                <w:szCs w:val="20"/>
-                              </w:rPr>
-                              <w:t xml:space="preserve">-server-security-group&gt; nfs01 </w:t>
+                              <w:t xml:space="preserve">em create --group &lt;nfs-server-security-group&gt; nfs01 </w:t>
                             </w:r>
                           </w:p>
                         </w:txbxContent>
@@ -8773,7 +8318,7 @@
           </mc:Choice>
           <mc:Fallback>
             <w:pict>
-              <v:shape w14:anchorId="67ABC9C8" id="Text_x0020_Box_x0020_34" o:spid="_x0000_s1041" type="#_x0000_t202" style="position:absolute;margin-left:0;margin-top:54pt;width:441pt;height:41.05pt;z-index:251732992;visibility:visible;mso-wrap-style:square;mso-height-percent:0;mso-wrap-distance-left:9pt;mso-wrap-distance-top:0;mso-wrap-distance-right:9pt;mso-wrap-distance-bottom:0;mso-position-horizontal:absolute;mso-position-horizontal-relative:text;mso-position-vertical:absolute;mso-position-vertical-relative:text;mso-height-percent:0;mso-height-relative:margin;v-text-anchor:top" o:gfxdata="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" fillcolor="#f2f2f2 [3052]" strokecolor="#bfbfbf [2412]">
+              <v:shape w14:anchorId="67ABC9C8" id="Text Box 34" o:spid="_x0000_s1041" type="#_x0000_t202" style="position:absolute;margin-left:0;margin-top:54pt;width:441pt;height:41.05pt;z-index:251732992;visibility:visible;mso-wrap-style:square;mso-height-percent:0;mso-wrap-distance-left:9pt;mso-wrap-distance-top:0;mso-wrap-distance-right:9pt;mso-wrap-distance-bottom:0;mso-position-horizontal:absolute;mso-position-horizontal-relative:text;mso-position-vertical:absolute;mso-position-vertical-relative:text;mso-height-percent:0;mso-height-relative:margin;v-text-anchor:top" o:gfxdata="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" fillcolor="#f2f2f2 [3052]" strokecolor="#bfbfbf [2412]">
                 <v:textbox>
                   <w:txbxContent>
                     <w:p>
@@ -8999,25 +8544,7 @@
                                 <w:sz w:val="20"/>
                                 <w:szCs w:val="20"/>
                               </w:rPr>
-                              <w:t xml:space="preserve">em –h </w:t>
-                            </w:r>
-                            <w:proofErr w:type="gramStart"/>
-                            <w:r>
-                              <w:rPr>
-                                <w:rFonts w:ascii="Courier New" w:hAnsi="Courier New" w:cs="Courier New"/>
-                                <w:sz w:val="20"/>
-                                <w:szCs w:val="20"/>
-                              </w:rPr>
-                              <w:t>create</w:t>
-                            </w:r>
-                            <w:proofErr w:type="gramEnd"/>
-                            <w:r>
-                              <w:rPr>
-                                <w:rFonts w:ascii="Courier New" w:hAnsi="Courier New" w:cs="Courier New"/>
-                                <w:sz w:val="20"/>
-                                <w:szCs w:val="20"/>
-                              </w:rPr>
-                              <w:t xml:space="preserve"> </w:t>
+                              <w:t xml:space="preserve">em –h create </w:t>
                             </w:r>
                           </w:p>
                         </w:txbxContent>
@@ -9039,7 +8566,7 @@
           </mc:Choice>
           <mc:Fallback>
             <w:pict>
-              <v:shape w14:anchorId="3DFDFC13" id="Text_x0020_Box_x0020_15" o:spid="_x0000_s1042" type="#_x0000_t202" style="position:absolute;margin-left:0;margin-top:18.75pt;width:441pt;height:41.05pt;z-index:251687936;visibility:visible;mso-wrap-style:square;mso-height-percent:0;mso-wrap-distance-left:9pt;mso-wrap-distance-top:0;mso-wrap-distance-right:9pt;mso-wrap-distance-bottom:0;mso-position-horizontal:absolute;mso-position-horizontal-relative:text;mso-position-vertical:absolute;mso-position-vertical-relative:text;mso-height-percent:0;mso-height-relative:margin;v-text-anchor:top" o:gfxdata="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" fillcolor="#f2f2f2 [3052]" strokecolor="#bfbfbf [2412]">
+              <v:shape w14:anchorId="3DFDFC13" id="Text Box 15" o:spid="_x0000_s1042" type="#_x0000_t202" style="position:absolute;margin-left:0;margin-top:18.75pt;width:441pt;height:41.05pt;z-index:251687936;visibility:visible;mso-wrap-style:square;mso-height-percent:0;mso-wrap-distance-left:9pt;mso-wrap-distance-top:0;mso-wrap-distance-right:9pt;mso-wrap-distance-bottom:0;mso-position-horizontal:absolute;mso-position-horizontal-relative:text;mso-position-vertical:absolute;mso-position-vertical-relative:text;mso-height-percent:0;mso-height-relative:margin;v-text-anchor:top" o:gfxdata="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" fillcolor="#f2f2f2 [3052]" strokecolor="#bfbfbf [2412]">
                 <v:textbox>
                   <w:txbxContent>
                     <w:p>
@@ -9088,21 +8615,7 @@
         <w:rPr>
           <w:color w:val="FF0000"/>
         </w:rPr>
-        <w:t xml:space="preserve">Run with --verbose and determine the </w:t>
-      </w:r>
-      <w:proofErr w:type="spellStart"/>
-      <w:r>
-        <w:rPr>
-          <w:color w:val="FF0000"/>
-        </w:rPr>
-        <w:t>ami_type</w:t>
-      </w:r>
-      <w:proofErr w:type="spellEnd"/>
-      <w:r>
-        <w:rPr>
-          <w:color w:val="FF0000"/>
-        </w:rPr>
-        <w:t>, availability-zone, subnet</w:t>
+        <w:t>Run with --verbose and determine the ami_type, availability-zone, subnet</w:t>
       </w:r>
       <w:r>
         <w:rPr>
@@ -9224,106 +8737,24 @@
                                 <w:sz w:val="20"/>
                                 <w:szCs w:val="20"/>
                               </w:rPr>
-                              <w:t>nombp</w:t>
-                            </w:r>
-                            <w:proofErr w:type="gramStart"/>
-                            <w:r>
-                              <w:rPr>
-                                <w:rFonts w:ascii="Courier New" w:hAnsi="Courier New" w:cs="Courier New"/>
-                                <w:sz w:val="20"/>
-                                <w:szCs w:val="20"/>
-                              </w:rPr>
-                              <w:t>1:~</w:t>
-                            </w:r>
-                            <w:proofErr w:type="gramEnd"/>
-                            <w:r>
-                              <w:rPr>
-                                <w:rFonts w:ascii="Courier New" w:hAnsi="Courier New" w:cs="Courier New"/>
-                                <w:sz w:val="20"/>
-                                <w:szCs w:val="20"/>
-                              </w:rPr>
-                              <w:t xml:space="preserve"> </w:t>
-                            </w:r>
-                            <w:proofErr w:type="spellStart"/>
-                            <w:r>
-                              <w:rPr>
-                                <w:rFonts w:ascii="Courier New" w:hAnsi="Courier New" w:cs="Courier New"/>
-                                <w:sz w:val="20"/>
-                                <w:szCs w:val="20"/>
-                              </w:rPr>
-                              <w:t>ovidiu</w:t>
-                            </w:r>
-                            <w:proofErr w:type="spellEnd"/>
-                            <w:r>
-                              <w:rPr>
-                                <w:rFonts w:ascii="Courier New" w:hAnsi="Courier New" w:cs="Courier New"/>
-                                <w:sz w:val="20"/>
-                                <w:szCs w:val="20"/>
-                              </w:rPr>
-                              <w:t>$ em status</w:t>
-                            </w:r>
-                          </w:p>
-                          <w:p>
-                            <w:pPr>
-                              <w:rPr>
-                                <w:rFonts w:ascii="Courier New" w:hAnsi="Courier New" w:cs="Courier New"/>
-                                <w:sz w:val="20"/>
-                                <w:szCs w:val="20"/>
-                              </w:rPr>
-                            </w:pPr>
-                            <w:proofErr w:type="gramStart"/>
-                            <w:r>
-                              <w:rPr>
-                                <w:rFonts w:ascii="Courier New" w:hAnsi="Courier New" w:cs="Courier New"/>
-                                <w:sz w:val="20"/>
-                                <w:szCs w:val="20"/>
-                              </w:rPr>
-                              <w:t>name  state</w:t>
-                            </w:r>
-                            <w:proofErr w:type="gramEnd"/>
-                            <w:r>
-                              <w:rPr>
-                                <w:rFonts w:ascii="Courier New" w:hAnsi="Courier New" w:cs="Courier New"/>
-                                <w:sz w:val="20"/>
-                                <w:szCs w:val="20"/>
-                              </w:rPr>
-                              <w:t xml:space="preserve">   id         public-</w:t>
-                            </w:r>
-                            <w:proofErr w:type="spellStart"/>
-                            <w:r>
-                              <w:rPr>
-                                <w:rFonts w:ascii="Courier New" w:hAnsi="Courier New" w:cs="Courier New"/>
-                                <w:sz w:val="20"/>
-                                <w:szCs w:val="20"/>
-                              </w:rPr>
-                              <w:t>ip</w:t>
-                            </w:r>
-                            <w:proofErr w:type="spellEnd"/>
-                            <w:r>
-                              <w:rPr>
-                                <w:rFonts w:ascii="Courier New" w:hAnsi="Courier New" w:cs="Courier New"/>
-                                <w:sz w:val="20"/>
-                                <w:szCs w:val="20"/>
-                              </w:rPr>
-                              <w:t xml:space="preserve">    private-</w:t>
-                            </w:r>
-                            <w:proofErr w:type="spellStart"/>
-                            <w:r>
-                              <w:rPr>
-                                <w:rFonts w:ascii="Courier New" w:hAnsi="Courier New" w:cs="Courier New"/>
-                                <w:sz w:val="20"/>
-                                <w:szCs w:val="20"/>
-                              </w:rPr>
-                              <w:t>ip</w:t>
-                            </w:r>
-                            <w:proofErr w:type="spellEnd"/>
-                            <w:r>
-                              <w:rPr>
-                                <w:rFonts w:ascii="Courier New" w:hAnsi="Courier New" w:cs="Courier New"/>
-                                <w:sz w:val="20"/>
-                                <w:szCs w:val="20"/>
-                              </w:rPr>
-                              <w:t xml:space="preserve">   </w:t>
+                              <w:t>nombp1:~ ovidiu$ em status</w:t>
+                            </w:r>
+                          </w:p>
+                          <w:p>
+                            <w:pPr>
+                              <w:rPr>
+                                <w:rFonts w:ascii="Courier New" w:hAnsi="Courier New" w:cs="Courier New"/>
+                                <w:sz w:val="20"/>
+                                <w:szCs w:val="20"/>
+                              </w:rPr>
+                            </w:pPr>
+                            <w:r>
+                              <w:rPr>
+                                <w:rFonts w:ascii="Courier New" w:hAnsi="Courier New" w:cs="Courier New"/>
+                                <w:sz w:val="20"/>
+                                <w:szCs w:val="20"/>
+                              </w:rPr>
+                              <w:t xml:space="preserve">name  state   id         public-ip    private-ip   </w:t>
                             </w:r>
                           </w:p>
                           <w:p>
@@ -9396,7 +8827,7 @@
           </mc:Choice>
           <mc:Fallback>
             <w:pict>
-              <v:shape w14:anchorId="74198DB5" id="Text_x0020_Box_x0020_19" o:spid="_x0000_s1043" type="#_x0000_t202" style="position:absolute;margin-left:0;margin-top:19.05pt;width:441pt;height:90pt;z-index:251694080;visibility:visible;mso-wrap-style:square;mso-height-percent:0;mso-wrap-distance-left:9pt;mso-wrap-distance-top:0;mso-wrap-distance-right:9pt;mso-wrap-distance-bottom:0;mso-position-horizontal:absolute;mso-position-horizontal-relative:text;mso-position-vertical:absolute;mso-position-vertical-relative:text;mso-height-percent:0;mso-height-relative:margin;v-text-anchor:top" o:gfxdata="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" fillcolor="#f2f2f2 [3052]" strokecolor="#bfbfbf [2412]">
+              <v:shape w14:anchorId="74198DB5" id="Text Box 19" o:spid="_x0000_s1043" type="#_x0000_t202" style="position:absolute;margin-left:0;margin-top:19.05pt;width:441pt;height:90pt;z-index:251694080;visibility:visible;mso-wrap-style:square;mso-height-percent:0;mso-wrap-distance-left:9pt;mso-wrap-distance-top:0;mso-wrap-distance-right:9pt;mso-wrap-distance-bottom:0;mso-position-horizontal:absolute;mso-position-horizontal-relative:text;mso-position-vertical:absolute;mso-position-vertical-relative:text;mso-height-percent:0;mso-height-relative:margin;v-text-anchor:top" o:gfxdata="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" fillcolor="#f2f2f2 [3052]" strokecolor="#bfbfbf [2412]">
                 <v:textbox>
                   <w:txbxContent>
                     <w:p>
@@ -9636,23 +9067,13 @@
                               </w:rPr>
                               <w:t xml:space="preserve">em overlay </w:t>
                             </w:r>
-                            <w:proofErr w:type="spellStart"/>
-                            <w:r>
-                              <w:rPr>
-                                <w:rFonts w:ascii="Courier New" w:hAnsi="Courier New" w:cs="Courier New"/>
-                                <w:sz w:val="20"/>
-                                <w:szCs w:val="20"/>
-                              </w:rPr>
-                              <w:t>nfs</w:t>
-                            </w:r>
-                            <w:proofErr w:type="spellEnd"/>
-                            <w:r>
-                              <w:rPr>
-                                <w:rFonts w:ascii="Courier New" w:hAnsi="Courier New" w:cs="Courier New"/>
-                                <w:sz w:val="20"/>
-                                <w:szCs w:val="20"/>
-                              </w:rPr>
-                              <w:t>-server</w:t>
+                            <w:r>
+                              <w:rPr>
+                                <w:rFonts w:ascii="Courier New" w:hAnsi="Courier New" w:cs="Courier New"/>
+                                <w:sz w:val="20"/>
+                                <w:szCs w:val="20"/>
+                              </w:rPr>
+                              <w:t>nfs-server</w:t>
                             </w:r>
                             <w:r>
                               <w:rPr>
@@ -9690,7 +9111,7 @@
           </mc:Choice>
           <mc:Fallback>
             <w:pict>
-              <v:shape w14:anchorId="464DAEAD" id="Text_x0020_Box_x0020_20" o:spid="_x0000_s1044" type="#_x0000_t202" style="position:absolute;margin-left:0;margin-top:14.85pt;width:441pt;height:68.95pt;z-index:251696128;visibility:visible;mso-wrap-style:square;mso-height-percent:0;mso-wrap-distance-left:9pt;mso-wrap-distance-top:0;mso-wrap-distance-right:9pt;mso-wrap-distance-bottom:0;mso-position-horizontal:absolute;mso-position-horizontal-relative:text;mso-position-vertical:absolute;mso-position-vertical-relative:text;mso-height-percent:0;mso-height-relative:margin;v-text-anchor:top" o:gfxdata="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" fillcolor="#f2f2f2 [3052]" strokecolor="#bfbfbf [2412]">
+              <v:shape w14:anchorId="464DAEAD" id="Text Box 20" o:spid="_x0000_s1044" type="#_x0000_t202" style="position:absolute;margin-left:0;margin-top:14.85pt;width:441pt;height:68.95pt;z-index:251696128;visibility:visible;mso-wrap-style:square;mso-height-percent:0;mso-wrap-distance-left:9pt;mso-wrap-distance-top:0;mso-wrap-distance-right:9pt;mso-wrap-distance-bottom:0;mso-position-horizontal:absolute;mso-position-horizontal-relative:text;mso-position-vertical:absolute;mso-position-vertical-relative:text;mso-height-percent:0;mso-height-relative:margin;v-text-anchor:top" o:gfxdata="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" fillcolor="#f2f2f2 [3052]" strokecolor="#bfbfbf [2412]">
                 <v:textbox>
                   <w:txbxContent>
                     <w:p>
@@ -9787,15 +9208,7 @@
         <w:t xml:space="preserve">IMPORTANT: </w:t>
       </w:r>
       <w:r>
-        <w:t xml:space="preserve">The </w:t>
-      </w:r>
-      <w:proofErr w:type="spellStart"/>
-      <w:r>
-        <w:t>nfs</w:t>
-      </w:r>
-      <w:proofErr w:type="spellEnd"/>
-      <w:r>
-        <w:t>-overlay does not start the NFS server (</w:t>
+        <w:t>The nfs-overlay does not start the NFS server (</w:t>
       </w:r>
       <w:r>
         <w:rPr>
@@ -9822,37 +9235,7 @@
         <w:rPr>
           <w:color w:val="FF0000"/>
         </w:rPr>
-        <w:t xml:space="preserve">he attempt to start the NFS server during the installation failed. The section is commented out in </w:t>
-      </w:r>
-      <w:proofErr w:type="spellStart"/>
-      <w:proofErr w:type="gramStart"/>
-      <w:r>
-        <w:rPr>
-          <w:color w:val="FF0000"/>
-        </w:rPr>
-        <w:t>linux.shlib</w:t>
-      </w:r>
-      <w:proofErr w:type="spellEnd"/>
-      <w:proofErr w:type="gramEnd"/>
-      <w:r>
-        <w:rPr>
-          <w:color w:val="FF0000"/>
-        </w:rPr>
-        <w:t># setup-</w:t>
-      </w:r>
-      <w:proofErr w:type="spellStart"/>
-      <w:r>
-        <w:rPr>
-          <w:color w:val="FF0000"/>
-        </w:rPr>
-        <w:t>nfs</w:t>
-      </w:r>
-      <w:proofErr w:type="spellEnd"/>
-      <w:r>
-        <w:rPr>
-          <w:color w:val="FF0000"/>
-        </w:rPr>
-        <w:t>-server. Figure out what happened and restore it</w:t>
+        <w:t>he attempt to start the NFS server during the installation failed. The section is commented out in linux.shlib# setup-nfs-server. Figure out what happened and restore it</w:t>
       </w:r>
       <w:r>
         <w:t>). Until this is fixed, it is important to stop and then start the newly created NFS instance. This is also a good test to see if the NFS starts correctly at boot.</w:t>
@@ -9988,7 +9371,7 @@
           </mc:Choice>
           <mc:Fallback>
             <w:pict>
-              <v:shape w14:anchorId="790452F6" id="Text_x0020_Box_x0020_35" o:spid="_x0000_s1045" type="#_x0000_t202" style="position:absolute;margin-left:0;margin-top:17.45pt;width:441pt;height:62.75pt;z-index:251735040;visibility:visible;mso-wrap-style:square;mso-height-percent:0;mso-wrap-distance-left:9pt;mso-wrap-distance-top:0;mso-wrap-distance-right:9pt;mso-wrap-distance-bottom:0;mso-position-horizontal:absolute;mso-position-horizontal-relative:text;mso-position-vertical:absolute;mso-position-vertical-relative:text;mso-height-percent:0;mso-height-relative:margin;v-text-anchor:top" o:gfxdata="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" fillcolor="#f2f2f2 [3052]" strokecolor="#bfbfbf [2412]">
+              <v:shape w14:anchorId="790452F6" id="Text Box 35" o:spid="_x0000_s1045" type="#_x0000_t202" style="position:absolute;margin-left:0;margin-top:17.45pt;width:441pt;height:62.75pt;z-index:251735040;visibility:visible;mso-wrap-style:square;mso-height-percent:0;mso-wrap-distance-left:9pt;mso-wrap-distance-top:0;mso-wrap-distance-right:9pt;mso-wrap-distance-bottom:0;mso-position-horizontal:absolute;mso-position-horizontal-relative:text;mso-position-vertical:absolute;mso-position-vertical-relative:text;mso-height-percent:0;mso-height-relative:margin;v-text-anchor:top" o:gfxdata="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" fillcolor="#f2f2f2 [3052]" strokecolor="#bfbfbf [2412]">
                 <v:textbox>
                   <w:txbxContent>
                     <w:p>
@@ -10233,7 +9616,7 @@
           </mc:Choice>
           <mc:Fallback>
             <w:pict>
-              <v:shape w14:anchorId="3FBFAE19" id="Text_x0020_Box_x0020_21" o:spid="_x0000_s1046" type="#_x0000_t202" style="position:absolute;margin-left:0;margin-top:20.05pt;width:441pt;height:91.9pt;z-index:251698176;visibility:visible;mso-wrap-style:square;mso-height-percent:0;mso-wrap-distance-left:9pt;mso-wrap-distance-top:0;mso-wrap-distance-right:9pt;mso-wrap-distance-bottom:0;mso-position-horizontal:absolute;mso-position-horizontal-relative:text;mso-position-vertical:absolute;mso-position-vertical-relative:text;mso-height-percent:0;mso-height-relative:margin;v-text-anchor:top" o:gfxdata="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" fillcolor="#f2f2f2 [3052]" strokecolor="#bfbfbf [2412]">
+              <v:shape w14:anchorId="3FBFAE19" id="Text Box 21" o:spid="_x0000_s1046" type="#_x0000_t202" style="position:absolute;margin-left:0;margin-top:20.05pt;width:441pt;height:91.9pt;z-index:251698176;visibility:visible;mso-wrap-style:square;mso-height-percent:0;mso-wrap-distance-left:9pt;mso-wrap-distance-top:0;mso-wrap-distance-right:9pt;mso-wrap-distance-bottom:0;mso-position-horizontal:absolute;mso-position-horizontal-relative:text;mso-position-vertical:absolute;mso-position-vertical-relative:text;mso-height-percent:0;mso-height-relative:margin;v-text-anchor:top" o:gfxdata="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" fillcolor="#f2f2f2 [3052]" strokecolor="#bfbfbf [2412]">
                 <v:textbox>
                   <w:txbxContent>
                     <w:p>
@@ -10449,21 +9832,7 @@
         <w:rPr>
           <w:color w:val="FF0000"/>
         </w:rPr>
-        <w:t>Create a ~/.em/</w:t>
-      </w:r>
-      <w:proofErr w:type="spellStart"/>
-      <w:r>
-        <w:rPr>
-          <w:color w:val="FF0000"/>
-        </w:rPr>
-        <w:t>em.conf</w:t>
-      </w:r>
-      <w:proofErr w:type="spellEnd"/>
-      <w:r>
-        <w:rPr>
-          <w:color w:val="FF0000"/>
-        </w:rPr>
-        <w:t xml:space="preserve"> and add the following: </w:t>
+        <w:t xml:space="preserve">Create a ~/.em/em.conf and add the following: </w:t>
       </w:r>
     </w:p>
     <w:p/>
@@ -10484,13 +9853,8 @@
         <w:t>Remember that you need to correlate the load that the instance will be running with the instance type. The default instance type is “</w:t>
       </w:r>
       <w:r>
-        <w:t>t</w:t>
-      </w:r>
-      <w:proofErr w:type="gramStart"/>
-      <w:r>
-        <w:t>2.micro</w:t>
-      </w:r>
-      <w:proofErr w:type="gramEnd"/>
+        <w:t>t2.micro</w:t>
+      </w:r>
       <w:r>
         <w:t>”.</w:t>
       </w:r>
@@ -10613,7 +9977,7 @@
           </mc:Choice>
           <mc:Fallback>
             <w:pict>
-              <v:shape w14:anchorId="00A65A1A" id="Text_x0020_Box_x0020_22" o:spid="_x0000_s1047" type="#_x0000_t202" style="position:absolute;margin-left:0;margin-top:40.45pt;width:441pt;height:45pt;z-index:251700224;visibility:visible;mso-wrap-style:square;mso-height-percent:0;mso-wrap-distance-left:9pt;mso-wrap-distance-top:0;mso-wrap-distance-right:9pt;mso-wrap-distance-bottom:0;mso-position-horizontal:absolute;mso-position-horizontal-relative:text;mso-position-vertical:absolute;mso-position-vertical-relative:text;mso-height-percent:0;mso-height-relative:margin;v-text-anchor:top" o:gfxdata="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" fillcolor="#f2f2f2 [3052]" strokecolor="#bfbfbf [2412]">
+              <v:shape w14:anchorId="00A65A1A" id="Text Box 22" o:spid="_x0000_s1047" type="#_x0000_t202" style="position:absolute;margin-left:0;margin-top:40.45pt;width:441pt;height:45pt;z-index:251700224;visibility:visible;mso-wrap-style:square;mso-height-percent:0;mso-wrap-distance-left:9pt;mso-wrap-distance-top:0;mso-wrap-distance-right:9pt;mso-wrap-distance-bottom:0;mso-position-horizontal:absolute;mso-position-horizontal-relative:text;mso-position-vertical:absolute;mso-position-vertical-relative:text;mso-height-percent:0;mso-height-relative:margin;v-text-anchor:top" o:gfxdata="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" fillcolor="#f2f2f2 [3052]" strokecolor="#bfbfbf [2412]">
                 <v:textbox>
                   <w:txbxContent>
                     <w:p>
@@ -10652,15 +10016,7 @@
         </mc:AlternateContent>
       </w:r>
       <w:r>
-        <w:t>Use the --</w:t>
-      </w:r>
-      <w:proofErr w:type="spellStart"/>
-      <w:r>
-        <w:t>ami_id</w:t>
-      </w:r>
-      <w:proofErr w:type="spellEnd"/>
-      <w:r>
-        <w:t>, --group, --instance-type, --storage-size and --subnet “create” command options to qualify the instance.</w:t>
+        <w:t>Use the --ami_id, --group, --instance-type, --storage-size and --subnet “create” command options to qualify the instance.</w:t>
       </w:r>
       <w:r>
         <w:br/>
@@ -10773,43 +10129,7 @@
                                 <w:sz w:val="20"/>
                                 <w:szCs w:val="20"/>
                               </w:rPr>
-                              <w:t>ec2-run-instances ami-4dbf9e7d --instance-count 1 --key em-provisioning-key-pair --group sg-bb3222de --instance-type t</w:t>
-                            </w:r>
-                            <w:proofErr w:type="gramStart"/>
-                            <w:r>
-                              <w:rPr>
-                                <w:rFonts w:ascii="Courier New" w:hAnsi="Courier New" w:cs="Courier New"/>
-                                <w:sz w:val="20"/>
-                                <w:szCs w:val="20"/>
-                              </w:rPr>
-                              <w:t>2.micro</w:t>
-                            </w:r>
-                            <w:proofErr w:type="gramEnd"/>
-                            <w:r>
-                              <w:rPr>
-                                <w:rFonts w:ascii="Courier New" w:hAnsi="Courier New" w:cs="Courier New"/>
-                                <w:sz w:val="20"/>
-                                <w:szCs w:val="20"/>
-                              </w:rPr>
-                              <w:t xml:space="preserve"> --availability-zone us-west-2b --tenancy default --subnet subnet-53993c24 --instance-initiated-shutdown-behavior stop --associate-public-</w:t>
-                            </w:r>
-                            <w:proofErr w:type="spellStart"/>
-                            <w:r>
-                              <w:rPr>
-                                <w:rFonts w:ascii="Courier New" w:hAnsi="Courier New" w:cs="Courier New"/>
-                                <w:sz w:val="20"/>
-                                <w:szCs w:val="20"/>
-                              </w:rPr>
-                              <w:t>ip</w:t>
-                            </w:r>
-                            <w:proofErr w:type="spellEnd"/>
-                            <w:r>
-                              <w:rPr>
-                                <w:rFonts w:ascii="Courier New" w:hAnsi="Courier New" w:cs="Courier New"/>
-                                <w:sz w:val="20"/>
-                                <w:szCs w:val="20"/>
-                              </w:rPr>
-                              <w:t>-address true --block-device-mapping /dev/sda1=:10</w:t>
+                              <w:t>ec2-run-instances ami-4dbf9e7d --instance-count 1 --key em-provisioning-key-pair --group sg-bb3222de --instance-type t2.micro --availability-zone us-west-2b --tenancy default --subnet subnet-53993c24 --instance-initiated-shutdown-behavior stop --associate-public-ip-address true --block-device-mapping /dev/sda1=:10</w:t>
                             </w:r>
                           </w:p>
                         </w:txbxContent>
@@ -10831,11 +10151,7 @@
           </mc:Choice>
           <mc:Fallback>
             <w:pict>
-              <v:shapetype w14:anchorId="5561BBF6" id="_x0000_t202" coordsize="21600,21600" o:spt="202" path="m0,0l0,21600,21600,21600,21600,0xe">
-                <v:stroke joinstyle="miter"/>
-                <v:path gradientshapeok="t" o:connecttype="rect"/>
-              </v:shapetype>
-              <v:shape id="Text Box 43" o:spid="_x0000_s1048" type="#_x0000_t202" style="position:absolute;margin-left:.15pt;margin-top:27.55pt;width:441pt;height:84.85pt;z-index:251751424;visibility:visible;mso-wrap-style:square;mso-height-percent:0;mso-wrap-distance-left:9pt;mso-wrap-distance-top:0;mso-wrap-distance-right:9pt;mso-wrap-distance-bottom:0;mso-position-horizontal:absolute;mso-position-horizontal-relative:text;mso-position-vertical:absolute;mso-position-vertical-relative:text;mso-height-percent:0;mso-height-relative:margin;v-text-anchor:top" o:gfxdata="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" fillcolor="#f2f2f2 [3052]" strokecolor="#bfbfbf [2412]">
+              <v:shape w14:anchorId="5561BBF6" id="Text Box 43" o:spid="_x0000_s1048" type="#_x0000_t202" style="position:absolute;margin-left:.15pt;margin-top:27.55pt;width:441pt;height:84.85pt;z-index:251751424;visibility:visible;mso-wrap-style:square;mso-height-percent:0;mso-wrap-distance-left:9pt;mso-wrap-distance-top:0;mso-wrap-distance-right:9pt;mso-wrap-distance-bottom:0;mso-position-horizontal:absolute;mso-position-horizontal-relative:text;mso-position-vertical:absolute;mso-position-vertical-relative:text;mso-height-percent:0;mso-height-relative:margin;v-text-anchor:top" o:gfxdata="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" fillcolor="#f2f2f2 [3052]" strokecolor="#bfbfbf [2412]">
                 <v:textbox>
                   <w:txbxContent>
                     <w:p>
@@ -10862,43 +10178,7 @@
                           <w:sz w:val="20"/>
                           <w:szCs w:val="20"/>
                         </w:rPr>
-                        <w:t>ec2-run-instances ami-4dbf9e7d --instance-count 1 --key em-provisioning-key-pair --group sg-bb3222de --instance-type t</w:t>
-                      </w:r>
-                      <w:proofErr w:type="gramStart"/>
-                      <w:r>
-                        <w:rPr>
-                          <w:rFonts w:ascii="Courier New" w:hAnsi="Courier New" w:cs="Courier New"/>
-                          <w:sz w:val="20"/>
-                          <w:szCs w:val="20"/>
-                        </w:rPr>
-                        <w:t>2.micro</w:t>
-                      </w:r>
-                      <w:proofErr w:type="gramEnd"/>
-                      <w:r>
-                        <w:rPr>
-                          <w:rFonts w:ascii="Courier New" w:hAnsi="Courier New" w:cs="Courier New"/>
-                          <w:sz w:val="20"/>
-                          <w:szCs w:val="20"/>
-                        </w:rPr>
-                        <w:t xml:space="preserve"> --availability-zone us-west-2b --tenancy default --subnet subnet-53993c24 --instance-initiated-shutdown-behavior stop --associate-public-</w:t>
-                      </w:r>
-                      <w:proofErr w:type="spellStart"/>
-                      <w:r>
-                        <w:rPr>
-                          <w:rFonts w:ascii="Courier New" w:hAnsi="Courier New" w:cs="Courier New"/>
-                          <w:sz w:val="20"/>
-                          <w:szCs w:val="20"/>
-                        </w:rPr>
-                        <w:t>ip</w:t>
-                      </w:r>
-                      <w:proofErr w:type="spellEnd"/>
-                      <w:r>
-                        <w:rPr>
-                          <w:rFonts w:ascii="Courier New" w:hAnsi="Courier New" w:cs="Courier New"/>
-                          <w:sz w:val="20"/>
-                          <w:szCs w:val="20"/>
-                        </w:rPr>
-                        <w:t>-address true --block-device-mapping /dev/sda1=:10</w:t>
+                        <w:t>ec2-run-instances ami-4dbf9e7d --instance-count 1 --key em-provisioning-key-pair --group sg-bb3222de --instance-type t2.micro --availability-zone us-west-2b --tenancy default --subnet subnet-53993c24 --instance-initiated-shutdown-behavior stop --associate-public-ip-address true --block-device-mapping /dev/sda1=:10</w:t>
                       </w:r>
                     </w:p>
                   </w:txbxContent>
@@ -11278,25 +10558,7 @@
                                 <w:sz w:val="20"/>
                                 <w:szCs w:val="20"/>
                               </w:rPr>
-                              <w:t>RSA key fingerprint is b</w:t>
-                            </w:r>
-                            <w:proofErr w:type="gramStart"/>
-                            <w:r>
-                              <w:rPr>
-                                <w:rFonts w:ascii="Courier New" w:hAnsi="Courier New" w:cs="Courier New"/>
-                                <w:sz w:val="20"/>
-                                <w:szCs w:val="20"/>
-                              </w:rPr>
-                              <w:t>6:dc</w:t>
-                            </w:r>
-                            <w:proofErr w:type="gramEnd"/>
-                            <w:r>
-                              <w:rPr>
-                                <w:rFonts w:ascii="Courier New" w:hAnsi="Courier New" w:cs="Courier New"/>
-                                <w:sz w:val="20"/>
-                                <w:szCs w:val="20"/>
-                              </w:rPr>
-                              <w:t>:bf:3b:dd:af:cb:28:9e:86:4c:30:23:06:ec:e8.</w:t>
+                              <w:t>RSA key fingerprint is b6:dc:bf:3b:dd:af:cb:28:9e:86:4c:30:23:06:ec:e8.</w:t>
                             </w:r>
                           </w:p>
                           <w:p>
@@ -11415,211 +10677,59 @@
                                 <w:sz w:val="20"/>
                                 <w:szCs w:val="20"/>
                               </w:rPr>
-                              <w:t>cursor configured in /root</w:t>
-                            </w:r>
-                            <w:proofErr w:type="gramStart"/>
-                            <w:r>
-                              <w:rPr>
-                                <w:rFonts w:ascii="Courier New" w:hAnsi="Courier New" w:cs="Courier New"/>
-                                <w:sz w:val="20"/>
-                                <w:szCs w:val="20"/>
-                              </w:rPr>
-                              <w:t>/.</w:t>
-                            </w:r>
-                            <w:proofErr w:type="spellStart"/>
-                            <w:r>
-                              <w:rPr>
-                                <w:rFonts w:ascii="Courier New" w:hAnsi="Courier New" w:cs="Courier New"/>
-                                <w:sz w:val="20"/>
-                                <w:szCs w:val="20"/>
-                              </w:rPr>
-                              <w:t>bashrc</w:t>
-                            </w:r>
-                            <w:proofErr w:type="spellEnd"/>
-                            <w:proofErr w:type="gramEnd"/>
-                          </w:p>
-                          <w:p>
-                            <w:pPr>
-                              <w:rPr>
-                                <w:rFonts w:ascii="Courier New" w:hAnsi="Courier New" w:cs="Courier New"/>
-                                <w:sz w:val="20"/>
-                                <w:szCs w:val="20"/>
-                              </w:rPr>
-                            </w:pPr>
-                            <w:r>
-                              <w:rPr>
-                                <w:rFonts w:ascii="Courier New" w:hAnsi="Courier New" w:cs="Courier New"/>
-                                <w:sz w:val="20"/>
-                                <w:szCs w:val="20"/>
-                              </w:rPr>
-                              <w:t>alias h='history' configured in /root</w:t>
-                            </w:r>
-                            <w:proofErr w:type="gramStart"/>
-                            <w:r>
-                              <w:rPr>
-                                <w:rFonts w:ascii="Courier New" w:hAnsi="Courier New" w:cs="Courier New"/>
-                                <w:sz w:val="20"/>
-                                <w:szCs w:val="20"/>
-                              </w:rPr>
-                              <w:t>/.</w:t>
-                            </w:r>
-                            <w:proofErr w:type="spellStart"/>
-                            <w:r>
-                              <w:rPr>
-                                <w:rFonts w:ascii="Courier New" w:hAnsi="Courier New" w:cs="Courier New"/>
-                                <w:sz w:val="20"/>
-                                <w:szCs w:val="20"/>
-                              </w:rPr>
-                              <w:t>bashrc</w:t>
-                            </w:r>
-                            <w:proofErr w:type="spellEnd"/>
-                            <w:proofErr w:type="gramEnd"/>
-                          </w:p>
-                          <w:p>
-                            <w:pPr>
-                              <w:rPr>
-                                <w:rFonts w:ascii="Courier New" w:hAnsi="Courier New" w:cs="Courier New"/>
-                                <w:sz w:val="20"/>
-                                <w:szCs w:val="20"/>
-                              </w:rPr>
-                            </w:pPr>
-                            <w:r>
-                              <w:rPr>
-                                <w:rFonts w:ascii="Courier New" w:hAnsi="Courier New" w:cs="Courier New"/>
-                                <w:sz w:val="20"/>
-                                <w:szCs w:val="20"/>
-                              </w:rPr>
-                              <w:t>alias r='</w:t>
-                            </w:r>
-                            <w:proofErr w:type="spellStart"/>
-                            <w:r>
-                              <w:rPr>
-                                <w:rFonts w:ascii="Courier New" w:hAnsi="Courier New" w:cs="Courier New"/>
-                                <w:sz w:val="20"/>
-                                <w:szCs w:val="20"/>
-                              </w:rPr>
-                              <w:t>sudo</w:t>
-                            </w:r>
-                            <w:proofErr w:type="spellEnd"/>
-                            <w:r>
-                              <w:rPr>
-                                <w:rFonts w:ascii="Courier New" w:hAnsi="Courier New" w:cs="Courier New"/>
-                                <w:sz w:val="20"/>
-                                <w:szCs w:val="20"/>
-                              </w:rPr>
-                              <w:t xml:space="preserve"> </w:t>
-                            </w:r>
-                            <w:proofErr w:type="spellStart"/>
-                            <w:r>
-                              <w:rPr>
-                                <w:rFonts w:ascii="Courier New" w:hAnsi="Courier New" w:cs="Courier New"/>
-                                <w:sz w:val="20"/>
-                                <w:szCs w:val="20"/>
-                              </w:rPr>
-                              <w:t>su</w:t>
-                            </w:r>
-                            <w:proofErr w:type="spellEnd"/>
-                            <w:r>
-                              <w:rPr>
-                                <w:rFonts w:ascii="Courier New" w:hAnsi="Courier New" w:cs="Courier New"/>
-                                <w:sz w:val="20"/>
-                                <w:szCs w:val="20"/>
-                              </w:rPr>
-                              <w:t xml:space="preserve"> -' configured in /root</w:t>
-                            </w:r>
-                            <w:proofErr w:type="gramStart"/>
-                            <w:r>
-                              <w:rPr>
-                                <w:rFonts w:ascii="Courier New" w:hAnsi="Courier New" w:cs="Courier New"/>
-                                <w:sz w:val="20"/>
-                                <w:szCs w:val="20"/>
-                              </w:rPr>
-                              <w:t>/.</w:t>
-                            </w:r>
-                            <w:proofErr w:type="spellStart"/>
-                            <w:r>
-                              <w:rPr>
-                                <w:rFonts w:ascii="Courier New" w:hAnsi="Courier New" w:cs="Courier New"/>
-                                <w:sz w:val="20"/>
-                                <w:szCs w:val="20"/>
-                              </w:rPr>
-                              <w:t>bashrc</w:t>
-                            </w:r>
-                            <w:proofErr w:type="spellEnd"/>
-                            <w:proofErr w:type="gramEnd"/>
-                          </w:p>
-                          <w:p>
-                            <w:pPr>
-                              <w:rPr>
-                                <w:rFonts w:ascii="Courier New" w:hAnsi="Courier New" w:cs="Courier New"/>
-                                <w:sz w:val="20"/>
-                                <w:szCs w:val="20"/>
-                              </w:rPr>
-                            </w:pPr>
-                            <w:r>
-                              <w:rPr>
-                                <w:rFonts w:ascii="Courier New" w:hAnsi="Courier New" w:cs="Courier New"/>
-                                <w:sz w:val="20"/>
-                                <w:szCs w:val="20"/>
-                              </w:rPr>
-                              <w:t xml:space="preserve">alias </w:t>
-                            </w:r>
-                            <w:proofErr w:type="spellStart"/>
-                            <w:r>
-                              <w:rPr>
-                                <w:rFonts w:ascii="Courier New" w:hAnsi="Courier New" w:cs="Courier New"/>
-                                <w:sz w:val="20"/>
-                                <w:szCs w:val="20"/>
-                              </w:rPr>
-                              <w:t>nfs</w:t>
-                            </w:r>
-                            <w:proofErr w:type="spellEnd"/>
-                            <w:r>
-                              <w:rPr>
-                                <w:rFonts w:ascii="Courier New" w:hAnsi="Courier New" w:cs="Courier New"/>
-                                <w:sz w:val="20"/>
-                                <w:szCs w:val="20"/>
-                              </w:rPr>
-                              <w:t>='cd /</w:t>
-                            </w:r>
-                            <w:proofErr w:type="spellStart"/>
-                            <w:r>
-                              <w:rPr>
-                                <w:rFonts w:ascii="Courier New" w:hAnsi="Courier New" w:cs="Courier New"/>
-                                <w:sz w:val="20"/>
-                                <w:szCs w:val="20"/>
-                              </w:rPr>
-                              <w:t>nfs'</w:t>
-                            </w:r>
-                            <w:proofErr w:type="spellEnd"/>
-                            <w:r>
-                              <w:rPr>
-                                <w:rFonts w:ascii="Courier New" w:hAnsi="Courier New" w:cs="Courier New"/>
-                                <w:sz w:val="20"/>
-                                <w:szCs w:val="20"/>
-                              </w:rPr>
-                              <w:t xml:space="preserve"> configured in /root</w:t>
-                            </w:r>
-                            <w:proofErr w:type="gramStart"/>
-                            <w:r>
-                              <w:rPr>
-                                <w:rFonts w:ascii="Courier New" w:hAnsi="Courier New" w:cs="Courier New"/>
-                                <w:sz w:val="20"/>
-                                <w:szCs w:val="20"/>
-                              </w:rPr>
-                              <w:t>/.</w:t>
-                            </w:r>
-                            <w:proofErr w:type="spellStart"/>
-                            <w:r>
-                              <w:rPr>
-                                <w:rFonts w:ascii="Courier New" w:hAnsi="Courier New" w:cs="Courier New"/>
-                                <w:sz w:val="20"/>
-                                <w:szCs w:val="20"/>
-                              </w:rPr>
-                              <w:t>bashrc</w:t>
-                            </w:r>
-                            <w:proofErr w:type="spellEnd"/>
-                            <w:proofErr w:type="gramEnd"/>
+                              <w:t>cursor configured in /root/.bashrc</w:t>
+                            </w:r>
+                          </w:p>
+                          <w:p>
+                            <w:pPr>
+                              <w:rPr>
+                                <w:rFonts w:ascii="Courier New" w:hAnsi="Courier New" w:cs="Courier New"/>
+                                <w:sz w:val="20"/>
+                                <w:szCs w:val="20"/>
+                              </w:rPr>
+                            </w:pPr>
+                            <w:r>
+                              <w:rPr>
+                                <w:rFonts w:ascii="Courier New" w:hAnsi="Courier New" w:cs="Courier New"/>
+                                <w:sz w:val="20"/>
+                                <w:szCs w:val="20"/>
+                              </w:rPr>
+                              <w:t>alias h='history' configured in /root/.bashrc</w:t>
+                            </w:r>
+                          </w:p>
+                          <w:p>
+                            <w:pPr>
+                              <w:rPr>
+                                <w:rFonts w:ascii="Courier New" w:hAnsi="Courier New" w:cs="Courier New"/>
+                                <w:sz w:val="20"/>
+                                <w:szCs w:val="20"/>
+                              </w:rPr>
+                            </w:pPr>
+                            <w:r>
+                              <w:rPr>
+                                <w:rFonts w:ascii="Courier New" w:hAnsi="Courier New" w:cs="Courier New"/>
+                                <w:sz w:val="20"/>
+                                <w:szCs w:val="20"/>
+                              </w:rPr>
+                              <w:t>alias r='sudo su -' configured in /root/.bashrc</w:t>
+                            </w:r>
+                          </w:p>
+                          <w:p>
+                            <w:pPr>
+                              <w:rPr>
+                                <w:rFonts w:ascii="Courier New" w:hAnsi="Courier New" w:cs="Courier New"/>
+                                <w:sz w:val="20"/>
+                                <w:szCs w:val="20"/>
+                              </w:rPr>
+                            </w:pPr>
+                            <w:r>
+                              <w:rPr>
+                                <w:rFonts w:ascii="Courier New" w:hAnsi="Courier New" w:cs="Courier New"/>
+                                <w:sz w:val="20"/>
+                                <w:szCs w:val="20"/>
+                              </w:rPr>
+                              <w:t>alias nfs='cd /nfs' configured in /root/.bashrc</w:t>
+                            </w:r>
                           </w:p>
                           <w:p>
                             <w:pPr>
@@ -11652,211 +10762,59 @@
                                 <w:sz w:val="20"/>
                                 <w:szCs w:val="20"/>
                               </w:rPr>
-                              <w:t>cursor configured in /home/ec2-user</w:t>
-                            </w:r>
-                            <w:proofErr w:type="gramStart"/>
-                            <w:r>
-                              <w:rPr>
-                                <w:rFonts w:ascii="Courier New" w:hAnsi="Courier New" w:cs="Courier New"/>
-                                <w:sz w:val="20"/>
-                                <w:szCs w:val="20"/>
-                              </w:rPr>
-                              <w:t>/.</w:t>
-                            </w:r>
-                            <w:proofErr w:type="spellStart"/>
-                            <w:r>
-                              <w:rPr>
-                                <w:rFonts w:ascii="Courier New" w:hAnsi="Courier New" w:cs="Courier New"/>
-                                <w:sz w:val="20"/>
-                                <w:szCs w:val="20"/>
-                              </w:rPr>
-                              <w:t>bashrc</w:t>
-                            </w:r>
-                            <w:proofErr w:type="spellEnd"/>
-                            <w:proofErr w:type="gramEnd"/>
-                          </w:p>
-                          <w:p>
-                            <w:pPr>
-                              <w:rPr>
-                                <w:rFonts w:ascii="Courier New" w:hAnsi="Courier New" w:cs="Courier New"/>
-                                <w:sz w:val="20"/>
-                                <w:szCs w:val="20"/>
-                              </w:rPr>
-                            </w:pPr>
-                            <w:r>
-                              <w:rPr>
-                                <w:rFonts w:ascii="Courier New" w:hAnsi="Courier New" w:cs="Courier New"/>
-                                <w:sz w:val="20"/>
-                                <w:szCs w:val="20"/>
-                              </w:rPr>
-                              <w:t>alias h='history' configured in /home/ec2-user</w:t>
-                            </w:r>
-                            <w:proofErr w:type="gramStart"/>
-                            <w:r>
-                              <w:rPr>
-                                <w:rFonts w:ascii="Courier New" w:hAnsi="Courier New" w:cs="Courier New"/>
-                                <w:sz w:val="20"/>
-                                <w:szCs w:val="20"/>
-                              </w:rPr>
-                              <w:t>/.</w:t>
-                            </w:r>
-                            <w:proofErr w:type="spellStart"/>
-                            <w:r>
-                              <w:rPr>
-                                <w:rFonts w:ascii="Courier New" w:hAnsi="Courier New" w:cs="Courier New"/>
-                                <w:sz w:val="20"/>
-                                <w:szCs w:val="20"/>
-                              </w:rPr>
-                              <w:t>bashrc</w:t>
-                            </w:r>
-                            <w:proofErr w:type="spellEnd"/>
-                            <w:proofErr w:type="gramEnd"/>
-                          </w:p>
-                          <w:p>
-                            <w:pPr>
-                              <w:rPr>
-                                <w:rFonts w:ascii="Courier New" w:hAnsi="Courier New" w:cs="Courier New"/>
-                                <w:sz w:val="20"/>
-                                <w:szCs w:val="20"/>
-                              </w:rPr>
-                            </w:pPr>
-                            <w:r>
-                              <w:rPr>
-                                <w:rFonts w:ascii="Courier New" w:hAnsi="Courier New" w:cs="Courier New"/>
-                                <w:sz w:val="20"/>
-                                <w:szCs w:val="20"/>
-                              </w:rPr>
-                              <w:t>alias r='</w:t>
-                            </w:r>
-                            <w:proofErr w:type="spellStart"/>
-                            <w:r>
-                              <w:rPr>
-                                <w:rFonts w:ascii="Courier New" w:hAnsi="Courier New" w:cs="Courier New"/>
-                                <w:sz w:val="20"/>
-                                <w:szCs w:val="20"/>
-                              </w:rPr>
-                              <w:t>sudo</w:t>
-                            </w:r>
-                            <w:proofErr w:type="spellEnd"/>
-                            <w:r>
-                              <w:rPr>
-                                <w:rFonts w:ascii="Courier New" w:hAnsi="Courier New" w:cs="Courier New"/>
-                                <w:sz w:val="20"/>
-                                <w:szCs w:val="20"/>
-                              </w:rPr>
-                              <w:t xml:space="preserve"> </w:t>
-                            </w:r>
-                            <w:proofErr w:type="spellStart"/>
-                            <w:r>
-                              <w:rPr>
-                                <w:rFonts w:ascii="Courier New" w:hAnsi="Courier New" w:cs="Courier New"/>
-                                <w:sz w:val="20"/>
-                                <w:szCs w:val="20"/>
-                              </w:rPr>
-                              <w:t>su</w:t>
-                            </w:r>
-                            <w:proofErr w:type="spellEnd"/>
-                            <w:r>
-                              <w:rPr>
-                                <w:rFonts w:ascii="Courier New" w:hAnsi="Courier New" w:cs="Courier New"/>
-                                <w:sz w:val="20"/>
-                                <w:szCs w:val="20"/>
-                              </w:rPr>
-                              <w:t xml:space="preserve"> -' configured in /home/ec2-user</w:t>
-                            </w:r>
-                            <w:proofErr w:type="gramStart"/>
-                            <w:r>
-                              <w:rPr>
-                                <w:rFonts w:ascii="Courier New" w:hAnsi="Courier New" w:cs="Courier New"/>
-                                <w:sz w:val="20"/>
-                                <w:szCs w:val="20"/>
-                              </w:rPr>
-                              <w:t>/.</w:t>
-                            </w:r>
-                            <w:proofErr w:type="spellStart"/>
-                            <w:r>
-                              <w:rPr>
-                                <w:rFonts w:ascii="Courier New" w:hAnsi="Courier New" w:cs="Courier New"/>
-                                <w:sz w:val="20"/>
-                                <w:szCs w:val="20"/>
-                              </w:rPr>
-                              <w:t>bashrc</w:t>
-                            </w:r>
-                            <w:proofErr w:type="spellEnd"/>
-                            <w:proofErr w:type="gramEnd"/>
-                          </w:p>
-                          <w:p>
-                            <w:pPr>
-                              <w:rPr>
-                                <w:rFonts w:ascii="Courier New" w:hAnsi="Courier New" w:cs="Courier New"/>
-                                <w:sz w:val="20"/>
-                                <w:szCs w:val="20"/>
-                              </w:rPr>
-                            </w:pPr>
-                            <w:r>
-                              <w:rPr>
-                                <w:rFonts w:ascii="Courier New" w:hAnsi="Courier New" w:cs="Courier New"/>
-                                <w:sz w:val="20"/>
-                                <w:szCs w:val="20"/>
-                              </w:rPr>
-                              <w:t xml:space="preserve">alias </w:t>
-                            </w:r>
-                            <w:proofErr w:type="spellStart"/>
-                            <w:r>
-                              <w:rPr>
-                                <w:rFonts w:ascii="Courier New" w:hAnsi="Courier New" w:cs="Courier New"/>
-                                <w:sz w:val="20"/>
-                                <w:szCs w:val="20"/>
-                              </w:rPr>
-                              <w:t>nfs</w:t>
-                            </w:r>
-                            <w:proofErr w:type="spellEnd"/>
-                            <w:r>
-                              <w:rPr>
-                                <w:rFonts w:ascii="Courier New" w:hAnsi="Courier New" w:cs="Courier New"/>
-                                <w:sz w:val="20"/>
-                                <w:szCs w:val="20"/>
-                              </w:rPr>
-                              <w:t>='cd /</w:t>
-                            </w:r>
-                            <w:proofErr w:type="spellStart"/>
-                            <w:r>
-                              <w:rPr>
-                                <w:rFonts w:ascii="Courier New" w:hAnsi="Courier New" w:cs="Courier New"/>
-                                <w:sz w:val="20"/>
-                                <w:szCs w:val="20"/>
-                              </w:rPr>
-                              <w:t>nfs'</w:t>
-                            </w:r>
-                            <w:proofErr w:type="spellEnd"/>
-                            <w:r>
-                              <w:rPr>
-                                <w:rFonts w:ascii="Courier New" w:hAnsi="Courier New" w:cs="Courier New"/>
-                                <w:sz w:val="20"/>
-                                <w:szCs w:val="20"/>
-                              </w:rPr>
-                              <w:t xml:space="preserve"> configured in /home/ec2-user</w:t>
-                            </w:r>
-                            <w:proofErr w:type="gramStart"/>
-                            <w:r>
-                              <w:rPr>
-                                <w:rFonts w:ascii="Courier New" w:hAnsi="Courier New" w:cs="Courier New"/>
-                                <w:sz w:val="20"/>
-                                <w:szCs w:val="20"/>
-                              </w:rPr>
-                              <w:t>/.</w:t>
-                            </w:r>
-                            <w:proofErr w:type="spellStart"/>
-                            <w:r>
-                              <w:rPr>
-                                <w:rFonts w:ascii="Courier New" w:hAnsi="Courier New" w:cs="Courier New"/>
-                                <w:sz w:val="20"/>
-                                <w:szCs w:val="20"/>
-                              </w:rPr>
-                              <w:t>bashrc</w:t>
-                            </w:r>
-                            <w:proofErr w:type="spellEnd"/>
-                            <w:proofErr w:type="gramEnd"/>
+                              <w:t>cursor configured in /home/ec2-user/.bashrc</w:t>
+                            </w:r>
+                          </w:p>
+                          <w:p>
+                            <w:pPr>
+                              <w:rPr>
+                                <w:rFonts w:ascii="Courier New" w:hAnsi="Courier New" w:cs="Courier New"/>
+                                <w:sz w:val="20"/>
+                                <w:szCs w:val="20"/>
+                              </w:rPr>
+                            </w:pPr>
+                            <w:r>
+                              <w:rPr>
+                                <w:rFonts w:ascii="Courier New" w:hAnsi="Courier New" w:cs="Courier New"/>
+                                <w:sz w:val="20"/>
+                                <w:szCs w:val="20"/>
+                              </w:rPr>
+                              <w:t>alias h='history' configured in /home/ec2-user/.bashrc</w:t>
+                            </w:r>
+                          </w:p>
+                          <w:p>
+                            <w:pPr>
+                              <w:rPr>
+                                <w:rFonts w:ascii="Courier New" w:hAnsi="Courier New" w:cs="Courier New"/>
+                                <w:sz w:val="20"/>
+                                <w:szCs w:val="20"/>
+                              </w:rPr>
+                            </w:pPr>
+                            <w:r>
+                              <w:rPr>
+                                <w:rFonts w:ascii="Courier New" w:hAnsi="Courier New" w:cs="Courier New"/>
+                                <w:sz w:val="20"/>
+                                <w:szCs w:val="20"/>
+                              </w:rPr>
+                              <w:t>alias r='sudo su -' configured in /home/ec2-user/.bashrc</w:t>
+                            </w:r>
+                          </w:p>
+                          <w:p>
+                            <w:pPr>
+                              <w:rPr>
+                                <w:rFonts w:ascii="Courier New" w:hAnsi="Courier New" w:cs="Courier New"/>
+                                <w:sz w:val="20"/>
+                                <w:szCs w:val="20"/>
+                              </w:rPr>
+                            </w:pPr>
+                            <w:r>
+                              <w:rPr>
+                                <w:rFonts w:ascii="Courier New" w:hAnsi="Courier New" w:cs="Courier New"/>
+                                <w:sz w:val="20"/>
+                                <w:szCs w:val="20"/>
+                              </w:rPr>
+                              <w:t>alias nfs='cd /nfs' configured in /home/ec2-user/.bashrc</w:t>
+                            </w:r>
                           </w:p>
                           <w:p>
                             <w:pPr>
@@ -11889,54 +10847,8 @@
                                 <w:sz w:val="20"/>
                                 <w:szCs w:val="20"/>
                               </w:rPr>
-                              <w:t xml:space="preserve">removed </w:t>
-                            </w:r>
-                            <w:proofErr w:type="spellStart"/>
-                            <w:r>
-                              <w:rPr>
-                                <w:rFonts w:ascii="Courier New" w:hAnsi="Courier New" w:cs="Courier New"/>
-                                <w:sz w:val="20"/>
-                                <w:szCs w:val="20"/>
-                              </w:rPr>
-                              <w:t>requiretty</w:t>
-                            </w:r>
-                            <w:proofErr w:type="spellEnd"/>
-                            <w:r>
-                              <w:rPr>
-                                <w:rFonts w:ascii="Courier New" w:hAnsi="Courier New" w:cs="Courier New"/>
-                                <w:sz w:val="20"/>
-                                <w:szCs w:val="20"/>
-                              </w:rPr>
-                              <w:t xml:space="preserve"> from /</w:t>
-                            </w:r>
-                            <w:proofErr w:type="spellStart"/>
-                            <w:r>
-                              <w:rPr>
-                                <w:rFonts w:ascii="Courier New" w:hAnsi="Courier New" w:cs="Courier New"/>
-                                <w:sz w:val="20"/>
-                                <w:szCs w:val="20"/>
-                              </w:rPr>
-                              <w:t>etc</w:t>
-                            </w:r>
-                            <w:proofErr w:type="spellEnd"/>
-                            <w:r>
-                              <w:rPr>
-                                <w:rFonts w:ascii="Courier New" w:hAnsi="Courier New" w:cs="Courier New"/>
-                                <w:sz w:val="20"/>
-                                <w:szCs w:val="20"/>
-                              </w:rPr>
-                              <w:t>/</w:t>
-                            </w:r>
-                            <w:proofErr w:type="spellStart"/>
-                            <w:r>
-                              <w:rPr>
-                                <w:rFonts w:ascii="Courier New" w:hAnsi="Courier New" w:cs="Courier New"/>
-                                <w:sz w:val="20"/>
-                                <w:szCs w:val="20"/>
-                              </w:rPr>
-                              <w:t>sudoers</w:t>
-                            </w:r>
-                            <w:proofErr w:type="spellEnd"/>
+                              <w:t>removed requiretty from /etc/sudoers</w:t>
+                            </w:r>
                           </w:p>
                           <w:p>
                             <w:pPr>
@@ -11969,25 +10881,7 @@
                                 <w:sz w:val="20"/>
                                 <w:szCs w:val="20"/>
                               </w:rPr>
-                              <w:t>ECDSA key fingerprint is f3:6e:2</w:t>
-                            </w:r>
-                            <w:proofErr w:type="gramStart"/>
-                            <w:r>
-                              <w:rPr>
-                                <w:rFonts w:ascii="Courier New" w:hAnsi="Courier New" w:cs="Courier New"/>
-                                <w:sz w:val="20"/>
-                                <w:szCs w:val="20"/>
-                              </w:rPr>
-                              <w:t>d:fa</w:t>
-                            </w:r>
-                            <w:proofErr w:type="gramEnd"/>
-                            <w:r>
-                              <w:rPr>
-                                <w:rFonts w:ascii="Courier New" w:hAnsi="Courier New" w:cs="Courier New"/>
-                                <w:sz w:val="20"/>
-                                <w:szCs w:val="20"/>
-                              </w:rPr>
-                              <w:t>:ca:34:6b:ff:1d:d3:2e:0a:1d:d7:1b:b7.</w:t>
+                              <w:t>ECDSA key fingerprint is f3:6e:2d:fa:ca:34:6b:ff:1d:d3:2e:0a:1d:d7:1b:b7.</w:t>
                             </w:r>
                           </w:p>
                           <w:p>
@@ -12055,53 +10949,25 @@
                                 <w:sz w:val="20"/>
                                 <w:szCs w:val="20"/>
                               </w:rPr>
-                              <w:t xml:space="preserve">installing package </w:t>
-                            </w:r>
-                            <w:proofErr w:type="spellStart"/>
-                            <w:r>
-                              <w:rPr>
-                                <w:rFonts w:ascii="Courier New" w:hAnsi="Courier New" w:cs="Courier New"/>
-                                <w:sz w:val="20"/>
-                                <w:szCs w:val="20"/>
-                              </w:rPr>
-                              <w:t>nfs-utils</w:t>
-                            </w:r>
-                            <w:proofErr w:type="spellEnd"/>
-                            <w:r>
-                              <w:rPr>
-                                <w:rFonts w:ascii="Courier New" w:hAnsi="Courier New" w:cs="Courier New"/>
-                                <w:sz w:val="20"/>
-                                <w:szCs w:val="20"/>
-                              </w:rPr>
-                              <w:t xml:space="preserve"> ...</w:t>
-                            </w:r>
-                          </w:p>
-                          <w:p>
-                            <w:pPr>
-                              <w:rPr>
-                                <w:rFonts w:ascii="Courier New" w:hAnsi="Courier New" w:cs="Courier New"/>
-                                <w:sz w:val="20"/>
-                                <w:szCs w:val="20"/>
-                              </w:rPr>
-                            </w:pPr>
-                            <w:r>
-                              <w:rPr>
-                                <w:rFonts w:ascii="Courier New" w:hAnsi="Courier New" w:cs="Courier New"/>
-                                <w:sz w:val="20"/>
-                                <w:szCs w:val="20"/>
-                              </w:rPr>
-                              <w:t>created NFS mount point /</w:t>
-                            </w:r>
-                            <w:proofErr w:type="spellStart"/>
-                            <w:r>
-                              <w:rPr>
-                                <w:rFonts w:ascii="Courier New" w:hAnsi="Courier New" w:cs="Courier New"/>
-                                <w:sz w:val="20"/>
-                                <w:szCs w:val="20"/>
-                              </w:rPr>
-                              <w:t>nfs</w:t>
-                            </w:r>
-                            <w:proofErr w:type="spellEnd"/>
+                              <w:t>installing package nfs-utils ...</w:t>
+                            </w:r>
+                          </w:p>
+                          <w:p>
+                            <w:pPr>
+                              <w:rPr>
+                                <w:rFonts w:ascii="Courier New" w:hAnsi="Courier New" w:cs="Courier New"/>
+                                <w:sz w:val="20"/>
+                                <w:szCs w:val="20"/>
+                              </w:rPr>
+                            </w:pPr>
+                            <w:r>
+                              <w:rPr>
+                                <w:rFonts w:ascii="Courier New" w:hAnsi="Courier New" w:cs="Courier New"/>
+                                <w:sz w:val="20"/>
+                                <w:szCs w:val="20"/>
+                              </w:rPr>
+                              <w:t>created NFS mount point /nfs</w:t>
+                            </w:r>
                           </w:p>
                           <w:p>
                             <w:pPr>
@@ -12134,25 +11000,7 @@
                                 <w:sz w:val="20"/>
                                 <w:szCs w:val="20"/>
                               </w:rPr>
-                              <w:t xml:space="preserve">installed ovidiu@nombp1 key into ec2-user's </w:t>
-                            </w:r>
-                            <w:proofErr w:type="spellStart"/>
-                            <w:r>
-                              <w:rPr>
-                                <w:rFonts w:ascii="Courier New" w:hAnsi="Courier New" w:cs="Courier New"/>
-                                <w:sz w:val="20"/>
-                                <w:szCs w:val="20"/>
-                              </w:rPr>
-                              <w:t>authorized_keys</w:t>
-                            </w:r>
-                            <w:proofErr w:type="spellEnd"/>
-                            <w:r>
-                              <w:rPr>
-                                <w:rFonts w:ascii="Courier New" w:hAnsi="Courier New" w:cs="Courier New"/>
-                                <w:sz w:val="20"/>
-                                <w:szCs w:val="20"/>
-                              </w:rPr>
-                              <w:t xml:space="preserve"> file</w:t>
+                              <w:t>installed ovidiu@nombp1 key into ec2-user's authorized_keys file</w:t>
                             </w:r>
                           </w:p>
                           <w:p>
@@ -12201,7 +11049,7 @@
           </mc:Choice>
           <mc:Fallback>
             <w:pict>
-              <v:shape w14:anchorId="49D9DFB1" id="Text_x0020_Box_x0020_32" o:spid="_x0000_s1049" type="#_x0000_t202" style="position:absolute;margin-left:0;margin-top:27pt;width:441pt;height:6in;z-index:251722752;visibility:visible;mso-wrap-style:square;mso-height-percent:0;mso-wrap-distance-left:9pt;mso-wrap-distance-top:0;mso-wrap-distance-right:9pt;mso-wrap-distance-bottom:0;mso-position-horizontal:absolute;mso-position-horizontal-relative:text;mso-position-vertical:absolute;mso-position-vertical-relative:text;mso-height-percent:0;mso-height-relative:margin;v-text-anchor:top" o:gfxdata="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" fillcolor="#f2f2f2 [3052]" strokecolor="#bfbfbf [2412]">
+              <v:shape w14:anchorId="49D9DFB1" id="Text Box 32" o:spid="_x0000_s1050" type="#_x0000_t202" style="position:absolute;margin-left:0;margin-top:27pt;width:441pt;height:6in;z-index:251722752;visibility:visible;mso-wrap-style:square;mso-height-percent:0;mso-wrap-distance-left:9pt;mso-wrap-distance-top:0;mso-wrap-distance-right:9pt;mso-wrap-distance-bottom:0;mso-position-horizontal:absolute;mso-position-horizontal-relative:text;mso-position-vertical:absolute;mso-position-vertical-relative:text;mso-height-percent:0;mso-height-relative:margin;v-text-anchor:top" o:gfxdata="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" fillcolor="#f2f2f2 [3052]" strokecolor="#bfbfbf [2412]">
                 <v:textbox>
                   <w:txbxContent>
                     <w:p>
@@ -12798,11 +11646,11 @@
       </w:r>
       <w:bookmarkEnd w:id="31"/>
     </w:p>
-    <w:bookmarkStart w:id="32" w:name="_Toc452038977"/>
     <w:p>
       <w:pPr>
         <w:pStyle w:val="Heading2"/>
       </w:pPr>
+      <w:bookmarkStart w:id="32" w:name="_Toc452038977"/>
       <w:r>
         <w:rPr>
           <w:noProof/>
@@ -12915,7 +11763,7 @@
           </mc:Choice>
           <mc:Fallback>
             <w:pict>
-              <v:shape w14:anchorId="1E2AA800" id="Text_x0020_Box_x0020_18" o:spid="_x0000_s1050" type="#_x0000_t202" style="position:absolute;margin-left:0;margin-top:20.15pt;width:441pt;height:45pt;z-index:251702272;visibility:visible;mso-wrap-style:square;mso-height-percent:0;mso-wrap-distance-left:9pt;mso-wrap-distance-top:0;mso-wrap-distance-right:9pt;mso-wrap-distance-bottom:0;mso-position-horizontal:absolute;mso-position-horizontal-relative:text;mso-position-vertical:absolute;mso-position-vertical-relative:text;mso-height-percent:0;mso-height-relative:margin;v-text-anchor:top" o:gfxdata="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" fillcolor="#f2f2f2 [3052]" strokecolor="#bfbfbf [2412]">
+              <v:shape w14:anchorId="1E2AA800" id="Text Box 18" o:spid="_x0000_s1051" type="#_x0000_t202" style="position:absolute;margin-left:0;margin-top:20.15pt;width:441pt;height:45pt;z-index:251702272;visibility:visible;mso-wrap-style:square;mso-height-percent:0;mso-wrap-distance-left:9pt;mso-wrap-distance-top:0;mso-wrap-distance-right:9pt;mso-wrap-distance-bottom:0;mso-position-horizontal:absolute;mso-position-horizontal-relative:text;mso-position-vertical:absolute;mso-position-vertical-relative:text;mso-height-percent:0;mso-height-relative:margin;v-text-anchor:top" o:gfxdata="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" fillcolor="#f2f2f2 [3052]" strokecolor="#bfbfbf [2412]">
                 <v:textbox>
                   <w:txbxContent>
                     <w:p>
@@ -13131,7 +11979,7 @@
           </mc:Choice>
           <mc:Fallback>
             <w:pict>
-              <v:shape w14:anchorId="03223932" id="Text_x0020_Box_x0020_25" o:spid="_x0000_s1051" type="#_x0000_t202" style="position:absolute;margin-left:0;margin-top:16.15pt;width:441pt;height:91.8pt;z-index:251708416;visibility:visible;mso-wrap-style:square;mso-height-percent:0;mso-wrap-distance-left:9pt;mso-wrap-distance-top:0;mso-wrap-distance-right:9pt;mso-wrap-distance-bottom:0;mso-position-horizontal:absolute;mso-position-horizontal-relative:text;mso-position-vertical:absolute;mso-position-vertical-relative:text;mso-height-percent:0;mso-height-relative:margin;v-text-anchor:top" o:gfxdata="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" fillcolor="#f2f2f2 [3052]" strokecolor="#bfbfbf [2412]">
+              <v:shape w14:anchorId="03223932" id="Text Box 25" o:spid="_x0000_s1052" type="#_x0000_t202" style="position:absolute;margin-left:0;margin-top:16.15pt;width:441pt;height:91.8pt;z-index:251708416;visibility:visible;mso-wrap-style:square;mso-height-percent:0;mso-wrap-distance-left:9pt;mso-wrap-distance-top:0;mso-wrap-distance-right:9pt;mso-wrap-distance-bottom:0;mso-position-horizontal:absolute;mso-position-horizontal-relative:text;mso-position-vertical:absolute;mso-position-vertical-relative:text;mso-height-percent:0;mso-height-relative:margin;v-text-anchor:top" o:gfxdata="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" fillcolor="#f2f2f2 [3052]" strokecolor="#bfbfbf [2412]">
                 <v:textbox>
                   <w:txbxContent>
                     <w:p>
@@ -13353,7 +12201,7 @@
           </mc:Choice>
           <mc:Fallback>
             <w:pict>
-              <v:shape w14:anchorId="5207468B" id="Text_x0020_Box_x0020_23" o:spid="_x0000_s1052" type="#_x0000_t202" style="position:absolute;margin-left:0;margin-top:15pt;width:441pt;height:45pt;z-index:251704320;visibility:visible;mso-wrap-style:square;mso-height-percent:0;mso-wrap-distance-left:9pt;mso-wrap-distance-top:0;mso-wrap-distance-right:9pt;mso-wrap-distance-bottom:0;mso-position-horizontal:absolute;mso-position-horizontal-relative:text;mso-position-vertical:absolute;mso-position-vertical-relative:text;mso-height-percent:0;mso-height-relative:margin;v-text-anchor:top" o:gfxdata="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" fillcolor="#f2f2f2 [3052]" strokecolor="#bfbfbf [2412]">
+              <v:shape w14:anchorId="5207468B" id="Text Box 23" o:spid="_x0000_s1053" type="#_x0000_t202" style="position:absolute;margin-left:0;margin-top:15pt;width:441pt;height:45pt;z-index:251704320;visibility:visible;mso-wrap-style:square;mso-height-percent:0;mso-wrap-distance-left:9pt;mso-wrap-distance-top:0;mso-wrap-distance-right:9pt;mso-wrap-distance-bottom:0;mso-position-horizontal:absolute;mso-position-horizontal-relative:text;mso-position-vertical:absolute;mso-position-vertical-relative:text;mso-height-percent:0;mso-height-relative:margin;v-text-anchor:top" o:gfxdata="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" fillcolor="#f2f2f2 [3052]" strokecolor="#bfbfbf [2412]">
                 <v:textbox>
                   <w:txbxContent>
                     <w:p>
@@ -13514,7 +12362,7 @@
           </mc:Choice>
           <mc:Fallback>
             <w:pict>
-              <v:shape w14:anchorId="0ECAA3AF" id="Text_x0020_Box_x0020_24" o:spid="_x0000_s1053" type="#_x0000_t202" style="position:absolute;margin-left:0;margin-top:15pt;width:441pt;height:46pt;z-index:251706368;visibility:visible;mso-wrap-style:square;mso-height-percent:0;mso-wrap-distance-left:9pt;mso-wrap-distance-top:0;mso-wrap-distance-right:9pt;mso-wrap-distance-bottom:0;mso-position-horizontal:absolute;mso-position-horizontal-relative:text;mso-position-vertical:absolute;mso-position-vertical-relative:text;mso-height-percent:0;mso-height-relative:margin;v-text-anchor:top" o:gfxdata="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" fillcolor="#f2f2f2 [3052]" strokecolor="#bfbfbf [2412]">
+              <v:shape w14:anchorId="0ECAA3AF" id="Text Box 24" o:spid="_x0000_s1054" type="#_x0000_t202" style="position:absolute;margin-left:0;margin-top:15pt;width:441pt;height:46pt;z-index:251706368;visibility:visible;mso-wrap-style:square;mso-height-percent:0;mso-wrap-distance-left:9pt;mso-wrap-distance-top:0;mso-wrap-distance-right:9pt;mso-wrap-distance-bottom:0;mso-position-horizontal:absolute;mso-position-horizontal-relative:text;mso-position-vertical:absolute;mso-position-vertical-relative:text;mso-height-percent:0;mso-height-relative:margin;v-text-anchor:top" o:gfxdata="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" fillcolor="#f2f2f2 [3052]" strokecolor="#bfbfbf [2412]">
                 <v:textbox>
                   <w:txbxContent>
                     <w:p>
@@ -13641,42 +12489,10 @@
         <w:t>The “java” overlay needs a Java SDK archive in the environment’s repository.</w:t>
       </w:r>
       <w:r>
-        <w:t xml:space="preserve"> The name of the template is specified in the environment’s configuration file /</w:t>
-      </w:r>
-      <w:proofErr w:type="spellStart"/>
-      <w:r>
-        <w:t>nfs</w:t>
-      </w:r>
-      <w:proofErr w:type="spellEnd"/>
-      <w:r>
-        <w:t>/environment/</w:t>
-      </w:r>
-      <w:proofErr w:type="spellStart"/>
-      <w:r>
-        <w:t>environment.conf</w:t>
-      </w:r>
-      <w:proofErr w:type="spellEnd"/>
-      <w:r>
-        <w:t xml:space="preserve"> as “</w:t>
-      </w:r>
-      <w:proofErr w:type="spellStart"/>
-      <w:r>
-        <w:t>java_template</w:t>
-      </w:r>
-      <w:proofErr w:type="spellEnd"/>
-      <w:r>
-        <w:t xml:space="preserve">”. The corresponding file must exist under </w:t>
-      </w:r>
-      <w:r>
-        <w:t>/</w:t>
-      </w:r>
-      <w:proofErr w:type="spellStart"/>
-      <w:r>
-        <w:t>nfs</w:t>
-      </w:r>
-      <w:proofErr w:type="spellEnd"/>
-      <w:r>
-        <w:t>/environment</w:t>
+        <w:t xml:space="preserve"> The name of the template is specified in the environment’s configuration file /nfs/environment/environment.conf as “java_template”. The corresponding file must exist under </w:t>
+      </w:r>
+      <w:r>
+        <w:t>/nfs/environment</w:t>
       </w:r>
       <w:r>
         <w:t>/repository.</w:t>
@@ -13795,7 +12611,7 @@
           </mc:Choice>
           <mc:Fallback>
             <w:pict>
-              <v:shape w14:anchorId="3FF6494E" id="Text_x0020_Box_x0020_26" o:spid="_x0000_s1054" type="#_x0000_t202" style="position:absolute;margin-left:0;margin-top:21.1pt;width:441pt;height:39.95pt;z-index:251710464;visibility:visible;mso-wrap-style:square;mso-height-percent:0;mso-wrap-distance-left:9pt;mso-wrap-distance-top:0;mso-wrap-distance-right:9pt;mso-wrap-distance-bottom:0;mso-position-horizontal:absolute;mso-position-horizontal-relative:text;mso-position-vertical:absolute;mso-position-vertical-relative:text;mso-height-percent:0;mso-height-relative:margin;v-text-anchor:top" o:gfxdata="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" fillcolor="#f2f2f2 [3052]" strokecolor="#bfbfbf [2412]">
+              <v:shape w14:anchorId="3FF6494E" id="Text Box 26" o:spid="_x0000_s1055" type="#_x0000_t202" style="position:absolute;margin-left:0;margin-top:21.1pt;width:441pt;height:39.95pt;z-index:251710464;visibility:visible;mso-wrap-style:square;mso-height-percent:0;mso-wrap-distance-left:9pt;mso-wrap-distance-top:0;mso-wrap-distance-right:9pt;mso-wrap-distance-bottom:0;mso-position-horizontal:absolute;mso-position-horizontal-relative:text;mso-position-vertical:absolute;mso-position-vertical-relative:text;mso-height-percent:0;mso-height-relative:margin;v-text-anchor:top" o:gfxdata="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" fillcolor="#f2f2f2 [3052]" strokecolor="#bfbfbf [2412]">
                 <v:textbox>
                   <w:txbxContent>
                     <w:p>
@@ -13944,15 +12760,7 @@
         <w:t xml:space="preserve">the </w:t>
       </w:r>
       <w:r>
-        <w:t>“</w:t>
-      </w:r>
-      <w:proofErr w:type="spellStart"/>
-      <w:r>
-        <w:t>amq</w:t>
-      </w:r>
-      <w:proofErr w:type="spellEnd"/>
-      <w:r>
-        <w:t>-broker” overlay. Each EC2 instance</w:t>
+        <w:t>“amq-broker” overlay. Each EC2 instance</w:t>
       </w:r>
       <w:r>
         <w:t xml:space="preserve"> should</w:t>
@@ -14057,50 +12865,16 @@
         <w:t xml:space="preserve"> </w:t>
       </w:r>
       <w:r>
-        <w:t>The “</w:t>
-      </w:r>
-      <w:proofErr w:type="spellStart"/>
-      <w:r>
-        <w:t>amq</w:t>
-      </w:r>
-      <w:proofErr w:type="spellEnd"/>
-      <w:r>
-        <w:t>-broker” overlay needs an AMQ template in the environment’s repository. The name of the template is specified in the environment’s configuration file /</w:t>
-      </w:r>
-      <w:proofErr w:type="spellStart"/>
-      <w:r>
-        <w:t>nfs</w:t>
-      </w:r>
-      <w:proofErr w:type="spellEnd"/>
-      <w:r>
-        <w:t>/environment/</w:t>
-      </w:r>
-      <w:proofErr w:type="spellStart"/>
-      <w:r>
-        <w:t>environment.conf</w:t>
-      </w:r>
-      <w:proofErr w:type="spellEnd"/>
-      <w:r>
-        <w:t xml:space="preserve"> as “</w:t>
-      </w:r>
-      <w:proofErr w:type="spellStart"/>
+        <w:t>The “amq-broker” overlay needs an AMQ template in the environment’s repository. The name of the template is specified in the environment’s configuration file /nfs/environment/environment.conf as “</w:t>
+      </w:r>
       <w:r>
         <w:t>amq_template</w:t>
       </w:r>
-      <w:proofErr w:type="spellEnd"/>
       <w:r>
         <w:t xml:space="preserve">”. The corresponding file must exist under </w:t>
       </w:r>
       <w:r>
-        <w:t>/</w:t>
-      </w:r>
-      <w:proofErr w:type="spellStart"/>
-      <w:r>
-        <w:t>nfs</w:t>
-      </w:r>
-      <w:proofErr w:type="spellEnd"/>
-      <w:r>
-        <w:t>/environment</w:t>
+        <w:t>/nfs/environment</w:t>
       </w:r>
       <w:r>
         <w:t>/repository.</w:t>
@@ -14349,7 +13123,7 @@
           </mc:Choice>
           <mc:Fallback>
             <w:pict>
-              <v:shape w14:anchorId="21C02474" id="Text_x0020_Box_x0020_27" o:spid="_x0000_s1055" type="#_x0000_t202" style="position:absolute;margin-left:0;margin-top:15.45pt;width:441pt;height:85.2pt;z-index:251712512;visibility:visible;mso-wrap-style:square;mso-height-percent:0;mso-wrap-distance-left:9pt;mso-wrap-distance-top:0;mso-wrap-distance-right:9pt;mso-wrap-distance-bottom:0;mso-position-horizontal:absolute;mso-position-horizontal-relative:text;mso-position-vertical:absolute;mso-position-vertical-relative:text;mso-height-percent:0;mso-height-relative:margin;v-text-anchor:top" o:gfxdata="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" fillcolor="#f2f2f2 [3052]" strokecolor="#bfbfbf [2412]">
+              <v:shape w14:anchorId="21C02474" id="Text Box 27" o:spid="_x0000_s1056" type="#_x0000_t202" style="position:absolute;margin-left:0;margin-top:15.45pt;width:441pt;height:85.2pt;z-index:251712512;visibility:visible;mso-wrap-style:square;mso-height-percent:0;mso-wrap-distance-left:9pt;mso-wrap-distance-top:0;mso-wrap-distance-right:9pt;mso-wrap-distance-bottom:0;mso-position-horizontal:absolute;mso-position-horizontal-relative:text;mso-position-vertical:absolute;mso-position-vertical-relative:text;mso-height-percent:0;mso-height-relative:margin;v-text-anchor:top" o:gfxdata="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" fillcolor="#f2f2f2 [3052]" strokecolor="#bfbfbf [2412]">
                 <v:textbox>
                   <w:txbxContent>
                     <w:p>
@@ -14488,15 +13262,7 @@
         </w:rPr>
       </w:pPr>
       <w:r>
-        <w:t>Before applying the “</w:t>
-      </w:r>
-      <w:proofErr w:type="spellStart"/>
-      <w:r>
-        <w:t>amq</w:t>
-      </w:r>
-      <w:proofErr w:type="spellEnd"/>
-      <w:r>
-        <w:t>-broker” overlay, update the broker configuration (memory, sizes, and especially the cluster membership</w:t>
+        <w:t>Before applying the “amq-broker” overlay, update the broker configuration (memory, sizes, and especially the cluster membership</w:t>
       </w:r>
       <w:r>
         <w:t xml:space="preserve">). </w:t>
@@ -14631,25 +13397,7 @@
                                 <w:sz w:val="20"/>
                                 <w:szCs w:val="20"/>
                               </w:rPr>
-                              <w:t xml:space="preserve">em overlay </w:t>
-                            </w:r>
-                            <w:proofErr w:type="spellStart"/>
-                            <w:r>
-                              <w:rPr>
-                                <w:rFonts w:ascii="Courier New" w:hAnsi="Courier New" w:cs="Courier New"/>
-                                <w:sz w:val="20"/>
-                                <w:szCs w:val="20"/>
-                              </w:rPr>
-                              <w:t>amq</w:t>
-                            </w:r>
-                            <w:proofErr w:type="spellEnd"/>
-                            <w:r>
-                              <w:rPr>
-                                <w:rFonts w:ascii="Courier New" w:hAnsi="Courier New" w:cs="Courier New"/>
-                                <w:sz w:val="20"/>
-                                <w:szCs w:val="20"/>
-                              </w:rPr>
-                              <w:t xml:space="preserve">-broker b01 </w:t>
+                              <w:t xml:space="preserve">em overlay amq-broker b01 </w:t>
                             </w:r>
                           </w:p>
                           <w:p>
@@ -14676,25 +13424,7 @@
                                 <w:sz w:val="20"/>
                                 <w:szCs w:val="20"/>
                               </w:rPr>
-                              <w:t xml:space="preserve">em overlay </w:t>
-                            </w:r>
-                            <w:proofErr w:type="spellStart"/>
-                            <w:r>
-                              <w:rPr>
-                                <w:rFonts w:ascii="Courier New" w:hAnsi="Courier New" w:cs="Courier New"/>
-                                <w:sz w:val="20"/>
-                                <w:szCs w:val="20"/>
-                              </w:rPr>
-                              <w:t>amq</w:t>
-                            </w:r>
-                            <w:proofErr w:type="spellEnd"/>
-                            <w:r>
-                              <w:rPr>
-                                <w:rFonts w:ascii="Courier New" w:hAnsi="Courier New" w:cs="Courier New"/>
-                                <w:sz w:val="20"/>
-                                <w:szCs w:val="20"/>
-                              </w:rPr>
-                              <w:t>-broker b02</w:t>
+                              <w:t>em overlay amq-broker b02</w:t>
                             </w:r>
                           </w:p>
                           <w:p>
@@ -14769,7 +13499,7 @@
           </mc:Choice>
           <mc:Fallback>
             <w:pict>
-              <v:shape w14:anchorId="20C976E0" id="Text_x0020_Box_x0020_36" o:spid="_x0000_s1056" type="#_x0000_t202" style="position:absolute;margin-left:0;margin-top:31.75pt;width:441pt;height:143.2pt;z-index:251737088;visibility:visible;mso-wrap-style:square;mso-height-percent:0;mso-wrap-distance-left:9pt;mso-wrap-distance-top:0;mso-wrap-distance-right:9pt;mso-wrap-distance-bottom:0;mso-position-horizontal:absolute;mso-position-horizontal-relative:text;mso-position-vertical:absolute;mso-position-vertical-relative:text;mso-height-percent:0;mso-height-relative:margin;v-text-anchor:top" o:gfxdata="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" fillcolor="#f2f2f2 [3052]" strokecolor="#bfbfbf [2412]">
+              <v:shape w14:anchorId="20C976E0" id="Text Box 36" o:spid="_x0000_s1057" type="#_x0000_t202" style="position:absolute;margin-left:0;margin-top:31.75pt;width:441pt;height:143.2pt;z-index:251737088;visibility:visible;mso-wrap-style:square;mso-height-percent:0;mso-wrap-distance-left:9pt;mso-wrap-distance-top:0;mso-wrap-distance-right:9pt;mso-wrap-distance-bottom:0;mso-position-horizontal:absolute;mso-position-horizontal-relative:text;mso-position-vertical:absolute;mso-position-vertical-relative:text;mso-height-percent:0;mso-height-relative:margin;v-text-anchor:top" o:gfxdata="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" fillcolor="#f2f2f2 [3052]" strokecolor="#bfbfbf [2412]">
                 <v:textbox>
                   <w:txbxContent>
                     <w:p>
@@ -14922,16 +13652,8 @@
         <w:rPr>
           <w:color w:val="FF0000"/>
         </w:rPr>
-        <w:t xml:space="preserve">portably do that, currently the only way is to modify the </w:t>
-      </w:r>
-      <w:proofErr w:type="gramStart"/>
-      <w:r>
-        <w:rPr>
-          <w:color w:val="FF0000"/>
-        </w:rPr>
-        <w:t>overlay.</w:t>
-      </w:r>
-      <w:proofErr w:type="gramEnd"/>
+        <w:t>portably do that, currently the only way is to modify the overlay.</w:t>
+      </w:r>
     </w:p>
     <w:p>
       <w:pPr>
@@ -14943,24 +13665,11 @@
     <w:p/>
     <w:p>
       <w:r>
-        <w:t>The “</w:t>
-      </w:r>
-      <w:proofErr w:type="spellStart"/>
-      <w:r>
-        <w:t>amq</w:t>
-      </w:r>
-      <w:proofErr w:type="spellEnd"/>
-      <w:r>
-        <w:t xml:space="preserve">-broker” overlay configures the instance to start the AMQ broker at </w:t>
-      </w:r>
-      <w:proofErr w:type="gramStart"/>
-      <w:r>
-        <w:t>boot</w:t>
+        <w:t>The “amq-broker” overlay configures the instance to start the AMQ broker at boot</w:t>
       </w:r>
       <w:r>
         <w:t xml:space="preserve"> .</w:t>
       </w:r>
-      <w:proofErr w:type="gramEnd"/>
       <w:r>
         <w:t xml:space="preserve"> </w:t>
       </w:r>
@@ -15062,7 +13771,6 @@
       <w:r>
         <w:t xml:space="preserve"> “</w:t>
       </w:r>
-      <w:proofErr w:type="spellStart"/>
       <w:r>
         <w:t>jboss</w:t>
       </w:r>
@@ -15072,18 +13780,15 @@
       <w:r>
         <w:t>hc</w:t>
       </w:r>
-      <w:proofErr w:type="spellEnd"/>
       <w:r>
         <w:t xml:space="preserve">” </w:t>
       </w:r>
       <w:r>
         <w:t>and “</w:t>
       </w:r>
-      <w:proofErr w:type="spellStart"/>
       <w:r>
         <w:t>jboss</w:t>
       </w:r>
-      <w:proofErr w:type="spellEnd"/>
       <w:r>
         <w:t xml:space="preserve">-dc” </w:t>
       </w:r>
@@ -15093,15 +13798,12 @@
       <w:r>
         <w:t>s: the domain controllers are built first with “</w:t>
       </w:r>
-      <w:proofErr w:type="spellStart"/>
       <w:r>
         <w:t>jboss</w:t>
       </w:r>
-      <w:proofErr w:type="spellEnd"/>
       <w:r>
         <w:t>-dc”. Once the domain controllers are up and running, the subordinated host controllers and nodes are built with “</w:t>
       </w:r>
-      <w:proofErr w:type="spellStart"/>
       <w:r>
         <w:t>jboss</w:t>
       </w:r>
@@ -15111,7 +13813,6 @@
       <w:r>
         <w:t>hc</w:t>
       </w:r>
-      <w:proofErr w:type="spellEnd"/>
       <w:r>
         <w:t>”.</w:t>
       </w:r>
@@ -15160,30 +13861,8 @@
         <w:rPr>
           <w:rFonts w:ascii="Courier New" w:hAnsi="Courier New" w:cs="Courier New"/>
         </w:rPr>
-        <w:t>/</w:t>
-      </w:r>
-      <w:proofErr w:type="spellStart"/>
-      <w:r>
-        <w:rPr>
-          <w:rFonts w:ascii="Courier New" w:hAnsi="Courier New" w:cs="Courier New"/>
-        </w:rPr>
-        <w:t>nfs</w:t>
-      </w:r>
-      <w:proofErr w:type="spellEnd"/>
-      <w:r>
-        <w:rPr>
-          <w:rFonts w:ascii="Courier New" w:hAnsi="Courier New" w:cs="Courier New"/>
-        </w:rPr>
-        <w:t>/environment/</w:t>
-      </w:r>
-      <w:proofErr w:type="spellStart"/>
-      <w:r>
-        <w:rPr>
-          <w:rFonts w:ascii="Courier New" w:hAnsi="Courier New" w:cs="Courier New"/>
-        </w:rPr>
-        <w:t>environment.conf</w:t>
-      </w:r>
-      <w:proofErr w:type="spellEnd"/>
+        <w:t>/nfs/environment/environment.conf</w:t>
+      </w:r>
       <w:r>
         <w:t>:</w:t>
       </w:r>
@@ -15361,7 +14040,7 @@
           </mc:Choice>
           <mc:Fallback>
             <w:pict>
-              <v:shape w14:anchorId="7BADED9E" id="Text_x0020_Box_x0020_40" o:spid="_x0000_s1057" type="#_x0000_t202" style="position:absolute;margin-left:.15pt;margin-top:28pt;width:441pt;height:124.45pt;z-index:251745280;visibility:visible;mso-wrap-style:square;mso-height-percent:0;mso-wrap-distance-left:9pt;mso-wrap-distance-top:0;mso-wrap-distance-right:9pt;mso-wrap-distance-bottom:0;mso-position-horizontal:absolute;mso-position-horizontal-relative:text;mso-position-vertical:absolute;mso-position-vertical-relative:text;mso-height-percent:0;mso-height-relative:margin;v-text-anchor:top" o:gfxdata="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" fillcolor="#f2f2f2 [3052]" strokecolor="#bfbfbf [2412]">
+              <v:shape w14:anchorId="7BADED9E" id="Text Box 40" o:spid="_x0000_s1058" type="#_x0000_t202" style="position:absolute;margin-left:.15pt;margin-top:28pt;width:441pt;height:124.45pt;z-index:251745280;visibility:visible;mso-wrap-style:square;mso-height-percent:0;mso-wrap-distance-left:9pt;mso-wrap-distance-top:0;mso-wrap-distance-right:9pt;mso-wrap-distance-bottom:0;mso-position-horizontal:absolute;mso-position-horizontal-relative:text;mso-position-vertical:absolute;mso-position-vertical-relative:text;mso-height-percent:0;mso-height-relative:margin;v-text-anchor:top" o:gfxdata="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" fillcolor="#f2f2f2 [3052]" strokecolor="#bfbfbf [2412]">
                 <v:textbox>
                   <w:txbxContent>
                     <w:p>
@@ -15616,25 +14295,7 @@
                                 <w:sz w:val="20"/>
                                 <w:szCs w:val="20"/>
                               </w:rPr>
-                              <w:t>--</w:t>
-                            </w:r>
-                            <w:proofErr w:type="spellStart"/>
-                            <w:r>
-                              <w:rPr>
-                                <w:rFonts w:ascii="Courier New" w:hAnsi="Courier New" w:cs="Courier New"/>
-                                <w:sz w:val="20"/>
-                                <w:szCs w:val="20"/>
-                              </w:rPr>
-                              <w:t>ami_id</w:t>
-                            </w:r>
-                            <w:proofErr w:type="spellEnd"/>
-                            <w:r>
-                              <w:rPr>
-                                <w:rFonts w:ascii="Courier New" w:hAnsi="Courier New" w:cs="Courier New"/>
-                                <w:sz w:val="20"/>
-                                <w:szCs w:val="20"/>
-                              </w:rPr>
-                              <w:t xml:space="preserve"> ami-775e4f16 </w:t>
+                              <w:t xml:space="preserve">--ami_id ami-775e4f16 </w:t>
                             </w:r>
                             <w:r>
                               <w:rPr>
@@ -15787,7 +14448,6 @@
                               </w:rPr>
                               <w:t xml:space="preserve">em overlay </w:t>
                             </w:r>
-                            <w:proofErr w:type="spellStart"/>
                             <w:r>
                               <w:rPr>
                                 <w:rFonts w:ascii="Courier New" w:hAnsi="Courier New" w:cs="Courier New"/>
@@ -15796,42 +14456,13 @@
                               </w:rPr>
                               <w:t>jboss</w:t>
                             </w:r>
-                            <w:proofErr w:type="spellEnd"/>
-                            <w:r>
-                              <w:rPr>
-                                <w:rFonts w:ascii="Courier New" w:hAnsi="Courier New" w:cs="Courier New"/>
-                                <w:sz w:val="20"/>
-                                <w:szCs w:val="20"/>
-                              </w:rPr>
-                              <w:t>-dc --server-groups=</w:t>
-                            </w:r>
-                            <w:proofErr w:type="spellStart"/>
-                            <w:proofErr w:type="gramStart"/>
-                            <w:r>
-                              <w:rPr>
-                                <w:rFonts w:ascii="Courier New" w:hAnsi="Courier New" w:cs="Courier New"/>
-                                <w:sz w:val="20"/>
-                                <w:szCs w:val="20"/>
-                              </w:rPr>
-                              <w:t>web:ha</w:t>
-                            </w:r>
-                            <w:proofErr w:type="gramEnd"/>
-                            <w:r>
-                              <w:rPr>
-                                <w:rFonts w:ascii="Courier New" w:hAnsi="Courier New" w:cs="Courier New"/>
-                                <w:sz w:val="20"/>
-                                <w:szCs w:val="20"/>
-                              </w:rPr>
-                              <w:t>,messaging-backend:full</w:t>
-                            </w:r>
-                            <w:proofErr w:type="spellEnd"/>
-                            <w:r>
-                              <w:rPr>
-                                <w:rFonts w:ascii="Courier New" w:hAnsi="Courier New" w:cs="Courier New"/>
-                                <w:sz w:val="20"/>
-                                <w:szCs w:val="20"/>
-                              </w:rPr>
-                              <w:t xml:space="preserve"> dc1</w:t>
+                            <w:r>
+                              <w:rPr>
+                                <w:rFonts w:ascii="Courier New" w:hAnsi="Courier New" w:cs="Courier New"/>
+                                <w:sz w:val="20"/>
+                                <w:szCs w:val="20"/>
+                              </w:rPr>
+                              <w:t>-dc --server-groups=web:ha,messaging-backend:full dc1</w:t>
                             </w:r>
                           </w:p>
                           <w:p>
@@ -15957,7 +14588,7 @@
           </mc:Choice>
           <mc:Fallback>
             <w:pict>
-              <v:shape w14:anchorId="1626F9AF" id="Text_x0020_Box_x0020_33" o:spid="_x0000_s1058" type="#_x0000_t202" style="position:absolute;margin-left:.15pt;margin-top:14.2pt;width:441pt;height:225.25pt;z-index:251741184;visibility:visible;mso-wrap-style:square;mso-height-percent:0;mso-wrap-distance-left:9pt;mso-wrap-distance-top:0;mso-wrap-distance-right:9pt;mso-wrap-distance-bottom:0;mso-position-horizontal:absolute;mso-position-horizontal-relative:text;mso-position-vertical:absolute;mso-position-vertical-relative:text;mso-height-percent:0;mso-height-relative:margin;v-text-anchor:top" o:gfxdata="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" fillcolor="#f2f2f2 [3052]" strokecolor="#bfbfbf [2412]">
+              <v:shape w14:anchorId="1626F9AF" id="Text Box 33" o:spid="_x0000_s1059" type="#_x0000_t202" style="position:absolute;margin-left:.15pt;margin-top:14.2pt;width:441pt;height:225.25pt;z-index:251741184;visibility:visible;mso-wrap-style:square;mso-height-percent:0;mso-wrap-distance-left:9pt;mso-wrap-distance-top:0;mso-wrap-distance-right:9pt;mso-wrap-distance-bottom:0;mso-position-horizontal:absolute;mso-position-horizontal-relative:text;mso-position-vertical:absolute;mso-position-vertical-relative:text;mso-height-percent:0;mso-height-relative:margin;v-text-anchor:top" o:gfxdata="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" fillcolor="#f2f2f2 [3052]" strokecolor="#bfbfbf [2412]">
                 <v:textbox>
                   <w:txbxContent>
                     <w:p>
@@ -16456,25 +15087,7 @@
                                 <w:sz w:val="20"/>
                                 <w:szCs w:val="20"/>
                               </w:rPr>
-                              <w:t>--</w:t>
-                            </w:r>
-                            <w:proofErr w:type="spellStart"/>
-                            <w:r>
-                              <w:rPr>
-                                <w:rFonts w:ascii="Courier New" w:hAnsi="Courier New" w:cs="Courier New"/>
-                                <w:sz w:val="20"/>
-                                <w:szCs w:val="20"/>
-                              </w:rPr>
-                              <w:t>ami_id</w:t>
-                            </w:r>
-                            <w:proofErr w:type="spellEnd"/>
-                            <w:r>
-                              <w:rPr>
-                                <w:rFonts w:ascii="Courier New" w:hAnsi="Courier New" w:cs="Courier New"/>
-                                <w:sz w:val="20"/>
-                                <w:szCs w:val="20"/>
-                              </w:rPr>
-                              <w:t xml:space="preserve"> ami-775e4f16 </w:t>
+                              <w:t xml:space="preserve">--ami_id ami-775e4f16 </w:t>
                             </w:r>
                             <w:r>
                               <w:rPr>
@@ -16617,25 +15230,7 @@
                                 <w:sz w:val="20"/>
                                 <w:szCs w:val="20"/>
                               </w:rPr>
-                              <w:t xml:space="preserve">em overlay </w:t>
-                            </w:r>
-                            <w:proofErr w:type="spellStart"/>
-                            <w:r>
-                              <w:rPr>
-                                <w:rFonts w:ascii="Courier New" w:hAnsi="Courier New" w:cs="Courier New"/>
-                                <w:sz w:val="20"/>
-                                <w:szCs w:val="20"/>
-                              </w:rPr>
-                              <w:t>jboss-hc</w:t>
-                            </w:r>
-                            <w:proofErr w:type="spellEnd"/>
-                            <w:r>
-                              <w:rPr>
-                                <w:rFonts w:ascii="Courier New" w:hAnsi="Courier New" w:cs="Courier New"/>
-                                <w:sz w:val="20"/>
-                                <w:szCs w:val="20"/>
-                              </w:rPr>
-                              <w:t xml:space="preserve"> \</w:t>
+                              <w:t>em overlay jboss-hc \</w:t>
                             </w:r>
                           </w:p>
                           <w:p>
@@ -16669,25 +15264,7 @@
                                 <w:sz w:val="20"/>
                                 <w:szCs w:val="20"/>
                               </w:rPr>
-                              <w:t xml:space="preserve">   --servers=w</w:t>
-                            </w:r>
-                            <w:proofErr w:type="gramStart"/>
-                            <w:r>
-                              <w:rPr>
-                                <w:rFonts w:ascii="Courier New" w:hAnsi="Courier New" w:cs="Courier New"/>
-                                <w:sz w:val="20"/>
-                                <w:szCs w:val="20"/>
-                              </w:rPr>
-                              <w:t>1:web</w:t>
-                            </w:r>
-                            <w:proofErr w:type="gramEnd"/>
-                            <w:r>
-                              <w:rPr>
-                                <w:rFonts w:ascii="Courier New" w:hAnsi="Courier New" w:cs="Courier New"/>
-                                <w:sz w:val="20"/>
-                                <w:szCs w:val="20"/>
-                              </w:rPr>
-                              <w:t>,m1:messaging-backend \</w:t>
+                              <w:t xml:space="preserve">   --servers=w1:web,m1:messaging-backend \</w:t>
                             </w:r>
                           </w:p>
                           <w:p>
@@ -16791,7 +15368,7 @@
           </mc:Choice>
           <mc:Fallback>
             <w:pict>
-              <v:shape w14:anchorId="37BF5DC1" id="Text_x0020_Box_x0020_28" o:spid="_x0000_s1059" type="#_x0000_t202" style="position:absolute;margin-left:4.05pt;margin-top:20.5pt;width:440.9pt;height:218.55pt;z-index:251739136;visibility:visible;mso-wrap-style:square;mso-width-percent:0;mso-height-percent:0;mso-wrap-distance-left:9pt;mso-wrap-distance-top:0;mso-wrap-distance-right:9pt;mso-wrap-distance-bottom:0;mso-position-horizontal:absolute;mso-position-horizontal-relative:text;mso-position-vertical:absolute;mso-position-vertical-relative:text;mso-width-percent:0;mso-height-percent:0;mso-width-relative:margin;mso-height-relative:margin;v-text-anchor:top" o:gfxdata="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" fillcolor="#f2f2f2 [3052]" strokecolor="#bfbfbf [2412]">
+              <v:shape w14:anchorId="37BF5DC1" id="Text Box 28" o:spid="_x0000_s1060" type="#_x0000_t202" style="position:absolute;margin-left:4.05pt;margin-top:20.5pt;width:440.9pt;height:218.55pt;z-index:251739136;visibility:visible;mso-wrap-style:square;mso-width-percent:0;mso-height-percent:0;mso-wrap-distance-left:9pt;mso-wrap-distance-top:0;mso-wrap-distance-right:9pt;mso-wrap-distance-bottom:0;mso-position-horizontal:absolute;mso-position-horizontal-relative:text;mso-position-vertical:absolute;mso-position-vertical-relative:text;mso-width-percent:0;mso-height-percent:0;mso-width-relative:margin;mso-height-relative:margin;v-text-anchor:top" o:gfxdata="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" fillcolor="#f2f2f2 [3052]" strokecolor="#bfbfbf [2412]">
                 <v:textbox>
                   <w:txbxContent>
                     <w:p>
@@ -17307,25 +15884,7 @@
                                 <w:sz w:val="20"/>
                                 <w:szCs w:val="20"/>
                               </w:rPr>
-                              <w:t>--</w:t>
-                            </w:r>
-                            <w:proofErr w:type="spellStart"/>
-                            <w:r>
-                              <w:rPr>
-                                <w:rFonts w:ascii="Courier New" w:hAnsi="Courier New" w:cs="Courier New"/>
-                                <w:sz w:val="20"/>
-                                <w:szCs w:val="20"/>
-                              </w:rPr>
-                              <w:t>ami_id</w:t>
-                            </w:r>
-                            <w:proofErr w:type="spellEnd"/>
-                            <w:r>
-                              <w:rPr>
-                                <w:rFonts w:ascii="Courier New" w:hAnsi="Courier New" w:cs="Courier New"/>
-                                <w:sz w:val="20"/>
-                                <w:szCs w:val="20"/>
-                              </w:rPr>
-                              <w:t xml:space="preserve"> ami-775e4f16 </w:t>
+                              <w:t xml:space="preserve">--ami_id ami-775e4f16 </w:t>
                             </w:r>
                             <w:r>
                               <w:rPr>
@@ -17469,25 +16028,7 @@
                                 <w:sz w:val="20"/>
                                 <w:szCs w:val="20"/>
                               </w:rPr>
-                              <w:t xml:space="preserve">em overlay </w:t>
-                            </w:r>
-                            <w:proofErr w:type="spellStart"/>
-                            <w:r>
-                              <w:rPr>
-                                <w:rFonts w:ascii="Courier New" w:hAnsi="Courier New" w:cs="Courier New"/>
-                                <w:sz w:val="20"/>
-                                <w:szCs w:val="20"/>
-                              </w:rPr>
-                              <w:t>jboss</w:t>
-                            </w:r>
-                            <w:proofErr w:type="spellEnd"/>
-                            <w:r>
-                              <w:rPr>
-                                <w:rFonts w:ascii="Courier New" w:hAnsi="Courier New" w:cs="Courier New"/>
-                                <w:sz w:val="20"/>
-                                <w:szCs w:val="20"/>
-                              </w:rPr>
-                              <w:t xml:space="preserve">-standalone </w:t>
+                              <w:t xml:space="preserve">em overlay jboss-standalone </w:t>
                             </w:r>
                             <w:r>
                               <w:rPr>
@@ -17583,7 +16124,7 @@
           </mc:Choice>
           <mc:Fallback>
             <w:pict>
-              <v:shape w14:anchorId="1605BFD9" id="Text_x0020_Box_x0020_41" o:spid="_x0000_s1060" type="#_x0000_t202" style="position:absolute;margin-left:-5.15pt;margin-top:16.5pt;width:440.9pt;height:180.35pt;z-index:251747328;visibility:visible;mso-wrap-style:square;mso-width-percent:0;mso-height-percent:0;mso-wrap-distance-left:9pt;mso-wrap-distance-top:0;mso-wrap-distance-right:9pt;mso-wrap-distance-bottom:0;mso-position-horizontal:absolute;mso-position-horizontal-relative:text;mso-position-vertical:absolute;mso-position-vertical-relative:text;mso-width-percent:0;mso-height-percent:0;mso-width-relative:margin;mso-height-relative:margin;v-text-anchor:top" o:gfxdata="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" fillcolor="#f2f2f2 [3052]" strokecolor="#bfbfbf [2412]">
+              <v:shape w14:anchorId="1605BFD9" id="Text Box 41" o:spid="_x0000_s1061" type="#_x0000_t202" style="position:absolute;margin-left:-5.15pt;margin-top:16.5pt;width:440.9pt;height:180.35pt;z-index:251747328;visibility:visible;mso-wrap-style:square;mso-width-percent:0;mso-height-percent:0;mso-wrap-distance-left:9pt;mso-wrap-distance-top:0;mso-wrap-distance-right:9pt;mso-wrap-distance-bottom:0;mso-position-horizontal:absolute;mso-position-horizontal-relative:text;mso-position-vertical:absolute;mso-position-vertical-relative:text;mso-width-percent:0;mso-height-percent:0;mso-width-relative:margin;mso-height-relative:margin;v-text-anchor:top" o:gfxdata="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" fillcolor="#f2f2f2 [3052]" strokecolor="#bfbfbf [2412]">
                 <v:textbox>
                   <w:txbxContent>
                     <w:p>
@@ -18015,47 +16556,7 @@
                                 <w:sz w:val="20"/>
                                 <w:szCs w:val="20"/>
                               </w:rPr>
-                              <w:t xml:space="preserve">em overlay </w:t>
-                            </w:r>
-                            <w:proofErr w:type="spellStart"/>
-                            <w:r>
-                              <w:rPr>
-                                <w:rFonts w:ascii="Courier New" w:hAnsi="Courier New" w:cs="Courier New"/>
-                                <w:color w:val="FF0000"/>
-                                <w:sz w:val="20"/>
-                                <w:szCs w:val="20"/>
-                              </w:rPr>
-                              <w:t>jboss</w:t>
-                            </w:r>
-                            <w:proofErr w:type="spellEnd"/>
-                            <w:r>
-                              <w:rPr>
-                                <w:rFonts w:ascii="Courier New" w:hAnsi="Courier New" w:cs="Courier New"/>
-                                <w:color w:val="FF0000"/>
-                                <w:sz w:val="20"/>
-                                <w:szCs w:val="20"/>
-                              </w:rPr>
-                              <w:t xml:space="preserve">-configuration </w:t>
-                            </w:r>
-                            <w:proofErr w:type="spellStart"/>
-                            <w:r>
-                              <w:rPr>
-                                <w:rFonts w:ascii="Courier New" w:hAnsi="Courier New" w:cs="Courier New"/>
-                                <w:color w:val="FF0000"/>
-                                <w:sz w:val="20"/>
-                                <w:szCs w:val="20"/>
-                              </w:rPr>
-                              <w:t>hornetq</w:t>
-                            </w:r>
-                            <w:proofErr w:type="spellEnd"/>
-                            <w:r>
-                              <w:rPr>
-                                <w:rFonts w:ascii="Courier New" w:hAnsi="Courier New" w:cs="Courier New"/>
-                                <w:color w:val="FF0000"/>
-                                <w:sz w:val="20"/>
-                                <w:szCs w:val="20"/>
-                              </w:rPr>
-                              <w:t>-ha dc1</w:t>
+                              <w:t>em overlay jboss-configuration hornetq-ha dc1</w:t>
                             </w:r>
                           </w:p>
                           <w:p>
@@ -18090,7 +16591,7 @@
           </mc:Choice>
           <mc:Fallback>
             <w:pict>
-              <v:shape w14:anchorId="6F84E77B" id="Text_x0020_Box_x0020_38" o:spid="_x0000_s1061" type="#_x0000_t202" style="position:absolute;margin-left:.15pt;margin-top:27.9pt;width:440.9pt;height:42.7pt;z-index:251743232;visibility:visible;mso-wrap-style:square;mso-width-percent:0;mso-height-percent:0;mso-wrap-distance-left:9pt;mso-wrap-distance-top:0;mso-wrap-distance-right:9pt;mso-wrap-distance-bottom:0;mso-position-horizontal:absolute;mso-position-horizontal-relative:text;mso-position-vertical:absolute;mso-position-vertical-relative:text;mso-width-percent:0;mso-height-percent:0;mso-width-relative:margin;mso-height-relative:margin;v-text-anchor:top" o:gfxdata="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" fillcolor="#f2f2f2 [3052]" strokecolor="#bfbfbf [2412]">
+              <v:shape w14:anchorId="6F84E77B" id="Text Box 38" o:spid="_x0000_s1062" type="#_x0000_t202" style="position:absolute;margin-left:.15pt;margin-top:27.9pt;width:440.9pt;height:42.7pt;z-index:251743232;visibility:visible;mso-wrap-style:square;mso-width-percent:0;mso-height-percent:0;mso-wrap-distance-left:9pt;mso-wrap-distance-top:0;mso-wrap-distance-right:9pt;mso-wrap-distance-bottom:0;mso-position-horizontal:absolute;mso-position-horizontal-relative:text;mso-position-vertical:absolute;mso-position-vertical-relative:text;mso-width-percent:0;mso-height-percent:0;mso-width-relative:margin;mso-height-relative:margin;v-text-anchor:top" o:gfxdata="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" fillcolor="#f2f2f2 [3052]" strokecolor="#bfbfbf [2412]">
                 <v:textbox>
                   <w:txbxContent>
                     <w:p>
@@ -18285,19 +16786,18 @@
                                 <w:sz w:val="20"/>
                                 <w:szCs w:val="20"/>
                               </w:rPr>
-                              <w:t xml:space="preserve">em overlay </w:t>
-                            </w:r>
-                            <w:proofErr w:type="spellStart"/>
-                            <w:r>
+                              <w:t xml:space="preserve">em overlay jboss-configuration </w:t>
+                            </w:r>
+                          </w:p>
+                          <w:p>
+                            <w:pPr>
                               <w:rPr>
                                 <w:rFonts w:ascii="Courier New" w:hAnsi="Courier New" w:cs="Courier New"/>
                                 <w:color w:val="000000" w:themeColor="text1"/>
                                 <w:sz w:val="20"/>
                                 <w:szCs w:val="20"/>
                               </w:rPr>
-                              <w:t>jboss</w:t>
-                            </w:r>
-                            <w:proofErr w:type="spellEnd"/>
+                            </w:pPr>
                             <w:r>
                               <w:rPr>
                                 <w:rFonts w:ascii="Courier New" w:hAnsi="Courier New" w:cs="Courier New"/>
@@ -18305,18 +16805,17 @@
                                 <w:sz w:val="20"/>
                                 <w:szCs w:val="20"/>
                               </w:rPr>
-                              <w:t xml:space="preserve">-configuration </w:t>
-                            </w:r>
-                          </w:p>
-                          <w:p>
-                            <w:pPr>
+                              <w:t xml:space="preserve">  </w:t>
+                            </w:r>
+                            <w:r>
                               <w:rPr>
                                 <w:rFonts w:ascii="Courier New" w:hAnsi="Courier New" w:cs="Courier New"/>
                                 <w:color w:val="000000" w:themeColor="text1"/>
                                 <w:sz w:val="20"/>
                                 <w:szCs w:val="20"/>
                               </w:rPr>
-                            </w:pPr>
+                              <w:t>--</w:t>
+                            </w:r>
                             <w:r>
                               <w:rPr>
                                 <w:rFonts w:ascii="Courier New" w:hAnsi="Courier New" w:cs="Courier New"/>
@@ -18324,6 +16823,25 @@
                                 <w:sz w:val="20"/>
                                 <w:szCs w:val="20"/>
                               </w:rPr>
+                              <w:t xml:space="preserve">subsystem=jgroups </w:t>
+                            </w:r>
+                          </w:p>
+                          <w:p>
+                            <w:pPr>
+                              <w:rPr>
+                                <w:rFonts w:ascii="Courier New" w:hAnsi="Courier New" w:cs="Courier New"/>
+                                <w:color w:val="000000" w:themeColor="text1"/>
+                                <w:sz w:val="20"/>
+                                <w:szCs w:val="20"/>
+                              </w:rPr>
+                            </w:pPr>
+                            <w:r>
+                              <w:rPr>
+                                <w:rFonts w:ascii="Courier New" w:hAnsi="Courier New" w:cs="Courier New"/>
+                                <w:color w:val="000000" w:themeColor="text1"/>
+                                <w:sz w:val="20"/>
+                                <w:szCs w:val="20"/>
+                              </w:rPr>
                               <w:t xml:space="preserve">  </w:t>
                             </w:r>
                             <w:r>
@@ -18342,19 +16860,18 @@
                                 <w:sz w:val="20"/>
                                 <w:szCs w:val="20"/>
                               </w:rPr>
-                              <w:t>subsystem=</w:t>
-                            </w:r>
-                            <w:proofErr w:type="spellStart"/>
-                            <w:r>
+                              <w:t xml:space="preserve">default-stack=tcp </w:t>
+                            </w:r>
+                          </w:p>
+                          <w:p>
+                            <w:pPr>
                               <w:rPr>
                                 <w:rFonts w:ascii="Courier New" w:hAnsi="Courier New" w:cs="Courier New"/>
                                 <w:color w:val="000000" w:themeColor="text1"/>
                                 <w:sz w:val="20"/>
                                 <w:szCs w:val="20"/>
                               </w:rPr>
-                              <w:t>jgroups</w:t>
-                            </w:r>
-                            <w:proofErr w:type="spellEnd"/>
+                            </w:pPr>
                             <w:r>
                               <w:rPr>
                                 <w:rFonts w:ascii="Courier New" w:hAnsi="Courier New" w:cs="Courier New"/>
@@ -18362,18 +16879,17 @@
                                 <w:sz w:val="20"/>
                                 <w:szCs w:val="20"/>
                               </w:rPr>
-                              <w:t xml:space="preserve"> </w:t>
-                            </w:r>
-                          </w:p>
-                          <w:p>
-                            <w:pPr>
+                              <w:t xml:space="preserve">  </w:t>
+                            </w:r>
+                            <w:r>
                               <w:rPr>
                                 <w:rFonts w:ascii="Courier New" w:hAnsi="Courier New" w:cs="Courier New"/>
                                 <w:color w:val="000000" w:themeColor="text1"/>
                                 <w:sz w:val="20"/>
                                 <w:szCs w:val="20"/>
                               </w:rPr>
-                            </w:pPr>
+                              <w:t>--</w:t>
+                            </w:r>
                             <w:r>
                               <w:rPr>
                                 <w:rFonts w:ascii="Courier New" w:hAnsi="Courier New" w:cs="Courier New"/>
@@ -18381,7 +16897,7 @@
                                 <w:sz w:val="20"/>
                                 <w:szCs w:val="20"/>
                               </w:rPr>
-                              <w:t xml:space="preserve">  </w:t>
+                              <w:t>initial-hosts=</w:t>
                             </w:r>
                             <w:r>
                               <w:rPr>
@@ -18390,7 +16906,7 @@
                                 <w:sz w:val="20"/>
                                 <w:szCs w:val="20"/>
                               </w:rPr>
-                              <w:t>--</w:t>
+                              <w:t>"</w:t>
                             </w:r>
                             <w:r>
                               <w:rPr>
@@ -18399,102 +16915,7 @@
                                 <w:sz w:val="20"/>
                                 <w:szCs w:val="20"/>
                               </w:rPr>
-                              <w:t>default-stack=</w:t>
-                            </w:r>
-                            <w:proofErr w:type="spellStart"/>
-                            <w:r>
-                              <w:rPr>
-                                <w:rFonts w:ascii="Courier New" w:hAnsi="Courier New" w:cs="Courier New"/>
-                                <w:color w:val="000000" w:themeColor="text1"/>
-                                <w:sz w:val="20"/>
-                                <w:szCs w:val="20"/>
-                              </w:rPr>
-                              <w:t>tcp</w:t>
-                            </w:r>
-                            <w:proofErr w:type="spellEnd"/>
-                            <w:r>
-                              <w:rPr>
-                                <w:rFonts w:ascii="Courier New" w:hAnsi="Courier New" w:cs="Courier New"/>
-                                <w:color w:val="000000" w:themeColor="text1"/>
-                                <w:sz w:val="20"/>
-                                <w:szCs w:val="20"/>
-                              </w:rPr>
-                              <w:t xml:space="preserve"> </w:t>
-                            </w:r>
-                          </w:p>
-                          <w:p>
-                            <w:pPr>
-                              <w:rPr>
-                                <w:rFonts w:ascii="Courier New" w:hAnsi="Courier New" w:cs="Courier New"/>
-                                <w:color w:val="000000" w:themeColor="text1"/>
-                                <w:sz w:val="20"/>
-                                <w:szCs w:val="20"/>
-                              </w:rPr>
-                            </w:pPr>
-                            <w:r>
-                              <w:rPr>
-                                <w:rFonts w:ascii="Courier New" w:hAnsi="Courier New" w:cs="Courier New"/>
-                                <w:color w:val="000000" w:themeColor="text1"/>
-                                <w:sz w:val="20"/>
-                                <w:szCs w:val="20"/>
-                              </w:rPr>
-                              <w:t xml:space="preserve">  </w:t>
-                            </w:r>
-                            <w:r>
-                              <w:rPr>
-                                <w:rFonts w:ascii="Courier New" w:hAnsi="Courier New" w:cs="Courier New"/>
-                                <w:color w:val="000000" w:themeColor="text1"/>
-                                <w:sz w:val="20"/>
-                                <w:szCs w:val="20"/>
-                              </w:rPr>
-                              <w:t>--</w:t>
-                            </w:r>
-                            <w:r>
-                              <w:rPr>
-                                <w:rFonts w:ascii="Courier New" w:hAnsi="Courier New" w:cs="Courier New"/>
-                                <w:color w:val="000000" w:themeColor="text1"/>
-                                <w:sz w:val="20"/>
-                                <w:szCs w:val="20"/>
-                              </w:rPr>
-                              <w:t>initial-hosts=</w:t>
-                            </w:r>
-                            <w:r>
-                              <w:rPr>
-                                <w:rFonts w:ascii="Courier New" w:hAnsi="Courier New" w:cs="Courier New"/>
-                                <w:color w:val="000000" w:themeColor="text1"/>
-                                <w:sz w:val="20"/>
-                                <w:szCs w:val="20"/>
-                              </w:rPr>
-                              <w:t>"</w:t>
-                            </w:r>
-                            <w:r>
-                              <w:rPr>
-                                <w:rFonts w:ascii="Courier New" w:hAnsi="Courier New" w:cs="Courier New"/>
-                                <w:color w:val="000000" w:themeColor="text1"/>
-                                <w:sz w:val="20"/>
-                                <w:szCs w:val="20"/>
-                              </w:rPr>
-                              <w:t>jgh1[7600</w:t>
-                            </w:r>
-                            <w:proofErr w:type="gramStart"/>
-                            <w:r>
-                              <w:rPr>
-                                <w:rFonts w:ascii="Courier New" w:hAnsi="Courier New" w:cs="Courier New"/>
-                                <w:color w:val="000000" w:themeColor="text1"/>
-                                <w:sz w:val="20"/>
-                                <w:szCs w:val="20"/>
-                              </w:rPr>
-                              <w:t>],jgh</w:t>
-                            </w:r>
-                            <w:proofErr w:type="gramEnd"/>
-                            <w:r>
-                              <w:rPr>
-                                <w:rFonts w:ascii="Courier New" w:hAnsi="Courier New" w:cs="Courier New"/>
-                                <w:color w:val="000000" w:themeColor="text1"/>
-                                <w:sz w:val="20"/>
-                                <w:szCs w:val="20"/>
-                              </w:rPr>
-                              <w:t>2[7600],jgh3[7600]</w:t>
+                              <w:t>jgh1[7600],jgh2[7600],jgh3[7600]</w:t>
                             </w:r>
                             <w:r>
                               <w:rPr>
@@ -18547,7 +16968,7 @@
           </mc:Choice>
           <mc:Fallback>
             <w:pict>
-              <v:shape w14:anchorId="179140FB" id="Text_x0020_Box_x0020_42" o:spid="_x0000_s1062" type="#_x0000_t202" style="position:absolute;margin-left:3.95pt;margin-top:14.4pt;width:440.9pt;height:93.95pt;z-index:251749376;visibility:visible;mso-wrap-style:square;mso-width-percent:0;mso-height-percent:0;mso-wrap-distance-left:9pt;mso-wrap-distance-top:0;mso-wrap-distance-right:9pt;mso-wrap-distance-bottom:0;mso-position-horizontal:absolute;mso-position-horizontal-relative:text;mso-position-vertical:absolute;mso-position-vertical-relative:text;mso-width-percent:0;mso-height-percent:0;mso-width-relative:margin;mso-height-relative:margin;v-text-anchor:top" o:gfxdata="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" fillcolor="#f2f2f2 [3052]" strokecolor="#bfbfbf [2412]">
+              <v:shape w14:anchorId="179140FB" id="Text Box 42" o:spid="_x0000_s1063" type="#_x0000_t202" style="position:absolute;margin-left:3.95pt;margin-top:14.4pt;width:440.9pt;height:93.95pt;z-index:251749376;visibility:visible;mso-wrap-style:square;mso-width-percent:0;mso-height-percent:0;mso-wrap-distance-left:9pt;mso-wrap-distance-top:0;mso-wrap-distance-right:9pt;mso-wrap-distance-bottom:0;mso-position-horizontal:absolute;mso-position-horizontal-relative:text;mso-position-vertical:absolute;mso-position-vertical-relative:text;mso-width-percent:0;mso-height-percent:0;mso-width-relative:margin;mso-height-relative:margin;v-text-anchor:top" o:gfxdata="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" fillcolor="#f2f2f2 [3052]" strokecolor="#bfbfbf [2412]">
                 <v:textbox>
                   <w:txbxContent>
                     <w:p>
@@ -18578,8 +16999,6 @@
                           <w:szCs w:val="20"/>
                         </w:rPr>
                       </w:pPr>
-                      <w:bookmarkStart w:id="49" w:name="_GoBack"/>
-                      <w:bookmarkEnd w:id="49"/>
                       <w:r>
                         <w:rPr>
                           <w:rFonts w:ascii="Courier New" w:hAnsi="Courier New" w:cs="Courier New"/>
@@ -18778,8 +17197,22 @@
     <w:p/>
     <w:p>
       <w:r>
-        <w:t>The JDG nodes built this way are intended to cluster together to provide a distributed cache space.</w:t>
-      </w:r>
+        <w:t xml:space="preserve">The presence of the --transport option indicates that </w:t>
+      </w:r>
+      <w:r>
+        <w:t>JDG nodes built this way are intended to cluster together to provide a distributed cache space.</w:t>
+      </w:r>
+      <w:r>
+        <w:t xml:space="preserve"> If the </w:t>
+      </w:r>
+      <w:r>
+        <w:t>--transport option</w:t>
+      </w:r>
+      <w:r>
+        <w:t xml:space="preserve"> is missing, the JDG instance will only support local caches.</w:t>
+      </w:r>
+      <w:bookmarkStart w:id="50" w:name="_GoBack"/>
+      <w:bookmarkEnd w:id="50"/>
       <w:r>
         <w:br/>
       </w:r>
@@ -18787,6 +17220,20 @@
     <w:p>
       <w:r>
         <w:t>The environment’s NFS server must be up and running.</w:t>
+      </w:r>
+    </w:p>
+    <w:p/>
+    <w:p>
+      <w:pPr>
+        <w:rPr>
+          <w:color w:val="FF0000"/>
+        </w:rPr>
+      </w:pPr>
+      <w:r>
+        <w:rPr>
+          <w:color w:val="FF0000"/>
+        </w:rPr>
+        <w:t>TODO: user friendly solution if the hosts do not exist.</w:t>
       </w:r>
     </w:p>
     <w:p>
@@ -18913,25 +17360,7 @@
                                 <w:sz w:val="20"/>
                                 <w:szCs w:val="20"/>
                               </w:rPr>
-                              <w:t>--</w:t>
-                            </w:r>
-                            <w:proofErr w:type="spellStart"/>
-                            <w:r>
-                              <w:rPr>
-                                <w:rFonts w:ascii="Courier New" w:hAnsi="Courier New" w:cs="Courier New"/>
-                                <w:sz w:val="20"/>
-                                <w:szCs w:val="20"/>
-                              </w:rPr>
-                              <w:t>ami_id</w:t>
-                            </w:r>
-                            <w:proofErr w:type="spellEnd"/>
-                            <w:r>
-                              <w:rPr>
-                                <w:rFonts w:ascii="Courier New" w:hAnsi="Courier New" w:cs="Courier New"/>
-                                <w:sz w:val="20"/>
-                                <w:szCs w:val="20"/>
-                              </w:rPr>
-                              <w:t xml:space="preserve"> ami-775e4f16 </w:t>
+                              <w:t xml:space="preserve">--ami_id ami-775e4f16 </w:t>
                             </w:r>
                             <w:r>
                               <w:rPr>
@@ -19075,69 +17504,7 @@
                                 <w:sz w:val="20"/>
                                 <w:szCs w:val="20"/>
                               </w:rPr>
-                              <w:t xml:space="preserve">em overlay </w:t>
-                            </w:r>
-                            <w:proofErr w:type="spellStart"/>
-                            <w:r>
-                              <w:rPr>
-                                <w:rFonts w:ascii="Courier New" w:hAnsi="Courier New" w:cs="Courier New"/>
-                                <w:sz w:val="20"/>
-                                <w:szCs w:val="20"/>
-                              </w:rPr>
-                              <w:t>jdg</w:t>
-                            </w:r>
-                            <w:proofErr w:type="spellEnd"/>
-                            <w:r>
-                              <w:rPr>
-                                <w:rFonts w:ascii="Courier New" w:hAnsi="Courier New" w:cs="Courier New"/>
-                                <w:sz w:val="20"/>
-                                <w:szCs w:val="20"/>
-                              </w:rPr>
-                              <w:t xml:space="preserve"> </w:t>
-                            </w:r>
-                            <w:r>
-                              <w:rPr>
-                                <w:rFonts w:ascii="Courier New" w:hAnsi="Courier New" w:cs="Courier New"/>
-                                <w:sz w:val="20"/>
-                                <w:szCs w:val="20"/>
-                              </w:rPr>
-                              <w:t>--transport &lt;</w:t>
-                            </w:r>
-                            <w:proofErr w:type="spellStart"/>
-                            <w:r>
-                              <w:rPr>
-                                <w:rFonts w:ascii="Courier New" w:hAnsi="Courier New" w:cs="Courier New"/>
-                                <w:sz w:val="20"/>
-                                <w:szCs w:val="20"/>
-                              </w:rPr>
-                              <w:t>tcp|multicast</w:t>
-                            </w:r>
-                            <w:proofErr w:type="spellEnd"/>
-                            <w:r>
-                              <w:rPr>
-                                <w:rFonts w:ascii="Courier New" w:hAnsi="Courier New" w:cs="Courier New"/>
-                                <w:sz w:val="20"/>
-                                <w:szCs w:val="20"/>
-                              </w:rPr>
-                              <w:t>&gt; --peers jdg</w:t>
-                            </w:r>
-                            <w:proofErr w:type="gramStart"/>
-                            <w:r>
-                              <w:rPr>
-                                <w:rFonts w:ascii="Courier New" w:hAnsi="Courier New" w:cs="Courier New"/>
-                                <w:sz w:val="20"/>
-                                <w:szCs w:val="20"/>
-                              </w:rPr>
-                              <w:t>2,jdg</w:t>
-                            </w:r>
-                            <w:proofErr w:type="gramEnd"/>
-                            <w:r>
-                              <w:rPr>
-                                <w:rFonts w:ascii="Courier New" w:hAnsi="Courier New" w:cs="Courier New"/>
-                                <w:sz w:val="20"/>
-                                <w:szCs w:val="20"/>
-                              </w:rPr>
-                              <w:t xml:space="preserve">3 </w:t>
+                              <w:t xml:space="preserve">em overlay jdg --transport &lt;tcp|multicast&gt; --peers jdg2,jdg3 </w:t>
                             </w:r>
                             <w:r>
                               <w:rPr>
@@ -19233,11 +17600,7 @@
           </mc:Choice>
           <mc:Fallback>
             <w:pict>
-              <v:shapetype w14:anchorId="37CD486A" id="_x0000_t202" coordsize="21600,21600" o:spt="202" path="m0,0l0,21600,21600,21600,21600,0xe">
-                <v:stroke joinstyle="miter"/>
-                <v:path gradientshapeok="t" o:connecttype="rect"/>
-              </v:shapetype>
-              <v:shape id="Text Box 44" o:spid="_x0000_s1064" type="#_x0000_t202" style="position:absolute;margin-left:-5.15pt;margin-top:16.5pt;width:440.9pt;height:180.35pt;z-index:251753472;visibility:visible;mso-wrap-style:square;mso-width-percent:0;mso-height-percent:0;mso-wrap-distance-left:9pt;mso-wrap-distance-top:0;mso-wrap-distance-right:9pt;mso-wrap-distance-bottom:0;mso-position-horizontal:absolute;mso-position-horizontal-relative:text;mso-position-vertical:absolute;mso-position-vertical-relative:text;mso-width-percent:0;mso-height-percent:0;mso-width-relative:margin;mso-height-relative:margin;v-text-anchor:top" o:gfxdata="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" fillcolor="#f2f2f2 [3052]" strokecolor="#bfbfbf [2412]">
+              <v:shape w14:anchorId="37CD486A" id="Text Box 44" o:spid="_x0000_s1064" type="#_x0000_t202" style="position:absolute;margin-left:-5.15pt;margin-top:16.5pt;width:440.9pt;height:180.35pt;z-index:251753472;visibility:visible;mso-wrap-style:square;mso-width-percent:0;mso-height-percent:0;mso-wrap-distance-left:9pt;mso-wrap-distance-top:0;mso-wrap-distance-right:9pt;mso-wrap-distance-bottom:0;mso-position-horizontal:absolute;mso-position-horizontal-relative:text;mso-position-vertical:absolute;mso-position-vertical-relative:text;mso-width-percent:0;mso-height-percent:0;mso-width-relative:margin;mso-height-relative:margin;v-text-anchor:top" o:gfxdata="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" fillcolor="#f2f2f2 [3052]" strokecolor="#bfbfbf [2412]">
                 <v:textbox>
                   <w:txbxContent>
                     <w:p>
@@ -19296,25 +17659,7 @@
                           <w:sz w:val="20"/>
                           <w:szCs w:val="20"/>
                         </w:rPr>
-                        <w:t>--</w:t>
-                      </w:r>
-                      <w:proofErr w:type="spellStart"/>
-                      <w:r>
-                        <w:rPr>
-                          <w:rFonts w:ascii="Courier New" w:hAnsi="Courier New" w:cs="Courier New"/>
-                          <w:sz w:val="20"/>
-                          <w:szCs w:val="20"/>
-                        </w:rPr>
-                        <w:t>ami_id</w:t>
-                      </w:r>
-                      <w:proofErr w:type="spellEnd"/>
-                      <w:r>
-                        <w:rPr>
-                          <w:rFonts w:ascii="Courier New" w:hAnsi="Courier New" w:cs="Courier New"/>
-                          <w:sz w:val="20"/>
-                          <w:szCs w:val="20"/>
-                        </w:rPr>
-                        <w:t xml:space="preserve"> ami-775e4f16 </w:t>
+                        <w:t xml:space="preserve">--ami_id ami-775e4f16 </w:t>
                       </w:r>
                       <w:r>
                         <w:rPr>
@@ -19458,69 +17803,7 @@
                           <w:sz w:val="20"/>
                           <w:szCs w:val="20"/>
                         </w:rPr>
-                        <w:t xml:space="preserve">em overlay </w:t>
-                      </w:r>
-                      <w:proofErr w:type="spellStart"/>
-                      <w:r>
-                        <w:rPr>
-                          <w:rFonts w:ascii="Courier New" w:hAnsi="Courier New" w:cs="Courier New"/>
-                          <w:sz w:val="20"/>
-                          <w:szCs w:val="20"/>
-                        </w:rPr>
-                        <w:t>jdg</w:t>
-                      </w:r>
-                      <w:proofErr w:type="spellEnd"/>
-                      <w:r>
-                        <w:rPr>
-                          <w:rFonts w:ascii="Courier New" w:hAnsi="Courier New" w:cs="Courier New"/>
-                          <w:sz w:val="20"/>
-                          <w:szCs w:val="20"/>
-                        </w:rPr>
-                        <w:t xml:space="preserve"> </w:t>
-                      </w:r>
-                      <w:r>
-                        <w:rPr>
-                          <w:rFonts w:ascii="Courier New" w:hAnsi="Courier New" w:cs="Courier New"/>
-                          <w:sz w:val="20"/>
-                          <w:szCs w:val="20"/>
-                        </w:rPr>
-                        <w:t>--transport &lt;</w:t>
-                      </w:r>
-                      <w:proofErr w:type="spellStart"/>
-                      <w:r>
-                        <w:rPr>
-                          <w:rFonts w:ascii="Courier New" w:hAnsi="Courier New" w:cs="Courier New"/>
-                          <w:sz w:val="20"/>
-                          <w:szCs w:val="20"/>
-                        </w:rPr>
-                        <w:t>tcp|multicast</w:t>
-                      </w:r>
-                      <w:proofErr w:type="spellEnd"/>
-                      <w:r>
-                        <w:rPr>
-                          <w:rFonts w:ascii="Courier New" w:hAnsi="Courier New" w:cs="Courier New"/>
-                          <w:sz w:val="20"/>
-                          <w:szCs w:val="20"/>
-                        </w:rPr>
-                        <w:t>&gt; --peers jdg</w:t>
-                      </w:r>
-                      <w:proofErr w:type="gramStart"/>
-                      <w:r>
-                        <w:rPr>
-                          <w:rFonts w:ascii="Courier New" w:hAnsi="Courier New" w:cs="Courier New"/>
-                          <w:sz w:val="20"/>
-                          <w:szCs w:val="20"/>
-                        </w:rPr>
-                        <w:t>2,jdg</w:t>
-                      </w:r>
-                      <w:proofErr w:type="gramEnd"/>
-                      <w:r>
-                        <w:rPr>
-                          <w:rFonts w:ascii="Courier New" w:hAnsi="Courier New" w:cs="Courier New"/>
-                          <w:sz w:val="20"/>
-                          <w:szCs w:val="20"/>
-                        </w:rPr>
-                        <w:t xml:space="preserve">3 </w:t>
+                        <w:t xml:space="preserve">em overlay jdg --transport &lt;tcp|multicast&gt; --peers jdg2,jdg3 </w:t>
                       </w:r>
                       <w:r>
                         <w:rPr>
@@ -19619,8 +17902,6 @@
       <w:r>
         <w:br w:type="page"/>
       </w:r>
-      <w:bookmarkStart w:id="50" w:name="_GoBack"/>
-      <w:bookmarkEnd w:id="50"/>
     </w:p>
     <w:p>
       <w:pPr>
@@ -19739,7 +18020,7 @@
           </mc:Choice>
           <mc:Fallback>
             <w:pict>
-              <v:shape w14:anchorId="42874EC8" id="Text_x0020_Box_x0020_29" o:spid="_x0000_s1063" type="#_x0000_t202" style="position:absolute;margin-left:-5.05pt;margin-top:61.9pt;width:441pt;height:45pt;z-index:251716608;visibility:visible;mso-wrap-style:square;mso-height-percent:0;mso-wrap-distance-left:9pt;mso-wrap-distance-top:0;mso-wrap-distance-right:9pt;mso-wrap-distance-bottom:0;mso-position-horizontal:absolute;mso-position-horizontal-relative:text;mso-position-vertical:absolute;mso-position-vertical-relative:text;mso-height-percent:0;mso-height-relative:margin;v-text-anchor:top" o:gfxdata="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" fillcolor="#f2f2f2 [3052]" strokecolor="#bfbfbf [2412]">
+              <v:shape w14:anchorId="42874EC8" id="Text Box 29" o:spid="_x0000_s1065" type="#_x0000_t202" style="position:absolute;margin-left:-5.05pt;margin-top:61.9pt;width:441pt;height:45pt;z-index:251716608;visibility:visible;mso-wrap-style:square;mso-height-percent:0;mso-wrap-distance-left:9pt;mso-wrap-distance-top:0;mso-wrap-distance-right:9pt;mso-wrap-distance-bottom:0;mso-position-horizontal:absolute;mso-position-horizontal-relative:text;mso-position-vertical:absolute;mso-position-vertical-relative:text;mso-height-percent:0;mso-height-relative:margin;v-text-anchor:top" o:gfxdata="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" fillcolor="#f2f2f2 [3052]" strokecolor="#bfbfbf [2412]">
                 <v:textbox>
                   <w:txbxContent>
                     <w:p>
@@ -19797,11 +18078,11 @@
       <w:bookmarkEnd w:id="51"/>
     </w:p>
     <w:p/>
-    <w:bookmarkStart w:id="52" w:name="_Toc452038995"/>
     <w:p>
       <w:pPr>
         <w:pStyle w:val="Heading2"/>
       </w:pPr>
+      <w:bookmarkStart w:id="52" w:name="_Toc452038995"/>
       <w:r>
         <w:rPr>
           <w:noProof/>
@@ -19914,7 +18195,7 @@
           </mc:Choice>
           <mc:Fallback>
             <w:pict>
-              <v:shape w14:anchorId="7892C8FF" id="Text_x0020_Box_x0020_17" o:spid="_x0000_s1064" type="#_x0000_t202" style="position:absolute;margin-left:0;margin-top:36.35pt;width:441pt;height:41.05pt;z-index:251692032;visibility:visible;mso-wrap-style:square;mso-height-percent:0;mso-wrap-distance-left:9pt;mso-wrap-distance-top:0;mso-wrap-distance-right:9pt;mso-wrap-distance-bottom:0;mso-position-horizontal:absolute;mso-position-horizontal-relative:text;mso-position-vertical:absolute;mso-position-vertical-relative:text;mso-height-percent:0;mso-height-relative:margin;v-text-anchor:top" o:gfxdata="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" fillcolor="#f2f2f2 [3052]" strokecolor="#bfbfbf [2412]">
+              <v:shape w14:anchorId="7892C8FF" id="Text Box 17" o:spid="_x0000_s1066" type="#_x0000_t202" style="position:absolute;margin-left:0;margin-top:36.35pt;width:441pt;height:41.05pt;z-index:251692032;visibility:visible;mso-wrap-style:square;mso-height-percent:0;mso-wrap-distance-left:9pt;mso-wrap-distance-top:0;mso-wrap-distance-right:9pt;mso-wrap-distance-bottom:0;mso-position-horizontal:absolute;mso-position-horizontal-relative:text;mso-position-vertical:absolute;mso-position-vertical-relative:text;mso-height-percent:0;mso-height-relative:margin;v-text-anchor:top" o:gfxdata="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" fillcolor="#f2f2f2 [3052]" strokecolor="#bfbfbf [2412]">
                 <v:textbox>
                   <w:txbxContent>
                     <w:p>
@@ -20087,7 +18368,7 @@
           </mc:Choice>
           <mc:Fallback>
             <w:pict>
-              <v:shape w14:anchorId="10119FCF" id="Text_x0020_Box_x0020_16" o:spid="_x0000_s1065" type="#_x0000_t202" style="position:absolute;margin-left:0;margin-top:13.95pt;width:441pt;height:41.05pt;z-index:251689984;visibility:visible;mso-wrap-style:square;mso-height-percent:0;mso-wrap-distance-left:9pt;mso-wrap-distance-top:0;mso-wrap-distance-right:9pt;mso-wrap-distance-bottom:0;mso-position-horizontal:absolute;mso-position-horizontal-relative:text;mso-position-vertical:absolute;mso-position-vertical-relative:text;mso-height-percent:0;mso-height-relative:margin;v-text-anchor:top" o:gfxdata="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" fillcolor="#f2f2f2 [3052]" strokecolor="#bfbfbf [2412]">
+              <v:shape w14:anchorId="10119FCF" id="Text Box 16" o:spid="_x0000_s1067" type="#_x0000_t202" style="position:absolute;margin-left:0;margin-top:13.95pt;width:441pt;height:41.05pt;z-index:251689984;visibility:visible;mso-wrap-style:square;mso-height-percent:0;mso-wrap-distance-left:9pt;mso-wrap-distance-top:0;mso-wrap-distance-right:9pt;mso-wrap-distance-bottom:0;mso-position-horizontal:absolute;mso-position-horizontal-relative:text;mso-position-vertical:absolute;mso-position-vertical-relative:text;mso-height-percent:0;mso-height-relative:margin;v-text-anchor:top" o:gfxdata="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" fillcolor="#f2f2f2 [3052]" strokecolor="#bfbfbf [2412]">
                 <v:textbox>
                   <w:txbxContent>
                     <w:p>
@@ -20276,7 +18557,7 @@
         <w:rStyle w:val="PageNumber"/>
         <w:noProof/>
       </w:rPr>
-      <w:t>29</w:t>
+      <w:t>27</w:t>
     </w:r>
     <w:r>
       <w:rPr>
@@ -21782,7 +20063,7 @@
 </file>
 
 <file path=customXml/itemProps1.xml><?xml version="1.0" encoding="utf-8"?>
-<ds:datastoreItem xmlns:ds="http://schemas.openxmlformats.org/officeDocument/2006/customXml" ds:itemID="{C8758A83-61FE-1643-B818-05DE3EB76713}">
+<ds:datastoreItem xmlns:ds="http://schemas.openxmlformats.org/officeDocument/2006/customXml" ds:itemID="{784845B5-59A3-7F43-BA13-84EC9F185FAC}">
   <ds:schemaRefs>
     <ds:schemaRef ds:uri="http://schemas.openxmlformats.org/officeDocument/2006/bibliography"/>
   </ds:schemaRefs>

</xml_diff>

<commit_message>
JDG installation support (4): Automatically built TCP-based JDG cluster forms
</commit_message>
<xml_diff>
--- a/doc/em User Manual.docx
+++ b/doc/em User Manual.docx
@@ -19980,50 +19980,32 @@
     <w:p/>
     <w:p>
       <w:r>
-        <w:t>If “</w:t>
+        <w:t xml:space="preserve">The JDG nodes are hardcoded to cluster over TCP. In the future we’ll add support for multicast or local instances. </w:t>
+      </w:r>
+    </w:p>
+    <w:p/>
+    <w:p>
+      <w:r>
+        <w:t>--cluster=node</w:t>
+      </w:r>
+      <w:proofErr w:type="gramStart"/>
+      <w:r>
+        <w:t>1,node</w:t>
+      </w:r>
+      <w:proofErr w:type="gramEnd"/>
+      <w:r>
+        <w:t>2,node3 should be used to specify the JGroups “</w:t>
       </w:r>
       <w:proofErr w:type="spellStart"/>
       <w:r>
-        <w:t>tcp</w:t>
+        <w:t>initial_host</w:t>
       </w:r>
       <w:proofErr w:type="spellEnd"/>
       <w:r>
-        <w:t xml:space="preserve">” or “multicast” are used as the value of the --transport option, the </w:t>
-      </w:r>
-      <w:r>
-        <w:t>JDG node</w:t>
-      </w:r>
-      <w:r>
-        <w:t xml:space="preserve"> will be built so it clusters with other node</w:t>
-      </w:r>
-      <w:r>
-        <w:t>s to provide a distributed cache space.</w:t>
-      </w:r>
-      <w:r>
-        <w:t xml:space="preserve"> If</w:t>
-      </w:r>
-      <w:r>
-        <w:t xml:space="preserve">  ----transport local</w:t>
-      </w:r>
-      <w:r>
-        <w:t xml:space="preserve"> </w:t>
-      </w:r>
-      <w:r>
-        <w:t xml:space="preserve">is used, </w:t>
-      </w:r>
-      <w:r>
-        <w:t xml:space="preserve">the JDG instance </w:t>
-      </w:r>
-      <w:r>
-        <w:t xml:space="preserve">built so </w:t>
-      </w:r>
-      <w:r>
-        <w:t>will only support local caches.</w:t>
-      </w:r>
-      <w:r>
-        <w:br/>
-      </w:r>
-    </w:p>
+        <w:t>” value.</w:t>
+      </w:r>
+    </w:p>
+    <w:p/>
     <w:p>
       <w:r>
         <w:t>The environment’s NFS server must be up and running.</w:t>
@@ -20082,16 +20064,16 @@
         <mc:AlternateContent>
           <mc:Choice Requires="wps">
             <w:drawing>
-              <wp:anchor distT="0" distB="0" distL="114300" distR="114300" simplePos="0" relativeHeight="251753472" behindDoc="0" locked="0" layoutInCell="1" allowOverlap="1" wp14:anchorId="37CD486A" wp14:editId="326049B2">
+              <wp:anchor distT="0" distB="0" distL="114300" distR="114300" simplePos="0" relativeHeight="251753472" behindDoc="0" locked="0" layoutInCell="1" allowOverlap="1" wp14:anchorId="37CD486A" wp14:editId="398D6D6F">
                 <wp:simplePos x="0" y="0"/>
                 <wp:positionH relativeFrom="column">
-                  <wp:posOffset>50165</wp:posOffset>
+                  <wp:posOffset>51435</wp:posOffset>
                 </wp:positionH>
                 <wp:positionV relativeFrom="paragraph">
                   <wp:posOffset>307975</wp:posOffset>
                 </wp:positionV>
-                <wp:extent cx="5599430" cy="1938020"/>
-                <wp:effectExtent l="0" t="0" r="13970" b="17780"/>
+                <wp:extent cx="5598160" cy="1938020"/>
+                <wp:effectExtent l="0" t="0" r="15240" b="17780"/>
                 <wp:wrapSquare wrapText="bothSides"/>
                 <wp:docPr id="44" name="Text Box 44"/>
                 <wp:cNvGraphicFramePr/>
@@ -20102,7 +20084,7 @@
                       <wps:spPr>
                         <a:xfrm>
                           <a:off x="0" y="0"/>
-                          <a:ext cx="5599430" cy="1938020"/>
+                          <a:ext cx="5598160" cy="1938020"/>
                         </a:xfrm>
                         <a:prstGeom prst="rect">
                           <a:avLst/>
@@ -20307,15 +20289,7 @@
                                 <w:sz w:val="20"/>
                                 <w:szCs w:val="20"/>
                               </w:rPr>
-                              <w:t xml:space="preserve">   jdg1</w:t>
-                            </w:r>
-                            <w:r>
-                              <w:rPr>
-                                <w:rFonts w:ascii="Courier New" w:hAnsi="Courier New" w:cs="Courier New"/>
-                                <w:sz w:val="20"/>
-                                <w:szCs w:val="20"/>
-                              </w:rPr>
-                              <w:t xml:space="preserve"> </w:t>
+                              <w:t xml:space="preserve">   jdg1 </w:t>
                             </w:r>
                           </w:p>
                           <w:p>
@@ -20367,7 +20341,23 @@
                                 <w:sz w:val="20"/>
                                 <w:szCs w:val="20"/>
                               </w:rPr>
-                              <w:t xml:space="preserve">em overlay basic jdg1 </w:t>
+                              <w:t xml:space="preserve">em overlay </w:t>
+                            </w:r>
+                            <w:r>
+                              <w:rPr>
+                                <w:rFonts w:ascii="Courier New" w:hAnsi="Courier New" w:cs="Courier New"/>
+                                <w:sz w:val="20"/>
+                                <w:szCs w:val="20"/>
+                              </w:rPr>
+                              <w:t>java</w:t>
+                            </w:r>
+                            <w:r>
+                              <w:rPr>
+                                <w:rFonts w:ascii="Courier New" w:hAnsi="Courier New" w:cs="Courier New"/>
+                                <w:sz w:val="20"/>
+                                <w:szCs w:val="20"/>
+                              </w:rPr>
+                              <w:t xml:space="preserve"> jdg1 </w:t>
                             </w:r>
                           </w:p>
                           <w:p>
@@ -20384,15 +20374,15 @@
                                 <w:sz w:val="20"/>
                                 <w:szCs w:val="20"/>
                               </w:rPr>
-                              <w:t xml:space="preserve">em overlay basic </w:t>
-                            </w:r>
-                            <w:r>
-                              <w:rPr>
-                                <w:rFonts w:ascii="Courier New" w:hAnsi="Courier New" w:cs="Courier New"/>
-                                <w:sz w:val="20"/>
-                                <w:szCs w:val="20"/>
-                              </w:rPr>
-                              <w:t>jdg2</w:t>
+                              <w:t xml:space="preserve">em overlay </w:t>
+                            </w:r>
+                            <w:r>
+                              <w:rPr>
+                                <w:rFonts w:ascii="Courier New" w:hAnsi="Courier New" w:cs="Courier New"/>
+                                <w:sz w:val="20"/>
+                                <w:szCs w:val="20"/>
+                              </w:rPr>
+                              <w:t>java</w:t>
                             </w:r>
                             <w:r>
                               <w:rPr>
@@ -20401,6 +20391,14 @@
                                 <w:szCs w:val="20"/>
                               </w:rPr>
                               <w:t xml:space="preserve"> </w:t>
+                            </w:r>
+                            <w:r>
+                              <w:rPr>
+                                <w:rFonts w:ascii="Courier New" w:hAnsi="Courier New" w:cs="Courier New"/>
+                                <w:sz w:val="20"/>
+                                <w:szCs w:val="20"/>
+                              </w:rPr>
+                              <w:t xml:space="preserve">jdg2 </w:t>
                             </w:r>
                           </w:p>
                           <w:p>
@@ -20417,15 +20415,15 @@
                                 <w:sz w:val="20"/>
                                 <w:szCs w:val="20"/>
                               </w:rPr>
-                              <w:t xml:space="preserve">em overlay basic </w:t>
-                            </w:r>
-                            <w:r>
-                              <w:rPr>
-                                <w:rFonts w:ascii="Courier New" w:hAnsi="Courier New" w:cs="Courier New"/>
-                                <w:sz w:val="20"/>
-                                <w:szCs w:val="20"/>
-                              </w:rPr>
-                              <w:t>jdg3</w:t>
+                              <w:t xml:space="preserve">em overlay </w:t>
+                            </w:r>
+                            <w:r>
+                              <w:rPr>
+                                <w:rFonts w:ascii="Courier New" w:hAnsi="Courier New" w:cs="Courier New"/>
+                                <w:sz w:val="20"/>
+                                <w:szCs w:val="20"/>
+                              </w:rPr>
+                              <w:t>java</w:t>
                             </w:r>
                             <w:r>
                               <w:rPr>
@@ -20434,6 +20432,16 @@
                                 <w:szCs w:val="20"/>
                               </w:rPr>
                               <w:t xml:space="preserve"> </w:t>
+                            </w:r>
+                            <w:bookmarkStart w:id="50" w:name="_GoBack"/>
+                            <w:bookmarkEnd w:id="50"/>
+                            <w:r>
+                              <w:rPr>
+                                <w:rFonts w:ascii="Courier New" w:hAnsi="Courier New" w:cs="Courier New"/>
+                                <w:sz w:val="20"/>
+                                <w:szCs w:val="20"/>
+                              </w:rPr>
+                              <w:t xml:space="preserve">jdg3 </w:t>
                             </w:r>
                           </w:p>
                         </w:txbxContent>
@@ -20458,7 +20466,7 @@
           </mc:Choice>
           <mc:Fallback>
             <w:pict>
-              <v:shape w14:anchorId="37CD486A" id="Text Box 44" o:spid="_x0000_s1064" type="#_x0000_t202" style="position:absolute;margin-left:3.95pt;margin-top:24.25pt;width:440.9pt;height:152.6pt;z-index:251753472;visibility:visible;mso-wrap-style:square;mso-width-percent:0;mso-height-percent:0;mso-wrap-distance-left:9pt;mso-wrap-distance-top:0;mso-wrap-distance-right:9pt;mso-wrap-distance-bottom:0;mso-position-horizontal:absolute;mso-position-horizontal-relative:text;mso-position-vertical:absolute;mso-position-vertical-relative:text;mso-width-percent:0;mso-height-percent:0;mso-width-relative:margin;mso-height-relative:margin;v-text-anchor:top" o:gfxdata="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" fillcolor="#f2f2f2 [3052]" strokecolor="#bfbfbf [2412]">
+              <v:shape w14:anchorId="37CD486A" id="Text Box 44" o:spid="_x0000_s1064" type="#_x0000_t202" style="position:absolute;margin-left:4.05pt;margin-top:24.25pt;width:440.8pt;height:152.6pt;z-index:251753472;visibility:visible;mso-wrap-style:square;mso-width-percent:0;mso-height-percent:0;mso-wrap-distance-left:9pt;mso-wrap-distance-top:0;mso-wrap-distance-right:9pt;mso-wrap-distance-bottom:0;mso-position-horizontal:absolute;mso-position-horizontal-relative:text;mso-position-vertical:absolute;mso-position-vertical-relative:text;mso-width-percent:0;mso-height-percent:0;mso-width-relative:margin;mso-height-relative:margin;v-text-anchor:top" o:gfxdata="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" fillcolor="#f2f2f2 [3052]" strokecolor="#bfbfbf [2412]">
                 <v:textbox>
                   <w:txbxContent>
                     <w:p>
@@ -20626,15 +20634,7 @@
                           <w:sz w:val="20"/>
                           <w:szCs w:val="20"/>
                         </w:rPr>
-                        <w:t xml:space="preserve">   jdg1</w:t>
-                      </w:r>
-                      <w:r>
-                        <w:rPr>
-                          <w:rFonts w:ascii="Courier New" w:hAnsi="Courier New" w:cs="Courier New"/>
-                          <w:sz w:val="20"/>
-                          <w:szCs w:val="20"/>
-                        </w:rPr>
-                        <w:t xml:space="preserve"> </w:t>
+                        <w:t xml:space="preserve">   jdg1 </w:t>
                       </w:r>
                     </w:p>
                     <w:p>
@@ -20686,7 +20686,23 @@
                           <w:sz w:val="20"/>
                           <w:szCs w:val="20"/>
                         </w:rPr>
-                        <w:t xml:space="preserve">em overlay basic jdg1 </w:t>
+                        <w:t xml:space="preserve">em overlay </w:t>
+                      </w:r>
+                      <w:r>
+                        <w:rPr>
+                          <w:rFonts w:ascii="Courier New" w:hAnsi="Courier New" w:cs="Courier New"/>
+                          <w:sz w:val="20"/>
+                          <w:szCs w:val="20"/>
+                        </w:rPr>
+                        <w:t>java</w:t>
+                      </w:r>
+                      <w:r>
+                        <w:rPr>
+                          <w:rFonts w:ascii="Courier New" w:hAnsi="Courier New" w:cs="Courier New"/>
+                          <w:sz w:val="20"/>
+                          <w:szCs w:val="20"/>
+                        </w:rPr>
+                        <w:t xml:space="preserve"> jdg1 </w:t>
                       </w:r>
                     </w:p>
                     <w:p>
@@ -20703,15 +20719,15 @@
                           <w:sz w:val="20"/>
                           <w:szCs w:val="20"/>
                         </w:rPr>
-                        <w:t xml:space="preserve">em overlay basic </w:t>
-                      </w:r>
-                      <w:r>
-                        <w:rPr>
-                          <w:rFonts w:ascii="Courier New" w:hAnsi="Courier New" w:cs="Courier New"/>
-                          <w:sz w:val="20"/>
-                          <w:szCs w:val="20"/>
-                        </w:rPr>
-                        <w:t>jdg2</w:t>
+                        <w:t xml:space="preserve">em overlay </w:t>
+                      </w:r>
+                      <w:r>
+                        <w:rPr>
+                          <w:rFonts w:ascii="Courier New" w:hAnsi="Courier New" w:cs="Courier New"/>
+                          <w:sz w:val="20"/>
+                          <w:szCs w:val="20"/>
+                        </w:rPr>
+                        <w:t>java</w:t>
                       </w:r>
                       <w:r>
                         <w:rPr>
@@ -20720,6 +20736,14 @@
                           <w:szCs w:val="20"/>
                         </w:rPr>
                         <w:t xml:space="preserve"> </w:t>
+                      </w:r>
+                      <w:r>
+                        <w:rPr>
+                          <w:rFonts w:ascii="Courier New" w:hAnsi="Courier New" w:cs="Courier New"/>
+                          <w:sz w:val="20"/>
+                          <w:szCs w:val="20"/>
+                        </w:rPr>
+                        <w:t xml:space="preserve">jdg2 </w:t>
                       </w:r>
                     </w:p>
                     <w:p>
@@ -20736,15 +20760,15 @@
                           <w:sz w:val="20"/>
                           <w:szCs w:val="20"/>
                         </w:rPr>
-                        <w:t xml:space="preserve">em overlay basic </w:t>
-                      </w:r>
-                      <w:r>
-                        <w:rPr>
-                          <w:rFonts w:ascii="Courier New" w:hAnsi="Courier New" w:cs="Courier New"/>
-                          <w:sz w:val="20"/>
-                          <w:szCs w:val="20"/>
-                        </w:rPr>
-                        <w:t>jdg3</w:t>
+                        <w:t xml:space="preserve">em overlay </w:t>
+                      </w:r>
+                      <w:r>
+                        <w:rPr>
+                          <w:rFonts w:ascii="Courier New" w:hAnsi="Courier New" w:cs="Courier New"/>
+                          <w:sz w:val="20"/>
+                          <w:szCs w:val="20"/>
+                        </w:rPr>
+                        <w:t>java</w:t>
                       </w:r>
                       <w:r>
                         <w:rPr>
@@ -20753,6 +20777,16 @@
                           <w:szCs w:val="20"/>
                         </w:rPr>
                         <w:t xml:space="preserve"> </w:t>
+                      </w:r>
+                      <w:bookmarkStart w:id="51" w:name="_GoBack"/>
+                      <w:bookmarkEnd w:id="51"/>
+                      <w:r>
+                        <w:rPr>
+                          <w:rFonts w:ascii="Courier New" w:hAnsi="Courier New" w:cs="Courier New"/>
+                          <w:sz w:val="20"/>
+                          <w:szCs w:val="20"/>
+                        </w:rPr>
+                        <w:t xml:space="preserve">jdg3 </w:t>
                       </w:r>
                     </w:p>
                   </w:txbxContent>
@@ -20794,7 +20828,7 @@
         <mc:AlternateContent>
           <mc:Choice Requires="wps">
             <w:drawing>
-              <wp:anchor distT="0" distB="0" distL="114300" distR="114300" simplePos="0" relativeHeight="251757568" behindDoc="0" locked="0" layoutInCell="1" allowOverlap="1" wp14:anchorId="78958379" wp14:editId="7AA6AC5B">
+              <wp:anchor distT="0" distB="0" distL="114300" distR="114300" simplePos="0" relativeHeight="251757568" behindDoc="0" locked="0" layoutInCell="1" allowOverlap="1" wp14:anchorId="78958379" wp14:editId="5F2174F7">
                 <wp:simplePos x="0" y="0"/>
                 <wp:positionH relativeFrom="column">
                   <wp:posOffset>50165</wp:posOffset>
@@ -20895,99 +20929,7 @@
                                 <w:sz w:val="20"/>
                                 <w:szCs w:val="20"/>
                               </w:rPr>
-                              <w:t xml:space="preserve"> \</w:t>
-                            </w:r>
-                          </w:p>
-                          <w:p>
-                            <w:pPr>
-                              <w:rPr>
-                                <w:rFonts w:ascii="Courier New" w:hAnsi="Courier New" w:cs="Courier New"/>
-                                <w:sz w:val="20"/>
-                                <w:szCs w:val="20"/>
-                              </w:rPr>
-                            </w:pPr>
-                            <w:r>
-                              <w:rPr>
-                                <w:rFonts w:ascii="Courier New" w:hAnsi="Courier New" w:cs="Courier New"/>
-                                <w:sz w:val="20"/>
-                                <w:szCs w:val="20"/>
-                              </w:rPr>
-                              <w:t xml:space="preserve">   --transport</w:t>
-                            </w:r>
-                            <w:r>
-                              <w:rPr>
-                                <w:rFonts w:ascii="Courier New" w:hAnsi="Courier New" w:cs="Courier New"/>
-                                <w:sz w:val="20"/>
-                                <w:szCs w:val="20"/>
-                              </w:rPr>
-                              <w:t>=</w:t>
-                            </w:r>
-                            <w:r>
-                              <w:rPr>
-                                <w:rFonts w:ascii="Courier New" w:hAnsi="Courier New" w:cs="Courier New"/>
-                                <w:sz w:val="20"/>
-                                <w:szCs w:val="20"/>
-                              </w:rPr>
-                              <w:t>&lt;</w:t>
-                            </w:r>
-                            <w:proofErr w:type="spellStart"/>
-                            <w:r>
-                              <w:rPr>
-                                <w:rFonts w:ascii="Courier New" w:hAnsi="Courier New" w:cs="Courier New"/>
-                                <w:sz w:val="20"/>
-                                <w:szCs w:val="20"/>
-                              </w:rPr>
-                              <w:t>tcp|multicast</w:t>
-                            </w:r>
-                            <w:r>
-                              <w:rPr>
-                                <w:rFonts w:ascii="Courier New" w:hAnsi="Courier New" w:cs="Courier New"/>
-                                <w:sz w:val="20"/>
-                                <w:szCs w:val="20"/>
-                              </w:rPr>
-                              <w:t>|local</w:t>
-                            </w:r>
-                            <w:proofErr w:type="spellEnd"/>
-                            <w:r>
-                              <w:rPr>
-                                <w:rFonts w:ascii="Courier New" w:hAnsi="Courier New" w:cs="Courier New"/>
-                                <w:sz w:val="20"/>
-                                <w:szCs w:val="20"/>
-                              </w:rPr>
-                              <w:t>&gt; \</w:t>
-                            </w:r>
-                          </w:p>
-                          <w:p>
-                            <w:pPr>
-                              <w:rPr>
-                                <w:rFonts w:ascii="Courier New" w:hAnsi="Courier New" w:cs="Courier New"/>
-                                <w:sz w:val="20"/>
-                                <w:szCs w:val="20"/>
-                              </w:rPr>
-                            </w:pPr>
-                            <w:r>
-                              <w:rPr>
-                                <w:rFonts w:ascii="Courier New" w:hAnsi="Courier New" w:cs="Courier New"/>
-                                <w:sz w:val="20"/>
-                                <w:szCs w:val="20"/>
-                              </w:rPr>
-                              <w:t xml:space="preserve">   [--cluster</w:t>
-                            </w:r>
-                            <w:r>
-                              <w:rPr>
-                                <w:rFonts w:ascii="Courier New" w:hAnsi="Courier New" w:cs="Courier New"/>
-                                <w:sz w:val="20"/>
-                                <w:szCs w:val="20"/>
-                              </w:rPr>
-                              <w:t>=</w:t>
-                            </w:r>
-                            <w:r>
-                              <w:rPr>
-                                <w:rFonts w:ascii="Courier New" w:hAnsi="Courier New" w:cs="Courier New"/>
-                                <w:sz w:val="20"/>
-                                <w:szCs w:val="20"/>
-                              </w:rPr>
-                              <w:t>jdg</w:t>
+                              <w:t xml:space="preserve"> --cluster=jdg</w:t>
                             </w:r>
                             <w:proofErr w:type="gramStart"/>
                             <w:r>
@@ -21005,25 +20947,7 @@
                                 <w:sz w:val="20"/>
                                 <w:szCs w:val="20"/>
                               </w:rPr>
-                              <w:t>2,jdg3] \</w:t>
-                            </w:r>
-                          </w:p>
-                          <w:p>
-                            <w:pPr>
-                              <w:rPr>
-                                <w:rFonts w:ascii="Courier New" w:hAnsi="Courier New" w:cs="Courier New"/>
-                                <w:color w:val="000000" w:themeColor="text1"/>
-                                <w:sz w:val="20"/>
-                                <w:szCs w:val="20"/>
-                              </w:rPr>
-                            </w:pPr>
-                            <w:r>
-                              <w:rPr>
-                                <w:rFonts w:ascii="Courier New" w:hAnsi="Courier New" w:cs="Courier New"/>
-                                <w:sz w:val="20"/>
-                                <w:szCs w:val="20"/>
-                              </w:rPr>
-                              <w:t xml:space="preserve">   </w:t>
+                              <w:t xml:space="preserve">2,jdg3 </w:t>
                             </w:r>
                             <w:r>
                               <w:rPr>
@@ -21163,99 +21087,7 @@
                           <w:sz w:val="20"/>
                           <w:szCs w:val="20"/>
                         </w:rPr>
-                        <w:t xml:space="preserve"> \</w:t>
-                      </w:r>
-                    </w:p>
-                    <w:p>
-                      <w:pPr>
-                        <w:rPr>
-                          <w:rFonts w:ascii="Courier New" w:hAnsi="Courier New" w:cs="Courier New"/>
-                          <w:sz w:val="20"/>
-                          <w:szCs w:val="20"/>
-                        </w:rPr>
-                      </w:pPr>
-                      <w:r>
-                        <w:rPr>
-                          <w:rFonts w:ascii="Courier New" w:hAnsi="Courier New" w:cs="Courier New"/>
-                          <w:sz w:val="20"/>
-                          <w:szCs w:val="20"/>
-                        </w:rPr>
-                        <w:t xml:space="preserve">   --transport</w:t>
-                      </w:r>
-                      <w:r>
-                        <w:rPr>
-                          <w:rFonts w:ascii="Courier New" w:hAnsi="Courier New" w:cs="Courier New"/>
-                          <w:sz w:val="20"/>
-                          <w:szCs w:val="20"/>
-                        </w:rPr>
-                        <w:t>=</w:t>
-                      </w:r>
-                      <w:r>
-                        <w:rPr>
-                          <w:rFonts w:ascii="Courier New" w:hAnsi="Courier New" w:cs="Courier New"/>
-                          <w:sz w:val="20"/>
-                          <w:szCs w:val="20"/>
-                        </w:rPr>
-                        <w:t>&lt;</w:t>
-                      </w:r>
-                      <w:proofErr w:type="spellStart"/>
-                      <w:r>
-                        <w:rPr>
-                          <w:rFonts w:ascii="Courier New" w:hAnsi="Courier New" w:cs="Courier New"/>
-                          <w:sz w:val="20"/>
-                          <w:szCs w:val="20"/>
-                        </w:rPr>
-                        <w:t>tcp|multicast</w:t>
-                      </w:r>
-                      <w:r>
-                        <w:rPr>
-                          <w:rFonts w:ascii="Courier New" w:hAnsi="Courier New" w:cs="Courier New"/>
-                          <w:sz w:val="20"/>
-                          <w:szCs w:val="20"/>
-                        </w:rPr>
-                        <w:t>|local</w:t>
-                      </w:r>
-                      <w:proofErr w:type="spellEnd"/>
-                      <w:r>
-                        <w:rPr>
-                          <w:rFonts w:ascii="Courier New" w:hAnsi="Courier New" w:cs="Courier New"/>
-                          <w:sz w:val="20"/>
-                          <w:szCs w:val="20"/>
-                        </w:rPr>
-                        <w:t>&gt; \</w:t>
-                      </w:r>
-                    </w:p>
-                    <w:p>
-                      <w:pPr>
-                        <w:rPr>
-                          <w:rFonts w:ascii="Courier New" w:hAnsi="Courier New" w:cs="Courier New"/>
-                          <w:sz w:val="20"/>
-                          <w:szCs w:val="20"/>
-                        </w:rPr>
-                      </w:pPr>
-                      <w:r>
-                        <w:rPr>
-                          <w:rFonts w:ascii="Courier New" w:hAnsi="Courier New" w:cs="Courier New"/>
-                          <w:sz w:val="20"/>
-                          <w:szCs w:val="20"/>
-                        </w:rPr>
-                        <w:t xml:space="preserve">   [--cluster</w:t>
-                      </w:r>
-                      <w:r>
-                        <w:rPr>
-                          <w:rFonts w:ascii="Courier New" w:hAnsi="Courier New" w:cs="Courier New"/>
-                          <w:sz w:val="20"/>
-                          <w:szCs w:val="20"/>
-                        </w:rPr>
-                        <w:t>=</w:t>
-                      </w:r>
-                      <w:r>
-                        <w:rPr>
-                          <w:rFonts w:ascii="Courier New" w:hAnsi="Courier New" w:cs="Courier New"/>
-                          <w:sz w:val="20"/>
-                          <w:szCs w:val="20"/>
-                        </w:rPr>
-                        <w:t>jdg</w:t>
+                        <w:t xml:space="preserve"> --cluster=jdg</w:t>
                       </w:r>
                       <w:proofErr w:type="gramStart"/>
                       <w:r>
@@ -21273,25 +21105,7 @@
                           <w:sz w:val="20"/>
                           <w:szCs w:val="20"/>
                         </w:rPr>
-                        <w:t>2,jdg3] \</w:t>
-                      </w:r>
-                    </w:p>
-                    <w:p>
-                      <w:pPr>
-                        <w:rPr>
-                          <w:rFonts w:ascii="Courier New" w:hAnsi="Courier New" w:cs="Courier New"/>
-                          <w:color w:val="000000" w:themeColor="text1"/>
-                          <w:sz w:val="20"/>
-                          <w:szCs w:val="20"/>
-                        </w:rPr>
-                      </w:pPr>
-                      <w:r>
-                        <w:rPr>
-                          <w:rFonts w:ascii="Courier New" w:hAnsi="Courier New" w:cs="Courier New"/>
-                          <w:sz w:val="20"/>
-                          <w:szCs w:val="20"/>
-                        </w:rPr>
-                        <w:t xml:space="preserve">   </w:t>
+                        <w:t xml:space="preserve">2,jdg3 </w:t>
                       </w:r>
                       <w:r>
                         <w:rPr>
@@ -21972,9 +21786,7 @@
                               </w:rPr>
                               <w:t>em run p001 p002 p003 -- uptime</w:t>
                             </w:r>
-                            <w:bookmarkStart w:id="50" w:name="_GoBack"/>
                           </w:p>
-                          <w:bookmarkEnd w:id="50"/>
                         </w:txbxContent>
                       </wps:txbx>
                       <wps:bodyPr rot="0" spcFirstLastPara="0" vertOverflow="overflow" horzOverflow="overflow" vert="horz" wrap="square" lIns="91440" tIns="45720" rIns="91440" bIns="45720" numCol="1" spcCol="0" rtlCol="0" fromWordArt="0" anchor="t" anchorCtr="0" forceAA="0" compatLnSpc="1">
@@ -22022,9 +21834,7 @@
                         </w:rPr>
                         <w:t>em run p001 p002 p003 -- uptime</w:t>
                       </w:r>
-                      <w:bookmarkStart w:id="51" w:name="_GoBack"/>
                     </w:p>
-                    <w:bookmarkEnd w:id="51"/>
                   </w:txbxContent>
                 </v:textbox>
                 <w10:wrap type="square"/>
@@ -22533,7 +22343,7 @@
         <w:rStyle w:val="PageNumber"/>
         <w:noProof/>
       </w:rPr>
-      <w:t>29</w:t>
+      <w:t>27</w:t>
     </w:r>
     <w:r>
       <w:rPr>
@@ -24039,7 +23849,7 @@
 </file>
 
 <file path=customXml/itemProps1.xml><?xml version="1.0" encoding="utf-8"?>
-<ds:datastoreItem xmlns:ds="http://schemas.openxmlformats.org/officeDocument/2006/customXml" ds:itemID="{3A984597-0AC7-D246-A1F8-30FD98C94C67}">
+<ds:datastoreItem xmlns:ds="http://schemas.openxmlformats.org/officeDocument/2006/customXml" ds:itemID="{E09706DA-92D6-C649-BF5D-995604B8C691}">
   <ds:schemaRefs>
     <ds:schemaRef ds:uri="http://schemas.openxmlformats.org/officeDocument/2006/bibliography"/>
   </ds:schemaRefs>

</xml_diff>

<commit_message>
testing with EAP after JDG modifications (1)
</commit_message>
<xml_diff>
--- a/doc/em User Manual.docx
+++ b/doc/em User Manual.docx
@@ -129,7 +129,7 @@
           <w:r>
             <w:fldChar w:fldCharType="separate"/>
           </w:r>
-          <w:hyperlink w:anchor="_Toc452038951" w:history="1">
+          <w:hyperlink w:anchor="_Toc452126138" w:history="1">
             <w:r>
               <w:rPr>
                 <w:rStyle w:val="Hyperlink"/>
@@ -156,7 +156,7 @@
                 <w:noProof/>
                 <w:webHidden/>
               </w:rPr>
-              <w:instrText xml:space="preserve"> PAGEREF _Toc452038951 \h </w:instrText>
+              <w:instrText xml:space="preserve"> PAGEREF _Toc452126138 \h </w:instrText>
             </w:r>
             <w:r>
               <w:rPr>
@@ -198,7 +198,7 @@
               <w:noProof/>
             </w:rPr>
           </w:pPr>
-          <w:hyperlink w:anchor="_Toc452038952" w:history="1">
+          <w:hyperlink w:anchor="_Toc452126139" w:history="1">
             <w:r>
               <w:rPr>
                 <w:rStyle w:val="Hyperlink"/>
@@ -225,7 +225,7 @@
                 <w:noProof/>
                 <w:webHidden/>
               </w:rPr>
-              <w:instrText xml:space="preserve"> PAGEREF _Toc452038952 \h </w:instrText>
+              <w:instrText xml:space="preserve"> PAGEREF _Toc452126139 \h </w:instrText>
             </w:r>
             <w:r>
               <w:rPr>
@@ -269,7 +269,7 @@
               <w:szCs w:val="24"/>
             </w:rPr>
           </w:pPr>
-          <w:hyperlink w:anchor="_Toc452038953" w:history="1">
+          <w:hyperlink w:anchor="_Toc452126140" w:history="1">
             <w:r>
               <w:rPr>
                 <w:rStyle w:val="Hyperlink"/>
@@ -296,7 +296,7 @@
                 <w:noProof/>
                 <w:webHidden/>
               </w:rPr>
-              <w:instrText xml:space="preserve"> PAGEREF _Toc452038953 \h </w:instrText>
+              <w:instrText xml:space="preserve"> PAGEREF _Toc452126140 \h </w:instrText>
             </w:r>
             <w:r>
               <w:rPr>
@@ -339,7 +339,7 @@
               <w:szCs w:val="24"/>
             </w:rPr>
           </w:pPr>
-          <w:hyperlink w:anchor="_Toc452038954" w:history="1">
+          <w:hyperlink w:anchor="_Toc452126141" w:history="1">
             <w:r>
               <w:rPr>
                 <w:rStyle w:val="Hyperlink"/>
@@ -366,7 +366,7 @@
                 <w:noProof/>
                 <w:webHidden/>
               </w:rPr>
-              <w:instrText xml:space="preserve"> PAGEREF _Toc452038954 \h </w:instrText>
+              <w:instrText xml:space="preserve"> PAGEREF _Toc452126141 \h </w:instrText>
             </w:r>
             <w:r>
               <w:rPr>
@@ -409,7 +409,7 @@
               <w:szCs w:val="24"/>
             </w:rPr>
           </w:pPr>
-          <w:hyperlink w:anchor="_Toc452038955" w:history="1">
+          <w:hyperlink w:anchor="_Toc452126142" w:history="1">
             <w:r>
               <w:rPr>
                 <w:rStyle w:val="Hyperlink"/>
@@ -436,7 +436,7 @@
                 <w:noProof/>
                 <w:webHidden/>
               </w:rPr>
-              <w:instrText xml:space="preserve"> PAGEREF _Toc452038955 \h </w:instrText>
+              <w:instrText xml:space="preserve"> PAGEREF _Toc452126142 \h </w:instrText>
             </w:r>
             <w:r>
               <w:rPr>
@@ -479,7 +479,7 @@
               <w:szCs w:val="24"/>
             </w:rPr>
           </w:pPr>
-          <w:hyperlink w:anchor="_Toc452038956" w:history="1">
+          <w:hyperlink w:anchor="_Toc452126143" w:history="1">
             <w:r>
               <w:rPr>
                 <w:rStyle w:val="Hyperlink"/>
@@ -506,7 +506,7 @@
                 <w:noProof/>
                 <w:webHidden/>
               </w:rPr>
-              <w:instrText xml:space="preserve"> PAGEREF _Toc452038956 \h </w:instrText>
+              <w:instrText xml:space="preserve"> PAGEREF _Toc452126143 \h </w:instrText>
             </w:r>
             <w:r>
               <w:rPr>
@@ -549,7 +549,7 @@
               <w:szCs w:val="24"/>
             </w:rPr>
           </w:pPr>
-          <w:hyperlink w:anchor="_Toc452038957" w:history="1">
+          <w:hyperlink w:anchor="_Toc452126144" w:history="1">
             <w:r>
               <w:rPr>
                 <w:rStyle w:val="Hyperlink"/>
@@ -576,7 +576,7 @@
                 <w:noProof/>
                 <w:webHidden/>
               </w:rPr>
-              <w:instrText xml:space="preserve"> PAGEREF _Toc452038957 \h </w:instrText>
+              <w:instrText xml:space="preserve"> PAGEREF _Toc452126144 \h </w:instrText>
             </w:r>
             <w:r>
               <w:rPr>
@@ -619,7 +619,7 @@
               <w:szCs w:val="24"/>
             </w:rPr>
           </w:pPr>
-          <w:hyperlink w:anchor="_Toc452038958" w:history="1">
+          <w:hyperlink w:anchor="_Toc452126145" w:history="1">
             <w:r>
               <w:rPr>
                 <w:rStyle w:val="Hyperlink"/>
@@ -646,7 +646,7 @@
                 <w:noProof/>
                 <w:webHidden/>
               </w:rPr>
-              <w:instrText xml:space="preserve"> PAGEREF _Toc452038958 \h </w:instrText>
+              <w:instrText xml:space="preserve"> PAGEREF _Toc452126145 \h </w:instrText>
             </w:r>
             <w:r>
               <w:rPr>
@@ -689,7 +689,7 @@
               <w:szCs w:val="24"/>
             </w:rPr>
           </w:pPr>
-          <w:hyperlink w:anchor="_Toc452038959" w:history="1">
+          <w:hyperlink w:anchor="_Toc452126146" w:history="1">
             <w:r>
               <w:rPr>
                 <w:rStyle w:val="Hyperlink"/>
@@ -716,7 +716,7 @@
                 <w:noProof/>
                 <w:webHidden/>
               </w:rPr>
-              <w:instrText xml:space="preserve"> PAGEREF _Toc452038959 \h </w:instrText>
+              <w:instrText xml:space="preserve"> PAGEREF _Toc452126146 \h </w:instrText>
             </w:r>
             <w:r>
               <w:rPr>
@@ -759,7 +759,7 @@
               <w:szCs w:val="24"/>
             </w:rPr>
           </w:pPr>
-          <w:hyperlink w:anchor="_Toc452038960" w:history="1">
+          <w:hyperlink w:anchor="_Toc452126147" w:history="1">
             <w:r>
               <w:rPr>
                 <w:rStyle w:val="Hyperlink"/>
@@ -786,7 +786,7 @@
                 <w:noProof/>
                 <w:webHidden/>
               </w:rPr>
-              <w:instrText xml:space="preserve"> PAGEREF _Toc452038960 \h </w:instrText>
+              <w:instrText xml:space="preserve"> PAGEREF _Toc452126147 \h </w:instrText>
             </w:r>
             <w:r>
               <w:rPr>
@@ -830,7 +830,7 @@
               <w:szCs w:val="24"/>
             </w:rPr>
           </w:pPr>
-          <w:hyperlink w:anchor="_Toc452038961" w:history="1">
+          <w:hyperlink w:anchor="_Toc452126148" w:history="1">
             <w:r>
               <w:rPr>
                 <w:rStyle w:val="Hyperlink"/>
@@ -857,7 +857,7 @@
                 <w:noProof/>
                 <w:webHidden/>
               </w:rPr>
-              <w:instrText xml:space="preserve"> PAGEREF _Toc452038961 \h </w:instrText>
+              <w:instrText xml:space="preserve"> PAGEREF _Toc452126148 \h </w:instrText>
             </w:r>
             <w:r>
               <w:rPr>
@@ -900,7 +900,7 @@
               <w:szCs w:val="24"/>
             </w:rPr>
           </w:pPr>
-          <w:hyperlink w:anchor="_Toc452038962" w:history="1">
+          <w:hyperlink w:anchor="_Toc452126149" w:history="1">
             <w:r>
               <w:rPr>
                 <w:rStyle w:val="Hyperlink"/>
@@ -927,7 +927,7 @@
                 <w:noProof/>
                 <w:webHidden/>
               </w:rPr>
-              <w:instrText xml:space="preserve"> PAGEREF _Toc452038962 \h </w:instrText>
+              <w:instrText xml:space="preserve"> PAGEREF _Toc452126149 \h </w:instrText>
             </w:r>
             <w:r>
               <w:rPr>
@@ -970,7 +970,7 @@
               <w:szCs w:val="24"/>
             </w:rPr>
           </w:pPr>
-          <w:hyperlink w:anchor="_Toc452038963" w:history="1">
+          <w:hyperlink w:anchor="_Toc452126150" w:history="1">
             <w:r>
               <w:rPr>
                 <w:rStyle w:val="Hyperlink"/>
@@ -997,7 +997,7 @@
                 <w:noProof/>
                 <w:webHidden/>
               </w:rPr>
-              <w:instrText xml:space="preserve"> PAGEREF _Toc452038963 \h </w:instrText>
+              <w:instrText xml:space="preserve"> PAGEREF _Toc452126150 \h </w:instrText>
             </w:r>
             <w:r>
               <w:rPr>
@@ -1040,7 +1040,7 @@
               <w:szCs w:val="24"/>
             </w:rPr>
           </w:pPr>
-          <w:hyperlink w:anchor="_Toc452038964" w:history="1">
+          <w:hyperlink w:anchor="_Toc452126151" w:history="1">
             <w:r>
               <w:rPr>
                 <w:rStyle w:val="Hyperlink"/>
@@ -1067,7 +1067,7 @@
                 <w:noProof/>
                 <w:webHidden/>
               </w:rPr>
-              <w:instrText xml:space="preserve"> PAGEREF _Toc452038964 \h </w:instrText>
+              <w:instrText xml:space="preserve"> PAGEREF _Toc452126151 \h </w:instrText>
             </w:r>
             <w:r>
               <w:rPr>
@@ -1110,7 +1110,7 @@
               <w:szCs w:val="24"/>
             </w:rPr>
           </w:pPr>
-          <w:hyperlink w:anchor="_Toc452038965" w:history="1">
+          <w:hyperlink w:anchor="_Toc452126152" w:history="1">
             <w:r>
               <w:rPr>
                 <w:rStyle w:val="Hyperlink"/>
@@ -1137,7 +1137,7 @@
                 <w:noProof/>
                 <w:webHidden/>
               </w:rPr>
-              <w:instrText xml:space="preserve"> PAGEREF _Toc452038965 \h </w:instrText>
+              <w:instrText xml:space="preserve"> PAGEREF _Toc452126152 \h </w:instrText>
             </w:r>
             <w:r>
               <w:rPr>
@@ -1180,7 +1180,7 @@
               <w:szCs w:val="24"/>
             </w:rPr>
           </w:pPr>
-          <w:hyperlink w:anchor="_Toc452038966" w:history="1">
+          <w:hyperlink w:anchor="_Toc452126153" w:history="1">
             <w:r>
               <w:rPr>
                 <w:rStyle w:val="Hyperlink"/>
@@ -1207,7 +1207,7 @@
                 <w:noProof/>
                 <w:webHidden/>
               </w:rPr>
-              <w:instrText xml:space="preserve"> PAGEREF _Toc452038966 \h </w:instrText>
+              <w:instrText xml:space="preserve"> PAGEREF _Toc452126153 \h </w:instrText>
             </w:r>
             <w:r>
               <w:rPr>
@@ -1250,7 +1250,7 @@
               <w:szCs w:val="24"/>
             </w:rPr>
           </w:pPr>
-          <w:hyperlink w:anchor="_Toc452038967" w:history="1">
+          <w:hyperlink w:anchor="_Toc452126154" w:history="1">
             <w:r>
               <w:rPr>
                 <w:rStyle w:val="Hyperlink"/>
@@ -1277,7 +1277,7 @@
                 <w:noProof/>
                 <w:webHidden/>
               </w:rPr>
-              <w:instrText xml:space="preserve"> PAGEREF _Toc452038967 \h </w:instrText>
+              <w:instrText xml:space="preserve"> PAGEREF _Toc452126154 \h </w:instrText>
             </w:r>
             <w:r>
               <w:rPr>
@@ -1319,7 +1319,7 @@
               <w:noProof/>
             </w:rPr>
           </w:pPr>
-          <w:hyperlink w:anchor="_Toc452038968" w:history="1">
+          <w:hyperlink w:anchor="_Toc452126155" w:history="1">
             <w:r>
               <w:rPr>
                 <w:rStyle w:val="Hyperlink"/>
@@ -1346,7 +1346,7 @@
                 <w:noProof/>
                 <w:webHidden/>
               </w:rPr>
-              <w:instrText xml:space="preserve"> PAGEREF _Toc452038968 \h </w:instrText>
+              <w:instrText xml:space="preserve"> PAGEREF _Toc452126155 \h </w:instrText>
             </w:r>
             <w:r>
               <w:rPr>
@@ -1390,7 +1390,7 @@
               <w:szCs w:val="24"/>
             </w:rPr>
           </w:pPr>
-          <w:hyperlink w:anchor="_Toc452038969" w:history="1">
+          <w:hyperlink w:anchor="_Toc452126156" w:history="1">
             <w:r>
               <w:rPr>
                 <w:rStyle w:val="Hyperlink"/>
@@ -1417,7 +1417,7 @@
                 <w:noProof/>
                 <w:webHidden/>
               </w:rPr>
-              <w:instrText xml:space="preserve"> PAGEREF _Toc452038969 \h </w:instrText>
+              <w:instrText xml:space="preserve"> PAGEREF _Toc452126156 \h </w:instrText>
             </w:r>
             <w:r>
               <w:rPr>
@@ -1460,7 +1460,7 @@
               <w:szCs w:val="24"/>
             </w:rPr>
           </w:pPr>
-          <w:hyperlink w:anchor="_Toc452038970" w:history="1">
+          <w:hyperlink w:anchor="_Toc452126157" w:history="1">
             <w:r>
               <w:rPr>
                 <w:rStyle w:val="Hyperlink"/>
@@ -1487,7 +1487,7 @@
                 <w:noProof/>
                 <w:webHidden/>
               </w:rPr>
-              <w:instrText xml:space="preserve"> PAGEREF _Toc452038970 \h </w:instrText>
+              <w:instrText xml:space="preserve"> PAGEREF _Toc452126157 \h </w:instrText>
             </w:r>
             <w:r>
               <w:rPr>
@@ -1530,7 +1530,7 @@
               <w:szCs w:val="24"/>
             </w:rPr>
           </w:pPr>
-          <w:hyperlink w:anchor="_Toc452038971" w:history="1">
+          <w:hyperlink w:anchor="_Toc452126158" w:history="1">
             <w:r>
               <w:rPr>
                 <w:rStyle w:val="Hyperlink"/>
@@ -1557,7 +1557,7 @@
                 <w:noProof/>
                 <w:webHidden/>
               </w:rPr>
-              <w:instrText xml:space="preserve"> PAGEREF _Toc452038971 \h </w:instrText>
+              <w:instrText xml:space="preserve"> PAGEREF _Toc452126158 \h </w:instrText>
             </w:r>
             <w:r>
               <w:rPr>
@@ -1601,7 +1601,7 @@
               <w:szCs w:val="24"/>
             </w:rPr>
           </w:pPr>
-          <w:hyperlink w:anchor="_Toc452038972" w:history="1">
+          <w:hyperlink w:anchor="_Toc452126159" w:history="1">
             <w:r>
               <w:rPr>
                 <w:rStyle w:val="Hyperlink"/>
@@ -1628,7 +1628,7 @@
                 <w:noProof/>
                 <w:webHidden/>
               </w:rPr>
-              <w:instrText xml:space="preserve"> PAGEREF _Toc452038972 \h </w:instrText>
+              <w:instrText xml:space="preserve"> PAGEREF _Toc452126159 \h </w:instrText>
             </w:r>
             <w:r>
               <w:rPr>
@@ -1672,7 +1672,7 @@
               <w:szCs w:val="24"/>
             </w:rPr>
           </w:pPr>
-          <w:hyperlink w:anchor="_Toc452038973" w:history="1">
+          <w:hyperlink w:anchor="_Toc452126160" w:history="1">
             <w:r>
               <w:rPr>
                 <w:rStyle w:val="Hyperlink"/>
@@ -1699,7 +1699,7 @@
                 <w:noProof/>
                 <w:webHidden/>
               </w:rPr>
-              <w:instrText xml:space="preserve"> PAGEREF _Toc452038973 \h </w:instrText>
+              <w:instrText xml:space="preserve"> PAGEREF _Toc452126160 \h </w:instrText>
             </w:r>
             <w:r>
               <w:rPr>
@@ -1743,7 +1743,7 @@
               <w:szCs w:val="24"/>
             </w:rPr>
           </w:pPr>
-          <w:hyperlink w:anchor="_Toc452038974" w:history="1">
+          <w:hyperlink w:anchor="_Toc452126161" w:history="1">
             <w:r>
               <w:rPr>
                 <w:rStyle w:val="Hyperlink"/>
@@ -1770,7 +1770,7 @@
                 <w:noProof/>
                 <w:webHidden/>
               </w:rPr>
-              <w:instrText xml:space="preserve"> PAGEREF _Toc452038974 \h </w:instrText>
+              <w:instrText xml:space="preserve"> PAGEREF _Toc452126161 \h </w:instrText>
             </w:r>
             <w:r>
               <w:rPr>
@@ -1814,7 +1814,7 @@
               <w:szCs w:val="24"/>
             </w:rPr>
           </w:pPr>
-          <w:hyperlink w:anchor="_Toc452038975" w:history="1">
+          <w:hyperlink w:anchor="_Toc452126162" w:history="1">
             <w:r>
               <w:rPr>
                 <w:rStyle w:val="Hyperlink"/>
@@ -1841,7 +1841,7 @@
                 <w:noProof/>
                 <w:webHidden/>
               </w:rPr>
-              <w:instrText xml:space="preserve"> PAGEREF _Toc452038975 \h </w:instrText>
+              <w:instrText xml:space="preserve"> PAGEREF _Toc452126162 \h </w:instrText>
             </w:r>
             <w:r>
               <w:rPr>
@@ -1885,7 +1885,7 @@
               <w:szCs w:val="24"/>
             </w:rPr>
           </w:pPr>
-          <w:hyperlink w:anchor="_Toc452038976" w:history="1">
+          <w:hyperlink w:anchor="_Toc452126163" w:history="1">
             <w:r>
               <w:rPr>
                 <w:rStyle w:val="Hyperlink"/>
@@ -1912,7 +1912,7 @@
                 <w:noProof/>
                 <w:webHidden/>
               </w:rPr>
-              <w:instrText xml:space="preserve"> PAGEREF _Toc452038976 \h </w:instrText>
+              <w:instrText xml:space="preserve"> PAGEREF _Toc452126163 \h </w:instrText>
             </w:r>
             <w:r>
               <w:rPr>
@@ -1956,7 +1956,7 @@
               <w:szCs w:val="24"/>
             </w:rPr>
           </w:pPr>
-          <w:hyperlink w:anchor="_Toc452038977" w:history="1">
+          <w:hyperlink w:anchor="_Toc452126164" w:history="1">
             <w:r>
               <w:rPr>
                 <w:rStyle w:val="Hyperlink"/>
@@ -1983,7 +1983,7 @@
                 <w:noProof/>
                 <w:webHidden/>
               </w:rPr>
-              <w:instrText xml:space="preserve"> PAGEREF _Toc452038977 \h </w:instrText>
+              <w:instrText xml:space="preserve"> PAGEREF _Toc452126164 \h </w:instrText>
             </w:r>
             <w:r>
               <w:rPr>
@@ -2027,7 +2027,7 @@
               <w:szCs w:val="24"/>
             </w:rPr>
           </w:pPr>
-          <w:hyperlink w:anchor="_Toc452038978" w:history="1">
+          <w:hyperlink w:anchor="_Toc452126165" w:history="1">
             <w:r>
               <w:rPr>
                 <w:rStyle w:val="Hyperlink"/>
@@ -2054,7 +2054,7 @@
                 <w:noProof/>
                 <w:webHidden/>
               </w:rPr>
-              <w:instrText xml:space="preserve"> PAGEREF _Toc452038978 \h </w:instrText>
+              <w:instrText xml:space="preserve"> PAGEREF _Toc452126165 \h </w:instrText>
             </w:r>
             <w:r>
               <w:rPr>
@@ -2098,7 +2098,7 @@
               <w:szCs w:val="24"/>
             </w:rPr>
           </w:pPr>
-          <w:hyperlink w:anchor="_Toc452038979" w:history="1">
+          <w:hyperlink w:anchor="_Toc452126166" w:history="1">
             <w:r>
               <w:rPr>
                 <w:rStyle w:val="Hyperlink"/>
@@ -2125,7 +2125,7 @@
                 <w:noProof/>
                 <w:webHidden/>
               </w:rPr>
-              <w:instrText xml:space="preserve"> PAGEREF _Toc452038979 \h </w:instrText>
+              <w:instrText xml:space="preserve"> PAGEREF _Toc452126166 \h </w:instrText>
             </w:r>
             <w:r>
               <w:rPr>
@@ -2167,7 +2167,7 @@
               <w:noProof/>
             </w:rPr>
           </w:pPr>
-          <w:hyperlink w:anchor="_Toc452038980" w:history="1">
+          <w:hyperlink w:anchor="_Toc452126167" w:history="1">
             <w:r>
               <w:rPr>
                 <w:rStyle w:val="Hyperlink"/>
@@ -2194,7 +2194,7 @@
                 <w:noProof/>
                 <w:webHidden/>
               </w:rPr>
-              <w:instrText xml:space="preserve"> PAGEREF _Toc452038980 \h </w:instrText>
+              <w:instrText xml:space="preserve"> PAGEREF _Toc452126167 \h </w:instrText>
             </w:r>
             <w:r>
               <w:rPr>
@@ -2236,7 +2236,7 @@
               <w:noProof/>
             </w:rPr>
           </w:pPr>
-          <w:hyperlink w:anchor="_Toc452038981" w:history="1">
+          <w:hyperlink w:anchor="_Toc452126168" w:history="1">
             <w:r>
               <w:rPr>
                 <w:rStyle w:val="Hyperlink"/>
@@ -2263,7 +2263,7 @@
                 <w:noProof/>
                 <w:webHidden/>
               </w:rPr>
-              <w:instrText xml:space="preserve"> PAGEREF _Toc452038981 \h </w:instrText>
+              <w:instrText xml:space="preserve"> PAGEREF _Toc452126168 \h </w:instrText>
             </w:r>
             <w:r>
               <w:rPr>
@@ -2307,7 +2307,7 @@
               <w:szCs w:val="24"/>
             </w:rPr>
           </w:pPr>
-          <w:hyperlink w:anchor="_Toc452038982" w:history="1">
+          <w:hyperlink w:anchor="_Toc452126169" w:history="1">
             <w:r>
               <w:rPr>
                 <w:rStyle w:val="Hyperlink"/>
@@ -2334,7 +2334,7 @@
                 <w:noProof/>
                 <w:webHidden/>
               </w:rPr>
-              <w:instrText xml:space="preserve"> PAGEREF _Toc452038982 \h </w:instrText>
+              <w:instrText xml:space="preserve"> PAGEREF _Toc452126169 \h </w:instrText>
             </w:r>
             <w:r>
               <w:rPr>
@@ -2378,7 +2378,7 @@
               <w:szCs w:val="24"/>
             </w:rPr>
           </w:pPr>
-          <w:hyperlink w:anchor="_Toc452038983" w:history="1">
+          <w:hyperlink w:anchor="_Toc452126170" w:history="1">
             <w:r>
               <w:rPr>
                 <w:rStyle w:val="Hyperlink"/>
@@ -2405,7 +2405,7 @@
                 <w:noProof/>
                 <w:webHidden/>
               </w:rPr>
-              <w:instrText xml:space="preserve"> PAGEREF _Toc452038983 \h </w:instrText>
+              <w:instrText xml:space="preserve"> PAGEREF _Toc452126170 \h </w:instrText>
             </w:r>
             <w:r>
               <w:rPr>
@@ -2449,7 +2449,7 @@
               <w:szCs w:val="24"/>
             </w:rPr>
           </w:pPr>
-          <w:hyperlink w:anchor="_Toc452038984" w:history="1">
+          <w:hyperlink w:anchor="_Toc452126171" w:history="1">
             <w:r>
               <w:rPr>
                 <w:rStyle w:val="Hyperlink"/>
@@ -2476,7 +2476,7 @@
                 <w:noProof/>
                 <w:webHidden/>
               </w:rPr>
-              <w:instrText xml:space="preserve"> PAGEREF _Toc452038984 \h </w:instrText>
+              <w:instrText xml:space="preserve"> PAGEREF _Toc452126171 \h </w:instrText>
             </w:r>
             <w:r>
               <w:rPr>
@@ -2518,7 +2518,7 @@
               <w:noProof/>
             </w:rPr>
           </w:pPr>
-          <w:hyperlink w:anchor="_Toc452038985" w:history="1">
+          <w:hyperlink w:anchor="_Toc452126172" w:history="1">
             <w:r>
               <w:rPr>
                 <w:rStyle w:val="Hyperlink"/>
@@ -2545,7 +2545,7 @@
                 <w:noProof/>
                 <w:webHidden/>
               </w:rPr>
-              <w:instrText xml:space="preserve"> PAGEREF _Toc452038985 \h </w:instrText>
+              <w:instrText xml:space="preserve"> PAGEREF _Toc452126172 \h </w:instrText>
             </w:r>
             <w:r>
               <w:rPr>
@@ -2589,7 +2589,7 @@
               <w:szCs w:val="24"/>
             </w:rPr>
           </w:pPr>
-          <w:hyperlink w:anchor="_Toc452038986" w:history="1">
+          <w:hyperlink w:anchor="_Toc452126173" w:history="1">
             <w:r>
               <w:rPr>
                 <w:rStyle w:val="Hyperlink"/>
@@ -2616,7 +2616,7 @@
                 <w:noProof/>
                 <w:webHidden/>
               </w:rPr>
-              <w:instrText xml:space="preserve"> PAGEREF _Toc452038986 \h </w:instrText>
+              <w:instrText xml:space="preserve"> PAGEREF _Toc452126173 \h </w:instrText>
             </w:r>
             <w:r>
               <w:rPr>
@@ -2660,7 +2660,7 @@
               <w:szCs w:val="24"/>
             </w:rPr>
           </w:pPr>
-          <w:hyperlink w:anchor="_Toc452038987" w:history="1">
+          <w:hyperlink w:anchor="_Toc452126174" w:history="1">
             <w:r>
               <w:rPr>
                 <w:rStyle w:val="Hyperlink"/>
@@ -2687,7 +2687,7 @@
                 <w:noProof/>
                 <w:webHidden/>
               </w:rPr>
-              <w:instrText xml:space="preserve"> PAGEREF _Toc452038987 \h </w:instrText>
+              <w:instrText xml:space="preserve"> PAGEREF _Toc452126174 \h </w:instrText>
             </w:r>
             <w:r>
               <w:rPr>
@@ -2731,7 +2731,7 @@
               <w:szCs w:val="24"/>
             </w:rPr>
           </w:pPr>
-          <w:hyperlink w:anchor="_Toc452038988" w:history="1">
+          <w:hyperlink w:anchor="_Toc452126175" w:history="1">
             <w:r>
               <w:rPr>
                 <w:rStyle w:val="Hyperlink"/>
@@ -2758,7 +2758,7 @@
                 <w:noProof/>
                 <w:webHidden/>
               </w:rPr>
-              <w:instrText xml:space="preserve"> PAGEREF _Toc452038988 \h </w:instrText>
+              <w:instrText xml:space="preserve"> PAGEREF _Toc452126175 \h </w:instrText>
             </w:r>
             <w:r>
               <w:rPr>
@@ -2800,13 +2800,27 @@
               <w:noProof/>
             </w:rPr>
           </w:pPr>
-          <w:hyperlink w:anchor="_Toc452038989" w:history="1">
+          <w:hyperlink w:anchor="_Toc452126176" w:history="1">
             <w:r>
               <w:rPr>
                 <w:rStyle w:val="Hyperlink"/>
                 <w:noProof/>
               </w:rPr>
-              <w:t>Standalone JBoss Node</w:t>
+              <w:t xml:space="preserve">Standalone JBoss </w:t>
+            </w:r>
+            <w:r>
+              <w:rPr>
+                <w:rStyle w:val="Hyperlink"/>
+                <w:noProof/>
+              </w:rPr>
+              <w:t>N</w:t>
+            </w:r>
+            <w:r>
+              <w:rPr>
+                <w:rStyle w:val="Hyperlink"/>
+                <w:noProof/>
+              </w:rPr>
+              <w:t>ode</w:t>
             </w:r>
             <w:r>
               <w:rPr>
@@ -2827,7 +2841,7 @@
                 <w:noProof/>
                 <w:webHidden/>
               </w:rPr>
-              <w:instrText xml:space="preserve"> PAGEREF _Toc452038989 \h </w:instrText>
+              <w:instrText xml:space="preserve"> PAGEREF _Toc452126176 \h </w:instrText>
             </w:r>
             <w:r>
               <w:rPr>
@@ -2869,7 +2883,7 @@
               <w:noProof/>
             </w:rPr>
           </w:pPr>
-          <w:hyperlink w:anchor="_Toc452038990" w:history="1">
+          <w:hyperlink w:anchor="_Toc452126177" w:history="1">
             <w:r>
               <w:rPr>
                 <w:rStyle w:val="Hyperlink"/>
@@ -2896,7 +2910,7 @@
                 <w:noProof/>
                 <w:webHidden/>
               </w:rPr>
-              <w:instrText xml:space="preserve"> PAGEREF _Toc452038990 \h </w:instrText>
+              <w:instrText xml:space="preserve"> PAGEREF _Toc452126177 \h </w:instrText>
             </w:r>
             <w:r>
               <w:rPr>
@@ -2940,7 +2954,7 @@
               <w:szCs w:val="24"/>
             </w:rPr>
           </w:pPr>
-          <w:hyperlink w:anchor="_Toc452038991" w:history="1">
+          <w:hyperlink w:anchor="_Toc452126178" w:history="1">
             <w:r>
               <w:rPr>
                 <w:rStyle w:val="Hyperlink"/>
@@ -2967,7 +2981,7 @@
                 <w:noProof/>
                 <w:webHidden/>
               </w:rPr>
-              <w:instrText xml:space="preserve"> PAGEREF _Toc452038991 \h </w:instrText>
+              <w:instrText xml:space="preserve"> PAGEREF _Toc452126178 \h </w:instrText>
             </w:r>
             <w:r>
               <w:rPr>
@@ -3011,7 +3025,7 @@
               <w:szCs w:val="24"/>
             </w:rPr>
           </w:pPr>
-          <w:hyperlink w:anchor="_Toc452038992" w:history="1">
+          <w:hyperlink w:anchor="_Toc452126179" w:history="1">
             <w:r>
               <w:rPr>
                 <w:rStyle w:val="Hyperlink"/>
@@ -3038,7 +3052,7 @@
                 <w:noProof/>
                 <w:webHidden/>
               </w:rPr>
-              <w:instrText xml:space="preserve"> PAGEREF _Toc452038992 \h </w:instrText>
+              <w:instrText xml:space="preserve"> PAGEREF _Toc452126179 \h </w:instrText>
             </w:r>
             <w:r>
               <w:rPr>
@@ -3080,13 +3094,13 @@
               <w:noProof/>
             </w:rPr>
           </w:pPr>
-          <w:hyperlink w:anchor="_Toc452038993" w:history="1">
+          <w:hyperlink w:anchor="_Toc452126180" w:history="1">
             <w:r>
               <w:rPr>
                 <w:rStyle w:val="Hyperlink"/>
                 <w:noProof/>
               </w:rPr>
-              <w:t>Running Arbitrary Shell Commands Across the Environment</w:t>
+              <w:t>JDG Node</w:t>
             </w:r>
             <w:r>
               <w:rPr>
@@ -3107,7 +3121,7 @@
                 <w:noProof/>
                 <w:webHidden/>
               </w:rPr>
-              <w:instrText xml:space="preserve"> PAGEREF _Toc452038993 \h </w:instrText>
+              <w:instrText xml:space="preserve"> PAGEREF _Toc452126180 \h </w:instrText>
             </w:r>
             <w:r>
               <w:rPr>
@@ -3149,12 +3163,81 @@
               <w:noProof/>
             </w:rPr>
           </w:pPr>
-          <w:hyperlink w:anchor="_Toc452038994" w:history="1">
+          <w:hyperlink w:anchor="_Toc452126181" w:history="1">
             <w:r>
               <w:rPr>
                 <w:rStyle w:val="Hyperlink"/>
                 <w:noProof/>
               </w:rPr>
+              <w:t>Running Arbitrary Shell Commands Across the Environment</w:t>
+            </w:r>
+            <w:r>
+              <w:rPr>
+                <w:noProof/>
+                <w:webHidden/>
+              </w:rPr>
+              <w:tab/>
+            </w:r>
+            <w:r>
+              <w:rPr>
+                <w:noProof/>
+                <w:webHidden/>
+              </w:rPr>
+              <w:fldChar w:fldCharType="begin"/>
+            </w:r>
+            <w:r>
+              <w:rPr>
+                <w:noProof/>
+                <w:webHidden/>
+              </w:rPr>
+              <w:instrText xml:space="preserve"> PAGEREF _Toc452126181 \h </w:instrText>
+            </w:r>
+            <w:r>
+              <w:rPr>
+                <w:noProof/>
+                <w:webHidden/>
+              </w:rPr>
+            </w:r>
+            <w:r>
+              <w:rPr>
+                <w:noProof/>
+                <w:webHidden/>
+              </w:rPr>
+              <w:fldChar w:fldCharType="separate"/>
+            </w:r>
+            <w:r>
+              <w:rPr>
+                <w:noProof/>
+                <w:webHidden/>
+              </w:rPr>
+              <w:t>31</w:t>
+            </w:r>
+            <w:r>
+              <w:rPr>
+                <w:noProof/>
+                <w:webHidden/>
+              </w:rPr>
+              <w:fldChar w:fldCharType="end"/>
+            </w:r>
+          </w:hyperlink>
+        </w:p>
+        <w:p>
+          <w:pPr>
+            <w:pStyle w:val="TOC1"/>
+            <w:tabs>
+              <w:tab w:val="right" w:leader="dot" w:pos="8630"/>
+            </w:tabs>
+            <w:rPr>
+              <w:b w:val="0"/>
+              <w:noProof/>
+            </w:rPr>
+          </w:pPr>
+          <w:hyperlink w:anchor="_Toc452126182" w:history="1">
+            <w:r>
+              <w:rPr>
+                <w:rStyle w:val="Hyperlink"/>
+                <w:noProof/>
+              </w:rPr>
               <w:t>Miscellaneous</w:t>
             </w:r>
             <w:r>
@@ -3176,7 +3259,7 @@
                 <w:noProof/>
                 <w:webHidden/>
               </w:rPr>
-              <w:instrText xml:space="preserve"> PAGEREF _Toc452038994 \h </w:instrText>
+              <w:instrText xml:space="preserve"> PAGEREF _Toc452126182 \h </w:instrText>
             </w:r>
             <w:r>
               <w:rPr>
@@ -3196,7 +3279,7 @@
                 <w:noProof/>
                 <w:webHidden/>
               </w:rPr>
-              <w:t>29</w:t>
+              <w:t>31</w:t>
             </w:r>
             <w:r>
               <w:rPr>
@@ -3220,7 +3303,7 @@
               <w:szCs w:val="24"/>
             </w:rPr>
           </w:pPr>
-          <w:hyperlink w:anchor="_Toc452038995" w:history="1">
+          <w:hyperlink w:anchor="_Toc452126183" w:history="1">
             <w:r>
               <w:rPr>
                 <w:rStyle w:val="Hyperlink"/>
@@ -3247,7 +3330,7 @@
                 <w:noProof/>
                 <w:webHidden/>
               </w:rPr>
-              <w:instrText xml:space="preserve"> PAGEREF _Toc452038995 \h </w:instrText>
+              <w:instrText xml:space="preserve"> PAGEREF _Toc452126183 \h </w:instrText>
             </w:r>
             <w:r>
               <w:rPr>
@@ -3267,7 +3350,7 @@
                 <w:noProof/>
                 <w:webHidden/>
               </w:rPr>
-              <w:t>29</w:t>
+              <w:t>31</w:t>
             </w:r>
             <w:r>
               <w:rPr>
@@ -3291,7 +3374,7 @@
               <w:szCs w:val="24"/>
             </w:rPr>
           </w:pPr>
-          <w:hyperlink w:anchor="_Toc452038996" w:history="1">
+          <w:hyperlink w:anchor="_Toc452126184" w:history="1">
             <w:r>
               <w:rPr>
                 <w:rStyle w:val="Hyperlink"/>
@@ -3318,7 +3401,7 @@
                 <w:noProof/>
                 <w:webHidden/>
               </w:rPr>
-              <w:instrText xml:space="preserve"> PAGEREF _Toc452038996 \h </w:instrText>
+              <w:instrText xml:space="preserve"> PAGEREF _Toc452126184 \h </w:instrText>
             </w:r>
             <w:r>
               <w:rPr>
@@ -3338,7 +3421,7 @@
                 <w:noProof/>
                 <w:webHidden/>
               </w:rPr>
-              <w:t>29</w:t>
+              <w:t>31</w:t>
             </w:r>
             <w:r>
               <w:rPr>
@@ -3360,7 +3443,7 @@
               <w:noProof/>
             </w:rPr>
           </w:pPr>
-          <w:hyperlink w:anchor="_Toc452038997" w:history="1">
+          <w:hyperlink w:anchor="_Toc452126185" w:history="1">
             <w:r>
               <w:rPr>
                 <w:rStyle w:val="Hyperlink"/>
@@ -3387,7 +3470,7 @@
                 <w:noProof/>
                 <w:webHidden/>
               </w:rPr>
-              <w:instrText xml:space="preserve"> PAGEREF _Toc452038997 \h </w:instrText>
+              <w:instrText xml:space="preserve"> PAGEREF _Toc452126185 \h </w:instrText>
             </w:r>
             <w:r>
               <w:rPr>
@@ -3407,7 +3490,7 @@
                 <w:noProof/>
                 <w:webHidden/>
               </w:rPr>
-              <w:t>30</w:t>
+              <w:t>32</w:t>
             </w:r>
             <w:r>
               <w:rPr>
@@ -3431,7 +3514,7 @@
               <w:szCs w:val="24"/>
             </w:rPr>
           </w:pPr>
-          <w:hyperlink w:anchor="_Toc452038998" w:history="1">
+          <w:hyperlink w:anchor="_Toc452126186" w:history="1">
             <w:r>
               <w:rPr>
                 <w:rStyle w:val="Hyperlink"/>
@@ -3458,7 +3541,7 @@
                 <w:noProof/>
                 <w:webHidden/>
               </w:rPr>
-              <w:instrText xml:space="preserve"> PAGEREF _Toc452038998 \h </w:instrText>
+              <w:instrText xml:space="preserve"> PAGEREF _Toc452126186 \h </w:instrText>
             </w:r>
             <w:r>
               <w:rPr>
@@ -3478,7 +3561,7 @@
                 <w:noProof/>
                 <w:webHidden/>
               </w:rPr>
-              <w:t>30</w:t>
+              <w:t>32</w:t>
             </w:r>
             <w:r>
               <w:rPr>
@@ -3517,7 +3600,7 @@
       <w:pPr>
         <w:pStyle w:val="Heading1"/>
       </w:pPr>
-      <w:bookmarkStart w:id="0" w:name="_Toc452038951"/>
+      <w:bookmarkStart w:id="0" w:name="_Toc452126138"/>
       <w:r>
         <w:t>Introduction</w:t>
       </w:r>
@@ -3562,7 +3645,7 @@
       <w:pPr>
         <w:pStyle w:val="Heading1"/>
       </w:pPr>
-      <w:bookmarkStart w:id="1" w:name="_Toc452038952"/>
+      <w:bookmarkStart w:id="1" w:name="_Toc452126139"/>
       <w:r>
         <w:lastRenderedPageBreak/>
         <w:t>Installation</w:t>
@@ -3578,7 +3661,7 @@
       <w:pPr>
         <w:pStyle w:val="Heading2"/>
       </w:pPr>
-      <w:bookmarkStart w:id="2" w:name="_Toc452038953"/>
+      <w:bookmarkStart w:id="2" w:name="_Toc452126140"/>
       <w:r>
         <w:t xml:space="preserve">Installation </w:t>
       </w:r>
@@ -3596,7 +3679,7 @@
       <w:pPr>
         <w:pStyle w:val="Heading3"/>
       </w:pPr>
-      <w:bookmarkStart w:id="3" w:name="_Toc452038954"/>
+      <w:bookmarkStart w:id="3" w:name="_Toc452126141"/>
       <w:r>
         <w:t>Java SDK</w:t>
       </w:r>
@@ -3651,7 +3734,7 @@
       <w:pPr>
         <w:pStyle w:val="Heading3"/>
       </w:pPr>
-      <w:bookmarkStart w:id="4" w:name="_Toc452038955"/>
+      <w:bookmarkStart w:id="4" w:name="_Toc452126142"/>
       <w:r>
         <w:t xml:space="preserve">Amazon </w:t>
       </w:r>
@@ -4090,7 +4173,7 @@
       <w:pPr>
         <w:pStyle w:val="Heading3"/>
       </w:pPr>
-      <w:bookmarkStart w:id="5" w:name="_Toc452038956"/>
+      <w:bookmarkStart w:id="5" w:name="_Toc452126143"/>
       <w:r>
         <w:t>Set the Amazon EC2 API Access Keys</w:t>
       </w:r>
@@ -5507,7 +5590,7 @@
       <w:pPr>
         <w:pStyle w:val="Heading3"/>
       </w:pPr>
-      <w:bookmarkStart w:id="6" w:name="_Toc452038957"/>
+      <w:bookmarkStart w:id="6" w:name="_Toc452126144"/>
       <w:r>
         <w:lastRenderedPageBreak/>
         <w:t>Set your Amazon EC2 Region</w:t>
@@ -5852,7 +5935,7 @@
         <w:pStyle w:val="Heading3"/>
       </w:pPr>
       <w:bookmarkStart w:id="7" w:name="_Ref295842164"/>
-      <w:bookmarkStart w:id="8" w:name="_Toc452038958"/>
+      <w:bookmarkStart w:id="8" w:name="_Toc452126145"/>
       <w:r>
         <w:t>Instance Access Key Pairs</w:t>
       </w:r>
@@ -6053,7 +6136,7 @@
         <w:pStyle w:val="Heading3"/>
       </w:pPr>
       <w:bookmarkStart w:id="10" w:name="_Ref295931324"/>
-      <w:bookmarkStart w:id="11" w:name="_Toc452038959"/>
+      <w:bookmarkStart w:id="11" w:name="_Toc452126146"/>
       <w:r>
         <w:t>Security Groups</w:t>
       </w:r>
@@ -6116,7 +6199,7 @@
       <w:pPr>
         <w:pStyle w:val="Heading3"/>
       </w:pPr>
-      <w:bookmarkStart w:id="12" w:name="_Toc452038960"/>
+      <w:bookmarkStart w:id="12" w:name="_Toc452126147"/>
       <w:r>
         <w:t>Subnets</w:t>
       </w:r>
@@ -6214,7 +6297,7 @@
       <w:pPr>
         <w:pStyle w:val="Heading2"/>
       </w:pPr>
-      <w:bookmarkStart w:id="13" w:name="_Toc452038961"/>
+      <w:bookmarkStart w:id="13" w:name="_Toc452126148"/>
       <w:r>
         <w:lastRenderedPageBreak/>
         <w:t>em</w:t>
@@ -6228,7 +6311,7 @@
       <w:pPr>
         <w:pStyle w:val="Heading3"/>
       </w:pPr>
-      <w:bookmarkStart w:id="14" w:name="_Toc452038962"/>
+      <w:bookmarkStart w:id="14" w:name="_Toc452126149"/>
       <w:r>
         <w:t xml:space="preserve">Download </w:t>
       </w:r>
@@ -6261,7 +6344,7 @@
       <w:pPr>
         <w:pStyle w:val="Heading3"/>
       </w:pPr>
-      <w:bookmarkStart w:id="15" w:name="_Toc452038963"/>
+      <w:bookmarkStart w:id="15" w:name="_Toc452126150"/>
       <w:r>
         <w:t>Extract the Installation Archive</w:t>
       </w:r>
@@ -6521,7 +6604,7 @@
       <w:pPr>
         <w:pStyle w:val="Heading3"/>
       </w:pPr>
-      <w:bookmarkStart w:id="16" w:name="_Toc452038964"/>
+      <w:bookmarkStart w:id="16" w:name="_Toc452126151"/>
       <w:r>
         <w:t>Setup the Environment Variables</w:t>
       </w:r>
@@ -6726,7 +6809,7 @@
       <w:pPr>
         <w:pStyle w:val="Heading3"/>
       </w:pPr>
-      <w:bookmarkStart w:id="17" w:name="_Toc452038965"/>
+      <w:bookmarkStart w:id="17" w:name="_Toc452126152"/>
       <w:r>
         <w:lastRenderedPageBreak/>
         <w:t xml:space="preserve">Install the Instance Provisioning </w:t>
@@ -7395,7 +7478,7 @@
       <w:r>
         <w:br/>
       </w:r>
-      <w:bookmarkStart w:id="18" w:name="_Toc452038966"/>
+      <w:bookmarkStart w:id="18" w:name="_Toc452126153"/>
       <w:r>
         <w:t>Configure the NFS File Server Internal IP</w:t>
       </w:r>
@@ -7716,7 +7799,7 @@
       <w:pPr>
         <w:pStyle w:val="Heading3"/>
       </w:pPr>
-      <w:bookmarkStart w:id="19" w:name="_Toc452038967"/>
+      <w:bookmarkStart w:id="19" w:name="_Toc452126154"/>
       <w:r>
         <w:lastRenderedPageBreak/>
         <w:t>Test the Installation</w:t>
@@ -8761,7 +8844,7 @@
       <w:pPr>
         <w:pStyle w:val="Heading1"/>
       </w:pPr>
-      <w:bookmarkStart w:id="20" w:name="_Toc452038968"/>
+      <w:bookmarkStart w:id="20" w:name="_Toc452126155"/>
       <w:r>
         <w:lastRenderedPageBreak/>
         <w:t>Building a Basic Environment</w:t>
@@ -8772,7 +8855,7 @@
       <w:pPr>
         <w:pStyle w:val="Heading2"/>
       </w:pPr>
-      <w:bookmarkStart w:id="21" w:name="_Toc452038969"/>
+      <w:bookmarkStart w:id="21" w:name="_Toc452126156"/>
       <w:r>
         <w:t>Basic Environment Overview</w:t>
       </w:r>
@@ -8782,7 +8865,7 @@
       <w:pPr>
         <w:pStyle w:val="Heading3"/>
       </w:pPr>
-      <w:bookmarkStart w:id="22" w:name="_Toc452038970"/>
+      <w:bookmarkStart w:id="22" w:name="_Toc452126157"/>
       <w:r>
         <w:t>The NFS File Server</w:t>
       </w:r>
@@ -8870,7 +8953,7 @@
       <w:pPr>
         <w:pStyle w:val="Heading3"/>
       </w:pPr>
-      <w:bookmarkStart w:id="23" w:name="_Toc452038971"/>
+      <w:bookmarkStart w:id="23" w:name="_Toc452126158"/>
       <w:r>
         <w:t>Other Instances</w:t>
       </w:r>
@@ -8920,14 +9003,14 @@
         <w:pStyle w:val="Heading2"/>
       </w:pPr>
       <w:bookmarkStart w:id="24" w:name="_Ref295941629"/>
-      <w:bookmarkStart w:id="25" w:name="_Toc452038972"/>
-      <w:bookmarkStart w:id="26" w:name="_Ref295854216"/>
+      <w:bookmarkStart w:id="25" w:name="_Ref295854216"/>
+      <w:bookmarkStart w:id="26" w:name="_Toc452126159"/>
       <w:r>
         <w:lastRenderedPageBreak/>
         <w:t>Create an NFS Server Security Group</w:t>
       </w:r>
       <w:bookmarkEnd w:id="24"/>
-      <w:bookmarkEnd w:id="25"/>
+      <w:bookmarkEnd w:id="26"/>
     </w:p>
     <w:p/>
     <w:p>
@@ -8984,14 +9067,14 @@
         <w:pStyle w:val="Heading2"/>
       </w:pPr>
       <w:bookmarkStart w:id="27" w:name="_Ref295941705"/>
-      <w:bookmarkStart w:id="28" w:name="_Toc452038973"/>
+      <w:bookmarkStart w:id="28" w:name="_Toc452126160"/>
       <w:r>
         <w:t>B</w:t>
       </w:r>
       <w:r>
         <w:t>uilding the NFS Server</w:t>
       </w:r>
-      <w:bookmarkEnd w:id="26"/>
+      <w:bookmarkEnd w:id="25"/>
       <w:bookmarkEnd w:id="27"/>
       <w:bookmarkEnd w:id="28"/>
     </w:p>
@@ -10826,7 +10909,7 @@
       <w:pPr>
         <w:pStyle w:val="Heading2"/>
       </w:pPr>
-      <w:bookmarkStart w:id="29" w:name="_Toc452038974"/>
+      <w:bookmarkStart w:id="29" w:name="_Toc452126161"/>
       <w:r>
         <w:t>NFS Server Termination Protection</w:t>
       </w:r>
@@ -10863,7 +10946,7 @@
       <w:pPr>
         <w:pStyle w:val="Heading2"/>
       </w:pPr>
-      <w:bookmarkStart w:id="30" w:name="_Toc452038975"/>
+      <w:bookmarkStart w:id="30" w:name="_Toc452126162"/>
       <w:r>
         <w:lastRenderedPageBreak/>
         <w:t>Building a Basic Instance</w:t>
@@ -13702,7 +13785,7 @@
       <w:pPr>
         <w:pStyle w:val="Heading2"/>
       </w:pPr>
-      <w:bookmarkStart w:id="31" w:name="_Toc452038976"/>
+      <w:bookmarkStart w:id="31" w:name="_Toc452126163"/>
       <w:r>
         <w:t>Starting a Basic Instance</w:t>
       </w:r>
@@ -13712,7 +13795,7 @@
       <w:pPr>
         <w:pStyle w:val="Heading2"/>
       </w:pPr>
-      <w:bookmarkStart w:id="32" w:name="_Toc452038977"/>
+      <w:bookmarkStart w:id="32" w:name="_Toc452126164"/>
       <w:r>
         <w:rPr>
           <w:noProof/>
@@ -14144,7 +14227,7 @@
       <w:pPr>
         <w:pStyle w:val="Heading2"/>
       </w:pPr>
-      <w:bookmarkStart w:id="33" w:name="_Toc452038978"/>
+      <w:bookmarkStart w:id="33" w:name="_Toc452126165"/>
       <w:r>
         <w:t>Stopping a Basic Instance</w:t>
       </w:r>
@@ -14305,7 +14388,7 @@
       <w:pPr>
         <w:pStyle w:val="Heading2"/>
       </w:pPr>
-      <w:bookmarkStart w:id="34" w:name="_Toc452038979"/>
+      <w:bookmarkStart w:id="34" w:name="_Toc452126166"/>
       <w:r>
         <w:t>Terminating a Basic Instance</w:t>
       </w:r>
@@ -14486,7 +14569,7 @@
         <w:pStyle w:val="Heading1"/>
       </w:pPr>
       <w:bookmarkStart w:id="35" w:name="_Ref295938984"/>
-      <w:bookmarkStart w:id="36" w:name="_Toc452038980"/>
+      <w:bookmarkStart w:id="36" w:name="_Toc452126167"/>
       <w:r>
         <w:lastRenderedPageBreak/>
         <w:t xml:space="preserve">Building a Java-enabled </w:t>
@@ -14759,7 +14842,7 @@
       <w:pPr>
         <w:pStyle w:val="Heading1"/>
       </w:pPr>
-      <w:bookmarkStart w:id="37" w:name="_Toc452038981"/>
+      <w:bookmarkStart w:id="37" w:name="_Toc452126168"/>
       <w:r>
         <w:lastRenderedPageBreak/>
         <w:t xml:space="preserve">Building an AMQ </w:t>
@@ -14774,7 +14857,7 @@
       <w:pPr>
         <w:pStyle w:val="Heading2"/>
       </w:pPr>
-      <w:bookmarkStart w:id="38" w:name="_Toc452038982"/>
+      <w:bookmarkStart w:id="38" w:name="_Toc452126169"/>
       <w:r>
         <w:t>Create the AMQ Cluster Security Group</w:t>
       </w:r>
@@ -14839,7 +14922,7 @@
       <w:pPr>
         <w:pStyle w:val="Heading2"/>
       </w:pPr>
-      <w:bookmarkStart w:id="39" w:name="_Toc452038983"/>
+      <w:bookmarkStart w:id="39" w:name="_Toc452126170"/>
       <w:r>
         <w:t>Build the AMQ Instances</w:t>
       </w:r>
@@ -15926,7 +16009,7 @@
       <w:pPr>
         <w:pStyle w:val="Heading2"/>
       </w:pPr>
-      <w:bookmarkStart w:id="40" w:name="_Toc452038984"/>
+      <w:bookmarkStart w:id="40" w:name="_Toc452126171"/>
       <w:r>
         <w:lastRenderedPageBreak/>
         <w:t>Testing the Installation</w:t>
@@ -15980,7 +16063,7 @@
       <w:pPr>
         <w:pStyle w:val="Heading1"/>
       </w:pPr>
-      <w:bookmarkStart w:id="41" w:name="_Toc452038985"/>
+      <w:bookmarkStart w:id="41" w:name="_Toc452126172"/>
       <w:r>
         <w:lastRenderedPageBreak/>
         <w:t xml:space="preserve">Building a JBoss </w:t>
@@ -16091,7 +16174,7 @@
       <w:pPr>
         <w:pStyle w:val="Heading2"/>
       </w:pPr>
-      <w:bookmarkStart w:id="42" w:name="_Toc452038986"/>
+      <w:bookmarkStart w:id="42" w:name="_Toc452126173"/>
       <w:r>
         <w:t>Environment Configuration</w:t>
       </w:r>
@@ -16425,7 +16508,7 @@
       <w:pPr>
         <w:pStyle w:val="Heading2"/>
       </w:pPr>
-      <w:bookmarkStart w:id="43" w:name="_Toc452038987"/>
+      <w:bookmarkStart w:id="43" w:name="_Toc452126174"/>
       <w:r>
         <w:lastRenderedPageBreak/>
         <w:t>Doman Controller</w:t>
@@ -17302,7 +17385,7 @@
       <w:pPr>
         <w:pStyle w:val="Heading2"/>
       </w:pPr>
-      <w:bookmarkStart w:id="44" w:name="_Toc452038988"/>
+      <w:bookmarkStart w:id="44" w:name="_Toc452126175"/>
       <w:r>
         <w:t>Subordinate Host Controller</w:t>
       </w:r>
@@ -18219,7 +18302,7 @@
       <w:pPr>
         <w:pStyle w:val="Heading1"/>
       </w:pPr>
-      <w:bookmarkStart w:id="45" w:name="_Toc452038989"/>
+      <w:bookmarkStart w:id="45" w:name="_Toc452126176"/>
       <w:r>
         <w:t>Standalone JBoss Node</w:t>
       </w:r>
@@ -18980,7 +19063,7 @@
       <w:pPr>
         <w:pStyle w:val="Heading1"/>
       </w:pPr>
-      <w:bookmarkStart w:id="46" w:name="_Toc452038990"/>
+      <w:bookmarkStart w:id="46" w:name="_Toc452126177"/>
       <w:r>
         <w:lastRenderedPageBreak/>
         <w:t>JBoss</w:t>
@@ -18994,7 +19077,7 @@
       <w:pPr>
         <w:pStyle w:val="Heading2"/>
       </w:pPr>
-      <w:bookmarkStart w:id="47" w:name="_Toc452038991"/>
+      <w:bookmarkStart w:id="47" w:name="_Toc452126178"/>
       <w:r>
         <w:t>NFS-based HornetQ HA</w:t>
       </w:r>
@@ -19280,9 +19363,16 @@
     </w:p>
     <w:p>
       <w:pPr>
+        <w:rPr>
+          <w:color w:val="FF0000"/>
+        </w:rPr>
+      </w:pPr>
+    </w:p>
+    <w:p>
+      <w:pPr>
         <w:pStyle w:val="Heading2"/>
       </w:pPr>
-      <w:bookmarkStart w:id="48" w:name="_Toc452038992"/>
+      <w:bookmarkStart w:id="48" w:name="_Toc452126179"/>
       <w:r>
         <w:t>Standalone Mode – JGroups TCP-based stack</w:t>
       </w:r>
@@ -19291,19 +19381,31 @@
     <w:p/>
     <w:p>
       <w:r>
-        <w:t xml:space="preserve">Build the hosts and install the baselines. </w:t>
-      </w:r>
-    </w:p>
-    <w:p/>
-    <w:p>
-      <w:r>
-        <w:t>The hosts must exist when running the configuration</w:t>
-      </w:r>
-      <w:r>
-        <w:t>, overlay, because the AWS EC2 must be able to resolve host names to IP addresses</w:t>
-      </w:r>
-      <w:r>
-        <w:t>. They don’t need to be up and running, though:</w:t>
+        <w:t xml:space="preserve">Build </w:t>
+      </w:r>
+      <w:r>
+        <w:t xml:space="preserve">all </w:t>
+      </w:r>
+      <w:r>
+        <w:t xml:space="preserve">the hosts </w:t>
+      </w:r>
+      <w:r>
+        <w:t xml:space="preserve">in the cluster </w:t>
+      </w:r>
+      <w:r>
+        <w:t xml:space="preserve">and install the </w:t>
+      </w:r>
+      <w:r>
+        <w:t xml:space="preserve">JBoss </w:t>
+      </w:r>
+      <w:r>
+        <w:t xml:space="preserve">baselines. </w:t>
+      </w:r>
+      <w:r>
+        <w:t>All hosts need to be known to the EC2, this way we can translate the name to the internal IP address.</w:t>
+      </w:r>
+      <w:r>
+        <w:t xml:space="preserve"> JBoss instances must be “runnable”, the overlay will start the instance, if not already started, because it will connect with CLI to apply configuration changes. </w:t>
       </w:r>
     </w:p>
     <w:p>
@@ -19961,7 +20063,18 @@
     <w:p/>
     <w:p>
       <w:r>
-        <w:t>Repeat the procedure for jgh2, jgh3</w:t>
+        <w:t>The initial hosts value may contain the port values or not. If the port values are not identified, “[7600]” is appended by default.</w:t>
+      </w:r>
+    </w:p>
+    <w:p/>
+    <w:p>
+      <w:r>
+        <w:t>Repeat the proce</w:t>
+      </w:r>
+      <w:bookmarkStart w:id="49" w:name="_GoBack"/>
+      <w:bookmarkEnd w:id="49"/>
+      <w:r>
+        <w:t>dure for jgh2, jgh3</w:t>
       </w:r>
       <w:r>
         <w:br w:type="page"/>
@@ -19971,11 +20084,12 @@
       <w:pPr>
         <w:pStyle w:val="Heading1"/>
       </w:pPr>
-      <w:bookmarkStart w:id="49" w:name="_Toc452038993"/>
+      <w:bookmarkStart w:id="50" w:name="_Toc452126180"/>
       <w:r>
         <w:lastRenderedPageBreak/>
         <w:t>JDG Node</w:t>
       </w:r>
+      <w:bookmarkEnd w:id="50"/>
     </w:p>
     <w:p/>
     <w:p>
@@ -20341,23 +20455,7 @@
                                 <w:sz w:val="20"/>
                                 <w:szCs w:val="20"/>
                               </w:rPr>
-                              <w:t xml:space="preserve">em overlay </w:t>
-                            </w:r>
-                            <w:r>
-                              <w:rPr>
-                                <w:rFonts w:ascii="Courier New" w:hAnsi="Courier New" w:cs="Courier New"/>
-                                <w:sz w:val="20"/>
-                                <w:szCs w:val="20"/>
-                              </w:rPr>
-                              <w:t>java</w:t>
-                            </w:r>
-                            <w:r>
-                              <w:rPr>
-                                <w:rFonts w:ascii="Courier New" w:hAnsi="Courier New" w:cs="Courier New"/>
-                                <w:sz w:val="20"/>
-                                <w:szCs w:val="20"/>
-                              </w:rPr>
-                              <w:t xml:space="preserve"> jdg1 </w:t>
+                              <w:t xml:space="preserve">em overlay java jdg1 </w:t>
                             </w:r>
                           </w:p>
                           <w:p>
@@ -20374,31 +20472,7 @@
                                 <w:sz w:val="20"/>
                                 <w:szCs w:val="20"/>
                               </w:rPr>
-                              <w:t xml:space="preserve">em overlay </w:t>
-                            </w:r>
-                            <w:r>
-                              <w:rPr>
-                                <w:rFonts w:ascii="Courier New" w:hAnsi="Courier New" w:cs="Courier New"/>
-                                <w:sz w:val="20"/>
-                                <w:szCs w:val="20"/>
-                              </w:rPr>
-                              <w:t>java</w:t>
-                            </w:r>
-                            <w:r>
-                              <w:rPr>
-                                <w:rFonts w:ascii="Courier New" w:hAnsi="Courier New" w:cs="Courier New"/>
-                                <w:sz w:val="20"/>
-                                <w:szCs w:val="20"/>
-                              </w:rPr>
-                              <w:t xml:space="preserve"> </w:t>
-                            </w:r>
-                            <w:r>
-                              <w:rPr>
-                                <w:rFonts w:ascii="Courier New" w:hAnsi="Courier New" w:cs="Courier New"/>
-                                <w:sz w:val="20"/>
-                                <w:szCs w:val="20"/>
-                              </w:rPr>
-                              <w:t xml:space="preserve">jdg2 </w:t>
+                              <w:t xml:space="preserve">em overlay java jdg2 </w:t>
                             </w:r>
                           </w:p>
                           <w:p>
@@ -20415,33 +20489,7 @@
                                 <w:sz w:val="20"/>
                                 <w:szCs w:val="20"/>
                               </w:rPr>
-                              <w:t xml:space="preserve">em overlay </w:t>
-                            </w:r>
-                            <w:r>
-                              <w:rPr>
-                                <w:rFonts w:ascii="Courier New" w:hAnsi="Courier New" w:cs="Courier New"/>
-                                <w:sz w:val="20"/>
-                                <w:szCs w:val="20"/>
-                              </w:rPr>
-                              <w:t>java</w:t>
-                            </w:r>
-                            <w:r>
-                              <w:rPr>
-                                <w:rFonts w:ascii="Courier New" w:hAnsi="Courier New" w:cs="Courier New"/>
-                                <w:sz w:val="20"/>
-                                <w:szCs w:val="20"/>
-                              </w:rPr>
-                              <w:t xml:space="preserve"> </w:t>
-                            </w:r>
-                            <w:bookmarkStart w:id="50" w:name="_GoBack"/>
-                            <w:bookmarkEnd w:id="50"/>
-                            <w:r>
-                              <w:rPr>
-                                <w:rFonts w:ascii="Courier New" w:hAnsi="Courier New" w:cs="Courier New"/>
-                                <w:sz w:val="20"/>
-                                <w:szCs w:val="20"/>
-                              </w:rPr>
-                              <w:t xml:space="preserve">jdg3 </w:t>
+                              <w:t xml:space="preserve">em overlay java jdg3 </w:t>
                             </w:r>
                           </w:p>
                         </w:txbxContent>
@@ -20686,23 +20734,7 @@
                           <w:sz w:val="20"/>
                           <w:szCs w:val="20"/>
                         </w:rPr>
-                        <w:t xml:space="preserve">em overlay </w:t>
-                      </w:r>
-                      <w:r>
-                        <w:rPr>
-                          <w:rFonts w:ascii="Courier New" w:hAnsi="Courier New" w:cs="Courier New"/>
-                          <w:sz w:val="20"/>
-                          <w:szCs w:val="20"/>
-                        </w:rPr>
-                        <w:t>java</w:t>
-                      </w:r>
-                      <w:r>
-                        <w:rPr>
-                          <w:rFonts w:ascii="Courier New" w:hAnsi="Courier New" w:cs="Courier New"/>
-                          <w:sz w:val="20"/>
-                          <w:szCs w:val="20"/>
-                        </w:rPr>
-                        <w:t xml:space="preserve"> jdg1 </w:t>
+                        <w:t xml:space="preserve">em overlay java jdg1 </w:t>
                       </w:r>
                     </w:p>
                     <w:p>
@@ -20719,31 +20751,7 @@
                           <w:sz w:val="20"/>
                           <w:szCs w:val="20"/>
                         </w:rPr>
-                        <w:t xml:space="preserve">em overlay </w:t>
-                      </w:r>
-                      <w:r>
-                        <w:rPr>
-                          <w:rFonts w:ascii="Courier New" w:hAnsi="Courier New" w:cs="Courier New"/>
-                          <w:sz w:val="20"/>
-                          <w:szCs w:val="20"/>
-                        </w:rPr>
-                        <w:t>java</w:t>
-                      </w:r>
-                      <w:r>
-                        <w:rPr>
-                          <w:rFonts w:ascii="Courier New" w:hAnsi="Courier New" w:cs="Courier New"/>
-                          <w:sz w:val="20"/>
-                          <w:szCs w:val="20"/>
-                        </w:rPr>
-                        <w:t xml:space="preserve"> </w:t>
-                      </w:r>
-                      <w:r>
-                        <w:rPr>
-                          <w:rFonts w:ascii="Courier New" w:hAnsi="Courier New" w:cs="Courier New"/>
-                          <w:sz w:val="20"/>
-                          <w:szCs w:val="20"/>
-                        </w:rPr>
-                        <w:t xml:space="preserve">jdg2 </w:t>
+                        <w:t xml:space="preserve">em overlay java jdg2 </w:t>
                       </w:r>
                     </w:p>
                     <w:p>
@@ -20760,33 +20768,7 @@
                           <w:sz w:val="20"/>
                           <w:szCs w:val="20"/>
                         </w:rPr>
-                        <w:t xml:space="preserve">em overlay </w:t>
-                      </w:r>
-                      <w:r>
-                        <w:rPr>
-                          <w:rFonts w:ascii="Courier New" w:hAnsi="Courier New" w:cs="Courier New"/>
-                          <w:sz w:val="20"/>
-                          <w:szCs w:val="20"/>
-                        </w:rPr>
-                        <w:t>java</w:t>
-                      </w:r>
-                      <w:r>
-                        <w:rPr>
-                          <w:rFonts w:ascii="Courier New" w:hAnsi="Courier New" w:cs="Courier New"/>
-                          <w:sz w:val="20"/>
-                          <w:szCs w:val="20"/>
-                        </w:rPr>
-                        <w:t xml:space="preserve"> </w:t>
-                      </w:r>
-                      <w:bookmarkStart w:id="51" w:name="_GoBack"/>
-                      <w:bookmarkEnd w:id="51"/>
-                      <w:r>
-                        <w:rPr>
-                          <w:rFonts w:ascii="Courier New" w:hAnsi="Courier New" w:cs="Courier New"/>
-                          <w:sz w:val="20"/>
-                          <w:szCs w:val="20"/>
-                        </w:rPr>
-                        <w:t xml:space="preserve">jdg3 </w:t>
+                        <w:t xml:space="preserve">em overlay java jdg3 </w:t>
                       </w:r>
                     </w:p>
                   </w:txbxContent>
@@ -21693,6 +21675,7 @@
       <w:pPr>
         <w:pStyle w:val="Heading1"/>
       </w:pPr>
+      <w:bookmarkStart w:id="51" w:name="_Toc452126181"/>
       <w:r>
         <w:rPr>
           <w:noProof/>
@@ -21846,7 +21829,7 @@
       <w:r>
         <w:t>Running Arbitrary Shell Commands Across the Environment</w:t>
       </w:r>
-      <w:bookmarkEnd w:id="49"/>
+      <w:bookmarkEnd w:id="51"/>
     </w:p>
     <w:p>
       <w:pPr>
@@ -21857,7 +21840,7 @@
       <w:pPr>
         <w:pStyle w:val="Heading1"/>
       </w:pPr>
-      <w:bookmarkStart w:id="52" w:name="_Toc452038994"/>
+      <w:bookmarkStart w:id="52" w:name="_Toc452126182"/>
       <w:r>
         <w:t>Miscellaneous</w:t>
       </w:r>
@@ -21868,7 +21851,7 @@
       <w:pPr>
         <w:pStyle w:val="Heading2"/>
       </w:pPr>
-      <w:bookmarkStart w:id="53" w:name="_Toc452038995"/>
+      <w:bookmarkStart w:id="53" w:name="_Toc452126183"/>
       <w:r>
         <w:rPr>
           <w:noProof/>
@@ -22028,7 +22011,7 @@
       <w:pPr>
         <w:pStyle w:val="Heading2"/>
       </w:pPr>
-      <w:bookmarkStart w:id="54" w:name="_Toc452038996"/>
+      <w:bookmarkStart w:id="54" w:name="_Toc452126184"/>
       <w:r>
         <w:t>Verbose Execution</w:t>
       </w:r>
@@ -22218,7 +22201,7 @@
       <w:pPr>
         <w:pStyle w:val="Heading1"/>
       </w:pPr>
-      <w:bookmarkStart w:id="55" w:name="_Toc452038997"/>
+      <w:bookmarkStart w:id="55" w:name="_Toc452126185"/>
       <w:r>
         <w:lastRenderedPageBreak/>
         <w:t>Extending em</w:t>
@@ -22230,7 +22213,7 @@
       <w:pPr>
         <w:pStyle w:val="Heading2"/>
       </w:pPr>
-      <w:bookmarkStart w:id="56" w:name="_Toc452038998"/>
+      <w:bookmarkStart w:id="56" w:name="_Toc452126186"/>
       <w:r>
         <w:t>Overlays</w:t>
       </w:r>
@@ -22343,7 +22326,7 @@
         <w:rStyle w:val="PageNumber"/>
         <w:noProof/>
       </w:rPr>
-      <w:t>27</w:t>
+      <w:t>28</w:t>
     </w:r>
     <w:r>
       <w:rPr>
@@ -23849,7 +23832,7 @@
 </file>
 
 <file path=customXml/itemProps1.xml><?xml version="1.0" encoding="utf-8"?>
-<ds:datastoreItem xmlns:ds="http://schemas.openxmlformats.org/officeDocument/2006/customXml" ds:itemID="{E09706DA-92D6-C649-BF5D-995604B8C691}">
+<ds:datastoreItem xmlns:ds="http://schemas.openxmlformats.org/officeDocument/2006/customXml" ds:itemID="{8C46F8BE-858E-214D-82AE-A3056E2876FF}">
   <ds:schemaRefs>
     <ds:schemaRef ds:uri="http://schemas.openxmlformats.org/officeDocument/2006/bibliography"/>
   </ds:schemaRefs>

</xml_diff>

<commit_message>
added memory control for JBoss startup scripts
</commit_message>
<xml_diff>
--- a/doc/em User Manual.docx
+++ b/doc/em User Manual.docx
@@ -2806,21 +2806,7 @@
                 <w:rStyle w:val="Hyperlink"/>
                 <w:noProof/>
               </w:rPr>
-              <w:t xml:space="preserve">Standalone JBoss </w:t>
-            </w:r>
-            <w:r>
-              <w:rPr>
-                <w:rStyle w:val="Hyperlink"/>
-                <w:noProof/>
-              </w:rPr>
-              <w:t>N</w:t>
-            </w:r>
-            <w:r>
-              <w:rPr>
-                <w:rStyle w:val="Hyperlink"/>
-                <w:noProof/>
-              </w:rPr>
-              <w:t>ode</w:t>
+              <w:t>Standalone JBoss Node</w:t>
             </w:r>
             <w:r>
               <w:rPr>
@@ -3919,25 +3905,7 @@
                                 <w:szCs w:val="20"/>
                               </w:rPr>
                               <w:br/>
-                              <w:t>PATH=${PATH</w:t>
-                            </w:r>
-                            <w:proofErr w:type="gramStart"/>
-                            <w:r>
-                              <w:rPr>
-                                <w:rFonts w:ascii="Courier New" w:hAnsi="Courier New" w:cs="Courier New"/>
-                                <w:sz w:val="20"/>
-                                <w:szCs w:val="20"/>
-                              </w:rPr>
-                              <w:t>}:$</w:t>
-                            </w:r>
-                            <w:proofErr w:type="gramEnd"/>
-                            <w:r>
-                              <w:rPr>
-                                <w:rFonts w:ascii="Courier New" w:hAnsi="Courier New" w:cs="Courier New"/>
-                                <w:sz w:val="20"/>
-                                <w:szCs w:val="20"/>
-                              </w:rPr>
-                              <w:t>{EC2_HOME}/bin</w:t>
+                              <w:t>PATH=${PATH}:${EC2_HOME}/bin</w:t>
                             </w:r>
                           </w:p>
                         </w:txbxContent>
@@ -4293,60 +4261,24 @@
                                 <w:sz w:val="20"/>
                                 <w:szCs w:val="20"/>
                               </w:rPr>
-                              <w:t>export AWS_ACCESS_KEY=your-</w:t>
-                            </w:r>
-                            <w:proofErr w:type="spellStart"/>
-                            <w:r>
-                              <w:rPr>
-                                <w:rFonts w:ascii="Courier New" w:hAnsi="Courier New" w:cs="Courier New"/>
-                                <w:sz w:val="20"/>
-                                <w:szCs w:val="20"/>
-                              </w:rPr>
-                              <w:t>aws</w:t>
-                            </w:r>
-                            <w:proofErr w:type="spellEnd"/>
-                            <w:r>
-                              <w:rPr>
-                                <w:rFonts w:ascii="Courier New" w:hAnsi="Courier New" w:cs="Courier New"/>
-                                <w:sz w:val="20"/>
-                                <w:szCs w:val="20"/>
-                              </w:rPr>
-                              <w:t xml:space="preserve">-access-key-id </w:t>
-                            </w:r>
-                          </w:p>
-                          <w:p>
-                            <w:pPr>
-                              <w:rPr>
-                                <w:rFonts w:ascii="Courier New" w:hAnsi="Courier New" w:cs="Courier New"/>
-                                <w:sz w:val="20"/>
-                                <w:szCs w:val="20"/>
-                              </w:rPr>
-                            </w:pPr>
-                            <w:r>
-                              <w:rPr>
-                                <w:rFonts w:ascii="Courier New" w:hAnsi="Courier New" w:cs="Courier New"/>
-                                <w:sz w:val="20"/>
-                                <w:szCs w:val="20"/>
-                              </w:rPr>
-                              <w:t>export AWS_SECRET_KEY=your-</w:t>
-                            </w:r>
-                            <w:proofErr w:type="spellStart"/>
-                            <w:r>
-                              <w:rPr>
-                                <w:rFonts w:ascii="Courier New" w:hAnsi="Courier New" w:cs="Courier New"/>
-                                <w:sz w:val="20"/>
-                                <w:szCs w:val="20"/>
-                              </w:rPr>
-                              <w:t>aws</w:t>
-                            </w:r>
-                            <w:proofErr w:type="spellEnd"/>
-                            <w:r>
-                              <w:rPr>
-                                <w:rFonts w:ascii="Courier New" w:hAnsi="Courier New" w:cs="Courier New"/>
-                                <w:sz w:val="20"/>
-                                <w:szCs w:val="20"/>
-                              </w:rPr>
-                              <w:t>-secret-key</w:t>
+                              <w:t xml:space="preserve">export AWS_ACCESS_KEY=your-aws-access-key-id </w:t>
+                            </w:r>
+                          </w:p>
+                          <w:p>
+                            <w:pPr>
+                              <w:rPr>
+                                <w:rFonts w:ascii="Courier New" w:hAnsi="Courier New" w:cs="Courier New"/>
+                                <w:sz w:val="20"/>
+                                <w:szCs w:val="20"/>
+                              </w:rPr>
+                            </w:pPr>
+                            <w:r>
+                              <w:rPr>
+                                <w:rFonts w:ascii="Courier New" w:hAnsi="Courier New" w:cs="Courier New"/>
+                                <w:sz w:val="20"/>
+                                <w:szCs w:val="20"/>
+                              </w:rPr>
+                              <w:t>export AWS_SECRET_KEY=your-aws-secret-key</w:t>
                             </w:r>
                           </w:p>
                         </w:txbxContent>
@@ -4700,25 +4632,7 @@
                                 <w:sz w:val="20"/>
                                 <w:szCs w:val="20"/>
                               </w:rPr>
-                              <w:t xml:space="preserve">nombp1:doc </w:t>
-                            </w:r>
-                            <w:proofErr w:type="spellStart"/>
-                            <w:r>
-                              <w:rPr>
-                                <w:rFonts w:ascii="Courier New" w:hAnsi="Courier New" w:cs="Courier New"/>
-                                <w:sz w:val="20"/>
-                                <w:szCs w:val="20"/>
-                              </w:rPr>
-                              <w:t>ovidiu</w:t>
-                            </w:r>
-                            <w:proofErr w:type="spellEnd"/>
-                            <w:r>
-                              <w:rPr>
-                                <w:rFonts w:ascii="Courier New" w:hAnsi="Courier New" w:cs="Courier New"/>
-                                <w:sz w:val="20"/>
-                                <w:szCs w:val="20"/>
-                              </w:rPr>
-                              <w:t>$ ec2-describe-regions</w:t>
+                              <w:t>nombp1:doc ovidiu$ ec2-describe-regions</w:t>
                             </w:r>
                           </w:p>
                           <w:p>
@@ -5757,15 +5671,7 @@
     </w:p>
     <w:p>
       <w:r>
-        <w:t>where the &lt;</w:t>
-      </w:r>
-      <w:proofErr w:type="spellStart"/>
-      <w:r>
-        <w:t>service_endpoint</w:t>
-      </w:r>
-      <w:proofErr w:type="spellEnd"/>
-      <w:r>
-        <w:t xml:space="preserve">&gt; value should come from the third column of </w:t>
+        <w:t xml:space="preserve">where the &lt;service_endpoint&gt; value should come from the third column of </w:t>
       </w:r>
       <w:r>
         <w:t>the ec2-describe-regions command</w:t>
@@ -5957,43 +5863,13 @@
         <w:rPr>
           <w:rFonts w:ascii="Courier New" w:hAnsi="Courier New" w:cs="Courier New"/>
         </w:rPr>
-        <w:t>~/.</w:t>
-      </w:r>
-      <w:proofErr w:type="spellStart"/>
-      <w:r>
-        <w:rPr>
-          <w:rFonts w:ascii="Courier New" w:hAnsi="Courier New" w:cs="Courier New"/>
-        </w:rPr>
-        <w:t>ssh</w:t>
-      </w:r>
-      <w:proofErr w:type="spellEnd"/>
-      <w:r>
-        <w:rPr>
-          <w:rFonts w:ascii="Courier New" w:hAnsi="Courier New" w:cs="Courier New"/>
-        </w:rPr>
-        <w:t>/</w:t>
-      </w:r>
-      <w:proofErr w:type="spellStart"/>
-      <w:r>
-        <w:rPr>
-          <w:rFonts w:ascii="Courier New" w:hAnsi="Courier New" w:cs="Courier New"/>
-        </w:rPr>
-        <w:t>authorized_keys</w:t>
-      </w:r>
-      <w:proofErr w:type="spellEnd"/>
+        <w:t>~/.ssh/authorized_keys</w:t>
+      </w:r>
       <w:r>
         <w:t xml:space="preserve"> when creating the instance, and then you need to provide the private key of the pair </w:t>
       </w:r>
       <w:r>
-        <w:t xml:space="preserve">to your </w:t>
-      </w:r>
-      <w:proofErr w:type="spellStart"/>
-      <w:r>
-        <w:t>ssh</w:t>
-      </w:r>
-      <w:proofErr w:type="spellEnd"/>
-      <w:r>
-        <w:t xml:space="preserve"> client when logging into</w:t>
+        <w:t>to your ssh client when logging into</w:t>
       </w:r>
       <w:r>
         <w:t xml:space="preserve"> the instance.</w:t>
@@ -6353,15 +6229,7 @@
     <w:p/>
     <w:p>
       <w:r>
-        <w:t>Extract the content of the em installation zip into the directory conventionally used for external utilities. /opt or /</w:t>
-      </w:r>
-      <w:proofErr w:type="spellStart"/>
-      <w:r>
-        <w:t>usr</w:t>
-      </w:r>
-      <w:proofErr w:type="spellEnd"/>
-      <w:r>
-        <w:t>/local are common choices. For the remainder of this document we will assume that the external utility directory is /opt.</w:t>
+        <w:t>Extract the content of the em installation zip into the directory conventionally used for external utilities. /opt or /usr/local are common choices. For the remainder of this document we will assume that the external utility directory is /opt.</w:t>
       </w:r>
     </w:p>
     <w:p/>
@@ -6487,25 +6355,7 @@
                                 <w:sz w:val="20"/>
                                 <w:szCs w:val="20"/>
                               </w:rPr>
-                              <w:t>ln –</w:t>
-                            </w:r>
-                            <w:proofErr w:type="gramStart"/>
-                            <w:r>
-                              <w:rPr>
-                                <w:rFonts w:ascii="Courier New" w:hAnsi="Courier New" w:cs="Courier New"/>
-                                <w:sz w:val="20"/>
-                                <w:szCs w:val="20"/>
-                              </w:rPr>
-                              <w:t>s .</w:t>
-                            </w:r>
-                            <w:proofErr w:type="gramEnd"/>
-                            <w:r>
-                              <w:rPr>
-                                <w:rFonts w:ascii="Courier New" w:hAnsi="Courier New" w:cs="Courier New"/>
-                                <w:sz w:val="20"/>
-                                <w:szCs w:val="20"/>
-                              </w:rPr>
-                              <w:t>/em-2.5 ./em</w:t>
+                              <w:t>ln –s ./em-2.5 ./em</w:t>
                             </w:r>
                           </w:p>
                         </w:txbxContent>
@@ -6891,29 +6741,13 @@
         <w:t>private</w:t>
       </w:r>
       <w:r>
-        <w:t>-</w:t>
-      </w:r>
-      <w:proofErr w:type="spellStart"/>
-      <w:r>
-        <w:t>key.pem</w:t>
-      </w:r>
-      <w:proofErr w:type="spellEnd"/>
-      <w:r>
-        <w:t xml:space="preserve">) </w:t>
+        <w:t xml:space="preserve">-key.pem) </w:t>
       </w:r>
       <w:r>
         <w:t>in the</w:t>
       </w:r>
       <w:r>
-        <w:t xml:space="preserve"> ~/.</w:t>
-      </w:r>
-      <w:proofErr w:type="spellStart"/>
-      <w:r>
-        <w:t>ssh</w:t>
-      </w:r>
-      <w:proofErr w:type="spellEnd"/>
-      <w:r>
-        <w:t xml:space="preserve"> directory</w:t>
+        <w:t xml:space="preserve"> ~/.ssh directory</w:t>
       </w:r>
       <w:r>
         <w:t xml:space="preserve">. The permissions should be adjusted as </w:t>
@@ -7013,44 +6847,16 @@
                                 <w:sz w:val="20"/>
                                 <w:szCs w:val="20"/>
                               </w:rPr>
-                              <w:t>mv &lt;</w:t>
-                            </w:r>
-                            <w:proofErr w:type="spellStart"/>
-                            <w:r>
-                              <w:rPr>
-                                <w:rFonts w:ascii="Courier New" w:hAnsi="Courier New" w:cs="Courier New"/>
-                                <w:sz w:val="20"/>
-                                <w:szCs w:val="20"/>
-                              </w:rPr>
-                              <w:t>browser_download_dir</w:t>
-                            </w:r>
-                            <w:proofErr w:type="spellEnd"/>
-                            <w:r>
-                              <w:rPr>
-                                <w:rFonts w:ascii="Courier New" w:hAnsi="Courier New" w:cs="Courier New"/>
-                                <w:sz w:val="20"/>
-                                <w:szCs w:val="20"/>
-                              </w:rPr>
-                              <w:t>&gt;/</w:t>
-                            </w:r>
-                            <w:r>
-                              <w:rPr>
-                                <w:rFonts w:ascii="Courier New" w:hAnsi="Courier New" w:cs="Courier New"/>
-                                <w:sz w:val="20"/>
-                                <w:szCs w:val="20"/>
-                              </w:rPr>
-                              <w:t>em-provisioning-key-</w:t>
-                            </w:r>
-                            <w:proofErr w:type="spellStart"/>
-                            <w:r>
-                              <w:rPr>
-                                <w:rFonts w:ascii="Courier New" w:hAnsi="Courier New" w:cs="Courier New"/>
-                                <w:sz w:val="20"/>
-                                <w:szCs w:val="20"/>
-                              </w:rPr>
-                              <w:t>pair.pem</w:t>
-                            </w:r>
-                            <w:proofErr w:type="spellEnd"/>
+                              <w:t>mv &lt;browser_download_dir&gt;/</w:t>
+                            </w:r>
+                            <w:r>
+                              <w:rPr>
+                                <w:rFonts w:ascii="Courier New" w:hAnsi="Courier New" w:cs="Courier New"/>
+                                <w:sz w:val="20"/>
+                                <w:szCs w:val="20"/>
+                              </w:rPr>
+                              <w:t>em-provisioning-key-pair.pem</w:t>
+                            </w:r>
                             <w:r>
                               <w:rPr>
                                 <w:rFonts w:ascii="Courier New" w:hAnsi="Courier New" w:cs="Courier New"/>
@@ -7074,133 +6880,33 @@
                                 <w:sz w:val="20"/>
                                 <w:szCs w:val="20"/>
                               </w:rPr>
-                              <w:t xml:space="preserve">   ~/.</w:t>
-                            </w:r>
-                            <w:proofErr w:type="spellStart"/>
-                            <w:r>
-                              <w:rPr>
-                                <w:rFonts w:ascii="Courier New" w:hAnsi="Courier New" w:cs="Courier New"/>
-                                <w:sz w:val="20"/>
-                                <w:szCs w:val="20"/>
-                              </w:rPr>
-                              <w:t>ssh</w:t>
-                            </w:r>
-                            <w:proofErr w:type="spellEnd"/>
-                            <w:r>
-                              <w:rPr>
-                                <w:rFonts w:ascii="Courier New" w:hAnsi="Courier New" w:cs="Courier New"/>
-                                <w:sz w:val="20"/>
-                                <w:szCs w:val="20"/>
-                              </w:rPr>
-                              <w:t>/em-provisioning-private-</w:t>
-                            </w:r>
-                            <w:proofErr w:type="spellStart"/>
-                            <w:r>
-                              <w:rPr>
-                                <w:rFonts w:ascii="Courier New" w:hAnsi="Courier New" w:cs="Courier New"/>
-                                <w:sz w:val="20"/>
-                                <w:szCs w:val="20"/>
-                              </w:rPr>
-                              <w:t>key.pem</w:t>
-                            </w:r>
-                            <w:proofErr w:type="spellEnd"/>
-                            <w:r>
-                              <w:rPr>
-                                <w:rFonts w:ascii="Courier New" w:hAnsi="Courier New" w:cs="Courier New"/>
-                                <w:sz w:val="20"/>
-                                <w:szCs w:val="20"/>
-                              </w:rPr>
-                              <w:t xml:space="preserve"> </w:t>
-                            </w:r>
-                          </w:p>
-                          <w:p>
-                            <w:pPr>
-                              <w:rPr>
-                                <w:rFonts w:ascii="Courier New" w:hAnsi="Courier New" w:cs="Courier New"/>
-                                <w:sz w:val="20"/>
-                                <w:szCs w:val="20"/>
-                              </w:rPr>
-                            </w:pPr>
-                          </w:p>
-                          <w:p>
-                            <w:pPr>
-                              <w:rPr>
-                                <w:rFonts w:ascii="Courier New" w:hAnsi="Courier New" w:cs="Courier New"/>
-                                <w:sz w:val="20"/>
-                                <w:szCs w:val="20"/>
-                              </w:rPr>
-                            </w:pPr>
-                            <w:proofErr w:type="spellStart"/>
-                            <w:r>
-                              <w:rPr>
-                                <w:rFonts w:ascii="Courier New" w:hAnsi="Courier New" w:cs="Courier New"/>
-                                <w:sz w:val="20"/>
-                                <w:szCs w:val="20"/>
-                              </w:rPr>
-                              <w:t>chmod</w:t>
-                            </w:r>
-                            <w:proofErr w:type="spellEnd"/>
-                            <w:r>
-                              <w:rPr>
-                                <w:rFonts w:ascii="Courier New" w:hAnsi="Courier New" w:cs="Courier New"/>
-                                <w:sz w:val="20"/>
-                                <w:szCs w:val="20"/>
-                              </w:rPr>
-                              <w:t xml:space="preserve"> go-</w:t>
-                            </w:r>
-                            <w:proofErr w:type="spellStart"/>
-                            <w:r>
-                              <w:rPr>
-                                <w:rFonts w:ascii="Courier New" w:hAnsi="Courier New" w:cs="Courier New"/>
-                                <w:sz w:val="20"/>
-                                <w:szCs w:val="20"/>
-                              </w:rPr>
-                              <w:t>rwx</w:t>
-                            </w:r>
-                            <w:proofErr w:type="spellEnd"/>
-                            <w:r>
-                              <w:rPr>
-                                <w:rFonts w:ascii="Courier New" w:hAnsi="Courier New" w:cs="Courier New"/>
-                                <w:sz w:val="20"/>
-                                <w:szCs w:val="20"/>
-                              </w:rPr>
-                              <w:t xml:space="preserve"> ~/.</w:t>
-                            </w:r>
-                            <w:proofErr w:type="spellStart"/>
-                            <w:r>
-                              <w:rPr>
-                                <w:rFonts w:ascii="Courier New" w:hAnsi="Courier New" w:cs="Courier New"/>
-                                <w:sz w:val="20"/>
-                                <w:szCs w:val="20"/>
-                              </w:rPr>
-                              <w:t>ssh</w:t>
-                            </w:r>
-                            <w:proofErr w:type="spellEnd"/>
-                            <w:r>
-                              <w:rPr>
-                                <w:rFonts w:ascii="Courier New" w:hAnsi="Courier New" w:cs="Courier New"/>
-                                <w:sz w:val="20"/>
-                                <w:szCs w:val="20"/>
-                              </w:rPr>
-                              <w:t>/em-provisioning-private-</w:t>
-                            </w:r>
-                            <w:proofErr w:type="spellStart"/>
-                            <w:r>
-                              <w:rPr>
-                                <w:rFonts w:ascii="Courier New" w:hAnsi="Courier New" w:cs="Courier New"/>
-                                <w:sz w:val="20"/>
-                                <w:szCs w:val="20"/>
-                              </w:rPr>
-                              <w:t>key.pem</w:t>
-                            </w:r>
-                            <w:proofErr w:type="spellEnd"/>
-                            <w:r>
-                              <w:rPr>
-                                <w:rFonts w:ascii="Courier New" w:hAnsi="Courier New" w:cs="Courier New"/>
-                                <w:sz w:val="20"/>
-                                <w:szCs w:val="20"/>
-                              </w:rPr>
-                              <w:t xml:space="preserve"> </w:t>
+                              <w:t xml:space="preserve">   ~/.ssh/em-provisioning-private-key.pem </w:t>
+                            </w:r>
+                          </w:p>
+                          <w:p>
+                            <w:pPr>
+                              <w:rPr>
+                                <w:rFonts w:ascii="Courier New" w:hAnsi="Courier New" w:cs="Courier New"/>
+                                <w:sz w:val="20"/>
+                                <w:szCs w:val="20"/>
+                              </w:rPr>
+                            </w:pPr>
+                          </w:p>
+                          <w:p>
+                            <w:pPr>
+                              <w:rPr>
+                                <w:rFonts w:ascii="Courier New" w:hAnsi="Courier New" w:cs="Courier New"/>
+                                <w:sz w:val="20"/>
+                                <w:szCs w:val="20"/>
+                              </w:rPr>
+                            </w:pPr>
+                            <w:r>
+                              <w:rPr>
+                                <w:rFonts w:ascii="Courier New" w:hAnsi="Courier New" w:cs="Courier New"/>
+                                <w:sz w:val="20"/>
+                                <w:szCs w:val="20"/>
+                              </w:rPr>
+                              <w:t xml:space="preserve">chmod go-rwx ~/.ssh/em-provisioning-private-key.pem </w:t>
                             </w:r>
                           </w:p>
                         </w:txbxContent>
@@ -7496,15 +7202,7 @@
     <w:p/>
     <w:p>
       <w:r>
-        <w:t>Write the internal IP address of the existing environment’s NFS server into the em local configuration file ${HOME}/.em/</w:t>
-      </w:r>
-      <w:proofErr w:type="spellStart"/>
-      <w:r>
-        <w:t>em.conf</w:t>
-      </w:r>
-      <w:proofErr w:type="spellEnd"/>
-      <w:r>
-        <w:t>, as follows:</w:t>
+        <w:t>Write the internal IP address of the existing environment’s NFS server into the em local configuration file ${HOME}/.em/em.conf, as follows:</w:t>
       </w:r>
     </w:p>
     <w:p>
@@ -7592,67 +7290,21 @@
                                 <w:szCs w:val="20"/>
                               </w:rPr>
                             </w:pPr>
-                            <w:proofErr w:type="spellStart"/>
-                            <w:r>
-                              <w:rPr>
-                                <w:rFonts w:ascii="Courier New" w:hAnsi="Courier New" w:cs="Courier New"/>
-                                <w:sz w:val="20"/>
-                                <w:szCs w:val="20"/>
-                              </w:rPr>
-                              <w:t>nfs_server_internal_ip</w:t>
-                            </w:r>
-                            <w:proofErr w:type="spellEnd"/>
-                            <w:r>
-                              <w:rPr>
-                                <w:rFonts w:ascii="Courier New" w:hAnsi="Courier New" w:cs="Courier New"/>
-                                <w:sz w:val="20"/>
-                                <w:szCs w:val="20"/>
-                              </w:rPr>
-                              <w:t>=</w:t>
-                            </w:r>
-                            <w:r>
-                              <w:rPr>
-                                <w:rFonts w:ascii="Courier New" w:hAnsi="Courier New" w:cs="Courier New"/>
-                                <w:sz w:val="20"/>
-                                <w:szCs w:val="20"/>
-                              </w:rPr>
-                              <w:t>&lt;</w:t>
-                            </w:r>
-                            <w:proofErr w:type="spellStart"/>
-                            <w:r>
-                              <w:rPr>
-                                <w:rFonts w:ascii="Courier New" w:hAnsi="Courier New" w:cs="Courier New"/>
-                                <w:sz w:val="20"/>
-                                <w:szCs w:val="20"/>
-                              </w:rPr>
-                              <w:t>nfs</w:t>
-                            </w:r>
-                            <w:proofErr w:type="spellEnd"/>
-                            <w:r>
-                              <w:rPr>
-                                <w:rFonts w:ascii="Courier New" w:hAnsi="Courier New" w:cs="Courier New"/>
-                                <w:sz w:val="20"/>
-                                <w:szCs w:val="20"/>
-                              </w:rPr>
-                              <w:t>-server-internal-</w:t>
-                            </w:r>
-                            <w:proofErr w:type="spellStart"/>
-                            <w:r>
-                              <w:rPr>
-                                <w:rFonts w:ascii="Courier New" w:hAnsi="Courier New" w:cs="Courier New"/>
-                                <w:sz w:val="20"/>
-                                <w:szCs w:val="20"/>
-                              </w:rPr>
-                              <w:t>ip</w:t>
-                            </w:r>
-                            <w:proofErr w:type="spellEnd"/>
-                            <w:r>
-                              <w:rPr>
-                                <w:rFonts w:ascii="Courier New" w:hAnsi="Courier New" w:cs="Courier New"/>
-                                <w:sz w:val="20"/>
-                                <w:szCs w:val="20"/>
-                              </w:rPr>
-                              <w:t>-address&gt;</w:t>
+                            <w:r>
+                              <w:rPr>
+                                <w:rFonts w:ascii="Courier New" w:hAnsi="Courier New" w:cs="Courier New"/>
+                                <w:sz w:val="20"/>
+                                <w:szCs w:val="20"/>
+                              </w:rPr>
+                              <w:t>nfs_server_internal_ip=</w:t>
+                            </w:r>
+                            <w:r>
+                              <w:rPr>
+                                <w:rFonts w:ascii="Courier New" w:hAnsi="Courier New" w:cs="Courier New"/>
+                                <w:sz w:val="20"/>
+                                <w:szCs w:val="20"/>
+                              </w:rPr>
+                              <w:t>&lt;nfs-server-internal-ip-address&gt;</w:t>
                             </w:r>
                           </w:p>
                         </w:txbxContent>
@@ -7769,15 +7421,7 @@
     <w:p/>
     <w:p>
       <w:r>
-        <w:t>You can get the address by running em status and applying heuristics to figure out which instance is the NFS server. If the instances were named following the conventions offered by this manual, the NFS server’s name should start with “</w:t>
-      </w:r>
-      <w:proofErr w:type="spellStart"/>
-      <w:r>
-        <w:t>nfs</w:t>
-      </w:r>
-      <w:proofErr w:type="spellEnd"/>
-      <w:r>
-        <w:t>”.</w:t>
+        <w:t>You can get the address by running em status and applying heuristics to figure out which instance is the NFS server. If the instances were named following the conventions offered by this manual, the NFS server’s name should start with “nfs”.</w:t>
       </w:r>
     </w:p>
     <w:p/>
@@ -8236,148 +7880,58 @@
                                 <w:sz w:val="20"/>
                                 <w:szCs w:val="20"/>
                               </w:rPr>
-                              <w:t>name state   id         public-</w:t>
-                            </w:r>
-                            <w:proofErr w:type="spellStart"/>
-                            <w:r>
-                              <w:rPr>
-                                <w:rFonts w:ascii="Courier New" w:hAnsi="Courier New" w:cs="Courier New"/>
-                                <w:sz w:val="20"/>
-                                <w:szCs w:val="20"/>
-                              </w:rPr>
-                              <w:t>ip</w:t>
-                            </w:r>
-                            <w:proofErr w:type="spellEnd"/>
-                            <w:r>
-                              <w:rPr>
-                                <w:rFonts w:ascii="Courier New" w:hAnsi="Courier New" w:cs="Courier New"/>
-                                <w:sz w:val="20"/>
-                                <w:szCs w:val="20"/>
-                              </w:rPr>
-                              <w:t xml:space="preserve"> private-</w:t>
-                            </w:r>
-                            <w:proofErr w:type="spellStart"/>
-                            <w:r>
-                              <w:rPr>
-                                <w:rFonts w:ascii="Courier New" w:hAnsi="Courier New" w:cs="Courier New"/>
-                                <w:sz w:val="20"/>
-                                <w:szCs w:val="20"/>
-                              </w:rPr>
-                              <w:t>ip</w:t>
-                            </w:r>
-                            <w:proofErr w:type="spellEnd"/>
-                            <w:r>
-                              <w:rPr>
-                                <w:rFonts w:ascii="Courier New" w:hAnsi="Courier New" w:cs="Courier New"/>
-                                <w:sz w:val="20"/>
-                                <w:szCs w:val="20"/>
-                              </w:rPr>
-                              <w:t xml:space="preserve">   </w:t>
-                            </w:r>
-                          </w:p>
-                          <w:p>
-                            <w:pPr>
-                              <w:rPr>
-                                <w:rFonts w:ascii="Courier New" w:hAnsi="Courier New" w:cs="Courier New"/>
-                                <w:sz w:val="20"/>
-                                <w:szCs w:val="20"/>
-                              </w:rPr>
-                            </w:pPr>
-                            <w:r>
-                              <w:rPr>
-                                <w:rFonts w:ascii="Courier New" w:hAnsi="Courier New" w:cs="Courier New"/>
-                                <w:sz w:val="20"/>
-                                <w:szCs w:val="20"/>
-                              </w:rPr>
-                              <w:t>f</w:t>
-                            </w:r>
-                            <w:proofErr w:type="gramStart"/>
-                            <w:r>
-                              <w:rPr>
-                                <w:rFonts w:ascii="Courier New" w:hAnsi="Courier New" w:cs="Courier New"/>
-                                <w:sz w:val="20"/>
-                                <w:szCs w:val="20"/>
-                              </w:rPr>
-                              <w:t>01  stopped</w:t>
-                            </w:r>
-                            <w:proofErr w:type="gramEnd"/>
-                            <w:r>
-                              <w:rPr>
-                                <w:rFonts w:ascii="Courier New" w:hAnsi="Courier New" w:cs="Courier New"/>
-                                <w:sz w:val="20"/>
-                                <w:szCs w:val="20"/>
-                              </w:rPr>
-                              <w:t xml:space="preserve"> i-db0ab82d           172.31.25.44 </w:t>
-                            </w:r>
-                          </w:p>
-                          <w:p>
-                            <w:pPr>
-                              <w:rPr>
-                                <w:rFonts w:ascii="Courier New" w:hAnsi="Courier New" w:cs="Courier New"/>
-                                <w:sz w:val="20"/>
-                                <w:szCs w:val="20"/>
-                              </w:rPr>
-                            </w:pPr>
-                            <w:r>
-                              <w:rPr>
-                                <w:rFonts w:ascii="Courier New" w:hAnsi="Courier New" w:cs="Courier New"/>
-                                <w:sz w:val="20"/>
-                                <w:szCs w:val="20"/>
-                              </w:rPr>
-                              <w:t>b</w:t>
-                            </w:r>
-                            <w:proofErr w:type="gramStart"/>
-                            <w:r>
-                              <w:rPr>
-                                <w:rFonts w:ascii="Courier New" w:hAnsi="Courier New" w:cs="Courier New"/>
-                                <w:sz w:val="20"/>
-                                <w:szCs w:val="20"/>
-                              </w:rPr>
-                              <w:t>01  stopped</w:t>
-                            </w:r>
-                            <w:proofErr w:type="gramEnd"/>
-                            <w:r>
-                              <w:rPr>
-                                <w:rFonts w:ascii="Courier New" w:hAnsi="Courier New" w:cs="Courier New"/>
-                                <w:sz w:val="20"/>
-                                <w:szCs w:val="20"/>
-                              </w:rPr>
-                              <w:t xml:space="preserve"> i-55397ea3           172.31.16.215</w:t>
-                            </w:r>
-                          </w:p>
-                          <w:p>
-                            <w:pPr>
-                              <w:rPr>
-                                <w:rFonts w:ascii="Courier New" w:hAnsi="Courier New" w:cs="Courier New"/>
-                                <w:sz w:val="20"/>
-                                <w:szCs w:val="20"/>
-                              </w:rPr>
-                            </w:pPr>
-                            <w:r>
-                              <w:rPr>
-                                <w:rFonts w:ascii="Courier New" w:hAnsi="Courier New" w:cs="Courier New"/>
-                                <w:sz w:val="20"/>
-                                <w:szCs w:val="20"/>
-                              </w:rPr>
-                              <w:t>b</w:t>
-                            </w:r>
-                            <w:proofErr w:type="gramStart"/>
-                            <w:r>
-                              <w:rPr>
-                                <w:rFonts w:ascii="Courier New" w:hAnsi="Courier New" w:cs="Courier New"/>
-                                <w:sz w:val="20"/>
-                                <w:szCs w:val="20"/>
-                              </w:rPr>
-                              <w:t>02  stopped</w:t>
-                            </w:r>
-                            <w:proofErr w:type="gramEnd"/>
-                            <w:r>
-                              <w:rPr>
-                                <w:rFonts w:ascii="Courier New" w:hAnsi="Courier New" w:cs="Courier New"/>
-                                <w:sz w:val="20"/>
-                                <w:szCs w:val="20"/>
-                              </w:rPr>
-                              <w:t xml:space="preserve"> i-fe014408           172.31.30.67 </w:t>
+                              <w:t xml:space="preserve">name state   id         public-ip private-ip   </w:t>
+                            </w:r>
+                          </w:p>
+                          <w:p>
+                            <w:pPr>
+                              <w:rPr>
+                                <w:rFonts w:ascii="Courier New" w:hAnsi="Courier New" w:cs="Courier New"/>
+                                <w:sz w:val="20"/>
+                                <w:szCs w:val="20"/>
+                              </w:rPr>
+                            </w:pPr>
+                            <w:r>
+                              <w:rPr>
+                                <w:rFonts w:ascii="Courier New" w:hAnsi="Courier New" w:cs="Courier New"/>
+                                <w:sz w:val="20"/>
+                                <w:szCs w:val="20"/>
+                              </w:rPr>
+                              <w:t xml:space="preserve">f01  stopped i-db0ab82d           172.31.25.44 </w:t>
+                            </w:r>
+                          </w:p>
+                          <w:p>
+                            <w:pPr>
+                              <w:rPr>
+                                <w:rFonts w:ascii="Courier New" w:hAnsi="Courier New" w:cs="Courier New"/>
+                                <w:sz w:val="20"/>
+                                <w:szCs w:val="20"/>
+                              </w:rPr>
+                            </w:pPr>
+                            <w:r>
+                              <w:rPr>
+                                <w:rFonts w:ascii="Courier New" w:hAnsi="Courier New" w:cs="Courier New"/>
+                                <w:sz w:val="20"/>
+                                <w:szCs w:val="20"/>
+                              </w:rPr>
+                              <w:t>b01  stopped i-55397ea3           172.31.16.215</w:t>
+                            </w:r>
+                          </w:p>
+                          <w:p>
+                            <w:pPr>
+                              <w:rPr>
+                                <w:rFonts w:ascii="Courier New" w:hAnsi="Courier New" w:cs="Courier New"/>
+                                <w:sz w:val="20"/>
+                                <w:szCs w:val="20"/>
+                              </w:rPr>
+                            </w:pPr>
+                            <w:r>
+                              <w:rPr>
+                                <w:rFonts w:ascii="Courier New" w:hAnsi="Courier New" w:cs="Courier New"/>
+                                <w:sz w:val="20"/>
+                                <w:szCs w:val="20"/>
+                              </w:rPr>
+                              <w:t xml:space="preserve">b02  stopped i-fe014408           172.31.30.67 </w:t>
                             </w:r>
                           </w:p>
                           <w:p>
@@ -8925,13 +8479,8 @@
         <w:t xml:space="preserve">resources. We routinely use reasonably large environments – tens of instances – served by a </w:t>
       </w:r>
       <w:r>
-        <w:t>t</w:t>
-      </w:r>
-      <w:proofErr w:type="gramStart"/>
-      <w:r>
-        <w:t>2.micro</w:t>
-      </w:r>
-      <w:proofErr w:type="gramEnd"/>
+        <w:t>t2.micro</w:t>
+      </w:r>
       <w:r>
         <w:t xml:space="preserve"> NFS server, provided that the client instances prefer “local” storage to the shared file space. </w:t>
       </w:r>
@@ -9003,14 +8552,14 @@
         <w:pStyle w:val="Heading2"/>
       </w:pPr>
       <w:bookmarkStart w:id="24" w:name="_Ref295941629"/>
-      <w:bookmarkStart w:id="25" w:name="_Ref295854216"/>
-      <w:bookmarkStart w:id="26" w:name="_Toc452126159"/>
+      <w:bookmarkStart w:id="25" w:name="_Toc452126159"/>
+      <w:bookmarkStart w:id="26" w:name="_Ref295854216"/>
       <w:r>
         <w:lastRenderedPageBreak/>
         <w:t>Create an NFS Server Security Group</w:t>
       </w:r>
       <w:bookmarkEnd w:id="24"/>
-      <w:bookmarkEnd w:id="26"/>
+      <w:bookmarkEnd w:id="25"/>
     </w:p>
     <w:p/>
     <w:p>
@@ -9074,7 +8623,7 @@
       <w:r>
         <w:t>uilding the NFS Server</w:t>
       </w:r>
-      <w:bookmarkEnd w:id="25"/>
+      <w:bookmarkEnd w:id="26"/>
       <w:bookmarkEnd w:id="27"/>
       <w:bookmarkEnd w:id="28"/>
     </w:p>
@@ -9170,25 +8719,7 @@
                                 <w:sz w:val="20"/>
                                 <w:szCs w:val="20"/>
                               </w:rPr>
-                              <w:t>em create --group &lt;</w:t>
-                            </w:r>
-                            <w:proofErr w:type="spellStart"/>
-                            <w:r>
-                              <w:rPr>
-                                <w:rFonts w:ascii="Courier New" w:hAnsi="Courier New" w:cs="Courier New"/>
-                                <w:sz w:val="20"/>
-                                <w:szCs w:val="20"/>
-                              </w:rPr>
-                              <w:t>nfs</w:t>
-                            </w:r>
-                            <w:proofErr w:type="spellEnd"/>
-                            <w:r>
-                              <w:rPr>
-                                <w:rFonts w:ascii="Courier New" w:hAnsi="Courier New" w:cs="Courier New"/>
-                                <w:sz w:val="20"/>
-                                <w:szCs w:val="20"/>
-                              </w:rPr>
-                              <w:t xml:space="preserve">-server-security-group&gt; nfs01 </w:t>
+                              <w:t xml:space="preserve">em create --group &lt;nfs-server-security-group&gt; nfs01 </w:t>
                             </w:r>
                           </w:p>
                         </w:txbxContent>
@@ -9454,25 +8985,7 @@
                                 <w:sz w:val="20"/>
                                 <w:szCs w:val="20"/>
                               </w:rPr>
-                              <w:t xml:space="preserve">em –h </w:t>
-                            </w:r>
-                            <w:proofErr w:type="gramStart"/>
-                            <w:r>
-                              <w:rPr>
-                                <w:rFonts w:ascii="Courier New" w:hAnsi="Courier New" w:cs="Courier New"/>
-                                <w:sz w:val="20"/>
-                                <w:szCs w:val="20"/>
-                              </w:rPr>
-                              <w:t>create</w:t>
-                            </w:r>
-                            <w:proofErr w:type="gramEnd"/>
-                            <w:r>
-                              <w:rPr>
-                                <w:rFonts w:ascii="Courier New" w:hAnsi="Courier New" w:cs="Courier New"/>
-                                <w:sz w:val="20"/>
-                                <w:szCs w:val="20"/>
-                              </w:rPr>
-                              <w:t xml:space="preserve"> </w:t>
+                              <w:t xml:space="preserve">em –h create </w:t>
                             </w:r>
                           </w:p>
                         </w:txbxContent>
@@ -9561,21 +9074,7 @@
         <w:rPr>
           <w:color w:val="FF0000"/>
         </w:rPr>
-        <w:t xml:space="preserve">Run with --verbose and determine the </w:t>
-      </w:r>
-      <w:proofErr w:type="spellStart"/>
-      <w:r>
-        <w:rPr>
-          <w:color w:val="FF0000"/>
-        </w:rPr>
-        <w:t>ami_type</w:t>
-      </w:r>
-      <w:proofErr w:type="spellEnd"/>
-      <w:r>
-        <w:rPr>
-          <w:color w:val="FF0000"/>
-        </w:rPr>
-        <w:t>, availability-zone, subnet</w:t>
+        <w:t>Run with --verbose and determine the ami_type, availability-zone, subnet</w:t>
       </w:r>
       <w:r>
         <w:rPr>
@@ -9697,106 +9196,24 @@
                                 <w:sz w:val="20"/>
                                 <w:szCs w:val="20"/>
                               </w:rPr>
-                              <w:t>nombp</w:t>
-                            </w:r>
-                            <w:proofErr w:type="gramStart"/>
-                            <w:r>
-                              <w:rPr>
-                                <w:rFonts w:ascii="Courier New" w:hAnsi="Courier New" w:cs="Courier New"/>
-                                <w:sz w:val="20"/>
-                                <w:szCs w:val="20"/>
-                              </w:rPr>
-                              <w:t>1:~</w:t>
-                            </w:r>
-                            <w:proofErr w:type="gramEnd"/>
-                            <w:r>
-                              <w:rPr>
-                                <w:rFonts w:ascii="Courier New" w:hAnsi="Courier New" w:cs="Courier New"/>
-                                <w:sz w:val="20"/>
-                                <w:szCs w:val="20"/>
-                              </w:rPr>
-                              <w:t xml:space="preserve"> </w:t>
-                            </w:r>
-                            <w:proofErr w:type="spellStart"/>
-                            <w:r>
-                              <w:rPr>
-                                <w:rFonts w:ascii="Courier New" w:hAnsi="Courier New" w:cs="Courier New"/>
-                                <w:sz w:val="20"/>
-                                <w:szCs w:val="20"/>
-                              </w:rPr>
-                              <w:t>ovidiu</w:t>
-                            </w:r>
-                            <w:proofErr w:type="spellEnd"/>
-                            <w:r>
-                              <w:rPr>
-                                <w:rFonts w:ascii="Courier New" w:hAnsi="Courier New" w:cs="Courier New"/>
-                                <w:sz w:val="20"/>
-                                <w:szCs w:val="20"/>
-                              </w:rPr>
-                              <w:t>$ em status</w:t>
-                            </w:r>
-                          </w:p>
-                          <w:p>
-                            <w:pPr>
-                              <w:rPr>
-                                <w:rFonts w:ascii="Courier New" w:hAnsi="Courier New" w:cs="Courier New"/>
-                                <w:sz w:val="20"/>
-                                <w:szCs w:val="20"/>
-                              </w:rPr>
-                            </w:pPr>
-                            <w:proofErr w:type="gramStart"/>
-                            <w:r>
-                              <w:rPr>
-                                <w:rFonts w:ascii="Courier New" w:hAnsi="Courier New" w:cs="Courier New"/>
-                                <w:sz w:val="20"/>
-                                <w:szCs w:val="20"/>
-                              </w:rPr>
-                              <w:t>name  state</w:t>
-                            </w:r>
-                            <w:proofErr w:type="gramEnd"/>
-                            <w:r>
-                              <w:rPr>
-                                <w:rFonts w:ascii="Courier New" w:hAnsi="Courier New" w:cs="Courier New"/>
-                                <w:sz w:val="20"/>
-                                <w:szCs w:val="20"/>
-                              </w:rPr>
-                              <w:t xml:space="preserve">   id         public-</w:t>
-                            </w:r>
-                            <w:proofErr w:type="spellStart"/>
-                            <w:r>
-                              <w:rPr>
-                                <w:rFonts w:ascii="Courier New" w:hAnsi="Courier New" w:cs="Courier New"/>
-                                <w:sz w:val="20"/>
-                                <w:szCs w:val="20"/>
-                              </w:rPr>
-                              <w:t>ip</w:t>
-                            </w:r>
-                            <w:proofErr w:type="spellEnd"/>
-                            <w:r>
-                              <w:rPr>
-                                <w:rFonts w:ascii="Courier New" w:hAnsi="Courier New" w:cs="Courier New"/>
-                                <w:sz w:val="20"/>
-                                <w:szCs w:val="20"/>
-                              </w:rPr>
-                              <w:t xml:space="preserve">    private-</w:t>
-                            </w:r>
-                            <w:proofErr w:type="spellStart"/>
-                            <w:r>
-                              <w:rPr>
-                                <w:rFonts w:ascii="Courier New" w:hAnsi="Courier New" w:cs="Courier New"/>
-                                <w:sz w:val="20"/>
-                                <w:szCs w:val="20"/>
-                              </w:rPr>
-                              <w:t>ip</w:t>
-                            </w:r>
-                            <w:proofErr w:type="spellEnd"/>
-                            <w:r>
-                              <w:rPr>
-                                <w:rFonts w:ascii="Courier New" w:hAnsi="Courier New" w:cs="Courier New"/>
-                                <w:sz w:val="20"/>
-                                <w:szCs w:val="20"/>
-                              </w:rPr>
-                              <w:t xml:space="preserve">   </w:t>
+                              <w:t>nombp1:~ ovidiu$ em status</w:t>
+                            </w:r>
+                          </w:p>
+                          <w:p>
+                            <w:pPr>
+                              <w:rPr>
+                                <w:rFonts w:ascii="Courier New" w:hAnsi="Courier New" w:cs="Courier New"/>
+                                <w:sz w:val="20"/>
+                                <w:szCs w:val="20"/>
+                              </w:rPr>
+                            </w:pPr>
+                            <w:r>
+                              <w:rPr>
+                                <w:rFonts w:ascii="Courier New" w:hAnsi="Courier New" w:cs="Courier New"/>
+                                <w:sz w:val="20"/>
+                                <w:szCs w:val="20"/>
+                              </w:rPr>
+                              <w:t xml:space="preserve">name  state   id         public-ip    private-ip   </w:t>
                             </w:r>
                           </w:p>
                           <w:p>
@@ -10191,23 +9608,13 @@
                               </w:rPr>
                               <w:t xml:space="preserve">em overlay </w:t>
                             </w:r>
-                            <w:proofErr w:type="spellStart"/>
-                            <w:r>
-                              <w:rPr>
-                                <w:rFonts w:ascii="Courier New" w:hAnsi="Courier New" w:cs="Courier New"/>
-                                <w:sz w:val="20"/>
-                                <w:szCs w:val="20"/>
-                              </w:rPr>
-                              <w:t>nfs</w:t>
-                            </w:r>
-                            <w:proofErr w:type="spellEnd"/>
-                            <w:r>
-                              <w:rPr>
-                                <w:rFonts w:ascii="Courier New" w:hAnsi="Courier New" w:cs="Courier New"/>
-                                <w:sz w:val="20"/>
-                                <w:szCs w:val="20"/>
-                              </w:rPr>
-                              <w:t>-server</w:t>
+                            <w:r>
+                              <w:rPr>
+                                <w:rFonts w:ascii="Courier New" w:hAnsi="Courier New" w:cs="Courier New"/>
+                                <w:sz w:val="20"/>
+                                <w:szCs w:val="20"/>
+                              </w:rPr>
+                              <w:t>nfs-server</w:t>
                             </w:r>
                             <w:r>
                               <w:rPr>
@@ -10352,15 +9759,7 @@
         <w:t xml:space="preserve">IMPORTANT: </w:t>
       </w:r>
       <w:r>
-        <w:t xml:space="preserve">The </w:t>
-      </w:r>
-      <w:proofErr w:type="spellStart"/>
-      <w:r>
-        <w:t>nfs</w:t>
-      </w:r>
-      <w:proofErr w:type="spellEnd"/>
-      <w:r>
-        <w:t>-overlay does not start the NFS server (</w:t>
+        <w:t>The nfs-overlay does not start the NFS server (</w:t>
       </w:r>
       <w:r>
         <w:rPr>
@@ -10387,37 +9786,7 @@
         <w:rPr>
           <w:color w:val="FF0000"/>
         </w:rPr>
-        <w:t xml:space="preserve">he attempt to start the NFS server during the installation failed. The section is commented out in </w:t>
-      </w:r>
-      <w:proofErr w:type="spellStart"/>
-      <w:proofErr w:type="gramStart"/>
-      <w:r>
-        <w:rPr>
-          <w:color w:val="FF0000"/>
-        </w:rPr>
-        <w:t>linux.shlib</w:t>
-      </w:r>
-      <w:proofErr w:type="spellEnd"/>
-      <w:proofErr w:type="gramEnd"/>
-      <w:r>
-        <w:rPr>
-          <w:color w:val="FF0000"/>
-        </w:rPr>
-        <w:t># setup-</w:t>
-      </w:r>
-      <w:proofErr w:type="spellStart"/>
-      <w:r>
-        <w:rPr>
-          <w:color w:val="FF0000"/>
-        </w:rPr>
-        <w:t>nfs</w:t>
-      </w:r>
-      <w:proofErr w:type="spellEnd"/>
-      <w:r>
-        <w:rPr>
-          <w:color w:val="FF0000"/>
-        </w:rPr>
-        <w:t>-server. Figure out what happened and restore it</w:t>
+        <w:t>he attempt to start the NFS server during the installation failed. The section is commented out in linux.shlib# setup-nfs-server. Figure out what happened and restore it</w:t>
       </w:r>
       <w:r>
         <w:t>). Until this is fixed, it is important to stop and then start the newly created NFS instance. This is also a good test to see if the NFS starts correctly at boot.</w:t>
@@ -11014,21 +10383,7 @@
         <w:rPr>
           <w:color w:val="FF0000"/>
         </w:rPr>
-        <w:t>Create a ~/.em/</w:t>
-      </w:r>
-      <w:proofErr w:type="spellStart"/>
-      <w:r>
-        <w:rPr>
-          <w:color w:val="FF0000"/>
-        </w:rPr>
-        <w:t>em.conf</w:t>
-      </w:r>
-      <w:proofErr w:type="spellEnd"/>
-      <w:r>
-        <w:rPr>
-          <w:color w:val="FF0000"/>
-        </w:rPr>
-        <w:t xml:space="preserve"> and add the following: </w:t>
+        <w:t xml:space="preserve">Create a ~/.em/em.conf and add the following: </w:t>
       </w:r>
     </w:p>
     <w:p/>
@@ -11049,13 +10404,8 @@
         <w:t>Remember that you need to correlate the load that the instance will be running with the instance type. The default instance type is “</w:t>
       </w:r>
       <w:r>
-        <w:t>t</w:t>
-      </w:r>
-      <w:proofErr w:type="gramStart"/>
-      <w:r>
-        <w:t>2.micro</w:t>
-      </w:r>
-      <w:proofErr w:type="gramEnd"/>
+        <w:t>t2.micro</w:t>
+      </w:r>
       <w:r>
         <w:t>”.</w:t>
       </w:r>
@@ -11217,15 +10567,7 @@
         </mc:AlternateContent>
       </w:r>
       <w:r>
-        <w:t>Use the --</w:t>
-      </w:r>
-      <w:proofErr w:type="spellStart"/>
-      <w:r>
-        <w:t>ami_id</w:t>
-      </w:r>
-      <w:proofErr w:type="spellEnd"/>
-      <w:r>
-        <w:t>, --group, --instance-type, --storage-size and --subnet “create” command options to qualify the instance.</w:t>
+        <w:t>Use the --ami_id, --group, --instance-type, --storage-size and --subnet “create” command options to qualify the instance.</w:t>
       </w:r>
       <w:r>
         <w:br/>
@@ -11338,43 +10680,7 @@
                                 <w:sz w:val="20"/>
                                 <w:szCs w:val="20"/>
                               </w:rPr>
-                              <w:t>ec2-run-instances ami-4dbf9e7d --instance-count 1 --key em-provisioning-key-pair --group sg-bb3222de --instance-type t</w:t>
-                            </w:r>
-                            <w:proofErr w:type="gramStart"/>
-                            <w:r>
-                              <w:rPr>
-                                <w:rFonts w:ascii="Courier New" w:hAnsi="Courier New" w:cs="Courier New"/>
-                                <w:sz w:val="20"/>
-                                <w:szCs w:val="20"/>
-                              </w:rPr>
-                              <w:t>2.micro</w:t>
-                            </w:r>
-                            <w:proofErr w:type="gramEnd"/>
-                            <w:r>
-                              <w:rPr>
-                                <w:rFonts w:ascii="Courier New" w:hAnsi="Courier New" w:cs="Courier New"/>
-                                <w:sz w:val="20"/>
-                                <w:szCs w:val="20"/>
-                              </w:rPr>
-                              <w:t xml:space="preserve"> --availability-zone us-west-2b --tenancy default --subnet subnet-53993c24 --instance-initiated-shutdown-behavior stop --associate-public-</w:t>
-                            </w:r>
-                            <w:proofErr w:type="spellStart"/>
-                            <w:r>
-                              <w:rPr>
-                                <w:rFonts w:ascii="Courier New" w:hAnsi="Courier New" w:cs="Courier New"/>
-                                <w:sz w:val="20"/>
-                                <w:szCs w:val="20"/>
-                              </w:rPr>
-                              <w:t>ip</w:t>
-                            </w:r>
-                            <w:proofErr w:type="spellEnd"/>
-                            <w:r>
-                              <w:rPr>
-                                <w:rFonts w:ascii="Courier New" w:hAnsi="Courier New" w:cs="Courier New"/>
-                                <w:sz w:val="20"/>
-                                <w:szCs w:val="20"/>
-                              </w:rPr>
-                              <w:t>-address true --block-device-mapping /dev/sda1=:10</w:t>
+                              <w:t>ec2-run-instances ami-4dbf9e7d --instance-count 1 --key em-provisioning-key-pair --group sg-bb3222de --instance-type t2.micro --availability-zone us-west-2b --tenancy default --subnet subnet-53993c24 --instance-initiated-shutdown-behavior stop --associate-public-ip-address true --block-device-mapping /dev/sda1=:10</w:t>
                             </w:r>
                           </w:p>
                         </w:txbxContent>
@@ -11839,25 +11145,7 @@
                                 <w:sz w:val="20"/>
                                 <w:szCs w:val="20"/>
                               </w:rPr>
-                              <w:t>RSA key fingerprint is b</w:t>
-                            </w:r>
-                            <w:proofErr w:type="gramStart"/>
-                            <w:r>
-                              <w:rPr>
-                                <w:rFonts w:ascii="Courier New" w:hAnsi="Courier New" w:cs="Courier New"/>
-                                <w:sz w:val="20"/>
-                                <w:szCs w:val="20"/>
-                              </w:rPr>
-                              <w:t>6:dc</w:t>
-                            </w:r>
-                            <w:proofErr w:type="gramEnd"/>
-                            <w:r>
-                              <w:rPr>
-                                <w:rFonts w:ascii="Courier New" w:hAnsi="Courier New" w:cs="Courier New"/>
-                                <w:sz w:val="20"/>
-                                <w:szCs w:val="20"/>
-                              </w:rPr>
-                              <w:t>:bf:3b:dd:af:cb:28:9e:86:4c:30:23:06:ec:e8.</w:t>
+                              <w:t>RSA key fingerprint is b6:dc:bf:3b:dd:af:cb:28:9e:86:4c:30:23:06:ec:e8.</w:t>
                             </w:r>
                           </w:p>
                           <w:p>
@@ -11976,211 +11264,59 @@
                                 <w:sz w:val="20"/>
                                 <w:szCs w:val="20"/>
                               </w:rPr>
-                              <w:t>cursor configured in /root</w:t>
-                            </w:r>
-                            <w:proofErr w:type="gramStart"/>
-                            <w:r>
-                              <w:rPr>
-                                <w:rFonts w:ascii="Courier New" w:hAnsi="Courier New" w:cs="Courier New"/>
-                                <w:sz w:val="20"/>
-                                <w:szCs w:val="20"/>
-                              </w:rPr>
-                              <w:t>/.</w:t>
-                            </w:r>
-                            <w:proofErr w:type="spellStart"/>
-                            <w:r>
-                              <w:rPr>
-                                <w:rFonts w:ascii="Courier New" w:hAnsi="Courier New" w:cs="Courier New"/>
-                                <w:sz w:val="20"/>
-                                <w:szCs w:val="20"/>
-                              </w:rPr>
-                              <w:t>bashrc</w:t>
-                            </w:r>
-                            <w:proofErr w:type="spellEnd"/>
-                            <w:proofErr w:type="gramEnd"/>
-                          </w:p>
-                          <w:p>
-                            <w:pPr>
-                              <w:rPr>
-                                <w:rFonts w:ascii="Courier New" w:hAnsi="Courier New" w:cs="Courier New"/>
-                                <w:sz w:val="20"/>
-                                <w:szCs w:val="20"/>
-                              </w:rPr>
-                            </w:pPr>
-                            <w:r>
-                              <w:rPr>
-                                <w:rFonts w:ascii="Courier New" w:hAnsi="Courier New" w:cs="Courier New"/>
-                                <w:sz w:val="20"/>
-                                <w:szCs w:val="20"/>
-                              </w:rPr>
-                              <w:t>alias h='history' configured in /root</w:t>
-                            </w:r>
-                            <w:proofErr w:type="gramStart"/>
-                            <w:r>
-                              <w:rPr>
-                                <w:rFonts w:ascii="Courier New" w:hAnsi="Courier New" w:cs="Courier New"/>
-                                <w:sz w:val="20"/>
-                                <w:szCs w:val="20"/>
-                              </w:rPr>
-                              <w:t>/.</w:t>
-                            </w:r>
-                            <w:proofErr w:type="spellStart"/>
-                            <w:r>
-                              <w:rPr>
-                                <w:rFonts w:ascii="Courier New" w:hAnsi="Courier New" w:cs="Courier New"/>
-                                <w:sz w:val="20"/>
-                                <w:szCs w:val="20"/>
-                              </w:rPr>
-                              <w:t>bashrc</w:t>
-                            </w:r>
-                            <w:proofErr w:type="spellEnd"/>
-                            <w:proofErr w:type="gramEnd"/>
-                          </w:p>
-                          <w:p>
-                            <w:pPr>
-                              <w:rPr>
-                                <w:rFonts w:ascii="Courier New" w:hAnsi="Courier New" w:cs="Courier New"/>
-                                <w:sz w:val="20"/>
-                                <w:szCs w:val="20"/>
-                              </w:rPr>
-                            </w:pPr>
-                            <w:r>
-                              <w:rPr>
-                                <w:rFonts w:ascii="Courier New" w:hAnsi="Courier New" w:cs="Courier New"/>
-                                <w:sz w:val="20"/>
-                                <w:szCs w:val="20"/>
-                              </w:rPr>
-                              <w:t>alias r='</w:t>
-                            </w:r>
-                            <w:proofErr w:type="spellStart"/>
-                            <w:r>
-                              <w:rPr>
-                                <w:rFonts w:ascii="Courier New" w:hAnsi="Courier New" w:cs="Courier New"/>
-                                <w:sz w:val="20"/>
-                                <w:szCs w:val="20"/>
-                              </w:rPr>
-                              <w:t>sudo</w:t>
-                            </w:r>
-                            <w:proofErr w:type="spellEnd"/>
-                            <w:r>
-                              <w:rPr>
-                                <w:rFonts w:ascii="Courier New" w:hAnsi="Courier New" w:cs="Courier New"/>
-                                <w:sz w:val="20"/>
-                                <w:szCs w:val="20"/>
-                              </w:rPr>
-                              <w:t xml:space="preserve"> </w:t>
-                            </w:r>
-                            <w:proofErr w:type="spellStart"/>
-                            <w:r>
-                              <w:rPr>
-                                <w:rFonts w:ascii="Courier New" w:hAnsi="Courier New" w:cs="Courier New"/>
-                                <w:sz w:val="20"/>
-                                <w:szCs w:val="20"/>
-                              </w:rPr>
-                              <w:t>su</w:t>
-                            </w:r>
-                            <w:proofErr w:type="spellEnd"/>
-                            <w:r>
-                              <w:rPr>
-                                <w:rFonts w:ascii="Courier New" w:hAnsi="Courier New" w:cs="Courier New"/>
-                                <w:sz w:val="20"/>
-                                <w:szCs w:val="20"/>
-                              </w:rPr>
-                              <w:t xml:space="preserve"> -' configured in /root</w:t>
-                            </w:r>
-                            <w:proofErr w:type="gramStart"/>
-                            <w:r>
-                              <w:rPr>
-                                <w:rFonts w:ascii="Courier New" w:hAnsi="Courier New" w:cs="Courier New"/>
-                                <w:sz w:val="20"/>
-                                <w:szCs w:val="20"/>
-                              </w:rPr>
-                              <w:t>/.</w:t>
-                            </w:r>
-                            <w:proofErr w:type="spellStart"/>
-                            <w:r>
-                              <w:rPr>
-                                <w:rFonts w:ascii="Courier New" w:hAnsi="Courier New" w:cs="Courier New"/>
-                                <w:sz w:val="20"/>
-                                <w:szCs w:val="20"/>
-                              </w:rPr>
-                              <w:t>bashrc</w:t>
-                            </w:r>
-                            <w:proofErr w:type="spellEnd"/>
-                            <w:proofErr w:type="gramEnd"/>
-                          </w:p>
-                          <w:p>
-                            <w:pPr>
-                              <w:rPr>
-                                <w:rFonts w:ascii="Courier New" w:hAnsi="Courier New" w:cs="Courier New"/>
-                                <w:sz w:val="20"/>
-                                <w:szCs w:val="20"/>
-                              </w:rPr>
-                            </w:pPr>
-                            <w:r>
-                              <w:rPr>
-                                <w:rFonts w:ascii="Courier New" w:hAnsi="Courier New" w:cs="Courier New"/>
-                                <w:sz w:val="20"/>
-                                <w:szCs w:val="20"/>
-                              </w:rPr>
-                              <w:t xml:space="preserve">alias </w:t>
-                            </w:r>
-                            <w:proofErr w:type="spellStart"/>
-                            <w:r>
-                              <w:rPr>
-                                <w:rFonts w:ascii="Courier New" w:hAnsi="Courier New" w:cs="Courier New"/>
-                                <w:sz w:val="20"/>
-                                <w:szCs w:val="20"/>
-                              </w:rPr>
-                              <w:t>nfs</w:t>
-                            </w:r>
-                            <w:proofErr w:type="spellEnd"/>
-                            <w:r>
-                              <w:rPr>
-                                <w:rFonts w:ascii="Courier New" w:hAnsi="Courier New" w:cs="Courier New"/>
-                                <w:sz w:val="20"/>
-                                <w:szCs w:val="20"/>
-                              </w:rPr>
-                              <w:t>='cd /</w:t>
-                            </w:r>
-                            <w:proofErr w:type="spellStart"/>
-                            <w:r>
-                              <w:rPr>
-                                <w:rFonts w:ascii="Courier New" w:hAnsi="Courier New" w:cs="Courier New"/>
-                                <w:sz w:val="20"/>
-                                <w:szCs w:val="20"/>
-                              </w:rPr>
-                              <w:t>nfs'</w:t>
-                            </w:r>
-                            <w:proofErr w:type="spellEnd"/>
-                            <w:r>
-                              <w:rPr>
-                                <w:rFonts w:ascii="Courier New" w:hAnsi="Courier New" w:cs="Courier New"/>
-                                <w:sz w:val="20"/>
-                                <w:szCs w:val="20"/>
-                              </w:rPr>
-                              <w:t xml:space="preserve"> configured in /root</w:t>
-                            </w:r>
-                            <w:proofErr w:type="gramStart"/>
-                            <w:r>
-                              <w:rPr>
-                                <w:rFonts w:ascii="Courier New" w:hAnsi="Courier New" w:cs="Courier New"/>
-                                <w:sz w:val="20"/>
-                                <w:szCs w:val="20"/>
-                              </w:rPr>
-                              <w:t>/.</w:t>
-                            </w:r>
-                            <w:proofErr w:type="spellStart"/>
-                            <w:r>
-                              <w:rPr>
-                                <w:rFonts w:ascii="Courier New" w:hAnsi="Courier New" w:cs="Courier New"/>
-                                <w:sz w:val="20"/>
-                                <w:szCs w:val="20"/>
-                              </w:rPr>
-                              <w:t>bashrc</w:t>
-                            </w:r>
-                            <w:proofErr w:type="spellEnd"/>
-                            <w:proofErr w:type="gramEnd"/>
+                              <w:t>cursor configured in /root/.bashrc</w:t>
+                            </w:r>
+                          </w:p>
+                          <w:p>
+                            <w:pPr>
+                              <w:rPr>
+                                <w:rFonts w:ascii="Courier New" w:hAnsi="Courier New" w:cs="Courier New"/>
+                                <w:sz w:val="20"/>
+                                <w:szCs w:val="20"/>
+                              </w:rPr>
+                            </w:pPr>
+                            <w:r>
+                              <w:rPr>
+                                <w:rFonts w:ascii="Courier New" w:hAnsi="Courier New" w:cs="Courier New"/>
+                                <w:sz w:val="20"/>
+                                <w:szCs w:val="20"/>
+                              </w:rPr>
+                              <w:t>alias h='history' configured in /root/.bashrc</w:t>
+                            </w:r>
+                          </w:p>
+                          <w:p>
+                            <w:pPr>
+                              <w:rPr>
+                                <w:rFonts w:ascii="Courier New" w:hAnsi="Courier New" w:cs="Courier New"/>
+                                <w:sz w:val="20"/>
+                                <w:szCs w:val="20"/>
+                              </w:rPr>
+                            </w:pPr>
+                            <w:r>
+                              <w:rPr>
+                                <w:rFonts w:ascii="Courier New" w:hAnsi="Courier New" w:cs="Courier New"/>
+                                <w:sz w:val="20"/>
+                                <w:szCs w:val="20"/>
+                              </w:rPr>
+                              <w:t>alias r='sudo su -' configured in /root/.bashrc</w:t>
+                            </w:r>
+                          </w:p>
+                          <w:p>
+                            <w:pPr>
+                              <w:rPr>
+                                <w:rFonts w:ascii="Courier New" w:hAnsi="Courier New" w:cs="Courier New"/>
+                                <w:sz w:val="20"/>
+                                <w:szCs w:val="20"/>
+                              </w:rPr>
+                            </w:pPr>
+                            <w:r>
+                              <w:rPr>
+                                <w:rFonts w:ascii="Courier New" w:hAnsi="Courier New" w:cs="Courier New"/>
+                                <w:sz w:val="20"/>
+                                <w:szCs w:val="20"/>
+                              </w:rPr>
+                              <w:t>alias nfs='cd /nfs' configured in /root/.bashrc</w:t>
+                            </w:r>
                           </w:p>
                           <w:p>
                             <w:pPr>
@@ -12213,211 +11349,59 @@
                                 <w:sz w:val="20"/>
                                 <w:szCs w:val="20"/>
                               </w:rPr>
-                              <w:t>cursor configured in /home/ec2-user</w:t>
-                            </w:r>
-                            <w:proofErr w:type="gramStart"/>
-                            <w:r>
-                              <w:rPr>
-                                <w:rFonts w:ascii="Courier New" w:hAnsi="Courier New" w:cs="Courier New"/>
-                                <w:sz w:val="20"/>
-                                <w:szCs w:val="20"/>
-                              </w:rPr>
-                              <w:t>/.</w:t>
-                            </w:r>
-                            <w:proofErr w:type="spellStart"/>
-                            <w:r>
-                              <w:rPr>
-                                <w:rFonts w:ascii="Courier New" w:hAnsi="Courier New" w:cs="Courier New"/>
-                                <w:sz w:val="20"/>
-                                <w:szCs w:val="20"/>
-                              </w:rPr>
-                              <w:t>bashrc</w:t>
-                            </w:r>
-                            <w:proofErr w:type="spellEnd"/>
-                            <w:proofErr w:type="gramEnd"/>
-                          </w:p>
-                          <w:p>
-                            <w:pPr>
-                              <w:rPr>
-                                <w:rFonts w:ascii="Courier New" w:hAnsi="Courier New" w:cs="Courier New"/>
-                                <w:sz w:val="20"/>
-                                <w:szCs w:val="20"/>
-                              </w:rPr>
-                            </w:pPr>
-                            <w:r>
-                              <w:rPr>
-                                <w:rFonts w:ascii="Courier New" w:hAnsi="Courier New" w:cs="Courier New"/>
-                                <w:sz w:val="20"/>
-                                <w:szCs w:val="20"/>
-                              </w:rPr>
-                              <w:t>alias h='history' configured in /home/ec2-user</w:t>
-                            </w:r>
-                            <w:proofErr w:type="gramStart"/>
-                            <w:r>
-                              <w:rPr>
-                                <w:rFonts w:ascii="Courier New" w:hAnsi="Courier New" w:cs="Courier New"/>
-                                <w:sz w:val="20"/>
-                                <w:szCs w:val="20"/>
-                              </w:rPr>
-                              <w:t>/.</w:t>
-                            </w:r>
-                            <w:proofErr w:type="spellStart"/>
-                            <w:r>
-                              <w:rPr>
-                                <w:rFonts w:ascii="Courier New" w:hAnsi="Courier New" w:cs="Courier New"/>
-                                <w:sz w:val="20"/>
-                                <w:szCs w:val="20"/>
-                              </w:rPr>
-                              <w:t>bashrc</w:t>
-                            </w:r>
-                            <w:proofErr w:type="spellEnd"/>
-                            <w:proofErr w:type="gramEnd"/>
-                          </w:p>
-                          <w:p>
-                            <w:pPr>
-                              <w:rPr>
-                                <w:rFonts w:ascii="Courier New" w:hAnsi="Courier New" w:cs="Courier New"/>
-                                <w:sz w:val="20"/>
-                                <w:szCs w:val="20"/>
-                              </w:rPr>
-                            </w:pPr>
-                            <w:r>
-                              <w:rPr>
-                                <w:rFonts w:ascii="Courier New" w:hAnsi="Courier New" w:cs="Courier New"/>
-                                <w:sz w:val="20"/>
-                                <w:szCs w:val="20"/>
-                              </w:rPr>
-                              <w:t>alias r='</w:t>
-                            </w:r>
-                            <w:proofErr w:type="spellStart"/>
-                            <w:r>
-                              <w:rPr>
-                                <w:rFonts w:ascii="Courier New" w:hAnsi="Courier New" w:cs="Courier New"/>
-                                <w:sz w:val="20"/>
-                                <w:szCs w:val="20"/>
-                              </w:rPr>
-                              <w:t>sudo</w:t>
-                            </w:r>
-                            <w:proofErr w:type="spellEnd"/>
-                            <w:r>
-                              <w:rPr>
-                                <w:rFonts w:ascii="Courier New" w:hAnsi="Courier New" w:cs="Courier New"/>
-                                <w:sz w:val="20"/>
-                                <w:szCs w:val="20"/>
-                              </w:rPr>
-                              <w:t xml:space="preserve"> </w:t>
-                            </w:r>
-                            <w:proofErr w:type="spellStart"/>
-                            <w:r>
-                              <w:rPr>
-                                <w:rFonts w:ascii="Courier New" w:hAnsi="Courier New" w:cs="Courier New"/>
-                                <w:sz w:val="20"/>
-                                <w:szCs w:val="20"/>
-                              </w:rPr>
-                              <w:t>su</w:t>
-                            </w:r>
-                            <w:proofErr w:type="spellEnd"/>
-                            <w:r>
-                              <w:rPr>
-                                <w:rFonts w:ascii="Courier New" w:hAnsi="Courier New" w:cs="Courier New"/>
-                                <w:sz w:val="20"/>
-                                <w:szCs w:val="20"/>
-                              </w:rPr>
-                              <w:t xml:space="preserve"> -' configured in /home/ec2-user</w:t>
-                            </w:r>
-                            <w:proofErr w:type="gramStart"/>
-                            <w:r>
-                              <w:rPr>
-                                <w:rFonts w:ascii="Courier New" w:hAnsi="Courier New" w:cs="Courier New"/>
-                                <w:sz w:val="20"/>
-                                <w:szCs w:val="20"/>
-                              </w:rPr>
-                              <w:t>/.</w:t>
-                            </w:r>
-                            <w:proofErr w:type="spellStart"/>
-                            <w:r>
-                              <w:rPr>
-                                <w:rFonts w:ascii="Courier New" w:hAnsi="Courier New" w:cs="Courier New"/>
-                                <w:sz w:val="20"/>
-                                <w:szCs w:val="20"/>
-                              </w:rPr>
-                              <w:t>bashrc</w:t>
-                            </w:r>
-                            <w:proofErr w:type="spellEnd"/>
-                            <w:proofErr w:type="gramEnd"/>
-                          </w:p>
-                          <w:p>
-                            <w:pPr>
-                              <w:rPr>
-                                <w:rFonts w:ascii="Courier New" w:hAnsi="Courier New" w:cs="Courier New"/>
-                                <w:sz w:val="20"/>
-                                <w:szCs w:val="20"/>
-                              </w:rPr>
-                            </w:pPr>
-                            <w:r>
-                              <w:rPr>
-                                <w:rFonts w:ascii="Courier New" w:hAnsi="Courier New" w:cs="Courier New"/>
-                                <w:sz w:val="20"/>
-                                <w:szCs w:val="20"/>
-                              </w:rPr>
-                              <w:t xml:space="preserve">alias </w:t>
-                            </w:r>
-                            <w:proofErr w:type="spellStart"/>
-                            <w:r>
-                              <w:rPr>
-                                <w:rFonts w:ascii="Courier New" w:hAnsi="Courier New" w:cs="Courier New"/>
-                                <w:sz w:val="20"/>
-                                <w:szCs w:val="20"/>
-                              </w:rPr>
-                              <w:t>nfs</w:t>
-                            </w:r>
-                            <w:proofErr w:type="spellEnd"/>
-                            <w:r>
-                              <w:rPr>
-                                <w:rFonts w:ascii="Courier New" w:hAnsi="Courier New" w:cs="Courier New"/>
-                                <w:sz w:val="20"/>
-                                <w:szCs w:val="20"/>
-                              </w:rPr>
-                              <w:t>='cd /</w:t>
-                            </w:r>
-                            <w:proofErr w:type="spellStart"/>
-                            <w:r>
-                              <w:rPr>
-                                <w:rFonts w:ascii="Courier New" w:hAnsi="Courier New" w:cs="Courier New"/>
-                                <w:sz w:val="20"/>
-                                <w:szCs w:val="20"/>
-                              </w:rPr>
-                              <w:t>nfs'</w:t>
-                            </w:r>
-                            <w:proofErr w:type="spellEnd"/>
-                            <w:r>
-                              <w:rPr>
-                                <w:rFonts w:ascii="Courier New" w:hAnsi="Courier New" w:cs="Courier New"/>
-                                <w:sz w:val="20"/>
-                                <w:szCs w:val="20"/>
-                              </w:rPr>
-                              <w:t xml:space="preserve"> configured in /home/ec2-user</w:t>
-                            </w:r>
-                            <w:proofErr w:type="gramStart"/>
-                            <w:r>
-                              <w:rPr>
-                                <w:rFonts w:ascii="Courier New" w:hAnsi="Courier New" w:cs="Courier New"/>
-                                <w:sz w:val="20"/>
-                                <w:szCs w:val="20"/>
-                              </w:rPr>
-                              <w:t>/.</w:t>
-                            </w:r>
-                            <w:proofErr w:type="spellStart"/>
-                            <w:r>
-                              <w:rPr>
-                                <w:rFonts w:ascii="Courier New" w:hAnsi="Courier New" w:cs="Courier New"/>
-                                <w:sz w:val="20"/>
-                                <w:szCs w:val="20"/>
-                              </w:rPr>
-                              <w:t>bashrc</w:t>
-                            </w:r>
-                            <w:proofErr w:type="spellEnd"/>
-                            <w:proofErr w:type="gramEnd"/>
+                              <w:t>cursor configured in /home/ec2-user/.bashrc</w:t>
+                            </w:r>
+                          </w:p>
+                          <w:p>
+                            <w:pPr>
+                              <w:rPr>
+                                <w:rFonts w:ascii="Courier New" w:hAnsi="Courier New" w:cs="Courier New"/>
+                                <w:sz w:val="20"/>
+                                <w:szCs w:val="20"/>
+                              </w:rPr>
+                            </w:pPr>
+                            <w:r>
+                              <w:rPr>
+                                <w:rFonts w:ascii="Courier New" w:hAnsi="Courier New" w:cs="Courier New"/>
+                                <w:sz w:val="20"/>
+                                <w:szCs w:val="20"/>
+                              </w:rPr>
+                              <w:t>alias h='history' configured in /home/ec2-user/.bashrc</w:t>
+                            </w:r>
+                          </w:p>
+                          <w:p>
+                            <w:pPr>
+                              <w:rPr>
+                                <w:rFonts w:ascii="Courier New" w:hAnsi="Courier New" w:cs="Courier New"/>
+                                <w:sz w:val="20"/>
+                                <w:szCs w:val="20"/>
+                              </w:rPr>
+                            </w:pPr>
+                            <w:r>
+                              <w:rPr>
+                                <w:rFonts w:ascii="Courier New" w:hAnsi="Courier New" w:cs="Courier New"/>
+                                <w:sz w:val="20"/>
+                                <w:szCs w:val="20"/>
+                              </w:rPr>
+                              <w:t>alias r='sudo su -' configured in /home/ec2-user/.bashrc</w:t>
+                            </w:r>
+                          </w:p>
+                          <w:p>
+                            <w:pPr>
+                              <w:rPr>
+                                <w:rFonts w:ascii="Courier New" w:hAnsi="Courier New" w:cs="Courier New"/>
+                                <w:sz w:val="20"/>
+                                <w:szCs w:val="20"/>
+                              </w:rPr>
+                            </w:pPr>
+                            <w:r>
+                              <w:rPr>
+                                <w:rFonts w:ascii="Courier New" w:hAnsi="Courier New" w:cs="Courier New"/>
+                                <w:sz w:val="20"/>
+                                <w:szCs w:val="20"/>
+                              </w:rPr>
+                              <w:t>alias nfs='cd /nfs' configured in /home/ec2-user/.bashrc</w:t>
+                            </w:r>
                           </w:p>
                           <w:p>
                             <w:pPr>
@@ -12450,54 +11434,8 @@
                                 <w:sz w:val="20"/>
                                 <w:szCs w:val="20"/>
                               </w:rPr>
-                              <w:t xml:space="preserve">removed </w:t>
-                            </w:r>
-                            <w:proofErr w:type="spellStart"/>
-                            <w:r>
-                              <w:rPr>
-                                <w:rFonts w:ascii="Courier New" w:hAnsi="Courier New" w:cs="Courier New"/>
-                                <w:sz w:val="20"/>
-                                <w:szCs w:val="20"/>
-                              </w:rPr>
-                              <w:t>requiretty</w:t>
-                            </w:r>
-                            <w:proofErr w:type="spellEnd"/>
-                            <w:r>
-                              <w:rPr>
-                                <w:rFonts w:ascii="Courier New" w:hAnsi="Courier New" w:cs="Courier New"/>
-                                <w:sz w:val="20"/>
-                                <w:szCs w:val="20"/>
-                              </w:rPr>
-                              <w:t xml:space="preserve"> from /</w:t>
-                            </w:r>
-                            <w:proofErr w:type="spellStart"/>
-                            <w:r>
-                              <w:rPr>
-                                <w:rFonts w:ascii="Courier New" w:hAnsi="Courier New" w:cs="Courier New"/>
-                                <w:sz w:val="20"/>
-                                <w:szCs w:val="20"/>
-                              </w:rPr>
-                              <w:t>etc</w:t>
-                            </w:r>
-                            <w:proofErr w:type="spellEnd"/>
-                            <w:r>
-                              <w:rPr>
-                                <w:rFonts w:ascii="Courier New" w:hAnsi="Courier New" w:cs="Courier New"/>
-                                <w:sz w:val="20"/>
-                                <w:szCs w:val="20"/>
-                              </w:rPr>
-                              <w:t>/</w:t>
-                            </w:r>
-                            <w:proofErr w:type="spellStart"/>
-                            <w:r>
-                              <w:rPr>
-                                <w:rFonts w:ascii="Courier New" w:hAnsi="Courier New" w:cs="Courier New"/>
-                                <w:sz w:val="20"/>
-                                <w:szCs w:val="20"/>
-                              </w:rPr>
-                              <w:t>sudoers</w:t>
-                            </w:r>
-                            <w:proofErr w:type="spellEnd"/>
+                              <w:t>removed requiretty from /etc/sudoers</w:t>
+                            </w:r>
                           </w:p>
                           <w:p>
                             <w:pPr>
@@ -12530,25 +11468,7 @@
                                 <w:sz w:val="20"/>
                                 <w:szCs w:val="20"/>
                               </w:rPr>
-                              <w:t>ECDSA key fingerprint is f3:6e:2</w:t>
-                            </w:r>
-                            <w:proofErr w:type="gramStart"/>
-                            <w:r>
-                              <w:rPr>
-                                <w:rFonts w:ascii="Courier New" w:hAnsi="Courier New" w:cs="Courier New"/>
-                                <w:sz w:val="20"/>
-                                <w:szCs w:val="20"/>
-                              </w:rPr>
-                              <w:t>d:fa</w:t>
-                            </w:r>
-                            <w:proofErr w:type="gramEnd"/>
-                            <w:r>
-                              <w:rPr>
-                                <w:rFonts w:ascii="Courier New" w:hAnsi="Courier New" w:cs="Courier New"/>
-                                <w:sz w:val="20"/>
-                                <w:szCs w:val="20"/>
-                              </w:rPr>
-                              <w:t>:ca:34:6b:ff:1d:d3:2e:0a:1d:d7:1b:b7.</w:t>
+                              <w:t>ECDSA key fingerprint is f3:6e:2d:fa:ca:34:6b:ff:1d:d3:2e:0a:1d:d7:1b:b7.</w:t>
                             </w:r>
                           </w:p>
                           <w:p>
@@ -12616,53 +11536,25 @@
                                 <w:sz w:val="20"/>
                                 <w:szCs w:val="20"/>
                               </w:rPr>
-                              <w:t xml:space="preserve">installing package </w:t>
-                            </w:r>
-                            <w:proofErr w:type="spellStart"/>
-                            <w:r>
-                              <w:rPr>
-                                <w:rFonts w:ascii="Courier New" w:hAnsi="Courier New" w:cs="Courier New"/>
-                                <w:sz w:val="20"/>
-                                <w:szCs w:val="20"/>
-                              </w:rPr>
-                              <w:t>nfs-utils</w:t>
-                            </w:r>
-                            <w:proofErr w:type="spellEnd"/>
-                            <w:r>
-                              <w:rPr>
-                                <w:rFonts w:ascii="Courier New" w:hAnsi="Courier New" w:cs="Courier New"/>
-                                <w:sz w:val="20"/>
-                                <w:szCs w:val="20"/>
-                              </w:rPr>
-                              <w:t xml:space="preserve"> ...</w:t>
-                            </w:r>
-                          </w:p>
-                          <w:p>
-                            <w:pPr>
-                              <w:rPr>
-                                <w:rFonts w:ascii="Courier New" w:hAnsi="Courier New" w:cs="Courier New"/>
-                                <w:sz w:val="20"/>
-                                <w:szCs w:val="20"/>
-                              </w:rPr>
-                            </w:pPr>
-                            <w:r>
-                              <w:rPr>
-                                <w:rFonts w:ascii="Courier New" w:hAnsi="Courier New" w:cs="Courier New"/>
-                                <w:sz w:val="20"/>
-                                <w:szCs w:val="20"/>
-                              </w:rPr>
-                              <w:t>created NFS mount point /</w:t>
-                            </w:r>
-                            <w:proofErr w:type="spellStart"/>
-                            <w:r>
-                              <w:rPr>
-                                <w:rFonts w:ascii="Courier New" w:hAnsi="Courier New" w:cs="Courier New"/>
-                                <w:sz w:val="20"/>
-                                <w:szCs w:val="20"/>
-                              </w:rPr>
-                              <w:t>nfs</w:t>
-                            </w:r>
-                            <w:proofErr w:type="spellEnd"/>
+                              <w:t>installing package nfs-utils ...</w:t>
+                            </w:r>
+                          </w:p>
+                          <w:p>
+                            <w:pPr>
+                              <w:rPr>
+                                <w:rFonts w:ascii="Courier New" w:hAnsi="Courier New" w:cs="Courier New"/>
+                                <w:sz w:val="20"/>
+                                <w:szCs w:val="20"/>
+                              </w:rPr>
+                            </w:pPr>
+                            <w:r>
+                              <w:rPr>
+                                <w:rFonts w:ascii="Courier New" w:hAnsi="Courier New" w:cs="Courier New"/>
+                                <w:sz w:val="20"/>
+                                <w:szCs w:val="20"/>
+                              </w:rPr>
+                              <w:t>created NFS mount point /nfs</w:t>
+                            </w:r>
                           </w:p>
                           <w:p>
                             <w:pPr>
@@ -12695,25 +11587,7 @@
                                 <w:sz w:val="20"/>
                                 <w:szCs w:val="20"/>
                               </w:rPr>
-                              <w:t xml:space="preserve">installed ovidiu@nombp1 key into ec2-user's </w:t>
-                            </w:r>
-                            <w:proofErr w:type="spellStart"/>
-                            <w:r>
-                              <w:rPr>
-                                <w:rFonts w:ascii="Courier New" w:hAnsi="Courier New" w:cs="Courier New"/>
-                                <w:sz w:val="20"/>
-                                <w:szCs w:val="20"/>
-                              </w:rPr>
-                              <w:t>authorized_keys</w:t>
-                            </w:r>
-                            <w:proofErr w:type="spellEnd"/>
-                            <w:r>
-                              <w:rPr>
-                                <w:rFonts w:ascii="Courier New" w:hAnsi="Courier New" w:cs="Courier New"/>
-                                <w:sz w:val="20"/>
-                                <w:szCs w:val="20"/>
-                              </w:rPr>
-                              <w:t xml:space="preserve"> file</w:t>
+                              <w:t>installed ovidiu@nombp1 key into ec2-user's authorized_keys file</w:t>
                             </w:r>
                           </w:p>
                           <w:p>
@@ -13791,11 +12665,11 @@
       </w:r>
       <w:bookmarkEnd w:id="31"/>
     </w:p>
+    <w:bookmarkStart w:id="32" w:name="_Toc452126164"/>
     <w:p>
       <w:pPr>
         <w:pStyle w:val="Heading2"/>
       </w:pPr>
-      <w:bookmarkStart w:id="32" w:name="_Toc452126164"/>
       <w:r>
         <w:rPr>
           <w:noProof/>
@@ -14634,42 +13508,10 @@
         <w:t>The “java” overlay needs a Java SDK archive in the environment’s repository.</w:t>
       </w:r>
       <w:r>
-        <w:t xml:space="preserve"> The name of the template is specified in the environment’s configuration file /</w:t>
-      </w:r>
-      <w:proofErr w:type="spellStart"/>
-      <w:r>
-        <w:t>nfs</w:t>
-      </w:r>
-      <w:proofErr w:type="spellEnd"/>
-      <w:r>
-        <w:t>/environment/</w:t>
-      </w:r>
-      <w:proofErr w:type="spellStart"/>
-      <w:r>
-        <w:t>environment.conf</w:t>
-      </w:r>
-      <w:proofErr w:type="spellEnd"/>
-      <w:r>
-        <w:t xml:space="preserve"> as “</w:t>
-      </w:r>
-      <w:proofErr w:type="spellStart"/>
-      <w:r>
-        <w:t>java_template</w:t>
-      </w:r>
-      <w:proofErr w:type="spellEnd"/>
-      <w:r>
-        <w:t xml:space="preserve">”. The corresponding file must exist under </w:t>
-      </w:r>
-      <w:r>
-        <w:t>/</w:t>
-      </w:r>
-      <w:proofErr w:type="spellStart"/>
-      <w:r>
-        <w:t>nfs</w:t>
-      </w:r>
-      <w:proofErr w:type="spellEnd"/>
-      <w:r>
-        <w:t>/environment</w:t>
+        <w:t xml:space="preserve"> The name of the template is specified in the environment’s configuration file /nfs/environment/environment.conf as “java_template”. The corresponding file must exist under </w:t>
+      </w:r>
+      <w:r>
+        <w:t>/nfs/environment</w:t>
       </w:r>
       <w:r>
         <w:t>/repository.</w:t>
@@ -14937,15 +13779,7 @@
         <w:t xml:space="preserve">the </w:t>
       </w:r>
       <w:r>
-        <w:t>“</w:t>
-      </w:r>
-      <w:proofErr w:type="spellStart"/>
-      <w:r>
-        <w:t>amq</w:t>
-      </w:r>
-      <w:proofErr w:type="spellEnd"/>
-      <w:r>
-        <w:t>-broker” overlay. Each EC2 instance</w:t>
+        <w:t>“amq-broker” overlay. Each EC2 instance</w:t>
       </w:r>
       <w:r>
         <w:t xml:space="preserve"> should</w:t>
@@ -15050,50 +13884,16 @@
         <w:t xml:space="preserve"> </w:t>
       </w:r>
       <w:r>
-        <w:t>The “</w:t>
-      </w:r>
-      <w:proofErr w:type="spellStart"/>
-      <w:r>
-        <w:t>amq</w:t>
-      </w:r>
-      <w:proofErr w:type="spellEnd"/>
-      <w:r>
-        <w:t>-broker” overlay needs an AMQ template in the environment’s repository. The name of the template is specified in the environment’s configuration file /</w:t>
-      </w:r>
-      <w:proofErr w:type="spellStart"/>
-      <w:r>
-        <w:t>nfs</w:t>
-      </w:r>
-      <w:proofErr w:type="spellEnd"/>
-      <w:r>
-        <w:t>/environment/</w:t>
-      </w:r>
-      <w:proofErr w:type="spellStart"/>
-      <w:r>
-        <w:t>environment.conf</w:t>
-      </w:r>
-      <w:proofErr w:type="spellEnd"/>
-      <w:r>
-        <w:t xml:space="preserve"> as “</w:t>
-      </w:r>
-      <w:proofErr w:type="spellStart"/>
+        <w:t>The “amq-broker” overlay needs an AMQ template in the environment’s repository. The name of the template is specified in the environment’s configuration file /nfs/environment/environment.conf as “</w:t>
+      </w:r>
       <w:r>
         <w:t>amq_template</w:t>
       </w:r>
-      <w:proofErr w:type="spellEnd"/>
       <w:r>
         <w:t xml:space="preserve">”. The corresponding file must exist under </w:t>
       </w:r>
       <w:r>
-        <w:t>/</w:t>
-      </w:r>
-      <w:proofErr w:type="spellStart"/>
-      <w:r>
-        <w:t>nfs</w:t>
-      </w:r>
-      <w:proofErr w:type="spellEnd"/>
-      <w:r>
-        <w:t>/environment</w:t>
+        <w:t>/nfs/environment</w:t>
       </w:r>
       <w:r>
         <w:t>/repository.</w:t>
@@ -15481,15 +14281,7 @@
         </w:rPr>
       </w:pPr>
       <w:r>
-        <w:t>Before applying the “</w:t>
-      </w:r>
-      <w:proofErr w:type="spellStart"/>
-      <w:r>
-        <w:t>amq</w:t>
-      </w:r>
-      <w:proofErr w:type="spellEnd"/>
-      <w:r>
-        <w:t>-broker” overlay, update the broker configuration (memory, sizes, and especially the cluster membership</w:t>
+        <w:t>Before applying the “amq-broker” overlay, update the broker configuration (memory, sizes, and especially the cluster membership</w:t>
       </w:r>
       <w:r>
         <w:t xml:space="preserve">). </w:t>
@@ -15624,25 +14416,7 @@
                                 <w:sz w:val="20"/>
                                 <w:szCs w:val="20"/>
                               </w:rPr>
-                              <w:t xml:space="preserve">em overlay </w:t>
-                            </w:r>
-                            <w:proofErr w:type="spellStart"/>
-                            <w:r>
-                              <w:rPr>
-                                <w:rFonts w:ascii="Courier New" w:hAnsi="Courier New" w:cs="Courier New"/>
-                                <w:sz w:val="20"/>
-                                <w:szCs w:val="20"/>
-                              </w:rPr>
-                              <w:t>amq</w:t>
-                            </w:r>
-                            <w:proofErr w:type="spellEnd"/>
-                            <w:r>
-                              <w:rPr>
-                                <w:rFonts w:ascii="Courier New" w:hAnsi="Courier New" w:cs="Courier New"/>
-                                <w:sz w:val="20"/>
-                                <w:szCs w:val="20"/>
-                              </w:rPr>
-                              <w:t xml:space="preserve">-broker b01 </w:t>
+                              <w:t xml:space="preserve">em overlay amq-broker b01 </w:t>
                             </w:r>
                           </w:p>
                           <w:p>
@@ -15669,25 +14443,7 @@
                                 <w:sz w:val="20"/>
                                 <w:szCs w:val="20"/>
                               </w:rPr>
-                              <w:t xml:space="preserve">em overlay </w:t>
-                            </w:r>
-                            <w:proofErr w:type="spellStart"/>
-                            <w:r>
-                              <w:rPr>
-                                <w:rFonts w:ascii="Courier New" w:hAnsi="Courier New" w:cs="Courier New"/>
-                                <w:sz w:val="20"/>
-                                <w:szCs w:val="20"/>
-                              </w:rPr>
-                              <w:t>amq</w:t>
-                            </w:r>
-                            <w:proofErr w:type="spellEnd"/>
-                            <w:r>
-                              <w:rPr>
-                                <w:rFonts w:ascii="Courier New" w:hAnsi="Courier New" w:cs="Courier New"/>
-                                <w:sz w:val="20"/>
-                                <w:szCs w:val="20"/>
-                              </w:rPr>
-                              <w:t>-broker b02</w:t>
+                              <w:t>em overlay amq-broker b02</w:t>
                             </w:r>
                           </w:p>
                           <w:p>
@@ -15951,16 +14707,8 @@
         <w:rPr>
           <w:color w:val="FF0000"/>
         </w:rPr>
-        <w:t xml:space="preserve">portably do that, currently the only way is to modify the </w:t>
-      </w:r>
-      <w:proofErr w:type="gramStart"/>
-      <w:r>
-        <w:rPr>
-          <w:color w:val="FF0000"/>
-        </w:rPr>
-        <w:t>overlay.</w:t>
-      </w:r>
-      <w:proofErr w:type="gramEnd"/>
+        <w:t>portably do that, currently the only way is to modify the overlay.</w:t>
+      </w:r>
     </w:p>
     <w:p>
       <w:pPr>
@@ -15972,24 +14720,11 @@
     <w:p/>
     <w:p>
       <w:r>
-        <w:t>The “</w:t>
-      </w:r>
-      <w:proofErr w:type="spellStart"/>
-      <w:r>
-        <w:t>amq</w:t>
-      </w:r>
-      <w:proofErr w:type="spellEnd"/>
-      <w:r>
-        <w:t xml:space="preserve">-broker” overlay configures the instance to start the AMQ broker at </w:t>
-      </w:r>
-      <w:proofErr w:type="gramStart"/>
-      <w:r>
-        <w:t>boot</w:t>
+        <w:t>The “amq-broker” overlay configures the instance to start the AMQ broker at boot</w:t>
       </w:r>
       <w:r>
         <w:t xml:space="preserve"> .</w:t>
       </w:r>
-      <w:proofErr w:type="gramEnd"/>
       <w:r>
         <w:t xml:space="preserve"> </w:t>
       </w:r>
@@ -16091,7 +14826,6 @@
       <w:r>
         <w:t xml:space="preserve"> “</w:t>
       </w:r>
-      <w:proofErr w:type="spellStart"/>
       <w:r>
         <w:t>jboss</w:t>
       </w:r>
@@ -16101,18 +14835,15 @@
       <w:r>
         <w:t>hc</w:t>
       </w:r>
-      <w:proofErr w:type="spellEnd"/>
       <w:r>
         <w:t xml:space="preserve">” </w:t>
       </w:r>
       <w:r>
         <w:t>and “</w:t>
       </w:r>
-      <w:proofErr w:type="spellStart"/>
       <w:r>
         <w:t>jboss</w:t>
       </w:r>
-      <w:proofErr w:type="spellEnd"/>
       <w:r>
         <w:t xml:space="preserve">-dc” </w:t>
       </w:r>
@@ -16122,15 +14853,12 @@
       <w:r>
         <w:t>s: the domain controllers are built first with “</w:t>
       </w:r>
-      <w:proofErr w:type="spellStart"/>
       <w:r>
         <w:t>jboss</w:t>
       </w:r>
-      <w:proofErr w:type="spellEnd"/>
       <w:r>
         <w:t>-dc”. Once the domain controllers are up and running, the subordinated host controllers and nodes are built with “</w:t>
       </w:r>
-      <w:proofErr w:type="spellStart"/>
       <w:r>
         <w:t>jboss</w:t>
       </w:r>
@@ -16140,7 +14868,6 @@
       <w:r>
         <w:t>hc</w:t>
       </w:r>
-      <w:proofErr w:type="spellEnd"/>
       <w:r>
         <w:t>”.</w:t>
       </w:r>
@@ -16189,30 +14916,8 @@
         <w:rPr>
           <w:rFonts w:ascii="Courier New" w:hAnsi="Courier New" w:cs="Courier New"/>
         </w:rPr>
-        <w:t>/</w:t>
-      </w:r>
-      <w:proofErr w:type="spellStart"/>
-      <w:r>
-        <w:rPr>
-          <w:rFonts w:ascii="Courier New" w:hAnsi="Courier New" w:cs="Courier New"/>
-        </w:rPr>
-        <w:t>nfs</w:t>
-      </w:r>
-      <w:proofErr w:type="spellEnd"/>
-      <w:r>
-        <w:rPr>
-          <w:rFonts w:ascii="Courier New" w:hAnsi="Courier New" w:cs="Courier New"/>
-        </w:rPr>
-        <w:t>/environment/</w:t>
-      </w:r>
-      <w:proofErr w:type="spellStart"/>
-      <w:r>
-        <w:rPr>
-          <w:rFonts w:ascii="Courier New" w:hAnsi="Courier New" w:cs="Courier New"/>
-        </w:rPr>
-        <w:t>environment.conf</w:t>
-      </w:r>
-      <w:proofErr w:type="spellEnd"/>
+        <w:t>/nfs/environment/environment.conf</w:t>
+      </w:r>
       <w:r>
         <w:t>:</w:t>
       </w:r>
@@ -16645,25 +15350,7 @@
                                 <w:sz w:val="20"/>
                                 <w:szCs w:val="20"/>
                               </w:rPr>
-                              <w:t>--</w:t>
-                            </w:r>
-                            <w:proofErr w:type="spellStart"/>
-                            <w:r>
-                              <w:rPr>
-                                <w:rFonts w:ascii="Courier New" w:hAnsi="Courier New" w:cs="Courier New"/>
-                                <w:sz w:val="20"/>
-                                <w:szCs w:val="20"/>
-                              </w:rPr>
-                              <w:t>ami_id</w:t>
-                            </w:r>
-                            <w:proofErr w:type="spellEnd"/>
-                            <w:r>
-                              <w:rPr>
-                                <w:rFonts w:ascii="Courier New" w:hAnsi="Courier New" w:cs="Courier New"/>
-                                <w:sz w:val="20"/>
-                                <w:szCs w:val="20"/>
-                              </w:rPr>
-                              <w:t xml:space="preserve"> ami-775e4f16 </w:t>
+                              <w:t xml:space="preserve">--ami_id ami-775e4f16 </w:t>
                             </w:r>
                             <w:r>
                               <w:rPr>
@@ -16816,7 +15503,6 @@
                               </w:rPr>
                               <w:t xml:space="preserve">em overlay </w:t>
                             </w:r>
-                            <w:proofErr w:type="spellStart"/>
                             <w:r>
                               <w:rPr>
                                 <w:rFonts w:ascii="Courier New" w:hAnsi="Courier New" w:cs="Courier New"/>
@@ -16825,42 +15511,13 @@
                               </w:rPr>
                               <w:t>jboss</w:t>
                             </w:r>
-                            <w:proofErr w:type="spellEnd"/>
-                            <w:r>
-                              <w:rPr>
-                                <w:rFonts w:ascii="Courier New" w:hAnsi="Courier New" w:cs="Courier New"/>
-                                <w:sz w:val="20"/>
-                                <w:szCs w:val="20"/>
-                              </w:rPr>
-                              <w:t>-dc --server-groups=</w:t>
-                            </w:r>
-                            <w:proofErr w:type="spellStart"/>
-                            <w:proofErr w:type="gramStart"/>
-                            <w:r>
-                              <w:rPr>
-                                <w:rFonts w:ascii="Courier New" w:hAnsi="Courier New" w:cs="Courier New"/>
-                                <w:sz w:val="20"/>
-                                <w:szCs w:val="20"/>
-                              </w:rPr>
-                              <w:t>web:ha</w:t>
-                            </w:r>
-                            <w:proofErr w:type="gramEnd"/>
-                            <w:r>
-                              <w:rPr>
-                                <w:rFonts w:ascii="Courier New" w:hAnsi="Courier New" w:cs="Courier New"/>
-                                <w:sz w:val="20"/>
-                                <w:szCs w:val="20"/>
-                              </w:rPr>
-                              <w:t>,messaging-backend:full</w:t>
-                            </w:r>
-                            <w:proofErr w:type="spellEnd"/>
-                            <w:r>
-                              <w:rPr>
-                                <w:rFonts w:ascii="Courier New" w:hAnsi="Courier New" w:cs="Courier New"/>
-                                <w:sz w:val="20"/>
-                                <w:szCs w:val="20"/>
-                              </w:rPr>
-                              <w:t xml:space="preserve"> dc1</w:t>
+                            <w:r>
+                              <w:rPr>
+                                <w:rFonts w:ascii="Courier New" w:hAnsi="Courier New" w:cs="Courier New"/>
+                                <w:sz w:val="20"/>
+                                <w:szCs w:val="20"/>
+                              </w:rPr>
+                              <w:t>-dc --server-groups=web:ha,messaging-backend:full dc1</w:t>
                             </w:r>
                           </w:p>
                           <w:p>
@@ -17533,25 +16190,7 @@
                                 <w:sz w:val="20"/>
                                 <w:szCs w:val="20"/>
                               </w:rPr>
-                              <w:t>--</w:t>
-                            </w:r>
-                            <w:proofErr w:type="spellStart"/>
-                            <w:r>
-                              <w:rPr>
-                                <w:rFonts w:ascii="Courier New" w:hAnsi="Courier New" w:cs="Courier New"/>
-                                <w:sz w:val="20"/>
-                                <w:szCs w:val="20"/>
-                              </w:rPr>
-                              <w:t>ami_id</w:t>
-                            </w:r>
-                            <w:proofErr w:type="spellEnd"/>
-                            <w:r>
-                              <w:rPr>
-                                <w:rFonts w:ascii="Courier New" w:hAnsi="Courier New" w:cs="Courier New"/>
-                                <w:sz w:val="20"/>
-                                <w:szCs w:val="20"/>
-                              </w:rPr>
-                              <w:t xml:space="preserve"> ami-775e4f16 </w:t>
+                              <w:t xml:space="preserve">--ami_id ami-775e4f16 </w:t>
                             </w:r>
                             <w:r>
                               <w:rPr>
@@ -17694,25 +16333,7 @@
                                 <w:sz w:val="20"/>
                                 <w:szCs w:val="20"/>
                               </w:rPr>
-                              <w:t xml:space="preserve">em overlay </w:t>
-                            </w:r>
-                            <w:proofErr w:type="spellStart"/>
-                            <w:r>
-                              <w:rPr>
-                                <w:rFonts w:ascii="Courier New" w:hAnsi="Courier New" w:cs="Courier New"/>
-                                <w:sz w:val="20"/>
-                                <w:szCs w:val="20"/>
-                              </w:rPr>
-                              <w:t>jboss-hc</w:t>
-                            </w:r>
-                            <w:proofErr w:type="spellEnd"/>
-                            <w:r>
-                              <w:rPr>
-                                <w:rFonts w:ascii="Courier New" w:hAnsi="Courier New" w:cs="Courier New"/>
-                                <w:sz w:val="20"/>
-                                <w:szCs w:val="20"/>
-                              </w:rPr>
-                              <w:t xml:space="preserve"> \</w:t>
+                              <w:t>em overlay jboss-hc \</w:t>
                             </w:r>
                           </w:p>
                           <w:p>
@@ -17746,25 +16367,7 @@
                                 <w:sz w:val="20"/>
                                 <w:szCs w:val="20"/>
                               </w:rPr>
-                              <w:t xml:space="preserve">   --servers=w</w:t>
-                            </w:r>
-                            <w:proofErr w:type="gramStart"/>
-                            <w:r>
-                              <w:rPr>
-                                <w:rFonts w:ascii="Courier New" w:hAnsi="Courier New" w:cs="Courier New"/>
-                                <w:sz w:val="20"/>
-                                <w:szCs w:val="20"/>
-                              </w:rPr>
-                              <w:t>1:web</w:t>
-                            </w:r>
-                            <w:proofErr w:type="gramEnd"/>
-                            <w:r>
-                              <w:rPr>
-                                <w:rFonts w:ascii="Courier New" w:hAnsi="Courier New" w:cs="Courier New"/>
-                                <w:sz w:val="20"/>
-                                <w:szCs w:val="20"/>
-                              </w:rPr>
-                              <w:t>,m1:messaging-backend \</w:t>
+                              <w:t xml:space="preserve">   --servers=w1:web,m1:messaging-backend \</w:t>
                             </w:r>
                           </w:p>
                           <w:p>
@@ -18438,25 +17041,7 @@
                                 <w:sz w:val="20"/>
                                 <w:szCs w:val="20"/>
                               </w:rPr>
-                              <w:t>--</w:t>
-                            </w:r>
-                            <w:proofErr w:type="spellStart"/>
-                            <w:r>
-                              <w:rPr>
-                                <w:rFonts w:ascii="Courier New" w:hAnsi="Courier New" w:cs="Courier New"/>
-                                <w:sz w:val="20"/>
-                                <w:szCs w:val="20"/>
-                              </w:rPr>
-                              <w:t>ami_id</w:t>
-                            </w:r>
-                            <w:proofErr w:type="spellEnd"/>
-                            <w:r>
-                              <w:rPr>
-                                <w:rFonts w:ascii="Courier New" w:hAnsi="Courier New" w:cs="Courier New"/>
-                                <w:sz w:val="20"/>
-                                <w:szCs w:val="20"/>
-                              </w:rPr>
-                              <w:t xml:space="preserve"> ami-775e4f16 </w:t>
+                              <w:t xml:space="preserve">--ami_id ami-775e4f16 </w:t>
                             </w:r>
                             <w:r>
                               <w:rPr>
@@ -18600,25 +17185,7 @@
                                 <w:sz w:val="20"/>
                                 <w:szCs w:val="20"/>
                               </w:rPr>
-                              <w:t xml:space="preserve">em overlay </w:t>
-                            </w:r>
-                            <w:proofErr w:type="spellStart"/>
-                            <w:r>
-                              <w:rPr>
-                                <w:rFonts w:ascii="Courier New" w:hAnsi="Courier New" w:cs="Courier New"/>
-                                <w:sz w:val="20"/>
-                                <w:szCs w:val="20"/>
-                              </w:rPr>
-                              <w:t>jboss</w:t>
-                            </w:r>
-                            <w:proofErr w:type="spellEnd"/>
-                            <w:r>
-                              <w:rPr>
-                                <w:rFonts w:ascii="Courier New" w:hAnsi="Courier New" w:cs="Courier New"/>
-                                <w:sz w:val="20"/>
-                                <w:szCs w:val="20"/>
-                              </w:rPr>
-                              <w:t xml:space="preserve">-standalone </w:t>
+                              <w:t xml:space="preserve">em overlay jboss-standalone </w:t>
                             </w:r>
                             <w:r>
                               <w:rPr>
@@ -18627,7 +17194,27 @@
                                 <w:sz w:val="20"/>
                                 <w:szCs w:val="20"/>
                               </w:rPr>
-                              <w:t>--profile=ha s1</w:t>
+                              <w:t xml:space="preserve">--profile=ha </w:t>
+                            </w:r>
+                            <w:r>
+                              <w:rPr>
+                                <w:rFonts w:ascii="Courier New" w:hAnsi="Courier New" w:cs="Courier New"/>
+                                <w:color w:val="000000" w:themeColor="text1"/>
+                                <w:sz w:val="20"/>
+                                <w:szCs w:val="20"/>
+                              </w:rPr>
+                              <w:t xml:space="preserve">[--max-memory=512] </w:t>
+                            </w:r>
+                            <w:bookmarkStart w:id="46" w:name="_GoBack"/>
+                            <w:bookmarkEnd w:id="46"/>
+                            <w:r>
+                              <w:rPr>
+                                <w:rFonts w:ascii="Courier New" w:hAnsi="Courier New" w:cs="Courier New"/>
+                                <w:color w:val="000000" w:themeColor="text1"/>
+                                <w:sz w:val="20"/>
+                                <w:szCs w:val="20"/>
+                              </w:rPr>
+                              <w:t>s1</w:t>
                             </w:r>
                           </w:p>
                           <w:p>
@@ -18714,7 +17301,11 @@
           </mc:Choice>
           <mc:Fallback>
             <w:pict>
-              <v:shape w14:anchorId="1605BFD9" id="Text Box 41" o:spid="_x0000_s1061" type="#_x0000_t202" style="position:absolute;margin-left:-5.15pt;margin-top:16.5pt;width:440.9pt;height:180.35pt;z-index:251747328;visibility:visible;mso-wrap-style:square;mso-width-percent:0;mso-height-percent:0;mso-wrap-distance-left:9pt;mso-wrap-distance-top:0;mso-wrap-distance-right:9pt;mso-wrap-distance-bottom:0;mso-position-horizontal:absolute;mso-position-horizontal-relative:text;mso-position-vertical:absolute;mso-position-vertical-relative:text;mso-width-percent:0;mso-height-percent:0;mso-width-relative:margin;mso-height-relative:margin;v-text-anchor:top" o:gfxdata="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" fillcolor="#f2f2f2 [3052]" strokecolor="#bfbfbf [2412]">
+              <v:shapetype w14:anchorId="1605BFD9" id="_x0000_t202" coordsize="21600,21600" o:spt="202" path="m0,0l0,21600,21600,21600,21600,0xe">
+                <v:stroke joinstyle="miter"/>
+                <v:path gradientshapeok="t" o:connecttype="rect"/>
+              </v:shapetype>
+              <v:shape id="Text Box 41" o:spid="_x0000_s1061" type="#_x0000_t202" style="position:absolute;margin-left:-5.15pt;margin-top:16.5pt;width:440.9pt;height:180.35pt;z-index:251747328;visibility:visible;mso-wrap-style:square;mso-width-percent:0;mso-height-percent:0;mso-wrap-distance-left:9pt;mso-wrap-distance-top:0;mso-wrap-distance-right:9pt;mso-wrap-distance-bottom:0;mso-position-horizontal:absolute;mso-position-horizontal-relative:text;mso-position-vertical:absolute;mso-position-vertical-relative:text;mso-width-percent:0;mso-height-percent:0;mso-width-relative:margin;mso-height-relative:margin;v-text-anchor:top" o:gfxdata="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" fillcolor="#f2f2f2 [3052]" strokecolor="#bfbfbf [2412]">
                 <v:textbox>
                   <w:txbxContent>
                     <w:p>
@@ -18773,25 +17364,7 @@
                           <w:sz w:val="20"/>
                           <w:szCs w:val="20"/>
                         </w:rPr>
-                        <w:t>--</w:t>
-                      </w:r>
-                      <w:proofErr w:type="spellStart"/>
-                      <w:r>
-                        <w:rPr>
-                          <w:rFonts w:ascii="Courier New" w:hAnsi="Courier New" w:cs="Courier New"/>
-                          <w:sz w:val="20"/>
-                          <w:szCs w:val="20"/>
-                        </w:rPr>
-                        <w:t>ami_id</w:t>
-                      </w:r>
-                      <w:proofErr w:type="spellEnd"/>
-                      <w:r>
-                        <w:rPr>
-                          <w:rFonts w:ascii="Courier New" w:hAnsi="Courier New" w:cs="Courier New"/>
-                          <w:sz w:val="20"/>
-                          <w:szCs w:val="20"/>
-                        </w:rPr>
-                        <w:t xml:space="preserve"> ami-775e4f16 </w:t>
+                        <w:t xml:space="preserve">--ami_id ami-775e4f16 </w:t>
                       </w:r>
                       <w:r>
                         <w:rPr>
@@ -18935,25 +17508,7 @@
                           <w:sz w:val="20"/>
                           <w:szCs w:val="20"/>
                         </w:rPr>
-                        <w:t xml:space="preserve">em overlay </w:t>
-                      </w:r>
-                      <w:proofErr w:type="spellStart"/>
-                      <w:r>
-                        <w:rPr>
-                          <w:rFonts w:ascii="Courier New" w:hAnsi="Courier New" w:cs="Courier New"/>
-                          <w:sz w:val="20"/>
-                          <w:szCs w:val="20"/>
-                        </w:rPr>
-                        <w:t>jboss</w:t>
-                      </w:r>
-                      <w:proofErr w:type="spellEnd"/>
-                      <w:r>
-                        <w:rPr>
-                          <w:rFonts w:ascii="Courier New" w:hAnsi="Courier New" w:cs="Courier New"/>
-                          <w:sz w:val="20"/>
-                          <w:szCs w:val="20"/>
-                        </w:rPr>
-                        <w:t xml:space="preserve">-standalone </w:t>
+                        <w:t xml:space="preserve">em overlay jboss-standalone </w:t>
                       </w:r>
                       <w:r>
                         <w:rPr>
@@ -18962,7 +17517,27 @@
                           <w:sz w:val="20"/>
                           <w:szCs w:val="20"/>
                         </w:rPr>
-                        <w:t>--profile=ha s1</w:t>
+                        <w:t xml:space="preserve">--profile=ha </w:t>
+                      </w:r>
+                      <w:r>
+                        <w:rPr>
+                          <w:rFonts w:ascii="Courier New" w:hAnsi="Courier New" w:cs="Courier New"/>
+                          <w:color w:val="000000" w:themeColor="text1"/>
+                          <w:sz w:val="20"/>
+                          <w:szCs w:val="20"/>
+                        </w:rPr>
+                        <w:t xml:space="preserve">[--max-memory=512] </w:t>
+                      </w:r>
+                      <w:bookmarkStart w:id="47" w:name="_GoBack"/>
+                      <w:bookmarkEnd w:id="47"/>
+                      <w:r>
+                        <w:rPr>
+                          <w:rFonts w:ascii="Courier New" w:hAnsi="Courier New" w:cs="Courier New"/>
+                          <w:color w:val="000000" w:themeColor="text1"/>
+                          <w:sz w:val="20"/>
+                          <w:szCs w:val="20"/>
+                        </w:rPr>
+                        <w:t>s1</w:t>
                       </w:r>
                     </w:p>
                     <w:p>
@@ -19063,7 +17638,7 @@
       <w:pPr>
         <w:pStyle w:val="Heading1"/>
       </w:pPr>
-      <w:bookmarkStart w:id="46" w:name="_Toc452126177"/>
+      <w:bookmarkStart w:id="48" w:name="_Toc452126177"/>
       <w:r>
         <w:lastRenderedPageBreak/>
         <w:t>JBoss</w:t>
@@ -19071,17 +17646,17 @@
       <w:r>
         <w:t xml:space="preserve"> Configuration</w:t>
       </w:r>
-      <w:bookmarkEnd w:id="46"/>
+      <w:bookmarkEnd w:id="48"/>
     </w:p>
     <w:p>
       <w:pPr>
         <w:pStyle w:val="Heading2"/>
       </w:pPr>
-      <w:bookmarkStart w:id="47" w:name="_Toc452126178"/>
+      <w:bookmarkStart w:id="49" w:name="_Toc452126178"/>
       <w:r>
         <w:t>NFS-based HornetQ HA</w:t>
       </w:r>
-      <w:bookmarkEnd w:id="47"/>
+      <w:bookmarkEnd w:id="49"/>
     </w:p>
     <w:p/>
     <w:p>
@@ -19182,47 +17757,7 @@
                                 <w:sz w:val="20"/>
                                 <w:szCs w:val="20"/>
                               </w:rPr>
-                              <w:t xml:space="preserve">em overlay </w:t>
-                            </w:r>
-                            <w:proofErr w:type="spellStart"/>
-                            <w:r>
-                              <w:rPr>
-                                <w:rFonts w:ascii="Courier New" w:hAnsi="Courier New" w:cs="Courier New"/>
-                                <w:color w:val="FF0000"/>
-                                <w:sz w:val="20"/>
-                                <w:szCs w:val="20"/>
-                              </w:rPr>
-                              <w:t>jboss</w:t>
-                            </w:r>
-                            <w:proofErr w:type="spellEnd"/>
-                            <w:r>
-                              <w:rPr>
-                                <w:rFonts w:ascii="Courier New" w:hAnsi="Courier New" w:cs="Courier New"/>
-                                <w:color w:val="FF0000"/>
-                                <w:sz w:val="20"/>
-                                <w:szCs w:val="20"/>
-                              </w:rPr>
-                              <w:t xml:space="preserve">-configuration </w:t>
-                            </w:r>
-                            <w:proofErr w:type="spellStart"/>
-                            <w:r>
-                              <w:rPr>
-                                <w:rFonts w:ascii="Courier New" w:hAnsi="Courier New" w:cs="Courier New"/>
-                                <w:color w:val="FF0000"/>
-                                <w:sz w:val="20"/>
-                                <w:szCs w:val="20"/>
-                              </w:rPr>
-                              <w:t>hornetq</w:t>
-                            </w:r>
-                            <w:proofErr w:type="spellEnd"/>
-                            <w:r>
-                              <w:rPr>
-                                <w:rFonts w:ascii="Courier New" w:hAnsi="Courier New" w:cs="Courier New"/>
-                                <w:color w:val="FF0000"/>
-                                <w:sz w:val="20"/>
-                                <w:szCs w:val="20"/>
-                              </w:rPr>
-                              <w:t>-ha dc1</w:t>
+                              <w:t>em overlay jboss-configuration hornetq-ha dc1</w:t>
                             </w:r>
                           </w:p>
                           <w:p>
@@ -19372,11 +17907,11 @@
       <w:pPr>
         <w:pStyle w:val="Heading2"/>
       </w:pPr>
-      <w:bookmarkStart w:id="48" w:name="_Toc452126179"/>
+      <w:bookmarkStart w:id="50" w:name="_Toc452126179"/>
       <w:r>
         <w:t>Standalone Mode – JGroups TCP-based stack</w:t>
       </w:r>
-      <w:bookmarkEnd w:id="48"/>
+      <w:bookmarkEnd w:id="50"/>
     </w:p>
     <w:p/>
     <w:p>
@@ -19511,19 +18046,18 @@
                                 <w:sz w:val="20"/>
                                 <w:szCs w:val="20"/>
                               </w:rPr>
-                              <w:t xml:space="preserve">em overlay </w:t>
-                            </w:r>
-                            <w:proofErr w:type="spellStart"/>
-                            <w:r>
+                              <w:t xml:space="preserve">em overlay jboss-configuration </w:t>
+                            </w:r>
+                          </w:p>
+                          <w:p>
+                            <w:pPr>
                               <w:rPr>
                                 <w:rFonts w:ascii="Courier New" w:hAnsi="Courier New" w:cs="Courier New"/>
                                 <w:color w:val="000000" w:themeColor="text1"/>
                                 <w:sz w:val="20"/>
                                 <w:szCs w:val="20"/>
                               </w:rPr>
-                              <w:t>jboss</w:t>
-                            </w:r>
-                            <w:proofErr w:type="spellEnd"/>
+                            </w:pPr>
                             <w:r>
                               <w:rPr>
                                 <w:rFonts w:ascii="Courier New" w:hAnsi="Courier New" w:cs="Courier New"/>
@@ -19531,18 +18065,17 @@
                                 <w:sz w:val="20"/>
                                 <w:szCs w:val="20"/>
                               </w:rPr>
-                              <w:t xml:space="preserve">-configuration </w:t>
-                            </w:r>
-                          </w:p>
-                          <w:p>
-                            <w:pPr>
+                              <w:t xml:space="preserve">  </w:t>
+                            </w:r>
+                            <w:r>
                               <w:rPr>
                                 <w:rFonts w:ascii="Courier New" w:hAnsi="Courier New" w:cs="Courier New"/>
                                 <w:color w:val="000000" w:themeColor="text1"/>
                                 <w:sz w:val="20"/>
                                 <w:szCs w:val="20"/>
                               </w:rPr>
-                            </w:pPr>
+                              <w:t>--</w:t>
+                            </w:r>
                             <w:r>
                               <w:rPr>
                                 <w:rFonts w:ascii="Courier New" w:hAnsi="Courier New" w:cs="Courier New"/>
@@ -19550,6 +18083,25 @@
                                 <w:sz w:val="20"/>
                                 <w:szCs w:val="20"/>
                               </w:rPr>
+                              <w:t xml:space="preserve">subsystem=jgroups </w:t>
+                            </w:r>
+                          </w:p>
+                          <w:p>
+                            <w:pPr>
+                              <w:rPr>
+                                <w:rFonts w:ascii="Courier New" w:hAnsi="Courier New" w:cs="Courier New"/>
+                                <w:color w:val="000000" w:themeColor="text1"/>
+                                <w:sz w:val="20"/>
+                                <w:szCs w:val="20"/>
+                              </w:rPr>
+                            </w:pPr>
+                            <w:r>
+                              <w:rPr>
+                                <w:rFonts w:ascii="Courier New" w:hAnsi="Courier New" w:cs="Courier New"/>
+                                <w:color w:val="000000" w:themeColor="text1"/>
+                                <w:sz w:val="20"/>
+                                <w:szCs w:val="20"/>
+                              </w:rPr>
                               <w:t xml:space="preserve">  </w:t>
                             </w:r>
                             <w:r>
@@ -19568,19 +18120,18 @@
                                 <w:sz w:val="20"/>
                                 <w:szCs w:val="20"/>
                               </w:rPr>
-                              <w:t>subsystem=</w:t>
-                            </w:r>
-                            <w:proofErr w:type="spellStart"/>
-                            <w:r>
+                              <w:t xml:space="preserve">default-stack=tcp </w:t>
+                            </w:r>
+                          </w:p>
+                          <w:p>
+                            <w:pPr>
                               <w:rPr>
                                 <w:rFonts w:ascii="Courier New" w:hAnsi="Courier New" w:cs="Courier New"/>
                                 <w:color w:val="000000" w:themeColor="text1"/>
                                 <w:sz w:val="20"/>
                                 <w:szCs w:val="20"/>
                               </w:rPr>
-                              <w:t>jgroups</w:t>
-                            </w:r>
-                            <w:proofErr w:type="spellEnd"/>
+                            </w:pPr>
                             <w:r>
                               <w:rPr>
                                 <w:rFonts w:ascii="Courier New" w:hAnsi="Courier New" w:cs="Courier New"/>
@@ -19588,18 +18139,17 @@
                                 <w:sz w:val="20"/>
                                 <w:szCs w:val="20"/>
                               </w:rPr>
-                              <w:t xml:space="preserve"> </w:t>
-                            </w:r>
-                          </w:p>
-                          <w:p>
-                            <w:pPr>
+                              <w:t xml:space="preserve">  </w:t>
+                            </w:r>
+                            <w:r>
                               <w:rPr>
                                 <w:rFonts w:ascii="Courier New" w:hAnsi="Courier New" w:cs="Courier New"/>
                                 <w:color w:val="000000" w:themeColor="text1"/>
                                 <w:sz w:val="20"/>
                                 <w:szCs w:val="20"/>
                               </w:rPr>
-                            </w:pPr>
+                              <w:t>--</w:t>
+                            </w:r>
                             <w:r>
                               <w:rPr>
                                 <w:rFonts w:ascii="Courier New" w:hAnsi="Courier New" w:cs="Courier New"/>
@@ -19607,7 +18157,7 @@
                                 <w:sz w:val="20"/>
                                 <w:szCs w:val="20"/>
                               </w:rPr>
-                              <w:t xml:space="preserve">  </w:t>
+                              <w:t>initial-hosts=</w:t>
                             </w:r>
                             <w:r>
                               <w:rPr>
@@ -19616,7 +18166,7 @@
                                 <w:sz w:val="20"/>
                                 <w:szCs w:val="20"/>
                               </w:rPr>
-                              <w:t>--</w:t>
+                              <w:t>"</w:t>
                             </w:r>
                             <w:r>
                               <w:rPr>
@@ -19625,102 +18175,7 @@
                                 <w:sz w:val="20"/>
                                 <w:szCs w:val="20"/>
                               </w:rPr>
-                              <w:t>default-stack=</w:t>
-                            </w:r>
-                            <w:proofErr w:type="spellStart"/>
-                            <w:r>
-                              <w:rPr>
-                                <w:rFonts w:ascii="Courier New" w:hAnsi="Courier New" w:cs="Courier New"/>
-                                <w:color w:val="000000" w:themeColor="text1"/>
-                                <w:sz w:val="20"/>
-                                <w:szCs w:val="20"/>
-                              </w:rPr>
-                              <w:t>tcp</w:t>
-                            </w:r>
-                            <w:proofErr w:type="spellEnd"/>
-                            <w:r>
-                              <w:rPr>
-                                <w:rFonts w:ascii="Courier New" w:hAnsi="Courier New" w:cs="Courier New"/>
-                                <w:color w:val="000000" w:themeColor="text1"/>
-                                <w:sz w:val="20"/>
-                                <w:szCs w:val="20"/>
-                              </w:rPr>
-                              <w:t xml:space="preserve"> </w:t>
-                            </w:r>
-                          </w:p>
-                          <w:p>
-                            <w:pPr>
-                              <w:rPr>
-                                <w:rFonts w:ascii="Courier New" w:hAnsi="Courier New" w:cs="Courier New"/>
-                                <w:color w:val="000000" w:themeColor="text1"/>
-                                <w:sz w:val="20"/>
-                                <w:szCs w:val="20"/>
-                              </w:rPr>
-                            </w:pPr>
-                            <w:r>
-                              <w:rPr>
-                                <w:rFonts w:ascii="Courier New" w:hAnsi="Courier New" w:cs="Courier New"/>
-                                <w:color w:val="000000" w:themeColor="text1"/>
-                                <w:sz w:val="20"/>
-                                <w:szCs w:val="20"/>
-                              </w:rPr>
-                              <w:t xml:space="preserve">  </w:t>
-                            </w:r>
-                            <w:r>
-                              <w:rPr>
-                                <w:rFonts w:ascii="Courier New" w:hAnsi="Courier New" w:cs="Courier New"/>
-                                <w:color w:val="000000" w:themeColor="text1"/>
-                                <w:sz w:val="20"/>
-                                <w:szCs w:val="20"/>
-                              </w:rPr>
-                              <w:t>--</w:t>
-                            </w:r>
-                            <w:r>
-                              <w:rPr>
-                                <w:rFonts w:ascii="Courier New" w:hAnsi="Courier New" w:cs="Courier New"/>
-                                <w:color w:val="000000" w:themeColor="text1"/>
-                                <w:sz w:val="20"/>
-                                <w:szCs w:val="20"/>
-                              </w:rPr>
-                              <w:t>initial-hosts=</w:t>
-                            </w:r>
-                            <w:r>
-                              <w:rPr>
-                                <w:rFonts w:ascii="Courier New" w:hAnsi="Courier New" w:cs="Courier New"/>
-                                <w:color w:val="000000" w:themeColor="text1"/>
-                                <w:sz w:val="20"/>
-                                <w:szCs w:val="20"/>
-                              </w:rPr>
-                              <w:t>"</w:t>
-                            </w:r>
-                            <w:r>
-                              <w:rPr>
-                                <w:rFonts w:ascii="Courier New" w:hAnsi="Courier New" w:cs="Courier New"/>
-                                <w:color w:val="000000" w:themeColor="text1"/>
-                                <w:sz w:val="20"/>
-                                <w:szCs w:val="20"/>
-                              </w:rPr>
-                              <w:t>jgh1[7600</w:t>
-                            </w:r>
-                            <w:proofErr w:type="gramStart"/>
-                            <w:r>
-                              <w:rPr>
-                                <w:rFonts w:ascii="Courier New" w:hAnsi="Courier New" w:cs="Courier New"/>
-                                <w:color w:val="000000" w:themeColor="text1"/>
-                                <w:sz w:val="20"/>
-                                <w:szCs w:val="20"/>
-                              </w:rPr>
-                              <w:t>],jgh</w:t>
-                            </w:r>
-                            <w:proofErr w:type="gramEnd"/>
-                            <w:r>
-                              <w:rPr>
-                                <w:rFonts w:ascii="Courier New" w:hAnsi="Courier New" w:cs="Courier New"/>
-                                <w:color w:val="000000" w:themeColor="text1"/>
-                                <w:sz w:val="20"/>
-                                <w:szCs w:val="20"/>
-                              </w:rPr>
-                              <w:t>2[7600],jgh3[7600]</w:t>
+                              <w:t>jgh1[7600],jgh2[7600],jgh3[7600]</w:t>
                             </w:r>
                             <w:r>
                               <w:rPr>
@@ -20069,12 +18524,7 @@
     <w:p/>
     <w:p>
       <w:r>
-        <w:t>Repeat the proce</w:t>
-      </w:r>
-      <w:bookmarkStart w:id="49" w:name="_GoBack"/>
-      <w:bookmarkEnd w:id="49"/>
-      <w:r>
-        <w:t>dure for jgh2, jgh3</w:t>
+        <w:t>Repeat the procedure for jgh2, jgh3</w:t>
       </w:r>
       <w:r>
         <w:br w:type="page"/>
@@ -20084,12 +18534,12 @@
       <w:pPr>
         <w:pStyle w:val="Heading1"/>
       </w:pPr>
-      <w:bookmarkStart w:id="50" w:name="_Toc452126180"/>
+      <w:bookmarkStart w:id="51" w:name="_Toc452126180"/>
       <w:r>
         <w:lastRenderedPageBreak/>
         <w:t>JDG Node</w:t>
       </w:r>
-      <w:bookmarkEnd w:id="50"/>
+      <w:bookmarkEnd w:id="51"/>
     </w:p>
     <w:p/>
     <w:p>
@@ -20100,23 +18550,7 @@
     <w:p/>
     <w:p>
       <w:r>
-        <w:t>--cluster=node</w:t>
-      </w:r>
-      <w:proofErr w:type="gramStart"/>
-      <w:r>
-        <w:t>1,node</w:t>
-      </w:r>
-      <w:proofErr w:type="gramEnd"/>
-      <w:r>
-        <w:t>2,node3 should be used to specify the JGroups “</w:t>
-      </w:r>
-      <w:proofErr w:type="spellStart"/>
-      <w:r>
-        <w:t>initial_host</w:t>
-      </w:r>
-      <w:proofErr w:type="spellEnd"/>
-      <w:r>
-        <w:t>” value.</w:t>
+        <w:t>--cluster=node1,node2,node3 should be used to specify the JGroups “initial_host” value.</w:t>
       </w:r>
     </w:p>
     <w:p/>
@@ -20294,25 +18728,7 @@
                                 <w:sz w:val="20"/>
                                 <w:szCs w:val="20"/>
                               </w:rPr>
-                              <w:t>--</w:t>
-                            </w:r>
-                            <w:proofErr w:type="spellStart"/>
-                            <w:r>
-                              <w:rPr>
-                                <w:rFonts w:ascii="Courier New" w:hAnsi="Courier New" w:cs="Courier New"/>
-                                <w:sz w:val="20"/>
-                                <w:szCs w:val="20"/>
-                              </w:rPr>
-                              <w:t>ami_id</w:t>
-                            </w:r>
-                            <w:proofErr w:type="spellEnd"/>
-                            <w:r>
-                              <w:rPr>
-                                <w:rFonts w:ascii="Courier New" w:hAnsi="Courier New" w:cs="Courier New"/>
-                                <w:sz w:val="20"/>
-                                <w:szCs w:val="20"/>
-                              </w:rPr>
-                              <w:t xml:space="preserve"> ami-775e4f16 </w:t>
+                              <w:t xml:space="preserve">--ami_id ami-775e4f16 </w:t>
                             </w:r>
                             <w:r>
                               <w:rPr>
@@ -20893,43 +19309,7 @@
                                 <w:sz w:val="20"/>
                                 <w:szCs w:val="20"/>
                               </w:rPr>
-                              <w:t xml:space="preserve">em overlay </w:t>
-                            </w:r>
-                            <w:proofErr w:type="spellStart"/>
-                            <w:r>
-                              <w:rPr>
-                                <w:rFonts w:ascii="Courier New" w:hAnsi="Courier New" w:cs="Courier New"/>
-                                <w:sz w:val="20"/>
-                                <w:szCs w:val="20"/>
-                              </w:rPr>
-                              <w:t>jdg</w:t>
-                            </w:r>
-                            <w:proofErr w:type="spellEnd"/>
-                            <w:r>
-                              <w:rPr>
-                                <w:rFonts w:ascii="Courier New" w:hAnsi="Courier New" w:cs="Courier New"/>
-                                <w:sz w:val="20"/>
-                                <w:szCs w:val="20"/>
-                              </w:rPr>
-                              <w:t xml:space="preserve"> --cluster=jdg</w:t>
-                            </w:r>
-                            <w:proofErr w:type="gramStart"/>
-                            <w:r>
-                              <w:rPr>
-                                <w:rFonts w:ascii="Courier New" w:hAnsi="Courier New" w:cs="Courier New"/>
-                                <w:sz w:val="20"/>
-                                <w:szCs w:val="20"/>
-                              </w:rPr>
-                              <w:t>1,jdg</w:t>
-                            </w:r>
-                            <w:proofErr w:type="gramEnd"/>
-                            <w:r>
-                              <w:rPr>
-                                <w:rFonts w:ascii="Courier New" w:hAnsi="Courier New" w:cs="Courier New"/>
-                                <w:sz w:val="20"/>
-                                <w:szCs w:val="20"/>
-                              </w:rPr>
-                              <w:t xml:space="preserve">2,jdg3 </w:t>
+                              <w:t xml:space="preserve">em overlay jdg --cluster=jdg1,jdg2,jdg3 </w:t>
                             </w:r>
                             <w:r>
                               <w:rPr>
@@ -21396,52 +19776,14 @@
                                 <w:szCs w:val="20"/>
                               </w:rPr>
                             </w:pPr>
-                            <w:proofErr w:type="spellStart"/>
-                            <w:r>
-                              <w:rPr>
-                                <w:rFonts w:ascii="Courier New" w:hAnsi="Courier New" w:cs="Courier New"/>
-                                <w:sz w:val="20"/>
-                                <w:szCs w:val="20"/>
-                              </w:rPr>
-                              <w:t>systemctl</w:t>
-                            </w:r>
-                            <w:proofErr w:type="spellEnd"/>
-                            <w:r>
-                              <w:rPr>
-                                <w:rFonts w:ascii="Courier New" w:hAnsi="Courier New" w:cs="Courier New"/>
-                                <w:sz w:val="20"/>
-                                <w:szCs w:val="20"/>
-                              </w:rPr>
-                              <w:t xml:space="preserve"> </w:t>
-                            </w:r>
-                            <w:proofErr w:type="spellStart"/>
-                            <w:r>
-                              <w:rPr>
-                                <w:rFonts w:ascii="Courier New" w:hAnsi="Courier New" w:cs="Courier New"/>
-                                <w:sz w:val="20"/>
-                                <w:szCs w:val="20"/>
-                              </w:rPr>
-                              <w:t>start|stop</w:t>
-                            </w:r>
-                            <w:proofErr w:type="spellEnd"/>
-                            <w:r>
-                              <w:rPr>
-                                <w:rFonts w:ascii="Courier New" w:hAnsi="Courier New" w:cs="Courier New"/>
-                                <w:sz w:val="20"/>
-                                <w:szCs w:val="20"/>
-                              </w:rPr>
-                              <w:t xml:space="preserve"> </w:t>
-                            </w:r>
-                            <w:proofErr w:type="spellStart"/>
-                            <w:r>
-                              <w:rPr>
-                                <w:rFonts w:ascii="Courier New" w:hAnsi="Courier New" w:cs="Courier New"/>
-                                <w:sz w:val="20"/>
-                                <w:szCs w:val="20"/>
-                              </w:rPr>
-                              <w:t>jboss-datagrid</w:t>
-                            </w:r>
-                            <w:proofErr w:type="spellEnd"/>
+                            <w:r>
+                              <w:rPr>
+                                <w:rFonts w:ascii="Courier New" w:hAnsi="Courier New" w:cs="Courier New"/>
+                                <w:sz w:val="20"/>
+                                <w:szCs w:val="20"/>
+                              </w:rPr>
+                              <w:t>systemctl start|stop jboss-datagrid</w:t>
+                            </w:r>
                           </w:p>
                           <w:p>
                             <w:pPr>
@@ -21671,11 +20013,11 @@
         <w:br w:type="page"/>
       </w:r>
     </w:p>
+    <w:bookmarkStart w:id="52" w:name="_Toc452126181"/>
     <w:p>
       <w:pPr>
         <w:pStyle w:val="Heading1"/>
       </w:pPr>
-      <w:bookmarkStart w:id="51" w:name="_Toc452126181"/>
       <w:r>
         <w:rPr>
           <w:noProof/>
@@ -21829,7 +20171,7 @@
       <w:r>
         <w:t>Running Arbitrary Shell Commands Across the Environment</w:t>
       </w:r>
-      <w:bookmarkEnd w:id="51"/>
+      <w:bookmarkEnd w:id="52"/>
     </w:p>
     <w:p>
       <w:pPr>
@@ -21840,18 +20182,18 @@
       <w:pPr>
         <w:pStyle w:val="Heading1"/>
       </w:pPr>
-      <w:bookmarkStart w:id="52" w:name="_Toc452126182"/>
+      <w:bookmarkStart w:id="53" w:name="_Toc452126182"/>
       <w:r>
         <w:t>Miscellaneous</w:t>
       </w:r>
-      <w:bookmarkEnd w:id="52"/>
+      <w:bookmarkEnd w:id="53"/>
     </w:p>
     <w:p/>
+    <w:bookmarkStart w:id="54" w:name="_Toc452126183"/>
     <w:p>
       <w:pPr>
         <w:pStyle w:val="Heading2"/>
       </w:pPr>
-      <w:bookmarkStart w:id="53" w:name="_Toc452126183"/>
       <w:r>
         <w:rPr>
           <w:noProof/>
@@ -22004,18 +20346,18 @@
       <w:r>
         <w:t>In-Line Documentation</w:t>
       </w:r>
-      <w:bookmarkEnd w:id="53"/>
+      <w:bookmarkEnd w:id="54"/>
     </w:p>
     <w:p/>
     <w:p>
       <w:pPr>
         <w:pStyle w:val="Heading2"/>
       </w:pPr>
-      <w:bookmarkStart w:id="54" w:name="_Toc452126184"/>
+      <w:bookmarkStart w:id="55" w:name="_Toc452126184"/>
       <w:r>
         <w:t>Verbose Execution</w:t>
       </w:r>
-      <w:bookmarkEnd w:id="54"/>
+      <w:bookmarkEnd w:id="55"/>
     </w:p>
     <w:p/>
     <w:p>
@@ -22201,23 +20543,23 @@
       <w:pPr>
         <w:pStyle w:val="Heading1"/>
       </w:pPr>
-      <w:bookmarkStart w:id="55" w:name="_Toc452126185"/>
+      <w:bookmarkStart w:id="56" w:name="_Toc452126185"/>
       <w:r>
         <w:lastRenderedPageBreak/>
         <w:t>Extending em</w:t>
       </w:r>
-      <w:bookmarkEnd w:id="55"/>
+      <w:bookmarkEnd w:id="56"/>
     </w:p>
     <w:p/>
     <w:p>
       <w:pPr>
         <w:pStyle w:val="Heading2"/>
       </w:pPr>
-      <w:bookmarkStart w:id="56" w:name="_Toc452126186"/>
+      <w:bookmarkStart w:id="57" w:name="_Toc452126186"/>
       <w:r>
         <w:t>Overlays</w:t>
       </w:r>
-      <w:bookmarkEnd w:id="56"/>
+      <w:bookmarkEnd w:id="57"/>
     </w:p>
     <w:p/>
     <w:p>
@@ -22326,7 +20668,7 @@
         <w:rStyle w:val="PageNumber"/>
         <w:noProof/>
       </w:rPr>
-      <w:t>28</w:t>
+      <w:t>27</w:t>
     </w:r>
     <w:r>
       <w:rPr>
@@ -23832,7 +22174,7 @@
 </file>
 
 <file path=customXml/itemProps1.xml><?xml version="1.0" encoding="utf-8"?>
-<ds:datastoreItem xmlns:ds="http://schemas.openxmlformats.org/officeDocument/2006/customXml" ds:itemID="{8C46F8BE-858E-214D-82AE-A3056E2876FF}">
+<ds:datastoreItem xmlns:ds="http://schemas.openxmlformats.org/officeDocument/2006/customXml" ds:itemID="{4FE80B21-0F37-D246-9D94-CF24344AC3FB}">
   <ds:schemaRefs>
     <ds:schemaRef ds:uri="http://schemas.openxmlformats.org/officeDocument/2006/bibliography"/>
   </ds:schemaRefs>

</xml_diff>

<commit_message>
added jboss-patch overlay, tested with EAP
</commit_message>
<xml_diff>
--- a/doc/em User Manual.docx
+++ b/doc/em User Manual.docx
@@ -129,7 +129,7 @@
           <w:r>
             <w:fldChar w:fldCharType="separate"/>
           </w:r>
-          <w:hyperlink w:anchor="_Toc452152028" w:history="1">
+          <w:hyperlink w:anchor="_Toc452154924" w:history="1">
             <w:r>
               <w:rPr>
                 <w:rStyle w:val="Hyperlink"/>
@@ -156,7 +156,7 @@
                 <w:noProof/>
                 <w:webHidden/>
               </w:rPr>
-              <w:instrText xml:space="preserve"> PAGEREF _Toc452152028 \h </w:instrText>
+              <w:instrText xml:space="preserve"> PAGEREF _Toc452154924 \h </w:instrText>
             </w:r>
             <w:r>
               <w:rPr>
@@ -198,7 +198,7 @@
               <w:noProof/>
             </w:rPr>
           </w:pPr>
-          <w:hyperlink w:anchor="_Toc452152029" w:history="1">
+          <w:hyperlink w:anchor="_Toc452154925" w:history="1">
             <w:r>
               <w:rPr>
                 <w:rStyle w:val="Hyperlink"/>
@@ -225,7 +225,7 @@
                 <w:noProof/>
                 <w:webHidden/>
               </w:rPr>
-              <w:instrText xml:space="preserve"> PAGEREF _Toc452152029 \h </w:instrText>
+              <w:instrText xml:space="preserve"> PAGEREF _Toc452154925 \h </w:instrText>
             </w:r>
             <w:r>
               <w:rPr>
@@ -269,7 +269,7 @@
               <w:szCs w:val="24"/>
             </w:rPr>
           </w:pPr>
-          <w:hyperlink w:anchor="_Toc452152030" w:history="1">
+          <w:hyperlink w:anchor="_Toc452154926" w:history="1">
             <w:r>
               <w:rPr>
                 <w:rStyle w:val="Hyperlink"/>
@@ -296,7 +296,7 @@
                 <w:noProof/>
                 <w:webHidden/>
               </w:rPr>
-              <w:instrText xml:space="preserve"> PAGEREF _Toc452152030 \h </w:instrText>
+              <w:instrText xml:space="preserve"> PAGEREF _Toc452154926 \h </w:instrText>
             </w:r>
             <w:r>
               <w:rPr>
@@ -339,7 +339,7 @@
               <w:szCs w:val="24"/>
             </w:rPr>
           </w:pPr>
-          <w:hyperlink w:anchor="_Toc452152031" w:history="1">
+          <w:hyperlink w:anchor="_Toc452154927" w:history="1">
             <w:r>
               <w:rPr>
                 <w:rStyle w:val="Hyperlink"/>
@@ -366,7 +366,7 @@
                 <w:noProof/>
                 <w:webHidden/>
               </w:rPr>
-              <w:instrText xml:space="preserve"> PAGEREF _Toc452152031 \h </w:instrText>
+              <w:instrText xml:space="preserve"> PAGEREF _Toc452154927 \h </w:instrText>
             </w:r>
             <w:r>
               <w:rPr>
@@ -409,7 +409,7 @@
               <w:szCs w:val="24"/>
             </w:rPr>
           </w:pPr>
-          <w:hyperlink w:anchor="_Toc452152032" w:history="1">
+          <w:hyperlink w:anchor="_Toc452154928" w:history="1">
             <w:r>
               <w:rPr>
                 <w:rStyle w:val="Hyperlink"/>
@@ -436,7 +436,7 @@
                 <w:noProof/>
                 <w:webHidden/>
               </w:rPr>
-              <w:instrText xml:space="preserve"> PAGEREF _Toc452152032 \h </w:instrText>
+              <w:instrText xml:space="preserve"> PAGEREF _Toc452154928 \h </w:instrText>
             </w:r>
             <w:r>
               <w:rPr>
@@ -479,7 +479,7 @@
               <w:szCs w:val="24"/>
             </w:rPr>
           </w:pPr>
-          <w:hyperlink w:anchor="_Toc452152033" w:history="1">
+          <w:hyperlink w:anchor="_Toc452154929" w:history="1">
             <w:r>
               <w:rPr>
                 <w:rStyle w:val="Hyperlink"/>
@@ -506,7 +506,7 @@
                 <w:noProof/>
                 <w:webHidden/>
               </w:rPr>
-              <w:instrText xml:space="preserve"> PAGEREF _Toc452152033 \h </w:instrText>
+              <w:instrText xml:space="preserve"> PAGEREF _Toc452154929 \h </w:instrText>
             </w:r>
             <w:r>
               <w:rPr>
@@ -549,7 +549,7 @@
               <w:szCs w:val="24"/>
             </w:rPr>
           </w:pPr>
-          <w:hyperlink w:anchor="_Toc452152034" w:history="1">
+          <w:hyperlink w:anchor="_Toc452154930" w:history="1">
             <w:r>
               <w:rPr>
                 <w:rStyle w:val="Hyperlink"/>
@@ -576,7 +576,7 @@
                 <w:noProof/>
                 <w:webHidden/>
               </w:rPr>
-              <w:instrText xml:space="preserve"> PAGEREF _Toc452152034 \h </w:instrText>
+              <w:instrText xml:space="preserve"> PAGEREF _Toc452154930 \h </w:instrText>
             </w:r>
             <w:r>
               <w:rPr>
@@ -619,7 +619,7 @@
               <w:szCs w:val="24"/>
             </w:rPr>
           </w:pPr>
-          <w:hyperlink w:anchor="_Toc452152035" w:history="1">
+          <w:hyperlink w:anchor="_Toc452154931" w:history="1">
             <w:r>
               <w:rPr>
                 <w:rStyle w:val="Hyperlink"/>
@@ -646,7 +646,7 @@
                 <w:noProof/>
                 <w:webHidden/>
               </w:rPr>
-              <w:instrText xml:space="preserve"> PAGEREF _Toc452152035 \h </w:instrText>
+              <w:instrText xml:space="preserve"> PAGEREF _Toc452154931 \h </w:instrText>
             </w:r>
             <w:r>
               <w:rPr>
@@ -689,7 +689,7 @@
               <w:szCs w:val="24"/>
             </w:rPr>
           </w:pPr>
-          <w:hyperlink w:anchor="_Toc452152036" w:history="1">
+          <w:hyperlink w:anchor="_Toc452154932" w:history="1">
             <w:r>
               <w:rPr>
                 <w:rStyle w:val="Hyperlink"/>
@@ -716,7 +716,7 @@
                 <w:noProof/>
                 <w:webHidden/>
               </w:rPr>
-              <w:instrText xml:space="preserve"> PAGEREF _Toc452152036 \h </w:instrText>
+              <w:instrText xml:space="preserve"> PAGEREF _Toc452154932 \h </w:instrText>
             </w:r>
             <w:r>
               <w:rPr>
@@ -759,7 +759,7 @@
               <w:szCs w:val="24"/>
             </w:rPr>
           </w:pPr>
-          <w:hyperlink w:anchor="_Toc452152037" w:history="1">
+          <w:hyperlink w:anchor="_Toc452154933" w:history="1">
             <w:r>
               <w:rPr>
                 <w:rStyle w:val="Hyperlink"/>
@@ -786,7 +786,7 @@
                 <w:noProof/>
                 <w:webHidden/>
               </w:rPr>
-              <w:instrText xml:space="preserve"> PAGEREF _Toc452152037 \h </w:instrText>
+              <w:instrText xml:space="preserve"> PAGEREF _Toc452154933 \h </w:instrText>
             </w:r>
             <w:r>
               <w:rPr>
@@ -830,7 +830,7 @@
               <w:szCs w:val="24"/>
             </w:rPr>
           </w:pPr>
-          <w:hyperlink w:anchor="_Toc452152038" w:history="1">
+          <w:hyperlink w:anchor="_Toc452154934" w:history="1">
             <w:r>
               <w:rPr>
                 <w:rStyle w:val="Hyperlink"/>
@@ -857,7 +857,7 @@
                 <w:noProof/>
                 <w:webHidden/>
               </w:rPr>
-              <w:instrText xml:space="preserve"> PAGEREF _Toc452152038 \h </w:instrText>
+              <w:instrText xml:space="preserve"> PAGEREF _Toc452154934 \h </w:instrText>
             </w:r>
             <w:r>
               <w:rPr>
@@ -900,7 +900,7 @@
               <w:szCs w:val="24"/>
             </w:rPr>
           </w:pPr>
-          <w:hyperlink w:anchor="_Toc452152039" w:history="1">
+          <w:hyperlink w:anchor="_Toc452154935" w:history="1">
             <w:r>
               <w:rPr>
                 <w:rStyle w:val="Hyperlink"/>
@@ -927,7 +927,7 @@
                 <w:noProof/>
                 <w:webHidden/>
               </w:rPr>
-              <w:instrText xml:space="preserve"> PAGEREF _Toc452152039 \h </w:instrText>
+              <w:instrText xml:space="preserve"> PAGEREF _Toc452154935 \h </w:instrText>
             </w:r>
             <w:r>
               <w:rPr>
@@ -970,7 +970,7 @@
               <w:szCs w:val="24"/>
             </w:rPr>
           </w:pPr>
-          <w:hyperlink w:anchor="_Toc452152040" w:history="1">
+          <w:hyperlink w:anchor="_Toc452154936" w:history="1">
             <w:r>
               <w:rPr>
                 <w:rStyle w:val="Hyperlink"/>
@@ -997,7 +997,7 @@
                 <w:noProof/>
                 <w:webHidden/>
               </w:rPr>
-              <w:instrText xml:space="preserve"> PAGEREF _Toc452152040 \h </w:instrText>
+              <w:instrText xml:space="preserve"> PAGEREF _Toc452154936 \h </w:instrText>
             </w:r>
             <w:r>
               <w:rPr>
@@ -1040,7 +1040,7 @@
               <w:szCs w:val="24"/>
             </w:rPr>
           </w:pPr>
-          <w:hyperlink w:anchor="_Toc452152041" w:history="1">
+          <w:hyperlink w:anchor="_Toc452154937" w:history="1">
             <w:r>
               <w:rPr>
                 <w:rStyle w:val="Hyperlink"/>
@@ -1067,7 +1067,7 @@
                 <w:noProof/>
                 <w:webHidden/>
               </w:rPr>
-              <w:instrText xml:space="preserve"> PAGEREF _Toc452152041 \h </w:instrText>
+              <w:instrText xml:space="preserve"> PAGEREF _Toc452154937 \h </w:instrText>
             </w:r>
             <w:r>
               <w:rPr>
@@ -1110,7 +1110,7 @@
               <w:szCs w:val="24"/>
             </w:rPr>
           </w:pPr>
-          <w:hyperlink w:anchor="_Toc452152042" w:history="1">
+          <w:hyperlink w:anchor="_Toc452154938" w:history="1">
             <w:r>
               <w:rPr>
                 <w:rStyle w:val="Hyperlink"/>
@@ -1137,7 +1137,7 @@
                 <w:noProof/>
                 <w:webHidden/>
               </w:rPr>
-              <w:instrText xml:space="preserve"> PAGEREF _Toc452152042 \h </w:instrText>
+              <w:instrText xml:space="preserve"> PAGEREF _Toc452154938 \h </w:instrText>
             </w:r>
             <w:r>
               <w:rPr>
@@ -1180,7 +1180,7 @@
               <w:szCs w:val="24"/>
             </w:rPr>
           </w:pPr>
-          <w:hyperlink w:anchor="_Toc452152043" w:history="1">
+          <w:hyperlink w:anchor="_Toc452154939" w:history="1">
             <w:r>
               <w:rPr>
                 <w:rStyle w:val="Hyperlink"/>
@@ -1207,7 +1207,7 @@
                 <w:noProof/>
                 <w:webHidden/>
               </w:rPr>
-              <w:instrText xml:space="preserve"> PAGEREF _Toc452152043 \h </w:instrText>
+              <w:instrText xml:space="preserve"> PAGEREF _Toc452154939 \h </w:instrText>
             </w:r>
             <w:r>
               <w:rPr>
@@ -1250,7 +1250,7 @@
               <w:szCs w:val="24"/>
             </w:rPr>
           </w:pPr>
-          <w:hyperlink w:anchor="_Toc452152044" w:history="1">
+          <w:hyperlink w:anchor="_Toc452154940" w:history="1">
             <w:r>
               <w:rPr>
                 <w:rStyle w:val="Hyperlink"/>
@@ -1277,7 +1277,7 @@
                 <w:noProof/>
                 <w:webHidden/>
               </w:rPr>
-              <w:instrText xml:space="preserve"> PAGEREF _Toc452152044 \h </w:instrText>
+              <w:instrText xml:space="preserve"> PAGEREF _Toc452154940 \h </w:instrText>
             </w:r>
             <w:r>
               <w:rPr>
@@ -1319,7 +1319,7 @@
               <w:noProof/>
             </w:rPr>
           </w:pPr>
-          <w:hyperlink w:anchor="_Toc452152045" w:history="1">
+          <w:hyperlink w:anchor="_Toc452154941" w:history="1">
             <w:r>
               <w:rPr>
                 <w:rStyle w:val="Hyperlink"/>
@@ -1346,7 +1346,7 @@
                 <w:noProof/>
                 <w:webHidden/>
               </w:rPr>
-              <w:instrText xml:space="preserve"> PAGEREF _Toc452152045 \h </w:instrText>
+              <w:instrText xml:space="preserve"> PAGEREF _Toc452154941 \h </w:instrText>
             </w:r>
             <w:r>
               <w:rPr>
@@ -1390,7 +1390,7 @@
               <w:szCs w:val="24"/>
             </w:rPr>
           </w:pPr>
-          <w:hyperlink w:anchor="_Toc452152046" w:history="1">
+          <w:hyperlink w:anchor="_Toc452154942" w:history="1">
             <w:r>
               <w:rPr>
                 <w:rStyle w:val="Hyperlink"/>
@@ -1417,7 +1417,7 @@
                 <w:noProof/>
                 <w:webHidden/>
               </w:rPr>
-              <w:instrText xml:space="preserve"> PAGEREF _Toc452152046 \h </w:instrText>
+              <w:instrText xml:space="preserve"> PAGEREF _Toc452154942 \h </w:instrText>
             </w:r>
             <w:r>
               <w:rPr>
@@ -1460,7 +1460,7 @@
               <w:szCs w:val="24"/>
             </w:rPr>
           </w:pPr>
-          <w:hyperlink w:anchor="_Toc452152047" w:history="1">
+          <w:hyperlink w:anchor="_Toc452154943" w:history="1">
             <w:r>
               <w:rPr>
                 <w:rStyle w:val="Hyperlink"/>
@@ -1487,7 +1487,7 @@
                 <w:noProof/>
                 <w:webHidden/>
               </w:rPr>
-              <w:instrText xml:space="preserve"> PAGEREF _Toc452152047 \h </w:instrText>
+              <w:instrText xml:space="preserve"> PAGEREF _Toc452154943 \h </w:instrText>
             </w:r>
             <w:r>
               <w:rPr>
@@ -1530,7 +1530,7 @@
               <w:szCs w:val="24"/>
             </w:rPr>
           </w:pPr>
-          <w:hyperlink w:anchor="_Toc452152048" w:history="1">
+          <w:hyperlink w:anchor="_Toc452154944" w:history="1">
             <w:r>
               <w:rPr>
                 <w:rStyle w:val="Hyperlink"/>
@@ -1557,7 +1557,7 @@
                 <w:noProof/>
                 <w:webHidden/>
               </w:rPr>
-              <w:instrText xml:space="preserve"> PAGEREF _Toc452152048 \h </w:instrText>
+              <w:instrText xml:space="preserve"> PAGEREF _Toc452154944 \h </w:instrText>
             </w:r>
             <w:r>
               <w:rPr>
@@ -1601,7 +1601,7 @@
               <w:szCs w:val="24"/>
             </w:rPr>
           </w:pPr>
-          <w:hyperlink w:anchor="_Toc452152049" w:history="1">
+          <w:hyperlink w:anchor="_Toc452154945" w:history="1">
             <w:r>
               <w:rPr>
                 <w:rStyle w:val="Hyperlink"/>
@@ -1628,7 +1628,7 @@
                 <w:noProof/>
                 <w:webHidden/>
               </w:rPr>
-              <w:instrText xml:space="preserve"> PAGEREF _Toc452152049 \h </w:instrText>
+              <w:instrText xml:space="preserve"> PAGEREF _Toc452154945 \h </w:instrText>
             </w:r>
             <w:r>
               <w:rPr>
@@ -1672,7 +1672,7 @@
               <w:szCs w:val="24"/>
             </w:rPr>
           </w:pPr>
-          <w:hyperlink w:anchor="_Toc452152050" w:history="1">
+          <w:hyperlink w:anchor="_Toc452154946" w:history="1">
             <w:r>
               <w:rPr>
                 <w:rStyle w:val="Hyperlink"/>
@@ -1699,7 +1699,7 @@
                 <w:noProof/>
                 <w:webHidden/>
               </w:rPr>
-              <w:instrText xml:space="preserve"> PAGEREF _Toc452152050 \h </w:instrText>
+              <w:instrText xml:space="preserve"> PAGEREF _Toc452154946 \h </w:instrText>
             </w:r>
             <w:r>
               <w:rPr>
@@ -1743,7 +1743,7 @@
               <w:szCs w:val="24"/>
             </w:rPr>
           </w:pPr>
-          <w:hyperlink w:anchor="_Toc452152051" w:history="1">
+          <w:hyperlink w:anchor="_Toc452154947" w:history="1">
             <w:r>
               <w:rPr>
                 <w:rStyle w:val="Hyperlink"/>
@@ -1770,7 +1770,7 @@
                 <w:noProof/>
                 <w:webHidden/>
               </w:rPr>
-              <w:instrText xml:space="preserve"> PAGEREF _Toc452152051 \h </w:instrText>
+              <w:instrText xml:space="preserve"> PAGEREF _Toc452154947 \h </w:instrText>
             </w:r>
             <w:r>
               <w:rPr>
@@ -1814,7 +1814,7 @@
               <w:szCs w:val="24"/>
             </w:rPr>
           </w:pPr>
-          <w:hyperlink w:anchor="_Toc452152052" w:history="1">
+          <w:hyperlink w:anchor="_Toc452154948" w:history="1">
             <w:r>
               <w:rPr>
                 <w:rStyle w:val="Hyperlink"/>
@@ -1841,7 +1841,7 @@
                 <w:noProof/>
                 <w:webHidden/>
               </w:rPr>
-              <w:instrText xml:space="preserve"> PAGEREF _Toc452152052 \h </w:instrText>
+              <w:instrText xml:space="preserve"> PAGEREF _Toc452154948 \h </w:instrText>
             </w:r>
             <w:r>
               <w:rPr>
@@ -1885,7 +1885,7 @@
               <w:szCs w:val="24"/>
             </w:rPr>
           </w:pPr>
-          <w:hyperlink w:anchor="_Toc452152053" w:history="1">
+          <w:hyperlink w:anchor="_Toc452154949" w:history="1">
             <w:r>
               <w:rPr>
                 <w:rStyle w:val="Hyperlink"/>
@@ -1912,7 +1912,7 @@
                 <w:noProof/>
                 <w:webHidden/>
               </w:rPr>
-              <w:instrText xml:space="preserve"> PAGEREF _Toc452152053 \h </w:instrText>
+              <w:instrText xml:space="preserve"> PAGEREF _Toc452154949 \h </w:instrText>
             </w:r>
             <w:r>
               <w:rPr>
@@ -1956,7 +1956,7 @@
               <w:szCs w:val="24"/>
             </w:rPr>
           </w:pPr>
-          <w:hyperlink w:anchor="_Toc452152054" w:history="1">
+          <w:hyperlink w:anchor="_Toc452154950" w:history="1">
             <w:r>
               <w:rPr>
                 <w:rStyle w:val="Hyperlink"/>
@@ -1983,7 +1983,7 @@
                 <w:noProof/>
                 <w:webHidden/>
               </w:rPr>
-              <w:instrText xml:space="preserve"> PAGEREF _Toc452152054 \h </w:instrText>
+              <w:instrText xml:space="preserve"> PAGEREF _Toc452154950 \h </w:instrText>
             </w:r>
             <w:r>
               <w:rPr>
@@ -2027,7 +2027,7 @@
               <w:szCs w:val="24"/>
             </w:rPr>
           </w:pPr>
-          <w:hyperlink w:anchor="_Toc452152055" w:history="1">
+          <w:hyperlink w:anchor="_Toc452154951" w:history="1">
             <w:r>
               <w:rPr>
                 <w:rStyle w:val="Hyperlink"/>
@@ -2054,7 +2054,7 @@
                 <w:noProof/>
                 <w:webHidden/>
               </w:rPr>
-              <w:instrText xml:space="preserve"> PAGEREF _Toc452152055 \h </w:instrText>
+              <w:instrText xml:space="preserve"> PAGEREF _Toc452154951 \h </w:instrText>
             </w:r>
             <w:r>
               <w:rPr>
@@ -2098,7 +2098,7 @@
               <w:szCs w:val="24"/>
             </w:rPr>
           </w:pPr>
-          <w:hyperlink w:anchor="_Toc452152056" w:history="1">
+          <w:hyperlink w:anchor="_Toc452154952" w:history="1">
             <w:r>
               <w:rPr>
                 <w:rStyle w:val="Hyperlink"/>
@@ -2125,7 +2125,7 @@
                 <w:noProof/>
                 <w:webHidden/>
               </w:rPr>
-              <w:instrText xml:space="preserve"> PAGEREF _Toc452152056 \h </w:instrText>
+              <w:instrText xml:space="preserve"> PAGEREF _Toc452154952 \h </w:instrText>
             </w:r>
             <w:r>
               <w:rPr>
@@ -2167,7 +2167,7 @@
               <w:noProof/>
             </w:rPr>
           </w:pPr>
-          <w:hyperlink w:anchor="_Toc452152057" w:history="1">
+          <w:hyperlink w:anchor="_Toc452154953" w:history="1">
             <w:r>
               <w:rPr>
                 <w:rStyle w:val="Hyperlink"/>
@@ -2194,7 +2194,7 @@
                 <w:noProof/>
                 <w:webHidden/>
               </w:rPr>
-              <w:instrText xml:space="preserve"> PAGEREF _Toc452152057 \h </w:instrText>
+              <w:instrText xml:space="preserve"> PAGEREF _Toc452154953 \h </w:instrText>
             </w:r>
             <w:r>
               <w:rPr>
@@ -2236,7 +2236,7 @@
               <w:noProof/>
             </w:rPr>
           </w:pPr>
-          <w:hyperlink w:anchor="_Toc452152058" w:history="1">
+          <w:hyperlink w:anchor="_Toc452154954" w:history="1">
             <w:r>
               <w:rPr>
                 <w:rStyle w:val="Hyperlink"/>
@@ -2263,7 +2263,7 @@
                 <w:noProof/>
                 <w:webHidden/>
               </w:rPr>
-              <w:instrText xml:space="preserve"> PAGEREF _Toc452152058 \h </w:instrText>
+              <w:instrText xml:space="preserve"> PAGEREF _Toc452154954 \h </w:instrText>
             </w:r>
             <w:r>
               <w:rPr>
@@ -2307,7 +2307,7 @@
               <w:szCs w:val="24"/>
             </w:rPr>
           </w:pPr>
-          <w:hyperlink w:anchor="_Toc452152059" w:history="1">
+          <w:hyperlink w:anchor="_Toc452154955" w:history="1">
             <w:r>
               <w:rPr>
                 <w:rStyle w:val="Hyperlink"/>
@@ -2334,7 +2334,7 @@
                 <w:noProof/>
                 <w:webHidden/>
               </w:rPr>
-              <w:instrText xml:space="preserve"> PAGEREF _Toc452152059 \h </w:instrText>
+              <w:instrText xml:space="preserve"> PAGEREF _Toc452154955 \h </w:instrText>
             </w:r>
             <w:r>
               <w:rPr>
@@ -2378,7 +2378,7 @@
               <w:szCs w:val="24"/>
             </w:rPr>
           </w:pPr>
-          <w:hyperlink w:anchor="_Toc452152060" w:history="1">
+          <w:hyperlink w:anchor="_Toc452154956" w:history="1">
             <w:r>
               <w:rPr>
                 <w:rStyle w:val="Hyperlink"/>
@@ -2405,7 +2405,7 @@
                 <w:noProof/>
                 <w:webHidden/>
               </w:rPr>
-              <w:instrText xml:space="preserve"> PAGEREF _Toc452152060 \h </w:instrText>
+              <w:instrText xml:space="preserve"> PAGEREF _Toc452154956 \h </w:instrText>
             </w:r>
             <w:r>
               <w:rPr>
@@ -2449,7 +2449,7 @@
               <w:szCs w:val="24"/>
             </w:rPr>
           </w:pPr>
-          <w:hyperlink w:anchor="_Toc452152061" w:history="1">
+          <w:hyperlink w:anchor="_Toc452154957" w:history="1">
             <w:r>
               <w:rPr>
                 <w:rStyle w:val="Hyperlink"/>
@@ -2476,7 +2476,7 @@
                 <w:noProof/>
                 <w:webHidden/>
               </w:rPr>
-              <w:instrText xml:space="preserve"> PAGEREF _Toc452152061 \h </w:instrText>
+              <w:instrText xml:space="preserve"> PAGEREF _Toc452154957 \h </w:instrText>
             </w:r>
             <w:r>
               <w:rPr>
@@ -2518,7 +2518,7 @@
               <w:noProof/>
             </w:rPr>
           </w:pPr>
-          <w:hyperlink w:anchor="_Toc452152062" w:history="1">
+          <w:hyperlink w:anchor="_Toc452154958" w:history="1">
             <w:r>
               <w:rPr>
                 <w:rStyle w:val="Hyperlink"/>
@@ -2545,7 +2545,7 @@
                 <w:noProof/>
                 <w:webHidden/>
               </w:rPr>
-              <w:instrText xml:space="preserve"> PAGEREF _Toc452152062 \h </w:instrText>
+              <w:instrText xml:space="preserve"> PAGEREF _Toc452154958 \h </w:instrText>
             </w:r>
             <w:r>
               <w:rPr>
@@ -2589,7 +2589,7 @@
               <w:szCs w:val="24"/>
             </w:rPr>
           </w:pPr>
-          <w:hyperlink w:anchor="_Toc452152063" w:history="1">
+          <w:hyperlink w:anchor="_Toc452154959" w:history="1">
             <w:r>
               <w:rPr>
                 <w:rStyle w:val="Hyperlink"/>
@@ -2616,7 +2616,7 @@
                 <w:noProof/>
                 <w:webHidden/>
               </w:rPr>
-              <w:instrText xml:space="preserve"> PAGEREF _Toc452152063 \h </w:instrText>
+              <w:instrText xml:space="preserve"> PAGEREF _Toc452154959 \h </w:instrText>
             </w:r>
             <w:r>
               <w:rPr>
@@ -2660,7 +2660,7 @@
               <w:szCs w:val="24"/>
             </w:rPr>
           </w:pPr>
-          <w:hyperlink w:anchor="_Toc452152064" w:history="1">
+          <w:hyperlink w:anchor="_Toc452154960" w:history="1">
             <w:r>
               <w:rPr>
                 <w:rStyle w:val="Hyperlink"/>
@@ -2687,7 +2687,7 @@
                 <w:noProof/>
                 <w:webHidden/>
               </w:rPr>
-              <w:instrText xml:space="preserve"> PAGEREF _Toc452152064 \h </w:instrText>
+              <w:instrText xml:space="preserve"> PAGEREF _Toc452154960 \h </w:instrText>
             </w:r>
             <w:r>
               <w:rPr>
@@ -2731,7 +2731,7 @@
               <w:szCs w:val="24"/>
             </w:rPr>
           </w:pPr>
-          <w:hyperlink w:anchor="_Toc452152065" w:history="1">
+          <w:hyperlink w:anchor="_Toc452154961" w:history="1">
             <w:r>
               <w:rPr>
                 <w:rStyle w:val="Hyperlink"/>
@@ -2758,7 +2758,7 @@
                 <w:noProof/>
                 <w:webHidden/>
               </w:rPr>
-              <w:instrText xml:space="preserve"> PAGEREF _Toc452152065 \h </w:instrText>
+              <w:instrText xml:space="preserve"> PAGEREF _Toc452154961 \h </w:instrText>
             </w:r>
             <w:r>
               <w:rPr>
@@ -2800,7 +2800,7 @@
               <w:noProof/>
             </w:rPr>
           </w:pPr>
-          <w:hyperlink w:anchor="_Toc452152066" w:history="1">
+          <w:hyperlink w:anchor="_Toc452154962" w:history="1">
             <w:r>
               <w:rPr>
                 <w:rStyle w:val="Hyperlink"/>
@@ -2827,7 +2827,7 @@
                 <w:noProof/>
                 <w:webHidden/>
               </w:rPr>
-              <w:instrText xml:space="preserve"> PAGEREF _Toc452152066 \h </w:instrText>
+              <w:instrText xml:space="preserve"> PAGEREF _Toc452154962 \h </w:instrText>
             </w:r>
             <w:r>
               <w:rPr>
@@ -2869,7 +2869,7 @@
               <w:noProof/>
             </w:rPr>
           </w:pPr>
-          <w:hyperlink w:anchor="_Toc452152067" w:history="1">
+          <w:hyperlink w:anchor="_Toc452154963" w:history="1">
             <w:r>
               <w:rPr>
                 <w:rStyle w:val="Hyperlink"/>
@@ -2896,7 +2896,7 @@
                 <w:noProof/>
                 <w:webHidden/>
               </w:rPr>
-              <w:instrText xml:space="preserve"> PAGEREF _Toc452152067 \h </w:instrText>
+              <w:instrText xml:space="preserve"> PAGEREF _Toc452154963 \h </w:instrText>
             </w:r>
             <w:r>
               <w:rPr>
@@ -2940,13 +2940,13 @@
               <w:szCs w:val="24"/>
             </w:rPr>
           </w:pPr>
-          <w:hyperlink w:anchor="_Toc452152068" w:history="1">
+          <w:hyperlink w:anchor="_Toc452154964" w:history="1">
             <w:r>
               <w:rPr>
                 <w:rStyle w:val="Hyperlink"/>
                 <w:noProof/>
               </w:rPr>
-              <w:t>NFS-based HornetQ HA</w:t>
+              <w:t>Standalone Mode – JGroups TCP-based stack</w:t>
             </w:r>
             <w:r>
               <w:rPr>
@@ -2967,7 +2967,7 @@
                 <w:noProof/>
                 <w:webHidden/>
               </w:rPr>
-              <w:instrText xml:space="preserve"> PAGEREF _Toc452152068 \h </w:instrText>
+              <w:instrText xml:space="preserve"> PAGEREF _Toc452154964 \h </w:instrText>
             </w:r>
             <w:r>
               <w:rPr>
@@ -3011,13 +3011,13 @@
               <w:szCs w:val="24"/>
             </w:rPr>
           </w:pPr>
-          <w:hyperlink w:anchor="_Toc452152069" w:history="1">
+          <w:hyperlink w:anchor="_Toc452154965" w:history="1">
             <w:r>
               <w:rPr>
                 <w:rStyle w:val="Hyperlink"/>
                 <w:noProof/>
               </w:rPr>
-              <w:t>Standalone Mode – JGroups TCP-based stack</w:t>
+              <w:t>NFS-based HornetQ HA</w:t>
             </w:r>
             <w:r>
               <w:rPr>
@@ -3038,7 +3038,7 @@
                 <w:noProof/>
                 <w:webHidden/>
               </w:rPr>
-              <w:instrText xml:space="preserve"> PAGEREF _Toc452152069 \h </w:instrText>
+              <w:instrText xml:space="preserve"> PAGEREF _Toc452154965 \h </w:instrText>
             </w:r>
             <w:r>
               <w:rPr>
@@ -3058,7 +3058,7 @@
                 <w:noProof/>
                 <w:webHidden/>
               </w:rPr>
-              <w:t>28</w:t>
+              <w:t>29</w:t>
             </w:r>
             <w:r>
               <w:rPr>
@@ -3080,7 +3080,7 @@
               <w:noProof/>
             </w:rPr>
           </w:pPr>
-          <w:hyperlink w:anchor="_Toc452152070" w:history="1">
+          <w:hyperlink w:anchor="_Toc452154966" w:history="1">
             <w:r>
               <w:rPr>
                 <w:rStyle w:val="Hyperlink"/>
@@ -3107,7 +3107,7 @@
                 <w:noProof/>
                 <w:webHidden/>
               </w:rPr>
-              <w:instrText xml:space="preserve"> PAGEREF _Toc452152070 \h </w:instrText>
+              <w:instrText xml:space="preserve"> PAGEREF _Toc452154966 \h </w:instrText>
             </w:r>
             <w:r>
               <w:rPr>
@@ -3149,7 +3149,7 @@
               <w:noProof/>
             </w:rPr>
           </w:pPr>
-          <w:hyperlink w:anchor="_Toc452152071" w:history="1">
+          <w:hyperlink w:anchor="_Toc452154967" w:history="1">
             <w:r>
               <w:rPr>
                 <w:rStyle w:val="Hyperlink"/>
@@ -3176,7 +3176,7 @@
                 <w:noProof/>
                 <w:webHidden/>
               </w:rPr>
-              <w:instrText xml:space="preserve"> PAGEREF _Toc452152071 \h </w:instrText>
+              <w:instrText xml:space="preserve"> PAGEREF _Toc452154967 \h </w:instrText>
             </w:r>
             <w:r>
               <w:rPr>
@@ -3218,7 +3218,7 @@
               <w:noProof/>
             </w:rPr>
           </w:pPr>
-          <w:hyperlink w:anchor="_Toc452152072" w:history="1">
+          <w:hyperlink w:anchor="_Toc452154968" w:history="1">
             <w:r>
               <w:rPr>
                 <w:rStyle w:val="Hyperlink"/>
@@ -3245,7 +3245,7 @@
                 <w:noProof/>
                 <w:webHidden/>
               </w:rPr>
-              <w:instrText xml:space="preserve"> PAGEREF _Toc452152072 \h </w:instrText>
+              <w:instrText xml:space="preserve"> PAGEREF _Toc452154968 \h </w:instrText>
             </w:r>
             <w:r>
               <w:rPr>
@@ -3289,7 +3289,7 @@
               <w:szCs w:val="24"/>
             </w:rPr>
           </w:pPr>
-          <w:hyperlink w:anchor="_Toc452152073" w:history="1">
+          <w:hyperlink w:anchor="_Toc452154969" w:history="1">
             <w:r>
               <w:rPr>
                 <w:rStyle w:val="Hyperlink"/>
@@ -3316,7 +3316,7 @@
                 <w:noProof/>
                 <w:webHidden/>
               </w:rPr>
-              <w:instrText xml:space="preserve"> PAGEREF _Toc452152073 \h </w:instrText>
+              <w:instrText xml:space="preserve"> PAGEREF _Toc452154969 \h </w:instrText>
             </w:r>
             <w:r>
               <w:rPr>
@@ -3360,7 +3360,7 @@
               <w:szCs w:val="24"/>
             </w:rPr>
           </w:pPr>
-          <w:hyperlink w:anchor="_Toc452152074" w:history="1">
+          <w:hyperlink w:anchor="_Toc452154970" w:history="1">
             <w:r>
               <w:rPr>
                 <w:rStyle w:val="Hyperlink"/>
@@ -3387,7 +3387,7 @@
                 <w:noProof/>
                 <w:webHidden/>
               </w:rPr>
-              <w:instrText xml:space="preserve"> PAGEREF _Toc452152074 \h </w:instrText>
+              <w:instrText xml:space="preserve"> PAGEREF _Toc452154970 \h </w:instrText>
             </w:r>
             <w:r>
               <w:rPr>
@@ -3429,7 +3429,7 @@
               <w:noProof/>
             </w:rPr>
           </w:pPr>
-          <w:hyperlink w:anchor="_Toc452152075" w:history="1">
+          <w:hyperlink w:anchor="_Toc452154971" w:history="1">
             <w:r>
               <w:rPr>
                 <w:rStyle w:val="Hyperlink"/>
@@ -3456,7 +3456,7 @@
                 <w:noProof/>
                 <w:webHidden/>
               </w:rPr>
-              <w:instrText xml:space="preserve"> PAGEREF _Toc452152075 \h </w:instrText>
+              <w:instrText xml:space="preserve"> PAGEREF _Toc452154971 \h </w:instrText>
             </w:r>
             <w:r>
               <w:rPr>
@@ -3500,7 +3500,7 @@
               <w:szCs w:val="24"/>
             </w:rPr>
           </w:pPr>
-          <w:hyperlink w:anchor="_Toc452152076" w:history="1">
+          <w:hyperlink w:anchor="_Toc452154972" w:history="1">
             <w:r>
               <w:rPr>
                 <w:rStyle w:val="Hyperlink"/>
@@ -3527,7 +3527,7 @@
                 <w:noProof/>
                 <w:webHidden/>
               </w:rPr>
-              <w:instrText xml:space="preserve"> PAGEREF _Toc452152076 \h </w:instrText>
+              <w:instrText xml:space="preserve"> PAGEREF _Toc452154972 \h </w:instrText>
             </w:r>
             <w:r>
               <w:rPr>
@@ -3586,7 +3586,7 @@
       <w:pPr>
         <w:pStyle w:val="Heading1"/>
       </w:pPr>
-      <w:bookmarkStart w:id="0" w:name="_Toc452152028"/>
+      <w:bookmarkStart w:id="0" w:name="_Toc452154924"/>
       <w:r>
         <w:t>Introduction</w:t>
       </w:r>
@@ -3631,7 +3631,7 @@
       <w:pPr>
         <w:pStyle w:val="Heading1"/>
       </w:pPr>
-      <w:bookmarkStart w:id="1" w:name="_Toc452152029"/>
+      <w:bookmarkStart w:id="1" w:name="_Toc452154925"/>
       <w:r>
         <w:lastRenderedPageBreak/>
         <w:t>Installation</w:t>
@@ -3647,7 +3647,7 @@
       <w:pPr>
         <w:pStyle w:val="Heading2"/>
       </w:pPr>
-      <w:bookmarkStart w:id="2" w:name="_Toc452152030"/>
+      <w:bookmarkStart w:id="2" w:name="_Toc452154926"/>
       <w:r>
         <w:t xml:space="preserve">Installation </w:t>
       </w:r>
@@ -3665,7 +3665,7 @@
       <w:pPr>
         <w:pStyle w:val="Heading3"/>
       </w:pPr>
-      <w:bookmarkStart w:id="3" w:name="_Toc452152031"/>
+      <w:bookmarkStart w:id="3" w:name="_Toc452154927"/>
       <w:r>
         <w:t>Java SDK</w:t>
       </w:r>
@@ -3720,7 +3720,7 @@
       <w:pPr>
         <w:pStyle w:val="Heading3"/>
       </w:pPr>
-      <w:bookmarkStart w:id="4" w:name="_Toc452152032"/>
+      <w:bookmarkStart w:id="4" w:name="_Toc452154928"/>
       <w:r>
         <w:t xml:space="preserve">Amazon </w:t>
       </w:r>
@@ -4159,7 +4159,7 @@
       <w:pPr>
         <w:pStyle w:val="Heading3"/>
       </w:pPr>
-      <w:bookmarkStart w:id="5" w:name="_Toc452152033"/>
+      <w:bookmarkStart w:id="5" w:name="_Toc452154929"/>
       <w:r>
         <w:t>Set the Amazon EC2 API Access Keys</w:t>
       </w:r>
@@ -5576,7 +5576,7 @@
       <w:pPr>
         <w:pStyle w:val="Heading3"/>
       </w:pPr>
-      <w:bookmarkStart w:id="6" w:name="_Toc452152034"/>
+      <w:bookmarkStart w:id="6" w:name="_Toc452154930"/>
       <w:r>
         <w:lastRenderedPageBreak/>
         <w:t>Set your Amazon EC2 Region</w:t>
@@ -5921,7 +5921,7 @@
         <w:pStyle w:val="Heading3"/>
       </w:pPr>
       <w:bookmarkStart w:id="7" w:name="_Ref295842164"/>
-      <w:bookmarkStart w:id="8" w:name="_Toc452152035"/>
+      <w:bookmarkStart w:id="8" w:name="_Toc452154931"/>
       <w:r>
         <w:t>Instance Access Key Pairs</w:t>
       </w:r>
@@ -6122,7 +6122,7 @@
         <w:pStyle w:val="Heading3"/>
       </w:pPr>
       <w:bookmarkStart w:id="10" w:name="_Ref295931324"/>
-      <w:bookmarkStart w:id="11" w:name="_Toc452152036"/>
+      <w:bookmarkStart w:id="11" w:name="_Toc452154932"/>
       <w:r>
         <w:t>Security Groups</w:t>
       </w:r>
@@ -6185,7 +6185,7 @@
       <w:pPr>
         <w:pStyle w:val="Heading3"/>
       </w:pPr>
-      <w:bookmarkStart w:id="12" w:name="_Toc452152037"/>
+      <w:bookmarkStart w:id="12" w:name="_Toc452154933"/>
       <w:r>
         <w:t>Subnets</w:t>
       </w:r>
@@ -6283,7 +6283,7 @@
       <w:pPr>
         <w:pStyle w:val="Heading2"/>
       </w:pPr>
-      <w:bookmarkStart w:id="13" w:name="_Toc452152038"/>
+      <w:bookmarkStart w:id="13" w:name="_Toc452154934"/>
       <w:r>
         <w:lastRenderedPageBreak/>
         <w:t>em</w:t>
@@ -6297,7 +6297,7 @@
       <w:pPr>
         <w:pStyle w:val="Heading3"/>
       </w:pPr>
-      <w:bookmarkStart w:id="14" w:name="_Toc452152039"/>
+      <w:bookmarkStart w:id="14" w:name="_Toc452154935"/>
       <w:r>
         <w:t xml:space="preserve">Download </w:t>
       </w:r>
@@ -6330,7 +6330,7 @@
       <w:pPr>
         <w:pStyle w:val="Heading3"/>
       </w:pPr>
-      <w:bookmarkStart w:id="15" w:name="_Toc452152040"/>
+      <w:bookmarkStart w:id="15" w:name="_Toc452154936"/>
       <w:r>
         <w:t>Extract the Installation Archive</w:t>
       </w:r>
@@ -6590,7 +6590,7 @@
       <w:pPr>
         <w:pStyle w:val="Heading3"/>
       </w:pPr>
-      <w:bookmarkStart w:id="16" w:name="_Toc452152041"/>
+      <w:bookmarkStart w:id="16" w:name="_Toc452154937"/>
       <w:r>
         <w:t>Setup the Environment Variables</w:t>
       </w:r>
@@ -6795,7 +6795,7 @@
       <w:pPr>
         <w:pStyle w:val="Heading3"/>
       </w:pPr>
-      <w:bookmarkStart w:id="17" w:name="_Toc452152042"/>
+      <w:bookmarkStart w:id="17" w:name="_Toc452154938"/>
       <w:r>
         <w:lastRenderedPageBreak/>
         <w:t xml:space="preserve">Install the Instance Provisioning </w:t>
@@ -7464,7 +7464,7 @@
       <w:r>
         <w:br/>
       </w:r>
-      <w:bookmarkStart w:id="18" w:name="_Toc452152043"/>
+      <w:bookmarkStart w:id="18" w:name="_Toc452154939"/>
       <w:r>
         <w:t>Configure the NFS File Server Internal IP</w:t>
       </w:r>
@@ -7785,7 +7785,7 @@
       <w:pPr>
         <w:pStyle w:val="Heading3"/>
       </w:pPr>
-      <w:bookmarkStart w:id="19" w:name="_Toc452152044"/>
+      <w:bookmarkStart w:id="19" w:name="_Toc452154940"/>
       <w:r>
         <w:lastRenderedPageBreak/>
         <w:t>Test the Installation</w:t>
@@ -8830,7 +8830,7 @@
       <w:pPr>
         <w:pStyle w:val="Heading1"/>
       </w:pPr>
-      <w:bookmarkStart w:id="20" w:name="_Toc452152045"/>
+      <w:bookmarkStart w:id="20" w:name="_Toc452154941"/>
       <w:r>
         <w:lastRenderedPageBreak/>
         <w:t>Building a Basic Environment</w:t>
@@ -8841,7 +8841,7 @@
       <w:pPr>
         <w:pStyle w:val="Heading2"/>
       </w:pPr>
-      <w:bookmarkStart w:id="21" w:name="_Toc452152046"/>
+      <w:bookmarkStart w:id="21" w:name="_Toc452154942"/>
       <w:r>
         <w:t>Basic Environment Overview</w:t>
       </w:r>
@@ -8851,7 +8851,7 @@
       <w:pPr>
         <w:pStyle w:val="Heading3"/>
       </w:pPr>
-      <w:bookmarkStart w:id="22" w:name="_Toc452152047"/>
+      <w:bookmarkStart w:id="22" w:name="_Toc452154943"/>
       <w:r>
         <w:t>The NFS File Server</w:t>
       </w:r>
@@ -8939,7 +8939,7 @@
       <w:pPr>
         <w:pStyle w:val="Heading3"/>
       </w:pPr>
-      <w:bookmarkStart w:id="23" w:name="_Toc452152048"/>
+      <w:bookmarkStart w:id="23" w:name="_Toc452154944"/>
       <w:r>
         <w:t>Other Instances</w:t>
       </w:r>
@@ -8989,14 +8989,14 @@
         <w:pStyle w:val="Heading2"/>
       </w:pPr>
       <w:bookmarkStart w:id="24" w:name="_Ref295941629"/>
-      <w:bookmarkStart w:id="25" w:name="_Ref295854216"/>
-      <w:bookmarkStart w:id="26" w:name="_Toc452152049"/>
+      <w:bookmarkStart w:id="25" w:name="_Toc452154945"/>
+      <w:bookmarkStart w:id="26" w:name="_Ref295854216"/>
       <w:r>
         <w:lastRenderedPageBreak/>
         <w:t>Create an NFS Server Security Group</w:t>
       </w:r>
       <w:bookmarkEnd w:id="24"/>
-      <w:bookmarkEnd w:id="26"/>
+      <w:bookmarkEnd w:id="25"/>
     </w:p>
     <w:p/>
     <w:p>
@@ -9053,14 +9053,14 @@
         <w:pStyle w:val="Heading2"/>
       </w:pPr>
       <w:bookmarkStart w:id="27" w:name="_Ref295941705"/>
-      <w:bookmarkStart w:id="28" w:name="_Toc452152050"/>
+      <w:bookmarkStart w:id="28" w:name="_Toc452154946"/>
       <w:r>
         <w:t>B</w:t>
       </w:r>
       <w:r>
         <w:t>uilding the NFS Server</w:t>
       </w:r>
-      <w:bookmarkEnd w:id="25"/>
+      <w:bookmarkEnd w:id="26"/>
       <w:bookmarkEnd w:id="27"/>
       <w:bookmarkEnd w:id="28"/>
     </w:p>
@@ -10895,7 +10895,7 @@
       <w:pPr>
         <w:pStyle w:val="Heading2"/>
       </w:pPr>
-      <w:bookmarkStart w:id="29" w:name="_Toc452152051"/>
+      <w:bookmarkStart w:id="29" w:name="_Toc452154947"/>
       <w:r>
         <w:t>NFS Server Termination Protection</w:t>
       </w:r>
@@ -10932,7 +10932,7 @@
       <w:pPr>
         <w:pStyle w:val="Heading2"/>
       </w:pPr>
-      <w:bookmarkStart w:id="30" w:name="_Toc452152052"/>
+      <w:bookmarkStart w:id="30" w:name="_Toc452154948"/>
       <w:r>
         <w:lastRenderedPageBreak/>
         <w:t>Building a Basic Instance</w:t>
@@ -13771,7 +13771,7 @@
       <w:pPr>
         <w:pStyle w:val="Heading2"/>
       </w:pPr>
-      <w:bookmarkStart w:id="31" w:name="_Toc452152053"/>
+      <w:bookmarkStart w:id="31" w:name="_Toc452154949"/>
       <w:r>
         <w:t>Starting a Basic Instance</w:t>
       </w:r>
@@ -13781,7 +13781,7 @@
       <w:pPr>
         <w:pStyle w:val="Heading2"/>
       </w:pPr>
-      <w:bookmarkStart w:id="32" w:name="_Toc452152054"/>
+      <w:bookmarkStart w:id="32" w:name="_Toc452154950"/>
       <w:r>
         <w:rPr>
           <w:noProof/>
@@ -14213,7 +14213,7 @@
       <w:pPr>
         <w:pStyle w:val="Heading2"/>
       </w:pPr>
-      <w:bookmarkStart w:id="33" w:name="_Toc452152055"/>
+      <w:bookmarkStart w:id="33" w:name="_Toc452154951"/>
       <w:r>
         <w:t>Stopping a Basic Instance</w:t>
       </w:r>
@@ -14374,7 +14374,7 @@
       <w:pPr>
         <w:pStyle w:val="Heading2"/>
       </w:pPr>
-      <w:bookmarkStart w:id="34" w:name="_Toc452152056"/>
+      <w:bookmarkStart w:id="34" w:name="_Toc452154952"/>
       <w:r>
         <w:t>Terminating a Basic Instance</w:t>
       </w:r>
@@ -14555,7 +14555,7 @@
         <w:pStyle w:val="Heading1"/>
       </w:pPr>
       <w:bookmarkStart w:id="35" w:name="_Ref295938984"/>
-      <w:bookmarkStart w:id="36" w:name="_Toc452152057"/>
+      <w:bookmarkStart w:id="36" w:name="_Toc452154953"/>
       <w:r>
         <w:lastRenderedPageBreak/>
         <w:t xml:space="preserve">Building a Java-enabled </w:t>
@@ -14828,7 +14828,7 @@
       <w:pPr>
         <w:pStyle w:val="Heading1"/>
       </w:pPr>
-      <w:bookmarkStart w:id="37" w:name="_Toc452152058"/>
+      <w:bookmarkStart w:id="37" w:name="_Toc452154954"/>
       <w:r>
         <w:lastRenderedPageBreak/>
         <w:t xml:space="preserve">Building an AMQ </w:t>
@@ -14843,7 +14843,7 @@
       <w:pPr>
         <w:pStyle w:val="Heading2"/>
       </w:pPr>
-      <w:bookmarkStart w:id="38" w:name="_Toc452152059"/>
+      <w:bookmarkStart w:id="38" w:name="_Toc452154955"/>
       <w:r>
         <w:t>Create the AMQ Cluster Security Group</w:t>
       </w:r>
@@ -14908,7 +14908,7 @@
       <w:pPr>
         <w:pStyle w:val="Heading2"/>
       </w:pPr>
-      <w:bookmarkStart w:id="39" w:name="_Toc452152060"/>
+      <w:bookmarkStart w:id="39" w:name="_Toc452154956"/>
       <w:r>
         <w:t>Build the AMQ Instances</w:t>
       </w:r>
@@ -15995,7 +15995,7 @@
       <w:pPr>
         <w:pStyle w:val="Heading2"/>
       </w:pPr>
-      <w:bookmarkStart w:id="40" w:name="_Toc452152061"/>
+      <w:bookmarkStart w:id="40" w:name="_Toc452154957"/>
       <w:r>
         <w:lastRenderedPageBreak/>
         <w:t>Testing the Installation</w:t>
@@ -16049,7 +16049,7 @@
       <w:pPr>
         <w:pStyle w:val="Heading1"/>
       </w:pPr>
-      <w:bookmarkStart w:id="41" w:name="_Toc452152062"/>
+      <w:bookmarkStart w:id="41" w:name="_Toc452154958"/>
       <w:r>
         <w:lastRenderedPageBreak/>
         <w:t xml:space="preserve">Building a JBoss </w:t>
@@ -16160,7 +16160,7 @@
       <w:pPr>
         <w:pStyle w:val="Heading2"/>
       </w:pPr>
-      <w:bookmarkStart w:id="42" w:name="_Toc452152063"/>
+      <w:bookmarkStart w:id="42" w:name="_Toc452154959"/>
       <w:r>
         <w:t>Environment Configuration</w:t>
       </w:r>
@@ -16494,7 +16494,7 @@
       <w:pPr>
         <w:pStyle w:val="Heading2"/>
       </w:pPr>
-      <w:bookmarkStart w:id="43" w:name="_Toc452152064"/>
+      <w:bookmarkStart w:id="43" w:name="_Toc452154960"/>
       <w:r>
         <w:lastRenderedPageBreak/>
         <w:t>Doman Controller</w:t>
@@ -17371,7 +17371,7 @@
       <w:pPr>
         <w:pStyle w:val="Heading2"/>
       </w:pPr>
-      <w:bookmarkStart w:id="44" w:name="_Toc452152065"/>
+      <w:bookmarkStart w:id="44" w:name="_Toc452154961"/>
       <w:r>
         <w:t>Subordinate Host Controller</w:t>
       </w:r>
@@ -18288,7 +18288,7 @@
       <w:pPr>
         <w:pStyle w:val="Heading1"/>
       </w:pPr>
-      <w:bookmarkStart w:id="45" w:name="_Toc452152066"/>
+      <w:bookmarkStart w:id="45" w:name="_Toc452154962"/>
       <w:r>
         <w:t>Standalone JBoss Node</w:t>
       </w:r>
@@ -18300,6 +18300,63 @@
         <w:t>The environment’s NFS server must be up and running.</w:t>
       </w:r>
     </w:p>
+    <w:p/>
+    <w:p>
+      <w:pPr>
+        <w:rPr>
+          <w:color w:val="000000" w:themeColor="text1"/>
+        </w:rPr>
+      </w:pPr>
+      <w:r>
+        <w:rPr>
+          <w:color w:val="000000" w:themeColor="text1"/>
+        </w:rPr>
+        <w:t>Edit nfs01:/</w:t>
+      </w:r>
+      <w:proofErr w:type="spellStart"/>
+      <w:r>
+        <w:rPr>
+          <w:color w:val="000000" w:themeColor="text1"/>
+        </w:rPr>
+        <w:t>nfs</w:t>
+      </w:r>
+      <w:proofErr w:type="spellEnd"/>
+      <w:r>
+        <w:rPr>
+          <w:color w:val="000000" w:themeColor="text1"/>
+        </w:rPr>
+        <w:t>/environment/</w:t>
+      </w:r>
+      <w:proofErr w:type="spellStart"/>
+      <w:r>
+        <w:rPr>
+          <w:color w:val="000000" w:themeColor="text1"/>
+        </w:rPr>
+        <w:t>environment.conf</w:t>
+      </w:r>
+      <w:proofErr w:type="spellEnd"/>
+      <w:r>
+        <w:rPr>
+          <w:color w:val="000000" w:themeColor="text1"/>
+        </w:rPr>
+        <w:t xml:space="preserve">, update </w:t>
+      </w:r>
+      <w:proofErr w:type="spellStart"/>
+      <w:r>
+        <w:rPr>
+          <w:color w:val="000000" w:themeColor="text1"/>
+        </w:rPr>
+        <w:t>jboss_template</w:t>
+      </w:r>
+      <w:proofErr w:type="spellEnd"/>
+      <w:r>
+        <w:rPr>
+          <w:color w:val="000000" w:themeColor="text1"/>
+        </w:rPr>
+        <w:t xml:space="preserve"> definition accordingly.</w:t>
+      </w:r>
+    </w:p>
+    <w:p/>
     <w:p>
       <w:r>
         <w:rPr>
@@ -19085,7 +19142,7 @@
       <w:pPr>
         <w:pStyle w:val="Heading1"/>
       </w:pPr>
-      <w:bookmarkStart w:id="46" w:name="_Toc452152067"/>
+      <w:bookmarkStart w:id="46" w:name="_Toc452154963"/>
       <w:r>
         <w:lastRenderedPageBreak/>
         <w:t>JBoss</w:t>
@@ -19099,7 +19156,7 @@
       <w:pPr>
         <w:pStyle w:val="Heading2"/>
       </w:pPr>
-      <w:bookmarkStart w:id="47" w:name="_Toc452152069"/>
+      <w:bookmarkStart w:id="47" w:name="_Toc452154964"/>
       <w:r>
         <w:t>Standalone Mode – JGroups TCP-based stack</w:t>
       </w:r>
@@ -19799,28 +19856,22 @@
         <w:t>The initial hosts value may contain the port values or not. If the port values are not identified, “[7600]” is appended by default.</w:t>
       </w:r>
     </w:p>
-    <w:p>
-      <w:bookmarkStart w:id="48" w:name="_GoBack"/>
-      <w:bookmarkEnd w:id="48"/>
-    </w:p>
+    <w:p/>
     <w:p>
       <w:r>
         <w:t>Repeat the procedure for jgh2, jgh3</w:t>
       </w:r>
-      <w:r>
-        <w:br w:type="page"/>
-      </w:r>
-    </w:p>
+    </w:p>
+    <w:p/>
     <w:p>
       <w:pPr>
         <w:pStyle w:val="Heading2"/>
       </w:pPr>
-      <w:bookmarkStart w:id="49" w:name="_Toc452152068"/>
-      <w:r>
-        <w:lastRenderedPageBreak/>
+      <w:bookmarkStart w:id="48" w:name="_Toc452154965"/>
+      <w:r>
         <w:t>NFS-based HornetQ HA</w:t>
       </w:r>
-      <w:bookmarkEnd w:id="49"/>
+      <w:bookmarkEnd w:id="48"/>
     </w:p>
     <w:p/>
     <w:p>
@@ -20115,49 +20166,12 @@
         </w:rPr>
       </w:pPr>
     </w:p>
-    <w:p/>
     <w:p>
       <w:pPr>
         <w:pStyle w:val="Heading1"/>
       </w:pPr>
-      <w:bookmarkStart w:id="50" w:name="_Toc452152070"/>
-      <w:r>
-        <w:t>JDG Node</w:t>
-      </w:r>
-      <w:bookmarkEnd w:id="50"/>
-    </w:p>
-    <w:p/>
-    <w:p>
-      <w:r>
-        <w:t xml:space="preserve">The JDG nodes are hardcoded to cluster over TCP. In the future we’ll add support for multicast or local instances. </w:t>
-      </w:r>
-    </w:p>
-    <w:p/>
-    <w:p>
-      <w:r>
-        <w:t>--cluster=node</w:t>
-      </w:r>
-      <w:proofErr w:type="gramStart"/>
-      <w:r>
-        <w:t>1,node</w:t>
-      </w:r>
-      <w:proofErr w:type="gramEnd"/>
-      <w:r>
-        <w:t>2,node3 should be used to specify the JGroups “</w:t>
-      </w:r>
-      <w:proofErr w:type="spellStart"/>
-      <w:r>
-        <w:t>initial_host</w:t>
-      </w:r>
-      <w:proofErr w:type="spellEnd"/>
-      <w:r>
-        <w:t>” value.</w:t>
-      </w:r>
-    </w:p>
-    <w:p/>
-    <w:p>
-      <w:r>
-        <w:t>The environment’s NFS server must be up and running.</w:t>
+      <w:r>
+        <w:t>Patching JBoss</w:t>
       </w:r>
     </w:p>
     <w:p/>
@@ -20168,22 +20182,361 @@
         </w:rPr>
       </w:pPr>
       <w:r>
-        <w:t>Currently we need to create</w:t>
-      </w:r>
-      <w:r>
-        <w:t xml:space="preserve"> all the hosts in the cluster first</w:t>
-      </w:r>
-      <w:r>
-        <w:t xml:space="preserve"> and apply the basic overlay </w:t>
-      </w:r>
-      <w:r>
-        <w:t>to them, because the names must be resolvable to addresses when the TCP cluster is configured</w:t>
-      </w:r>
-      <w:r>
-        <w:t>. Note that the nodes do not need to be configured in any way, just created with “em create”</w:t>
-      </w:r>
-      <w:r>
-        <w:t xml:space="preserve">. </w:t>
+        <w:rPr>
+          <w:color w:val="FF0000"/>
+        </w:rPr>
+        <w:t xml:space="preserve">Not implemented </w:t>
+      </w:r>
+      <w:proofErr w:type="gramStart"/>
+      <w:r>
+        <w:rPr>
+          <w:color w:val="FF0000"/>
+        </w:rPr>
+        <w:t xml:space="preserve">yet, </w:t>
+      </w:r>
+      <w:r>
+        <w:rPr>
+          <w:color w:val="FF0000"/>
+        </w:rPr>
+        <w:t xml:space="preserve"> implement</w:t>
+      </w:r>
+      <w:proofErr w:type="gramEnd"/>
+      <w:r>
+        <w:rPr>
+          <w:color w:val="FF0000"/>
+        </w:rPr>
+        <w:t xml:space="preserve"> it next tim</w:t>
+      </w:r>
+      <w:bookmarkStart w:id="49" w:name="_GoBack"/>
+      <w:bookmarkEnd w:id="49"/>
+      <w:r>
+        <w:rPr>
+          <w:color w:val="FF0000"/>
+        </w:rPr>
+        <w:t>e I need it.</w:t>
+      </w:r>
+    </w:p>
+    <w:p>
+      <w:r>
+        <w:rPr>
+          <w:noProof/>
+        </w:rPr>
+        <w:lastRenderedPageBreak/>
+        <mc:AlternateContent>
+          <mc:Choice Requires="wps">
+            <w:drawing>
+              <wp:anchor distT="0" distB="0" distL="114300" distR="114300" simplePos="0" relativeHeight="251763712" behindDoc="0" locked="0" layoutInCell="1" allowOverlap="1" wp14:anchorId="02D90743" wp14:editId="13609B57">
+                <wp:simplePos x="0" y="0"/>
+                <wp:positionH relativeFrom="column">
+                  <wp:posOffset>-2540</wp:posOffset>
+                </wp:positionH>
+                <wp:positionV relativeFrom="paragraph">
+                  <wp:posOffset>171450</wp:posOffset>
+                </wp:positionV>
+                <wp:extent cx="5599430" cy="859155"/>
+                <wp:effectExtent l="0" t="0" r="13970" b="29845"/>
+                <wp:wrapSquare wrapText="bothSides"/>
+                <wp:docPr id="47" name="Text Box 47"/>
+                <wp:cNvGraphicFramePr/>
+                <a:graphic xmlns:a="http://schemas.openxmlformats.org/drawingml/2006/main">
+                  <a:graphicData uri="http://schemas.microsoft.com/office/word/2010/wordprocessingShape">
+                    <wps:wsp>
+                      <wps:cNvSpPr txBox="1"/>
+                      <wps:spPr>
+                        <a:xfrm>
+                          <a:off x="0" y="0"/>
+                          <a:ext cx="5599430" cy="859155"/>
+                        </a:xfrm>
+                        <a:prstGeom prst="rect">
+                          <a:avLst/>
+                        </a:prstGeom>
+                        <a:solidFill>
+                          <a:schemeClr val="bg1">
+                            <a:lumMod val="95000"/>
+                          </a:schemeClr>
+                        </a:solidFill>
+                        <a:ln>
+                          <a:solidFill>
+                            <a:schemeClr val="bg1">
+                              <a:lumMod val="75000"/>
+                            </a:schemeClr>
+                          </a:solidFill>
+                        </a:ln>
+                        <a:effectLst/>
+                        <a:extLst>
+                          <a:ext uri="{C572A759-6A51-4108-AA02-DFA0A04FC94B}">
+                            <ma14:wrappingTextBoxFlag xmlns:ma14="http://schemas.microsoft.com/office/mac/drawingml/2011/main"/>
+                          </a:ext>
+                        </a:extLst>
+                      </wps:spPr>
+                      <wps:style>
+                        <a:lnRef idx="0">
+                          <a:schemeClr val="accent1"/>
+                        </a:lnRef>
+                        <a:fillRef idx="0">
+                          <a:schemeClr val="accent1"/>
+                        </a:fillRef>
+                        <a:effectRef idx="0">
+                          <a:schemeClr val="accent1"/>
+                        </a:effectRef>
+                        <a:fontRef idx="minor">
+                          <a:schemeClr val="dk1"/>
+                        </a:fontRef>
+                      </wps:style>
+                      <wps:txbx>
+                        <w:txbxContent>
+                          <w:p>
+                            <w:pPr>
+                              <w:rPr>
+                                <w:rFonts w:ascii="Courier New" w:hAnsi="Courier New" w:cs="Courier New"/>
+                                <w:sz w:val="20"/>
+                                <w:szCs w:val="20"/>
+                              </w:rPr>
+                            </w:pPr>
+                          </w:p>
+                          <w:p>
+                            <w:pPr>
+                              <w:rPr>
+                                <w:rFonts w:ascii="Courier New" w:hAnsi="Courier New" w:cs="Courier New"/>
+                                <w:color w:val="000000" w:themeColor="text1"/>
+                                <w:sz w:val="20"/>
+                                <w:szCs w:val="20"/>
+                              </w:rPr>
+                            </w:pPr>
+                          </w:p>
+                          <w:p>
+                            <w:pPr>
+                              <w:rPr>
+                                <w:rFonts w:ascii="Courier New" w:hAnsi="Courier New" w:cs="Courier New"/>
+                                <w:color w:val="000000" w:themeColor="text1"/>
+                                <w:sz w:val="20"/>
+                                <w:szCs w:val="20"/>
+                              </w:rPr>
+                            </w:pPr>
+                            <w:r>
+                              <w:rPr>
+                                <w:rFonts w:ascii="Courier New" w:hAnsi="Courier New" w:cs="Courier New"/>
+                                <w:color w:val="000000" w:themeColor="text1"/>
+                                <w:sz w:val="20"/>
+                                <w:szCs w:val="20"/>
+                              </w:rPr>
+                              <w:t xml:space="preserve">em overlay </w:t>
+                            </w:r>
+                            <w:proofErr w:type="spellStart"/>
+                            <w:r>
+                              <w:rPr>
+                                <w:rFonts w:ascii="Courier New" w:hAnsi="Courier New" w:cs="Courier New"/>
+                                <w:color w:val="000000" w:themeColor="text1"/>
+                                <w:sz w:val="20"/>
+                                <w:szCs w:val="20"/>
+                              </w:rPr>
+                              <w:t>jboss</w:t>
+                            </w:r>
+                            <w:proofErr w:type="spellEnd"/>
+                            <w:r>
+                              <w:rPr>
+                                <w:rFonts w:ascii="Courier New" w:hAnsi="Courier New" w:cs="Courier New"/>
+                                <w:color w:val="000000" w:themeColor="text1"/>
+                                <w:sz w:val="20"/>
+                                <w:szCs w:val="20"/>
+                              </w:rPr>
+                              <w:t>-</w:t>
+                            </w:r>
+                            <w:r>
+                              <w:rPr>
+                                <w:rFonts w:ascii="Courier New" w:hAnsi="Courier New" w:cs="Courier New"/>
+                                <w:color w:val="000000" w:themeColor="text1"/>
+                                <w:sz w:val="20"/>
+                                <w:szCs w:val="20"/>
+                              </w:rPr>
+                              <w:t>patch</w:t>
+                            </w:r>
+                            <w:r>
+                              <w:rPr>
+                                <w:rFonts w:ascii="Courier New" w:hAnsi="Courier New" w:cs="Courier New"/>
+                                <w:color w:val="000000" w:themeColor="text1"/>
+                                <w:sz w:val="20"/>
+                                <w:szCs w:val="20"/>
+                              </w:rPr>
+                              <w:t xml:space="preserve"> </w:t>
+                            </w:r>
+                            <w:r>
+                              <w:rPr>
+                                <w:rFonts w:ascii="Courier New" w:hAnsi="Courier New" w:cs="Courier New"/>
+                                <w:color w:val="000000" w:themeColor="text1"/>
+                                <w:sz w:val="20"/>
+                                <w:szCs w:val="20"/>
+                              </w:rPr>
+                              <w:t>node1</w:t>
+                            </w:r>
+                          </w:p>
+                          <w:p>
+                            <w:pPr>
+                              <w:rPr>
+                                <w:rFonts w:ascii="Courier New" w:hAnsi="Courier New" w:cs="Courier New"/>
+                                <w:color w:val="FF0000"/>
+                                <w:sz w:val="20"/>
+                                <w:szCs w:val="20"/>
+                              </w:rPr>
+                            </w:pPr>
+                          </w:p>
+                        </w:txbxContent>
+                      </wps:txbx>
+                      <wps:bodyPr rot="0" spcFirstLastPara="0" vertOverflow="overflow" horzOverflow="overflow" vert="horz" wrap="square" lIns="91440" tIns="45720" rIns="91440" bIns="45720" numCol="1" spcCol="0" rtlCol="0" fromWordArt="0" anchor="t" anchorCtr="0" forceAA="0" compatLnSpc="1">
+                        <a:prstTxWarp prst="textNoShape">
+                          <a:avLst/>
+                        </a:prstTxWarp>
+                        <a:noAutofit/>
+                      </wps:bodyPr>
+                    </wps:wsp>
+                  </a:graphicData>
+                </a:graphic>
+                <wp14:sizeRelH relativeFrom="margin">
+                  <wp14:pctWidth>0</wp14:pctWidth>
+                </wp14:sizeRelH>
+                <wp14:sizeRelV relativeFrom="margin">
+                  <wp14:pctHeight>0</wp14:pctHeight>
+                </wp14:sizeRelV>
+              </wp:anchor>
+            </w:drawing>
+          </mc:Choice>
+          <mc:Fallback>
+            <w:pict>
+              <v:shape w14:anchorId="02D90743" id="Text Box 47" o:spid="_x0000_s1064" type="#_x0000_t202" style="position:absolute;margin-left:-.2pt;margin-top:13.5pt;width:440.9pt;height:67.65pt;z-index:251763712;visibility:visible;mso-wrap-style:square;mso-width-percent:0;mso-height-percent:0;mso-wrap-distance-left:9pt;mso-wrap-distance-top:0;mso-wrap-distance-right:9pt;mso-wrap-distance-bottom:0;mso-position-horizontal:absolute;mso-position-horizontal-relative:text;mso-position-vertical:absolute;mso-position-vertical-relative:text;mso-width-percent:0;mso-height-percent:0;mso-width-relative:margin;mso-height-relative:margin;v-text-anchor:top" o:gfxdata="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" fillcolor="#f2f2f2 [3052]" strokecolor="#bfbfbf [2412]">
+                <v:textbox>
+                  <w:txbxContent>
+                    <w:p>
+                      <w:pPr>
+                        <w:rPr>
+                          <w:rFonts w:ascii="Courier New" w:hAnsi="Courier New" w:cs="Courier New"/>
+                          <w:sz w:val="20"/>
+                          <w:szCs w:val="20"/>
+                        </w:rPr>
+                      </w:pPr>
+                    </w:p>
+                    <w:p>
+                      <w:pPr>
+                        <w:rPr>
+                          <w:rFonts w:ascii="Courier New" w:hAnsi="Courier New" w:cs="Courier New"/>
+                          <w:color w:val="000000" w:themeColor="text1"/>
+                          <w:sz w:val="20"/>
+                          <w:szCs w:val="20"/>
+                        </w:rPr>
+                      </w:pPr>
+                    </w:p>
+                    <w:p>
+                      <w:pPr>
+                        <w:rPr>
+                          <w:rFonts w:ascii="Courier New" w:hAnsi="Courier New" w:cs="Courier New"/>
+                          <w:color w:val="000000" w:themeColor="text1"/>
+                          <w:sz w:val="20"/>
+                          <w:szCs w:val="20"/>
+                        </w:rPr>
+                      </w:pPr>
+                      <w:r>
+                        <w:rPr>
+                          <w:rFonts w:ascii="Courier New" w:hAnsi="Courier New" w:cs="Courier New"/>
+                          <w:color w:val="000000" w:themeColor="text1"/>
+                          <w:sz w:val="20"/>
+                          <w:szCs w:val="20"/>
+                        </w:rPr>
+                        <w:t xml:space="preserve">em overlay </w:t>
+                      </w:r>
+                      <w:proofErr w:type="spellStart"/>
+                      <w:r>
+                        <w:rPr>
+                          <w:rFonts w:ascii="Courier New" w:hAnsi="Courier New" w:cs="Courier New"/>
+                          <w:color w:val="000000" w:themeColor="text1"/>
+                          <w:sz w:val="20"/>
+                          <w:szCs w:val="20"/>
+                        </w:rPr>
+                        <w:t>jboss</w:t>
+                      </w:r>
+                      <w:proofErr w:type="spellEnd"/>
+                      <w:r>
+                        <w:rPr>
+                          <w:rFonts w:ascii="Courier New" w:hAnsi="Courier New" w:cs="Courier New"/>
+                          <w:color w:val="000000" w:themeColor="text1"/>
+                          <w:sz w:val="20"/>
+                          <w:szCs w:val="20"/>
+                        </w:rPr>
+                        <w:t>-</w:t>
+                      </w:r>
+                      <w:r>
+                        <w:rPr>
+                          <w:rFonts w:ascii="Courier New" w:hAnsi="Courier New" w:cs="Courier New"/>
+                          <w:color w:val="000000" w:themeColor="text1"/>
+                          <w:sz w:val="20"/>
+                          <w:szCs w:val="20"/>
+                        </w:rPr>
+                        <w:t>patch</w:t>
+                      </w:r>
+                      <w:r>
+                        <w:rPr>
+                          <w:rFonts w:ascii="Courier New" w:hAnsi="Courier New" w:cs="Courier New"/>
+                          <w:color w:val="000000" w:themeColor="text1"/>
+                          <w:sz w:val="20"/>
+                          <w:szCs w:val="20"/>
+                        </w:rPr>
+                        <w:t xml:space="preserve"> </w:t>
+                      </w:r>
+                      <w:r>
+                        <w:rPr>
+                          <w:rFonts w:ascii="Courier New" w:hAnsi="Courier New" w:cs="Courier New"/>
+                          <w:color w:val="000000" w:themeColor="text1"/>
+                          <w:sz w:val="20"/>
+                          <w:szCs w:val="20"/>
+                        </w:rPr>
+                        <w:t>node1</w:t>
+                      </w:r>
+                    </w:p>
+                    <w:p>
+                      <w:pPr>
+                        <w:rPr>
+                          <w:rFonts w:ascii="Courier New" w:hAnsi="Courier New" w:cs="Courier New"/>
+                          <w:color w:val="FF0000"/>
+                          <w:sz w:val="20"/>
+                          <w:szCs w:val="20"/>
+                        </w:rPr>
+                      </w:pPr>
+                    </w:p>
+                  </w:txbxContent>
+                </v:textbox>
+                <w10:wrap type="square"/>
+              </v:shape>
+            </w:pict>
+          </mc:Fallback>
+        </mc:AlternateContent>
+      </w:r>
+    </w:p>
+    <w:p>
+      <w:pPr>
+        <w:pStyle w:val="Heading1"/>
+      </w:pPr>
+      <w:bookmarkStart w:id="50" w:name="_Toc452154966"/>
+      <w:r>
+        <w:t>JDG Node</w:t>
+      </w:r>
+      <w:bookmarkEnd w:id="50"/>
+    </w:p>
+    <w:p/>
+    <w:p>
+      <w:r>
+        <w:t xml:space="preserve">The current version of em only supports building JDG nodes that cluster over JGroups/TCP. </w:t>
+      </w:r>
+      <w:r>
+        <w:t xml:space="preserve">In the future we’ll add support for multicast or local instances. </w:t>
+      </w:r>
+    </w:p>
+    <w:p/>
+    <w:p>
+      <w:pPr>
+        <w:rPr>
+          <w:color w:val="FF0000"/>
+        </w:rPr>
+      </w:pPr>
+      <w:r>
+        <w:t xml:space="preserve">When building the JDG cluster, we first need to create all VMs that will run cluster nodes. This is because the names should be resolvable to addresses when the TCP cluster is configured. Note that the nodes do not need to be configured in any way, just created with “em create”. </w:t>
       </w:r>
       <w:r>
         <w:rPr>
@@ -20219,13 +20572,13 @@
         <mc:AlternateContent>
           <mc:Choice Requires="wps">
             <w:drawing>
-              <wp:anchor distT="0" distB="0" distL="114300" distR="114300" simplePos="0" relativeHeight="251753472" behindDoc="0" locked="0" layoutInCell="1" allowOverlap="1" wp14:anchorId="37CD486A" wp14:editId="59111612">
+              <wp:anchor distT="0" distB="0" distL="114300" distR="114300" simplePos="0" relativeHeight="251761664" behindDoc="0" locked="0" layoutInCell="1" allowOverlap="1" wp14:anchorId="642862EA" wp14:editId="5344897D">
                 <wp:simplePos x="0" y="0"/>
                 <wp:positionH relativeFrom="column">
-                  <wp:posOffset>50165</wp:posOffset>
+                  <wp:posOffset>-66040</wp:posOffset>
                 </wp:positionH>
                 <wp:positionV relativeFrom="paragraph">
-                  <wp:posOffset>306070</wp:posOffset>
+                  <wp:posOffset>328930</wp:posOffset>
                 </wp:positionV>
                 <wp:extent cx="5598160" cy="1339850"/>
                 <wp:effectExtent l="0" t="0" r="15240" b="31750"/>
@@ -20521,7 +20874,7 @@
           </mc:Choice>
           <mc:Fallback>
             <w:pict>
-              <v:shape w14:anchorId="37CD486A" id="Text Box 44" o:spid="_x0000_s1064" type="#_x0000_t202" style="position:absolute;margin-left:3.95pt;margin-top:24.1pt;width:440.8pt;height:105.5pt;z-index:251753472;visibility:visible;mso-wrap-style:square;mso-width-percent:0;mso-height-percent:0;mso-wrap-distance-left:9pt;mso-wrap-distance-top:0;mso-wrap-distance-right:9pt;mso-wrap-distance-bottom:0;mso-position-horizontal:absolute;mso-position-horizontal-relative:text;mso-position-vertical:absolute;mso-position-vertical-relative:text;mso-width-percent:0;mso-height-percent:0;mso-width-relative:margin;mso-height-relative:margin;v-text-anchor:top" o:gfxdata="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" fillcolor="#f2f2f2 [3052]" strokecolor="#bfbfbf [2412]">
+              <v:shape w14:anchorId="642862EA" id="Text Box 44" o:spid="_x0000_s1065" type="#_x0000_t202" style="position:absolute;margin-left:-5.2pt;margin-top:25.9pt;width:440.8pt;height:105.5pt;z-index:251761664;visibility:visible;mso-wrap-style:square;mso-width-percent:0;mso-height-percent:0;mso-wrap-distance-left:9pt;mso-wrap-distance-top:0;mso-wrap-distance-right:9pt;mso-wrap-distance-bottom:0;mso-position-horizontal:absolute;mso-position-horizontal-relative:text;mso-position-vertical:absolute;mso-position-vertical-relative:text;mso-width-percent:0;mso-height-percent:0;mso-width-relative:margin;mso-height-relative:margin;v-text-anchor:top" o:gfxdata="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" fillcolor="#f2f2f2 [3052]" strokecolor="#bfbfbf [2412]">
                 <v:textbox>
                   <w:txbxContent>
                     <w:p>
@@ -20756,6 +21109,47 @@
         <w:t>For all nodes:</w:t>
       </w:r>
     </w:p>
+    <w:p/>
+    <w:p/>
+    <w:p>
+      <w:r>
+        <w:t>Build the JDG nodes by applying the “</w:t>
+      </w:r>
+      <w:proofErr w:type="spellStart"/>
+      <w:r>
+        <w:t>jdg</w:t>
+      </w:r>
+      <w:proofErr w:type="spellEnd"/>
+      <w:r>
+        <w:t>” overlay and specifying the node membership with “--cluster=node</w:t>
+      </w:r>
+      <w:proofErr w:type="gramStart"/>
+      <w:r>
+        <w:t>1,node</w:t>
+      </w:r>
+      <w:proofErr w:type="gramEnd"/>
+      <w:r>
+        <w:t xml:space="preserve">2,…” This initial membership will be used to configure the </w:t>
+      </w:r>
+      <w:r>
+        <w:t>JGroups “</w:t>
+      </w:r>
+      <w:proofErr w:type="spellStart"/>
+      <w:r>
+        <w:t>initial_host</w:t>
+      </w:r>
+      <w:proofErr w:type="spellEnd"/>
+      <w:r>
+        <w:t>” value.</w:t>
+      </w:r>
+    </w:p>
+    <w:p/>
+    <w:p>
+      <w:r>
+        <w:t>The environment’s NFS server must be up and running.</w:t>
+      </w:r>
+    </w:p>
+    <w:p/>
     <w:p>
       <w:pPr>
         <w:rPr>
@@ -20766,7 +21160,69 @@
     <w:p>
       <w:pPr>
         <w:rPr>
-          <w:color w:val="FF0000"/>
+          <w:color w:val="000000" w:themeColor="text1"/>
+        </w:rPr>
+      </w:pPr>
+    </w:p>
+    <w:p>
+      <w:pPr>
+        <w:rPr>
+          <w:color w:val="000000" w:themeColor="text1"/>
+        </w:rPr>
+      </w:pPr>
+      <w:r>
+        <w:rPr>
+          <w:color w:val="000000" w:themeColor="text1"/>
+        </w:rPr>
+        <w:t>Edit nfs01:/</w:t>
+      </w:r>
+      <w:proofErr w:type="spellStart"/>
+      <w:r>
+        <w:rPr>
+          <w:color w:val="000000" w:themeColor="text1"/>
+        </w:rPr>
+        <w:t>nfs</w:t>
+      </w:r>
+      <w:proofErr w:type="spellEnd"/>
+      <w:r>
+        <w:rPr>
+          <w:color w:val="000000" w:themeColor="text1"/>
+        </w:rPr>
+        <w:t>/environment/</w:t>
+      </w:r>
+      <w:proofErr w:type="spellStart"/>
+      <w:r>
+        <w:rPr>
+          <w:color w:val="000000" w:themeColor="text1"/>
+        </w:rPr>
+        <w:t>environment.conf</w:t>
+      </w:r>
+      <w:proofErr w:type="spellEnd"/>
+      <w:r>
+        <w:rPr>
+          <w:color w:val="000000" w:themeColor="text1"/>
+        </w:rPr>
+        <w:t xml:space="preserve">, update </w:t>
+      </w:r>
+      <w:proofErr w:type="spellStart"/>
+      <w:r>
+        <w:rPr>
+          <w:color w:val="000000" w:themeColor="text1"/>
+        </w:rPr>
+        <w:t>jboss_template</w:t>
+      </w:r>
+      <w:proofErr w:type="spellEnd"/>
+      <w:r>
+        <w:rPr>
+          <w:color w:val="000000" w:themeColor="text1"/>
+        </w:rPr>
+        <w:t xml:space="preserve"> definition accordingly.</w:t>
+      </w:r>
+    </w:p>
+    <w:p>
+      <w:pPr>
+        <w:rPr>
+          <w:color w:val="000000" w:themeColor="text1"/>
         </w:rPr>
       </w:pPr>
     </w:p>
@@ -20783,13 +21239,13 @@
         <mc:AlternateContent>
           <mc:Choice Requires="wps">
             <w:drawing>
-              <wp:anchor distT="0" distB="0" distL="114300" distR="114300" simplePos="0" relativeHeight="251757568" behindDoc="0" locked="0" layoutInCell="1" allowOverlap="1" wp14:anchorId="78958379" wp14:editId="6536A6B6">
+              <wp:anchor distT="0" distB="0" distL="114300" distR="114300" simplePos="0" relativeHeight="251757568" behindDoc="0" locked="0" layoutInCell="1" allowOverlap="1" wp14:anchorId="78958379" wp14:editId="3C35E9A7">
                 <wp:simplePos x="0" y="0"/>
                 <wp:positionH relativeFrom="column">
-                  <wp:posOffset>50165</wp:posOffset>
+                  <wp:posOffset>-64770</wp:posOffset>
                 </wp:positionH>
                 <wp:positionV relativeFrom="paragraph">
-                  <wp:posOffset>311150</wp:posOffset>
+                  <wp:posOffset>348615</wp:posOffset>
                 </wp:positionV>
                 <wp:extent cx="5599430" cy="1128395"/>
                 <wp:effectExtent l="0" t="0" r="13970" b="14605"/>
@@ -20902,7 +21358,7 @@
                                 <w:sz w:val="20"/>
                                 <w:szCs w:val="20"/>
                               </w:rPr>
-                              <w:t xml:space="preserve">2,jdg3 [--max-memory=512] </w:t>
+                              <w:t xml:space="preserve">2,jdg3 [--max-memory=768] </w:t>
                             </w:r>
                             <w:r>
                               <w:rPr>
@@ -20998,7 +21454,7 @@
           </mc:Choice>
           <mc:Fallback>
             <w:pict>
-              <v:shape w14:anchorId="78958379" id="Text Box 46" o:spid="_x0000_s1065" type="#_x0000_t202" style="position:absolute;margin-left:3.95pt;margin-top:24.5pt;width:440.9pt;height:88.85pt;z-index:251757568;visibility:visible;mso-wrap-style:square;mso-width-percent:0;mso-height-percent:0;mso-wrap-distance-left:9pt;mso-wrap-distance-top:0;mso-wrap-distance-right:9pt;mso-wrap-distance-bottom:0;mso-position-horizontal:absolute;mso-position-horizontal-relative:text;mso-position-vertical:absolute;mso-position-vertical-relative:text;mso-width-percent:0;mso-height-percent:0;mso-width-relative:margin;mso-height-relative:margin;v-text-anchor:top" o:gfxdata="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" fillcolor="#f2f2f2 [3052]" strokecolor="#bfbfbf [2412]">
+              <v:shape w14:anchorId="78958379" id="Text Box 46" o:spid="_x0000_s1066" type="#_x0000_t202" style="position:absolute;margin-left:-5.1pt;margin-top:27.45pt;width:440.9pt;height:88.85pt;z-index:251757568;visibility:visible;mso-wrap-style:square;mso-width-percent:0;mso-height-percent:0;mso-wrap-distance-left:9pt;mso-wrap-distance-top:0;mso-wrap-distance-right:9pt;mso-wrap-distance-bottom:0;mso-position-horizontal:absolute;mso-position-horizontal-relative:text;mso-position-vertical:absolute;mso-position-vertical-relative:text;mso-width-percent:0;mso-height-percent:0;mso-width-relative:margin;mso-height-relative:margin;v-text-anchor:top" o:gfxdata="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" fillcolor="#f2f2f2 [3052]" strokecolor="#bfbfbf [2412]">
                 <v:textbox>
                   <w:txbxContent>
                     <w:p>
@@ -21060,7 +21516,7 @@
                           <w:sz w:val="20"/>
                           <w:szCs w:val="20"/>
                         </w:rPr>
-                        <w:t xml:space="preserve">2,jdg3 [--max-memory=512] </w:t>
+                        <w:t xml:space="preserve">2,jdg3 [--max-memory=768] </w:t>
                       </w:r>
                       <w:r>
                         <w:rPr>
@@ -21194,13 +21650,6 @@
           <w:color w:val="000000" w:themeColor="text1"/>
         </w:rPr>
       </w:pPr>
-    </w:p>
-    <w:p>
-      <w:pPr>
-        <w:rPr>
-          <w:color w:val="000000" w:themeColor="text1"/>
-        </w:rPr>
-      </w:pPr>
       <w:r>
         <w:rPr>
           <w:noProof/>
@@ -21208,13 +21657,13 @@
         <mc:AlternateContent>
           <mc:Choice Requires="wps">
             <w:drawing>
-              <wp:anchor distT="0" distB="0" distL="114300" distR="114300" simplePos="0" relativeHeight="251755520" behindDoc="0" locked="0" layoutInCell="1" allowOverlap="1" wp14:anchorId="449E67CE" wp14:editId="335E7B21">
+              <wp:anchor distT="0" distB="0" distL="114300" distR="114300" simplePos="0" relativeHeight="251755520" behindDoc="0" locked="0" layoutInCell="1" allowOverlap="1" wp14:anchorId="449E67CE" wp14:editId="69D7B7EF">
                 <wp:simplePos x="0" y="0"/>
                 <wp:positionH relativeFrom="column">
-                  <wp:posOffset>1905</wp:posOffset>
+                  <wp:posOffset>-59055</wp:posOffset>
                 </wp:positionH>
                 <wp:positionV relativeFrom="paragraph">
-                  <wp:posOffset>179705</wp:posOffset>
+                  <wp:posOffset>187325</wp:posOffset>
                 </wp:positionV>
                 <wp:extent cx="5599430" cy="497840"/>
                 <wp:effectExtent l="0" t="0" r="13970" b="35560"/>
@@ -21364,7 +21813,7 @@
           </mc:Choice>
           <mc:Fallback>
             <w:pict>
-              <v:shape w14:anchorId="449E67CE" id="Text Box 45" o:spid="_x0000_s1066" type="#_x0000_t202" style="position:absolute;margin-left:.15pt;margin-top:14.15pt;width:440.9pt;height:39.2pt;z-index:251755520;visibility:visible;mso-wrap-style:square;mso-width-percent:0;mso-height-percent:0;mso-wrap-distance-left:9pt;mso-wrap-distance-top:0;mso-wrap-distance-right:9pt;mso-wrap-distance-bottom:0;mso-position-horizontal:absolute;mso-position-horizontal-relative:text;mso-position-vertical:absolute;mso-position-vertical-relative:text;mso-width-percent:0;mso-height-percent:0;mso-width-relative:margin;mso-height-relative:margin;v-text-anchor:top" o:gfxdata="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" fillcolor="#f2f2f2 [3052]" strokecolor="#bfbfbf [2412]">
+              <v:shape w14:anchorId="449E67CE" id="Text Box 45" o:spid="_x0000_s1067" type="#_x0000_t202" style="position:absolute;margin-left:-4.65pt;margin-top:14.75pt;width:440.9pt;height:39.2pt;z-index:251755520;visibility:visible;mso-wrap-style:square;mso-width-percent:0;mso-height-percent:0;mso-wrap-distance-left:9pt;mso-wrap-distance-top:0;mso-wrap-distance-right:9pt;mso-wrap-distance-bottom:0;mso-position-horizontal:absolute;mso-position-horizontal-relative:text;mso-position-vertical:absolute;mso-position-vertical-relative:text;mso-width-percent:0;mso-height-percent:0;mso-width-relative:margin;mso-height-relative:margin;v-text-anchor:top" o:gfxdata="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" fillcolor="#f2f2f2 [3052]" strokecolor="#bfbfbf [2412]">
                 <v:textbox>
                   <w:txbxContent>
                     <w:p>
@@ -21449,6 +21898,13 @@
           </mc:Fallback>
         </mc:AlternateContent>
       </w:r>
+    </w:p>
+    <w:p>
+      <w:pPr>
+        <w:rPr>
+          <w:color w:val="000000" w:themeColor="text1"/>
+        </w:rPr>
+      </w:pPr>
     </w:p>
     <w:p>
       <w:pPr>
@@ -21564,7 +22020,7 @@
       <w:pPr>
         <w:pStyle w:val="Heading1"/>
       </w:pPr>
-      <w:bookmarkStart w:id="51" w:name="_Toc452152071"/>
+      <w:bookmarkStart w:id="51" w:name="_Toc452154967"/>
       <w:r>
         <w:rPr>
           <w:noProof/>
@@ -21678,7 +22134,7 @@
           </mc:Choice>
           <mc:Fallback>
             <w:pict>
-              <v:shape w14:anchorId="42874EC8" id="Text Box 29" o:spid="_x0000_s1067" type="#_x0000_t202" style="position:absolute;margin-left:-5.05pt;margin-top:61.9pt;width:441pt;height:45pt;z-index:251716608;visibility:visible;mso-wrap-style:square;mso-height-percent:0;mso-wrap-distance-left:9pt;mso-wrap-distance-top:0;mso-wrap-distance-right:9pt;mso-wrap-distance-bottom:0;mso-position-horizontal:absolute;mso-position-horizontal-relative:text;mso-position-vertical:absolute;mso-position-vertical-relative:text;mso-height-percent:0;mso-height-relative:margin;v-text-anchor:top" o:gfxdata="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" fillcolor="#f2f2f2 [3052]" strokecolor="#bfbfbf [2412]">
+              <v:shape w14:anchorId="42874EC8" id="Text Box 29" o:spid="_x0000_s1068" type="#_x0000_t202" style="position:absolute;margin-left:-5.05pt;margin-top:61.9pt;width:441pt;height:45pt;z-index:251716608;visibility:visible;mso-wrap-style:square;mso-height-percent:0;mso-wrap-distance-left:9pt;mso-wrap-distance-top:0;mso-wrap-distance-right:9pt;mso-wrap-distance-bottom:0;mso-position-horizontal:absolute;mso-position-horizontal-relative:text;mso-position-vertical:absolute;mso-position-vertical-relative:text;mso-height-percent:0;mso-height-relative:margin;v-text-anchor:top" o:gfxdata="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" fillcolor="#f2f2f2 [3052]" strokecolor="#bfbfbf [2412]">
                 <v:textbox>
                   <w:txbxContent>
                     <w:p>
@@ -21729,7 +22185,7 @@
       <w:pPr>
         <w:pStyle w:val="Heading1"/>
       </w:pPr>
-      <w:bookmarkStart w:id="52" w:name="_Toc452152072"/>
+      <w:bookmarkStart w:id="52" w:name="_Toc452154968"/>
       <w:r>
         <w:t>Miscellaneous</w:t>
       </w:r>
@@ -21740,7 +22196,7 @@
       <w:pPr>
         <w:pStyle w:val="Heading2"/>
       </w:pPr>
-      <w:bookmarkStart w:id="53" w:name="_Toc452152073"/>
+      <w:bookmarkStart w:id="53" w:name="_Toc452154969"/>
       <w:r>
         <w:rPr>
           <w:noProof/>
@@ -21853,7 +22309,7 @@
           </mc:Choice>
           <mc:Fallback>
             <w:pict>
-              <v:shape w14:anchorId="7892C8FF" id="Text Box 17" o:spid="_x0000_s1068" type="#_x0000_t202" style="position:absolute;margin-left:0;margin-top:36.35pt;width:441pt;height:41.05pt;z-index:251692032;visibility:visible;mso-wrap-style:square;mso-height-percent:0;mso-wrap-distance-left:9pt;mso-wrap-distance-top:0;mso-wrap-distance-right:9pt;mso-wrap-distance-bottom:0;mso-position-horizontal:absolute;mso-position-horizontal-relative:text;mso-position-vertical:absolute;mso-position-vertical-relative:text;mso-height-percent:0;mso-height-relative:margin;v-text-anchor:top" o:gfxdata="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" fillcolor="#f2f2f2 [3052]" strokecolor="#bfbfbf [2412]">
+              <v:shape w14:anchorId="7892C8FF" id="Text Box 17" o:spid="_x0000_s1069" type="#_x0000_t202" style="position:absolute;margin-left:0;margin-top:36.35pt;width:441pt;height:41.05pt;z-index:251692032;visibility:visible;mso-wrap-style:square;mso-height-percent:0;mso-wrap-distance-left:9pt;mso-wrap-distance-top:0;mso-wrap-distance-right:9pt;mso-wrap-distance-bottom:0;mso-position-horizontal:absolute;mso-position-horizontal-relative:text;mso-position-vertical:absolute;mso-position-vertical-relative:text;mso-height-percent:0;mso-height-relative:margin;v-text-anchor:top" o:gfxdata="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" fillcolor="#f2f2f2 [3052]" strokecolor="#bfbfbf [2412]">
                 <v:textbox>
                   <w:txbxContent>
                     <w:p>
@@ -21900,7 +22356,7 @@
       <w:pPr>
         <w:pStyle w:val="Heading2"/>
       </w:pPr>
-      <w:bookmarkStart w:id="54" w:name="_Toc452152074"/>
+      <w:bookmarkStart w:id="54" w:name="_Toc452154970"/>
       <w:r>
         <w:t>Verbose Execution</w:t>
       </w:r>
@@ -22026,7 +22482,7 @@
           </mc:Choice>
           <mc:Fallback>
             <w:pict>
-              <v:shape w14:anchorId="10119FCF" id="Text Box 16" o:spid="_x0000_s1069" type="#_x0000_t202" style="position:absolute;margin-left:0;margin-top:13.95pt;width:441pt;height:41.05pt;z-index:251689984;visibility:visible;mso-wrap-style:square;mso-height-percent:0;mso-wrap-distance-left:9pt;mso-wrap-distance-top:0;mso-wrap-distance-right:9pt;mso-wrap-distance-bottom:0;mso-position-horizontal:absolute;mso-position-horizontal-relative:text;mso-position-vertical:absolute;mso-position-vertical-relative:text;mso-height-percent:0;mso-height-relative:margin;v-text-anchor:top" o:gfxdata="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" fillcolor="#f2f2f2 [3052]" strokecolor="#bfbfbf [2412]">
+              <v:shape w14:anchorId="10119FCF" id="Text Box 16" o:spid="_x0000_s1070" type="#_x0000_t202" style="position:absolute;margin-left:0;margin-top:13.95pt;width:441pt;height:41.05pt;z-index:251689984;visibility:visible;mso-wrap-style:square;mso-height-percent:0;mso-wrap-distance-left:9pt;mso-wrap-distance-top:0;mso-wrap-distance-right:9pt;mso-wrap-distance-bottom:0;mso-position-horizontal:absolute;mso-position-horizontal-relative:text;mso-position-vertical:absolute;mso-position-vertical-relative:text;mso-height-percent:0;mso-height-relative:margin;v-text-anchor:top" o:gfxdata="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